<commit_message>
Login changed to modal based, created signup page. Javascript/FrontEnd validation created for the signup page content.
</commit_message>
<xml_diff>
--- a/DevelopmentLog.docx
+++ b/DevelopmentLog.docx
@@ -64,6 +64,14 @@
           <w:szCs w:val="24"/>
         </w:rPr>
       </w:pPr>
+      <w:r>
+        <w:rPr>
+          <w:rFonts w:ascii="Microsoft New Tai Lue" w:hAnsi="Microsoft New Tai Lue" w:cs="Microsoft New Tai Lue"/>
+          <w:sz w:val="24"/>
+          <w:szCs w:val="24"/>
+        </w:rPr>
+        <w:t>https://codepen.io/khadkamhn/pen/ZGvPLo</w:t>
+      </w:r>
     </w:p>
     <w:p>
       <w:pPr>
@@ -147,11 +155,9 @@
         <w:pStyle w:val="Heading2"/>
         <w:spacing w:line="360" w:lineRule="auto"/>
       </w:pPr>
-      <w:proofErr w:type="spellStart"/>
       <w:r>
         <w:t>Css</w:t>
       </w:r>
-      <w:proofErr w:type="spellEnd"/>
       <w:r>
         <w:t xml:space="preserve"> &amp; JS</w:t>
       </w:r>
@@ -208,19 +214,11 @@
           <w:rFonts w:ascii="Microsoft New Tai Lue" w:hAnsi="Microsoft New Tai Lue" w:cs="Microsoft New Tai Lue"/>
         </w:rPr>
       </w:pPr>
-      <w:proofErr w:type="spellStart"/>
       <w:r>
         <w:rPr>
           <w:rFonts w:ascii="Microsoft New Tai Lue" w:hAnsi="Microsoft New Tai Lue" w:cs="Microsoft New Tai Lue"/>
         </w:rPr>
-        <w:t>Jquery</w:t>
-      </w:r>
-      <w:proofErr w:type="spellEnd"/>
-      <w:r>
-        <w:rPr>
-          <w:rFonts w:ascii="Microsoft New Tai Lue" w:hAnsi="Microsoft New Tai Lue" w:cs="Microsoft New Tai Lue"/>
-        </w:rPr>
-        <w:t xml:space="preserve"> 3.5.1</w:t>
+        <w:t>Jquery 3.5.1</w:t>
       </w:r>
     </w:p>
     <w:p>
@@ -257,13 +255,8 @@
         </w:numPr>
       </w:pPr>
       <w:r>
-        <w:t xml:space="preserve">Started to create the </w:t>
-      </w:r>
-      <w:proofErr w:type="gramStart"/>
-      <w:r>
-        <w:t>project</w:t>
-      </w:r>
-      <w:proofErr w:type="gramEnd"/>
+        <w:t>Started to create the project</w:t>
+      </w:r>
     </w:p>
     <w:p>
       <w:pPr>
@@ -286,13 +279,8 @@
         </w:numPr>
       </w:pPr>
       <w:r>
-        <w:t xml:space="preserve">Added bootstrap v 5.0 beta </w:t>
-      </w:r>
-      <w:proofErr w:type="gramStart"/>
-      <w:r>
-        <w:t>2</w:t>
-      </w:r>
-      <w:proofErr w:type="gramEnd"/>
+        <w:t>Added bootstrap v 5.0 beta 2</w:t>
+      </w:r>
     </w:p>
     <w:p>
       <w:pPr>
@@ -303,15 +291,8 @@
         </w:numPr>
       </w:pPr>
       <w:r>
-        <w:t xml:space="preserve">Added to </w:t>
-      </w:r>
-      <w:proofErr w:type="spellStart"/>
-      <w:proofErr w:type="gramStart"/>
-      <w:r>
-        <w:t>Github</w:t>
-      </w:r>
-      <w:proofErr w:type="spellEnd"/>
-      <w:proofErr w:type="gramEnd"/>
+        <w:t>Added to Github</w:t>
+      </w:r>
     </w:p>
     <w:p>
       <w:pPr>
@@ -546,10 +527,65 @@
     </w:p>
     <w:p>
       <w:pPr>
+        <w:pStyle w:val="Heading2"/>
+      </w:pPr>
+      <w:r>
+        <w:t>20 March 2021</w:t>
+      </w:r>
+    </w:p>
+    <w:p>
+      <w:pPr>
+        <w:pStyle w:val="ListParagraph"/>
+        <w:numPr>
+          <w:ilvl w:val="0"/>
+          <w:numId w:val="7"/>
+        </w:numPr>
+      </w:pPr>
+      <w:r>
+        <w:t>Changed Login form to using modal instead of directing to another page.</w:t>
+      </w:r>
+    </w:p>
+    <w:p>
+      <w:pPr>
+        <w:pStyle w:val="ListParagraph"/>
+      </w:pPr>
+      <w:r>
+        <w:lastRenderedPageBreak/>
+        <w:t>The reason being that the bootstrap version the template is using is v4.4 and we are using 5.0 beta1. Although it might work, I decided to look for another template which I think is better. With modal the user did not have to go back and forth just to login.</w:t>
+      </w:r>
+    </w:p>
+    <w:p>
+      <w:pPr>
+        <w:pStyle w:val="ListParagraph"/>
+        <w:numPr>
+          <w:ilvl w:val="0"/>
+          <w:numId w:val="7"/>
+        </w:numPr>
+      </w:pPr>
+      <w:r>
+        <w:t>Added Signup as well, the signup and login tab might not be noticeable for the user, need some ideas to make it more visible and clickable looking.</w:t>
+      </w:r>
+    </w:p>
+    <w:p>
+      <w:pPr>
+        <w:pStyle w:val="ListParagraph"/>
+        <w:numPr>
+          <w:ilvl w:val="0"/>
+          <w:numId w:val="7"/>
+        </w:numPr>
+      </w:pPr>
+      <w:r>
+        <w:t>Added Javascript validation for the form by using Regex</w:t>
+      </w:r>
+      <w:r>
+        <w:t>.</w:t>
+      </w:r>
+    </w:p>
+    <w:p>
+      <w:pPr>
         <w:pStyle w:val="Heading1"/>
       </w:pPr>
       <w:r>
-        <w:lastRenderedPageBreak/>
         <w:t>Free Thought and TTD</w:t>
       </w:r>
     </w:p>
@@ -703,6 +739,119 @@
     </w:lvl>
   </w:abstractNum>
   <w:abstractNum w:abstractNumId="1" w15:restartNumberingAfterBreak="0">
+    <w:nsid w:val="1E1C44F1"/>
+    <w:multiLevelType w:val="hybridMultilevel"/>
+    <w:tmpl w:val="1564219C"/>
+    <w:lvl w:ilvl="0" w:tplc="14090001">
+      <w:start w:val="1"/>
+      <w:numFmt w:val="bullet"/>
+      <w:lvlText w:val=""/>
+      <w:lvlJc w:val="left"/>
+      <w:pPr>
+        <w:ind w:left="720" w:hanging="360"/>
+      </w:pPr>
+      <w:rPr>
+        <w:rFonts w:ascii="Symbol" w:hAnsi="Symbol" w:hint="default"/>
+      </w:rPr>
+    </w:lvl>
+    <w:lvl w:ilvl="1" w:tplc="14090003" w:tentative="1">
+      <w:start w:val="1"/>
+      <w:numFmt w:val="bullet"/>
+      <w:lvlText w:val="o"/>
+      <w:lvlJc w:val="left"/>
+      <w:pPr>
+        <w:ind w:left="1440" w:hanging="360"/>
+      </w:pPr>
+      <w:rPr>
+        <w:rFonts w:ascii="Courier New" w:hAnsi="Courier New" w:cs="Courier New" w:hint="default"/>
+      </w:rPr>
+    </w:lvl>
+    <w:lvl w:ilvl="2" w:tplc="14090005" w:tentative="1">
+      <w:start w:val="1"/>
+      <w:numFmt w:val="bullet"/>
+      <w:lvlText w:val=""/>
+      <w:lvlJc w:val="left"/>
+      <w:pPr>
+        <w:ind w:left="2160" w:hanging="360"/>
+      </w:pPr>
+      <w:rPr>
+        <w:rFonts w:ascii="Wingdings" w:hAnsi="Wingdings" w:hint="default"/>
+      </w:rPr>
+    </w:lvl>
+    <w:lvl w:ilvl="3" w:tplc="14090001" w:tentative="1">
+      <w:start w:val="1"/>
+      <w:numFmt w:val="bullet"/>
+      <w:lvlText w:val=""/>
+      <w:lvlJc w:val="left"/>
+      <w:pPr>
+        <w:ind w:left="2880" w:hanging="360"/>
+      </w:pPr>
+      <w:rPr>
+        <w:rFonts w:ascii="Symbol" w:hAnsi="Symbol" w:hint="default"/>
+      </w:rPr>
+    </w:lvl>
+    <w:lvl w:ilvl="4" w:tplc="14090003" w:tentative="1">
+      <w:start w:val="1"/>
+      <w:numFmt w:val="bullet"/>
+      <w:lvlText w:val="o"/>
+      <w:lvlJc w:val="left"/>
+      <w:pPr>
+        <w:ind w:left="3600" w:hanging="360"/>
+      </w:pPr>
+      <w:rPr>
+        <w:rFonts w:ascii="Courier New" w:hAnsi="Courier New" w:cs="Courier New" w:hint="default"/>
+      </w:rPr>
+    </w:lvl>
+    <w:lvl w:ilvl="5" w:tplc="14090005" w:tentative="1">
+      <w:start w:val="1"/>
+      <w:numFmt w:val="bullet"/>
+      <w:lvlText w:val=""/>
+      <w:lvlJc w:val="left"/>
+      <w:pPr>
+        <w:ind w:left="4320" w:hanging="360"/>
+      </w:pPr>
+      <w:rPr>
+        <w:rFonts w:ascii="Wingdings" w:hAnsi="Wingdings" w:hint="default"/>
+      </w:rPr>
+    </w:lvl>
+    <w:lvl w:ilvl="6" w:tplc="14090001" w:tentative="1">
+      <w:start w:val="1"/>
+      <w:numFmt w:val="bullet"/>
+      <w:lvlText w:val=""/>
+      <w:lvlJc w:val="left"/>
+      <w:pPr>
+        <w:ind w:left="5040" w:hanging="360"/>
+      </w:pPr>
+      <w:rPr>
+        <w:rFonts w:ascii="Symbol" w:hAnsi="Symbol" w:hint="default"/>
+      </w:rPr>
+    </w:lvl>
+    <w:lvl w:ilvl="7" w:tplc="14090003" w:tentative="1">
+      <w:start w:val="1"/>
+      <w:numFmt w:val="bullet"/>
+      <w:lvlText w:val="o"/>
+      <w:lvlJc w:val="left"/>
+      <w:pPr>
+        <w:ind w:left="5760" w:hanging="360"/>
+      </w:pPr>
+      <w:rPr>
+        <w:rFonts w:ascii="Courier New" w:hAnsi="Courier New" w:cs="Courier New" w:hint="default"/>
+      </w:rPr>
+    </w:lvl>
+    <w:lvl w:ilvl="8" w:tplc="14090005" w:tentative="1">
+      <w:start w:val="1"/>
+      <w:numFmt w:val="bullet"/>
+      <w:lvlText w:val=""/>
+      <w:lvlJc w:val="left"/>
+      <w:pPr>
+        <w:ind w:left="6480" w:hanging="360"/>
+      </w:pPr>
+      <w:rPr>
+        <w:rFonts w:ascii="Wingdings" w:hAnsi="Wingdings" w:hint="default"/>
+      </w:rPr>
+    </w:lvl>
+  </w:abstractNum>
+  <w:abstractNum w:abstractNumId="2" w15:restartNumberingAfterBreak="0">
     <w:nsid w:val="288E7EE6"/>
     <w:multiLevelType w:val="hybridMultilevel"/>
     <w:tmpl w:val="AC42CB76"/>
@@ -815,7 +964,7 @@
       </w:rPr>
     </w:lvl>
   </w:abstractNum>
-  <w:abstractNum w:abstractNumId="2" w15:restartNumberingAfterBreak="0">
+  <w:abstractNum w:abstractNumId="3" w15:restartNumberingAfterBreak="0">
     <w:nsid w:val="38E02AF5"/>
     <w:multiLevelType w:val="hybridMultilevel"/>
     <w:tmpl w:val="773214EE"/>
@@ -928,7 +1077,7 @@
       </w:rPr>
     </w:lvl>
   </w:abstractNum>
-  <w:abstractNum w:abstractNumId="3" w15:restartNumberingAfterBreak="0">
+  <w:abstractNum w:abstractNumId="4" w15:restartNumberingAfterBreak="0">
     <w:nsid w:val="3F002348"/>
     <w:multiLevelType w:val="hybridMultilevel"/>
     <w:tmpl w:val="082CC022"/>
@@ -1041,7 +1190,7 @@
       </w:rPr>
     </w:lvl>
   </w:abstractNum>
-  <w:abstractNum w:abstractNumId="4" w15:restartNumberingAfterBreak="0">
+  <w:abstractNum w:abstractNumId="5" w15:restartNumberingAfterBreak="0">
     <w:nsid w:val="45981CBE"/>
     <w:multiLevelType w:val="hybridMultilevel"/>
     <w:tmpl w:val="CF882098"/>
@@ -1154,7 +1303,7 @@
       </w:rPr>
     </w:lvl>
   </w:abstractNum>
-  <w:abstractNum w:abstractNumId="5" w15:restartNumberingAfterBreak="0">
+  <w:abstractNum w:abstractNumId="6" w15:restartNumberingAfterBreak="0">
     <w:nsid w:val="73C80B91"/>
     <w:multiLevelType w:val="hybridMultilevel"/>
     <w:tmpl w:val="B2BA3EA4"/>
@@ -1268,22 +1417,25 @@
     </w:lvl>
   </w:abstractNum>
   <w:num w:numId="1">
-    <w:abstractNumId w:val="1"/>
+    <w:abstractNumId w:val="2"/>
   </w:num>
   <w:num w:numId="2">
     <w:abstractNumId w:val="0"/>
   </w:num>
   <w:num w:numId="3">
+    <w:abstractNumId w:val="6"/>
+  </w:num>
+  <w:num w:numId="4">
+    <w:abstractNumId w:val="4"/>
+  </w:num>
+  <w:num w:numId="5">
     <w:abstractNumId w:val="5"/>
   </w:num>
-  <w:num w:numId="4">
+  <w:num w:numId="6">
     <w:abstractNumId w:val="3"/>
   </w:num>
-  <w:num w:numId="5">
-    <w:abstractNumId w:val="4"/>
-  </w:num>
-  <w:num w:numId="6">
-    <w:abstractNumId w:val="2"/>
+  <w:num w:numId="7">
+    <w:abstractNumId w:val="1"/>
   </w:num>
 </w:numbering>
 </file>

</xml_diff>

<commit_message>
•	Added Vue JS to handle categories search bar change. •	Fixed bugs on the navigation and body content did not have correct margin when changing viewport on mobile from landscape to portrait and vice versa. •	Added links to connect things together with login modal. •	SOL change on login modal
</commit_message>
<xml_diff>
--- a/DevelopmentLog.docx
+++ b/DevelopmentLog.docx
@@ -579,6 +579,62 @@
       </w:r>
       <w:r>
         <w:t>.</w:t>
+      </w:r>
+    </w:p>
+    <w:p>
+      <w:pPr>
+        <w:pStyle w:val="Heading2"/>
+      </w:pPr>
+      <w:r>
+        <w:t>21 March 2021</w:t>
+      </w:r>
+    </w:p>
+    <w:p>
+      <w:pPr>
+        <w:pStyle w:val="ListParagraph"/>
+        <w:numPr>
+          <w:ilvl w:val="0"/>
+          <w:numId w:val="8"/>
+        </w:numPr>
+      </w:pPr>
+      <w:r>
+        <w:t>Added Vue JS to handle categories search bar change.</w:t>
+      </w:r>
+    </w:p>
+    <w:p>
+      <w:pPr>
+        <w:pStyle w:val="ListParagraph"/>
+        <w:numPr>
+          <w:ilvl w:val="0"/>
+          <w:numId w:val="8"/>
+        </w:numPr>
+      </w:pPr>
+      <w:r>
+        <w:t>Fixed bugs on the navigation and body content did not have correct margin when changing viewport on mobile from landscape to portrait and vice versa.</w:t>
+      </w:r>
+    </w:p>
+    <w:p>
+      <w:pPr>
+        <w:pStyle w:val="ListParagraph"/>
+        <w:numPr>
+          <w:ilvl w:val="0"/>
+          <w:numId w:val="8"/>
+        </w:numPr>
+      </w:pPr>
+      <w:r>
+        <w:t>Added links to connect things together with login modal.</w:t>
+      </w:r>
+    </w:p>
+    <w:p>
+      <w:pPr>
+        <w:pStyle w:val="ListParagraph"/>
+        <w:numPr>
+          <w:ilvl w:val="0"/>
+          <w:numId w:val="8"/>
+        </w:numPr>
+      </w:pPr>
+      <w:r>
+        <w:t>SOL change on login modal</w:t>
       </w:r>
     </w:p>
     <w:p>
@@ -1307,6 +1363,119 @@
     <w:nsid w:val="73C80B91"/>
     <w:multiLevelType w:val="hybridMultilevel"/>
     <w:tmpl w:val="B2BA3EA4"/>
+    <w:lvl w:ilvl="0" w:tplc="14090001">
+      <w:start w:val="1"/>
+      <w:numFmt w:val="bullet"/>
+      <w:lvlText w:val=""/>
+      <w:lvlJc w:val="left"/>
+      <w:pPr>
+        <w:ind w:left="720" w:hanging="360"/>
+      </w:pPr>
+      <w:rPr>
+        <w:rFonts w:ascii="Symbol" w:hAnsi="Symbol" w:hint="default"/>
+      </w:rPr>
+    </w:lvl>
+    <w:lvl w:ilvl="1" w:tplc="14090003" w:tentative="1">
+      <w:start w:val="1"/>
+      <w:numFmt w:val="bullet"/>
+      <w:lvlText w:val="o"/>
+      <w:lvlJc w:val="left"/>
+      <w:pPr>
+        <w:ind w:left="1440" w:hanging="360"/>
+      </w:pPr>
+      <w:rPr>
+        <w:rFonts w:ascii="Courier New" w:hAnsi="Courier New" w:cs="Courier New" w:hint="default"/>
+      </w:rPr>
+    </w:lvl>
+    <w:lvl w:ilvl="2" w:tplc="14090005" w:tentative="1">
+      <w:start w:val="1"/>
+      <w:numFmt w:val="bullet"/>
+      <w:lvlText w:val=""/>
+      <w:lvlJc w:val="left"/>
+      <w:pPr>
+        <w:ind w:left="2160" w:hanging="360"/>
+      </w:pPr>
+      <w:rPr>
+        <w:rFonts w:ascii="Wingdings" w:hAnsi="Wingdings" w:hint="default"/>
+      </w:rPr>
+    </w:lvl>
+    <w:lvl w:ilvl="3" w:tplc="14090001" w:tentative="1">
+      <w:start w:val="1"/>
+      <w:numFmt w:val="bullet"/>
+      <w:lvlText w:val=""/>
+      <w:lvlJc w:val="left"/>
+      <w:pPr>
+        <w:ind w:left="2880" w:hanging="360"/>
+      </w:pPr>
+      <w:rPr>
+        <w:rFonts w:ascii="Symbol" w:hAnsi="Symbol" w:hint="default"/>
+      </w:rPr>
+    </w:lvl>
+    <w:lvl w:ilvl="4" w:tplc="14090003" w:tentative="1">
+      <w:start w:val="1"/>
+      <w:numFmt w:val="bullet"/>
+      <w:lvlText w:val="o"/>
+      <w:lvlJc w:val="left"/>
+      <w:pPr>
+        <w:ind w:left="3600" w:hanging="360"/>
+      </w:pPr>
+      <w:rPr>
+        <w:rFonts w:ascii="Courier New" w:hAnsi="Courier New" w:cs="Courier New" w:hint="default"/>
+      </w:rPr>
+    </w:lvl>
+    <w:lvl w:ilvl="5" w:tplc="14090005" w:tentative="1">
+      <w:start w:val="1"/>
+      <w:numFmt w:val="bullet"/>
+      <w:lvlText w:val=""/>
+      <w:lvlJc w:val="left"/>
+      <w:pPr>
+        <w:ind w:left="4320" w:hanging="360"/>
+      </w:pPr>
+      <w:rPr>
+        <w:rFonts w:ascii="Wingdings" w:hAnsi="Wingdings" w:hint="default"/>
+      </w:rPr>
+    </w:lvl>
+    <w:lvl w:ilvl="6" w:tplc="14090001" w:tentative="1">
+      <w:start w:val="1"/>
+      <w:numFmt w:val="bullet"/>
+      <w:lvlText w:val=""/>
+      <w:lvlJc w:val="left"/>
+      <w:pPr>
+        <w:ind w:left="5040" w:hanging="360"/>
+      </w:pPr>
+      <w:rPr>
+        <w:rFonts w:ascii="Symbol" w:hAnsi="Symbol" w:hint="default"/>
+      </w:rPr>
+    </w:lvl>
+    <w:lvl w:ilvl="7" w:tplc="14090003" w:tentative="1">
+      <w:start w:val="1"/>
+      <w:numFmt w:val="bullet"/>
+      <w:lvlText w:val="o"/>
+      <w:lvlJc w:val="left"/>
+      <w:pPr>
+        <w:ind w:left="5760" w:hanging="360"/>
+      </w:pPr>
+      <w:rPr>
+        <w:rFonts w:ascii="Courier New" w:hAnsi="Courier New" w:cs="Courier New" w:hint="default"/>
+      </w:rPr>
+    </w:lvl>
+    <w:lvl w:ilvl="8" w:tplc="14090005" w:tentative="1">
+      <w:start w:val="1"/>
+      <w:numFmt w:val="bullet"/>
+      <w:lvlText w:val=""/>
+      <w:lvlJc w:val="left"/>
+      <w:pPr>
+        <w:ind w:left="6480" w:hanging="360"/>
+      </w:pPr>
+      <w:rPr>
+        <w:rFonts w:ascii="Wingdings" w:hAnsi="Wingdings" w:hint="default"/>
+      </w:rPr>
+    </w:lvl>
+  </w:abstractNum>
+  <w:abstractNum w:abstractNumId="7" w15:restartNumberingAfterBreak="0">
+    <w:nsid w:val="752D12BF"/>
+    <w:multiLevelType w:val="hybridMultilevel"/>
+    <w:tmpl w:val="9CD8A4D0"/>
     <w:lvl w:ilvl="0" w:tplc="14090001">
       <w:start w:val="1"/>
       <w:numFmt w:val="bullet"/>
@@ -1436,6 +1605,9 @@
   </w:num>
   <w:num w:numId="7">
     <w:abstractNumId w:val="1"/>
+  </w:num>
+  <w:num w:numId="8">
+    <w:abstractNumId w:val="7"/>
   </w:num>
 </w:numbering>
 </file>

</xml_diff>

<commit_message>
This is temp backup, tomorrow i will try to play around with things
Deletion of useless view login, register since we implement modal instead.

Successfully in sending email
</commit_message>
<xml_diff>
--- a/DevelopmentLog.docx
+++ b/DevelopmentLog.docx
@@ -144,11 +144,16 @@
     </w:p>
     <w:p>
       <w:pPr>
-        <w:spacing w:line="360" w:lineRule="auto"/>
-        <w:rPr>
-          <w:rFonts w:ascii="Microsoft New Tai Lue" w:hAnsi="Microsoft New Tai Lue" w:cs="Microsoft New Tai Lue"/>
-        </w:rPr>
-      </w:pPr>
+        <w:pStyle w:val="Heading2"/>
+      </w:pPr>
+      <w:r>
+        <w:t>Reference</w:t>
+      </w:r>
+    </w:p>
+    <w:p>
+      <w:r>
+        <w:t>Turning on less secure app</w:t>
+      </w:r>
     </w:p>
     <w:p>
       <w:pPr>
@@ -639,22 +644,25 @@
     </w:p>
     <w:p>
       <w:pPr>
-        <w:pStyle w:val="Heading1"/>
-      </w:pPr>
-      <w:r>
-        <w:t>Free Thought and TTD</w:t>
-      </w:r>
-    </w:p>
-    <w:p>
-      <w:pPr>
         <w:pStyle w:val="ListParagraph"/>
         <w:numPr>
           <w:ilvl w:val="0"/>
-          <w:numId w:val="6"/>
+          <w:numId w:val="8"/>
         </w:numPr>
       </w:pPr>
       <w:r>
-        <w:t>Create a partial view for the PRODUCT Card so 1 shared layout page is used throughout the system. RAZOR PARTIAL VIEW</w:t>
+        <w:t xml:space="preserve">Delete old login </w:t>
+      </w:r>
+      <w:r>
+        <w:t>page and the methods in controller</w:t>
+      </w:r>
+    </w:p>
+    <w:p>
+      <w:pPr>
+        <w:pStyle w:val="Heading1"/>
+      </w:pPr>
+      <w:r>
+        <w:t>Free Thought and TTD</w:t>
       </w:r>
     </w:p>
     <w:p>
@@ -662,11 +670,209 @@
         <w:pStyle w:val="ListParagraph"/>
         <w:numPr>
           <w:ilvl w:val="0"/>
-          <w:numId w:val="6"/>
+          <w:numId w:val="9"/>
         </w:numPr>
       </w:pPr>
       <w:r>
-        <w:t>Search Bar categories should change the text on the box depending on the categories selected. JS</w:t>
+        <w:t>Make the Login / Signup Modal button more noticeable.</w:t>
+      </w:r>
+    </w:p>
+    <w:p>
+      <w:pPr>
+        <w:pStyle w:val="ListParagraph"/>
+        <w:numPr>
+          <w:ilvl w:val="0"/>
+          <w:numId w:val="9"/>
+        </w:numPr>
+      </w:pPr>
+      <w:r>
+        <w:t>Adding Username field on Login / Signup modal</w:t>
+      </w:r>
+    </w:p>
+    <w:p>
+      <w:pPr>
+        <w:pStyle w:val="ListParagraph"/>
+        <w:numPr>
+          <w:ilvl w:val="0"/>
+          <w:numId w:val="9"/>
+        </w:numPr>
+      </w:pPr>
+      <w:r>
+        <w:t>Vue search bar might require change</w:t>
+      </w:r>
+      <w:r>
+        <w:t>.</w:t>
+      </w:r>
+    </w:p>
+    <w:p/>
+    <w:p>
+      <w:pPr>
+        <w:pStyle w:val="Heading2"/>
+      </w:pPr>
+      <w:r>
+        <w:t>Tested function</w:t>
+      </w:r>
+    </w:p>
+    <w:p>
+      <w:pPr>
+        <w:pStyle w:val="Heading3"/>
+      </w:pPr>
+      <w:r>
+        <w:t>Email</w:t>
+      </w:r>
+    </w:p>
+    <w:p>
+      <w:pPr>
+        <w:pStyle w:val="Heading4"/>
+      </w:pPr>
+      <w:r>
+        <w:t>Account credentials</w:t>
+      </w:r>
+    </w:p>
+    <w:p>
+      <w:r>
+        <w:rPr>
+          <w:noProof/>
+        </w:rPr>
+        <w:drawing>
+          <wp:inline distT="0" distB="0" distL="0" distR="0" wp14:anchorId="6CBAC97C" wp14:editId="3C461E3D">
+            <wp:extent cx="2071737" cy="2609850"/>
+            <wp:effectExtent l="0" t="0" r="5080" b="0"/>
+            <wp:docPr id="1" name="Picture 1"/>
+            <wp:cNvGraphicFramePr>
+              <a:graphicFrameLocks xmlns:a="http://schemas.openxmlformats.org/drawingml/2006/main" noChangeAspect="1"/>
+            </wp:cNvGraphicFramePr>
+            <a:graphic xmlns:a="http://schemas.openxmlformats.org/drawingml/2006/main">
+              <a:graphicData uri="http://schemas.openxmlformats.org/drawingml/2006/picture">
+                <pic:pic xmlns:pic="http://schemas.openxmlformats.org/drawingml/2006/picture">
+                  <pic:nvPicPr>
+                    <pic:cNvPr id="1" name=""/>
+                    <pic:cNvPicPr/>
+                  </pic:nvPicPr>
+                  <pic:blipFill>
+                    <a:blip r:embed="rId9"/>
+                    <a:stretch>
+                      <a:fillRect/>
+                    </a:stretch>
+                  </pic:blipFill>
+                  <pic:spPr>
+                    <a:xfrm>
+                      <a:off x="0" y="0"/>
+                      <a:ext cx="2073561" cy="2612148"/>
+                    </a:xfrm>
+                    <a:prstGeom prst="rect">
+                      <a:avLst/>
+                    </a:prstGeom>
+                  </pic:spPr>
+                </pic:pic>
+              </a:graphicData>
+            </a:graphic>
+          </wp:inline>
+        </w:drawing>
+      </w:r>
+    </w:p>
+    <w:p/>
+    <w:p/>
+    <w:p/>
+    <w:p/>
+    <w:p>
+      <w:pPr>
+        <w:pStyle w:val="Heading4"/>
+      </w:pPr>
+      <w:r>
+        <w:t>Turning less secure app</w:t>
+      </w:r>
+    </w:p>
+    <w:p>
+      <w:r>
+        <w:rPr>
+          <w:noProof/>
+        </w:rPr>
+        <w:drawing>
+          <wp:inline distT="0" distB="0" distL="0" distR="0" wp14:anchorId="28381A6D" wp14:editId="63FE36FD">
+            <wp:extent cx="5400040" cy="2021205"/>
+            <wp:effectExtent l="0" t="0" r="0" b="0"/>
+            <wp:docPr id="2" name="Picture 2"/>
+            <wp:cNvGraphicFramePr>
+              <a:graphicFrameLocks xmlns:a="http://schemas.openxmlformats.org/drawingml/2006/main" noChangeAspect="1"/>
+            </wp:cNvGraphicFramePr>
+            <a:graphic xmlns:a="http://schemas.openxmlformats.org/drawingml/2006/main">
+              <a:graphicData uri="http://schemas.openxmlformats.org/drawingml/2006/picture">
+                <pic:pic xmlns:pic="http://schemas.openxmlformats.org/drawingml/2006/picture">
+                  <pic:nvPicPr>
+                    <pic:cNvPr id="1" name=""/>
+                    <pic:cNvPicPr/>
+                  </pic:nvPicPr>
+                  <pic:blipFill>
+                    <a:blip r:embed="rId10"/>
+                    <a:stretch>
+                      <a:fillRect/>
+                    </a:stretch>
+                  </pic:blipFill>
+                  <pic:spPr>
+                    <a:xfrm>
+                      <a:off x="0" y="0"/>
+                      <a:ext cx="5400040" cy="2021205"/>
+                    </a:xfrm>
+                    <a:prstGeom prst="rect">
+                      <a:avLst/>
+                    </a:prstGeom>
+                  </pic:spPr>
+                </pic:pic>
+              </a:graphicData>
+            </a:graphic>
+          </wp:inline>
+        </w:drawing>
+      </w:r>
+    </w:p>
+    <w:p>
+      <w:pPr>
+        <w:pStyle w:val="Heading4"/>
+      </w:pPr>
+      <w:r>
+        <w:t>Success in receiving data</w:t>
+      </w:r>
+    </w:p>
+    <w:p>
+      <w:r>
+        <w:rPr>
+          <w:noProof/>
+        </w:rPr>
+        <w:drawing>
+          <wp:inline distT="0" distB="0" distL="0" distR="0" wp14:anchorId="7C1FFC5E" wp14:editId="1932C537">
+            <wp:extent cx="5400040" cy="1658620"/>
+            <wp:effectExtent l="0" t="0" r="0" b="0"/>
+            <wp:docPr id="3" name="Picture 3"/>
+            <wp:cNvGraphicFramePr>
+              <a:graphicFrameLocks xmlns:a="http://schemas.openxmlformats.org/drawingml/2006/main" noChangeAspect="1"/>
+            </wp:cNvGraphicFramePr>
+            <a:graphic xmlns:a="http://schemas.openxmlformats.org/drawingml/2006/main">
+              <a:graphicData uri="http://schemas.openxmlformats.org/drawingml/2006/picture">
+                <pic:pic xmlns:pic="http://schemas.openxmlformats.org/drawingml/2006/picture">
+                  <pic:nvPicPr>
+                    <pic:cNvPr id="1" name=""/>
+                    <pic:cNvPicPr/>
+                  </pic:nvPicPr>
+                  <pic:blipFill>
+                    <a:blip r:embed="rId11"/>
+                    <a:stretch>
+                      <a:fillRect/>
+                    </a:stretch>
+                  </pic:blipFill>
+                  <pic:spPr>
+                    <a:xfrm>
+                      <a:off x="0" y="0"/>
+                      <a:ext cx="5400040" cy="1658620"/>
+                    </a:xfrm>
+                    <a:prstGeom prst="rect">
+                      <a:avLst/>
+                    </a:prstGeom>
+                  </pic:spPr>
+                </pic:pic>
+              </a:graphicData>
+            </a:graphic>
+          </wp:inline>
+        </w:drawing>
       </w:r>
     </w:p>
     <w:sectPr>
@@ -1360,6 +1566,119 @@
     </w:lvl>
   </w:abstractNum>
   <w:abstractNum w:abstractNumId="6" w15:restartNumberingAfterBreak="0">
+    <w:nsid w:val="6FFF66BB"/>
+    <w:multiLevelType w:val="hybridMultilevel"/>
+    <w:tmpl w:val="E2B6241A"/>
+    <w:lvl w:ilvl="0" w:tplc="14090001">
+      <w:start w:val="1"/>
+      <w:numFmt w:val="bullet"/>
+      <w:lvlText w:val=""/>
+      <w:lvlJc w:val="left"/>
+      <w:pPr>
+        <w:ind w:left="720" w:hanging="360"/>
+      </w:pPr>
+      <w:rPr>
+        <w:rFonts w:ascii="Symbol" w:hAnsi="Symbol" w:hint="default"/>
+      </w:rPr>
+    </w:lvl>
+    <w:lvl w:ilvl="1" w:tplc="14090003" w:tentative="1">
+      <w:start w:val="1"/>
+      <w:numFmt w:val="bullet"/>
+      <w:lvlText w:val="o"/>
+      <w:lvlJc w:val="left"/>
+      <w:pPr>
+        <w:ind w:left="1440" w:hanging="360"/>
+      </w:pPr>
+      <w:rPr>
+        <w:rFonts w:ascii="Courier New" w:hAnsi="Courier New" w:cs="Courier New" w:hint="default"/>
+      </w:rPr>
+    </w:lvl>
+    <w:lvl w:ilvl="2" w:tplc="14090005" w:tentative="1">
+      <w:start w:val="1"/>
+      <w:numFmt w:val="bullet"/>
+      <w:lvlText w:val=""/>
+      <w:lvlJc w:val="left"/>
+      <w:pPr>
+        <w:ind w:left="2160" w:hanging="360"/>
+      </w:pPr>
+      <w:rPr>
+        <w:rFonts w:ascii="Wingdings" w:hAnsi="Wingdings" w:hint="default"/>
+      </w:rPr>
+    </w:lvl>
+    <w:lvl w:ilvl="3" w:tplc="14090001" w:tentative="1">
+      <w:start w:val="1"/>
+      <w:numFmt w:val="bullet"/>
+      <w:lvlText w:val=""/>
+      <w:lvlJc w:val="left"/>
+      <w:pPr>
+        <w:ind w:left="2880" w:hanging="360"/>
+      </w:pPr>
+      <w:rPr>
+        <w:rFonts w:ascii="Symbol" w:hAnsi="Symbol" w:hint="default"/>
+      </w:rPr>
+    </w:lvl>
+    <w:lvl w:ilvl="4" w:tplc="14090003" w:tentative="1">
+      <w:start w:val="1"/>
+      <w:numFmt w:val="bullet"/>
+      <w:lvlText w:val="o"/>
+      <w:lvlJc w:val="left"/>
+      <w:pPr>
+        <w:ind w:left="3600" w:hanging="360"/>
+      </w:pPr>
+      <w:rPr>
+        <w:rFonts w:ascii="Courier New" w:hAnsi="Courier New" w:cs="Courier New" w:hint="default"/>
+      </w:rPr>
+    </w:lvl>
+    <w:lvl w:ilvl="5" w:tplc="14090005" w:tentative="1">
+      <w:start w:val="1"/>
+      <w:numFmt w:val="bullet"/>
+      <w:lvlText w:val=""/>
+      <w:lvlJc w:val="left"/>
+      <w:pPr>
+        <w:ind w:left="4320" w:hanging="360"/>
+      </w:pPr>
+      <w:rPr>
+        <w:rFonts w:ascii="Wingdings" w:hAnsi="Wingdings" w:hint="default"/>
+      </w:rPr>
+    </w:lvl>
+    <w:lvl w:ilvl="6" w:tplc="14090001" w:tentative="1">
+      <w:start w:val="1"/>
+      <w:numFmt w:val="bullet"/>
+      <w:lvlText w:val=""/>
+      <w:lvlJc w:val="left"/>
+      <w:pPr>
+        <w:ind w:left="5040" w:hanging="360"/>
+      </w:pPr>
+      <w:rPr>
+        <w:rFonts w:ascii="Symbol" w:hAnsi="Symbol" w:hint="default"/>
+      </w:rPr>
+    </w:lvl>
+    <w:lvl w:ilvl="7" w:tplc="14090003" w:tentative="1">
+      <w:start w:val="1"/>
+      <w:numFmt w:val="bullet"/>
+      <w:lvlText w:val="o"/>
+      <w:lvlJc w:val="left"/>
+      <w:pPr>
+        <w:ind w:left="5760" w:hanging="360"/>
+      </w:pPr>
+      <w:rPr>
+        <w:rFonts w:ascii="Courier New" w:hAnsi="Courier New" w:cs="Courier New" w:hint="default"/>
+      </w:rPr>
+    </w:lvl>
+    <w:lvl w:ilvl="8" w:tplc="14090005" w:tentative="1">
+      <w:start w:val="1"/>
+      <w:numFmt w:val="bullet"/>
+      <w:lvlText w:val=""/>
+      <w:lvlJc w:val="left"/>
+      <w:pPr>
+        <w:ind w:left="6480" w:hanging="360"/>
+      </w:pPr>
+      <w:rPr>
+        <w:rFonts w:ascii="Wingdings" w:hAnsi="Wingdings" w:hint="default"/>
+      </w:rPr>
+    </w:lvl>
+  </w:abstractNum>
+  <w:abstractNum w:abstractNumId="7" w15:restartNumberingAfterBreak="0">
     <w:nsid w:val="73C80B91"/>
     <w:multiLevelType w:val="hybridMultilevel"/>
     <w:tmpl w:val="B2BA3EA4"/>
@@ -1472,7 +1791,7 @@
       </w:rPr>
     </w:lvl>
   </w:abstractNum>
-  <w:abstractNum w:abstractNumId="7" w15:restartNumberingAfterBreak="0">
+  <w:abstractNum w:abstractNumId="8" w15:restartNumberingAfterBreak="0">
     <w:nsid w:val="752D12BF"/>
     <w:multiLevelType w:val="hybridMultilevel"/>
     <w:tmpl w:val="9CD8A4D0"/>
@@ -1592,7 +1911,7 @@
     <w:abstractNumId w:val="0"/>
   </w:num>
   <w:num w:numId="3">
-    <w:abstractNumId w:val="6"/>
+    <w:abstractNumId w:val="7"/>
   </w:num>
   <w:num w:numId="4">
     <w:abstractNumId w:val="4"/>
@@ -1607,7 +1926,10 @@
     <w:abstractNumId w:val="1"/>
   </w:num>
   <w:num w:numId="8">
-    <w:abstractNumId w:val="7"/>
+    <w:abstractNumId w:val="8"/>
+  </w:num>
+  <w:num w:numId="9">
+    <w:abstractNumId w:val="6"/>
   </w:num>
 </w:numbering>
 </file>
@@ -2054,6 +2376,50 @@
       <w:szCs w:val="26"/>
     </w:rPr>
   </w:style>
+  <w:style w:type="paragraph" w:styleId="Heading3">
+    <w:name w:val="heading 3"/>
+    <w:basedOn w:val="Normal"/>
+    <w:next w:val="Normal"/>
+    <w:link w:val="Heading3Char"/>
+    <w:uiPriority w:val="9"/>
+    <w:unhideWhenUsed/>
+    <w:qFormat/>
+    <w:rsid w:val="005F38EB"/>
+    <w:pPr>
+      <w:keepNext/>
+      <w:keepLines/>
+      <w:spacing w:before="160" w:after="120"/>
+      <w:outlineLvl w:val="2"/>
+    </w:pPr>
+    <w:rPr>
+      <w:rFonts w:ascii="Microsoft New Tai Lue" w:eastAsiaTheme="majorEastAsia" w:hAnsi="Microsoft New Tai Lue" w:cstheme="majorBidi"/>
+      <w:b/>
+      <w:sz w:val="28"/>
+      <w:szCs w:val="24"/>
+    </w:rPr>
+  </w:style>
+  <w:style w:type="paragraph" w:styleId="Heading4">
+    <w:name w:val="heading 4"/>
+    <w:basedOn w:val="Normal"/>
+    <w:next w:val="Normal"/>
+    <w:link w:val="Heading4Char"/>
+    <w:uiPriority w:val="9"/>
+    <w:unhideWhenUsed/>
+    <w:qFormat/>
+    <w:rsid w:val="005F38EB"/>
+    <w:pPr>
+      <w:keepNext/>
+      <w:keepLines/>
+      <w:spacing w:before="40" w:after="0"/>
+      <w:outlineLvl w:val="3"/>
+    </w:pPr>
+    <w:rPr>
+      <w:rFonts w:ascii="Microsoft New Tai Lue" w:eastAsiaTheme="majorEastAsia" w:hAnsi="Microsoft New Tai Lue" w:cstheme="majorBidi"/>
+      <w:i/>
+      <w:iCs/>
+      <w:sz w:val="28"/>
+    </w:rPr>
+  </w:style>
   <w:style w:type="character" w:default="1" w:styleId="DefaultParagraphFont">
     <w:name w:val="Default Paragraph Font"/>
     <w:uiPriority w:val="1"/>
@@ -2140,6 +2506,32 @@
       <w:ind w:left="720"/>
       <w:contextualSpacing/>
     </w:pPr>
+  </w:style>
+  <w:style w:type="character" w:customStyle="1" w:styleId="Heading3Char">
+    <w:name w:val="Heading 3 Char"/>
+    <w:basedOn w:val="DefaultParagraphFont"/>
+    <w:link w:val="Heading3"/>
+    <w:uiPriority w:val="9"/>
+    <w:rsid w:val="005F38EB"/>
+    <w:rPr>
+      <w:rFonts w:ascii="Microsoft New Tai Lue" w:eastAsiaTheme="majorEastAsia" w:hAnsi="Microsoft New Tai Lue" w:cstheme="majorBidi"/>
+      <w:b/>
+      <w:sz w:val="28"/>
+      <w:szCs w:val="24"/>
+    </w:rPr>
+  </w:style>
+  <w:style w:type="character" w:customStyle="1" w:styleId="Heading4Char">
+    <w:name w:val="Heading 4 Char"/>
+    <w:basedOn w:val="DefaultParagraphFont"/>
+    <w:link w:val="Heading4"/>
+    <w:uiPriority w:val="9"/>
+    <w:rsid w:val="005F38EB"/>
+    <w:rPr>
+      <w:rFonts w:ascii="Microsoft New Tai Lue" w:eastAsiaTheme="majorEastAsia" w:hAnsi="Microsoft New Tai Lue" w:cstheme="majorBidi"/>
+      <w:i/>
+      <w:iCs/>
+      <w:sz w:val="28"/>
+    </w:rPr>
   </w:style>
 </w:styles>
 </file>

</xml_diff>

<commit_message>
Temporary fix trailing white space between image and the other content that are supposed to stick together
</commit_message>
<xml_diff>
--- a/DevelopmentLog.docx
+++ b/DevelopmentLog.docx
@@ -51,26 +51,21 @@
             <w:sz w:val="24"/>
             <w:szCs w:val="24"/>
           </w:rPr>
-          <w:t>https://www.bootstrapdash.com/product/free-bootstrap-login/</w:t>
+          <w:t>https://codepen.io/khadkamhn/pen/ZGvPLo</w:t>
         </w:r>
       </w:hyperlink>
     </w:p>
     <w:p>
       <w:pPr>
-        <w:spacing w:line="360" w:lineRule="auto"/>
-        <w:rPr>
-          <w:rFonts w:ascii="Microsoft New Tai Lue" w:hAnsi="Microsoft New Tai Lue" w:cs="Microsoft New Tai Lue"/>
-          <w:sz w:val="24"/>
-          <w:szCs w:val="24"/>
-        </w:rPr>
-      </w:pPr>
-      <w:r>
-        <w:rPr>
-          <w:rFonts w:ascii="Microsoft New Tai Lue" w:hAnsi="Microsoft New Tai Lue" w:cs="Microsoft New Tai Lue"/>
-          <w:sz w:val="24"/>
-          <w:szCs w:val="24"/>
-        </w:rPr>
-        <w:t>https://codepen.io/khadkamhn/pen/ZGvPLo</w:t>
+        <w:pStyle w:val="Heading2"/>
+      </w:pPr>
+      <w:r>
+        <w:t>SideBar</w:t>
+      </w:r>
+    </w:p>
+    <w:p>
+      <w:r>
+        <w:t>https://startbootstrap.com/template/simple-sidebar</w:t>
       </w:r>
     </w:p>
     <w:p>
@@ -81,35 +76,6 @@
       <w:r>
         <w:t>Pic Reference</w:t>
       </w:r>
-    </w:p>
-    <w:p>
-      <w:pPr>
-        <w:spacing w:line="360" w:lineRule="auto"/>
-      </w:pPr>
-      <w:r>
-        <w:t>Login pic</w:t>
-      </w:r>
-    </w:p>
-    <w:p>
-      <w:pPr>
-        <w:spacing w:line="360" w:lineRule="auto"/>
-        <w:rPr>
-          <w:rFonts w:ascii="Microsoft New Tai Lue" w:hAnsi="Microsoft New Tai Lue" w:cs="Microsoft New Tai Lue"/>
-          <w:sz w:val="24"/>
-          <w:szCs w:val="24"/>
-        </w:rPr>
-      </w:pPr>
-      <w:hyperlink r:id="rId6" w:history="1">
-        <w:r>
-          <w:rPr>
-            <w:rStyle w:val="Hyperlink"/>
-            <w:rFonts w:ascii="Microsoft New Tai Lue" w:hAnsi="Microsoft New Tai Lue" w:cs="Microsoft New Tai Lue"/>
-            <w:sz w:val="24"/>
-            <w:szCs w:val="24"/>
-          </w:rPr>
-          <w:t>https://www.istockphoto.com/photo/grocery-shopping-concept-foods-with-shopping-bag-gm1126188273-296371955</w:t>
-        </w:r>
-      </w:hyperlink>
     </w:p>
     <w:p>
       <w:pPr>
@@ -132,7 +98,7 @@
           <w:rFonts w:ascii="Microsoft New Tai Lue" w:hAnsi="Microsoft New Tai Lue" w:cs="Microsoft New Tai Lue"/>
         </w:rPr>
       </w:pPr>
-      <w:hyperlink r:id="rId7" w:history="1">
+      <w:hyperlink r:id="rId6" w:history="1">
         <w:r>
           <w:rPr>
             <w:rStyle w:val="Hyperlink"/>
@@ -188,7 +154,7 @@
           <w:rFonts w:ascii="Microsoft New Tai Lue" w:hAnsi="Microsoft New Tai Lue" w:cs="Microsoft New Tai Lue"/>
         </w:rPr>
       </w:pPr>
-      <w:hyperlink r:id="rId8" w:history="1">
+      <w:hyperlink r:id="rId7" w:history="1">
         <w:r>
           <w:rPr>
             <w:rStyle w:val="Hyperlink"/>
@@ -239,7 +205,6 @@
         <w:pStyle w:val="Heading1"/>
       </w:pPr>
       <w:r>
-        <w:lastRenderedPageBreak/>
         <w:t>Development</w:t>
       </w:r>
     </w:p>
@@ -296,6 +261,7 @@
         </w:numPr>
       </w:pPr>
       <w:r>
+        <w:lastRenderedPageBreak/>
         <w:t>Added to Github</w:t>
       </w:r>
     </w:p>
@@ -555,7 +521,6 @@
         <w:pStyle w:val="ListParagraph"/>
       </w:pPr>
       <w:r>
-        <w:lastRenderedPageBreak/>
         <w:t>The reason being that the bootstrap version the template is using is v4.4 and we are using 5.0 beta1. Although it might work, I decided to look for another template which I think is better. With modal the user did not have to go back and forth just to login.</w:t>
       </w:r>
     </w:p>
@@ -591,6 +556,7 @@
         <w:pStyle w:val="Heading2"/>
       </w:pPr>
       <w:r>
+        <w:lastRenderedPageBreak/>
         <w:t>21 March 2021</w:t>
       </w:r>
     </w:p>
@@ -655,6 +621,29 @@
       </w:r>
       <w:r>
         <w:t>page and the methods in controller</w:t>
+      </w:r>
+      <w:r>
+        <w:t>.</w:t>
+      </w:r>
+    </w:p>
+    <w:p>
+      <w:pPr>
+        <w:pStyle w:val="Heading2"/>
+      </w:pPr>
+      <w:r>
+        <w:t>22 March 2021</w:t>
+      </w:r>
+    </w:p>
+    <w:p>
+      <w:pPr>
+        <w:pStyle w:val="ListParagraph"/>
+        <w:numPr>
+          <w:ilvl w:val="0"/>
+          <w:numId w:val="10"/>
+        </w:numPr>
+      </w:pPr>
+      <w:r>
+        <w:t>Temporary bug fixes on carousel</w:t>
       </w:r>
     </w:p>
     <w:p>
@@ -750,7 +739,7 @@
                     <pic:cNvPicPr/>
                   </pic:nvPicPr>
                   <pic:blipFill>
-                    <a:blip r:embed="rId9"/>
+                    <a:blip r:embed="rId8"/>
                     <a:stretch>
                       <a:fillRect/>
                     </a:stretch>
@@ -780,6 +769,7 @@
         <w:pStyle w:val="Heading4"/>
       </w:pPr>
       <w:r>
+        <w:lastRenderedPageBreak/>
         <w:t>Turning less secure app</w:t>
       </w:r>
     </w:p>
@@ -804,7 +794,7 @@
                     <pic:cNvPicPr/>
                   </pic:nvPicPr>
                   <pic:blipFill>
-                    <a:blip r:embed="rId10"/>
+                    <a:blip r:embed="rId9"/>
                     <a:stretch>
                       <a:fillRect/>
                     </a:stretch>
@@ -854,7 +844,7 @@
                     <pic:cNvPicPr/>
                   </pic:nvPicPr>
                   <pic:blipFill>
-                    <a:blip r:embed="rId11"/>
+                    <a:blip r:embed="rId10"/>
                     <a:stretch>
                       <a:fillRect/>
                     </a:stretch>
@@ -1001,6 +991,119 @@
     </w:lvl>
   </w:abstractNum>
   <w:abstractNum w:abstractNumId="1" w15:restartNumberingAfterBreak="0">
+    <w:nsid w:val="0F3923BD"/>
+    <w:multiLevelType w:val="hybridMultilevel"/>
+    <w:tmpl w:val="76484DF0"/>
+    <w:lvl w:ilvl="0" w:tplc="14090001">
+      <w:start w:val="1"/>
+      <w:numFmt w:val="bullet"/>
+      <w:lvlText w:val=""/>
+      <w:lvlJc w:val="left"/>
+      <w:pPr>
+        <w:ind w:left="720" w:hanging="360"/>
+      </w:pPr>
+      <w:rPr>
+        <w:rFonts w:ascii="Symbol" w:hAnsi="Symbol" w:hint="default"/>
+      </w:rPr>
+    </w:lvl>
+    <w:lvl w:ilvl="1" w:tplc="14090003" w:tentative="1">
+      <w:start w:val="1"/>
+      <w:numFmt w:val="bullet"/>
+      <w:lvlText w:val="o"/>
+      <w:lvlJc w:val="left"/>
+      <w:pPr>
+        <w:ind w:left="1440" w:hanging="360"/>
+      </w:pPr>
+      <w:rPr>
+        <w:rFonts w:ascii="Courier New" w:hAnsi="Courier New" w:cs="Courier New" w:hint="default"/>
+      </w:rPr>
+    </w:lvl>
+    <w:lvl w:ilvl="2" w:tplc="14090005" w:tentative="1">
+      <w:start w:val="1"/>
+      <w:numFmt w:val="bullet"/>
+      <w:lvlText w:val=""/>
+      <w:lvlJc w:val="left"/>
+      <w:pPr>
+        <w:ind w:left="2160" w:hanging="360"/>
+      </w:pPr>
+      <w:rPr>
+        <w:rFonts w:ascii="Wingdings" w:hAnsi="Wingdings" w:hint="default"/>
+      </w:rPr>
+    </w:lvl>
+    <w:lvl w:ilvl="3" w:tplc="14090001" w:tentative="1">
+      <w:start w:val="1"/>
+      <w:numFmt w:val="bullet"/>
+      <w:lvlText w:val=""/>
+      <w:lvlJc w:val="left"/>
+      <w:pPr>
+        <w:ind w:left="2880" w:hanging="360"/>
+      </w:pPr>
+      <w:rPr>
+        <w:rFonts w:ascii="Symbol" w:hAnsi="Symbol" w:hint="default"/>
+      </w:rPr>
+    </w:lvl>
+    <w:lvl w:ilvl="4" w:tplc="14090003" w:tentative="1">
+      <w:start w:val="1"/>
+      <w:numFmt w:val="bullet"/>
+      <w:lvlText w:val="o"/>
+      <w:lvlJc w:val="left"/>
+      <w:pPr>
+        <w:ind w:left="3600" w:hanging="360"/>
+      </w:pPr>
+      <w:rPr>
+        <w:rFonts w:ascii="Courier New" w:hAnsi="Courier New" w:cs="Courier New" w:hint="default"/>
+      </w:rPr>
+    </w:lvl>
+    <w:lvl w:ilvl="5" w:tplc="14090005" w:tentative="1">
+      <w:start w:val="1"/>
+      <w:numFmt w:val="bullet"/>
+      <w:lvlText w:val=""/>
+      <w:lvlJc w:val="left"/>
+      <w:pPr>
+        <w:ind w:left="4320" w:hanging="360"/>
+      </w:pPr>
+      <w:rPr>
+        <w:rFonts w:ascii="Wingdings" w:hAnsi="Wingdings" w:hint="default"/>
+      </w:rPr>
+    </w:lvl>
+    <w:lvl w:ilvl="6" w:tplc="14090001" w:tentative="1">
+      <w:start w:val="1"/>
+      <w:numFmt w:val="bullet"/>
+      <w:lvlText w:val=""/>
+      <w:lvlJc w:val="left"/>
+      <w:pPr>
+        <w:ind w:left="5040" w:hanging="360"/>
+      </w:pPr>
+      <w:rPr>
+        <w:rFonts w:ascii="Symbol" w:hAnsi="Symbol" w:hint="default"/>
+      </w:rPr>
+    </w:lvl>
+    <w:lvl w:ilvl="7" w:tplc="14090003" w:tentative="1">
+      <w:start w:val="1"/>
+      <w:numFmt w:val="bullet"/>
+      <w:lvlText w:val="o"/>
+      <w:lvlJc w:val="left"/>
+      <w:pPr>
+        <w:ind w:left="5760" w:hanging="360"/>
+      </w:pPr>
+      <w:rPr>
+        <w:rFonts w:ascii="Courier New" w:hAnsi="Courier New" w:cs="Courier New" w:hint="default"/>
+      </w:rPr>
+    </w:lvl>
+    <w:lvl w:ilvl="8" w:tplc="14090005" w:tentative="1">
+      <w:start w:val="1"/>
+      <w:numFmt w:val="bullet"/>
+      <w:lvlText w:val=""/>
+      <w:lvlJc w:val="left"/>
+      <w:pPr>
+        <w:ind w:left="6480" w:hanging="360"/>
+      </w:pPr>
+      <w:rPr>
+        <w:rFonts w:ascii="Wingdings" w:hAnsi="Wingdings" w:hint="default"/>
+      </w:rPr>
+    </w:lvl>
+  </w:abstractNum>
+  <w:abstractNum w:abstractNumId="2" w15:restartNumberingAfterBreak="0">
     <w:nsid w:val="1E1C44F1"/>
     <w:multiLevelType w:val="hybridMultilevel"/>
     <w:tmpl w:val="1564219C"/>
@@ -1113,7 +1216,7 @@
       </w:rPr>
     </w:lvl>
   </w:abstractNum>
-  <w:abstractNum w:abstractNumId="2" w15:restartNumberingAfterBreak="0">
+  <w:abstractNum w:abstractNumId="3" w15:restartNumberingAfterBreak="0">
     <w:nsid w:val="288E7EE6"/>
     <w:multiLevelType w:val="hybridMultilevel"/>
     <w:tmpl w:val="AC42CB76"/>
@@ -1226,7 +1329,7 @@
       </w:rPr>
     </w:lvl>
   </w:abstractNum>
-  <w:abstractNum w:abstractNumId="3" w15:restartNumberingAfterBreak="0">
+  <w:abstractNum w:abstractNumId="4" w15:restartNumberingAfterBreak="0">
     <w:nsid w:val="38E02AF5"/>
     <w:multiLevelType w:val="hybridMultilevel"/>
     <w:tmpl w:val="773214EE"/>
@@ -1339,7 +1442,7 @@
       </w:rPr>
     </w:lvl>
   </w:abstractNum>
-  <w:abstractNum w:abstractNumId="4" w15:restartNumberingAfterBreak="0">
+  <w:abstractNum w:abstractNumId="5" w15:restartNumberingAfterBreak="0">
     <w:nsid w:val="3F002348"/>
     <w:multiLevelType w:val="hybridMultilevel"/>
     <w:tmpl w:val="082CC022"/>
@@ -1452,7 +1555,7 @@
       </w:rPr>
     </w:lvl>
   </w:abstractNum>
-  <w:abstractNum w:abstractNumId="5" w15:restartNumberingAfterBreak="0">
+  <w:abstractNum w:abstractNumId="6" w15:restartNumberingAfterBreak="0">
     <w:nsid w:val="45981CBE"/>
     <w:multiLevelType w:val="hybridMultilevel"/>
     <w:tmpl w:val="CF882098"/>
@@ -1565,7 +1668,7 @@
       </w:rPr>
     </w:lvl>
   </w:abstractNum>
-  <w:abstractNum w:abstractNumId="6" w15:restartNumberingAfterBreak="0">
+  <w:abstractNum w:abstractNumId="7" w15:restartNumberingAfterBreak="0">
     <w:nsid w:val="6FFF66BB"/>
     <w:multiLevelType w:val="hybridMultilevel"/>
     <w:tmpl w:val="E2B6241A"/>
@@ -1678,7 +1781,7 @@
       </w:rPr>
     </w:lvl>
   </w:abstractNum>
-  <w:abstractNum w:abstractNumId="7" w15:restartNumberingAfterBreak="0">
+  <w:abstractNum w:abstractNumId="8" w15:restartNumberingAfterBreak="0">
     <w:nsid w:val="73C80B91"/>
     <w:multiLevelType w:val="hybridMultilevel"/>
     <w:tmpl w:val="B2BA3EA4"/>
@@ -1791,7 +1894,7 @@
       </w:rPr>
     </w:lvl>
   </w:abstractNum>
-  <w:abstractNum w:abstractNumId="8" w15:restartNumberingAfterBreak="0">
+  <w:abstractNum w:abstractNumId="9" w15:restartNumberingAfterBreak="0">
     <w:nsid w:val="752D12BF"/>
     <w:multiLevelType w:val="hybridMultilevel"/>
     <w:tmpl w:val="9CD8A4D0"/>
@@ -1905,31 +2008,34 @@
     </w:lvl>
   </w:abstractNum>
   <w:num w:numId="1">
-    <w:abstractNumId w:val="2"/>
+    <w:abstractNumId w:val="3"/>
   </w:num>
   <w:num w:numId="2">
     <w:abstractNumId w:val="0"/>
   </w:num>
   <w:num w:numId="3">
+    <w:abstractNumId w:val="8"/>
+  </w:num>
+  <w:num w:numId="4">
+    <w:abstractNumId w:val="5"/>
+  </w:num>
+  <w:num w:numId="5">
+    <w:abstractNumId w:val="6"/>
+  </w:num>
+  <w:num w:numId="6">
+    <w:abstractNumId w:val="4"/>
+  </w:num>
+  <w:num w:numId="7">
+    <w:abstractNumId w:val="2"/>
+  </w:num>
+  <w:num w:numId="8">
+    <w:abstractNumId w:val="9"/>
+  </w:num>
+  <w:num w:numId="9">
     <w:abstractNumId w:val="7"/>
   </w:num>
-  <w:num w:numId="4">
-    <w:abstractNumId w:val="4"/>
-  </w:num>
-  <w:num w:numId="5">
-    <w:abstractNumId w:val="5"/>
-  </w:num>
-  <w:num w:numId="6">
-    <w:abstractNumId w:val="3"/>
-  </w:num>
-  <w:num w:numId="7">
+  <w:num w:numId="10">
     <w:abstractNumId w:val="1"/>
-  </w:num>
-  <w:num w:numId="8">
-    <w:abstractNumId w:val="8"/>
-  </w:num>
-  <w:num w:numId="9">
-    <w:abstractNumId w:val="6"/>
   </w:num>
 </w:numbering>
 </file>
@@ -2533,6 +2639,24 @@
       <w:sz w:val="28"/>
     </w:rPr>
   </w:style>
+  <w:style w:type="paragraph" w:styleId="Date">
+    <w:name w:val="Date"/>
+    <w:basedOn w:val="Normal"/>
+    <w:next w:val="Normal"/>
+    <w:link w:val="DateChar"/>
+    <w:uiPriority w:val="99"/>
+    <w:semiHidden/>
+    <w:unhideWhenUsed/>
+    <w:rsid w:val="00BB5E60"/>
+  </w:style>
+  <w:style w:type="character" w:customStyle="1" w:styleId="DateChar">
+    <w:name w:val="Date Char"/>
+    <w:basedOn w:val="DefaultParagraphFont"/>
+    <w:link w:val="Date"/>
+    <w:uiPriority w:val="99"/>
+    <w:semiHidden/>
+    <w:rsid w:val="00BB5E60"/>
+  </w:style>
 </w:styles>
 </file>
 

</xml_diff>

<commit_message>
Product and Recipe page UI completed
</commit_message>
<xml_diff>
--- a/DevelopmentLog.docx
+++ b/DevelopmentLog.docx
@@ -59,9 +59,11 @@
       <w:pPr>
         <w:pStyle w:val="Heading2"/>
       </w:pPr>
+      <w:proofErr w:type="spellStart"/>
       <w:r>
         <w:t>SideBar</w:t>
       </w:r>
+      <w:proofErr w:type="spellEnd"/>
     </w:p>
     <w:p>
       <w:r>
@@ -95,6 +97,7 @@
       <w:pPr>
         <w:spacing w:line="360" w:lineRule="auto"/>
         <w:rPr>
+          <w:rStyle w:val="Hyperlink"/>
           <w:rFonts w:ascii="Microsoft New Tai Lue" w:hAnsi="Microsoft New Tai Lue" w:cs="Microsoft New Tai Lue"/>
         </w:rPr>
       </w:pPr>
@@ -110,6 +113,44 @@
     </w:p>
     <w:p>
       <w:pPr>
+        <w:spacing w:line="360" w:lineRule="auto"/>
+        <w:rPr>
+          <w:rStyle w:val="Hyperlink"/>
+          <w:rFonts w:ascii="Microsoft New Tai Lue" w:hAnsi="Microsoft New Tai Lue" w:cs="Microsoft New Tai Lue"/>
+          <w:color w:val="auto"/>
+          <w:u w:val="none"/>
+        </w:rPr>
+      </w:pPr>
+      <w:r>
+        <w:rPr>
+          <w:rStyle w:val="Hyperlink"/>
+          <w:rFonts w:ascii="Microsoft New Tai Lue" w:hAnsi="Microsoft New Tai Lue" w:cs="Microsoft New Tai Lue"/>
+          <w:color w:val="auto"/>
+          <w:u w:val="none"/>
+        </w:rPr>
+        <w:t>Recipe Banner pic</w:t>
+      </w:r>
+    </w:p>
+    <w:p>
+      <w:pPr>
+        <w:spacing w:line="360" w:lineRule="auto"/>
+        <w:rPr>
+          <w:rFonts w:ascii="Microsoft New Tai Lue" w:hAnsi="Microsoft New Tai Lue" w:cs="Microsoft New Tai Lue"/>
+          <w:color w:val="2E74B5" w:themeColor="accent5" w:themeShade="BF"/>
+          <w:u w:val="single"/>
+        </w:rPr>
+      </w:pPr>
+      <w:r>
+        <w:rPr>
+          <w:rFonts w:ascii="Microsoft New Tai Lue" w:hAnsi="Microsoft New Tai Lue" w:cs="Microsoft New Tai Lue"/>
+          <w:color w:val="2E74B5" w:themeColor="accent5" w:themeShade="BF"/>
+          <w:u w:val="single"/>
+        </w:rPr>
+        <w:t>https://expertphotography.com/food-photography-backgrounds/</w:t>
+      </w:r>
+    </w:p>
+    <w:p>
+      <w:pPr>
         <w:pStyle w:val="Heading2"/>
       </w:pPr>
       <w:r>
@@ -126,9 +167,11 @@
         <w:pStyle w:val="Heading2"/>
         <w:spacing w:line="360" w:lineRule="auto"/>
       </w:pPr>
+      <w:proofErr w:type="spellStart"/>
       <w:r>
         <w:t>Css</w:t>
       </w:r>
+      <w:proofErr w:type="spellEnd"/>
       <w:r>
         <w:t xml:space="preserve"> &amp; JS</w:t>
       </w:r>
@@ -185,11 +228,19 @@
           <w:rFonts w:ascii="Microsoft New Tai Lue" w:hAnsi="Microsoft New Tai Lue" w:cs="Microsoft New Tai Lue"/>
         </w:rPr>
       </w:pPr>
+      <w:proofErr w:type="spellStart"/>
       <w:r>
         <w:rPr>
           <w:rFonts w:ascii="Microsoft New Tai Lue" w:hAnsi="Microsoft New Tai Lue" w:cs="Microsoft New Tai Lue"/>
         </w:rPr>
-        <w:t>Jquery 3.5.1</w:t>
+        <w:t>Jquery</w:t>
+      </w:r>
+      <w:proofErr w:type="spellEnd"/>
+      <w:r>
+        <w:rPr>
+          <w:rFonts w:ascii="Microsoft New Tai Lue" w:hAnsi="Microsoft New Tai Lue" w:cs="Microsoft New Tai Lue"/>
+        </w:rPr>
+        <w:t xml:space="preserve"> 3.5.1</w:t>
       </w:r>
     </w:p>
     <w:p>
@@ -205,6 +256,7 @@
         <w:pStyle w:val="Heading1"/>
       </w:pPr>
       <w:r>
+        <w:lastRenderedPageBreak/>
         <w:t>Development</w:t>
       </w:r>
     </w:p>
@@ -225,8 +277,13 @@
         </w:numPr>
       </w:pPr>
       <w:r>
-        <w:t>Started to create the project</w:t>
-      </w:r>
+        <w:t xml:space="preserve">Started to create the </w:t>
+      </w:r>
+      <w:proofErr w:type="gramStart"/>
+      <w:r>
+        <w:t>project</w:t>
+      </w:r>
+      <w:proofErr w:type="gramEnd"/>
     </w:p>
     <w:p>
       <w:pPr>
@@ -249,8 +306,13 @@
         </w:numPr>
       </w:pPr>
       <w:r>
-        <w:t>Added bootstrap v 5.0 beta 2</w:t>
-      </w:r>
+        <w:t xml:space="preserve">Added bootstrap v 5.0 beta </w:t>
+      </w:r>
+      <w:proofErr w:type="gramStart"/>
+      <w:r>
+        <w:t>2</w:t>
+      </w:r>
+      <w:proofErr w:type="gramEnd"/>
     </w:p>
     <w:p>
       <w:pPr>
@@ -261,9 +323,15 @@
         </w:numPr>
       </w:pPr>
       <w:r>
-        <w:lastRenderedPageBreak/>
-        <w:t>Added to Github</w:t>
-      </w:r>
+        <w:t xml:space="preserve">Added to </w:t>
+      </w:r>
+      <w:proofErr w:type="spellStart"/>
+      <w:proofErr w:type="gramStart"/>
+      <w:r>
+        <w:t>Github</w:t>
+      </w:r>
+      <w:proofErr w:type="spellEnd"/>
+      <w:proofErr w:type="gramEnd"/>
     </w:p>
     <w:p>
       <w:pPr>
@@ -521,6 +589,7 @@
         <w:pStyle w:val="ListParagraph"/>
       </w:pPr>
       <w:r>
+        <w:lastRenderedPageBreak/>
         <w:t>The reason being that the bootstrap version the template is using is v4.4 and we are using 5.0 beta1. Although it might work, I decided to look for another template which I think is better. With modal the user did not have to go back and forth just to login.</w:t>
       </w:r>
     </w:p>
@@ -545,7 +614,15 @@
         </w:numPr>
       </w:pPr>
       <w:r>
-        <w:t>Added Javascript validation for the form by using Regex</w:t>
+        <w:t xml:space="preserve">Added </w:t>
+      </w:r>
+      <w:proofErr w:type="spellStart"/>
+      <w:r>
+        <w:t>Javascript</w:t>
+      </w:r>
+      <w:proofErr w:type="spellEnd"/>
+      <w:r>
+        <w:t xml:space="preserve"> validation for the form by using Regex</w:t>
       </w:r>
       <w:r>
         <w:t>.</w:t>
@@ -556,7 +633,6 @@
         <w:pStyle w:val="Heading2"/>
       </w:pPr>
       <w:r>
-        <w:lastRenderedPageBreak/>
         <w:t>21 March 2021</w:t>
       </w:r>
     </w:p>
@@ -661,7 +737,44 @@
         </w:numPr>
       </w:pPr>
       <w:r>
-        <w:t>Product page UI Added</w:t>
+        <w:t xml:space="preserve">Product page UI </w:t>
+      </w:r>
+      <w:proofErr w:type="gramStart"/>
+      <w:r>
+        <w:t>Added</w:t>
+      </w:r>
+      <w:proofErr w:type="gramEnd"/>
+    </w:p>
+    <w:p>
+      <w:pPr>
+        <w:pStyle w:val="Heading2"/>
+      </w:pPr>
+      <w:r>
+        <w:t>26 March 2021</w:t>
+      </w:r>
+    </w:p>
+    <w:p>
+      <w:pPr>
+        <w:pStyle w:val="ListParagraph"/>
+        <w:numPr>
+          <w:ilvl w:val="0"/>
+          <w:numId w:val="11"/>
+        </w:numPr>
+      </w:pPr>
+      <w:r>
+        <w:t>Product page UI completed.</w:t>
+      </w:r>
+    </w:p>
+    <w:p>
+      <w:pPr>
+        <w:pStyle w:val="ListParagraph"/>
+        <w:numPr>
+          <w:ilvl w:val="0"/>
+          <w:numId w:val="11"/>
+        </w:numPr>
+      </w:pPr>
+      <w:r>
+        <w:t>Recipe page UI completed.</w:t>
       </w:r>
     </w:p>
     <w:p>
@@ -717,6 +830,7 @@
         <w:pStyle w:val="Heading2"/>
       </w:pPr>
       <w:r>
+        <w:lastRenderedPageBreak/>
         <w:t>Tested function</w:t>
       </w:r>
     </w:p>
@@ -837,8 +951,14 @@
         <w:pStyle w:val="Heading4"/>
       </w:pPr>
       <w:r>
-        <w:t>Success in receiving data</w:t>
-      </w:r>
+        <w:lastRenderedPageBreak/>
+        <w:t xml:space="preserve">Success in receiving </w:t>
+      </w:r>
+      <w:proofErr w:type="gramStart"/>
+      <w:r>
+        <w:t>data</w:t>
+      </w:r>
+      <w:proofErr w:type="gramEnd"/>
     </w:p>
     <w:p>
       <w:r>
@@ -895,6 +1015,119 @@
 <file path=word/numbering.xml><?xml version="1.0" encoding="utf-8"?>
 <w:numbering xmlns:wpc="http://schemas.microsoft.com/office/word/2010/wordprocessingCanvas" xmlns:cx="http://schemas.microsoft.com/office/drawing/2014/chartex" xmlns:cx1="http://schemas.microsoft.com/office/drawing/2015/9/8/chartex" xmlns:cx2="http://schemas.microsoft.com/office/drawing/2015/10/21/chartex" xmlns:cx3="http://schemas.microsoft.com/office/drawing/2016/5/9/chartex" xmlns:cx4="http://schemas.microsoft.com/office/drawing/2016/5/10/chartex" xmlns:cx5="http://schemas.microsoft.com/office/drawing/2016/5/11/chartex" xmlns:cx6="http://schemas.microsoft.com/office/drawing/2016/5/12/chartex" xmlns:cx7="http://schemas.microsoft.com/office/drawing/2016/5/13/chartex" xmlns:cx8="http://schemas.microsoft.com/office/drawing/2016/5/14/chartex" xmlns:mc="http://schemas.openxmlformats.org/markup-compatibility/2006" xmlns:aink="http://schemas.microsoft.com/office/drawing/2016/ink" xmlns:am3d="http://schemas.microsoft.com/office/drawing/2017/model3d" xmlns:o="urn:schemas-microsoft-com:office:office" xmlns:r="http://schemas.openxmlformats.org/officeDocument/2006/relationships" xmlns:m="http://schemas.openxmlformats.org/officeDocument/2006/math" xmlns:v="urn:schemas-microsoft-com:vml" xmlns:wp14="http://schemas.microsoft.com/office/word/2010/wordprocessingDrawing" xmlns:wp="http://schemas.openxmlformats.org/drawingml/2006/wordprocessingDrawing" xmlns:w10="urn:schemas-microsoft-com:office:word" xmlns:w="http://schemas.openxmlformats.org/wordprocessingml/2006/main" xmlns:w14="http://schemas.microsoft.com/office/word/2010/wordml" xmlns:w15="http://schemas.microsoft.com/office/word/2012/wordml" xmlns:w16cex="http://schemas.microsoft.com/office/word/2018/wordml/cex" xmlns:w16cid="http://schemas.microsoft.com/office/word/2016/wordml/cid" xmlns:w16="http://schemas.microsoft.com/office/word/2018/wordml" xmlns:w16se="http://schemas.microsoft.com/office/word/2015/wordml/symex" xmlns:wpg="http://schemas.microsoft.com/office/word/2010/wordprocessingGroup" xmlns:wpi="http://schemas.microsoft.com/office/word/2010/wordprocessingInk" xmlns:wne="http://schemas.microsoft.com/office/word/2006/wordml" xmlns:wps="http://schemas.microsoft.com/office/word/2010/wordprocessingShape" mc:Ignorable="w14 w15 w16se w16cid w16 w16cex wp14">
   <w:abstractNum w:abstractNumId="0" w15:restartNumberingAfterBreak="0">
+    <w:nsid w:val="01890A48"/>
+    <w:multiLevelType w:val="hybridMultilevel"/>
+    <w:tmpl w:val="53EA87BA"/>
+    <w:lvl w:ilvl="0" w:tplc="14090001">
+      <w:start w:val="1"/>
+      <w:numFmt w:val="bullet"/>
+      <w:lvlText w:val=""/>
+      <w:lvlJc w:val="left"/>
+      <w:pPr>
+        <w:ind w:left="720" w:hanging="360"/>
+      </w:pPr>
+      <w:rPr>
+        <w:rFonts w:ascii="Symbol" w:hAnsi="Symbol" w:hint="default"/>
+      </w:rPr>
+    </w:lvl>
+    <w:lvl w:ilvl="1" w:tplc="14090003" w:tentative="1">
+      <w:start w:val="1"/>
+      <w:numFmt w:val="bullet"/>
+      <w:lvlText w:val="o"/>
+      <w:lvlJc w:val="left"/>
+      <w:pPr>
+        <w:ind w:left="1440" w:hanging="360"/>
+      </w:pPr>
+      <w:rPr>
+        <w:rFonts w:ascii="Courier New" w:hAnsi="Courier New" w:cs="Courier New" w:hint="default"/>
+      </w:rPr>
+    </w:lvl>
+    <w:lvl w:ilvl="2" w:tplc="14090005" w:tentative="1">
+      <w:start w:val="1"/>
+      <w:numFmt w:val="bullet"/>
+      <w:lvlText w:val=""/>
+      <w:lvlJc w:val="left"/>
+      <w:pPr>
+        <w:ind w:left="2160" w:hanging="360"/>
+      </w:pPr>
+      <w:rPr>
+        <w:rFonts w:ascii="Wingdings" w:hAnsi="Wingdings" w:hint="default"/>
+      </w:rPr>
+    </w:lvl>
+    <w:lvl w:ilvl="3" w:tplc="14090001" w:tentative="1">
+      <w:start w:val="1"/>
+      <w:numFmt w:val="bullet"/>
+      <w:lvlText w:val=""/>
+      <w:lvlJc w:val="left"/>
+      <w:pPr>
+        <w:ind w:left="2880" w:hanging="360"/>
+      </w:pPr>
+      <w:rPr>
+        <w:rFonts w:ascii="Symbol" w:hAnsi="Symbol" w:hint="default"/>
+      </w:rPr>
+    </w:lvl>
+    <w:lvl w:ilvl="4" w:tplc="14090003" w:tentative="1">
+      <w:start w:val="1"/>
+      <w:numFmt w:val="bullet"/>
+      <w:lvlText w:val="o"/>
+      <w:lvlJc w:val="left"/>
+      <w:pPr>
+        <w:ind w:left="3600" w:hanging="360"/>
+      </w:pPr>
+      <w:rPr>
+        <w:rFonts w:ascii="Courier New" w:hAnsi="Courier New" w:cs="Courier New" w:hint="default"/>
+      </w:rPr>
+    </w:lvl>
+    <w:lvl w:ilvl="5" w:tplc="14090005" w:tentative="1">
+      <w:start w:val="1"/>
+      <w:numFmt w:val="bullet"/>
+      <w:lvlText w:val=""/>
+      <w:lvlJc w:val="left"/>
+      <w:pPr>
+        <w:ind w:left="4320" w:hanging="360"/>
+      </w:pPr>
+      <w:rPr>
+        <w:rFonts w:ascii="Wingdings" w:hAnsi="Wingdings" w:hint="default"/>
+      </w:rPr>
+    </w:lvl>
+    <w:lvl w:ilvl="6" w:tplc="14090001" w:tentative="1">
+      <w:start w:val="1"/>
+      <w:numFmt w:val="bullet"/>
+      <w:lvlText w:val=""/>
+      <w:lvlJc w:val="left"/>
+      <w:pPr>
+        <w:ind w:left="5040" w:hanging="360"/>
+      </w:pPr>
+      <w:rPr>
+        <w:rFonts w:ascii="Symbol" w:hAnsi="Symbol" w:hint="default"/>
+      </w:rPr>
+    </w:lvl>
+    <w:lvl w:ilvl="7" w:tplc="14090003" w:tentative="1">
+      <w:start w:val="1"/>
+      <w:numFmt w:val="bullet"/>
+      <w:lvlText w:val="o"/>
+      <w:lvlJc w:val="left"/>
+      <w:pPr>
+        <w:ind w:left="5760" w:hanging="360"/>
+      </w:pPr>
+      <w:rPr>
+        <w:rFonts w:ascii="Courier New" w:hAnsi="Courier New" w:cs="Courier New" w:hint="default"/>
+      </w:rPr>
+    </w:lvl>
+    <w:lvl w:ilvl="8" w:tplc="14090005" w:tentative="1">
+      <w:start w:val="1"/>
+      <w:numFmt w:val="bullet"/>
+      <w:lvlText w:val=""/>
+      <w:lvlJc w:val="left"/>
+      <w:pPr>
+        <w:ind w:left="6480" w:hanging="360"/>
+      </w:pPr>
+      <w:rPr>
+        <w:rFonts w:ascii="Wingdings" w:hAnsi="Wingdings" w:hint="default"/>
+      </w:rPr>
+    </w:lvl>
+  </w:abstractNum>
+  <w:abstractNum w:abstractNumId="1" w15:restartNumberingAfterBreak="0">
     <w:nsid w:val="04EA3C0A"/>
     <w:multiLevelType w:val="hybridMultilevel"/>
     <w:tmpl w:val="252EA55A"/>
@@ -1007,7 +1240,7 @@
       </w:rPr>
     </w:lvl>
   </w:abstractNum>
-  <w:abstractNum w:abstractNumId="1" w15:restartNumberingAfterBreak="0">
+  <w:abstractNum w:abstractNumId="2" w15:restartNumberingAfterBreak="0">
     <w:nsid w:val="0F3923BD"/>
     <w:multiLevelType w:val="hybridMultilevel"/>
     <w:tmpl w:val="76484DF0"/>
@@ -1120,7 +1353,7 @@
       </w:rPr>
     </w:lvl>
   </w:abstractNum>
-  <w:abstractNum w:abstractNumId="2" w15:restartNumberingAfterBreak="0">
+  <w:abstractNum w:abstractNumId="3" w15:restartNumberingAfterBreak="0">
     <w:nsid w:val="1E1C44F1"/>
     <w:multiLevelType w:val="hybridMultilevel"/>
     <w:tmpl w:val="1564219C"/>
@@ -1233,7 +1466,7 @@
       </w:rPr>
     </w:lvl>
   </w:abstractNum>
-  <w:abstractNum w:abstractNumId="3" w15:restartNumberingAfterBreak="0">
+  <w:abstractNum w:abstractNumId="4" w15:restartNumberingAfterBreak="0">
     <w:nsid w:val="288E7EE6"/>
     <w:multiLevelType w:val="hybridMultilevel"/>
     <w:tmpl w:val="AC42CB76"/>
@@ -1346,7 +1579,7 @@
       </w:rPr>
     </w:lvl>
   </w:abstractNum>
-  <w:abstractNum w:abstractNumId="4" w15:restartNumberingAfterBreak="0">
+  <w:abstractNum w:abstractNumId="5" w15:restartNumberingAfterBreak="0">
     <w:nsid w:val="38E02AF5"/>
     <w:multiLevelType w:val="hybridMultilevel"/>
     <w:tmpl w:val="773214EE"/>
@@ -1459,7 +1692,7 @@
       </w:rPr>
     </w:lvl>
   </w:abstractNum>
-  <w:abstractNum w:abstractNumId="5" w15:restartNumberingAfterBreak="0">
+  <w:abstractNum w:abstractNumId="6" w15:restartNumberingAfterBreak="0">
     <w:nsid w:val="3F002348"/>
     <w:multiLevelType w:val="hybridMultilevel"/>
     <w:tmpl w:val="082CC022"/>
@@ -1572,7 +1805,7 @@
       </w:rPr>
     </w:lvl>
   </w:abstractNum>
-  <w:abstractNum w:abstractNumId="6" w15:restartNumberingAfterBreak="0">
+  <w:abstractNum w:abstractNumId="7" w15:restartNumberingAfterBreak="0">
     <w:nsid w:val="45981CBE"/>
     <w:multiLevelType w:val="hybridMultilevel"/>
     <w:tmpl w:val="CF882098"/>
@@ -1685,7 +1918,7 @@
       </w:rPr>
     </w:lvl>
   </w:abstractNum>
-  <w:abstractNum w:abstractNumId="7" w15:restartNumberingAfterBreak="0">
+  <w:abstractNum w:abstractNumId="8" w15:restartNumberingAfterBreak="0">
     <w:nsid w:val="6FFF66BB"/>
     <w:multiLevelType w:val="hybridMultilevel"/>
     <w:tmpl w:val="E2B6241A"/>
@@ -1798,7 +2031,7 @@
       </w:rPr>
     </w:lvl>
   </w:abstractNum>
-  <w:abstractNum w:abstractNumId="8" w15:restartNumberingAfterBreak="0">
+  <w:abstractNum w:abstractNumId="9" w15:restartNumberingAfterBreak="0">
     <w:nsid w:val="73C80B91"/>
     <w:multiLevelType w:val="hybridMultilevel"/>
     <w:tmpl w:val="B2BA3EA4"/>
@@ -1911,7 +2144,7 @@
       </w:rPr>
     </w:lvl>
   </w:abstractNum>
-  <w:abstractNum w:abstractNumId="9" w15:restartNumberingAfterBreak="0">
+  <w:abstractNum w:abstractNumId="10" w15:restartNumberingAfterBreak="0">
     <w:nsid w:val="752D12BF"/>
     <w:multiLevelType w:val="hybridMultilevel"/>
     <w:tmpl w:val="9CD8A4D0"/>
@@ -2025,34 +2258,37 @@
     </w:lvl>
   </w:abstractNum>
   <w:num w:numId="1">
+    <w:abstractNumId w:val="4"/>
+  </w:num>
+  <w:num w:numId="2">
+    <w:abstractNumId w:val="1"/>
+  </w:num>
+  <w:num w:numId="3">
+    <w:abstractNumId w:val="9"/>
+  </w:num>
+  <w:num w:numId="4">
+    <w:abstractNumId w:val="6"/>
+  </w:num>
+  <w:num w:numId="5">
+    <w:abstractNumId w:val="7"/>
+  </w:num>
+  <w:num w:numId="6">
+    <w:abstractNumId w:val="5"/>
+  </w:num>
+  <w:num w:numId="7">
     <w:abstractNumId w:val="3"/>
   </w:num>
-  <w:num w:numId="2">
-    <w:abstractNumId w:val="0"/>
+  <w:num w:numId="8">
+    <w:abstractNumId w:val="10"/>
   </w:num>
-  <w:num w:numId="3">
+  <w:num w:numId="9">
     <w:abstractNumId w:val="8"/>
   </w:num>
-  <w:num w:numId="4">
-    <w:abstractNumId w:val="5"/>
-  </w:num>
-  <w:num w:numId="5">
-    <w:abstractNumId w:val="6"/>
-  </w:num>
-  <w:num w:numId="6">
-    <w:abstractNumId w:val="4"/>
-  </w:num>
-  <w:num w:numId="7">
+  <w:num w:numId="10">
     <w:abstractNumId w:val="2"/>
   </w:num>
-  <w:num w:numId="8">
-    <w:abstractNumId w:val="9"/>
-  </w:num>
-  <w:num w:numId="9">
-    <w:abstractNumId w:val="7"/>
-  </w:num>
-  <w:num w:numId="10">
-    <w:abstractNumId w:val="1"/>
+  <w:num w:numId="11">
+    <w:abstractNumId w:val="0"/>
   </w:num>
 </w:numbering>
 </file>

</xml_diff>

<commit_message>
Contact Page UI completed. Fixed Visual bug on Ipad Viewport
</commit_message>
<xml_diff>
--- a/DevelopmentLog.docx
+++ b/DevelopmentLog.docx
@@ -59,11 +59,9 @@
       <w:pPr>
         <w:pStyle w:val="Heading2"/>
       </w:pPr>
-      <w:proofErr w:type="spellStart"/>
       <w:r>
         <w:t>SideBar</w:t>
       </w:r>
-      <w:proofErr w:type="spellEnd"/>
     </w:p>
     <w:p>
       <w:r>
@@ -167,11 +165,9 @@
         <w:pStyle w:val="Heading2"/>
         <w:spacing w:line="360" w:lineRule="auto"/>
       </w:pPr>
-      <w:proofErr w:type="spellStart"/>
       <w:r>
         <w:t>Css</w:t>
       </w:r>
-      <w:proofErr w:type="spellEnd"/>
       <w:r>
         <w:t xml:space="preserve"> &amp; JS</w:t>
       </w:r>
@@ -228,19 +224,11 @@
           <w:rFonts w:ascii="Microsoft New Tai Lue" w:hAnsi="Microsoft New Tai Lue" w:cs="Microsoft New Tai Lue"/>
         </w:rPr>
       </w:pPr>
-      <w:proofErr w:type="spellStart"/>
       <w:r>
         <w:rPr>
           <w:rFonts w:ascii="Microsoft New Tai Lue" w:hAnsi="Microsoft New Tai Lue" w:cs="Microsoft New Tai Lue"/>
         </w:rPr>
-        <w:t>Jquery</w:t>
-      </w:r>
-      <w:proofErr w:type="spellEnd"/>
-      <w:r>
-        <w:rPr>
-          <w:rFonts w:ascii="Microsoft New Tai Lue" w:hAnsi="Microsoft New Tai Lue" w:cs="Microsoft New Tai Lue"/>
-        </w:rPr>
-        <w:t xml:space="preserve"> 3.5.1</w:t>
+        <w:t>Jquery 3.5.1</w:t>
       </w:r>
     </w:p>
     <w:p>
@@ -277,13 +265,8 @@
         </w:numPr>
       </w:pPr>
       <w:r>
-        <w:t xml:space="preserve">Started to create the </w:t>
-      </w:r>
-      <w:proofErr w:type="gramStart"/>
-      <w:r>
-        <w:t>project</w:t>
-      </w:r>
-      <w:proofErr w:type="gramEnd"/>
+        <w:t>Started to create the project</w:t>
+      </w:r>
     </w:p>
     <w:p>
       <w:pPr>
@@ -306,13 +289,8 @@
         </w:numPr>
       </w:pPr>
       <w:r>
-        <w:t xml:space="preserve">Added bootstrap v 5.0 beta </w:t>
-      </w:r>
-      <w:proofErr w:type="gramStart"/>
-      <w:r>
-        <w:t>2</w:t>
-      </w:r>
-      <w:proofErr w:type="gramEnd"/>
+        <w:t>Added bootstrap v 5.0 beta 2</w:t>
+      </w:r>
     </w:p>
     <w:p>
       <w:pPr>
@@ -323,15 +301,8 @@
         </w:numPr>
       </w:pPr>
       <w:r>
-        <w:t xml:space="preserve">Added to </w:t>
-      </w:r>
-      <w:proofErr w:type="spellStart"/>
-      <w:proofErr w:type="gramStart"/>
-      <w:r>
-        <w:t>Github</w:t>
-      </w:r>
-      <w:proofErr w:type="spellEnd"/>
-      <w:proofErr w:type="gramEnd"/>
+        <w:t>Added to Github</w:t>
+      </w:r>
     </w:p>
     <w:p>
       <w:pPr>
@@ -614,15 +585,7 @@
         </w:numPr>
       </w:pPr>
       <w:r>
-        <w:t xml:space="preserve">Added </w:t>
-      </w:r>
-      <w:proofErr w:type="spellStart"/>
-      <w:r>
-        <w:t>Javascript</w:t>
-      </w:r>
-      <w:proofErr w:type="spellEnd"/>
-      <w:r>
-        <w:t xml:space="preserve"> validation for the form by using Regex</w:t>
+        <w:t>Added Javascript validation for the form by using Regex</w:t>
       </w:r>
       <w:r>
         <w:t>.</w:t>
@@ -737,13 +700,8 @@
         </w:numPr>
       </w:pPr>
       <w:r>
-        <w:t xml:space="preserve">Product page UI </w:t>
-      </w:r>
-      <w:proofErr w:type="gramStart"/>
-      <w:r>
-        <w:t>Added</w:t>
-      </w:r>
-      <w:proofErr w:type="gramEnd"/>
+        <w:t>Product page UI Added</w:t>
+      </w:r>
     </w:p>
     <w:p>
       <w:pPr>
@@ -779,6 +737,42 @@
     </w:p>
     <w:p>
       <w:pPr>
+        <w:pStyle w:val="ListParagraph"/>
+        <w:numPr>
+          <w:ilvl w:val="0"/>
+          <w:numId w:val="11"/>
+        </w:numPr>
+      </w:pPr>
+      <w:r>
+        <w:t>Contact page UI completed.</w:t>
+      </w:r>
+    </w:p>
+    <w:p>
+      <w:pPr>
+        <w:pStyle w:val="ListParagraph"/>
+        <w:numPr>
+          <w:ilvl w:val="0"/>
+          <w:numId w:val="11"/>
+        </w:numPr>
+      </w:pPr>
+      <w:r>
+        <w:t>Fixed</w:t>
+      </w:r>
+      <w:r>
+        <w:t xml:space="preserve"> unintended</w:t>
+      </w:r>
+      <w:r>
+        <w:t xml:space="preserve"> visual bug on I</w:t>
+      </w:r>
+      <w:r>
+        <w:t xml:space="preserve">Pad on products and </w:t>
+      </w:r>
+      <w:r>
+        <w:t>navigation ribbon</w:t>
+      </w:r>
+    </w:p>
+    <w:p>
+      <w:pPr>
         <w:pStyle w:val="Heading1"/>
       </w:pPr>
       <w:r>
@@ -794,7 +788,7 @@
         </w:numPr>
       </w:pPr>
       <w:r>
-        <w:t>Make the Login / Signup Modal button more noticeable.</w:t>
+        <w:t>Adding Username field on Login / Signup modal</w:t>
       </w:r>
     </w:p>
     <w:p>
@@ -806,7 +800,10 @@
         </w:numPr>
       </w:pPr>
       <w:r>
-        <w:t>Adding Username field on Login / Signup modal</w:t>
+        <w:t>Vue search bar might require change</w:t>
+      </w:r>
+      <w:r>
+        <w:t>.</w:t>
       </w:r>
     </w:p>
     <w:p>
@@ -818,10 +815,22 @@
         </w:numPr>
       </w:pPr>
       <w:r>
-        <w:t>Vue search bar might require change</w:t>
+        <w:t>Organize the image with a new folder</w:t>
       </w:r>
       <w:r>
         <w:t>.</w:t>
+      </w:r>
+    </w:p>
+    <w:p>
+      <w:pPr>
+        <w:pStyle w:val="ListParagraph"/>
+        <w:numPr>
+          <w:ilvl w:val="0"/>
+          <w:numId w:val="9"/>
+        </w:numPr>
+      </w:pPr>
+      <w:r>
+        <w:t>Problem with IE11.</w:t>
       </w:r>
     </w:p>
     <w:p/>
@@ -952,13 +961,8 @@
       </w:pPr>
       <w:r>
         <w:lastRenderedPageBreak/>
-        <w:t xml:space="preserve">Success in receiving </w:t>
-      </w:r>
-      <w:proofErr w:type="gramStart"/>
-      <w:r>
-        <w:t>data</w:t>
-      </w:r>
-      <w:proofErr w:type="gramEnd"/>
+        <w:t>Success in receiving data</w:t>
+      </w:r>
     </w:p>
     <w:p>
       <w:r>

</xml_diff>

<commit_message>
product details UI Temp Using section to render css specific page
</commit_message>
<xml_diff>
--- a/DevelopmentLog.docx
+++ b/DevelopmentLog.docx
@@ -138,14 +138,57 @@
           <w:u w:val="single"/>
         </w:rPr>
       </w:pPr>
-      <w:r>
+      <w:hyperlink r:id="rId7" w:history="1">
+        <w:r>
+          <w:rPr>
+            <w:rStyle w:val="Hyperlink"/>
+            <w:rFonts w:ascii="Microsoft New Tai Lue" w:hAnsi="Microsoft New Tai Lue" w:cs="Microsoft New Tai Lue"/>
+          </w:rPr>
+          <w:t>https://expertphotography.com/food-photography-backgrounds/</w:t>
+        </w:r>
+      </w:hyperlink>
+    </w:p>
+    <w:p>
+      <w:pPr>
+        <w:tabs>
+          <w:tab w:val="left" w:pos="3270"/>
+        </w:tabs>
+        <w:spacing w:line="360" w:lineRule="auto"/>
+        <w:rPr>
+          <w:rFonts w:ascii="Microsoft New Tai Lue" w:hAnsi="Microsoft New Tai Lue" w:cs="Microsoft New Tai Lue"/>
+        </w:rPr>
+      </w:pPr>
+      <w:r>
+        <w:rPr>
+          <w:rFonts w:ascii="Microsoft New Tai Lue" w:hAnsi="Microsoft New Tai Lue" w:cs="Microsoft New Tai Lue"/>
+        </w:rPr>
+        <w:t xml:space="preserve">Product </w:t>
+      </w:r>
+      <w:r>
+        <w:rPr>
+          <w:rFonts w:ascii="Microsoft New Tai Lue" w:hAnsi="Microsoft New Tai Lue" w:cs="Microsoft New Tai Lue"/>
+        </w:rPr>
+        <w:t>Pic</w:t>
+      </w:r>
+    </w:p>
+    <w:p>
+      <w:pPr>
+        <w:spacing w:line="360" w:lineRule="auto"/>
         <w:rPr>
           <w:rFonts w:ascii="Microsoft New Tai Lue" w:hAnsi="Microsoft New Tai Lue" w:cs="Microsoft New Tai Lue"/>
           <w:color w:val="2E74B5" w:themeColor="accent5" w:themeShade="BF"/>
           <w:u w:val="single"/>
         </w:rPr>
-        <w:t>https://expertphotography.com/food-photography-backgrounds/</w:t>
-      </w:r>
+      </w:pPr>
+      <w:hyperlink r:id="rId8" w:history="1">
+        <w:r>
+          <w:rPr>
+            <w:rStyle w:val="Hyperlink"/>
+            <w:rFonts w:ascii="Microsoft New Tai Lue" w:hAnsi="Microsoft New Tai Lue" w:cs="Microsoft New Tai Lue"/>
+          </w:rPr>
+          <w:t>http://www.pngall.com/</w:t>
+        </w:r>
+      </w:hyperlink>
     </w:p>
     <w:p>
       <w:pPr>
@@ -193,7 +236,7 @@
           <w:rFonts w:ascii="Microsoft New Tai Lue" w:hAnsi="Microsoft New Tai Lue" w:cs="Microsoft New Tai Lue"/>
         </w:rPr>
       </w:pPr>
-      <w:hyperlink r:id="rId7" w:history="1">
+      <w:hyperlink r:id="rId9" w:history="1">
         <w:r>
           <w:rPr>
             <w:rStyle w:val="Hyperlink"/>
@@ -238,14 +281,370 @@
           <w:rFonts w:ascii="Microsoft New Tai Lue" w:hAnsi="Microsoft New Tai Lue" w:cs="Microsoft New Tai Lue"/>
         </w:rPr>
       </w:pPr>
+      <w:r>
+        <w:rPr>
+          <w:rFonts w:ascii="Microsoft New Tai Lue" w:hAnsi="Microsoft New Tai Lue" w:cs="Microsoft New Tai Lue"/>
+        </w:rPr>
+        <w:t>https://mark-rolich.github.io/Magnifier.js/</w:t>
+      </w:r>
+    </w:p>
+    <w:p>
+      <w:pPr>
+        <w:spacing w:line="360" w:lineRule="auto"/>
+        <w:rPr>
+          <w:rFonts w:ascii="Microsoft New Tai Lue" w:hAnsi="Microsoft New Tai Lue" w:cs="Microsoft New Tai Lue"/>
+        </w:rPr>
+      </w:pPr>
     </w:p>
     <w:p>
       <w:pPr>
         <w:pStyle w:val="Heading1"/>
       </w:pPr>
       <w:r>
+        <w:t>Development</w:t>
+      </w:r>
+    </w:p>
+    <w:p>
+      <w:pPr>
+        <w:pStyle w:val="Heading2"/>
+      </w:pPr>
+      <w:r>
+        <w:t>6 March 2021</w:t>
+      </w:r>
+    </w:p>
+    <w:p>
+      <w:pPr>
+        <w:pStyle w:val="ListParagraph"/>
+        <w:numPr>
+          <w:ilvl w:val="0"/>
+          <w:numId w:val="1"/>
+        </w:numPr>
+      </w:pPr>
+      <w:r>
+        <w:t>Started to create the project</w:t>
+      </w:r>
+    </w:p>
+    <w:p>
+      <w:pPr>
+        <w:pStyle w:val="ListParagraph"/>
+        <w:numPr>
+          <w:ilvl w:val="0"/>
+          <w:numId w:val="1"/>
+        </w:numPr>
+      </w:pPr>
+      <w:r>
+        <w:t>Removed various pages and components from ASP.NET Core from MVC template</w:t>
+      </w:r>
+    </w:p>
+    <w:p>
+      <w:pPr>
+        <w:pStyle w:val="ListParagraph"/>
+        <w:numPr>
+          <w:ilvl w:val="0"/>
+          <w:numId w:val="1"/>
+        </w:numPr>
+      </w:pPr>
+      <w:r>
+        <w:t>Added bootstrap v 5.0 beta 2</w:t>
+      </w:r>
+    </w:p>
+    <w:p>
+      <w:pPr>
+        <w:pStyle w:val="ListParagraph"/>
+        <w:numPr>
+          <w:ilvl w:val="0"/>
+          <w:numId w:val="1"/>
+        </w:numPr>
+      </w:pPr>
+      <w:r>
+        <w:t>Added to Github</w:t>
+      </w:r>
+    </w:p>
+    <w:p>
+      <w:pPr>
+        <w:pStyle w:val="Heading2"/>
+      </w:pPr>
+      <w:r>
+        <w:t>8 March 2021</w:t>
+      </w:r>
+    </w:p>
+    <w:p>
+      <w:pPr>
+        <w:pStyle w:val="ListParagraph"/>
+        <w:numPr>
+          <w:ilvl w:val="0"/>
+          <w:numId w:val="2"/>
+        </w:numPr>
+      </w:pPr>
+      <w:r>
+        <w:t>Added SVG Logo for the website</w:t>
+      </w:r>
+    </w:p>
+    <w:p>
+      <w:pPr>
+        <w:pStyle w:val="ListParagraph"/>
+        <w:numPr>
+          <w:ilvl w:val="0"/>
+          <w:numId w:val="2"/>
+        </w:numPr>
+      </w:pPr>
+      <w:r>
+        <w:t>Created Header Nav bar with 2 different style on mobile and desktop</w:t>
+      </w:r>
+      <w:r>
+        <w:t>,</w:t>
+      </w:r>
+    </w:p>
+    <w:p>
+      <w:pPr>
+        <w:pStyle w:val="ListParagraph"/>
+        <w:numPr>
+          <w:ilvl w:val="0"/>
+          <w:numId w:val="2"/>
+        </w:numPr>
+      </w:pPr>
+      <w:r>
+        <w:t>Created Footer</w:t>
+      </w:r>
+    </w:p>
+    <w:p>
+      <w:pPr>
+        <w:pStyle w:val="Heading2"/>
+      </w:pPr>
+      <w:r>
+        <w:t>9 March 2021</w:t>
+      </w:r>
+    </w:p>
+    <w:p>
+      <w:pPr>
+        <w:pStyle w:val="ListParagraph"/>
+        <w:numPr>
+          <w:ilvl w:val="0"/>
+          <w:numId w:val="3"/>
+        </w:numPr>
+      </w:pPr>
+      <w:r>
+        <w:t>Created Login page taken from template online.</w:t>
+      </w:r>
+    </w:p>
+    <w:p>
+      <w:pPr>
+        <w:pStyle w:val="ListParagraph"/>
+        <w:numPr>
+          <w:ilvl w:val="0"/>
+          <w:numId w:val="3"/>
+        </w:numPr>
+      </w:pPr>
+      <w:r>
+        <w:t xml:space="preserve">Hooked the navigation header link to the Login page and </w:t>
+      </w:r>
+      <w:r>
+        <w:t>vice versa.</w:t>
+      </w:r>
+    </w:p>
+    <w:p>
+      <w:pPr>
+        <w:pStyle w:val="Heading2"/>
+      </w:pPr>
+      <w:r>
+        <w:t>12 March 2021</w:t>
+      </w:r>
+    </w:p>
+    <w:p>
+      <w:pPr>
+        <w:pStyle w:val="ListParagraph"/>
+        <w:numPr>
+          <w:ilvl w:val="0"/>
+          <w:numId w:val="4"/>
+        </w:numPr>
+      </w:pPr>
+      <w:r>
+        <w:t>Added Bootstrap carousel for homepage topmost banner with picture as well taken from online resource.</w:t>
+      </w:r>
+    </w:p>
+    <w:p>
+      <w:pPr>
+        <w:pStyle w:val="Heading2"/>
+      </w:pPr>
+      <w:r>
+        <w:t>15 March 2021</w:t>
+      </w:r>
+    </w:p>
+    <w:p>
+      <w:pPr>
+        <w:pStyle w:val="ListParagraph"/>
+        <w:numPr>
+          <w:ilvl w:val="0"/>
+          <w:numId w:val="4"/>
+        </w:numPr>
+      </w:pPr>
+      <w:r>
+        <w:t>Added Recipe Area with Owl Carousel with button event.</w:t>
+      </w:r>
+    </w:p>
+    <w:p>
+      <w:pPr>
+        <w:pStyle w:val="Heading2"/>
+      </w:pPr>
+      <w:r>
+        <w:t>16 March 2021</w:t>
+      </w:r>
+    </w:p>
+    <w:p>
+      <w:pPr>
+        <w:pStyle w:val="ListParagraph"/>
+        <w:numPr>
+          <w:ilvl w:val="0"/>
+          <w:numId w:val="4"/>
+        </w:numPr>
+      </w:pPr>
+      <w:r>
+        <w:t>Added Super Price of the Week Area with Owl Carousel</w:t>
+      </w:r>
+    </w:p>
+    <w:p>
+      <w:pPr>
+        <w:pStyle w:val="ListParagraph"/>
+        <w:numPr>
+          <w:ilvl w:val="0"/>
+          <w:numId w:val="4"/>
+        </w:numPr>
+      </w:pPr>
+      <w:r>
+        <w:t>Added Card in between the Banner and the middle section of recipe and Super price of the week.</w:t>
+      </w:r>
+    </w:p>
+    <w:p>
+      <w:pPr>
+        <w:pStyle w:val="ListParagraph"/>
+        <w:numPr>
+          <w:ilvl w:val="0"/>
+          <w:numId w:val="4"/>
+        </w:numPr>
+      </w:pPr>
+      <w:r>
+        <w:t>Added animation on hover with button.</w:t>
+      </w:r>
+    </w:p>
+    <w:p>
+      <w:pPr>
+        <w:pStyle w:val="Heading2"/>
+      </w:pPr>
+      <w:r>
+        <w:t>17 March 2021</w:t>
+      </w:r>
+    </w:p>
+    <w:p>
+      <w:pPr>
+        <w:pStyle w:val="ListParagraph"/>
+        <w:numPr>
+          <w:ilvl w:val="0"/>
+          <w:numId w:val="5"/>
+        </w:numPr>
+      </w:pPr>
+      <w:r>
+        <w:t>Added Nav bar sticky if the user is scrolling down larger than the nav bar height on mobile and desktop.</w:t>
+      </w:r>
+    </w:p>
+    <w:p>
+      <w:pPr>
+        <w:pStyle w:val="ListParagraph"/>
+        <w:numPr>
+          <w:ilvl w:val="0"/>
+          <w:numId w:val="5"/>
+        </w:numPr>
+      </w:pPr>
+      <w:r>
+        <w:t>Added Latest Product section which basically just a copy of the Product card.</w:t>
+      </w:r>
+    </w:p>
+    <w:p>
+      <w:pPr>
+        <w:pStyle w:val="ListParagraph"/>
+        <w:numPr>
+          <w:ilvl w:val="0"/>
+          <w:numId w:val="5"/>
+        </w:numPr>
+      </w:pPr>
+      <w:r>
+        <w:t>Added Some sales pitch to populate Home page.</w:t>
+      </w:r>
+    </w:p>
+    <w:p>
+      <w:pPr>
+        <w:pStyle w:val="ListParagraph"/>
+        <w:numPr>
+          <w:ilvl w:val="0"/>
+          <w:numId w:val="5"/>
+        </w:numPr>
+      </w:pPr>
+      <w:r>
+        <w:t>Home page</w:t>
+      </w:r>
+      <w:r>
+        <w:t xml:space="preserve"> temp</w:t>
+      </w:r>
+      <w:r>
+        <w:t xml:space="preserve"> view is completed</w:t>
+      </w:r>
+      <w:r>
+        <w:t>.</w:t>
+      </w:r>
+    </w:p>
+    <w:p>
+      <w:pPr>
+        <w:pStyle w:val="Heading2"/>
+      </w:pPr>
+      <w:r>
         <w:lastRenderedPageBreak/>
-        <w:t>Development</w:t>
+        <w:t>20 March 2021</w:t>
+      </w:r>
+    </w:p>
+    <w:p>
+      <w:pPr>
+        <w:pStyle w:val="ListParagraph"/>
+        <w:numPr>
+          <w:ilvl w:val="0"/>
+          <w:numId w:val="7"/>
+        </w:numPr>
+      </w:pPr>
+      <w:r>
+        <w:t>Changed Login form to using modal instead of directing to another page.</w:t>
+      </w:r>
+    </w:p>
+    <w:p>
+      <w:pPr>
+        <w:pStyle w:val="ListParagraph"/>
+      </w:pPr>
+      <w:r>
+        <w:t>The reason being that the bootstrap version the template is using is v4.4 and we are using 5.0 beta1. Although it might work, I decided to look for another template which I think is better. With modal the user did not have to go back and forth just to login.</w:t>
+      </w:r>
+    </w:p>
+    <w:p>
+      <w:pPr>
+        <w:pStyle w:val="ListParagraph"/>
+        <w:numPr>
+          <w:ilvl w:val="0"/>
+          <w:numId w:val="7"/>
+        </w:numPr>
+      </w:pPr>
+      <w:r>
+        <w:t>Added Signup as well, the signup and login tab might not be noticeable for the user, need some ideas to make it more visible and clickable looking.</w:t>
+      </w:r>
+    </w:p>
+    <w:p>
+      <w:pPr>
+        <w:pStyle w:val="ListParagraph"/>
+        <w:numPr>
+          <w:ilvl w:val="0"/>
+          <w:numId w:val="7"/>
+        </w:numPr>
+      </w:pPr>
+      <w:r>
+        <w:t>Added Javascript validation for the form by using Regex</w:t>
+      </w:r>
+      <w:r>
+        <w:t>.</w:t>
       </w:r>
     </w:p>
     <w:p>
@@ -253,55 +652,73 @@
         <w:pStyle w:val="Heading2"/>
       </w:pPr>
       <w:r>
-        <w:t>6 March 2021</w:t>
-      </w:r>
-    </w:p>
-    <w:p>
-      <w:pPr>
-        <w:pStyle w:val="ListParagraph"/>
-        <w:numPr>
-          <w:ilvl w:val="0"/>
-          <w:numId w:val="1"/>
-        </w:numPr>
-      </w:pPr>
-      <w:r>
-        <w:t>Started to create the project</w:t>
-      </w:r>
-    </w:p>
-    <w:p>
-      <w:pPr>
-        <w:pStyle w:val="ListParagraph"/>
-        <w:numPr>
-          <w:ilvl w:val="0"/>
-          <w:numId w:val="1"/>
-        </w:numPr>
-      </w:pPr>
-      <w:r>
-        <w:t>Removed various pages and components from ASP.NET Core from MVC template</w:t>
-      </w:r>
-    </w:p>
-    <w:p>
-      <w:pPr>
-        <w:pStyle w:val="ListParagraph"/>
-        <w:numPr>
-          <w:ilvl w:val="0"/>
-          <w:numId w:val="1"/>
-        </w:numPr>
-      </w:pPr>
-      <w:r>
-        <w:t>Added bootstrap v 5.0 beta 2</w:t>
-      </w:r>
-    </w:p>
-    <w:p>
-      <w:pPr>
-        <w:pStyle w:val="ListParagraph"/>
-        <w:numPr>
-          <w:ilvl w:val="0"/>
-          <w:numId w:val="1"/>
-        </w:numPr>
-      </w:pPr>
-      <w:r>
-        <w:t>Added to Github</w:t>
+        <w:t>21 March 2021</w:t>
+      </w:r>
+    </w:p>
+    <w:p>
+      <w:pPr>
+        <w:pStyle w:val="ListParagraph"/>
+        <w:numPr>
+          <w:ilvl w:val="0"/>
+          <w:numId w:val="8"/>
+        </w:numPr>
+      </w:pPr>
+      <w:r>
+        <w:t>Added Vue JS to handle categories search bar change.</w:t>
+      </w:r>
+    </w:p>
+    <w:p>
+      <w:pPr>
+        <w:pStyle w:val="ListParagraph"/>
+        <w:numPr>
+          <w:ilvl w:val="0"/>
+          <w:numId w:val="8"/>
+        </w:numPr>
+      </w:pPr>
+      <w:r>
+        <w:t>Fixed bugs on the navigation and body content did not have correct margin when changing viewport on mobile from landscape to portrait and vice versa.</w:t>
+      </w:r>
+    </w:p>
+    <w:p>
+      <w:pPr>
+        <w:pStyle w:val="ListParagraph"/>
+        <w:numPr>
+          <w:ilvl w:val="0"/>
+          <w:numId w:val="8"/>
+        </w:numPr>
+      </w:pPr>
+      <w:r>
+        <w:t>Added links to connect things together with login modal.</w:t>
+      </w:r>
+    </w:p>
+    <w:p>
+      <w:pPr>
+        <w:pStyle w:val="ListParagraph"/>
+        <w:numPr>
+          <w:ilvl w:val="0"/>
+          <w:numId w:val="8"/>
+        </w:numPr>
+      </w:pPr>
+      <w:r>
+        <w:t>SOL change on login modal</w:t>
+      </w:r>
+    </w:p>
+    <w:p>
+      <w:pPr>
+        <w:pStyle w:val="ListParagraph"/>
+        <w:numPr>
+          <w:ilvl w:val="0"/>
+          <w:numId w:val="8"/>
+        </w:numPr>
+      </w:pPr>
+      <w:r>
+        <w:t xml:space="preserve">Delete old login </w:t>
+      </w:r>
+      <w:r>
+        <w:t>page and the methods in controller</w:t>
+      </w:r>
+      <w:r>
+        <w:t>.</w:t>
       </w:r>
     </w:p>
     <w:p>
@@ -309,46 +726,37 @@
         <w:pStyle w:val="Heading2"/>
       </w:pPr>
       <w:r>
-        <w:t>8 March 2021</w:t>
-      </w:r>
-    </w:p>
-    <w:p>
-      <w:pPr>
-        <w:pStyle w:val="ListParagraph"/>
-        <w:numPr>
-          <w:ilvl w:val="0"/>
-          <w:numId w:val="2"/>
-        </w:numPr>
-      </w:pPr>
-      <w:r>
-        <w:t>Added SVG Logo for the website</w:t>
-      </w:r>
-    </w:p>
-    <w:p>
-      <w:pPr>
-        <w:pStyle w:val="ListParagraph"/>
-        <w:numPr>
-          <w:ilvl w:val="0"/>
-          <w:numId w:val="2"/>
-        </w:numPr>
-      </w:pPr>
-      <w:r>
-        <w:t>Created Header Nav bar with 2 different style on mobile and desktop</w:t>
-      </w:r>
-      <w:r>
-        <w:t>,</w:t>
-      </w:r>
-    </w:p>
-    <w:p>
-      <w:pPr>
-        <w:pStyle w:val="ListParagraph"/>
-        <w:numPr>
-          <w:ilvl w:val="0"/>
-          <w:numId w:val="2"/>
-        </w:numPr>
-      </w:pPr>
-      <w:r>
-        <w:t>Created Footer</w:t>
+        <w:t>22 March 2021</w:t>
+      </w:r>
+    </w:p>
+    <w:p>
+      <w:pPr>
+        <w:pStyle w:val="ListParagraph"/>
+        <w:numPr>
+          <w:ilvl w:val="0"/>
+          <w:numId w:val="10"/>
+        </w:numPr>
+      </w:pPr>
+      <w:r>
+        <w:t xml:space="preserve">Temporary </w:t>
+      </w:r>
+      <w:r>
+        <w:t xml:space="preserve">visual </w:t>
+      </w:r>
+      <w:r>
+        <w:t>bug fixes on carousel</w:t>
+      </w:r>
+    </w:p>
+    <w:p>
+      <w:pPr>
+        <w:pStyle w:val="ListParagraph"/>
+        <w:numPr>
+          <w:ilvl w:val="0"/>
+          <w:numId w:val="10"/>
+        </w:numPr>
+      </w:pPr>
+      <w:r>
+        <w:t>Product page UI Added</w:t>
       </w:r>
     </w:p>
     <w:p>
@@ -356,34 +764,79 @@
         <w:pStyle w:val="Heading2"/>
       </w:pPr>
       <w:r>
-        <w:t>9 March 2021</w:t>
-      </w:r>
-    </w:p>
-    <w:p>
-      <w:pPr>
-        <w:pStyle w:val="ListParagraph"/>
-        <w:numPr>
-          <w:ilvl w:val="0"/>
-          <w:numId w:val="3"/>
-        </w:numPr>
-      </w:pPr>
-      <w:r>
-        <w:t>Created Login page taken from template online.</w:t>
-      </w:r>
-    </w:p>
-    <w:p>
-      <w:pPr>
-        <w:pStyle w:val="ListParagraph"/>
-        <w:numPr>
-          <w:ilvl w:val="0"/>
-          <w:numId w:val="3"/>
-        </w:numPr>
-      </w:pPr>
-      <w:r>
-        <w:t xml:space="preserve">Hooked the navigation header link to the Login page and </w:t>
-      </w:r>
-      <w:r>
-        <w:t>vice versa.</w:t>
+        <w:t>26 March 2021</w:t>
+      </w:r>
+    </w:p>
+    <w:p>
+      <w:pPr>
+        <w:pStyle w:val="ListParagraph"/>
+        <w:numPr>
+          <w:ilvl w:val="0"/>
+          <w:numId w:val="11"/>
+        </w:numPr>
+      </w:pPr>
+      <w:r>
+        <w:t>Product page UI completed.</w:t>
+      </w:r>
+    </w:p>
+    <w:p>
+      <w:pPr>
+        <w:pStyle w:val="ListParagraph"/>
+        <w:numPr>
+          <w:ilvl w:val="0"/>
+          <w:numId w:val="11"/>
+        </w:numPr>
+      </w:pPr>
+      <w:r>
+        <w:t>Recipe page UI completed.</w:t>
+      </w:r>
+    </w:p>
+    <w:p>
+      <w:pPr>
+        <w:pStyle w:val="ListParagraph"/>
+        <w:numPr>
+          <w:ilvl w:val="0"/>
+          <w:numId w:val="11"/>
+        </w:numPr>
+      </w:pPr>
+      <w:r>
+        <w:t>Contact page UI completed.</w:t>
+      </w:r>
+    </w:p>
+    <w:p>
+      <w:pPr>
+        <w:pStyle w:val="ListParagraph"/>
+        <w:numPr>
+          <w:ilvl w:val="0"/>
+          <w:numId w:val="11"/>
+        </w:numPr>
+      </w:pPr>
+      <w:r>
+        <w:t>Fixed</w:t>
+      </w:r>
+      <w:r>
+        <w:t xml:space="preserve"> unintended</w:t>
+      </w:r>
+      <w:r>
+        <w:t xml:space="preserve"> visual bug on I</w:t>
+      </w:r>
+      <w:r>
+        <w:t xml:space="preserve">Pad on products and </w:t>
+      </w:r>
+      <w:r>
+        <w:t>navigation ribbon</w:t>
+      </w:r>
+    </w:p>
+    <w:p>
+      <w:pPr>
+        <w:pStyle w:val="ListParagraph"/>
+        <w:numPr>
+          <w:ilvl w:val="0"/>
+          <w:numId w:val="11"/>
+        </w:numPr>
+      </w:pPr>
+      <w:r>
+        <w:t>Fixed visual bug on very small Viewport on mobile e.g Samsung Galaxyfold</w:t>
       </w:r>
     </w:p>
     <w:p>
@@ -391,396 +844,31 @@
         <w:pStyle w:val="Heading2"/>
       </w:pPr>
       <w:r>
-        <w:t>12 March 2021</w:t>
-      </w:r>
-    </w:p>
-    <w:p>
-      <w:pPr>
-        <w:pStyle w:val="ListParagraph"/>
-        <w:numPr>
-          <w:ilvl w:val="0"/>
-          <w:numId w:val="4"/>
-        </w:numPr>
-      </w:pPr>
-      <w:r>
-        <w:t>Added Bootstrap carousel for homepage topmost banner with picture as well taken from online resource.</w:t>
-      </w:r>
-    </w:p>
-    <w:p>
-      <w:pPr>
-        <w:pStyle w:val="Heading2"/>
-      </w:pPr>
-      <w:r>
-        <w:t>15 March 2021</w:t>
-      </w:r>
-    </w:p>
-    <w:p>
-      <w:pPr>
-        <w:pStyle w:val="ListParagraph"/>
-        <w:numPr>
-          <w:ilvl w:val="0"/>
-          <w:numId w:val="4"/>
-        </w:numPr>
-      </w:pPr>
-      <w:r>
-        <w:t>Added Recipe Area with Owl Carousel with button event.</w:t>
-      </w:r>
-    </w:p>
-    <w:p>
-      <w:pPr>
-        <w:pStyle w:val="Heading2"/>
-      </w:pPr>
-      <w:r>
-        <w:t>16 March 2021</w:t>
-      </w:r>
-    </w:p>
-    <w:p>
-      <w:pPr>
-        <w:pStyle w:val="ListParagraph"/>
-        <w:numPr>
-          <w:ilvl w:val="0"/>
-          <w:numId w:val="4"/>
-        </w:numPr>
-      </w:pPr>
-      <w:r>
-        <w:t>Added Super Price of the Week Area with Owl Carousel</w:t>
-      </w:r>
-    </w:p>
-    <w:p>
-      <w:pPr>
-        <w:pStyle w:val="ListParagraph"/>
-        <w:numPr>
-          <w:ilvl w:val="0"/>
-          <w:numId w:val="4"/>
-        </w:numPr>
-      </w:pPr>
-      <w:r>
-        <w:t>Added Card in between the Banner and the middle section of recipe and Super price of the week.</w:t>
-      </w:r>
-    </w:p>
-    <w:p>
-      <w:pPr>
-        <w:pStyle w:val="ListParagraph"/>
-        <w:numPr>
-          <w:ilvl w:val="0"/>
-          <w:numId w:val="4"/>
-        </w:numPr>
-      </w:pPr>
-      <w:r>
-        <w:t>Added animation on hover with button.</w:t>
-      </w:r>
-    </w:p>
-    <w:p>
-      <w:pPr>
-        <w:pStyle w:val="Heading2"/>
-      </w:pPr>
-      <w:r>
-        <w:t>17 March 2021</w:t>
-      </w:r>
-    </w:p>
-    <w:p>
-      <w:pPr>
-        <w:pStyle w:val="ListParagraph"/>
-        <w:numPr>
-          <w:ilvl w:val="0"/>
-          <w:numId w:val="5"/>
-        </w:numPr>
-      </w:pPr>
-      <w:r>
-        <w:t>Added Nav bar sticky if the user is scrolling down larger than the nav bar height on mobile and desktop.</w:t>
-      </w:r>
-    </w:p>
-    <w:p>
-      <w:pPr>
-        <w:pStyle w:val="ListParagraph"/>
-        <w:numPr>
-          <w:ilvl w:val="0"/>
-          <w:numId w:val="5"/>
-        </w:numPr>
-      </w:pPr>
-      <w:r>
-        <w:t>Added Latest Product section which basically just a copy of the Product card.</w:t>
-      </w:r>
-    </w:p>
-    <w:p>
-      <w:pPr>
-        <w:pStyle w:val="ListParagraph"/>
-        <w:numPr>
-          <w:ilvl w:val="0"/>
-          <w:numId w:val="5"/>
-        </w:numPr>
-      </w:pPr>
-      <w:r>
-        <w:t>Added Some sales pitch to populate Home page.</w:t>
-      </w:r>
-    </w:p>
-    <w:p>
-      <w:pPr>
-        <w:pStyle w:val="ListParagraph"/>
-        <w:numPr>
-          <w:ilvl w:val="0"/>
-          <w:numId w:val="5"/>
-        </w:numPr>
-      </w:pPr>
-      <w:r>
-        <w:t>Home page</w:t>
-      </w:r>
-      <w:r>
-        <w:t xml:space="preserve"> temp</w:t>
-      </w:r>
-      <w:r>
-        <w:t xml:space="preserve"> view is completed</w:t>
-      </w:r>
-      <w:r>
-        <w:t>.</w:t>
-      </w:r>
-    </w:p>
-    <w:p>
-      <w:pPr>
-        <w:pStyle w:val="Heading2"/>
-      </w:pPr>
-      <w:r>
-        <w:t>20 March 2021</w:t>
-      </w:r>
-    </w:p>
-    <w:p>
-      <w:pPr>
-        <w:pStyle w:val="ListParagraph"/>
-        <w:numPr>
-          <w:ilvl w:val="0"/>
-          <w:numId w:val="7"/>
-        </w:numPr>
-      </w:pPr>
-      <w:r>
-        <w:t>Changed Login form to using modal instead of directing to another page.</w:t>
-      </w:r>
-    </w:p>
-    <w:p>
-      <w:pPr>
-        <w:pStyle w:val="ListParagraph"/>
-      </w:pPr>
-      <w:r>
-        <w:lastRenderedPageBreak/>
-        <w:t>The reason being that the bootstrap version the template is using is v4.4 and we are using 5.0 beta1. Although it might work, I decided to look for another template which I think is better. With modal the user did not have to go back and forth just to login.</w:t>
-      </w:r>
-    </w:p>
-    <w:p>
-      <w:pPr>
-        <w:pStyle w:val="ListParagraph"/>
-        <w:numPr>
-          <w:ilvl w:val="0"/>
-          <w:numId w:val="7"/>
-        </w:numPr>
-      </w:pPr>
-      <w:r>
-        <w:t>Added Signup as well, the signup and login tab might not be noticeable for the user, need some ideas to make it more visible and clickable looking.</w:t>
-      </w:r>
-    </w:p>
-    <w:p>
-      <w:pPr>
-        <w:pStyle w:val="ListParagraph"/>
-        <w:numPr>
-          <w:ilvl w:val="0"/>
-          <w:numId w:val="7"/>
-        </w:numPr>
-      </w:pPr>
-      <w:r>
-        <w:t>Added Javascript validation for the form by using Regex</w:t>
-      </w:r>
-      <w:r>
-        <w:t>.</w:t>
-      </w:r>
-    </w:p>
-    <w:p>
-      <w:pPr>
-        <w:pStyle w:val="Heading2"/>
-      </w:pPr>
-      <w:r>
-        <w:t>21 March 2021</w:t>
-      </w:r>
-    </w:p>
-    <w:p>
-      <w:pPr>
-        <w:pStyle w:val="ListParagraph"/>
-        <w:numPr>
-          <w:ilvl w:val="0"/>
-          <w:numId w:val="8"/>
-        </w:numPr>
-      </w:pPr>
-      <w:r>
-        <w:t>Added Vue JS to handle categories search bar change.</w:t>
-      </w:r>
-    </w:p>
-    <w:p>
-      <w:pPr>
-        <w:pStyle w:val="ListParagraph"/>
-        <w:numPr>
-          <w:ilvl w:val="0"/>
-          <w:numId w:val="8"/>
-        </w:numPr>
-      </w:pPr>
-      <w:r>
-        <w:t>Fixed bugs on the navigation and body content did not have correct margin when changing viewport on mobile from landscape to portrait and vice versa.</w:t>
-      </w:r>
-    </w:p>
-    <w:p>
-      <w:pPr>
-        <w:pStyle w:val="ListParagraph"/>
-        <w:numPr>
-          <w:ilvl w:val="0"/>
-          <w:numId w:val="8"/>
-        </w:numPr>
-      </w:pPr>
-      <w:r>
-        <w:t>Added links to connect things together with login modal.</w:t>
-      </w:r>
-    </w:p>
-    <w:p>
-      <w:pPr>
-        <w:pStyle w:val="ListParagraph"/>
-        <w:numPr>
-          <w:ilvl w:val="0"/>
-          <w:numId w:val="8"/>
-        </w:numPr>
-      </w:pPr>
-      <w:r>
-        <w:t>SOL change on login modal</w:t>
-      </w:r>
-    </w:p>
-    <w:p>
-      <w:pPr>
-        <w:pStyle w:val="ListParagraph"/>
-        <w:numPr>
-          <w:ilvl w:val="0"/>
-          <w:numId w:val="8"/>
-        </w:numPr>
-      </w:pPr>
-      <w:r>
-        <w:t xml:space="preserve">Delete old login </w:t>
-      </w:r>
-      <w:r>
-        <w:t>page and the methods in controller</w:t>
-      </w:r>
-      <w:r>
-        <w:t>.</w:t>
-      </w:r>
-    </w:p>
-    <w:p>
-      <w:pPr>
-        <w:pStyle w:val="Heading2"/>
-      </w:pPr>
-      <w:r>
-        <w:t>22 March 2021</w:t>
-      </w:r>
-    </w:p>
-    <w:p>
-      <w:pPr>
-        <w:pStyle w:val="ListParagraph"/>
-        <w:numPr>
-          <w:ilvl w:val="0"/>
-          <w:numId w:val="10"/>
-        </w:numPr>
-      </w:pPr>
-      <w:r>
-        <w:t xml:space="preserve">Temporary </w:t>
-      </w:r>
-      <w:r>
-        <w:t xml:space="preserve">visual </w:t>
-      </w:r>
-      <w:r>
-        <w:t>bug fixes on carousel</w:t>
-      </w:r>
-    </w:p>
-    <w:p>
-      <w:pPr>
-        <w:pStyle w:val="ListParagraph"/>
-        <w:numPr>
-          <w:ilvl w:val="0"/>
-          <w:numId w:val="10"/>
-        </w:numPr>
-      </w:pPr>
-      <w:r>
-        <w:t>Product page UI Added</w:t>
-      </w:r>
-    </w:p>
-    <w:p>
-      <w:pPr>
-        <w:pStyle w:val="Heading2"/>
-      </w:pPr>
-      <w:r>
-        <w:t>26 March 2021</w:t>
-      </w:r>
-    </w:p>
-    <w:p>
-      <w:pPr>
-        <w:pStyle w:val="ListParagraph"/>
-        <w:numPr>
-          <w:ilvl w:val="0"/>
-          <w:numId w:val="11"/>
-        </w:numPr>
-      </w:pPr>
-      <w:r>
-        <w:t>Product page UI completed.</w:t>
-      </w:r>
-    </w:p>
-    <w:p>
-      <w:pPr>
-        <w:pStyle w:val="ListParagraph"/>
-        <w:numPr>
-          <w:ilvl w:val="0"/>
-          <w:numId w:val="11"/>
-        </w:numPr>
-      </w:pPr>
-      <w:r>
-        <w:t>Recipe page UI completed.</w:t>
-      </w:r>
-    </w:p>
-    <w:p>
-      <w:pPr>
-        <w:pStyle w:val="ListParagraph"/>
-        <w:numPr>
-          <w:ilvl w:val="0"/>
-          <w:numId w:val="11"/>
-        </w:numPr>
-      </w:pPr>
-      <w:r>
-        <w:t>Contact page UI completed.</w:t>
-      </w:r>
-    </w:p>
-    <w:p>
-      <w:pPr>
-        <w:pStyle w:val="ListParagraph"/>
-        <w:numPr>
-          <w:ilvl w:val="0"/>
-          <w:numId w:val="11"/>
-        </w:numPr>
-      </w:pPr>
-      <w:r>
-        <w:t>Fixed</w:t>
-      </w:r>
-      <w:r>
-        <w:t xml:space="preserve"> unintended</w:t>
-      </w:r>
-      <w:r>
-        <w:t xml:space="preserve"> visual bug on I</w:t>
-      </w:r>
-      <w:r>
-        <w:t xml:space="preserve">Pad on products and </w:t>
-      </w:r>
-      <w:r>
-        <w:t>navigation ribbon</w:t>
-      </w:r>
-    </w:p>
-    <w:p>
-      <w:pPr>
-        <w:pStyle w:val="ListParagraph"/>
-        <w:numPr>
-          <w:ilvl w:val="0"/>
-          <w:numId w:val="11"/>
-        </w:numPr>
-      </w:pPr>
-      <w:r>
-        <w:t>Fixed visual bug on very small Viewport on mobile e.g Samsung Galaxyfold</w:t>
+        <w:t>28 March 2021</w:t>
+      </w:r>
+    </w:p>
+    <w:p>
+      <w:pPr>
+        <w:pStyle w:val="ListParagraph"/>
+        <w:numPr>
+          <w:ilvl w:val="0"/>
+          <w:numId w:val="12"/>
+        </w:numPr>
+      </w:pPr>
+      <w:r>
+        <w:t>Better CSS Management</w:t>
+      </w:r>
+    </w:p>
+    <w:p>
+      <w:pPr>
+        <w:pStyle w:val="ListParagraph"/>
+        <w:numPr>
+          <w:ilvl w:val="0"/>
+          <w:numId w:val="12"/>
+        </w:numPr>
+      </w:pPr>
+      <w:r>
+        <w:t>Product Details Page UI temp</w:t>
       </w:r>
     </w:p>
     <w:p>
@@ -892,7 +980,7 @@
                     <pic:cNvPicPr/>
                   </pic:nvPicPr>
                   <pic:blipFill>
-                    <a:blip r:embed="rId8"/>
+                    <a:blip r:embed="rId10"/>
                     <a:stretch>
                       <a:fillRect/>
                     </a:stretch>
@@ -946,7 +1034,7 @@
                     <pic:cNvPicPr/>
                   </pic:nvPicPr>
                   <pic:blipFill>
-                    <a:blip r:embed="rId9"/>
+                    <a:blip r:embed="rId11"/>
                     <a:stretch>
                       <a:fillRect/>
                     </a:stretch>
@@ -997,7 +1085,7 @@
                     <pic:cNvPicPr/>
                   </pic:nvPicPr>
                   <pic:blipFill>
-                    <a:blip r:embed="rId10"/>
+                    <a:blip r:embed="rId12"/>
                     <a:stretch>
                       <a:fillRect/>
                     </a:stretch>
@@ -1596,6 +1684,119 @@
     </w:lvl>
   </w:abstractNum>
   <w:abstractNum w:abstractNumId="5" w15:restartNumberingAfterBreak="0">
+    <w:nsid w:val="29CA6C73"/>
+    <w:multiLevelType w:val="hybridMultilevel"/>
+    <w:tmpl w:val="6BFE751C"/>
+    <w:lvl w:ilvl="0" w:tplc="14090001">
+      <w:start w:val="1"/>
+      <w:numFmt w:val="bullet"/>
+      <w:lvlText w:val=""/>
+      <w:lvlJc w:val="left"/>
+      <w:pPr>
+        <w:ind w:left="720" w:hanging="360"/>
+      </w:pPr>
+      <w:rPr>
+        <w:rFonts w:ascii="Symbol" w:hAnsi="Symbol" w:hint="default"/>
+      </w:rPr>
+    </w:lvl>
+    <w:lvl w:ilvl="1" w:tplc="14090003" w:tentative="1">
+      <w:start w:val="1"/>
+      <w:numFmt w:val="bullet"/>
+      <w:lvlText w:val="o"/>
+      <w:lvlJc w:val="left"/>
+      <w:pPr>
+        <w:ind w:left="1440" w:hanging="360"/>
+      </w:pPr>
+      <w:rPr>
+        <w:rFonts w:ascii="Courier New" w:hAnsi="Courier New" w:cs="Courier New" w:hint="default"/>
+      </w:rPr>
+    </w:lvl>
+    <w:lvl w:ilvl="2" w:tplc="14090005" w:tentative="1">
+      <w:start w:val="1"/>
+      <w:numFmt w:val="bullet"/>
+      <w:lvlText w:val=""/>
+      <w:lvlJc w:val="left"/>
+      <w:pPr>
+        <w:ind w:left="2160" w:hanging="360"/>
+      </w:pPr>
+      <w:rPr>
+        <w:rFonts w:ascii="Wingdings" w:hAnsi="Wingdings" w:hint="default"/>
+      </w:rPr>
+    </w:lvl>
+    <w:lvl w:ilvl="3" w:tplc="14090001" w:tentative="1">
+      <w:start w:val="1"/>
+      <w:numFmt w:val="bullet"/>
+      <w:lvlText w:val=""/>
+      <w:lvlJc w:val="left"/>
+      <w:pPr>
+        <w:ind w:left="2880" w:hanging="360"/>
+      </w:pPr>
+      <w:rPr>
+        <w:rFonts w:ascii="Symbol" w:hAnsi="Symbol" w:hint="default"/>
+      </w:rPr>
+    </w:lvl>
+    <w:lvl w:ilvl="4" w:tplc="14090003" w:tentative="1">
+      <w:start w:val="1"/>
+      <w:numFmt w:val="bullet"/>
+      <w:lvlText w:val="o"/>
+      <w:lvlJc w:val="left"/>
+      <w:pPr>
+        <w:ind w:left="3600" w:hanging="360"/>
+      </w:pPr>
+      <w:rPr>
+        <w:rFonts w:ascii="Courier New" w:hAnsi="Courier New" w:cs="Courier New" w:hint="default"/>
+      </w:rPr>
+    </w:lvl>
+    <w:lvl w:ilvl="5" w:tplc="14090005" w:tentative="1">
+      <w:start w:val="1"/>
+      <w:numFmt w:val="bullet"/>
+      <w:lvlText w:val=""/>
+      <w:lvlJc w:val="left"/>
+      <w:pPr>
+        <w:ind w:left="4320" w:hanging="360"/>
+      </w:pPr>
+      <w:rPr>
+        <w:rFonts w:ascii="Wingdings" w:hAnsi="Wingdings" w:hint="default"/>
+      </w:rPr>
+    </w:lvl>
+    <w:lvl w:ilvl="6" w:tplc="14090001" w:tentative="1">
+      <w:start w:val="1"/>
+      <w:numFmt w:val="bullet"/>
+      <w:lvlText w:val=""/>
+      <w:lvlJc w:val="left"/>
+      <w:pPr>
+        <w:ind w:left="5040" w:hanging="360"/>
+      </w:pPr>
+      <w:rPr>
+        <w:rFonts w:ascii="Symbol" w:hAnsi="Symbol" w:hint="default"/>
+      </w:rPr>
+    </w:lvl>
+    <w:lvl w:ilvl="7" w:tplc="14090003" w:tentative="1">
+      <w:start w:val="1"/>
+      <w:numFmt w:val="bullet"/>
+      <w:lvlText w:val="o"/>
+      <w:lvlJc w:val="left"/>
+      <w:pPr>
+        <w:ind w:left="5760" w:hanging="360"/>
+      </w:pPr>
+      <w:rPr>
+        <w:rFonts w:ascii="Courier New" w:hAnsi="Courier New" w:cs="Courier New" w:hint="default"/>
+      </w:rPr>
+    </w:lvl>
+    <w:lvl w:ilvl="8" w:tplc="14090005" w:tentative="1">
+      <w:start w:val="1"/>
+      <w:numFmt w:val="bullet"/>
+      <w:lvlText w:val=""/>
+      <w:lvlJc w:val="left"/>
+      <w:pPr>
+        <w:ind w:left="6480" w:hanging="360"/>
+      </w:pPr>
+      <w:rPr>
+        <w:rFonts w:ascii="Wingdings" w:hAnsi="Wingdings" w:hint="default"/>
+      </w:rPr>
+    </w:lvl>
+  </w:abstractNum>
+  <w:abstractNum w:abstractNumId="6" w15:restartNumberingAfterBreak="0">
     <w:nsid w:val="38E02AF5"/>
     <w:multiLevelType w:val="hybridMultilevel"/>
     <w:tmpl w:val="773214EE"/>
@@ -1708,7 +1909,7 @@
       </w:rPr>
     </w:lvl>
   </w:abstractNum>
-  <w:abstractNum w:abstractNumId="6" w15:restartNumberingAfterBreak="0">
+  <w:abstractNum w:abstractNumId="7" w15:restartNumberingAfterBreak="0">
     <w:nsid w:val="3F002348"/>
     <w:multiLevelType w:val="hybridMultilevel"/>
     <w:tmpl w:val="082CC022"/>
@@ -1821,7 +2022,7 @@
       </w:rPr>
     </w:lvl>
   </w:abstractNum>
-  <w:abstractNum w:abstractNumId="7" w15:restartNumberingAfterBreak="0">
+  <w:abstractNum w:abstractNumId="8" w15:restartNumberingAfterBreak="0">
     <w:nsid w:val="45981CBE"/>
     <w:multiLevelType w:val="hybridMultilevel"/>
     <w:tmpl w:val="CF882098"/>
@@ -1934,7 +2135,7 @@
       </w:rPr>
     </w:lvl>
   </w:abstractNum>
-  <w:abstractNum w:abstractNumId="8" w15:restartNumberingAfterBreak="0">
+  <w:abstractNum w:abstractNumId="9" w15:restartNumberingAfterBreak="0">
     <w:nsid w:val="6FFF66BB"/>
     <w:multiLevelType w:val="hybridMultilevel"/>
     <w:tmpl w:val="E2B6241A"/>
@@ -2047,7 +2248,7 @@
       </w:rPr>
     </w:lvl>
   </w:abstractNum>
-  <w:abstractNum w:abstractNumId="9" w15:restartNumberingAfterBreak="0">
+  <w:abstractNum w:abstractNumId="10" w15:restartNumberingAfterBreak="0">
     <w:nsid w:val="73C80B91"/>
     <w:multiLevelType w:val="hybridMultilevel"/>
     <w:tmpl w:val="B2BA3EA4"/>
@@ -2160,7 +2361,7 @@
       </w:rPr>
     </w:lvl>
   </w:abstractNum>
-  <w:abstractNum w:abstractNumId="10" w15:restartNumberingAfterBreak="0">
+  <w:abstractNum w:abstractNumId="11" w15:restartNumberingAfterBreak="0">
     <w:nsid w:val="752D12BF"/>
     <w:multiLevelType w:val="hybridMultilevel"/>
     <w:tmpl w:val="9CD8A4D0"/>
@@ -2280,31 +2481,34 @@
     <w:abstractNumId w:val="1"/>
   </w:num>
   <w:num w:numId="3">
-    <w:abstractNumId w:val="9"/>
+    <w:abstractNumId w:val="10"/>
   </w:num>
   <w:num w:numId="4">
-    <w:abstractNumId w:val="6"/>
+    <w:abstractNumId w:val="7"/>
   </w:num>
   <w:num w:numId="5">
-    <w:abstractNumId w:val="7"/>
+    <w:abstractNumId w:val="8"/>
   </w:num>
   <w:num w:numId="6">
-    <w:abstractNumId w:val="5"/>
+    <w:abstractNumId w:val="6"/>
   </w:num>
   <w:num w:numId="7">
     <w:abstractNumId w:val="3"/>
   </w:num>
   <w:num w:numId="8">
-    <w:abstractNumId w:val="10"/>
+    <w:abstractNumId w:val="11"/>
   </w:num>
   <w:num w:numId="9">
-    <w:abstractNumId w:val="8"/>
+    <w:abstractNumId w:val="9"/>
   </w:num>
   <w:num w:numId="10">
     <w:abstractNumId w:val="2"/>
   </w:num>
   <w:num w:numId="11">
     <w:abstractNumId w:val="0"/>
+  </w:num>
+  <w:num w:numId="12">
+    <w:abstractNumId w:val="5"/>
   </w:num>
 </w:numbering>
 </file>

</xml_diff>

<commit_message>
Product details template UI completed
</commit_message>
<xml_diff>
--- a/DevelopmentLog.docx
+++ b/DevelopmentLog.docx
@@ -64,8 +64,26 @@
       </w:r>
     </w:p>
     <w:p>
-      <w:r>
-        <w:t>https://startbootstrap.com/template/simple-sidebar</w:t>
+      <w:hyperlink r:id="rId6" w:history="1">
+        <w:r>
+          <w:rPr>
+            <w:rStyle w:val="Hyperlink"/>
+          </w:rPr>
+          <w:t>https://startbootstrap.com/template/simple-sidebar</w:t>
+        </w:r>
+      </w:hyperlink>
+    </w:p>
+    <w:p>
+      <w:pPr>
+        <w:pStyle w:val="Heading2"/>
+      </w:pPr>
+      <w:r>
+        <w:t>Rating Tab</w:t>
+      </w:r>
+    </w:p>
+    <w:p>
+      <w:r>
+        <w:t>https://www.w3schools.com/howto/howto_css_user_rating.asp</w:t>
       </w:r>
     </w:p>
     <w:p>
@@ -99,7 +117,7 @@
           <w:rFonts w:ascii="Microsoft New Tai Lue" w:hAnsi="Microsoft New Tai Lue" w:cs="Microsoft New Tai Lue"/>
         </w:rPr>
       </w:pPr>
-      <w:hyperlink r:id="rId6" w:history="1">
+      <w:hyperlink r:id="rId7" w:history="1">
         <w:r>
           <w:rPr>
             <w:rStyle w:val="Hyperlink"/>
@@ -138,7 +156,7 @@
           <w:u w:val="single"/>
         </w:rPr>
       </w:pPr>
-      <w:hyperlink r:id="rId7" w:history="1">
+      <w:hyperlink r:id="rId8" w:history="1">
         <w:r>
           <w:rPr>
             <w:rStyle w:val="Hyperlink"/>
@@ -175,12 +193,11 @@
       <w:pPr>
         <w:spacing w:line="360" w:lineRule="auto"/>
         <w:rPr>
+          <w:rStyle w:val="Hyperlink"/>
           <w:rFonts w:ascii="Microsoft New Tai Lue" w:hAnsi="Microsoft New Tai Lue" w:cs="Microsoft New Tai Lue"/>
-          <w:color w:val="2E74B5" w:themeColor="accent5" w:themeShade="BF"/>
-          <w:u w:val="single"/>
         </w:rPr>
       </w:pPr>
-      <w:hyperlink r:id="rId8" w:history="1">
+      <w:hyperlink r:id="rId9" w:history="1">
         <w:r>
           <w:rPr>
             <w:rStyle w:val="Hyperlink"/>
@@ -236,7 +253,7 @@
           <w:rFonts w:ascii="Microsoft New Tai Lue" w:hAnsi="Microsoft New Tai Lue" w:cs="Microsoft New Tai Lue"/>
         </w:rPr>
       </w:pPr>
-      <w:hyperlink r:id="rId9" w:history="1">
+      <w:hyperlink r:id="rId10" w:history="1">
         <w:r>
           <w:rPr>
             <w:rStyle w:val="Hyperlink"/>
@@ -271,6 +288,7 @@
         <w:rPr>
           <w:rFonts w:ascii="Microsoft New Tai Lue" w:hAnsi="Microsoft New Tai Lue" w:cs="Microsoft New Tai Lue"/>
         </w:rPr>
+        <w:lastRenderedPageBreak/>
         <w:t>Jquery 3.5.1</w:t>
       </w:r>
     </w:p>
@@ -292,9 +310,66 @@
       <w:pPr>
         <w:spacing w:line="360" w:lineRule="auto"/>
         <w:rPr>
+          <w:rStyle w:val="Hyperlink"/>
+          <w:rFonts w:ascii="Microsoft New Tai Lue" w:hAnsi="Microsoft New Tai Lue" w:cs="Microsoft New Tai Lue"/>
+          <w:color w:val="auto"/>
+          <w:u w:val="none"/>
+        </w:rPr>
+      </w:pPr>
+      <w:r>
+        <w:rPr>
+          <w:rStyle w:val="Hyperlink"/>
+          <w:rFonts w:ascii="Microsoft New Tai Lue" w:hAnsi="Microsoft New Tai Lue" w:cs="Microsoft New Tai Lue"/>
+          <w:color w:val="auto"/>
+          <w:u w:val="none"/>
+        </w:rPr>
+        <w:t>Magnifier</w:t>
+      </w:r>
+    </w:p>
+    <w:p>
+      <w:pPr>
+        <w:spacing w:line="360" w:lineRule="auto"/>
+        <w:rPr>
           <w:rFonts w:ascii="Microsoft New Tai Lue" w:hAnsi="Microsoft New Tai Lue" w:cs="Microsoft New Tai Lue"/>
         </w:rPr>
       </w:pPr>
+      <w:hyperlink r:id="rId11" w:history="1">
+        <w:r>
+          <w:rPr>
+            <w:rStyle w:val="Hyperlink"/>
+            <w:rFonts w:ascii="Microsoft New Tai Lue" w:hAnsi="Microsoft New Tai Lue" w:cs="Microsoft New Tai Lue"/>
+          </w:rPr>
+          <w:t>https://mark-rolich.github.io/Magnifier.js/</w:t>
+        </w:r>
+      </w:hyperlink>
+    </w:p>
+    <w:p>
+      <w:pPr>
+        <w:spacing w:line="360" w:lineRule="auto"/>
+        <w:rPr>
+          <w:rFonts w:ascii="Microsoft New Tai Lue" w:hAnsi="Microsoft New Tai Lue" w:cs="Microsoft New Tai Lue"/>
+        </w:rPr>
+      </w:pPr>
+      <w:r>
+        <w:rPr>
+          <w:rFonts w:ascii="Microsoft New Tai Lue" w:hAnsi="Microsoft New Tai Lue" w:cs="Microsoft New Tai Lue"/>
+        </w:rPr>
+        <w:t>Graph</w:t>
+      </w:r>
+    </w:p>
+    <w:p>
+      <w:pPr>
+        <w:spacing w:line="360" w:lineRule="auto"/>
+        <w:rPr>
+          <w:rFonts w:ascii="Microsoft New Tai Lue" w:hAnsi="Microsoft New Tai Lue" w:cs="Microsoft New Tai Lue"/>
+        </w:rPr>
+      </w:pPr>
+      <w:r>
+        <w:rPr>
+          <w:rFonts w:ascii="Microsoft New Tai Lue" w:hAnsi="Microsoft New Tai Lue" w:cs="Microsoft New Tai Lue"/>
+        </w:rPr>
+        <w:t>https://www.chartjs.org/</w:t>
+      </w:r>
     </w:p>
     <w:p>
       <w:pPr>
@@ -523,6 +598,7 @@
         </w:numPr>
       </w:pPr>
       <w:r>
+        <w:lastRenderedPageBreak/>
         <w:t>Added animation on hover with button.</w:t>
       </w:r>
     </w:p>
@@ -596,52 +672,355 @@
         <w:pStyle w:val="Heading2"/>
       </w:pPr>
       <w:r>
+        <w:t>20 March 2021</w:t>
+      </w:r>
+    </w:p>
+    <w:p>
+      <w:pPr>
+        <w:pStyle w:val="ListParagraph"/>
+        <w:numPr>
+          <w:ilvl w:val="0"/>
+          <w:numId w:val="7"/>
+        </w:numPr>
+      </w:pPr>
+      <w:r>
+        <w:t>Changed Login form to using modal instead of directing to another page.</w:t>
+      </w:r>
+    </w:p>
+    <w:p>
+      <w:pPr>
+        <w:pStyle w:val="ListParagraph"/>
+      </w:pPr>
+      <w:r>
+        <w:t>The reason being that the bootstrap version the template is using is v4.4 and we are using 5.0 beta1. Although it might work, I decided to look for another template which I think is better. With modal the user did not have to go back and forth just to login.</w:t>
+      </w:r>
+    </w:p>
+    <w:p>
+      <w:pPr>
+        <w:pStyle w:val="ListParagraph"/>
+        <w:numPr>
+          <w:ilvl w:val="0"/>
+          <w:numId w:val="7"/>
+        </w:numPr>
+      </w:pPr>
+      <w:r>
+        <w:t>Added Signup as well, the signup and login tab might not be noticeable for the user, need some ideas to make it more visible and clickable looking.</w:t>
+      </w:r>
+    </w:p>
+    <w:p>
+      <w:pPr>
+        <w:pStyle w:val="ListParagraph"/>
+        <w:numPr>
+          <w:ilvl w:val="0"/>
+          <w:numId w:val="7"/>
+        </w:numPr>
+      </w:pPr>
+      <w:r>
+        <w:t>Added Javascript validation for the form by using Regex</w:t>
+      </w:r>
+      <w:r>
+        <w:t>.</w:t>
+      </w:r>
+    </w:p>
+    <w:p>
+      <w:pPr>
+        <w:pStyle w:val="Heading2"/>
+      </w:pPr>
+      <w:r>
+        <w:t>21 March 2021</w:t>
+      </w:r>
+    </w:p>
+    <w:p>
+      <w:pPr>
+        <w:pStyle w:val="ListParagraph"/>
+        <w:numPr>
+          <w:ilvl w:val="0"/>
+          <w:numId w:val="8"/>
+        </w:numPr>
+      </w:pPr>
+      <w:r>
+        <w:t>Added Vue JS to handle categories search bar change.</w:t>
+      </w:r>
+    </w:p>
+    <w:p>
+      <w:pPr>
+        <w:pStyle w:val="ListParagraph"/>
+        <w:numPr>
+          <w:ilvl w:val="0"/>
+          <w:numId w:val="8"/>
+        </w:numPr>
+      </w:pPr>
+      <w:r>
+        <w:t>Fixed bugs on the navigation and body content did not have correct margin when changing viewport on mobile from landscape to portrait and vice versa.</w:t>
+      </w:r>
+    </w:p>
+    <w:p>
+      <w:pPr>
+        <w:pStyle w:val="ListParagraph"/>
+        <w:numPr>
+          <w:ilvl w:val="0"/>
+          <w:numId w:val="8"/>
+        </w:numPr>
+      </w:pPr>
+      <w:r>
+        <w:t>Added links to connect things together with login modal.</w:t>
+      </w:r>
+    </w:p>
+    <w:p>
+      <w:pPr>
+        <w:pStyle w:val="ListParagraph"/>
+        <w:numPr>
+          <w:ilvl w:val="0"/>
+          <w:numId w:val="8"/>
+        </w:numPr>
+      </w:pPr>
+      <w:r>
+        <w:t>SOL change on login modal</w:t>
+      </w:r>
+    </w:p>
+    <w:p>
+      <w:pPr>
+        <w:pStyle w:val="ListParagraph"/>
+        <w:numPr>
+          <w:ilvl w:val="0"/>
+          <w:numId w:val="8"/>
+        </w:numPr>
+      </w:pPr>
+      <w:r>
+        <w:t xml:space="preserve">Delete old login </w:t>
+      </w:r>
+      <w:r>
+        <w:t>page and the methods in controller</w:t>
+      </w:r>
+      <w:r>
+        <w:t>.</w:t>
+      </w:r>
+    </w:p>
+    <w:p>
+      <w:pPr>
+        <w:pStyle w:val="Heading2"/>
+      </w:pPr>
+      <w:r>
+        <w:t>22 March 2021</w:t>
+      </w:r>
+    </w:p>
+    <w:p>
+      <w:pPr>
+        <w:pStyle w:val="ListParagraph"/>
+        <w:numPr>
+          <w:ilvl w:val="0"/>
+          <w:numId w:val="10"/>
+        </w:numPr>
+      </w:pPr>
+      <w:r>
+        <w:t xml:space="preserve">Temporary </w:t>
+      </w:r>
+      <w:r>
+        <w:t xml:space="preserve">visual </w:t>
+      </w:r>
+      <w:r>
+        <w:t>bug fixes on carousel</w:t>
+      </w:r>
+    </w:p>
+    <w:p>
+      <w:pPr>
+        <w:pStyle w:val="ListParagraph"/>
+        <w:numPr>
+          <w:ilvl w:val="0"/>
+          <w:numId w:val="10"/>
+        </w:numPr>
+      </w:pPr>
+      <w:r>
+        <w:t>Product page UI Added</w:t>
+      </w:r>
+    </w:p>
+    <w:p>
+      <w:pPr>
+        <w:pStyle w:val="Heading2"/>
+      </w:pPr>
+      <w:r>
+        <w:t>26 March 2021</w:t>
+      </w:r>
+    </w:p>
+    <w:p>
+      <w:pPr>
+        <w:pStyle w:val="ListParagraph"/>
+        <w:numPr>
+          <w:ilvl w:val="0"/>
+          <w:numId w:val="11"/>
+        </w:numPr>
+      </w:pPr>
+      <w:r>
+        <w:t>Product page UI completed.</w:t>
+      </w:r>
+    </w:p>
+    <w:p>
+      <w:pPr>
+        <w:pStyle w:val="ListParagraph"/>
+        <w:numPr>
+          <w:ilvl w:val="0"/>
+          <w:numId w:val="11"/>
+        </w:numPr>
+      </w:pPr>
+      <w:r>
+        <w:t>Recipe page UI completed.</w:t>
+      </w:r>
+    </w:p>
+    <w:p>
+      <w:pPr>
+        <w:pStyle w:val="ListParagraph"/>
+        <w:numPr>
+          <w:ilvl w:val="0"/>
+          <w:numId w:val="11"/>
+        </w:numPr>
+      </w:pPr>
+      <w:r>
+        <w:t>Contact page UI completed.</w:t>
+      </w:r>
+    </w:p>
+    <w:p>
+      <w:pPr>
+        <w:pStyle w:val="ListParagraph"/>
+        <w:numPr>
+          <w:ilvl w:val="0"/>
+          <w:numId w:val="11"/>
+        </w:numPr>
+      </w:pPr>
+      <w:r>
+        <w:t>Fixed</w:t>
+      </w:r>
+      <w:r>
+        <w:t xml:space="preserve"> unintended</w:t>
+      </w:r>
+      <w:r>
+        <w:t xml:space="preserve"> visual bug on I</w:t>
+      </w:r>
+      <w:r>
+        <w:t xml:space="preserve">Pad on products and </w:t>
+      </w:r>
+      <w:r>
+        <w:t>navigation ribbon</w:t>
+      </w:r>
+    </w:p>
+    <w:p>
+      <w:pPr>
+        <w:pStyle w:val="ListParagraph"/>
+        <w:numPr>
+          <w:ilvl w:val="0"/>
+          <w:numId w:val="11"/>
+        </w:numPr>
+      </w:pPr>
+      <w:r>
+        <w:t>Fixed visual bug on very small Viewport on mobile e.g Samsung Galaxyfold</w:t>
+      </w:r>
+    </w:p>
+    <w:p>
+      <w:pPr>
+        <w:pStyle w:val="Heading2"/>
+      </w:pPr>
+      <w:r>
+        <w:t>28 March 2021</w:t>
+      </w:r>
+    </w:p>
+    <w:p>
+      <w:pPr>
+        <w:pStyle w:val="ListParagraph"/>
+        <w:numPr>
+          <w:ilvl w:val="0"/>
+          <w:numId w:val="12"/>
+        </w:numPr>
+      </w:pPr>
+      <w:r>
+        <w:t>Better CSS Management</w:t>
+      </w:r>
+    </w:p>
+    <w:p>
+      <w:pPr>
+        <w:pStyle w:val="ListParagraph"/>
+        <w:numPr>
+          <w:ilvl w:val="0"/>
+          <w:numId w:val="12"/>
+        </w:numPr>
+      </w:pPr>
+      <w:r>
+        <w:t>Product Details Page UI temp</w:t>
+      </w:r>
+    </w:p>
+    <w:p>
+      <w:pPr>
+        <w:pStyle w:val="ListParagraph"/>
+        <w:numPr>
+          <w:ilvl w:val="0"/>
+          <w:numId w:val="12"/>
+        </w:numPr>
+      </w:pPr>
+      <w:r>
+        <w:t>Graph tested and it’s working</w:t>
+      </w:r>
+    </w:p>
+    <w:p>
+      <w:pPr>
+        <w:pStyle w:val="Heading2"/>
+      </w:pPr>
+      <w:r>
         <w:lastRenderedPageBreak/>
-        <w:t>20 March 2021</w:t>
-      </w:r>
-    </w:p>
-    <w:p>
-      <w:pPr>
-        <w:pStyle w:val="ListParagraph"/>
-        <w:numPr>
-          <w:ilvl w:val="0"/>
-          <w:numId w:val="7"/>
-        </w:numPr>
-      </w:pPr>
-      <w:r>
-        <w:t>Changed Login form to using modal instead of directing to another page.</w:t>
-      </w:r>
-    </w:p>
-    <w:p>
-      <w:pPr>
-        <w:pStyle w:val="ListParagraph"/>
-      </w:pPr>
-      <w:r>
-        <w:t>The reason being that the bootstrap version the template is using is v4.4 and we are using 5.0 beta1. Although it might work, I decided to look for another template which I think is better. With modal the user did not have to go back and forth just to login.</w:t>
-      </w:r>
-    </w:p>
-    <w:p>
-      <w:pPr>
-        <w:pStyle w:val="ListParagraph"/>
-        <w:numPr>
-          <w:ilvl w:val="0"/>
-          <w:numId w:val="7"/>
-        </w:numPr>
-      </w:pPr>
-      <w:r>
-        <w:t>Added Signup as well, the signup and login tab might not be noticeable for the user, need some ideas to make it more visible and clickable looking.</w:t>
-      </w:r>
-    </w:p>
-    <w:p>
-      <w:pPr>
-        <w:pStyle w:val="ListParagraph"/>
-        <w:numPr>
-          <w:ilvl w:val="0"/>
-          <w:numId w:val="7"/>
-        </w:numPr>
-      </w:pPr>
-      <w:r>
-        <w:t>Added Javascript validation for the form by using Regex</w:t>
+        <w:t>30 March 2021</w:t>
+      </w:r>
+    </w:p>
+    <w:p>
+      <w:pPr>
+        <w:pStyle w:val="ListParagraph"/>
+        <w:numPr>
+          <w:ilvl w:val="0"/>
+          <w:numId w:val="13"/>
+        </w:numPr>
+      </w:pPr>
+      <w:r>
+        <w:t>Ratings tab added into product details</w:t>
+      </w:r>
+    </w:p>
+    <w:p>
+      <w:pPr>
+        <w:pStyle w:val="ListParagraph"/>
+        <w:numPr>
+          <w:ilvl w:val="0"/>
+          <w:numId w:val="13"/>
+        </w:numPr>
+      </w:pPr>
+      <w:r>
+        <w:t>Review Added</w:t>
+      </w:r>
+    </w:p>
+    <w:p>
+      <w:pPr>
+        <w:pStyle w:val="Heading1"/>
+      </w:pPr>
+      <w:r>
+        <w:t>Free Thought and TTD</w:t>
+      </w:r>
+    </w:p>
+    <w:p>
+      <w:pPr>
+        <w:pStyle w:val="ListParagraph"/>
+        <w:numPr>
+          <w:ilvl w:val="0"/>
+          <w:numId w:val="9"/>
+        </w:numPr>
+      </w:pPr>
+      <w:r>
+        <w:t>Adding Username field on Login / Signup modal</w:t>
+      </w:r>
+    </w:p>
+    <w:p>
+      <w:pPr>
+        <w:pStyle w:val="ListParagraph"/>
+        <w:numPr>
+          <w:ilvl w:val="0"/>
+          <w:numId w:val="9"/>
+        </w:numPr>
+      </w:pPr>
+      <w:r>
+        <w:t>Vue search bar might require change</w:t>
       </w:r>
       <w:r>
         <w:t>.</w:t>
@@ -649,297 +1028,73 @@
     </w:p>
     <w:p>
       <w:pPr>
+        <w:pStyle w:val="ListParagraph"/>
+        <w:numPr>
+          <w:ilvl w:val="0"/>
+          <w:numId w:val="9"/>
+        </w:numPr>
+      </w:pPr>
+      <w:r>
+        <w:t>Organize the image with a new folder</w:t>
+      </w:r>
+      <w:r>
+        <w:t>.</w:t>
+      </w:r>
+    </w:p>
+    <w:p>
+      <w:pPr>
+        <w:pStyle w:val="ListParagraph"/>
+        <w:numPr>
+          <w:ilvl w:val="0"/>
+          <w:numId w:val="9"/>
+        </w:numPr>
+      </w:pPr>
+      <w:r>
+        <w:t>Problem with IE11.</w:t>
+      </w:r>
+    </w:p>
+    <w:p>
+      <w:pPr>
+        <w:pStyle w:val="ListParagraph"/>
+        <w:numPr>
+          <w:ilvl w:val="0"/>
+          <w:numId w:val="9"/>
+        </w:numPr>
+      </w:pPr>
+      <w:r>
+        <w:t>Form for ratings</w:t>
+      </w:r>
+    </w:p>
+    <w:p>
+      <w:pPr>
+        <w:pStyle w:val="ListParagraph"/>
+        <w:numPr>
+          <w:ilvl w:val="0"/>
+          <w:numId w:val="9"/>
+        </w:numPr>
+      </w:pPr>
+      <w:r>
+        <w:t>Paging for ratings</w:t>
+      </w:r>
+    </w:p>
+    <w:p>
+      <w:pPr>
+        <w:pStyle w:val="ListParagraph"/>
+        <w:numPr>
+          <w:ilvl w:val="0"/>
+          <w:numId w:val="9"/>
+        </w:numPr>
+      </w:pPr>
+      <w:r>
+        <w:t>Similar items?</w:t>
+      </w:r>
+    </w:p>
+    <w:p/>
+    <w:p>
+      <w:pPr>
         <w:pStyle w:val="Heading2"/>
       </w:pPr>
       <w:r>
-        <w:t>21 March 2021</w:t>
-      </w:r>
-    </w:p>
-    <w:p>
-      <w:pPr>
-        <w:pStyle w:val="ListParagraph"/>
-        <w:numPr>
-          <w:ilvl w:val="0"/>
-          <w:numId w:val="8"/>
-        </w:numPr>
-      </w:pPr>
-      <w:r>
-        <w:t>Added Vue JS to handle categories search bar change.</w:t>
-      </w:r>
-    </w:p>
-    <w:p>
-      <w:pPr>
-        <w:pStyle w:val="ListParagraph"/>
-        <w:numPr>
-          <w:ilvl w:val="0"/>
-          <w:numId w:val="8"/>
-        </w:numPr>
-      </w:pPr>
-      <w:r>
-        <w:t>Fixed bugs on the navigation and body content did not have correct margin when changing viewport on mobile from landscape to portrait and vice versa.</w:t>
-      </w:r>
-    </w:p>
-    <w:p>
-      <w:pPr>
-        <w:pStyle w:val="ListParagraph"/>
-        <w:numPr>
-          <w:ilvl w:val="0"/>
-          <w:numId w:val="8"/>
-        </w:numPr>
-      </w:pPr>
-      <w:r>
-        <w:t>Added links to connect things together with login modal.</w:t>
-      </w:r>
-    </w:p>
-    <w:p>
-      <w:pPr>
-        <w:pStyle w:val="ListParagraph"/>
-        <w:numPr>
-          <w:ilvl w:val="0"/>
-          <w:numId w:val="8"/>
-        </w:numPr>
-      </w:pPr>
-      <w:r>
-        <w:t>SOL change on login modal</w:t>
-      </w:r>
-    </w:p>
-    <w:p>
-      <w:pPr>
-        <w:pStyle w:val="ListParagraph"/>
-        <w:numPr>
-          <w:ilvl w:val="0"/>
-          <w:numId w:val="8"/>
-        </w:numPr>
-      </w:pPr>
-      <w:r>
-        <w:t xml:space="preserve">Delete old login </w:t>
-      </w:r>
-      <w:r>
-        <w:t>page and the methods in controller</w:t>
-      </w:r>
-      <w:r>
-        <w:t>.</w:t>
-      </w:r>
-    </w:p>
-    <w:p>
-      <w:pPr>
-        <w:pStyle w:val="Heading2"/>
-      </w:pPr>
-      <w:r>
-        <w:t>22 March 2021</w:t>
-      </w:r>
-    </w:p>
-    <w:p>
-      <w:pPr>
-        <w:pStyle w:val="ListParagraph"/>
-        <w:numPr>
-          <w:ilvl w:val="0"/>
-          <w:numId w:val="10"/>
-        </w:numPr>
-      </w:pPr>
-      <w:r>
-        <w:t xml:space="preserve">Temporary </w:t>
-      </w:r>
-      <w:r>
-        <w:t xml:space="preserve">visual </w:t>
-      </w:r>
-      <w:r>
-        <w:t>bug fixes on carousel</w:t>
-      </w:r>
-    </w:p>
-    <w:p>
-      <w:pPr>
-        <w:pStyle w:val="ListParagraph"/>
-        <w:numPr>
-          <w:ilvl w:val="0"/>
-          <w:numId w:val="10"/>
-        </w:numPr>
-      </w:pPr>
-      <w:r>
-        <w:t>Product page UI Added</w:t>
-      </w:r>
-    </w:p>
-    <w:p>
-      <w:pPr>
-        <w:pStyle w:val="Heading2"/>
-      </w:pPr>
-      <w:r>
-        <w:t>26 March 2021</w:t>
-      </w:r>
-    </w:p>
-    <w:p>
-      <w:pPr>
-        <w:pStyle w:val="ListParagraph"/>
-        <w:numPr>
-          <w:ilvl w:val="0"/>
-          <w:numId w:val="11"/>
-        </w:numPr>
-      </w:pPr>
-      <w:r>
-        <w:t>Product page UI completed.</w:t>
-      </w:r>
-    </w:p>
-    <w:p>
-      <w:pPr>
-        <w:pStyle w:val="ListParagraph"/>
-        <w:numPr>
-          <w:ilvl w:val="0"/>
-          <w:numId w:val="11"/>
-        </w:numPr>
-      </w:pPr>
-      <w:r>
-        <w:t>Recipe page UI completed.</w:t>
-      </w:r>
-    </w:p>
-    <w:p>
-      <w:pPr>
-        <w:pStyle w:val="ListParagraph"/>
-        <w:numPr>
-          <w:ilvl w:val="0"/>
-          <w:numId w:val="11"/>
-        </w:numPr>
-      </w:pPr>
-      <w:r>
-        <w:t>Contact page UI completed.</w:t>
-      </w:r>
-    </w:p>
-    <w:p>
-      <w:pPr>
-        <w:pStyle w:val="ListParagraph"/>
-        <w:numPr>
-          <w:ilvl w:val="0"/>
-          <w:numId w:val="11"/>
-        </w:numPr>
-      </w:pPr>
-      <w:r>
-        <w:t>Fixed</w:t>
-      </w:r>
-      <w:r>
-        <w:t xml:space="preserve"> unintended</w:t>
-      </w:r>
-      <w:r>
-        <w:t xml:space="preserve"> visual bug on I</w:t>
-      </w:r>
-      <w:r>
-        <w:t xml:space="preserve">Pad on products and </w:t>
-      </w:r>
-      <w:r>
-        <w:t>navigation ribbon</w:t>
-      </w:r>
-    </w:p>
-    <w:p>
-      <w:pPr>
-        <w:pStyle w:val="ListParagraph"/>
-        <w:numPr>
-          <w:ilvl w:val="0"/>
-          <w:numId w:val="11"/>
-        </w:numPr>
-      </w:pPr>
-      <w:r>
-        <w:t>Fixed visual bug on very small Viewport on mobile e.g Samsung Galaxyfold</w:t>
-      </w:r>
-    </w:p>
-    <w:p>
-      <w:pPr>
-        <w:pStyle w:val="Heading2"/>
-      </w:pPr>
-      <w:r>
-        <w:t>28 March 2021</w:t>
-      </w:r>
-    </w:p>
-    <w:p>
-      <w:pPr>
-        <w:pStyle w:val="ListParagraph"/>
-        <w:numPr>
-          <w:ilvl w:val="0"/>
-          <w:numId w:val="12"/>
-        </w:numPr>
-      </w:pPr>
-      <w:r>
-        <w:t>Better CSS Management</w:t>
-      </w:r>
-    </w:p>
-    <w:p>
-      <w:pPr>
-        <w:pStyle w:val="ListParagraph"/>
-        <w:numPr>
-          <w:ilvl w:val="0"/>
-          <w:numId w:val="12"/>
-        </w:numPr>
-      </w:pPr>
-      <w:r>
-        <w:t>Product Details Page UI temp</w:t>
-      </w:r>
-    </w:p>
-    <w:p>
-      <w:pPr>
-        <w:pStyle w:val="Heading1"/>
-      </w:pPr>
-      <w:r>
-        <w:t>Free Thought and TTD</w:t>
-      </w:r>
-    </w:p>
-    <w:p>
-      <w:pPr>
-        <w:pStyle w:val="ListParagraph"/>
-        <w:numPr>
-          <w:ilvl w:val="0"/>
-          <w:numId w:val="9"/>
-        </w:numPr>
-      </w:pPr>
-      <w:r>
-        <w:t>Adding Username field on Login / Signup modal</w:t>
-      </w:r>
-    </w:p>
-    <w:p>
-      <w:pPr>
-        <w:pStyle w:val="ListParagraph"/>
-        <w:numPr>
-          <w:ilvl w:val="0"/>
-          <w:numId w:val="9"/>
-        </w:numPr>
-      </w:pPr>
-      <w:r>
-        <w:t>Vue search bar might require change</w:t>
-      </w:r>
-      <w:r>
-        <w:t>.</w:t>
-      </w:r>
-    </w:p>
-    <w:p>
-      <w:pPr>
-        <w:pStyle w:val="ListParagraph"/>
-        <w:numPr>
-          <w:ilvl w:val="0"/>
-          <w:numId w:val="9"/>
-        </w:numPr>
-      </w:pPr>
-      <w:r>
-        <w:t>Organize the image with a new folder</w:t>
-      </w:r>
-      <w:r>
-        <w:t>.</w:t>
-      </w:r>
-    </w:p>
-    <w:p>
-      <w:pPr>
-        <w:pStyle w:val="ListParagraph"/>
-        <w:numPr>
-          <w:ilvl w:val="0"/>
-          <w:numId w:val="9"/>
-        </w:numPr>
-      </w:pPr>
-      <w:r>
-        <w:t>Problem with IE11.</w:t>
-      </w:r>
-    </w:p>
-    <w:p/>
-    <w:p>
-      <w:pPr>
-        <w:pStyle w:val="Heading2"/>
-      </w:pPr>
-      <w:r>
-        <w:lastRenderedPageBreak/>
         <w:t>Tested function</w:t>
       </w:r>
     </w:p>
@@ -980,7 +1135,7 @@
                     <pic:cNvPicPr/>
                   </pic:nvPicPr>
                   <pic:blipFill>
-                    <a:blip r:embed="rId10"/>
+                    <a:blip r:embed="rId12"/>
                     <a:stretch>
                       <a:fillRect/>
                     </a:stretch>
@@ -1010,6 +1165,7 @@
         <w:pStyle w:val="Heading4"/>
       </w:pPr>
       <w:r>
+        <w:lastRenderedPageBreak/>
         <w:t>Turning less secure app</w:t>
       </w:r>
     </w:p>
@@ -1034,7 +1190,7 @@
                     <pic:cNvPicPr/>
                   </pic:nvPicPr>
                   <pic:blipFill>
-                    <a:blip r:embed="rId11"/>
+                    <a:blip r:embed="rId13"/>
                     <a:stretch>
                       <a:fillRect/>
                     </a:stretch>
@@ -1060,7 +1216,6 @@
         <w:pStyle w:val="Heading4"/>
       </w:pPr>
       <w:r>
-        <w:lastRenderedPageBreak/>
         <w:t>Success in receiving data</w:t>
       </w:r>
     </w:p>
@@ -1085,7 +1240,7 @@
                     <pic:cNvPicPr/>
                   </pic:nvPicPr>
                   <pic:blipFill>
-                    <a:blip r:embed="rId12"/>
+                    <a:blip r:embed="rId14"/>
                     <a:stretch>
                       <a:fillRect/>
                     </a:stretch>
@@ -2365,6 +2520,119 @@
     <w:nsid w:val="752D12BF"/>
     <w:multiLevelType w:val="hybridMultilevel"/>
     <w:tmpl w:val="9CD8A4D0"/>
+    <w:lvl w:ilvl="0" w:tplc="14090001">
+      <w:start w:val="1"/>
+      <w:numFmt w:val="bullet"/>
+      <w:lvlText w:val=""/>
+      <w:lvlJc w:val="left"/>
+      <w:pPr>
+        <w:ind w:left="720" w:hanging="360"/>
+      </w:pPr>
+      <w:rPr>
+        <w:rFonts w:ascii="Symbol" w:hAnsi="Symbol" w:hint="default"/>
+      </w:rPr>
+    </w:lvl>
+    <w:lvl w:ilvl="1" w:tplc="14090003" w:tentative="1">
+      <w:start w:val="1"/>
+      <w:numFmt w:val="bullet"/>
+      <w:lvlText w:val="o"/>
+      <w:lvlJc w:val="left"/>
+      <w:pPr>
+        <w:ind w:left="1440" w:hanging="360"/>
+      </w:pPr>
+      <w:rPr>
+        <w:rFonts w:ascii="Courier New" w:hAnsi="Courier New" w:cs="Courier New" w:hint="default"/>
+      </w:rPr>
+    </w:lvl>
+    <w:lvl w:ilvl="2" w:tplc="14090005" w:tentative="1">
+      <w:start w:val="1"/>
+      <w:numFmt w:val="bullet"/>
+      <w:lvlText w:val=""/>
+      <w:lvlJc w:val="left"/>
+      <w:pPr>
+        <w:ind w:left="2160" w:hanging="360"/>
+      </w:pPr>
+      <w:rPr>
+        <w:rFonts w:ascii="Wingdings" w:hAnsi="Wingdings" w:hint="default"/>
+      </w:rPr>
+    </w:lvl>
+    <w:lvl w:ilvl="3" w:tplc="14090001" w:tentative="1">
+      <w:start w:val="1"/>
+      <w:numFmt w:val="bullet"/>
+      <w:lvlText w:val=""/>
+      <w:lvlJc w:val="left"/>
+      <w:pPr>
+        <w:ind w:left="2880" w:hanging="360"/>
+      </w:pPr>
+      <w:rPr>
+        <w:rFonts w:ascii="Symbol" w:hAnsi="Symbol" w:hint="default"/>
+      </w:rPr>
+    </w:lvl>
+    <w:lvl w:ilvl="4" w:tplc="14090003" w:tentative="1">
+      <w:start w:val="1"/>
+      <w:numFmt w:val="bullet"/>
+      <w:lvlText w:val="o"/>
+      <w:lvlJc w:val="left"/>
+      <w:pPr>
+        <w:ind w:left="3600" w:hanging="360"/>
+      </w:pPr>
+      <w:rPr>
+        <w:rFonts w:ascii="Courier New" w:hAnsi="Courier New" w:cs="Courier New" w:hint="default"/>
+      </w:rPr>
+    </w:lvl>
+    <w:lvl w:ilvl="5" w:tplc="14090005" w:tentative="1">
+      <w:start w:val="1"/>
+      <w:numFmt w:val="bullet"/>
+      <w:lvlText w:val=""/>
+      <w:lvlJc w:val="left"/>
+      <w:pPr>
+        <w:ind w:left="4320" w:hanging="360"/>
+      </w:pPr>
+      <w:rPr>
+        <w:rFonts w:ascii="Wingdings" w:hAnsi="Wingdings" w:hint="default"/>
+      </w:rPr>
+    </w:lvl>
+    <w:lvl w:ilvl="6" w:tplc="14090001" w:tentative="1">
+      <w:start w:val="1"/>
+      <w:numFmt w:val="bullet"/>
+      <w:lvlText w:val=""/>
+      <w:lvlJc w:val="left"/>
+      <w:pPr>
+        <w:ind w:left="5040" w:hanging="360"/>
+      </w:pPr>
+      <w:rPr>
+        <w:rFonts w:ascii="Symbol" w:hAnsi="Symbol" w:hint="default"/>
+      </w:rPr>
+    </w:lvl>
+    <w:lvl w:ilvl="7" w:tplc="14090003" w:tentative="1">
+      <w:start w:val="1"/>
+      <w:numFmt w:val="bullet"/>
+      <w:lvlText w:val="o"/>
+      <w:lvlJc w:val="left"/>
+      <w:pPr>
+        <w:ind w:left="5760" w:hanging="360"/>
+      </w:pPr>
+      <w:rPr>
+        <w:rFonts w:ascii="Courier New" w:hAnsi="Courier New" w:cs="Courier New" w:hint="default"/>
+      </w:rPr>
+    </w:lvl>
+    <w:lvl w:ilvl="8" w:tplc="14090005" w:tentative="1">
+      <w:start w:val="1"/>
+      <w:numFmt w:val="bullet"/>
+      <w:lvlText w:val=""/>
+      <w:lvlJc w:val="left"/>
+      <w:pPr>
+        <w:ind w:left="6480" w:hanging="360"/>
+      </w:pPr>
+      <w:rPr>
+        <w:rFonts w:ascii="Wingdings" w:hAnsi="Wingdings" w:hint="default"/>
+      </w:rPr>
+    </w:lvl>
+  </w:abstractNum>
+  <w:abstractNum w:abstractNumId="12" w15:restartNumberingAfterBreak="0">
+    <w:nsid w:val="772A4A14"/>
+    <w:multiLevelType w:val="hybridMultilevel"/>
+    <w:tmpl w:val="5DF2A29E"/>
     <w:lvl w:ilvl="0" w:tplc="14090001">
       <w:start w:val="1"/>
       <w:numFmt w:val="bullet"/>
@@ -2509,6 +2777,9 @@
   </w:num>
   <w:num w:numId="12">
     <w:abstractNumId w:val="5"/>
+  </w:num>
+  <w:num w:numId="13">
+    <w:abstractNumId w:val="12"/>
   </w:num>
 </w:numbering>
 </file>

</xml_diff>

<commit_message>
Temp Recipe Details added
</commit_message>
<xml_diff>
--- a/DevelopmentLog.docx
+++ b/DevelopmentLog.docx
@@ -24,14 +24,6 @@
       </w:pPr>
       <w:r>
         <w:t>Login Form</w:t>
-      </w:r>
-    </w:p>
-    <w:p>
-      <w:pPr>
-        <w:spacing w:line="360" w:lineRule="auto"/>
-      </w:pPr>
-      <w:r>
-        <w:t>Code:</w:t>
       </w:r>
     </w:p>
     <w:p>
@@ -82,8 +74,26 @@
       </w:r>
     </w:p>
     <w:p>
-      <w:r>
-        <w:t>https://www.w3schools.com/howto/howto_css_user_rating.asp</w:t>
+      <w:hyperlink r:id="rId7" w:history="1">
+        <w:r>
+          <w:rPr>
+            <w:rStyle w:val="Hyperlink"/>
+          </w:rPr>
+          <w:t>https://www.w3schools.com/howto/howto_css_user_rating.asp</w:t>
+        </w:r>
+      </w:hyperlink>
+    </w:p>
+    <w:p>
+      <w:pPr>
+        <w:pStyle w:val="Heading2"/>
+      </w:pPr>
+      <w:r>
+        <w:t>Review Rating Star</w:t>
+      </w:r>
+    </w:p>
+    <w:p>
+      <w:r>
+        <w:t>https://codepen.io/jexordexan/pen/yyYEJa</w:t>
       </w:r>
     </w:p>
     <w:p>
@@ -117,7 +127,7 @@
           <w:rFonts w:ascii="Microsoft New Tai Lue" w:hAnsi="Microsoft New Tai Lue" w:cs="Microsoft New Tai Lue"/>
         </w:rPr>
       </w:pPr>
-      <w:hyperlink r:id="rId7" w:history="1">
+      <w:hyperlink r:id="rId8" w:history="1">
         <w:r>
           <w:rPr>
             <w:rStyle w:val="Hyperlink"/>
@@ -156,7 +166,7 @@
           <w:u w:val="single"/>
         </w:rPr>
       </w:pPr>
-      <w:hyperlink r:id="rId8" w:history="1">
+      <w:hyperlink r:id="rId9" w:history="1">
         <w:r>
           <w:rPr>
             <w:rStyle w:val="Hyperlink"/>
@@ -197,7 +207,7 @@
           <w:rFonts w:ascii="Microsoft New Tai Lue" w:hAnsi="Microsoft New Tai Lue" w:cs="Microsoft New Tai Lue"/>
         </w:rPr>
       </w:pPr>
-      <w:hyperlink r:id="rId9" w:history="1">
+      <w:hyperlink r:id="rId10" w:history="1">
         <w:r>
           <w:rPr>
             <w:rStyle w:val="Hyperlink"/>
@@ -253,7 +263,7 @@
           <w:rFonts w:ascii="Microsoft New Tai Lue" w:hAnsi="Microsoft New Tai Lue" w:cs="Microsoft New Tai Lue"/>
         </w:rPr>
       </w:pPr>
-      <w:hyperlink r:id="rId10" w:history="1">
+      <w:hyperlink r:id="rId11" w:history="1">
         <w:r>
           <w:rPr>
             <w:rStyle w:val="Hyperlink"/>
@@ -333,7 +343,7 @@
           <w:rFonts w:ascii="Microsoft New Tai Lue" w:hAnsi="Microsoft New Tai Lue" w:cs="Microsoft New Tai Lue"/>
         </w:rPr>
       </w:pPr>
-      <w:hyperlink r:id="rId11" w:history="1">
+      <w:hyperlink r:id="rId12" w:history="1">
         <w:r>
           <w:rPr>
             <w:rStyle w:val="Hyperlink"/>
@@ -396,8 +406,13 @@
         </w:numPr>
       </w:pPr>
       <w:r>
-        <w:t>Started to create the project</w:t>
-      </w:r>
+        <w:t xml:space="preserve">Started to create the </w:t>
+      </w:r>
+      <w:proofErr w:type="gramStart"/>
+      <w:r>
+        <w:t>project</w:t>
+      </w:r>
+      <w:proofErr w:type="gramEnd"/>
     </w:p>
     <w:p>
       <w:pPr>
@@ -420,8 +435,13 @@
         </w:numPr>
       </w:pPr>
       <w:r>
-        <w:t>Added bootstrap v 5.0 beta 2</w:t>
-      </w:r>
+        <w:t xml:space="preserve">Added bootstrap v 5.0 beta </w:t>
+      </w:r>
+      <w:proofErr w:type="gramStart"/>
+      <w:r>
+        <w:t>2</w:t>
+      </w:r>
+      <w:proofErr w:type="gramEnd"/>
     </w:p>
     <w:p>
       <w:pPr>
@@ -432,8 +452,13 @@
         </w:numPr>
       </w:pPr>
       <w:r>
-        <w:t>Added to Github</w:t>
-      </w:r>
+        <w:t xml:space="preserve">Added to </w:t>
+      </w:r>
+      <w:proofErr w:type="gramStart"/>
+      <w:r>
+        <w:t>Github</w:t>
+      </w:r>
+      <w:proofErr w:type="gramEnd"/>
     </w:p>
     <w:p>
       <w:pPr>
@@ -831,8 +856,13 @@
         </w:numPr>
       </w:pPr>
       <w:r>
-        <w:t>Product page UI Added</w:t>
-      </w:r>
+        <w:t xml:space="preserve">Product page UI </w:t>
+      </w:r>
+      <w:proofErr w:type="gramStart"/>
+      <w:r>
+        <w:t>Added</w:t>
+      </w:r>
+      <w:proofErr w:type="gramEnd"/>
     </w:p>
     <w:p>
       <w:pPr>
@@ -955,8 +985,13 @@
         </w:numPr>
       </w:pPr>
       <w:r>
-        <w:t>Graph tested and it’s working</w:t>
-      </w:r>
+        <w:t xml:space="preserve">Graph tested and it’s </w:t>
+      </w:r>
+      <w:proofErr w:type="gramStart"/>
+      <w:r>
+        <w:t>working</w:t>
+      </w:r>
+      <w:proofErr w:type="gramEnd"/>
     </w:p>
     <w:p>
       <w:pPr>
@@ -976,8 +1011,16 @@
         </w:numPr>
       </w:pPr>
       <w:r>
-        <w:t>Ratings tab added into product details</w:t>
-      </w:r>
+        <w:t xml:space="preserve">Ratings tab added into product </w:t>
+      </w:r>
+      <w:proofErr w:type="gramStart"/>
+      <w:r>
+        <w:t>d</w:t>
+      </w:r>
+      <w:r>
+        <w:t>etails</w:t>
+      </w:r>
+      <w:proofErr w:type="gramEnd"/>
     </w:p>
     <w:p>
       <w:pPr>
@@ -989,6 +1032,21 @@
       </w:pPr>
       <w:r>
         <w:t>Review Added</w:t>
+      </w:r>
+      <w:r>
+        <w:t xml:space="preserve"> into Product Details</w:t>
+      </w:r>
+    </w:p>
+    <w:p>
+      <w:pPr>
+        <w:pStyle w:val="ListParagraph"/>
+        <w:numPr>
+          <w:ilvl w:val="0"/>
+          <w:numId w:val="13"/>
+        </w:numPr>
+      </w:pPr>
+      <w:r>
+        <w:t>Temporary Recipe details added.</w:t>
       </w:r>
     </w:p>
     <w:p>
@@ -1135,7 +1193,7 @@
                     <pic:cNvPicPr/>
                   </pic:nvPicPr>
                   <pic:blipFill>
-                    <a:blip r:embed="rId12"/>
+                    <a:blip r:embed="rId13"/>
                     <a:stretch>
                       <a:fillRect/>
                     </a:stretch>
@@ -1190,7 +1248,7 @@
                     <pic:cNvPicPr/>
                   </pic:nvPicPr>
                   <pic:blipFill>
-                    <a:blip r:embed="rId13"/>
+                    <a:blip r:embed="rId14"/>
                     <a:stretch>
                       <a:fillRect/>
                     </a:stretch>
@@ -1216,8 +1274,13 @@
         <w:pStyle w:val="Heading4"/>
       </w:pPr>
       <w:r>
-        <w:t>Success in receiving data</w:t>
-      </w:r>
+        <w:t xml:space="preserve">Success in receiving </w:t>
+      </w:r>
+      <w:proofErr w:type="gramStart"/>
+      <w:r>
+        <w:t>data</w:t>
+      </w:r>
+      <w:proofErr w:type="gramEnd"/>
     </w:p>
     <w:p>
       <w:r>
@@ -1240,7 +1303,7 @@
                     <pic:cNvPicPr/>
                   </pic:nvPicPr>
                   <pic:blipFill>
-                    <a:blip r:embed="rId14"/>
+                    <a:blip r:embed="rId15"/>
                     <a:stretch>
                       <a:fillRect/>
                     </a:stretch>

</xml_diff>

<commit_message>
Recipe details completed Password reset UI added Will work on cart next
</commit_message>
<xml_diff>
--- a/DevelopmentLog.docx
+++ b/DevelopmentLog.docx
@@ -406,13 +406,8 @@
         </w:numPr>
       </w:pPr>
       <w:r>
-        <w:t xml:space="preserve">Started to create the </w:t>
-      </w:r>
-      <w:proofErr w:type="gramStart"/>
-      <w:r>
-        <w:t>project</w:t>
-      </w:r>
-      <w:proofErr w:type="gramEnd"/>
+        <w:t>Started to create the project</w:t>
+      </w:r>
     </w:p>
     <w:p>
       <w:pPr>
@@ -435,13 +430,8 @@
         </w:numPr>
       </w:pPr>
       <w:r>
-        <w:t xml:space="preserve">Added bootstrap v 5.0 beta </w:t>
-      </w:r>
-      <w:proofErr w:type="gramStart"/>
-      <w:r>
-        <w:t>2</w:t>
-      </w:r>
-      <w:proofErr w:type="gramEnd"/>
+        <w:t>Added bootstrap v 5.0 beta 2</w:t>
+      </w:r>
     </w:p>
     <w:p>
       <w:pPr>
@@ -452,13 +442,8 @@
         </w:numPr>
       </w:pPr>
       <w:r>
-        <w:t xml:space="preserve">Added to </w:t>
-      </w:r>
-      <w:proofErr w:type="gramStart"/>
-      <w:r>
-        <w:t>Github</w:t>
-      </w:r>
-      <w:proofErr w:type="gramEnd"/>
+        <w:t>Added to Github</w:t>
+      </w:r>
     </w:p>
     <w:p>
       <w:pPr>
@@ -856,13 +841,8 @@
         </w:numPr>
       </w:pPr>
       <w:r>
-        <w:t xml:space="preserve">Product page UI </w:t>
-      </w:r>
-      <w:proofErr w:type="gramStart"/>
-      <w:r>
-        <w:t>Added</w:t>
-      </w:r>
-      <w:proofErr w:type="gramEnd"/>
+        <w:t>Product page UI Added</w:t>
+      </w:r>
     </w:p>
     <w:p>
       <w:pPr>
@@ -985,13 +965,8 @@
         </w:numPr>
       </w:pPr>
       <w:r>
-        <w:t xml:space="preserve">Graph tested and it’s </w:t>
-      </w:r>
-      <w:proofErr w:type="gramStart"/>
-      <w:r>
-        <w:t>working</w:t>
-      </w:r>
-      <w:proofErr w:type="gramEnd"/>
+        <w:t>Graph tested and it’s working</w:t>
+      </w:r>
     </w:p>
     <w:p>
       <w:pPr>
@@ -1013,14 +988,12 @@
       <w:r>
         <w:t xml:space="preserve">Ratings tab added into product </w:t>
       </w:r>
-      <w:proofErr w:type="gramStart"/>
       <w:r>
         <w:t>d</w:t>
       </w:r>
       <w:r>
         <w:t>etails</w:t>
       </w:r>
-      <w:proofErr w:type="gramEnd"/>
     </w:p>
     <w:p>
       <w:pPr>
@@ -1047,6 +1020,46 @@
       </w:pPr>
       <w:r>
         <w:t>Temporary Recipe details added.</w:t>
+      </w:r>
+    </w:p>
+    <w:p>
+      <w:pPr>
+        <w:pStyle w:val="Heading2"/>
+      </w:pPr>
+      <w:r>
+        <w:t>1 March 2021</w:t>
+      </w:r>
+    </w:p>
+    <w:p>
+      <w:pPr>
+        <w:pStyle w:val="ListParagraph"/>
+        <w:numPr>
+          <w:ilvl w:val="0"/>
+          <w:numId w:val="14"/>
+        </w:numPr>
+      </w:pPr>
+      <w:r>
+        <w:t>Recipe details UI completed</w:t>
+      </w:r>
+    </w:p>
+    <w:p>
+      <w:pPr>
+        <w:pStyle w:val="Heading2"/>
+      </w:pPr>
+      <w:r>
+        <w:t>2 March 2021</w:t>
+      </w:r>
+    </w:p>
+    <w:p>
+      <w:pPr>
+        <w:pStyle w:val="ListParagraph"/>
+        <w:numPr>
+          <w:ilvl w:val="0"/>
+          <w:numId w:val="14"/>
+        </w:numPr>
+      </w:pPr>
+      <w:r>
+        <w:t>Password reset UI added</w:t>
       </w:r>
     </w:p>
     <w:p>
@@ -1223,7 +1236,6 @@
         <w:pStyle w:val="Heading4"/>
       </w:pPr>
       <w:r>
-        <w:lastRenderedPageBreak/>
         <w:t>Turning less secure app</w:t>
       </w:r>
     </w:p>
@@ -1274,13 +1286,8 @@
         <w:pStyle w:val="Heading4"/>
       </w:pPr>
       <w:r>
-        <w:t xml:space="preserve">Success in receiving </w:t>
-      </w:r>
-      <w:proofErr w:type="gramStart"/>
-      <w:r>
-        <w:t>data</w:t>
-      </w:r>
-      <w:proofErr w:type="gramEnd"/>
+        <w:t>Success in receiving data</w:t>
+      </w:r>
     </w:p>
     <w:p>
       <w:r>
@@ -2354,6 +2361,119 @@
     </w:lvl>
   </w:abstractNum>
   <w:abstractNum w:abstractNumId="9" w15:restartNumberingAfterBreak="0">
+    <w:nsid w:val="45CB2D37"/>
+    <w:multiLevelType w:val="hybridMultilevel"/>
+    <w:tmpl w:val="5E0A1D5A"/>
+    <w:lvl w:ilvl="0" w:tplc="14090001">
+      <w:start w:val="1"/>
+      <w:numFmt w:val="bullet"/>
+      <w:lvlText w:val=""/>
+      <w:lvlJc w:val="left"/>
+      <w:pPr>
+        <w:ind w:left="720" w:hanging="360"/>
+      </w:pPr>
+      <w:rPr>
+        <w:rFonts w:ascii="Symbol" w:hAnsi="Symbol" w:hint="default"/>
+      </w:rPr>
+    </w:lvl>
+    <w:lvl w:ilvl="1" w:tplc="14090003" w:tentative="1">
+      <w:start w:val="1"/>
+      <w:numFmt w:val="bullet"/>
+      <w:lvlText w:val="o"/>
+      <w:lvlJc w:val="left"/>
+      <w:pPr>
+        <w:ind w:left="1440" w:hanging="360"/>
+      </w:pPr>
+      <w:rPr>
+        <w:rFonts w:ascii="Courier New" w:hAnsi="Courier New" w:cs="Courier New" w:hint="default"/>
+      </w:rPr>
+    </w:lvl>
+    <w:lvl w:ilvl="2" w:tplc="14090005" w:tentative="1">
+      <w:start w:val="1"/>
+      <w:numFmt w:val="bullet"/>
+      <w:lvlText w:val=""/>
+      <w:lvlJc w:val="left"/>
+      <w:pPr>
+        <w:ind w:left="2160" w:hanging="360"/>
+      </w:pPr>
+      <w:rPr>
+        <w:rFonts w:ascii="Wingdings" w:hAnsi="Wingdings" w:hint="default"/>
+      </w:rPr>
+    </w:lvl>
+    <w:lvl w:ilvl="3" w:tplc="14090001" w:tentative="1">
+      <w:start w:val="1"/>
+      <w:numFmt w:val="bullet"/>
+      <w:lvlText w:val=""/>
+      <w:lvlJc w:val="left"/>
+      <w:pPr>
+        <w:ind w:left="2880" w:hanging="360"/>
+      </w:pPr>
+      <w:rPr>
+        <w:rFonts w:ascii="Symbol" w:hAnsi="Symbol" w:hint="default"/>
+      </w:rPr>
+    </w:lvl>
+    <w:lvl w:ilvl="4" w:tplc="14090003" w:tentative="1">
+      <w:start w:val="1"/>
+      <w:numFmt w:val="bullet"/>
+      <w:lvlText w:val="o"/>
+      <w:lvlJc w:val="left"/>
+      <w:pPr>
+        <w:ind w:left="3600" w:hanging="360"/>
+      </w:pPr>
+      <w:rPr>
+        <w:rFonts w:ascii="Courier New" w:hAnsi="Courier New" w:cs="Courier New" w:hint="default"/>
+      </w:rPr>
+    </w:lvl>
+    <w:lvl w:ilvl="5" w:tplc="14090005" w:tentative="1">
+      <w:start w:val="1"/>
+      <w:numFmt w:val="bullet"/>
+      <w:lvlText w:val=""/>
+      <w:lvlJc w:val="left"/>
+      <w:pPr>
+        <w:ind w:left="4320" w:hanging="360"/>
+      </w:pPr>
+      <w:rPr>
+        <w:rFonts w:ascii="Wingdings" w:hAnsi="Wingdings" w:hint="default"/>
+      </w:rPr>
+    </w:lvl>
+    <w:lvl w:ilvl="6" w:tplc="14090001" w:tentative="1">
+      <w:start w:val="1"/>
+      <w:numFmt w:val="bullet"/>
+      <w:lvlText w:val=""/>
+      <w:lvlJc w:val="left"/>
+      <w:pPr>
+        <w:ind w:left="5040" w:hanging="360"/>
+      </w:pPr>
+      <w:rPr>
+        <w:rFonts w:ascii="Symbol" w:hAnsi="Symbol" w:hint="default"/>
+      </w:rPr>
+    </w:lvl>
+    <w:lvl w:ilvl="7" w:tplc="14090003" w:tentative="1">
+      <w:start w:val="1"/>
+      <w:numFmt w:val="bullet"/>
+      <w:lvlText w:val="o"/>
+      <w:lvlJc w:val="left"/>
+      <w:pPr>
+        <w:ind w:left="5760" w:hanging="360"/>
+      </w:pPr>
+      <w:rPr>
+        <w:rFonts w:ascii="Courier New" w:hAnsi="Courier New" w:cs="Courier New" w:hint="default"/>
+      </w:rPr>
+    </w:lvl>
+    <w:lvl w:ilvl="8" w:tplc="14090005" w:tentative="1">
+      <w:start w:val="1"/>
+      <w:numFmt w:val="bullet"/>
+      <w:lvlText w:val=""/>
+      <w:lvlJc w:val="left"/>
+      <w:pPr>
+        <w:ind w:left="6480" w:hanging="360"/>
+      </w:pPr>
+      <w:rPr>
+        <w:rFonts w:ascii="Wingdings" w:hAnsi="Wingdings" w:hint="default"/>
+      </w:rPr>
+    </w:lvl>
+  </w:abstractNum>
+  <w:abstractNum w:abstractNumId="10" w15:restartNumberingAfterBreak="0">
     <w:nsid w:val="6FFF66BB"/>
     <w:multiLevelType w:val="hybridMultilevel"/>
     <w:tmpl w:val="E2B6241A"/>
@@ -2466,7 +2586,7 @@
       </w:rPr>
     </w:lvl>
   </w:abstractNum>
-  <w:abstractNum w:abstractNumId="10" w15:restartNumberingAfterBreak="0">
+  <w:abstractNum w:abstractNumId="11" w15:restartNumberingAfterBreak="0">
     <w:nsid w:val="73C80B91"/>
     <w:multiLevelType w:val="hybridMultilevel"/>
     <w:tmpl w:val="B2BA3EA4"/>
@@ -2579,7 +2699,7 @@
       </w:rPr>
     </w:lvl>
   </w:abstractNum>
-  <w:abstractNum w:abstractNumId="11" w15:restartNumberingAfterBreak="0">
+  <w:abstractNum w:abstractNumId="12" w15:restartNumberingAfterBreak="0">
     <w:nsid w:val="752D12BF"/>
     <w:multiLevelType w:val="hybridMultilevel"/>
     <w:tmpl w:val="9CD8A4D0"/>
@@ -2692,7 +2812,7 @@
       </w:rPr>
     </w:lvl>
   </w:abstractNum>
-  <w:abstractNum w:abstractNumId="12" w15:restartNumberingAfterBreak="0">
+  <w:abstractNum w:abstractNumId="13" w15:restartNumberingAfterBreak="0">
     <w:nsid w:val="772A4A14"/>
     <w:multiLevelType w:val="hybridMultilevel"/>
     <w:tmpl w:val="5DF2A29E"/>
@@ -2812,7 +2932,7 @@
     <w:abstractNumId w:val="1"/>
   </w:num>
   <w:num w:numId="3">
-    <w:abstractNumId w:val="10"/>
+    <w:abstractNumId w:val="11"/>
   </w:num>
   <w:num w:numId="4">
     <w:abstractNumId w:val="7"/>
@@ -2827,10 +2947,10 @@
     <w:abstractNumId w:val="3"/>
   </w:num>
   <w:num w:numId="8">
-    <w:abstractNumId w:val="11"/>
+    <w:abstractNumId w:val="12"/>
   </w:num>
   <w:num w:numId="9">
-    <w:abstractNumId w:val="9"/>
+    <w:abstractNumId w:val="10"/>
   </w:num>
   <w:num w:numId="10">
     <w:abstractNumId w:val="2"/>
@@ -2842,7 +2962,10 @@
     <w:abstractNumId w:val="5"/>
   </w:num>
   <w:num w:numId="13">
-    <w:abstractNumId w:val="12"/>
+    <w:abstractNumId w:val="13"/>
+  </w:num>
+  <w:num w:numId="14">
+    <w:abstractNumId w:val="9"/>
   </w:num>
 </w:numbering>
 </file>

</xml_diff>

<commit_message>
Tweak on Landscape mode, Cart page temp
</commit_message>
<xml_diff>
--- a/DevelopmentLog.docx
+++ b/DevelopmentLog.docx
@@ -1064,6 +1064,30 @@
     </w:p>
     <w:p>
       <w:pPr>
+        <w:pStyle w:val="ListParagraph"/>
+        <w:numPr>
+          <w:ilvl w:val="0"/>
+          <w:numId w:val="14"/>
+        </w:numPr>
+      </w:pPr>
+      <w:r>
+        <w:t xml:space="preserve">Fixed multiple issue on landscape viewport </w:t>
+      </w:r>
+    </w:p>
+    <w:p>
+      <w:pPr>
+        <w:pStyle w:val="ListParagraph"/>
+        <w:numPr>
+          <w:ilvl w:val="0"/>
+          <w:numId w:val="14"/>
+        </w:numPr>
+      </w:pPr>
+      <w:r>
+        <w:t xml:space="preserve">Created temporary UI for cart </w:t>
+      </w:r>
+    </w:p>
+    <w:p>
+      <w:pPr>
         <w:pStyle w:val="Heading1"/>
       </w:pPr>
       <w:r>
@@ -1166,6 +1190,7 @@
         <w:pStyle w:val="Heading2"/>
       </w:pPr>
       <w:r>
+        <w:lastRenderedPageBreak/>
         <w:t>Tested function</w:t>
       </w:r>
     </w:p>
@@ -1286,6 +1311,7 @@
         <w:pStyle w:val="Heading4"/>
       </w:pPr>
       <w:r>
+        <w:lastRenderedPageBreak/>
         <w:t>Success in receiving data</w:t>
       </w:r>
     </w:p>

</xml_diff>

<commit_message>
Product Card Update and Cleaning UP
</commit_message>
<xml_diff>
--- a/DevelopmentLog.docx
+++ b/DevelopmentLog.docx
@@ -51,9 +51,11 @@
       <w:pPr>
         <w:pStyle w:val="Heading2"/>
       </w:pPr>
+      <w:proofErr w:type="spellStart"/>
       <w:r>
         <w:t>SideBar</w:t>
       </w:r>
+      <w:proofErr w:type="spellEnd"/>
     </w:p>
     <w:p>
       <w:hyperlink r:id="rId6" w:history="1">
@@ -235,9 +237,11 @@
         <w:pStyle w:val="Heading2"/>
         <w:spacing w:line="360" w:lineRule="auto"/>
       </w:pPr>
+      <w:proofErr w:type="spellStart"/>
       <w:r>
         <w:t>Css</w:t>
       </w:r>
+      <w:proofErr w:type="spellEnd"/>
       <w:r>
         <w:t xml:space="preserve"> &amp; JS</w:t>
       </w:r>
@@ -294,12 +298,20 @@
           <w:rFonts w:ascii="Microsoft New Tai Lue" w:hAnsi="Microsoft New Tai Lue" w:cs="Microsoft New Tai Lue"/>
         </w:rPr>
       </w:pPr>
+      <w:proofErr w:type="spellStart"/>
       <w:r>
         <w:rPr>
           <w:rFonts w:ascii="Microsoft New Tai Lue" w:hAnsi="Microsoft New Tai Lue" w:cs="Microsoft New Tai Lue"/>
         </w:rPr>
         <w:lastRenderedPageBreak/>
-        <w:t>Jquery 3.5.1</w:t>
+        <w:t>Jquery</w:t>
+      </w:r>
+      <w:proofErr w:type="spellEnd"/>
+      <w:r>
+        <w:rPr>
+          <w:rFonts w:ascii="Microsoft New Tai Lue" w:hAnsi="Microsoft New Tai Lue" w:cs="Microsoft New Tai Lue"/>
+        </w:rPr>
+        <w:t xml:space="preserve"> 3.5.1</w:t>
       </w:r>
     </w:p>
     <w:p>
@@ -406,8 +418,13 @@
         </w:numPr>
       </w:pPr>
       <w:r>
-        <w:t>Started to create the project</w:t>
-      </w:r>
+        <w:t xml:space="preserve">Started to create the </w:t>
+      </w:r>
+      <w:proofErr w:type="gramStart"/>
+      <w:r>
+        <w:t>project</w:t>
+      </w:r>
+      <w:proofErr w:type="gramEnd"/>
     </w:p>
     <w:p>
       <w:pPr>
@@ -430,8 +447,13 @@
         </w:numPr>
       </w:pPr>
       <w:r>
-        <w:t>Added bootstrap v 5.0 beta 2</w:t>
-      </w:r>
+        <w:t xml:space="preserve">Added bootstrap v 5.0 beta </w:t>
+      </w:r>
+      <w:proofErr w:type="gramStart"/>
+      <w:r>
+        <w:t>2</w:t>
+      </w:r>
+      <w:proofErr w:type="gramEnd"/>
     </w:p>
     <w:p>
       <w:pPr>
@@ -442,8 +464,15 @@
         </w:numPr>
       </w:pPr>
       <w:r>
-        <w:t>Added to Github</w:t>
-      </w:r>
+        <w:t xml:space="preserve">Added to </w:t>
+      </w:r>
+      <w:proofErr w:type="spellStart"/>
+      <w:proofErr w:type="gramStart"/>
+      <w:r>
+        <w:t>Github</w:t>
+      </w:r>
+      <w:proofErr w:type="spellEnd"/>
+      <w:proofErr w:type="gramEnd"/>
     </w:p>
     <w:p>
       <w:pPr>
@@ -726,7 +755,15 @@
         </w:numPr>
       </w:pPr>
       <w:r>
-        <w:t>Added Javascript validation for the form by using Regex</w:t>
+        <w:t xml:space="preserve">Added </w:t>
+      </w:r>
+      <w:proofErr w:type="spellStart"/>
+      <w:r>
+        <w:t>Javascript</w:t>
+      </w:r>
+      <w:proofErr w:type="spellEnd"/>
+      <w:r>
+        <w:t xml:space="preserve"> validation for the form by using Regex</w:t>
       </w:r>
       <w:r>
         <w:t>.</w:t>
@@ -841,8 +878,13 @@
         </w:numPr>
       </w:pPr>
       <w:r>
-        <w:t>Product page UI Added</w:t>
-      </w:r>
+        <w:t xml:space="preserve">Product page UI </w:t>
+      </w:r>
+      <w:proofErr w:type="gramStart"/>
+      <w:r>
+        <w:t>Added</w:t>
+      </w:r>
+      <w:proofErr w:type="gramEnd"/>
     </w:p>
     <w:p>
       <w:pPr>
@@ -903,10 +945,18 @@
         <w:t xml:space="preserve"> unintended</w:t>
       </w:r>
       <w:r>
-        <w:t xml:space="preserve"> visual bug on I</w:t>
-      </w:r>
-      <w:r>
-        <w:t xml:space="preserve">Pad on products and </w:t>
+        <w:t xml:space="preserve"> visual bug on </w:t>
+      </w:r>
+      <w:proofErr w:type="spellStart"/>
+      <w:r>
+        <w:t>I</w:t>
+      </w:r>
+      <w:r>
+        <w:t>Pad</w:t>
+      </w:r>
+      <w:proofErr w:type="spellEnd"/>
+      <w:r>
+        <w:t xml:space="preserve"> on products and </w:t>
       </w:r>
       <w:r>
         <w:t>navigation ribbon</w:t>
@@ -921,8 +971,21 @@
         </w:numPr>
       </w:pPr>
       <w:r>
-        <w:t>Fixed visual bug on very small Viewport on mobile e.g Samsung Galaxyfold</w:t>
-      </w:r>
+        <w:t xml:space="preserve">Fixed visual bug on very small Viewport on mobile </w:t>
+      </w:r>
+      <w:proofErr w:type="spellStart"/>
+      <w:r>
+        <w:t>e.g</w:t>
+      </w:r>
+      <w:proofErr w:type="spellEnd"/>
+      <w:r>
+        <w:t xml:space="preserve"> Samsung </w:t>
+      </w:r>
+      <w:proofErr w:type="spellStart"/>
+      <w:r>
+        <w:t>Galaxyfold</w:t>
+      </w:r>
+      <w:proofErr w:type="spellEnd"/>
     </w:p>
     <w:p>
       <w:pPr>
@@ -965,8 +1028,13 @@
         </w:numPr>
       </w:pPr>
       <w:r>
-        <w:t>Graph tested and it’s working</w:t>
-      </w:r>
+        <w:t xml:space="preserve">Graph tested and it’s </w:t>
+      </w:r>
+      <w:proofErr w:type="gramStart"/>
+      <w:r>
+        <w:t>working</w:t>
+      </w:r>
+      <w:proofErr w:type="gramEnd"/>
     </w:p>
     <w:p>
       <w:pPr>
@@ -988,12 +1056,14 @@
       <w:r>
         <w:t xml:space="preserve">Ratings tab added into product </w:t>
       </w:r>
+      <w:proofErr w:type="gramStart"/>
       <w:r>
         <w:t>d</w:t>
       </w:r>
       <w:r>
         <w:t>etails</w:t>
       </w:r>
+      <w:proofErr w:type="gramEnd"/>
     </w:p>
     <w:p>
       <w:pPr>
@@ -1045,8 +1115,13 @@
         </w:numPr>
       </w:pPr>
       <w:r>
-        <w:t>Recipe details UI completed</w:t>
-      </w:r>
+        <w:t xml:space="preserve">Recipe details UI </w:t>
+      </w:r>
+      <w:proofErr w:type="gramStart"/>
+      <w:r>
+        <w:t>completed</w:t>
+      </w:r>
+      <w:proofErr w:type="gramEnd"/>
     </w:p>
     <w:p>
       <w:pPr>
@@ -1071,8 +1146,13 @@
         </w:numPr>
       </w:pPr>
       <w:r>
-        <w:t>Password reset UI added</w:t>
-      </w:r>
+        <w:t xml:space="preserve">Password reset UI </w:t>
+      </w:r>
+      <w:proofErr w:type="gramStart"/>
+      <w:r>
+        <w:t>added</w:t>
+      </w:r>
+      <w:proofErr w:type="gramEnd"/>
     </w:p>
     <w:p>
       <w:pPr>
@@ -1095,7 +1175,15 @@
         </w:numPr>
       </w:pPr>
       <w:r>
-        <w:t xml:space="preserve">Created temporary UI for cart </w:t>
+        <w:t xml:space="preserve">Created temporary UI for </w:t>
+      </w:r>
+      <w:proofErr w:type="gramStart"/>
+      <w:r>
+        <w:t>cart</w:t>
+      </w:r>
+      <w:proofErr w:type="gramEnd"/>
+      <w:r>
+        <w:t xml:space="preserve"> </w:t>
       </w:r>
     </w:p>
     <w:p>
@@ -1120,7 +1208,7 @@
     </w:p>
     <w:p>
       <w:pPr>
-        <w:pStyle w:val="Heading1"/>
+        <w:pStyle w:val="Heading2"/>
       </w:pPr>
       <w:r>
         <w:t>6 April 2021</w:t>
@@ -1136,6 +1224,26 @@
       </w:pPr>
       <w:r>
         <w:t>Checkout UI completed</w:t>
+      </w:r>
+    </w:p>
+    <w:p>
+      <w:pPr>
+        <w:pStyle w:val="Heading2"/>
+      </w:pPr>
+      <w:r>
+        <w:t>7 April 2021</w:t>
+      </w:r>
+    </w:p>
+    <w:p>
+      <w:pPr>
+        <w:pStyle w:val="ListParagraph"/>
+        <w:numPr>
+          <w:ilvl w:val="0"/>
+          <w:numId w:val="15"/>
+        </w:numPr>
+      </w:pPr>
+      <w:r>
+        <w:t>Product Card Updated</w:t>
       </w:r>
     </w:p>
     <w:p>
@@ -1364,8 +1472,13 @@
       </w:pPr>
       <w:r>
         <w:lastRenderedPageBreak/>
-        <w:t>Success in receiving data</w:t>
-      </w:r>
+        <w:t xml:space="preserve">Success in receiving </w:t>
+      </w:r>
+      <w:proofErr w:type="gramStart"/>
+      <w:r>
+        <w:t>data</w:t>
+      </w:r>
+      <w:proofErr w:type="gramEnd"/>
     </w:p>
     <w:p>
       <w:r>
@@ -2215,7 +2328,7 @@
   <w:abstractNum w:abstractNumId="7" w15:restartNumberingAfterBreak="0">
     <w:nsid w:val="3CB05AF8"/>
     <w:multiLevelType w:val="hybridMultilevel"/>
-    <w:tmpl w:val="544C5A02"/>
+    <w:tmpl w:val="A02E7566"/>
     <w:lvl w:ilvl="0" w:tplc="14090001">
       <w:start w:val="1"/>
       <w:numFmt w:val="bullet"/>

</xml_diff>

<commit_message>
Deals Page completed, Slight change on product card, Fixed uneven height on cards
</commit_message>
<xml_diff>
--- a/DevelopmentLog.docx
+++ b/DevelopmentLog.docx
@@ -94,8 +94,26 @@
       </w:r>
     </w:p>
     <w:p>
-      <w:r>
-        <w:t>https://codepen.io/jexordexan/pen/yyYEJa</w:t>
+      <w:hyperlink r:id="rId8" w:history="1">
+        <w:r>
+          <w:rPr>
+            <w:rStyle w:val="Hyperlink"/>
+          </w:rPr>
+          <w:t>https://codepen.io/jexordexan/pen/yyYEJa</w:t>
+        </w:r>
+      </w:hyperlink>
+    </w:p>
+    <w:p>
+      <w:pPr>
+        <w:pStyle w:val="Heading2"/>
+      </w:pPr>
+      <w:r>
+        <w:t>Input Type=Number Spinner</w:t>
+      </w:r>
+    </w:p>
+    <w:p>
+      <w:r>
+        <w:t>https://stackoverflow.com/questions/24537234/customize-appearance-of-up-down-arrows-in-html-number-inputs</w:t>
       </w:r>
     </w:p>
     <w:p>
@@ -129,7 +147,7 @@
           <w:rFonts w:ascii="Microsoft New Tai Lue" w:hAnsi="Microsoft New Tai Lue" w:cs="Microsoft New Tai Lue"/>
         </w:rPr>
       </w:pPr>
-      <w:hyperlink r:id="rId8" w:history="1">
+      <w:hyperlink r:id="rId9" w:history="1">
         <w:r>
           <w:rPr>
             <w:rStyle w:val="Hyperlink"/>
@@ -145,6 +163,40 @@
         <w:rPr>
           <w:rStyle w:val="Hyperlink"/>
           <w:rFonts w:ascii="Microsoft New Tai Lue" w:hAnsi="Microsoft New Tai Lue" w:cs="Microsoft New Tai Lue"/>
+        </w:rPr>
+      </w:pPr>
+      <w:hyperlink r:id="rId10" w:history="1">
+        <w:r>
+          <w:rPr>
+            <w:rStyle w:val="Hyperlink"/>
+            <w:rFonts w:ascii="Microsoft New Tai Lue" w:hAnsi="Microsoft New Tai Lue" w:cs="Microsoft New Tai Lue"/>
+          </w:rPr>
+          <w:t>https://www.pinterest.de/pin/716072409483091005/</w:t>
+        </w:r>
+      </w:hyperlink>
+    </w:p>
+    <w:p>
+      <w:pPr>
+        <w:spacing w:line="360" w:lineRule="auto"/>
+        <w:rPr>
+          <w:rStyle w:val="Hyperlink"/>
+          <w:rFonts w:ascii="Microsoft New Tai Lue" w:hAnsi="Microsoft New Tai Lue" w:cs="Microsoft New Tai Lue"/>
+        </w:rPr>
+      </w:pPr>
+      <w:r>
+        <w:rPr>
+          <w:rStyle w:val="Hyperlink"/>
+          <w:rFonts w:ascii="Microsoft New Tai Lue" w:hAnsi="Microsoft New Tai Lue" w:cs="Microsoft New Tai Lue"/>
+        </w:rPr>
+        <w:t>https://otakumode.com/shop/pickup/gw-sale</w:t>
+      </w:r>
+    </w:p>
+    <w:p>
+      <w:pPr>
+        <w:spacing w:line="360" w:lineRule="auto"/>
+        <w:rPr>
+          <w:rStyle w:val="Hyperlink"/>
+          <w:rFonts w:ascii="Microsoft New Tai Lue" w:hAnsi="Microsoft New Tai Lue" w:cs="Microsoft New Tai Lue"/>
           <w:color w:val="auto"/>
           <w:u w:val="none"/>
         </w:rPr>
@@ -168,7 +220,7 @@
           <w:u w:val="single"/>
         </w:rPr>
       </w:pPr>
-      <w:hyperlink r:id="rId9" w:history="1">
+      <w:hyperlink r:id="rId11" w:history="1">
         <w:r>
           <w:rPr>
             <w:rStyle w:val="Hyperlink"/>
@@ -209,7 +261,7 @@
           <w:rFonts w:ascii="Microsoft New Tai Lue" w:hAnsi="Microsoft New Tai Lue" w:cs="Microsoft New Tai Lue"/>
         </w:rPr>
       </w:pPr>
-      <w:hyperlink r:id="rId10" w:history="1">
+      <w:hyperlink r:id="rId12" w:history="1">
         <w:r>
           <w:rPr>
             <w:rStyle w:val="Hyperlink"/>
@@ -224,6 +276,7 @@
         <w:pStyle w:val="Heading2"/>
       </w:pPr>
       <w:r>
+        <w:lastRenderedPageBreak/>
         <w:t>Reference</w:t>
       </w:r>
     </w:p>
@@ -267,7 +320,7 @@
           <w:rFonts w:ascii="Microsoft New Tai Lue" w:hAnsi="Microsoft New Tai Lue" w:cs="Microsoft New Tai Lue"/>
         </w:rPr>
       </w:pPr>
-      <w:hyperlink r:id="rId11" w:history="1">
+      <w:hyperlink r:id="rId13" w:history="1">
         <w:r>
           <w:rPr>
             <w:rStyle w:val="Hyperlink"/>
@@ -303,7 +356,6 @@
         <w:rPr>
           <w:rFonts w:ascii="Microsoft New Tai Lue" w:hAnsi="Microsoft New Tai Lue" w:cs="Microsoft New Tai Lue"/>
         </w:rPr>
-        <w:lastRenderedPageBreak/>
         <w:t>Jquery</w:t>
       </w:r>
       <w:proofErr w:type="spellEnd"/>
@@ -355,7 +407,7 @@
           <w:rFonts w:ascii="Microsoft New Tai Lue" w:hAnsi="Microsoft New Tai Lue" w:cs="Microsoft New Tai Lue"/>
         </w:rPr>
       </w:pPr>
-      <w:hyperlink r:id="rId12" w:history="1">
+      <w:hyperlink r:id="rId14" w:history="1">
         <w:r>
           <w:rPr>
             <w:rStyle w:val="Hyperlink"/>
@@ -418,13 +470,8 @@
         </w:numPr>
       </w:pPr>
       <w:r>
-        <w:t xml:space="preserve">Started to create the </w:t>
-      </w:r>
-      <w:proofErr w:type="gramStart"/>
-      <w:r>
-        <w:t>project</w:t>
-      </w:r>
-      <w:proofErr w:type="gramEnd"/>
+        <w:t>Started to create the project</w:t>
+      </w:r>
     </w:p>
     <w:p>
       <w:pPr>
@@ -447,13 +494,8 @@
         </w:numPr>
       </w:pPr>
       <w:r>
-        <w:t xml:space="preserve">Added bootstrap v 5.0 beta </w:t>
-      </w:r>
-      <w:proofErr w:type="gramStart"/>
-      <w:r>
-        <w:t>2</w:t>
-      </w:r>
-      <w:proofErr w:type="gramEnd"/>
+        <w:t>Added bootstrap v 5.0 beta 2</w:t>
+      </w:r>
     </w:p>
     <w:p>
       <w:pPr>
@@ -467,12 +509,10 @@
         <w:t xml:space="preserve">Added to </w:t>
       </w:r>
       <w:proofErr w:type="spellStart"/>
-      <w:proofErr w:type="gramStart"/>
       <w:r>
         <w:t>Github</w:t>
       </w:r>
       <w:proofErr w:type="spellEnd"/>
-      <w:proofErr w:type="gramEnd"/>
     </w:p>
     <w:p>
       <w:pPr>
@@ -561,6 +601,7 @@
         <w:pStyle w:val="Heading2"/>
       </w:pPr>
       <w:r>
+        <w:lastRenderedPageBreak/>
         <w:t>12 March 2021</w:t>
       </w:r>
     </w:p>
@@ -637,70 +678,683 @@
         </w:numPr>
       </w:pPr>
       <w:r>
+        <w:t>Added animation on hover with button.</w:t>
+      </w:r>
+    </w:p>
+    <w:p>
+      <w:pPr>
+        <w:pStyle w:val="Heading2"/>
+      </w:pPr>
+      <w:r>
+        <w:t>17 March 2021</w:t>
+      </w:r>
+    </w:p>
+    <w:p>
+      <w:pPr>
+        <w:pStyle w:val="ListParagraph"/>
+        <w:numPr>
+          <w:ilvl w:val="0"/>
+          <w:numId w:val="5"/>
+        </w:numPr>
+      </w:pPr>
+      <w:r>
+        <w:t>Added Nav bar sticky if the user is scrolling down larger than the nav bar height on mobile and desktop.</w:t>
+      </w:r>
+    </w:p>
+    <w:p>
+      <w:pPr>
+        <w:pStyle w:val="ListParagraph"/>
+        <w:numPr>
+          <w:ilvl w:val="0"/>
+          <w:numId w:val="5"/>
+        </w:numPr>
+      </w:pPr>
+      <w:r>
+        <w:t>Added Latest Product section which basically just a copy of the Product card.</w:t>
+      </w:r>
+    </w:p>
+    <w:p>
+      <w:pPr>
+        <w:pStyle w:val="ListParagraph"/>
+        <w:numPr>
+          <w:ilvl w:val="0"/>
+          <w:numId w:val="5"/>
+        </w:numPr>
+      </w:pPr>
+      <w:r>
+        <w:t>Added Some sales pitch to populate Home page.</w:t>
+      </w:r>
+    </w:p>
+    <w:p>
+      <w:pPr>
+        <w:pStyle w:val="ListParagraph"/>
+        <w:numPr>
+          <w:ilvl w:val="0"/>
+          <w:numId w:val="5"/>
+        </w:numPr>
+      </w:pPr>
+      <w:r>
+        <w:t>Home page</w:t>
+      </w:r>
+      <w:r>
+        <w:t xml:space="preserve"> temp</w:t>
+      </w:r>
+      <w:r>
+        <w:t xml:space="preserve"> view is completed</w:t>
+      </w:r>
+      <w:r>
+        <w:t>.</w:t>
+      </w:r>
+    </w:p>
+    <w:p>
+      <w:pPr>
+        <w:pStyle w:val="Heading2"/>
+      </w:pPr>
+      <w:r>
+        <w:t>20 March 2021</w:t>
+      </w:r>
+    </w:p>
+    <w:p>
+      <w:pPr>
+        <w:pStyle w:val="ListParagraph"/>
+        <w:numPr>
+          <w:ilvl w:val="0"/>
+          <w:numId w:val="7"/>
+        </w:numPr>
+      </w:pPr>
+      <w:r>
+        <w:t>Changed Login form to using modal instead of directing to another page.</w:t>
+      </w:r>
+    </w:p>
+    <w:p>
+      <w:pPr>
+        <w:pStyle w:val="ListParagraph"/>
+      </w:pPr>
+      <w:r>
+        <w:t>The reason being that the bootstrap version the template is using is v4.4 and we are using 5.0 beta1. Although it might work, I decided to look for another template which I think is better. With modal the user did not have to go back and forth just to login.</w:t>
+      </w:r>
+    </w:p>
+    <w:p>
+      <w:pPr>
+        <w:pStyle w:val="ListParagraph"/>
+        <w:numPr>
+          <w:ilvl w:val="0"/>
+          <w:numId w:val="7"/>
+        </w:numPr>
+      </w:pPr>
+      <w:r>
+        <w:t>Added Signup as well, the signup and login tab might not be noticeable for the user, need some ideas to make it more visible and clickable looking.</w:t>
+      </w:r>
+    </w:p>
+    <w:p>
+      <w:pPr>
+        <w:pStyle w:val="ListParagraph"/>
+        <w:numPr>
+          <w:ilvl w:val="0"/>
+          <w:numId w:val="7"/>
+        </w:numPr>
+      </w:pPr>
+      <w:r>
+        <w:t xml:space="preserve">Added </w:t>
+      </w:r>
+      <w:proofErr w:type="spellStart"/>
+      <w:r>
+        <w:t>Javascript</w:t>
+      </w:r>
+      <w:proofErr w:type="spellEnd"/>
+      <w:r>
+        <w:t xml:space="preserve"> validation for the form by using Regex</w:t>
+      </w:r>
+      <w:r>
+        <w:t>.</w:t>
+      </w:r>
+    </w:p>
+    <w:p>
+      <w:pPr>
+        <w:pStyle w:val="Heading2"/>
+      </w:pPr>
+      <w:r>
+        <w:t>21 March 2021</w:t>
+      </w:r>
+    </w:p>
+    <w:p>
+      <w:pPr>
+        <w:pStyle w:val="ListParagraph"/>
+        <w:numPr>
+          <w:ilvl w:val="0"/>
+          <w:numId w:val="8"/>
+        </w:numPr>
+      </w:pPr>
+      <w:r>
+        <w:t>Added Vue JS to handle categories search bar change.</w:t>
+      </w:r>
+    </w:p>
+    <w:p>
+      <w:pPr>
+        <w:pStyle w:val="ListParagraph"/>
+        <w:numPr>
+          <w:ilvl w:val="0"/>
+          <w:numId w:val="8"/>
+        </w:numPr>
+      </w:pPr>
+      <w:r>
+        <w:t>Fixed bugs on the navigation and body content did not have correct margin when changing viewport on mobile from landscape to portrait and vice versa.</w:t>
+      </w:r>
+    </w:p>
+    <w:p>
+      <w:pPr>
+        <w:pStyle w:val="ListParagraph"/>
+        <w:numPr>
+          <w:ilvl w:val="0"/>
+          <w:numId w:val="8"/>
+        </w:numPr>
+      </w:pPr>
+      <w:r>
+        <w:t>Added links to connect things together with login modal.</w:t>
+      </w:r>
+    </w:p>
+    <w:p>
+      <w:pPr>
+        <w:pStyle w:val="ListParagraph"/>
+        <w:numPr>
+          <w:ilvl w:val="0"/>
+          <w:numId w:val="8"/>
+        </w:numPr>
+      </w:pPr>
+      <w:r>
+        <w:t>SOL change on login modal</w:t>
+      </w:r>
+    </w:p>
+    <w:p>
+      <w:pPr>
+        <w:pStyle w:val="ListParagraph"/>
+        <w:numPr>
+          <w:ilvl w:val="0"/>
+          <w:numId w:val="8"/>
+        </w:numPr>
+      </w:pPr>
+      <w:r>
+        <w:t xml:space="preserve">Delete old login </w:t>
+      </w:r>
+      <w:r>
+        <w:t>page and the methods in controller</w:t>
+      </w:r>
+      <w:r>
+        <w:t>.</w:t>
+      </w:r>
+    </w:p>
+    <w:p>
+      <w:pPr>
+        <w:pStyle w:val="Heading2"/>
+      </w:pPr>
+      <w:r>
+        <w:t>22 March 2021</w:t>
+      </w:r>
+    </w:p>
+    <w:p>
+      <w:pPr>
+        <w:pStyle w:val="ListParagraph"/>
+        <w:numPr>
+          <w:ilvl w:val="0"/>
+          <w:numId w:val="10"/>
+        </w:numPr>
+      </w:pPr>
+      <w:r>
+        <w:t xml:space="preserve">Temporary </w:t>
+      </w:r>
+      <w:r>
+        <w:t xml:space="preserve">visual </w:t>
+      </w:r>
+      <w:r>
+        <w:t>bug fixes on carousel</w:t>
+      </w:r>
+    </w:p>
+    <w:p>
+      <w:pPr>
+        <w:pStyle w:val="ListParagraph"/>
+        <w:numPr>
+          <w:ilvl w:val="0"/>
+          <w:numId w:val="10"/>
+        </w:numPr>
+      </w:pPr>
+      <w:r>
+        <w:t>Product page UI Added</w:t>
+      </w:r>
+    </w:p>
+    <w:p>
+      <w:pPr>
+        <w:pStyle w:val="Heading2"/>
+      </w:pPr>
+      <w:r>
         <w:lastRenderedPageBreak/>
-        <w:t>Added animation on hover with button.</w:t>
-      </w:r>
+        <w:t>26 March 2021</w:t>
+      </w:r>
+    </w:p>
+    <w:p>
+      <w:pPr>
+        <w:pStyle w:val="ListParagraph"/>
+        <w:numPr>
+          <w:ilvl w:val="0"/>
+          <w:numId w:val="11"/>
+        </w:numPr>
+      </w:pPr>
+      <w:r>
+        <w:t>Product page UI completed.</w:t>
+      </w:r>
+    </w:p>
+    <w:p>
+      <w:pPr>
+        <w:pStyle w:val="ListParagraph"/>
+        <w:numPr>
+          <w:ilvl w:val="0"/>
+          <w:numId w:val="11"/>
+        </w:numPr>
+      </w:pPr>
+      <w:r>
+        <w:t>Recipe page UI completed.</w:t>
+      </w:r>
+    </w:p>
+    <w:p>
+      <w:pPr>
+        <w:pStyle w:val="ListParagraph"/>
+        <w:numPr>
+          <w:ilvl w:val="0"/>
+          <w:numId w:val="11"/>
+        </w:numPr>
+      </w:pPr>
+      <w:r>
+        <w:t>Contact page UI completed.</w:t>
+      </w:r>
+    </w:p>
+    <w:p>
+      <w:pPr>
+        <w:pStyle w:val="ListParagraph"/>
+        <w:numPr>
+          <w:ilvl w:val="0"/>
+          <w:numId w:val="11"/>
+        </w:numPr>
+      </w:pPr>
+      <w:r>
+        <w:t>Fixed</w:t>
+      </w:r>
+      <w:r>
+        <w:t xml:space="preserve"> unintended</w:t>
+      </w:r>
+      <w:r>
+        <w:t xml:space="preserve"> visual bug on </w:t>
+      </w:r>
+      <w:proofErr w:type="spellStart"/>
+      <w:r>
+        <w:t>I</w:t>
+      </w:r>
+      <w:r>
+        <w:t>Pad</w:t>
+      </w:r>
+      <w:proofErr w:type="spellEnd"/>
+      <w:r>
+        <w:t xml:space="preserve"> on products and </w:t>
+      </w:r>
+      <w:r>
+        <w:t>navigation ribbon</w:t>
+      </w:r>
+    </w:p>
+    <w:p>
+      <w:pPr>
+        <w:pStyle w:val="ListParagraph"/>
+        <w:numPr>
+          <w:ilvl w:val="0"/>
+          <w:numId w:val="11"/>
+        </w:numPr>
+      </w:pPr>
+      <w:r>
+        <w:t xml:space="preserve">Fixed visual bug on very small Viewport on mobile </w:t>
+      </w:r>
+      <w:proofErr w:type="spellStart"/>
+      <w:r>
+        <w:t>e.g</w:t>
+      </w:r>
+      <w:proofErr w:type="spellEnd"/>
+      <w:r>
+        <w:t xml:space="preserve"> Samsung </w:t>
+      </w:r>
+      <w:proofErr w:type="spellStart"/>
+      <w:r>
+        <w:t>Galaxyfold</w:t>
+      </w:r>
+      <w:proofErr w:type="spellEnd"/>
     </w:p>
     <w:p>
       <w:pPr>
         <w:pStyle w:val="Heading2"/>
       </w:pPr>
       <w:r>
-        <w:t>17 March 2021</w:t>
-      </w:r>
-    </w:p>
-    <w:p>
-      <w:pPr>
-        <w:pStyle w:val="ListParagraph"/>
-        <w:numPr>
-          <w:ilvl w:val="0"/>
-          <w:numId w:val="5"/>
-        </w:numPr>
-      </w:pPr>
-      <w:r>
-        <w:t>Added Nav bar sticky if the user is scrolling down larger than the nav bar height on mobile and desktop.</w:t>
-      </w:r>
-    </w:p>
-    <w:p>
-      <w:pPr>
-        <w:pStyle w:val="ListParagraph"/>
-        <w:numPr>
-          <w:ilvl w:val="0"/>
-          <w:numId w:val="5"/>
-        </w:numPr>
-      </w:pPr>
-      <w:r>
-        <w:t>Added Latest Product section which basically just a copy of the Product card.</w:t>
-      </w:r>
-    </w:p>
-    <w:p>
-      <w:pPr>
-        <w:pStyle w:val="ListParagraph"/>
-        <w:numPr>
-          <w:ilvl w:val="0"/>
-          <w:numId w:val="5"/>
-        </w:numPr>
-      </w:pPr>
-      <w:r>
-        <w:t>Added Some sales pitch to populate Home page.</w:t>
-      </w:r>
-    </w:p>
-    <w:p>
-      <w:pPr>
-        <w:pStyle w:val="ListParagraph"/>
-        <w:numPr>
-          <w:ilvl w:val="0"/>
-          <w:numId w:val="5"/>
-        </w:numPr>
-      </w:pPr>
-      <w:r>
-        <w:t>Home page</w:t>
-      </w:r>
-      <w:r>
-        <w:t xml:space="preserve"> temp</w:t>
-      </w:r>
-      <w:r>
-        <w:t xml:space="preserve"> view is completed</w:t>
+        <w:t>28 March 2021</w:t>
+      </w:r>
+    </w:p>
+    <w:p>
+      <w:pPr>
+        <w:pStyle w:val="ListParagraph"/>
+        <w:numPr>
+          <w:ilvl w:val="0"/>
+          <w:numId w:val="12"/>
+        </w:numPr>
+      </w:pPr>
+      <w:r>
+        <w:t>Better CSS Management</w:t>
+      </w:r>
+    </w:p>
+    <w:p>
+      <w:pPr>
+        <w:pStyle w:val="ListParagraph"/>
+        <w:numPr>
+          <w:ilvl w:val="0"/>
+          <w:numId w:val="12"/>
+        </w:numPr>
+      </w:pPr>
+      <w:r>
+        <w:t>Product Details Page UI temp</w:t>
+      </w:r>
+    </w:p>
+    <w:p>
+      <w:pPr>
+        <w:pStyle w:val="ListParagraph"/>
+        <w:numPr>
+          <w:ilvl w:val="0"/>
+          <w:numId w:val="12"/>
+        </w:numPr>
+      </w:pPr>
+      <w:r>
+        <w:t>Graph tested and it’s working</w:t>
+      </w:r>
+    </w:p>
+    <w:p>
+      <w:pPr>
+        <w:pStyle w:val="Heading2"/>
+      </w:pPr>
+      <w:r>
+        <w:t>30 March 2021</w:t>
+      </w:r>
+    </w:p>
+    <w:p>
+      <w:pPr>
+        <w:pStyle w:val="ListParagraph"/>
+        <w:numPr>
+          <w:ilvl w:val="0"/>
+          <w:numId w:val="13"/>
+        </w:numPr>
+      </w:pPr>
+      <w:r>
+        <w:t xml:space="preserve">Ratings tab added into product </w:t>
+      </w:r>
+      <w:r>
+        <w:t>d</w:t>
+      </w:r>
+      <w:r>
+        <w:t>etails</w:t>
+      </w:r>
+    </w:p>
+    <w:p>
+      <w:pPr>
+        <w:pStyle w:val="ListParagraph"/>
+        <w:numPr>
+          <w:ilvl w:val="0"/>
+          <w:numId w:val="13"/>
+        </w:numPr>
+      </w:pPr>
+      <w:r>
+        <w:t>Review Added</w:t>
+      </w:r>
+      <w:r>
+        <w:t xml:space="preserve"> into Product Details</w:t>
+      </w:r>
+    </w:p>
+    <w:p>
+      <w:pPr>
+        <w:pStyle w:val="ListParagraph"/>
+        <w:numPr>
+          <w:ilvl w:val="0"/>
+          <w:numId w:val="13"/>
+        </w:numPr>
+      </w:pPr>
+      <w:r>
+        <w:t>Temporary Recipe details added.</w:t>
+      </w:r>
+    </w:p>
+    <w:p>
+      <w:pPr>
+        <w:pStyle w:val="Heading2"/>
+      </w:pPr>
+      <w:r>
+        <w:t xml:space="preserve">1 </w:t>
+      </w:r>
+      <w:r>
+        <w:t>April</w:t>
+      </w:r>
+      <w:r>
+        <w:t xml:space="preserve"> 2021</w:t>
+      </w:r>
+    </w:p>
+    <w:p>
+      <w:pPr>
+        <w:pStyle w:val="ListParagraph"/>
+        <w:numPr>
+          <w:ilvl w:val="0"/>
+          <w:numId w:val="14"/>
+        </w:numPr>
+      </w:pPr>
+      <w:r>
+        <w:t>Recipe details UI completed</w:t>
+      </w:r>
+    </w:p>
+    <w:p>
+      <w:pPr>
+        <w:pStyle w:val="Heading2"/>
+      </w:pPr>
+      <w:r>
+        <w:t xml:space="preserve">2 </w:t>
+      </w:r>
+      <w:r>
+        <w:t>April</w:t>
+      </w:r>
+      <w:r>
+        <w:t xml:space="preserve"> 2021</w:t>
+      </w:r>
+    </w:p>
+    <w:p>
+      <w:pPr>
+        <w:pStyle w:val="ListParagraph"/>
+        <w:numPr>
+          <w:ilvl w:val="0"/>
+          <w:numId w:val="14"/>
+        </w:numPr>
+      </w:pPr>
+      <w:r>
+        <w:t>Password reset UI added</w:t>
+      </w:r>
+    </w:p>
+    <w:p>
+      <w:pPr>
+        <w:pStyle w:val="ListParagraph"/>
+        <w:numPr>
+          <w:ilvl w:val="0"/>
+          <w:numId w:val="14"/>
+        </w:numPr>
+      </w:pPr>
+      <w:r>
+        <w:t xml:space="preserve">Fixed multiple issue on landscape viewport </w:t>
+      </w:r>
+    </w:p>
+    <w:p>
+      <w:pPr>
+        <w:pStyle w:val="ListParagraph"/>
+        <w:numPr>
+          <w:ilvl w:val="0"/>
+          <w:numId w:val="14"/>
+        </w:numPr>
+      </w:pPr>
+      <w:r>
+        <w:t xml:space="preserve">Created temporary UI for cart </w:t>
+      </w:r>
+    </w:p>
+    <w:p>
+      <w:pPr>
+        <w:pStyle w:val="Heading2"/>
+      </w:pPr>
+      <w:r>
+        <w:t>3 April 2021</w:t>
+      </w:r>
+    </w:p>
+    <w:p>
+      <w:pPr>
+        <w:pStyle w:val="ListParagraph"/>
+        <w:numPr>
+          <w:ilvl w:val="0"/>
+          <w:numId w:val="15"/>
+        </w:numPr>
+      </w:pPr>
+      <w:r>
+        <w:t>Cart UI completed</w:t>
+      </w:r>
+    </w:p>
+    <w:p>
+      <w:pPr>
+        <w:pStyle w:val="Heading2"/>
+      </w:pPr>
+      <w:r>
+        <w:t>6 April 2021</w:t>
+      </w:r>
+    </w:p>
+    <w:p>
+      <w:pPr>
+        <w:pStyle w:val="ListParagraph"/>
+        <w:numPr>
+          <w:ilvl w:val="0"/>
+          <w:numId w:val="15"/>
+        </w:numPr>
+      </w:pPr>
+      <w:r>
+        <w:t>Checkout UI completed</w:t>
+      </w:r>
+    </w:p>
+    <w:p>
+      <w:pPr>
+        <w:pStyle w:val="Heading2"/>
+      </w:pPr>
+      <w:r>
+        <w:t>7 April 2021</w:t>
+      </w:r>
+    </w:p>
+    <w:p>
+      <w:pPr>
+        <w:pStyle w:val="ListParagraph"/>
+        <w:numPr>
+          <w:ilvl w:val="0"/>
+          <w:numId w:val="15"/>
+        </w:numPr>
+      </w:pPr>
+      <w:r>
+        <w:t>Product Card Updated</w:t>
+      </w:r>
+    </w:p>
+    <w:p>
+      <w:pPr>
+        <w:pStyle w:val="ListParagraph"/>
+        <w:numPr>
+          <w:ilvl w:val="0"/>
+          <w:numId w:val="15"/>
+        </w:numPr>
+      </w:pPr>
+      <w:r>
+        <w:t>Fix Magnifier blocking the navigation bar</w:t>
+      </w:r>
+    </w:p>
+    <w:p>
+      <w:pPr>
+        <w:pStyle w:val="Heading2"/>
+      </w:pPr>
+      <w:r>
+        <w:t>8 April 2021</w:t>
+      </w:r>
+    </w:p>
+    <w:p>
+      <w:pPr>
+        <w:pStyle w:val="ListParagraph"/>
+        <w:numPr>
+          <w:ilvl w:val="0"/>
+          <w:numId w:val="16"/>
+        </w:numPr>
+      </w:pPr>
+      <w:r>
+        <w:t>Changing product card slightly</w:t>
+      </w:r>
+    </w:p>
+    <w:p>
+      <w:pPr>
+        <w:pStyle w:val="ListParagraph"/>
+        <w:numPr>
+          <w:ilvl w:val="0"/>
+          <w:numId w:val="16"/>
+        </w:numPr>
+      </w:pPr>
+      <w:r>
+        <w:t>Changing Cart item slightly</w:t>
+      </w:r>
+    </w:p>
+    <w:p>
+      <w:pPr>
+        <w:pStyle w:val="ListParagraph"/>
+        <w:numPr>
+          <w:ilvl w:val="0"/>
+          <w:numId w:val="16"/>
+        </w:numPr>
+      </w:pPr>
+      <w:r>
+        <w:t>Created Deals page</w:t>
+      </w:r>
+    </w:p>
+    <w:p>
+      <w:pPr>
+        <w:pStyle w:val="ListParagraph"/>
+        <w:numPr>
+          <w:ilvl w:val="0"/>
+          <w:numId w:val="16"/>
+        </w:numPr>
+      </w:pPr>
+      <w:r>
+        <w:lastRenderedPageBreak/>
+        <w:t xml:space="preserve">Fixed uneven card height </w:t>
+      </w:r>
+    </w:p>
+    <w:p>
+      <w:pPr>
+        <w:pStyle w:val="Heading1"/>
+      </w:pPr>
+      <w:r>
+        <w:t>Free Thought and TTD</w:t>
+      </w:r>
+    </w:p>
+    <w:p>
+      <w:pPr>
+        <w:pStyle w:val="ListParagraph"/>
+        <w:numPr>
+          <w:ilvl w:val="0"/>
+          <w:numId w:val="9"/>
+        </w:numPr>
+      </w:pPr>
+      <w:r>
+        <w:t>Adding Username field on Login / Signup modal</w:t>
+      </w:r>
+    </w:p>
+    <w:p>
+      <w:pPr>
+        <w:pStyle w:val="ListParagraph"/>
+        <w:numPr>
+          <w:ilvl w:val="0"/>
+          <w:numId w:val="9"/>
+        </w:numPr>
+      </w:pPr>
+      <w:r>
+        <w:t>Vue search bar might require change</w:t>
       </w:r>
       <w:r>
         <w:t>.</w:t>
@@ -708,649 +1362,73 @@
     </w:p>
     <w:p>
       <w:pPr>
+        <w:pStyle w:val="ListParagraph"/>
+        <w:numPr>
+          <w:ilvl w:val="0"/>
+          <w:numId w:val="9"/>
+        </w:numPr>
+      </w:pPr>
+      <w:r>
+        <w:t>Organize the image with a new folder</w:t>
+      </w:r>
+      <w:r>
+        <w:t>.</w:t>
+      </w:r>
+    </w:p>
+    <w:p>
+      <w:pPr>
+        <w:pStyle w:val="ListParagraph"/>
+        <w:numPr>
+          <w:ilvl w:val="0"/>
+          <w:numId w:val="9"/>
+        </w:numPr>
+      </w:pPr>
+      <w:r>
+        <w:t>Problem with IE11.</w:t>
+      </w:r>
+    </w:p>
+    <w:p>
+      <w:pPr>
+        <w:pStyle w:val="ListParagraph"/>
+        <w:numPr>
+          <w:ilvl w:val="0"/>
+          <w:numId w:val="9"/>
+        </w:numPr>
+      </w:pPr>
+      <w:r>
+        <w:t>Form for ratings</w:t>
+      </w:r>
+    </w:p>
+    <w:p>
+      <w:pPr>
+        <w:pStyle w:val="ListParagraph"/>
+        <w:numPr>
+          <w:ilvl w:val="0"/>
+          <w:numId w:val="9"/>
+        </w:numPr>
+      </w:pPr>
+      <w:r>
+        <w:t>Paging for ratings</w:t>
+      </w:r>
+    </w:p>
+    <w:p>
+      <w:pPr>
+        <w:pStyle w:val="ListParagraph"/>
+        <w:numPr>
+          <w:ilvl w:val="0"/>
+          <w:numId w:val="9"/>
+        </w:numPr>
+      </w:pPr>
+      <w:r>
+        <w:t>Similar items?</w:t>
+      </w:r>
+    </w:p>
+    <w:p/>
+    <w:p>
+      <w:pPr>
         <w:pStyle w:val="Heading2"/>
       </w:pPr>
       <w:r>
-        <w:t>20 March 2021</w:t>
-      </w:r>
-    </w:p>
-    <w:p>
-      <w:pPr>
-        <w:pStyle w:val="ListParagraph"/>
-        <w:numPr>
-          <w:ilvl w:val="0"/>
-          <w:numId w:val="7"/>
-        </w:numPr>
-      </w:pPr>
-      <w:r>
-        <w:t>Changed Login form to using modal instead of directing to another page.</w:t>
-      </w:r>
-    </w:p>
-    <w:p>
-      <w:pPr>
-        <w:pStyle w:val="ListParagraph"/>
-      </w:pPr>
-      <w:r>
-        <w:t>The reason being that the bootstrap version the template is using is v4.4 and we are using 5.0 beta1. Although it might work, I decided to look for another template which I think is better. With modal the user did not have to go back and forth just to login.</w:t>
-      </w:r>
-    </w:p>
-    <w:p>
-      <w:pPr>
-        <w:pStyle w:val="ListParagraph"/>
-        <w:numPr>
-          <w:ilvl w:val="0"/>
-          <w:numId w:val="7"/>
-        </w:numPr>
-      </w:pPr>
-      <w:r>
-        <w:t>Added Signup as well, the signup and login tab might not be noticeable for the user, need some ideas to make it more visible and clickable looking.</w:t>
-      </w:r>
-    </w:p>
-    <w:p>
-      <w:pPr>
-        <w:pStyle w:val="ListParagraph"/>
-        <w:numPr>
-          <w:ilvl w:val="0"/>
-          <w:numId w:val="7"/>
-        </w:numPr>
-      </w:pPr>
-      <w:r>
-        <w:t xml:space="preserve">Added </w:t>
-      </w:r>
-      <w:proofErr w:type="spellStart"/>
-      <w:r>
-        <w:t>Javascript</w:t>
-      </w:r>
-      <w:proofErr w:type="spellEnd"/>
-      <w:r>
-        <w:t xml:space="preserve"> validation for the form by using Regex</w:t>
-      </w:r>
-      <w:r>
-        <w:t>.</w:t>
-      </w:r>
-    </w:p>
-    <w:p>
-      <w:pPr>
-        <w:pStyle w:val="Heading2"/>
-      </w:pPr>
-      <w:r>
-        <w:t>21 March 2021</w:t>
-      </w:r>
-    </w:p>
-    <w:p>
-      <w:pPr>
-        <w:pStyle w:val="ListParagraph"/>
-        <w:numPr>
-          <w:ilvl w:val="0"/>
-          <w:numId w:val="8"/>
-        </w:numPr>
-      </w:pPr>
-      <w:r>
-        <w:t>Added Vue JS to handle categories search bar change.</w:t>
-      </w:r>
-    </w:p>
-    <w:p>
-      <w:pPr>
-        <w:pStyle w:val="ListParagraph"/>
-        <w:numPr>
-          <w:ilvl w:val="0"/>
-          <w:numId w:val="8"/>
-        </w:numPr>
-      </w:pPr>
-      <w:r>
-        <w:t>Fixed bugs on the navigation and body content did not have correct margin when changing viewport on mobile from landscape to portrait and vice versa.</w:t>
-      </w:r>
-    </w:p>
-    <w:p>
-      <w:pPr>
-        <w:pStyle w:val="ListParagraph"/>
-        <w:numPr>
-          <w:ilvl w:val="0"/>
-          <w:numId w:val="8"/>
-        </w:numPr>
-      </w:pPr>
-      <w:r>
-        <w:t>Added links to connect things together with login modal.</w:t>
-      </w:r>
-    </w:p>
-    <w:p>
-      <w:pPr>
-        <w:pStyle w:val="ListParagraph"/>
-        <w:numPr>
-          <w:ilvl w:val="0"/>
-          <w:numId w:val="8"/>
-        </w:numPr>
-      </w:pPr>
-      <w:r>
-        <w:t>SOL change on login modal</w:t>
-      </w:r>
-    </w:p>
-    <w:p>
-      <w:pPr>
-        <w:pStyle w:val="ListParagraph"/>
-        <w:numPr>
-          <w:ilvl w:val="0"/>
-          <w:numId w:val="8"/>
-        </w:numPr>
-      </w:pPr>
-      <w:r>
-        <w:t xml:space="preserve">Delete old login </w:t>
-      </w:r>
-      <w:r>
-        <w:t>page and the methods in controller</w:t>
-      </w:r>
-      <w:r>
-        <w:t>.</w:t>
-      </w:r>
-    </w:p>
-    <w:p>
-      <w:pPr>
-        <w:pStyle w:val="Heading2"/>
-      </w:pPr>
-      <w:r>
-        <w:t>22 March 2021</w:t>
-      </w:r>
-    </w:p>
-    <w:p>
-      <w:pPr>
-        <w:pStyle w:val="ListParagraph"/>
-        <w:numPr>
-          <w:ilvl w:val="0"/>
-          <w:numId w:val="10"/>
-        </w:numPr>
-      </w:pPr>
-      <w:r>
-        <w:t xml:space="preserve">Temporary </w:t>
-      </w:r>
-      <w:r>
-        <w:t xml:space="preserve">visual </w:t>
-      </w:r>
-      <w:r>
-        <w:t>bug fixes on carousel</w:t>
-      </w:r>
-    </w:p>
-    <w:p>
-      <w:pPr>
-        <w:pStyle w:val="ListParagraph"/>
-        <w:numPr>
-          <w:ilvl w:val="0"/>
-          <w:numId w:val="10"/>
-        </w:numPr>
-      </w:pPr>
-      <w:r>
-        <w:t xml:space="preserve">Product page UI </w:t>
-      </w:r>
-      <w:proofErr w:type="gramStart"/>
-      <w:r>
-        <w:t>Added</w:t>
-      </w:r>
-      <w:proofErr w:type="gramEnd"/>
-    </w:p>
-    <w:p>
-      <w:pPr>
-        <w:pStyle w:val="Heading2"/>
-      </w:pPr>
-      <w:r>
-        <w:t>26 March 2021</w:t>
-      </w:r>
-    </w:p>
-    <w:p>
-      <w:pPr>
-        <w:pStyle w:val="ListParagraph"/>
-        <w:numPr>
-          <w:ilvl w:val="0"/>
-          <w:numId w:val="11"/>
-        </w:numPr>
-      </w:pPr>
-      <w:r>
-        <w:t>Product page UI completed.</w:t>
-      </w:r>
-    </w:p>
-    <w:p>
-      <w:pPr>
-        <w:pStyle w:val="ListParagraph"/>
-        <w:numPr>
-          <w:ilvl w:val="0"/>
-          <w:numId w:val="11"/>
-        </w:numPr>
-      </w:pPr>
-      <w:r>
-        <w:t>Recipe page UI completed.</w:t>
-      </w:r>
-    </w:p>
-    <w:p>
-      <w:pPr>
-        <w:pStyle w:val="ListParagraph"/>
-        <w:numPr>
-          <w:ilvl w:val="0"/>
-          <w:numId w:val="11"/>
-        </w:numPr>
-      </w:pPr>
-      <w:r>
-        <w:t>Contact page UI completed.</w:t>
-      </w:r>
-    </w:p>
-    <w:p>
-      <w:pPr>
-        <w:pStyle w:val="ListParagraph"/>
-        <w:numPr>
-          <w:ilvl w:val="0"/>
-          <w:numId w:val="11"/>
-        </w:numPr>
-      </w:pPr>
-      <w:r>
-        <w:t>Fixed</w:t>
-      </w:r>
-      <w:r>
-        <w:t xml:space="preserve"> unintended</w:t>
-      </w:r>
-      <w:r>
-        <w:t xml:space="preserve"> visual bug on </w:t>
-      </w:r>
-      <w:proofErr w:type="spellStart"/>
-      <w:r>
-        <w:t>I</w:t>
-      </w:r>
-      <w:r>
-        <w:t>Pad</w:t>
-      </w:r>
-      <w:proofErr w:type="spellEnd"/>
-      <w:r>
-        <w:t xml:space="preserve"> on products and </w:t>
-      </w:r>
-      <w:r>
-        <w:t>navigation ribbon</w:t>
-      </w:r>
-    </w:p>
-    <w:p>
-      <w:pPr>
-        <w:pStyle w:val="ListParagraph"/>
-        <w:numPr>
-          <w:ilvl w:val="0"/>
-          <w:numId w:val="11"/>
-        </w:numPr>
-      </w:pPr>
-      <w:r>
-        <w:t xml:space="preserve">Fixed visual bug on very small Viewport on mobile </w:t>
-      </w:r>
-      <w:proofErr w:type="spellStart"/>
-      <w:r>
-        <w:t>e.g</w:t>
-      </w:r>
-      <w:proofErr w:type="spellEnd"/>
-      <w:r>
-        <w:t xml:space="preserve"> Samsung </w:t>
-      </w:r>
-      <w:proofErr w:type="spellStart"/>
-      <w:r>
-        <w:t>Galaxyfold</w:t>
-      </w:r>
-      <w:proofErr w:type="spellEnd"/>
-    </w:p>
-    <w:p>
-      <w:pPr>
-        <w:pStyle w:val="Heading2"/>
-      </w:pPr>
-      <w:r>
-        <w:t>28 March 2021</w:t>
-      </w:r>
-    </w:p>
-    <w:p>
-      <w:pPr>
-        <w:pStyle w:val="ListParagraph"/>
-        <w:numPr>
-          <w:ilvl w:val="0"/>
-          <w:numId w:val="12"/>
-        </w:numPr>
-      </w:pPr>
-      <w:r>
-        <w:t>Better CSS Management</w:t>
-      </w:r>
-    </w:p>
-    <w:p>
-      <w:pPr>
-        <w:pStyle w:val="ListParagraph"/>
-        <w:numPr>
-          <w:ilvl w:val="0"/>
-          <w:numId w:val="12"/>
-        </w:numPr>
-      </w:pPr>
-      <w:r>
-        <w:t>Product Details Page UI temp</w:t>
-      </w:r>
-    </w:p>
-    <w:p>
-      <w:pPr>
-        <w:pStyle w:val="ListParagraph"/>
-        <w:numPr>
-          <w:ilvl w:val="0"/>
-          <w:numId w:val="12"/>
-        </w:numPr>
-      </w:pPr>
-      <w:r>
-        <w:t xml:space="preserve">Graph tested and it’s </w:t>
-      </w:r>
-      <w:proofErr w:type="gramStart"/>
-      <w:r>
-        <w:t>working</w:t>
-      </w:r>
-      <w:proofErr w:type="gramEnd"/>
-    </w:p>
-    <w:p>
-      <w:pPr>
-        <w:pStyle w:val="Heading2"/>
-      </w:pPr>
-      <w:r>
-        <w:lastRenderedPageBreak/>
-        <w:t>30 March 2021</w:t>
-      </w:r>
-    </w:p>
-    <w:p>
-      <w:pPr>
-        <w:pStyle w:val="ListParagraph"/>
-        <w:numPr>
-          <w:ilvl w:val="0"/>
-          <w:numId w:val="13"/>
-        </w:numPr>
-      </w:pPr>
-      <w:r>
-        <w:t xml:space="preserve">Ratings tab added into product </w:t>
-      </w:r>
-      <w:proofErr w:type="gramStart"/>
-      <w:r>
-        <w:t>d</w:t>
-      </w:r>
-      <w:r>
-        <w:t>etails</w:t>
-      </w:r>
-      <w:proofErr w:type="gramEnd"/>
-    </w:p>
-    <w:p>
-      <w:pPr>
-        <w:pStyle w:val="ListParagraph"/>
-        <w:numPr>
-          <w:ilvl w:val="0"/>
-          <w:numId w:val="13"/>
-        </w:numPr>
-      </w:pPr>
-      <w:r>
-        <w:t>Review Added</w:t>
-      </w:r>
-      <w:r>
-        <w:t xml:space="preserve"> into Product Details</w:t>
-      </w:r>
-    </w:p>
-    <w:p>
-      <w:pPr>
-        <w:pStyle w:val="ListParagraph"/>
-        <w:numPr>
-          <w:ilvl w:val="0"/>
-          <w:numId w:val="13"/>
-        </w:numPr>
-      </w:pPr>
-      <w:r>
-        <w:t>Temporary Recipe details added.</w:t>
-      </w:r>
-    </w:p>
-    <w:p>
-      <w:pPr>
-        <w:pStyle w:val="Heading2"/>
-      </w:pPr>
-      <w:r>
-        <w:t xml:space="preserve">1 </w:t>
-      </w:r>
-      <w:r>
-        <w:t>April</w:t>
-      </w:r>
-      <w:r>
-        <w:t xml:space="preserve"> 2021</w:t>
-      </w:r>
-    </w:p>
-    <w:p>
-      <w:pPr>
-        <w:pStyle w:val="ListParagraph"/>
-        <w:numPr>
-          <w:ilvl w:val="0"/>
-          <w:numId w:val="14"/>
-        </w:numPr>
-      </w:pPr>
-      <w:r>
-        <w:t xml:space="preserve">Recipe details UI </w:t>
-      </w:r>
-      <w:proofErr w:type="gramStart"/>
-      <w:r>
-        <w:t>completed</w:t>
-      </w:r>
-      <w:proofErr w:type="gramEnd"/>
-    </w:p>
-    <w:p>
-      <w:pPr>
-        <w:pStyle w:val="Heading2"/>
-      </w:pPr>
-      <w:r>
-        <w:t xml:space="preserve">2 </w:t>
-      </w:r>
-      <w:r>
-        <w:t>April</w:t>
-      </w:r>
-      <w:r>
-        <w:t xml:space="preserve"> 2021</w:t>
-      </w:r>
-    </w:p>
-    <w:p>
-      <w:pPr>
-        <w:pStyle w:val="ListParagraph"/>
-        <w:numPr>
-          <w:ilvl w:val="0"/>
-          <w:numId w:val="14"/>
-        </w:numPr>
-      </w:pPr>
-      <w:r>
-        <w:t xml:space="preserve">Password reset UI </w:t>
-      </w:r>
-      <w:proofErr w:type="gramStart"/>
-      <w:r>
-        <w:t>added</w:t>
-      </w:r>
-      <w:proofErr w:type="gramEnd"/>
-    </w:p>
-    <w:p>
-      <w:pPr>
-        <w:pStyle w:val="ListParagraph"/>
-        <w:numPr>
-          <w:ilvl w:val="0"/>
-          <w:numId w:val="14"/>
-        </w:numPr>
-      </w:pPr>
-      <w:r>
-        <w:t xml:space="preserve">Fixed multiple issue on landscape viewport </w:t>
-      </w:r>
-    </w:p>
-    <w:p>
-      <w:pPr>
-        <w:pStyle w:val="ListParagraph"/>
-        <w:numPr>
-          <w:ilvl w:val="0"/>
-          <w:numId w:val="14"/>
-        </w:numPr>
-      </w:pPr>
-      <w:r>
-        <w:t xml:space="preserve">Created temporary UI for </w:t>
-      </w:r>
-      <w:proofErr w:type="gramStart"/>
-      <w:r>
-        <w:t>cart</w:t>
-      </w:r>
-      <w:proofErr w:type="gramEnd"/>
-      <w:r>
-        <w:t xml:space="preserve"> </w:t>
-      </w:r>
-    </w:p>
-    <w:p>
-      <w:pPr>
-        <w:pStyle w:val="Heading2"/>
-      </w:pPr>
-      <w:r>
-        <w:t>3 April 2021</w:t>
-      </w:r>
-    </w:p>
-    <w:p>
-      <w:pPr>
-        <w:pStyle w:val="ListParagraph"/>
-        <w:numPr>
-          <w:ilvl w:val="0"/>
-          <w:numId w:val="15"/>
-        </w:numPr>
-      </w:pPr>
-      <w:r>
-        <w:t>Cart UI completed</w:t>
-      </w:r>
-    </w:p>
-    <w:p>
-      <w:pPr>
-        <w:pStyle w:val="Heading2"/>
-      </w:pPr>
-      <w:r>
-        <w:t>6 April 2021</w:t>
-      </w:r>
-    </w:p>
-    <w:p>
-      <w:pPr>
-        <w:pStyle w:val="ListParagraph"/>
-        <w:numPr>
-          <w:ilvl w:val="0"/>
-          <w:numId w:val="15"/>
-        </w:numPr>
-      </w:pPr>
-      <w:r>
-        <w:t>Checkout UI completed</w:t>
-      </w:r>
-    </w:p>
-    <w:p>
-      <w:pPr>
-        <w:pStyle w:val="Heading2"/>
-      </w:pPr>
-      <w:r>
-        <w:t>7 April 2021</w:t>
-      </w:r>
-    </w:p>
-    <w:p>
-      <w:pPr>
-        <w:pStyle w:val="ListParagraph"/>
-        <w:numPr>
-          <w:ilvl w:val="0"/>
-          <w:numId w:val="15"/>
-        </w:numPr>
-      </w:pPr>
-      <w:r>
-        <w:t>Product Card Updated</w:t>
-      </w:r>
-    </w:p>
-    <w:p>
-      <w:pPr>
-        <w:pStyle w:val="Heading1"/>
-      </w:pPr>
-      <w:r>
-        <w:t>Free Thought and TTD</w:t>
-      </w:r>
-    </w:p>
-    <w:p>
-      <w:pPr>
-        <w:pStyle w:val="ListParagraph"/>
-        <w:numPr>
-          <w:ilvl w:val="0"/>
-          <w:numId w:val="9"/>
-        </w:numPr>
-      </w:pPr>
-      <w:r>
-        <w:t>Adding Username field on Login / Signup modal</w:t>
-      </w:r>
-    </w:p>
-    <w:p>
-      <w:pPr>
-        <w:pStyle w:val="ListParagraph"/>
-        <w:numPr>
-          <w:ilvl w:val="0"/>
-          <w:numId w:val="9"/>
-        </w:numPr>
-      </w:pPr>
-      <w:r>
-        <w:t>Vue search bar might require change</w:t>
-      </w:r>
-      <w:r>
-        <w:t>.</w:t>
-      </w:r>
-    </w:p>
-    <w:p>
-      <w:pPr>
-        <w:pStyle w:val="ListParagraph"/>
-        <w:numPr>
-          <w:ilvl w:val="0"/>
-          <w:numId w:val="9"/>
-        </w:numPr>
-      </w:pPr>
-      <w:r>
-        <w:t>Organize the image with a new folder</w:t>
-      </w:r>
-      <w:r>
-        <w:t>.</w:t>
-      </w:r>
-    </w:p>
-    <w:p>
-      <w:pPr>
-        <w:pStyle w:val="ListParagraph"/>
-        <w:numPr>
-          <w:ilvl w:val="0"/>
-          <w:numId w:val="9"/>
-        </w:numPr>
-      </w:pPr>
-      <w:r>
-        <w:t>Problem with IE11.</w:t>
-      </w:r>
-    </w:p>
-    <w:p>
-      <w:pPr>
-        <w:pStyle w:val="ListParagraph"/>
-        <w:numPr>
-          <w:ilvl w:val="0"/>
-          <w:numId w:val="9"/>
-        </w:numPr>
-      </w:pPr>
-      <w:r>
-        <w:t>Form for ratings</w:t>
-      </w:r>
-    </w:p>
-    <w:p>
-      <w:pPr>
-        <w:pStyle w:val="ListParagraph"/>
-        <w:numPr>
-          <w:ilvl w:val="0"/>
-          <w:numId w:val="9"/>
-        </w:numPr>
-      </w:pPr>
-      <w:r>
-        <w:t>Paging for ratings</w:t>
-      </w:r>
-    </w:p>
-    <w:p>
-      <w:pPr>
-        <w:pStyle w:val="ListParagraph"/>
-        <w:numPr>
-          <w:ilvl w:val="0"/>
-          <w:numId w:val="9"/>
-        </w:numPr>
-      </w:pPr>
-      <w:r>
-        <w:t>Similar items?</w:t>
-      </w:r>
-    </w:p>
-    <w:p/>
-    <w:p>
-      <w:pPr>
-        <w:pStyle w:val="Heading2"/>
-      </w:pPr>
-      <w:r>
-        <w:lastRenderedPageBreak/>
         <w:t>Tested function</w:t>
       </w:r>
     </w:p>
@@ -1391,7 +1469,7 @@
                     <pic:cNvPicPr/>
                   </pic:nvPicPr>
                   <pic:blipFill>
-                    <a:blip r:embed="rId13"/>
+                    <a:blip r:embed="rId15"/>
                     <a:stretch>
                       <a:fillRect/>
                     </a:stretch>
@@ -1421,6 +1499,7 @@
         <w:pStyle w:val="Heading4"/>
       </w:pPr>
       <w:r>
+        <w:lastRenderedPageBreak/>
         <w:t>Turning less secure app</w:t>
       </w:r>
     </w:p>
@@ -1445,7 +1524,7 @@
                     <pic:cNvPicPr/>
                   </pic:nvPicPr>
                   <pic:blipFill>
-                    <a:blip r:embed="rId14"/>
+                    <a:blip r:embed="rId16"/>
                     <a:stretch>
                       <a:fillRect/>
                     </a:stretch>
@@ -1471,14 +1550,8 @@
         <w:pStyle w:val="Heading4"/>
       </w:pPr>
       <w:r>
-        <w:lastRenderedPageBreak/>
-        <w:t xml:space="preserve">Success in receiving </w:t>
-      </w:r>
-      <w:proofErr w:type="gramStart"/>
-      <w:r>
-        <w:t>data</w:t>
-      </w:r>
-      <w:proofErr w:type="gramEnd"/>
+        <w:t>Success in receiving data</w:t>
+      </w:r>
     </w:p>
     <w:p>
       <w:r>
@@ -1501,7 +1574,7 @@
                     <pic:cNvPicPr/>
                   </pic:nvPicPr>
                   <pic:blipFill>
-                    <a:blip r:embed="rId15"/>
+                    <a:blip r:embed="rId17"/>
                     <a:stretch>
                       <a:fillRect/>
                     </a:stretch>
@@ -2778,6 +2851,119 @@
     </w:lvl>
   </w:abstractNum>
   <w:abstractNum w:abstractNumId="11" w15:restartNumberingAfterBreak="0">
+    <w:nsid w:val="5FEF2F56"/>
+    <w:multiLevelType w:val="hybridMultilevel"/>
+    <w:tmpl w:val="7526A2E2"/>
+    <w:lvl w:ilvl="0" w:tplc="14090001">
+      <w:start w:val="1"/>
+      <w:numFmt w:val="bullet"/>
+      <w:lvlText w:val=""/>
+      <w:lvlJc w:val="left"/>
+      <w:pPr>
+        <w:ind w:left="720" w:hanging="360"/>
+      </w:pPr>
+      <w:rPr>
+        <w:rFonts w:ascii="Symbol" w:hAnsi="Symbol" w:hint="default"/>
+      </w:rPr>
+    </w:lvl>
+    <w:lvl w:ilvl="1" w:tplc="14090003" w:tentative="1">
+      <w:start w:val="1"/>
+      <w:numFmt w:val="bullet"/>
+      <w:lvlText w:val="o"/>
+      <w:lvlJc w:val="left"/>
+      <w:pPr>
+        <w:ind w:left="1440" w:hanging="360"/>
+      </w:pPr>
+      <w:rPr>
+        <w:rFonts w:ascii="Courier New" w:hAnsi="Courier New" w:cs="Courier New" w:hint="default"/>
+      </w:rPr>
+    </w:lvl>
+    <w:lvl w:ilvl="2" w:tplc="14090005" w:tentative="1">
+      <w:start w:val="1"/>
+      <w:numFmt w:val="bullet"/>
+      <w:lvlText w:val=""/>
+      <w:lvlJc w:val="left"/>
+      <w:pPr>
+        <w:ind w:left="2160" w:hanging="360"/>
+      </w:pPr>
+      <w:rPr>
+        <w:rFonts w:ascii="Wingdings" w:hAnsi="Wingdings" w:hint="default"/>
+      </w:rPr>
+    </w:lvl>
+    <w:lvl w:ilvl="3" w:tplc="14090001" w:tentative="1">
+      <w:start w:val="1"/>
+      <w:numFmt w:val="bullet"/>
+      <w:lvlText w:val=""/>
+      <w:lvlJc w:val="left"/>
+      <w:pPr>
+        <w:ind w:left="2880" w:hanging="360"/>
+      </w:pPr>
+      <w:rPr>
+        <w:rFonts w:ascii="Symbol" w:hAnsi="Symbol" w:hint="default"/>
+      </w:rPr>
+    </w:lvl>
+    <w:lvl w:ilvl="4" w:tplc="14090003" w:tentative="1">
+      <w:start w:val="1"/>
+      <w:numFmt w:val="bullet"/>
+      <w:lvlText w:val="o"/>
+      <w:lvlJc w:val="left"/>
+      <w:pPr>
+        <w:ind w:left="3600" w:hanging="360"/>
+      </w:pPr>
+      <w:rPr>
+        <w:rFonts w:ascii="Courier New" w:hAnsi="Courier New" w:cs="Courier New" w:hint="default"/>
+      </w:rPr>
+    </w:lvl>
+    <w:lvl w:ilvl="5" w:tplc="14090005" w:tentative="1">
+      <w:start w:val="1"/>
+      <w:numFmt w:val="bullet"/>
+      <w:lvlText w:val=""/>
+      <w:lvlJc w:val="left"/>
+      <w:pPr>
+        <w:ind w:left="4320" w:hanging="360"/>
+      </w:pPr>
+      <w:rPr>
+        <w:rFonts w:ascii="Wingdings" w:hAnsi="Wingdings" w:hint="default"/>
+      </w:rPr>
+    </w:lvl>
+    <w:lvl w:ilvl="6" w:tplc="14090001" w:tentative="1">
+      <w:start w:val="1"/>
+      <w:numFmt w:val="bullet"/>
+      <w:lvlText w:val=""/>
+      <w:lvlJc w:val="left"/>
+      <w:pPr>
+        <w:ind w:left="5040" w:hanging="360"/>
+      </w:pPr>
+      <w:rPr>
+        <w:rFonts w:ascii="Symbol" w:hAnsi="Symbol" w:hint="default"/>
+      </w:rPr>
+    </w:lvl>
+    <w:lvl w:ilvl="7" w:tplc="14090003" w:tentative="1">
+      <w:start w:val="1"/>
+      <w:numFmt w:val="bullet"/>
+      <w:lvlText w:val="o"/>
+      <w:lvlJc w:val="left"/>
+      <w:pPr>
+        <w:ind w:left="5760" w:hanging="360"/>
+      </w:pPr>
+      <w:rPr>
+        <w:rFonts w:ascii="Courier New" w:hAnsi="Courier New" w:cs="Courier New" w:hint="default"/>
+      </w:rPr>
+    </w:lvl>
+    <w:lvl w:ilvl="8" w:tplc="14090005" w:tentative="1">
+      <w:start w:val="1"/>
+      <w:numFmt w:val="bullet"/>
+      <w:lvlText w:val=""/>
+      <w:lvlJc w:val="left"/>
+      <w:pPr>
+        <w:ind w:left="6480" w:hanging="360"/>
+      </w:pPr>
+      <w:rPr>
+        <w:rFonts w:ascii="Wingdings" w:hAnsi="Wingdings" w:hint="default"/>
+      </w:rPr>
+    </w:lvl>
+  </w:abstractNum>
+  <w:abstractNum w:abstractNumId="12" w15:restartNumberingAfterBreak="0">
     <w:nsid w:val="6FFF66BB"/>
     <w:multiLevelType w:val="hybridMultilevel"/>
     <w:tmpl w:val="E2B6241A"/>
@@ -2890,7 +3076,7 @@
       </w:rPr>
     </w:lvl>
   </w:abstractNum>
-  <w:abstractNum w:abstractNumId="12" w15:restartNumberingAfterBreak="0">
+  <w:abstractNum w:abstractNumId="13" w15:restartNumberingAfterBreak="0">
     <w:nsid w:val="73C80B91"/>
     <w:multiLevelType w:val="hybridMultilevel"/>
     <w:tmpl w:val="B2BA3EA4"/>
@@ -3003,7 +3189,7 @@
       </w:rPr>
     </w:lvl>
   </w:abstractNum>
-  <w:abstractNum w:abstractNumId="13" w15:restartNumberingAfterBreak="0">
+  <w:abstractNum w:abstractNumId="14" w15:restartNumberingAfterBreak="0">
     <w:nsid w:val="752D12BF"/>
     <w:multiLevelType w:val="hybridMultilevel"/>
     <w:tmpl w:val="9CD8A4D0"/>
@@ -3116,7 +3302,7 @@
       </w:rPr>
     </w:lvl>
   </w:abstractNum>
-  <w:abstractNum w:abstractNumId="14" w15:restartNumberingAfterBreak="0">
+  <w:abstractNum w:abstractNumId="15" w15:restartNumberingAfterBreak="0">
     <w:nsid w:val="772A4A14"/>
     <w:multiLevelType w:val="hybridMultilevel"/>
     <w:tmpl w:val="5DF2A29E"/>
@@ -3236,7 +3422,7 @@
     <w:abstractNumId w:val="1"/>
   </w:num>
   <w:num w:numId="3">
-    <w:abstractNumId w:val="12"/>
+    <w:abstractNumId w:val="13"/>
   </w:num>
   <w:num w:numId="4">
     <w:abstractNumId w:val="8"/>
@@ -3251,10 +3437,10 @@
     <w:abstractNumId w:val="3"/>
   </w:num>
   <w:num w:numId="8">
-    <w:abstractNumId w:val="13"/>
+    <w:abstractNumId w:val="14"/>
   </w:num>
   <w:num w:numId="9">
-    <w:abstractNumId w:val="11"/>
+    <w:abstractNumId w:val="12"/>
   </w:num>
   <w:num w:numId="10">
     <w:abstractNumId w:val="2"/>
@@ -3266,13 +3452,16 @@
     <w:abstractNumId w:val="5"/>
   </w:num>
   <w:num w:numId="13">
-    <w:abstractNumId w:val="14"/>
+    <w:abstractNumId w:val="15"/>
   </w:num>
   <w:num w:numId="14">
     <w:abstractNumId w:val="10"/>
   </w:num>
   <w:num w:numId="15">
     <w:abstractNumId w:val="7"/>
+  </w:num>
+  <w:num w:numId="16">
+    <w:abstractNumId w:val="11"/>
   </w:num>
 </w:numbering>
 </file>

</xml_diff>

<commit_message>
Cleaning Up Extends Identity Signin Manager UserManager Register ViewModel together with The temporary function of database
</commit_message>
<xml_diff>
--- a/DevelopmentLog.docx
+++ b/DevelopmentLog.docx
@@ -51,11 +51,9 @@
       <w:pPr>
         <w:pStyle w:val="Heading2"/>
       </w:pPr>
-      <w:proofErr w:type="spellStart"/>
       <w:r>
         <w:t>SideBar</w:t>
       </w:r>
-      <w:proofErr w:type="spellEnd"/>
     </w:p>
     <w:p>
       <w:hyperlink r:id="rId6" w:history="1">
@@ -290,11 +288,9 @@
         <w:pStyle w:val="Heading2"/>
         <w:spacing w:line="360" w:lineRule="auto"/>
       </w:pPr>
-      <w:proofErr w:type="spellStart"/>
       <w:r>
         <w:t>Css</w:t>
       </w:r>
-      <w:proofErr w:type="spellEnd"/>
       <w:r>
         <w:t xml:space="preserve"> &amp; JS</w:t>
       </w:r>
@@ -351,19 +347,11 @@
           <w:rFonts w:ascii="Microsoft New Tai Lue" w:hAnsi="Microsoft New Tai Lue" w:cs="Microsoft New Tai Lue"/>
         </w:rPr>
       </w:pPr>
-      <w:proofErr w:type="spellStart"/>
       <w:r>
         <w:rPr>
           <w:rFonts w:ascii="Microsoft New Tai Lue" w:hAnsi="Microsoft New Tai Lue" w:cs="Microsoft New Tai Lue"/>
         </w:rPr>
-        <w:t>Jquery</w:t>
-      </w:r>
-      <w:proofErr w:type="spellEnd"/>
-      <w:r>
-        <w:rPr>
-          <w:rFonts w:ascii="Microsoft New Tai Lue" w:hAnsi="Microsoft New Tai Lue" w:cs="Microsoft New Tai Lue"/>
-        </w:rPr>
-        <w:t xml:space="preserve"> 3.5.1</w:t>
+        <w:t>Jquery 3.5.1</w:t>
       </w:r>
     </w:p>
     <w:p>
@@ -506,13 +494,8 @@
         </w:numPr>
       </w:pPr>
       <w:r>
-        <w:t xml:space="preserve">Added to </w:t>
-      </w:r>
-      <w:proofErr w:type="spellStart"/>
-      <w:r>
-        <w:t>Github</w:t>
-      </w:r>
-      <w:proofErr w:type="spellEnd"/>
+        <w:t>Added to Github</w:t>
+      </w:r>
     </w:p>
     <w:p>
       <w:pPr>
@@ -795,15 +778,7 @@
         </w:numPr>
       </w:pPr>
       <w:r>
-        <w:t xml:space="preserve">Added </w:t>
-      </w:r>
-      <w:proofErr w:type="spellStart"/>
-      <w:r>
-        <w:t>Javascript</w:t>
-      </w:r>
-      <w:proofErr w:type="spellEnd"/>
-      <w:r>
-        <w:t xml:space="preserve"> validation for the form by using Regex</w:t>
+        <w:t>Added Javascript validation for the form by using Regex</w:t>
       </w:r>
       <w:r>
         <w:t>.</w:t>
@@ -981,18 +956,10 @@
         <w:t xml:space="preserve"> unintended</w:t>
       </w:r>
       <w:r>
-        <w:t xml:space="preserve"> visual bug on </w:t>
-      </w:r>
-      <w:proofErr w:type="spellStart"/>
-      <w:r>
-        <w:t>I</w:t>
-      </w:r>
-      <w:r>
-        <w:t>Pad</w:t>
-      </w:r>
-      <w:proofErr w:type="spellEnd"/>
-      <w:r>
-        <w:t xml:space="preserve"> on products and </w:t>
+        <w:t xml:space="preserve"> visual bug on I</w:t>
+      </w:r>
+      <w:r>
+        <w:t xml:space="preserve">Pad on products and </w:t>
       </w:r>
       <w:r>
         <w:t>navigation ribbon</w:t>
@@ -1007,21 +974,8 @@
         </w:numPr>
       </w:pPr>
       <w:r>
-        <w:t xml:space="preserve">Fixed visual bug on very small Viewport on mobile </w:t>
-      </w:r>
-      <w:proofErr w:type="spellStart"/>
-      <w:r>
-        <w:t>e.g</w:t>
-      </w:r>
-      <w:proofErr w:type="spellEnd"/>
-      <w:r>
-        <w:t xml:space="preserve"> Samsung </w:t>
-      </w:r>
-      <w:proofErr w:type="spellStart"/>
-      <w:r>
-        <w:t>Galaxyfold</w:t>
-      </w:r>
-      <w:proofErr w:type="spellEnd"/>
+        <w:t>Fixed visual bug on very small Viewport on mobile e.g Samsung Galaxyfold</w:t>
+      </w:r>
     </w:p>
     <w:p>
       <w:pPr>
@@ -1327,6 +1281,216 @@
     </w:p>
     <w:p>
       <w:pPr>
+        <w:pStyle w:val="Heading2"/>
+      </w:pPr>
+      <w:r>
+        <w:t>12 April 2021</w:t>
+      </w:r>
+    </w:p>
+    <w:p>
+      <w:pPr>
+        <w:pStyle w:val="ListParagraph"/>
+        <w:numPr>
+          <w:ilvl w:val="0"/>
+          <w:numId w:val="17"/>
+        </w:numPr>
+      </w:pPr>
+      <w:r>
+        <w:t>Added Identity</w:t>
+      </w:r>
+    </w:p>
+    <w:p>
+      <w:pPr>
+        <w:pStyle w:val="ListParagraph"/>
+        <w:numPr>
+          <w:ilvl w:val="0"/>
+          <w:numId w:val="17"/>
+        </w:numPr>
+      </w:pPr>
+      <w:r>
+        <w:t>Extends Identity</w:t>
+      </w:r>
+    </w:p>
+    <w:p>
+      <w:pPr>
+        <w:pStyle w:val="ListParagraph"/>
+        <w:numPr>
+          <w:ilvl w:val="0"/>
+          <w:numId w:val="17"/>
+        </w:numPr>
+      </w:pPr>
+      <w:r>
+        <w:t>Added User Manager</w:t>
+      </w:r>
+    </w:p>
+    <w:p>
+      <w:pPr>
+        <w:pStyle w:val="ListParagraph"/>
+        <w:numPr>
+          <w:ilvl w:val="0"/>
+          <w:numId w:val="17"/>
+        </w:numPr>
+      </w:pPr>
+      <w:r>
+        <w:t>Added Signin Manager</w:t>
+      </w:r>
+    </w:p>
+    <w:p>
+      <w:pPr>
+        <w:pStyle w:val="Heading2"/>
+      </w:pPr>
+      <w:r>
+        <w:t>13 April 2021</w:t>
+      </w:r>
+    </w:p>
+    <w:p>
+      <w:pPr>
+        <w:pStyle w:val="ListParagraph"/>
+        <w:numPr>
+          <w:ilvl w:val="0"/>
+          <w:numId w:val="18"/>
+        </w:numPr>
+      </w:pPr>
+      <w:r>
+        <w:t>Remove submit method on AJAX VALIDATE BASE PACKAGE, this proven as a massive bug when sending data into the server with JQUERY AJAX UNOBSTRUCTIVE not sure what to do about it. But disabling it proven to be working.</w:t>
+      </w:r>
+    </w:p>
+    <w:p>
+      <w:pPr>
+        <w:pStyle w:val="ListParagraph"/>
+      </w:pPr>
+      <w:r>
+        <w:t xml:space="preserve">Tried many things and wasted so many hours but doesn’t work. </w:t>
+      </w:r>
+    </w:p>
+    <w:p>
+      <w:pPr>
+        <w:pStyle w:val="ListParagraph"/>
+      </w:pPr>
+      <w:r>
+        <w:t>Always giving error when submitting the form.</w:t>
+      </w:r>
+    </w:p>
+    <w:p>
+      <w:pPr>
+        <w:pStyle w:val="ListParagraph"/>
+      </w:pPr>
+      <w:r>
+        <w:t>Adding ignore options will either disabling the entire package or just recreating the error when submitting.</w:t>
+      </w:r>
+    </w:p>
+    <w:p>
+      <w:pPr>
+        <w:pStyle w:val="ListParagraph"/>
+      </w:pPr>
+      <w:r>
+        <w:rPr>
+          <w:noProof/>
+        </w:rPr>
+        <w:drawing>
+          <wp:inline distT="0" distB="0" distL="0" distR="0" wp14:anchorId="3509C845" wp14:editId="37E0F350">
+            <wp:extent cx="2724150" cy="2746540"/>
+            <wp:effectExtent l="0" t="0" r="0" b="0"/>
+            <wp:docPr id="5" name="Picture 5"/>
+            <wp:cNvGraphicFramePr>
+              <a:graphicFrameLocks xmlns:a="http://schemas.openxmlformats.org/drawingml/2006/main" noChangeAspect="1"/>
+            </wp:cNvGraphicFramePr>
+            <a:graphic xmlns:a="http://schemas.openxmlformats.org/drawingml/2006/main">
+              <a:graphicData uri="http://schemas.openxmlformats.org/drawingml/2006/picture">
+                <pic:pic xmlns:pic="http://schemas.openxmlformats.org/drawingml/2006/picture">
+                  <pic:nvPicPr>
+                    <pic:cNvPr id="1" name=""/>
+                    <pic:cNvPicPr/>
+                  </pic:nvPicPr>
+                  <pic:blipFill>
+                    <a:blip r:embed="rId15"/>
+                    <a:stretch>
+                      <a:fillRect/>
+                    </a:stretch>
+                  </pic:blipFill>
+                  <pic:spPr>
+                    <a:xfrm>
+                      <a:off x="0" y="0"/>
+                      <a:ext cx="2729542" cy="2751976"/>
+                    </a:xfrm>
+                    <a:prstGeom prst="rect">
+                      <a:avLst/>
+                    </a:prstGeom>
+                  </pic:spPr>
+                </pic:pic>
+              </a:graphicData>
+            </a:graphic>
+          </wp:inline>
+        </w:drawing>
+      </w:r>
+    </w:p>
+    <w:p>
+      <w:pPr>
+        <w:pStyle w:val="ListParagraph"/>
+      </w:pPr>
+      <w:r>
+        <w:rPr>
+          <w:noProof/>
+        </w:rPr>
+        <w:drawing>
+          <wp:inline distT="0" distB="0" distL="0" distR="0" wp14:anchorId="26E6A5DA" wp14:editId="16297861">
+            <wp:extent cx="5400040" cy="1153795"/>
+            <wp:effectExtent l="0" t="0" r="0" b="8255"/>
+            <wp:docPr id="4" name="Picture 4"/>
+            <wp:cNvGraphicFramePr>
+              <a:graphicFrameLocks xmlns:a="http://schemas.openxmlformats.org/drawingml/2006/main" noChangeAspect="1"/>
+            </wp:cNvGraphicFramePr>
+            <a:graphic xmlns:a="http://schemas.openxmlformats.org/drawingml/2006/main">
+              <a:graphicData uri="http://schemas.openxmlformats.org/drawingml/2006/picture">
+                <pic:pic xmlns:pic="http://schemas.openxmlformats.org/drawingml/2006/picture">
+                  <pic:nvPicPr>
+                    <pic:cNvPr id="1" name=""/>
+                    <pic:cNvPicPr/>
+                  </pic:nvPicPr>
+                  <pic:blipFill>
+                    <a:blip r:embed="rId16"/>
+                    <a:stretch>
+                      <a:fillRect/>
+                    </a:stretch>
+                  </pic:blipFill>
+                  <pic:spPr>
+                    <a:xfrm>
+                      <a:off x="0" y="0"/>
+                      <a:ext cx="5400040" cy="1153795"/>
+                    </a:xfrm>
+                    <a:prstGeom prst="rect">
+                      <a:avLst/>
+                    </a:prstGeom>
+                  </pic:spPr>
+                </pic:pic>
+              </a:graphicData>
+            </a:graphic>
+          </wp:inline>
+        </w:drawing>
+      </w:r>
+    </w:p>
+    <w:p>
+      <w:pPr>
+        <w:pStyle w:val="ListParagraph"/>
+        <w:numPr>
+          <w:ilvl w:val="0"/>
+          <w:numId w:val="18"/>
+        </w:numPr>
+      </w:pPr>
+      <w:r>
+        <w:t>Temporary Registration Form is Done</w:t>
+      </w:r>
+    </w:p>
+    <w:p>
+      <w:pPr>
+        <w:pStyle w:val="ListParagraph"/>
+      </w:pPr>
+      <w:r>
+        <w:t>TTD: HANDLE CALLBACK</w:t>
+      </w:r>
+    </w:p>
+    <w:p>
+      <w:pPr>
         <w:pStyle w:val="Heading1"/>
       </w:pPr>
       <w:r>
@@ -1338,6 +1502,18 @@
         <w:pStyle w:val="ListParagraph"/>
         <w:numPr>
           <w:ilvl w:val="0"/>
+          <w:numId w:val="18"/>
+        </w:numPr>
+      </w:pPr>
+      <w:r>
+        <w:t>Handle Callback from form</w:t>
+      </w:r>
+    </w:p>
+    <w:p>
+      <w:pPr>
+        <w:pStyle w:val="ListParagraph"/>
+        <w:numPr>
+          <w:ilvl w:val="0"/>
           <w:numId w:val="9"/>
         </w:numPr>
       </w:pPr>
@@ -1354,6 +1530,7 @@
         </w:numPr>
       </w:pPr>
       <w:r>
+        <w:lastRenderedPageBreak/>
         <w:t>Vue search bar might require change</w:t>
       </w:r>
       <w:r>
@@ -1469,7 +1646,7 @@
                     <pic:cNvPicPr/>
                   </pic:nvPicPr>
                   <pic:blipFill>
-                    <a:blip r:embed="rId15"/>
+                    <a:blip r:embed="rId17"/>
                     <a:stretch>
                       <a:fillRect/>
                     </a:stretch>
@@ -1524,7 +1701,7 @@
                     <pic:cNvPicPr/>
                   </pic:nvPicPr>
                   <pic:blipFill>
-                    <a:blip r:embed="rId16"/>
+                    <a:blip r:embed="rId18"/>
                     <a:stretch>
                       <a:fillRect/>
                     </a:stretch>
@@ -1574,7 +1751,7 @@
                     <pic:cNvPicPr/>
                   </pic:nvPicPr>
                   <pic:blipFill>
-                    <a:blip r:embed="rId17"/>
+                    <a:blip r:embed="rId19"/>
                     <a:stretch>
                       <a:fillRect/>
                     </a:stretch>
@@ -2851,6 +3028,119 @@
     </w:lvl>
   </w:abstractNum>
   <w:abstractNum w:abstractNumId="11" w15:restartNumberingAfterBreak="0">
+    <w:nsid w:val="5EC14996"/>
+    <w:multiLevelType w:val="hybridMultilevel"/>
+    <w:tmpl w:val="83AAB77A"/>
+    <w:lvl w:ilvl="0" w:tplc="14090001">
+      <w:start w:val="1"/>
+      <w:numFmt w:val="bullet"/>
+      <w:lvlText w:val=""/>
+      <w:lvlJc w:val="left"/>
+      <w:pPr>
+        <w:ind w:left="720" w:hanging="360"/>
+      </w:pPr>
+      <w:rPr>
+        <w:rFonts w:ascii="Symbol" w:hAnsi="Symbol" w:hint="default"/>
+      </w:rPr>
+    </w:lvl>
+    <w:lvl w:ilvl="1" w:tplc="14090003" w:tentative="1">
+      <w:start w:val="1"/>
+      <w:numFmt w:val="bullet"/>
+      <w:lvlText w:val="o"/>
+      <w:lvlJc w:val="left"/>
+      <w:pPr>
+        <w:ind w:left="1440" w:hanging="360"/>
+      </w:pPr>
+      <w:rPr>
+        <w:rFonts w:ascii="Courier New" w:hAnsi="Courier New" w:cs="Courier New" w:hint="default"/>
+      </w:rPr>
+    </w:lvl>
+    <w:lvl w:ilvl="2" w:tplc="14090005" w:tentative="1">
+      <w:start w:val="1"/>
+      <w:numFmt w:val="bullet"/>
+      <w:lvlText w:val=""/>
+      <w:lvlJc w:val="left"/>
+      <w:pPr>
+        <w:ind w:left="2160" w:hanging="360"/>
+      </w:pPr>
+      <w:rPr>
+        <w:rFonts w:ascii="Wingdings" w:hAnsi="Wingdings" w:hint="default"/>
+      </w:rPr>
+    </w:lvl>
+    <w:lvl w:ilvl="3" w:tplc="14090001" w:tentative="1">
+      <w:start w:val="1"/>
+      <w:numFmt w:val="bullet"/>
+      <w:lvlText w:val=""/>
+      <w:lvlJc w:val="left"/>
+      <w:pPr>
+        <w:ind w:left="2880" w:hanging="360"/>
+      </w:pPr>
+      <w:rPr>
+        <w:rFonts w:ascii="Symbol" w:hAnsi="Symbol" w:hint="default"/>
+      </w:rPr>
+    </w:lvl>
+    <w:lvl w:ilvl="4" w:tplc="14090003" w:tentative="1">
+      <w:start w:val="1"/>
+      <w:numFmt w:val="bullet"/>
+      <w:lvlText w:val="o"/>
+      <w:lvlJc w:val="left"/>
+      <w:pPr>
+        <w:ind w:left="3600" w:hanging="360"/>
+      </w:pPr>
+      <w:rPr>
+        <w:rFonts w:ascii="Courier New" w:hAnsi="Courier New" w:cs="Courier New" w:hint="default"/>
+      </w:rPr>
+    </w:lvl>
+    <w:lvl w:ilvl="5" w:tplc="14090005" w:tentative="1">
+      <w:start w:val="1"/>
+      <w:numFmt w:val="bullet"/>
+      <w:lvlText w:val=""/>
+      <w:lvlJc w:val="left"/>
+      <w:pPr>
+        <w:ind w:left="4320" w:hanging="360"/>
+      </w:pPr>
+      <w:rPr>
+        <w:rFonts w:ascii="Wingdings" w:hAnsi="Wingdings" w:hint="default"/>
+      </w:rPr>
+    </w:lvl>
+    <w:lvl w:ilvl="6" w:tplc="14090001" w:tentative="1">
+      <w:start w:val="1"/>
+      <w:numFmt w:val="bullet"/>
+      <w:lvlText w:val=""/>
+      <w:lvlJc w:val="left"/>
+      <w:pPr>
+        <w:ind w:left="5040" w:hanging="360"/>
+      </w:pPr>
+      <w:rPr>
+        <w:rFonts w:ascii="Symbol" w:hAnsi="Symbol" w:hint="default"/>
+      </w:rPr>
+    </w:lvl>
+    <w:lvl w:ilvl="7" w:tplc="14090003" w:tentative="1">
+      <w:start w:val="1"/>
+      <w:numFmt w:val="bullet"/>
+      <w:lvlText w:val="o"/>
+      <w:lvlJc w:val="left"/>
+      <w:pPr>
+        <w:ind w:left="5760" w:hanging="360"/>
+      </w:pPr>
+      <w:rPr>
+        <w:rFonts w:ascii="Courier New" w:hAnsi="Courier New" w:cs="Courier New" w:hint="default"/>
+      </w:rPr>
+    </w:lvl>
+    <w:lvl w:ilvl="8" w:tplc="14090005" w:tentative="1">
+      <w:start w:val="1"/>
+      <w:numFmt w:val="bullet"/>
+      <w:lvlText w:val=""/>
+      <w:lvlJc w:val="left"/>
+      <w:pPr>
+        <w:ind w:left="6480" w:hanging="360"/>
+      </w:pPr>
+      <w:rPr>
+        <w:rFonts w:ascii="Wingdings" w:hAnsi="Wingdings" w:hint="default"/>
+      </w:rPr>
+    </w:lvl>
+  </w:abstractNum>
+  <w:abstractNum w:abstractNumId="12" w15:restartNumberingAfterBreak="0">
     <w:nsid w:val="5FEF2F56"/>
     <w:multiLevelType w:val="hybridMultilevel"/>
     <w:tmpl w:val="7526A2E2"/>
@@ -2963,7 +3253,7 @@
       </w:rPr>
     </w:lvl>
   </w:abstractNum>
-  <w:abstractNum w:abstractNumId="12" w15:restartNumberingAfterBreak="0">
+  <w:abstractNum w:abstractNumId="13" w15:restartNumberingAfterBreak="0">
     <w:nsid w:val="6FFF66BB"/>
     <w:multiLevelType w:val="hybridMultilevel"/>
     <w:tmpl w:val="E2B6241A"/>
@@ -3076,7 +3366,7 @@
       </w:rPr>
     </w:lvl>
   </w:abstractNum>
-  <w:abstractNum w:abstractNumId="13" w15:restartNumberingAfterBreak="0">
+  <w:abstractNum w:abstractNumId="14" w15:restartNumberingAfterBreak="0">
     <w:nsid w:val="73C80B91"/>
     <w:multiLevelType w:val="hybridMultilevel"/>
     <w:tmpl w:val="B2BA3EA4"/>
@@ -3189,7 +3479,7 @@
       </w:rPr>
     </w:lvl>
   </w:abstractNum>
-  <w:abstractNum w:abstractNumId="14" w15:restartNumberingAfterBreak="0">
+  <w:abstractNum w:abstractNumId="15" w15:restartNumberingAfterBreak="0">
     <w:nsid w:val="752D12BF"/>
     <w:multiLevelType w:val="hybridMultilevel"/>
     <w:tmpl w:val="9CD8A4D0"/>
@@ -3302,10 +3592,123 @@
       </w:rPr>
     </w:lvl>
   </w:abstractNum>
-  <w:abstractNum w:abstractNumId="15" w15:restartNumberingAfterBreak="0">
+  <w:abstractNum w:abstractNumId="16" w15:restartNumberingAfterBreak="0">
     <w:nsid w:val="772A4A14"/>
     <w:multiLevelType w:val="hybridMultilevel"/>
     <w:tmpl w:val="5DF2A29E"/>
+    <w:lvl w:ilvl="0" w:tplc="14090001">
+      <w:start w:val="1"/>
+      <w:numFmt w:val="bullet"/>
+      <w:lvlText w:val=""/>
+      <w:lvlJc w:val="left"/>
+      <w:pPr>
+        <w:ind w:left="720" w:hanging="360"/>
+      </w:pPr>
+      <w:rPr>
+        <w:rFonts w:ascii="Symbol" w:hAnsi="Symbol" w:hint="default"/>
+      </w:rPr>
+    </w:lvl>
+    <w:lvl w:ilvl="1" w:tplc="14090003" w:tentative="1">
+      <w:start w:val="1"/>
+      <w:numFmt w:val="bullet"/>
+      <w:lvlText w:val="o"/>
+      <w:lvlJc w:val="left"/>
+      <w:pPr>
+        <w:ind w:left="1440" w:hanging="360"/>
+      </w:pPr>
+      <w:rPr>
+        <w:rFonts w:ascii="Courier New" w:hAnsi="Courier New" w:cs="Courier New" w:hint="default"/>
+      </w:rPr>
+    </w:lvl>
+    <w:lvl w:ilvl="2" w:tplc="14090005" w:tentative="1">
+      <w:start w:val="1"/>
+      <w:numFmt w:val="bullet"/>
+      <w:lvlText w:val=""/>
+      <w:lvlJc w:val="left"/>
+      <w:pPr>
+        <w:ind w:left="2160" w:hanging="360"/>
+      </w:pPr>
+      <w:rPr>
+        <w:rFonts w:ascii="Wingdings" w:hAnsi="Wingdings" w:hint="default"/>
+      </w:rPr>
+    </w:lvl>
+    <w:lvl w:ilvl="3" w:tplc="14090001" w:tentative="1">
+      <w:start w:val="1"/>
+      <w:numFmt w:val="bullet"/>
+      <w:lvlText w:val=""/>
+      <w:lvlJc w:val="left"/>
+      <w:pPr>
+        <w:ind w:left="2880" w:hanging="360"/>
+      </w:pPr>
+      <w:rPr>
+        <w:rFonts w:ascii="Symbol" w:hAnsi="Symbol" w:hint="default"/>
+      </w:rPr>
+    </w:lvl>
+    <w:lvl w:ilvl="4" w:tplc="14090003" w:tentative="1">
+      <w:start w:val="1"/>
+      <w:numFmt w:val="bullet"/>
+      <w:lvlText w:val="o"/>
+      <w:lvlJc w:val="left"/>
+      <w:pPr>
+        <w:ind w:left="3600" w:hanging="360"/>
+      </w:pPr>
+      <w:rPr>
+        <w:rFonts w:ascii="Courier New" w:hAnsi="Courier New" w:cs="Courier New" w:hint="default"/>
+      </w:rPr>
+    </w:lvl>
+    <w:lvl w:ilvl="5" w:tplc="14090005" w:tentative="1">
+      <w:start w:val="1"/>
+      <w:numFmt w:val="bullet"/>
+      <w:lvlText w:val=""/>
+      <w:lvlJc w:val="left"/>
+      <w:pPr>
+        <w:ind w:left="4320" w:hanging="360"/>
+      </w:pPr>
+      <w:rPr>
+        <w:rFonts w:ascii="Wingdings" w:hAnsi="Wingdings" w:hint="default"/>
+      </w:rPr>
+    </w:lvl>
+    <w:lvl w:ilvl="6" w:tplc="14090001" w:tentative="1">
+      <w:start w:val="1"/>
+      <w:numFmt w:val="bullet"/>
+      <w:lvlText w:val=""/>
+      <w:lvlJc w:val="left"/>
+      <w:pPr>
+        <w:ind w:left="5040" w:hanging="360"/>
+      </w:pPr>
+      <w:rPr>
+        <w:rFonts w:ascii="Symbol" w:hAnsi="Symbol" w:hint="default"/>
+      </w:rPr>
+    </w:lvl>
+    <w:lvl w:ilvl="7" w:tplc="14090003" w:tentative="1">
+      <w:start w:val="1"/>
+      <w:numFmt w:val="bullet"/>
+      <w:lvlText w:val="o"/>
+      <w:lvlJc w:val="left"/>
+      <w:pPr>
+        <w:ind w:left="5760" w:hanging="360"/>
+      </w:pPr>
+      <w:rPr>
+        <w:rFonts w:ascii="Courier New" w:hAnsi="Courier New" w:cs="Courier New" w:hint="default"/>
+      </w:rPr>
+    </w:lvl>
+    <w:lvl w:ilvl="8" w:tplc="14090005" w:tentative="1">
+      <w:start w:val="1"/>
+      <w:numFmt w:val="bullet"/>
+      <w:lvlText w:val=""/>
+      <w:lvlJc w:val="left"/>
+      <w:pPr>
+        <w:ind w:left="6480" w:hanging="360"/>
+      </w:pPr>
+      <w:rPr>
+        <w:rFonts w:ascii="Wingdings" w:hAnsi="Wingdings" w:hint="default"/>
+      </w:rPr>
+    </w:lvl>
+  </w:abstractNum>
+  <w:abstractNum w:abstractNumId="17" w15:restartNumberingAfterBreak="0">
+    <w:nsid w:val="7B3A2C73"/>
+    <w:multiLevelType w:val="hybridMultilevel"/>
+    <w:tmpl w:val="FCC849C0"/>
     <w:lvl w:ilvl="0" w:tplc="14090001">
       <w:start w:val="1"/>
       <w:numFmt w:val="bullet"/>
@@ -3422,7 +3825,7 @@
     <w:abstractNumId w:val="1"/>
   </w:num>
   <w:num w:numId="3">
-    <w:abstractNumId w:val="13"/>
+    <w:abstractNumId w:val="14"/>
   </w:num>
   <w:num w:numId="4">
     <w:abstractNumId w:val="8"/>
@@ -3437,10 +3840,10 @@
     <w:abstractNumId w:val="3"/>
   </w:num>
   <w:num w:numId="8">
-    <w:abstractNumId w:val="14"/>
+    <w:abstractNumId w:val="15"/>
   </w:num>
   <w:num w:numId="9">
-    <w:abstractNumId w:val="12"/>
+    <w:abstractNumId w:val="13"/>
   </w:num>
   <w:num w:numId="10">
     <w:abstractNumId w:val="2"/>
@@ -3452,7 +3855,7 @@
     <w:abstractNumId w:val="5"/>
   </w:num>
   <w:num w:numId="13">
-    <w:abstractNumId w:val="15"/>
+    <w:abstractNumId w:val="16"/>
   </w:num>
   <w:num w:numId="14">
     <w:abstractNumId w:val="10"/>
@@ -3461,7 +3864,13 @@
     <w:abstractNumId w:val="7"/>
   </w:num>
   <w:num w:numId="16">
+    <w:abstractNumId w:val="12"/>
+  </w:num>
+  <w:num w:numId="17">
     <w:abstractNumId w:val="11"/>
+  </w:num>
+  <w:num w:numId="18">
+    <w:abstractNumId w:val="17"/>
   </w:num>
 </w:numbering>
 </file>

</xml_diff>

<commit_message>
Register partially completed, havent implement token and login will do it tomorrow
</commit_message>
<xml_diff>
--- a/DevelopmentLog.docx
+++ b/DevelopmentLog.docx
@@ -1494,6 +1494,39 @@
         <w:pStyle w:val="Heading1"/>
       </w:pPr>
       <w:r>
+        <w:t>16 April 2021</w:t>
+      </w:r>
+    </w:p>
+    <w:p>
+      <w:pPr>
+        <w:pStyle w:val="ListParagraph"/>
+        <w:numPr>
+          <w:ilvl w:val="0"/>
+          <w:numId w:val="18"/>
+        </w:numPr>
+      </w:pPr>
+      <w:r>
+        <w:t>Registration form handled callback</w:t>
+      </w:r>
+    </w:p>
+    <w:p>
+      <w:pPr>
+        <w:pStyle w:val="ListParagraph"/>
+        <w:numPr>
+          <w:ilvl w:val="0"/>
+          <w:numId w:val="18"/>
+        </w:numPr>
+      </w:pPr>
+      <w:r>
+        <w:t>Client-side validation and server-side validation is tested and working properly.</w:t>
+      </w:r>
+    </w:p>
+    <w:p>
+      <w:pPr>
+        <w:pStyle w:val="Heading1"/>
+      </w:pPr>
+      <w:r>
+        <w:lastRenderedPageBreak/>
         <w:t>Free Thought and TTD</w:t>
       </w:r>
     </w:p>
@@ -1530,7 +1563,6 @@
         </w:numPr>
       </w:pPr>
       <w:r>
-        <w:lastRenderedPageBreak/>
         <w:t>Vue search bar might require change</w:t>
       </w:r>
       <w:r>
@@ -1598,6 +1630,26 @@
       </w:pPr>
       <w:r>
         <w:t>Similar items?</w:t>
+      </w:r>
+    </w:p>
+    <w:p>
+      <w:pPr>
+        <w:pStyle w:val="ListParagraph"/>
+        <w:numPr>
+          <w:ilvl w:val="0"/>
+          <w:numId w:val="9"/>
+        </w:numPr>
+      </w:pPr>
+      <w:hyperlink r:id="rId17" w:tgtFrame="_blank" w:history="1">
+        <w:r>
+          <w:t>minifycode.com</w:t>
+        </w:r>
+      </w:hyperlink>
+      <w:r>
+        <w:t> </w:t>
+      </w:r>
+      <w:r>
+        <w:t>Minify css code in production</w:t>
       </w:r>
     </w:p>
     <w:p/>
@@ -1646,7 +1698,7 @@
                     <pic:cNvPicPr/>
                   </pic:nvPicPr>
                   <pic:blipFill>
-                    <a:blip r:embed="rId17"/>
+                    <a:blip r:embed="rId18"/>
                     <a:stretch>
                       <a:fillRect/>
                     </a:stretch>
@@ -1701,7 +1753,7 @@
                     <pic:cNvPicPr/>
                   </pic:nvPicPr>
                   <pic:blipFill>
-                    <a:blip r:embed="rId18"/>
+                    <a:blip r:embed="rId19"/>
                     <a:stretch>
                       <a:fillRect/>
                     </a:stretch>
@@ -1751,7 +1803,7 @@
                     <pic:cNvPicPr/>
                   </pic:nvPicPr>
                   <pic:blipFill>
-                    <a:blip r:embed="rId19"/>
+                    <a:blip r:embed="rId20"/>
                     <a:stretch>
                       <a:fillRect/>
                     </a:stretch>
@@ -3708,7 +3760,7 @@
   <w:abstractNum w:abstractNumId="17" w15:restartNumberingAfterBreak="0">
     <w:nsid w:val="7B3A2C73"/>
     <w:multiLevelType w:val="hybridMultilevel"/>
-    <w:tmpl w:val="FCC849C0"/>
+    <w:tmpl w:val="45EA94EE"/>
     <w:lvl w:ilvl="0" w:tplc="14090001">
       <w:start w:val="1"/>
       <w:numFmt w:val="bullet"/>

</xml_diff>

<commit_message>
Autocomplete for password is turned off
</commit_message>
<xml_diff>
--- a/DevelopmentLog.docx
+++ b/DevelopmentLog.docx
@@ -51,9 +51,11 @@
       <w:pPr>
         <w:pStyle w:val="Heading2"/>
       </w:pPr>
+      <w:proofErr w:type="spellStart"/>
       <w:r>
         <w:t>SideBar</w:t>
       </w:r>
+      <w:proofErr w:type="spellEnd"/>
     </w:p>
     <w:p>
       <w:hyperlink r:id="rId6" w:history="1">
@@ -288,9 +290,11 @@
         <w:pStyle w:val="Heading2"/>
         <w:spacing w:line="360" w:lineRule="auto"/>
       </w:pPr>
+      <w:proofErr w:type="spellStart"/>
       <w:r>
         <w:t>Css</w:t>
       </w:r>
+      <w:proofErr w:type="spellEnd"/>
       <w:r>
         <w:t xml:space="preserve"> &amp; JS</w:t>
       </w:r>
@@ -347,11 +351,19 @@
           <w:rFonts w:ascii="Microsoft New Tai Lue" w:hAnsi="Microsoft New Tai Lue" w:cs="Microsoft New Tai Lue"/>
         </w:rPr>
       </w:pPr>
+      <w:proofErr w:type="spellStart"/>
       <w:r>
         <w:rPr>
           <w:rFonts w:ascii="Microsoft New Tai Lue" w:hAnsi="Microsoft New Tai Lue" w:cs="Microsoft New Tai Lue"/>
         </w:rPr>
-        <w:t>Jquery 3.5.1</w:t>
+        <w:t>Jquery</w:t>
+      </w:r>
+      <w:proofErr w:type="spellEnd"/>
+      <w:r>
+        <w:rPr>
+          <w:rFonts w:ascii="Microsoft New Tai Lue" w:hAnsi="Microsoft New Tai Lue" w:cs="Microsoft New Tai Lue"/>
+        </w:rPr>
+        <w:t xml:space="preserve"> 3.5.1</w:t>
       </w:r>
     </w:p>
     <w:p>
@@ -458,8 +470,13 @@
         </w:numPr>
       </w:pPr>
       <w:r>
-        <w:t>Started to create the project</w:t>
-      </w:r>
+        <w:t xml:space="preserve">Started to create the </w:t>
+      </w:r>
+      <w:proofErr w:type="gramStart"/>
+      <w:r>
+        <w:t>project</w:t>
+      </w:r>
+      <w:proofErr w:type="gramEnd"/>
     </w:p>
     <w:p>
       <w:pPr>
@@ -482,8 +499,13 @@
         </w:numPr>
       </w:pPr>
       <w:r>
-        <w:t>Added bootstrap v 5.0 beta 2</w:t>
-      </w:r>
+        <w:t xml:space="preserve">Added bootstrap v 5.0 beta </w:t>
+      </w:r>
+      <w:proofErr w:type="gramStart"/>
+      <w:r>
+        <w:t>2</w:t>
+      </w:r>
+      <w:proofErr w:type="gramEnd"/>
     </w:p>
     <w:p>
       <w:pPr>
@@ -494,8 +516,15 @@
         </w:numPr>
       </w:pPr>
       <w:r>
-        <w:t>Added to Github</w:t>
-      </w:r>
+        <w:t xml:space="preserve">Added to </w:t>
+      </w:r>
+      <w:proofErr w:type="spellStart"/>
+      <w:proofErr w:type="gramStart"/>
+      <w:r>
+        <w:t>Github</w:t>
+      </w:r>
+      <w:proofErr w:type="spellEnd"/>
+      <w:proofErr w:type="gramEnd"/>
     </w:p>
     <w:p>
       <w:pPr>
@@ -778,7 +807,15 @@
         </w:numPr>
       </w:pPr>
       <w:r>
-        <w:t>Added Javascript validation for the form by using Regex</w:t>
+        <w:t xml:space="preserve">Added </w:t>
+      </w:r>
+      <w:proofErr w:type="spellStart"/>
+      <w:r>
+        <w:t>Javascript</w:t>
+      </w:r>
+      <w:proofErr w:type="spellEnd"/>
+      <w:r>
+        <w:t xml:space="preserve"> validation for the form by using Regex</w:t>
       </w:r>
       <w:r>
         <w:t>.</w:t>
@@ -893,8 +930,13 @@
         </w:numPr>
       </w:pPr>
       <w:r>
-        <w:t>Product page UI Added</w:t>
-      </w:r>
+        <w:t xml:space="preserve">Product page UI </w:t>
+      </w:r>
+      <w:proofErr w:type="gramStart"/>
+      <w:r>
+        <w:t>Added</w:t>
+      </w:r>
+      <w:proofErr w:type="gramEnd"/>
     </w:p>
     <w:p>
       <w:pPr>
@@ -956,10 +998,18 @@
         <w:t xml:space="preserve"> unintended</w:t>
       </w:r>
       <w:r>
-        <w:t xml:space="preserve"> visual bug on I</w:t>
-      </w:r>
-      <w:r>
-        <w:t xml:space="preserve">Pad on products and </w:t>
+        <w:t xml:space="preserve"> visual bug on </w:t>
+      </w:r>
+      <w:proofErr w:type="spellStart"/>
+      <w:r>
+        <w:t>I</w:t>
+      </w:r>
+      <w:r>
+        <w:t>Pad</w:t>
+      </w:r>
+      <w:proofErr w:type="spellEnd"/>
+      <w:r>
+        <w:t xml:space="preserve"> on products and </w:t>
       </w:r>
       <w:r>
         <w:t>navigation ribbon</w:t>
@@ -974,8 +1024,21 @@
         </w:numPr>
       </w:pPr>
       <w:r>
-        <w:t>Fixed visual bug on very small Viewport on mobile e.g Samsung Galaxyfold</w:t>
-      </w:r>
+        <w:t xml:space="preserve">Fixed visual bug on very small Viewport on mobile </w:t>
+      </w:r>
+      <w:proofErr w:type="spellStart"/>
+      <w:r>
+        <w:t>e.g</w:t>
+      </w:r>
+      <w:proofErr w:type="spellEnd"/>
+      <w:r>
+        <w:t xml:space="preserve"> Samsung </w:t>
+      </w:r>
+      <w:proofErr w:type="spellStart"/>
+      <w:r>
+        <w:t>Galaxyfold</w:t>
+      </w:r>
+      <w:proofErr w:type="spellEnd"/>
     </w:p>
     <w:p>
       <w:pPr>
@@ -1018,8 +1081,13 @@
         </w:numPr>
       </w:pPr>
       <w:r>
-        <w:t>Graph tested and it’s working</w:t>
-      </w:r>
+        <w:t xml:space="preserve">Graph tested and it’s </w:t>
+      </w:r>
+      <w:proofErr w:type="gramStart"/>
+      <w:r>
+        <w:t>working</w:t>
+      </w:r>
+      <w:proofErr w:type="gramEnd"/>
     </w:p>
     <w:p>
       <w:pPr>
@@ -1040,12 +1108,14 @@
       <w:r>
         <w:t xml:space="preserve">Ratings tab added into product </w:t>
       </w:r>
+      <w:proofErr w:type="gramStart"/>
       <w:r>
         <w:t>d</w:t>
       </w:r>
       <w:r>
         <w:t>etails</w:t>
       </w:r>
+      <w:proofErr w:type="gramEnd"/>
     </w:p>
     <w:p>
       <w:pPr>
@@ -1097,8 +1167,13 @@
         </w:numPr>
       </w:pPr>
       <w:r>
-        <w:t>Recipe details UI completed</w:t>
-      </w:r>
+        <w:t xml:space="preserve">Recipe details UI </w:t>
+      </w:r>
+      <w:proofErr w:type="gramStart"/>
+      <w:r>
+        <w:t>completed</w:t>
+      </w:r>
+      <w:proofErr w:type="gramEnd"/>
     </w:p>
     <w:p>
       <w:pPr>
@@ -1123,8 +1198,13 @@
         </w:numPr>
       </w:pPr>
       <w:r>
-        <w:t>Password reset UI added</w:t>
-      </w:r>
+        <w:t xml:space="preserve">Password reset UI </w:t>
+      </w:r>
+      <w:proofErr w:type="gramStart"/>
+      <w:r>
+        <w:t>added</w:t>
+      </w:r>
+      <w:proofErr w:type="gramEnd"/>
     </w:p>
     <w:p>
       <w:pPr>
@@ -1147,7 +1227,15 @@
         </w:numPr>
       </w:pPr>
       <w:r>
-        <w:t xml:space="preserve">Created temporary UI for cart </w:t>
+        <w:t xml:space="preserve">Created temporary UI for </w:t>
+      </w:r>
+      <w:proofErr w:type="gramStart"/>
+      <w:r>
+        <w:t>cart</w:t>
+      </w:r>
+      <w:proofErr w:type="gramEnd"/>
+      <w:r>
+        <w:t xml:space="preserve"> </w:t>
       </w:r>
     </w:p>
     <w:p>
@@ -1219,8 +1307,13 @@
         </w:numPr>
       </w:pPr>
       <w:r>
-        <w:t>Fix Magnifier blocking the navigation bar</w:t>
-      </w:r>
+        <w:t xml:space="preserve">Fix Magnifier blocking the navigation </w:t>
+      </w:r>
+      <w:proofErr w:type="gramStart"/>
+      <w:r>
+        <w:t>bar</w:t>
+      </w:r>
+      <w:proofErr w:type="gramEnd"/>
     </w:p>
     <w:p>
       <w:pPr>
@@ -1332,7 +1425,15 @@
         </w:numPr>
       </w:pPr>
       <w:r>
-        <w:t>Added Signin Manager</w:t>
+        <w:t xml:space="preserve">Added </w:t>
+      </w:r>
+      <w:proofErr w:type="spellStart"/>
+      <w:r>
+        <w:t>Signin</w:t>
+      </w:r>
+      <w:proofErr w:type="spellEnd"/>
+      <w:r>
+        <w:t xml:space="preserve"> Manager</w:t>
       </w:r>
     </w:p>
     <w:p>
@@ -1360,7 +1461,15 @@
         <w:pStyle w:val="ListParagraph"/>
       </w:pPr>
       <w:r>
-        <w:t xml:space="preserve">Tried many things and wasted so many hours but doesn’t work. </w:t>
+        <w:t xml:space="preserve">Tried many things and wasted so many hours but </w:t>
+      </w:r>
+      <w:proofErr w:type="gramStart"/>
+      <w:r>
+        <w:t>doesn’t</w:t>
+      </w:r>
+      <w:proofErr w:type="gramEnd"/>
+      <w:r>
+        <w:t xml:space="preserve"> work. </w:t>
       </w:r>
     </w:p>
     <w:p>
@@ -1506,8 +1615,15 @@
         </w:numPr>
       </w:pPr>
       <w:r>
-        <w:t>Registration form handled callback</w:t>
-      </w:r>
+        <w:t xml:space="preserve">Registration form handled </w:t>
+      </w:r>
+      <w:proofErr w:type="spellStart"/>
+      <w:proofErr w:type="gramStart"/>
+      <w:r>
+        <w:t>callback</w:t>
+      </w:r>
+      <w:proofErr w:type="spellEnd"/>
+      <w:proofErr w:type="gramEnd"/>
     </w:p>
     <w:p>
       <w:pPr>
@@ -1523,10 +1639,28 @@
     </w:p>
     <w:p>
       <w:pPr>
+        <w:pStyle w:val="ListParagraph"/>
+        <w:numPr>
+          <w:ilvl w:val="0"/>
+          <w:numId w:val="18"/>
+        </w:numPr>
+      </w:pPr>
+      <w:r>
+        <w:lastRenderedPageBreak/>
+        <w:t xml:space="preserve">Remove autocomplete for </w:t>
+      </w:r>
+      <w:proofErr w:type="gramStart"/>
+      <w:r>
+        <w:t>password</w:t>
+      </w:r>
+      <w:proofErr w:type="gramEnd"/>
+    </w:p>
+    <w:p/>
+    <w:p>
+      <w:pPr>
         <w:pStyle w:val="Heading1"/>
       </w:pPr>
       <w:r>
-        <w:lastRenderedPageBreak/>
         <w:t>Free Thought and TTD</w:t>
       </w:r>
     </w:p>
@@ -1539,7 +1673,15 @@
         </w:numPr>
       </w:pPr>
       <w:r>
-        <w:t>Handle Callback from form</w:t>
+        <w:t xml:space="preserve">Handle </w:t>
+      </w:r>
+      <w:proofErr w:type="spellStart"/>
+      <w:r>
+        <w:t>Callback</w:t>
+      </w:r>
+      <w:proofErr w:type="spellEnd"/>
+      <w:r>
+        <w:t xml:space="preserve"> from form</w:t>
       </w:r>
     </w:p>
     <w:p>
@@ -1649,8 +1791,21 @@
         <w:t> </w:t>
       </w:r>
       <w:r>
-        <w:t>Minify css code in production</w:t>
-      </w:r>
+        <w:t xml:space="preserve">Minify </w:t>
+      </w:r>
+      <w:proofErr w:type="spellStart"/>
+      <w:r>
+        <w:t>css</w:t>
+      </w:r>
+      <w:proofErr w:type="spellEnd"/>
+      <w:r>
+        <w:t xml:space="preserve"> code in </w:t>
+      </w:r>
+      <w:proofErr w:type="gramStart"/>
+      <w:r>
+        <w:t>production</w:t>
+      </w:r>
+      <w:proofErr w:type="gramEnd"/>
     </w:p>
     <w:p/>
     <w:p>
@@ -1779,8 +1934,13 @@
         <w:pStyle w:val="Heading4"/>
       </w:pPr>
       <w:r>
-        <w:t>Success in receiving data</w:t>
-      </w:r>
+        <w:t xml:space="preserve">Success in receiving </w:t>
+      </w:r>
+      <w:proofErr w:type="gramStart"/>
+      <w:r>
+        <w:t>data</w:t>
+      </w:r>
+      <w:proofErr w:type="gramEnd"/>
     </w:p>
     <w:p>
       <w:r>

</xml_diff>

<commit_message>
Register Function done Login Function Done Forgot Password Function done Will do reset password tomorrow, cant figure out the bug for now
</commit_message>
<xml_diff>
--- a/DevelopmentLog.docx
+++ b/DevelopmentLog.docx
@@ -1,6 +1,6 @@
 
 <file path=word/document.xml><?xml version="1.0" encoding="utf-8"?>
-<w:document xmlns:wpc="http://schemas.microsoft.com/office/word/2010/wordprocessingCanvas" xmlns:cx="http://schemas.microsoft.com/office/drawing/2014/chartex" xmlns:cx1="http://schemas.microsoft.com/office/drawing/2015/9/8/chartex" xmlns:cx2="http://schemas.microsoft.com/office/drawing/2015/10/21/chartex" xmlns:cx3="http://schemas.microsoft.com/office/drawing/2016/5/9/chartex" xmlns:cx4="http://schemas.microsoft.com/office/drawing/2016/5/10/chartex" xmlns:cx5="http://schemas.microsoft.com/office/drawing/2016/5/11/chartex" xmlns:cx6="http://schemas.microsoft.com/office/drawing/2016/5/12/chartex" xmlns:cx7="http://schemas.microsoft.com/office/drawing/2016/5/13/chartex" xmlns:cx8="http://schemas.microsoft.com/office/drawing/2016/5/14/chartex" xmlns:mc="http://schemas.openxmlformats.org/markup-compatibility/2006" xmlns:aink="http://schemas.microsoft.com/office/drawing/2016/ink" xmlns:am3d="http://schemas.microsoft.com/office/drawing/2017/model3d" xmlns:o="urn:schemas-microsoft-com:office:office" xmlns:r="http://schemas.openxmlformats.org/officeDocument/2006/relationships" xmlns:m="http://schemas.openxmlformats.org/officeDocument/2006/math" xmlns:v="urn:schemas-microsoft-com:vml" xmlns:wp14="http://schemas.microsoft.com/office/word/2010/wordprocessingDrawing" xmlns:wp="http://schemas.openxmlformats.org/drawingml/2006/wordprocessingDrawing" xmlns:w10="urn:schemas-microsoft-com:office:word" xmlns:w="http://schemas.openxmlformats.org/wordprocessingml/2006/main" xmlns:w14="http://schemas.microsoft.com/office/word/2010/wordml" xmlns:w15="http://schemas.microsoft.com/office/word/2012/wordml" xmlns:w16cex="http://schemas.microsoft.com/office/word/2018/wordml/cex" xmlns:w16cid="http://schemas.microsoft.com/office/word/2016/wordml/cid" xmlns:w16="http://schemas.microsoft.com/office/word/2018/wordml" xmlns:w16se="http://schemas.microsoft.com/office/word/2015/wordml/symex" xmlns:wpg="http://schemas.microsoft.com/office/word/2010/wordprocessingGroup" xmlns:wpi="http://schemas.microsoft.com/office/word/2010/wordprocessingInk" xmlns:wne="http://schemas.microsoft.com/office/word/2006/wordml" xmlns:wps="http://schemas.microsoft.com/office/word/2010/wordprocessingShape" mc:Ignorable="w14 w15 w16se w16cid w16 w16cex wp14">
+<w:document xmlns:wpc="http://schemas.microsoft.com/office/word/2010/wordprocessingCanvas" xmlns:cx="http://schemas.microsoft.com/office/drawing/2014/chartex" xmlns:cx1="http://schemas.microsoft.com/office/drawing/2015/9/8/chartex" xmlns:cx2="http://schemas.microsoft.com/office/drawing/2015/10/21/chartex" xmlns:cx3="http://schemas.microsoft.com/office/drawing/2016/5/9/chartex" xmlns:cx4="http://schemas.microsoft.com/office/drawing/2016/5/10/chartex" xmlns:cx5="http://schemas.microsoft.com/office/drawing/2016/5/11/chartex" xmlns:cx6="http://schemas.microsoft.com/office/drawing/2016/5/12/chartex" xmlns:cx7="http://schemas.microsoft.com/office/drawing/2016/5/13/chartex" xmlns:cx8="http://schemas.microsoft.com/office/drawing/2016/5/14/chartex" xmlns:mc="http://schemas.openxmlformats.org/markup-compatibility/2006" xmlns:aink="http://schemas.microsoft.com/office/drawing/2016/ink" xmlns:am3d="http://schemas.microsoft.com/office/drawing/2017/model3d" xmlns:o="urn:schemas-microsoft-com:office:office" xmlns:r="http://schemas.openxmlformats.org/officeDocument/2006/relationships" xmlns:m="http://schemas.openxmlformats.org/officeDocument/2006/math" xmlns:v="urn:schemas-microsoft-com:vml" xmlns:wp14="http://schemas.microsoft.com/office/word/2010/wordprocessingDrawing" xmlns:wp="http://schemas.openxmlformats.org/drawingml/2006/wordprocessingDrawing" xmlns:w10="urn:schemas-microsoft-com:office:word" xmlns:w="http://schemas.openxmlformats.org/wordprocessingml/2006/main" xmlns:w14="http://schemas.microsoft.com/office/word/2010/wordml" xmlns:w15="http://schemas.microsoft.com/office/word/2012/wordml" xmlns:w16cex="http://schemas.microsoft.com/office/word/2018/wordml/cex" xmlns:w16cid="http://schemas.microsoft.com/office/word/2016/wordml/cid" xmlns:w16="http://schemas.microsoft.com/office/word/2018/wordml" xmlns:w16sdtdh="http://schemas.microsoft.com/office/word/2020/wordml/sdtdatahash" xmlns:w16se="http://schemas.microsoft.com/office/word/2015/wordml/symex" xmlns:wpg="http://schemas.microsoft.com/office/word/2010/wordprocessingGroup" xmlns:wpi="http://schemas.microsoft.com/office/word/2010/wordprocessingInk" xmlns:wne="http://schemas.microsoft.com/office/word/2006/wordml" xmlns:wps="http://schemas.microsoft.com/office/word/2010/wordprocessingShape" mc:Ignorable="w14 w15 w16se w16cid w16 w16cex w16sdtdh wp14">
   <w:body>
     <w:p>
       <w:pPr>
@@ -51,11 +51,9 @@
       <w:pPr>
         <w:pStyle w:val="Heading2"/>
       </w:pPr>
-      <w:proofErr w:type="spellStart"/>
       <w:r>
         <w:t>SideBar</w:t>
       </w:r>
-      <w:proofErr w:type="spellEnd"/>
     </w:p>
     <w:p>
       <w:hyperlink r:id="rId6" w:history="1">
@@ -290,11 +288,9 @@
         <w:pStyle w:val="Heading2"/>
         <w:spacing w:line="360" w:lineRule="auto"/>
       </w:pPr>
-      <w:proofErr w:type="spellStart"/>
       <w:r>
         <w:t>Css</w:t>
       </w:r>
-      <w:proofErr w:type="spellEnd"/>
       <w:r>
         <w:t xml:space="preserve"> &amp; JS</w:t>
       </w:r>
@@ -351,19 +347,11 @@
           <w:rFonts w:ascii="Microsoft New Tai Lue" w:hAnsi="Microsoft New Tai Lue" w:cs="Microsoft New Tai Lue"/>
         </w:rPr>
       </w:pPr>
-      <w:proofErr w:type="spellStart"/>
       <w:r>
         <w:rPr>
           <w:rFonts w:ascii="Microsoft New Tai Lue" w:hAnsi="Microsoft New Tai Lue" w:cs="Microsoft New Tai Lue"/>
         </w:rPr>
-        <w:t>Jquery</w:t>
-      </w:r>
-      <w:proofErr w:type="spellEnd"/>
-      <w:r>
-        <w:rPr>
-          <w:rFonts w:ascii="Microsoft New Tai Lue" w:hAnsi="Microsoft New Tai Lue" w:cs="Microsoft New Tai Lue"/>
-        </w:rPr>
-        <w:t xml:space="preserve"> 3.5.1</w:t>
+        <w:t>Jquery 3.5.1</w:t>
       </w:r>
     </w:p>
     <w:p>
@@ -470,13 +458,8 @@
         </w:numPr>
       </w:pPr>
       <w:r>
-        <w:t xml:space="preserve">Started to create the </w:t>
-      </w:r>
-      <w:proofErr w:type="gramStart"/>
-      <w:r>
-        <w:t>project</w:t>
-      </w:r>
-      <w:proofErr w:type="gramEnd"/>
+        <w:t>Started to create the project</w:t>
+      </w:r>
     </w:p>
     <w:p>
       <w:pPr>
@@ -499,13 +482,8 @@
         </w:numPr>
       </w:pPr>
       <w:r>
-        <w:t xml:space="preserve">Added bootstrap v 5.0 beta </w:t>
-      </w:r>
-      <w:proofErr w:type="gramStart"/>
-      <w:r>
-        <w:t>2</w:t>
-      </w:r>
-      <w:proofErr w:type="gramEnd"/>
+        <w:t>Added bootstrap v 5.0 beta 2</w:t>
+      </w:r>
     </w:p>
     <w:p>
       <w:pPr>
@@ -516,15 +494,8 @@
         </w:numPr>
       </w:pPr>
       <w:r>
-        <w:t xml:space="preserve">Added to </w:t>
-      </w:r>
-      <w:proofErr w:type="spellStart"/>
-      <w:proofErr w:type="gramStart"/>
-      <w:r>
-        <w:t>Github</w:t>
-      </w:r>
-      <w:proofErr w:type="spellEnd"/>
-      <w:proofErr w:type="gramEnd"/>
+        <w:t>Added to Github</w:t>
+      </w:r>
     </w:p>
     <w:p>
       <w:pPr>
@@ -807,15 +778,7 @@
         </w:numPr>
       </w:pPr>
       <w:r>
-        <w:t xml:space="preserve">Added </w:t>
-      </w:r>
-      <w:proofErr w:type="spellStart"/>
-      <w:r>
-        <w:t>Javascript</w:t>
-      </w:r>
-      <w:proofErr w:type="spellEnd"/>
-      <w:r>
-        <w:t xml:space="preserve"> validation for the form by using Regex</w:t>
+        <w:t>Added Javascript validation for the form by using Regex</w:t>
       </w:r>
       <w:r>
         <w:t>.</w:t>
@@ -930,13 +893,8 @@
         </w:numPr>
       </w:pPr>
       <w:r>
-        <w:t xml:space="preserve">Product page UI </w:t>
-      </w:r>
-      <w:proofErr w:type="gramStart"/>
-      <w:r>
-        <w:t>Added</w:t>
-      </w:r>
-      <w:proofErr w:type="gramEnd"/>
+        <w:t>Product page UI Added</w:t>
+      </w:r>
     </w:p>
     <w:p>
       <w:pPr>
@@ -998,18 +956,10 @@
         <w:t xml:space="preserve"> unintended</w:t>
       </w:r>
       <w:r>
-        <w:t xml:space="preserve"> visual bug on </w:t>
-      </w:r>
-      <w:proofErr w:type="spellStart"/>
-      <w:r>
-        <w:t>I</w:t>
-      </w:r>
-      <w:r>
-        <w:t>Pad</w:t>
-      </w:r>
-      <w:proofErr w:type="spellEnd"/>
-      <w:r>
-        <w:t xml:space="preserve"> on products and </w:t>
+        <w:t xml:space="preserve"> visual bug on I</w:t>
+      </w:r>
+      <w:r>
+        <w:t xml:space="preserve">Pad on products and </w:t>
       </w:r>
       <w:r>
         <w:t>navigation ribbon</w:t>
@@ -1024,21 +974,8 @@
         </w:numPr>
       </w:pPr>
       <w:r>
-        <w:t xml:space="preserve">Fixed visual bug on very small Viewport on mobile </w:t>
-      </w:r>
-      <w:proofErr w:type="spellStart"/>
-      <w:r>
-        <w:t>e.g</w:t>
-      </w:r>
-      <w:proofErr w:type="spellEnd"/>
-      <w:r>
-        <w:t xml:space="preserve"> Samsung </w:t>
-      </w:r>
-      <w:proofErr w:type="spellStart"/>
-      <w:r>
-        <w:t>Galaxyfold</w:t>
-      </w:r>
-      <w:proofErr w:type="spellEnd"/>
+        <w:t>Fixed visual bug on very small Viewport on mobile e.g Samsung Galaxyfold</w:t>
+      </w:r>
     </w:p>
     <w:p>
       <w:pPr>
@@ -1081,13 +1018,8 @@
         </w:numPr>
       </w:pPr>
       <w:r>
-        <w:t xml:space="preserve">Graph tested and it’s </w:t>
-      </w:r>
-      <w:proofErr w:type="gramStart"/>
-      <w:r>
-        <w:t>working</w:t>
-      </w:r>
-      <w:proofErr w:type="gramEnd"/>
+        <w:t>Graph tested and it’s working</w:t>
+      </w:r>
     </w:p>
     <w:p>
       <w:pPr>
@@ -1108,14 +1040,12 @@
       <w:r>
         <w:t xml:space="preserve">Ratings tab added into product </w:t>
       </w:r>
-      <w:proofErr w:type="gramStart"/>
       <w:r>
         <w:t>d</w:t>
       </w:r>
       <w:r>
         <w:t>etails</w:t>
       </w:r>
-      <w:proofErr w:type="gramEnd"/>
     </w:p>
     <w:p>
       <w:pPr>
@@ -1167,13 +1097,8 @@
         </w:numPr>
       </w:pPr>
       <w:r>
-        <w:t xml:space="preserve">Recipe details UI </w:t>
-      </w:r>
-      <w:proofErr w:type="gramStart"/>
-      <w:r>
-        <w:t>completed</w:t>
-      </w:r>
-      <w:proofErr w:type="gramEnd"/>
+        <w:t>Recipe details UI completed</w:t>
+      </w:r>
     </w:p>
     <w:p>
       <w:pPr>
@@ -1198,13 +1123,8 @@
         </w:numPr>
       </w:pPr>
       <w:r>
-        <w:t xml:space="preserve">Password reset UI </w:t>
-      </w:r>
-      <w:proofErr w:type="gramStart"/>
-      <w:r>
-        <w:t>added</w:t>
-      </w:r>
-      <w:proofErr w:type="gramEnd"/>
+        <w:t>Password reset UI added</w:t>
+      </w:r>
     </w:p>
     <w:p>
       <w:pPr>
@@ -1227,15 +1147,7 @@
         </w:numPr>
       </w:pPr>
       <w:r>
-        <w:t xml:space="preserve">Created temporary UI for </w:t>
-      </w:r>
-      <w:proofErr w:type="gramStart"/>
-      <w:r>
-        <w:t>cart</w:t>
-      </w:r>
-      <w:proofErr w:type="gramEnd"/>
-      <w:r>
-        <w:t xml:space="preserve"> </w:t>
+        <w:t xml:space="preserve">Created temporary UI for cart </w:t>
       </w:r>
     </w:p>
     <w:p>
@@ -1307,13 +1219,8 @@
         </w:numPr>
       </w:pPr>
       <w:r>
-        <w:t xml:space="preserve">Fix Magnifier blocking the navigation </w:t>
-      </w:r>
-      <w:proofErr w:type="gramStart"/>
-      <w:r>
-        <w:t>bar</w:t>
-      </w:r>
-      <w:proofErr w:type="gramEnd"/>
+        <w:t>Fix Magnifier blocking the navigation bar</w:t>
+      </w:r>
     </w:p>
     <w:p>
       <w:pPr>
@@ -1425,15 +1332,7 @@
         </w:numPr>
       </w:pPr>
       <w:r>
-        <w:t xml:space="preserve">Added </w:t>
-      </w:r>
-      <w:proofErr w:type="spellStart"/>
-      <w:r>
-        <w:t>Signin</w:t>
-      </w:r>
-      <w:proofErr w:type="spellEnd"/>
-      <w:r>
-        <w:t xml:space="preserve"> Manager</w:t>
+        <w:t>Added Signin Manager</w:t>
       </w:r>
     </w:p>
     <w:p>
@@ -1461,15 +1360,7 @@
         <w:pStyle w:val="ListParagraph"/>
       </w:pPr>
       <w:r>
-        <w:t xml:space="preserve">Tried many things and wasted so many hours but </w:t>
-      </w:r>
-      <w:proofErr w:type="gramStart"/>
-      <w:r>
-        <w:t>doesn’t</w:t>
-      </w:r>
-      <w:proofErr w:type="gramEnd"/>
-      <w:r>
-        <w:t xml:space="preserve"> work. </w:t>
+        <w:t xml:space="preserve">Tried many things and wasted so many hours but doesn’t work. </w:t>
       </w:r>
     </w:p>
     <w:p>
@@ -1615,15 +1506,8 @@
         </w:numPr>
       </w:pPr>
       <w:r>
-        <w:t xml:space="preserve">Registration form handled </w:t>
-      </w:r>
-      <w:proofErr w:type="spellStart"/>
-      <w:proofErr w:type="gramStart"/>
-      <w:r>
-        <w:t>callback</w:t>
-      </w:r>
-      <w:proofErr w:type="spellEnd"/>
-      <w:proofErr w:type="gramEnd"/>
+        <w:t>Registration form handled callback</w:t>
+      </w:r>
     </w:p>
     <w:p>
       <w:pPr>
@@ -1647,15 +1531,65 @@
       </w:pPr>
       <w:r>
         <w:lastRenderedPageBreak/>
-        <w:t xml:space="preserve">Remove autocomplete for </w:t>
-      </w:r>
-      <w:proofErr w:type="gramStart"/>
-      <w:r>
-        <w:t>password</w:t>
-      </w:r>
-      <w:proofErr w:type="gramEnd"/>
-    </w:p>
-    <w:p/>
+        <w:t>Remove autocomplete for password</w:t>
+      </w:r>
+    </w:p>
+    <w:p>
+      <w:pPr>
+        <w:pStyle w:val="Heading2"/>
+      </w:pPr>
+      <w:r>
+        <w:t>17 April 2021</w:t>
+      </w:r>
+    </w:p>
+    <w:p>
+      <w:pPr>
+        <w:pStyle w:val="ListParagraph"/>
+        <w:numPr>
+          <w:ilvl w:val="0"/>
+          <w:numId w:val="19"/>
+        </w:numPr>
+      </w:pPr>
+      <w:r>
+        <w:t>Register page with token done</w:t>
+      </w:r>
+    </w:p>
+    <w:p>
+      <w:pPr>
+        <w:pStyle w:val="ListParagraph"/>
+        <w:numPr>
+          <w:ilvl w:val="0"/>
+          <w:numId w:val="19"/>
+        </w:numPr>
+      </w:pPr>
+      <w:r>
+        <w:t>Login Function done</w:t>
+      </w:r>
+    </w:p>
+    <w:p>
+      <w:pPr>
+        <w:pStyle w:val="ListParagraph"/>
+        <w:numPr>
+          <w:ilvl w:val="0"/>
+          <w:numId w:val="19"/>
+        </w:numPr>
+      </w:pPr>
+      <w:r>
+        <w:t>Forgot password done</w:t>
+      </w:r>
+    </w:p>
+    <w:p>
+      <w:pPr>
+        <w:pStyle w:val="ListParagraph"/>
+        <w:numPr>
+          <w:ilvl w:val="0"/>
+          <w:numId w:val="19"/>
+        </w:numPr>
+      </w:pPr>
+      <w:r>
+        <w:t>Reset password partially done, will resume tomorrow</w:t>
+      </w:r>
+    </w:p>
     <w:p>
       <w:pPr>
         <w:pStyle w:val="Heading1"/>
@@ -1673,15 +1607,7 @@
         </w:numPr>
       </w:pPr>
       <w:r>
-        <w:t xml:space="preserve">Handle </w:t>
-      </w:r>
-      <w:proofErr w:type="spellStart"/>
-      <w:r>
-        <w:t>Callback</w:t>
-      </w:r>
-      <w:proofErr w:type="spellEnd"/>
-      <w:r>
-        <w:t xml:space="preserve"> from form</w:t>
+        <w:t>Handle Callback from form</w:t>
       </w:r>
     </w:p>
     <w:p>
@@ -1791,21 +1717,8 @@
         <w:t> </w:t>
       </w:r>
       <w:r>
-        <w:t xml:space="preserve">Minify </w:t>
-      </w:r>
-      <w:proofErr w:type="spellStart"/>
-      <w:r>
-        <w:t>css</w:t>
-      </w:r>
-      <w:proofErr w:type="spellEnd"/>
-      <w:r>
-        <w:t xml:space="preserve"> code in </w:t>
-      </w:r>
-      <w:proofErr w:type="gramStart"/>
-      <w:r>
-        <w:t>production</w:t>
-      </w:r>
-      <w:proofErr w:type="gramEnd"/>
+        <w:t>Minify css code in production</w:t>
+      </w:r>
     </w:p>
     <w:p/>
     <w:p>
@@ -1883,7 +1796,6 @@
         <w:pStyle w:val="Heading4"/>
       </w:pPr>
       <w:r>
-        <w:lastRenderedPageBreak/>
         <w:t>Turning less secure app</w:t>
       </w:r>
     </w:p>
@@ -1934,13 +1846,8 @@
         <w:pStyle w:val="Heading4"/>
       </w:pPr>
       <w:r>
-        <w:t xml:space="preserve">Success in receiving </w:t>
-      </w:r>
-      <w:proofErr w:type="gramStart"/>
-      <w:r>
-        <w:t>data</w:t>
-      </w:r>
-      <w:proofErr w:type="gramEnd"/>
+        <w:t>Success in receiving data</w:t>
+      </w:r>
     </w:p>
     <w:p>
       <w:r>
@@ -1995,7 +1902,7 @@
 </file>
 
 <file path=word/numbering.xml><?xml version="1.0" encoding="utf-8"?>
-<w:numbering xmlns:wpc="http://schemas.microsoft.com/office/word/2010/wordprocessingCanvas" xmlns:cx="http://schemas.microsoft.com/office/drawing/2014/chartex" xmlns:cx1="http://schemas.microsoft.com/office/drawing/2015/9/8/chartex" xmlns:cx2="http://schemas.microsoft.com/office/drawing/2015/10/21/chartex" xmlns:cx3="http://schemas.microsoft.com/office/drawing/2016/5/9/chartex" xmlns:cx4="http://schemas.microsoft.com/office/drawing/2016/5/10/chartex" xmlns:cx5="http://schemas.microsoft.com/office/drawing/2016/5/11/chartex" xmlns:cx6="http://schemas.microsoft.com/office/drawing/2016/5/12/chartex" xmlns:cx7="http://schemas.microsoft.com/office/drawing/2016/5/13/chartex" xmlns:cx8="http://schemas.microsoft.com/office/drawing/2016/5/14/chartex" xmlns:mc="http://schemas.openxmlformats.org/markup-compatibility/2006" xmlns:aink="http://schemas.microsoft.com/office/drawing/2016/ink" xmlns:am3d="http://schemas.microsoft.com/office/drawing/2017/model3d" xmlns:o="urn:schemas-microsoft-com:office:office" xmlns:r="http://schemas.openxmlformats.org/officeDocument/2006/relationships" xmlns:m="http://schemas.openxmlformats.org/officeDocument/2006/math" xmlns:v="urn:schemas-microsoft-com:vml" xmlns:wp14="http://schemas.microsoft.com/office/word/2010/wordprocessingDrawing" xmlns:wp="http://schemas.openxmlformats.org/drawingml/2006/wordprocessingDrawing" xmlns:w10="urn:schemas-microsoft-com:office:word" xmlns:w="http://schemas.openxmlformats.org/wordprocessingml/2006/main" xmlns:w14="http://schemas.microsoft.com/office/word/2010/wordml" xmlns:w15="http://schemas.microsoft.com/office/word/2012/wordml" xmlns:w16cex="http://schemas.microsoft.com/office/word/2018/wordml/cex" xmlns:w16cid="http://schemas.microsoft.com/office/word/2016/wordml/cid" xmlns:w16="http://schemas.microsoft.com/office/word/2018/wordml" xmlns:w16se="http://schemas.microsoft.com/office/word/2015/wordml/symex" xmlns:wpg="http://schemas.microsoft.com/office/word/2010/wordprocessingGroup" xmlns:wpi="http://schemas.microsoft.com/office/word/2010/wordprocessingInk" xmlns:wne="http://schemas.microsoft.com/office/word/2006/wordml" xmlns:wps="http://schemas.microsoft.com/office/word/2010/wordprocessingShape" mc:Ignorable="w14 w15 w16se w16cid w16 w16cex wp14">
+<w:numbering xmlns:wpc="http://schemas.microsoft.com/office/word/2010/wordprocessingCanvas" xmlns:cx="http://schemas.microsoft.com/office/drawing/2014/chartex" xmlns:cx1="http://schemas.microsoft.com/office/drawing/2015/9/8/chartex" xmlns:cx2="http://schemas.microsoft.com/office/drawing/2015/10/21/chartex" xmlns:cx3="http://schemas.microsoft.com/office/drawing/2016/5/9/chartex" xmlns:cx4="http://schemas.microsoft.com/office/drawing/2016/5/10/chartex" xmlns:cx5="http://schemas.microsoft.com/office/drawing/2016/5/11/chartex" xmlns:cx6="http://schemas.microsoft.com/office/drawing/2016/5/12/chartex" xmlns:cx7="http://schemas.microsoft.com/office/drawing/2016/5/13/chartex" xmlns:cx8="http://schemas.microsoft.com/office/drawing/2016/5/14/chartex" xmlns:mc="http://schemas.openxmlformats.org/markup-compatibility/2006" xmlns:aink="http://schemas.microsoft.com/office/drawing/2016/ink" xmlns:am3d="http://schemas.microsoft.com/office/drawing/2017/model3d" xmlns:o="urn:schemas-microsoft-com:office:office" xmlns:r="http://schemas.openxmlformats.org/officeDocument/2006/relationships" xmlns:m="http://schemas.openxmlformats.org/officeDocument/2006/math" xmlns:v="urn:schemas-microsoft-com:vml" xmlns:wp14="http://schemas.microsoft.com/office/word/2010/wordprocessingDrawing" xmlns:wp="http://schemas.openxmlformats.org/drawingml/2006/wordprocessingDrawing" xmlns:w10="urn:schemas-microsoft-com:office:word" xmlns:w="http://schemas.openxmlformats.org/wordprocessingml/2006/main" xmlns:w14="http://schemas.microsoft.com/office/word/2010/wordml" xmlns:w15="http://schemas.microsoft.com/office/word/2012/wordml" xmlns:w16cex="http://schemas.microsoft.com/office/word/2018/wordml/cex" xmlns:w16cid="http://schemas.microsoft.com/office/word/2016/wordml/cid" xmlns:w16="http://schemas.microsoft.com/office/word/2018/wordml" xmlns:w16sdtdh="http://schemas.microsoft.com/office/word/2020/wordml/sdtdatahash" xmlns:w16se="http://schemas.microsoft.com/office/word/2015/wordml/symex" xmlns:wpg="http://schemas.microsoft.com/office/word/2010/wordprocessingGroup" xmlns:wpi="http://schemas.microsoft.com/office/word/2010/wordprocessingInk" xmlns:wne="http://schemas.microsoft.com/office/word/2006/wordml" xmlns:wps="http://schemas.microsoft.com/office/word/2010/wordprocessingShape" mc:Ignorable="w14 w15 w16se w16cid w16 w16cex w16sdtdh wp14">
   <w:abstractNum w:abstractNumId="0" w15:restartNumberingAfterBreak="0">
     <w:nsid w:val="01890A48"/>
     <w:multiLevelType w:val="hybridMultilevel"/>
@@ -3579,6 +3486,119 @@
     </w:lvl>
   </w:abstractNum>
   <w:abstractNum w:abstractNumId="14" w15:restartNumberingAfterBreak="0">
+    <w:nsid w:val="72212285"/>
+    <w:multiLevelType w:val="hybridMultilevel"/>
+    <w:tmpl w:val="04AC907E"/>
+    <w:lvl w:ilvl="0" w:tplc="14090001">
+      <w:start w:val="1"/>
+      <w:numFmt w:val="bullet"/>
+      <w:lvlText w:val=""/>
+      <w:lvlJc w:val="left"/>
+      <w:pPr>
+        <w:ind w:left="720" w:hanging="360"/>
+      </w:pPr>
+      <w:rPr>
+        <w:rFonts w:ascii="Symbol" w:hAnsi="Symbol" w:hint="default"/>
+      </w:rPr>
+    </w:lvl>
+    <w:lvl w:ilvl="1" w:tplc="14090003" w:tentative="1">
+      <w:start w:val="1"/>
+      <w:numFmt w:val="bullet"/>
+      <w:lvlText w:val="o"/>
+      <w:lvlJc w:val="left"/>
+      <w:pPr>
+        <w:ind w:left="1440" w:hanging="360"/>
+      </w:pPr>
+      <w:rPr>
+        <w:rFonts w:ascii="Courier New" w:hAnsi="Courier New" w:cs="Courier New" w:hint="default"/>
+      </w:rPr>
+    </w:lvl>
+    <w:lvl w:ilvl="2" w:tplc="14090005" w:tentative="1">
+      <w:start w:val="1"/>
+      <w:numFmt w:val="bullet"/>
+      <w:lvlText w:val=""/>
+      <w:lvlJc w:val="left"/>
+      <w:pPr>
+        <w:ind w:left="2160" w:hanging="360"/>
+      </w:pPr>
+      <w:rPr>
+        <w:rFonts w:ascii="Wingdings" w:hAnsi="Wingdings" w:hint="default"/>
+      </w:rPr>
+    </w:lvl>
+    <w:lvl w:ilvl="3" w:tplc="14090001" w:tentative="1">
+      <w:start w:val="1"/>
+      <w:numFmt w:val="bullet"/>
+      <w:lvlText w:val=""/>
+      <w:lvlJc w:val="left"/>
+      <w:pPr>
+        <w:ind w:left="2880" w:hanging="360"/>
+      </w:pPr>
+      <w:rPr>
+        <w:rFonts w:ascii="Symbol" w:hAnsi="Symbol" w:hint="default"/>
+      </w:rPr>
+    </w:lvl>
+    <w:lvl w:ilvl="4" w:tplc="14090003" w:tentative="1">
+      <w:start w:val="1"/>
+      <w:numFmt w:val="bullet"/>
+      <w:lvlText w:val="o"/>
+      <w:lvlJc w:val="left"/>
+      <w:pPr>
+        <w:ind w:left="3600" w:hanging="360"/>
+      </w:pPr>
+      <w:rPr>
+        <w:rFonts w:ascii="Courier New" w:hAnsi="Courier New" w:cs="Courier New" w:hint="default"/>
+      </w:rPr>
+    </w:lvl>
+    <w:lvl w:ilvl="5" w:tplc="14090005" w:tentative="1">
+      <w:start w:val="1"/>
+      <w:numFmt w:val="bullet"/>
+      <w:lvlText w:val=""/>
+      <w:lvlJc w:val="left"/>
+      <w:pPr>
+        <w:ind w:left="4320" w:hanging="360"/>
+      </w:pPr>
+      <w:rPr>
+        <w:rFonts w:ascii="Wingdings" w:hAnsi="Wingdings" w:hint="default"/>
+      </w:rPr>
+    </w:lvl>
+    <w:lvl w:ilvl="6" w:tplc="14090001" w:tentative="1">
+      <w:start w:val="1"/>
+      <w:numFmt w:val="bullet"/>
+      <w:lvlText w:val=""/>
+      <w:lvlJc w:val="left"/>
+      <w:pPr>
+        <w:ind w:left="5040" w:hanging="360"/>
+      </w:pPr>
+      <w:rPr>
+        <w:rFonts w:ascii="Symbol" w:hAnsi="Symbol" w:hint="default"/>
+      </w:rPr>
+    </w:lvl>
+    <w:lvl w:ilvl="7" w:tplc="14090003" w:tentative="1">
+      <w:start w:val="1"/>
+      <w:numFmt w:val="bullet"/>
+      <w:lvlText w:val="o"/>
+      <w:lvlJc w:val="left"/>
+      <w:pPr>
+        <w:ind w:left="5760" w:hanging="360"/>
+      </w:pPr>
+      <w:rPr>
+        <w:rFonts w:ascii="Courier New" w:hAnsi="Courier New" w:cs="Courier New" w:hint="default"/>
+      </w:rPr>
+    </w:lvl>
+    <w:lvl w:ilvl="8" w:tplc="14090005" w:tentative="1">
+      <w:start w:val="1"/>
+      <w:numFmt w:val="bullet"/>
+      <w:lvlText w:val=""/>
+      <w:lvlJc w:val="left"/>
+      <w:pPr>
+        <w:ind w:left="6480" w:hanging="360"/>
+      </w:pPr>
+      <w:rPr>
+        <w:rFonts w:ascii="Wingdings" w:hAnsi="Wingdings" w:hint="default"/>
+      </w:rPr>
+    </w:lvl>
+  </w:abstractNum>
+  <w:abstractNum w:abstractNumId="15" w15:restartNumberingAfterBreak="0">
     <w:nsid w:val="73C80B91"/>
     <w:multiLevelType w:val="hybridMultilevel"/>
     <w:tmpl w:val="B2BA3EA4"/>
@@ -3691,7 +3711,7 @@
       </w:rPr>
     </w:lvl>
   </w:abstractNum>
-  <w:abstractNum w:abstractNumId="15" w15:restartNumberingAfterBreak="0">
+  <w:abstractNum w:abstractNumId="16" w15:restartNumberingAfterBreak="0">
     <w:nsid w:val="752D12BF"/>
     <w:multiLevelType w:val="hybridMultilevel"/>
     <w:tmpl w:val="9CD8A4D0"/>
@@ -3804,7 +3824,7 @@
       </w:rPr>
     </w:lvl>
   </w:abstractNum>
-  <w:abstractNum w:abstractNumId="16" w15:restartNumberingAfterBreak="0">
+  <w:abstractNum w:abstractNumId="17" w15:restartNumberingAfterBreak="0">
     <w:nsid w:val="772A4A14"/>
     <w:multiLevelType w:val="hybridMultilevel"/>
     <w:tmpl w:val="5DF2A29E"/>
@@ -3917,7 +3937,7 @@
       </w:rPr>
     </w:lvl>
   </w:abstractNum>
-  <w:abstractNum w:abstractNumId="17" w15:restartNumberingAfterBreak="0">
+  <w:abstractNum w:abstractNumId="18" w15:restartNumberingAfterBreak="0">
     <w:nsid w:val="7B3A2C73"/>
     <w:multiLevelType w:val="hybridMultilevel"/>
     <w:tmpl w:val="45EA94EE"/>
@@ -4037,7 +4057,7 @@
     <w:abstractNumId w:val="1"/>
   </w:num>
   <w:num w:numId="3">
-    <w:abstractNumId w:val="14"/>
+    <w:abstractNumId w:val="15"/>
   </w:num>
   <w:num w:numId="4">
     <w:abstractNumId w:val="8"/>
@@ -4052,7 +4072,7 @@
     <w:abstractNumId w:val="3"/>
   </w:num>
   <w:num w:numId="8">
-    <w:abstractNumId w:val="15"/>
+    <w:abstractNumId w:val="16"/>
   </w:num>
   <w:num w:numId="9">
     <w:abstractNumId w:val="13"/>
@@ -4067,7 +4087,7 @@
     <w:abstractNumId w:val="5"/>
   </w:num>
   <w:num w:numId="13">
-    <w:abstractNumId w:val="16"/>
+    <w:abstractNumId w:val="17"/>
   </w:num>
   <w:num w:numId="14">
     <w:abstractNumId w:val="10"/>
@@ -4082,13 +4102,16 @@
     <w:abstractNumId w:val="11"/>
   </w:num>
   <w:num w:numId="18">
-    <w:abstractNumId w:val="17"/>
+    <w:abstractNumId w:val="18"/>
+  </w:num>
+  <w:num w:numId="19">
+    <w:abstractNumId w:val="14"/>
   </w:num>
 </w:numbering>
 </file>
 
 <file path=word/styles.xml><?xml version="1.0" encoding="utf-8"?>
-<w:styles xmlns:mc="http://schemas.openxmlformats.org/markup-compatibility/2006" xmlns:r="http://schemas.openxmlformats.org/officeDocument/2006/relationships" xmlns:w="http://schemas.openxmlformats.org/wordprocessingml/2006/main" xmlns:w14="http://schemas.microsoft.com/office/word/2010/wordml" xmlns:w15="http://schemas.microsoft.com/office/word/2012/wordml" xmlns:w16cex="http://schemas.microsoft.com/office/word/2018/wordml/cex" xmlns:w16cid="http://schemas.microsoft.com/office/word/2016/wordml/cid" xmlns:w16="http://schemas.microsoft.com/office/word/2018/wordml" xmlns:w16se="http://schemas.microsoft.com/office/word/2015/wordml/symex" mc:Ignorable="w14 w15 w16se w16cid w16 w16cex">
+<w:styles xmlns:mc="http://schemas.openxmlformats.org/markup-compatibility/2006" xmlns:r="http://schemas.openxmlformats.org/officeDocument/2006/relationships" xmlns:w="http://schemas.openxmlformats.org/wordprocessingml/2006/main" xmlns:w14="http://schemas.microsoft.com/office/word/2010/wordml" xmlns:w15="http://schemas.microsoft.com/office/word/2012/wordml" xmlns:w16cex="http://schemas.microsoft.com/office/word/2018/wordml/cex" xmlns:w16cid="http://schemas.microsoft.com/office/word/2016/wordml/cid" xmlns:w16="http://schemas.microsoft.com/office/word/2018/wordml" xmlns:w16sdtdh="http://schemas.microsoft.com/office/word/2020/wordml/sdtdatahash" xmlns:w16se="http://schemas.microsoft.com/office/word/2015/wordml/symex" mc:Ignorable="w14 w15 w16se w16cid w16 w16cex w16sdtdh">
   <w:docDefaults>
     <w:rPrDefault>
       <w:rPr>

</xml_diff>

<commit_message>
QOL changes on forms, started utilizing roles to redirect user to url after login
</commit_message>
<xml_diff>
--- a/DevelopmentLog.docx
+++ b/DevelopmentLog.docx
@@ -51,11 +51,9 @@
       <w:pPr>
         <w:pStyle w:val="Heading2"/>
       </w:pPr>
-      <w:proofErr w:type="spellStart"/>
       <w:r>
         <w:t>SideBar</w:t>
       </w:r>
-      <w:proofErr w:type="spellEnd"/>
     </w:p>
     <w:p>
       <w:hyperlink r:id="rId6" w:history="1">
@@ -290,11 +288,9 @@
         <w:pStyle w:val="Heading2"/>
         <w:spacing w:line="360" w:lineRule="auto"/>
       </w:pPr>
-      <w:proofErr w:type="spellStart"/>
       <w:r>
         <w:t>Css</w:t>
       </w:r>
-      <w:proofErr w:type="spellEnd"/>
       <w:r>
         <w:t xml:space="preserve"> &amp; JS</w:t>
       </w:r>
@@ -351,19 +347,11 @@
           <w:rFonts w:ascii="Microsoft New Tai Lue" w:hAnsi="Microsoft New Tai Lue" w:cs="Microsoft New Tai Lue"/>
         </w:rPr>
       </w:pPr>
-      <w:proofErr w:type="spellStart"/>
       <w:r>
         <w:rPr>
           <w:rFonts w:ascii="Microsoft New Tai Lue" w:hAnsi="Microsoft New Tai Lue" w:cs="Microsoft New Tai Lue"/>
         </w:rPr>
-        <w:t>Jquery</w:t>
-      </w:r>
-      <w:proofErr w:type="spellEnd"/>
-      <w:r>
-        <w:rPr>
-          <w:rFonts w:ascii="Microsoft New Tai Lue" w:hAnsi="Microsoft New Tai Lue" w:cs="Microsoft New Tai Lue"/>
-        </w:rPr>
-        <w:t xml:space="preserve"> 3.5.1</w:t>
+        <w:t>Jquery 3.5.1</w:t>
       </w:r>
     </w:p>
     <w:p>
@@ -506,13 +494,8 @@
         </w:numPr>
       </w:pPr>
       <w:r>
-        <w:t xml:space="preserve">Added to </w:t>
-      </w:r>
-      <w:proofErr w:type="spellStart"/>
-      <w:r>
-        <w:t>Github</w:t>
-      </w:r>
-      <w:proofErr w:type="spellEnd"/>
+        <w:t>Added to Github</w:t>
+      </w:r>
     </w:p>
     <w:p>
       <w:pPr>
@@ -795,15 +778,7 @@
         </w:numPr>
       </w:pPr>
       <w:r>
-        <w:t xml:space="preserve">Added </w:t>
-      </w:r>
-      <w:proofErr w:type="spellStart"/>
-      <w:r>
-        <w:t>Javascript</w:t>
-      </w:r>
-      <w:proofErr w:type="spellEnd"/>
-      <w:r>
-        <w:t xml:space="preserve"> validation for the form by using Regex</w:t>
+        <w:t>Added Javascript validation for the form by using Regex</w:t>
       </w:r>
       <w:r>
         <w:t>.</w:t>
@@ -981,18 +956,10 @@
         <w:t xml:space="preserve"> unintended</w:t>
       </w:r>
       <w:r>
-        <w:t xml:space="preserve"> visual bug on </w:t>
-      </w:r>
-      <w:proofErr w:type="spellStart"/>
-      <w:r>
-        <w:t>I</w:t>
-      </w:r>
-      <w:r>
-        <w:t>Pad</w:t>
-      </w:r>
-      <w:proofErr w:type="spellEnd"/>
-      <w:r>
-        <w:t xml:space="preserve"> on products and </w:t>
+        <w:t xml:space="preserve"> visual bug on I</w:t>
+      </w:r>
+      <w:r>
+        <w:t xml:space="preserve">Pad on products and </w:t>
       </w:r>
       <w:r>
         <w:t>navigation ribbon</w:t>
@@ -1007,21 +974,8 @@
         </w:numPr>
       </w:pPr>
       <w:r>
-        <w:t xml:space="preserve">Fixed visual bug on very small Viewport on mobile </w:t>
-      </w:r>
-      <w:proofErr w:type="spellStart"/>
-      <w:r>
-        <w:t>e.g</w:t>
-      </w:r>
-      <w:proofErr w:type="spellEnd"/>
-      <w:r>
-        <w:t xml:space="preserve"> Samsung </w:t>
-      </w:r>
-      <w:proofErr w:type="spellStart"/>
-      <w:r>
-        <w:t>Galaxyfold</w:t>
-      </w:r>
-      <w:proofErr w:type="spellEnd"/>
+        <w:t>Fixed visual bug on very small Viewport on mobile e.g Samsung Galaxyfold</w:t>
+      </w:r>
     </w:p>
     <w:p>
       <w:pPr>
@@ -1378,15 +1332,7 @@
         </w:numPr>
       </w:pPr>
       <w:r>
-        <w:t xml:space="preserve">Added </w:t>
-      </w:r>
-      <w:proofErr w:type="spellStart"/>
-      <w:r>
-        <w:t>Signin</w:t>
-      </w:r>
-      <w:proofErr w:type="spellEnd"/>
-      <w:r>
-        <w:t xml:space="preserve"> Manager</w:t>
+        <w:t>Added Signin Manager</w:t>
       </w:r>
     </w:p>
     <w:p>
@@ -1560,13 +1506,8 @@
         </w:numPr>
       </w:pPr>
       <w:r>
-        <w:t xml:space="preserve">Registration form handled </w:t>
-      </w:r>
-      <w:proofErr w:type="spellStart"/>
-      <w:r>
-        <w:t>callback</w:t>
-      </w:r>
-      <w:proofErr w:type="spellEnd"/>
+        <w:t>Registration form handled callback</w:t>
+      </w:r>
     </w:p>
     <w:p>
       <w:pPr>
@@ -1686,6 +1627,39 @@
           <w:numId w:val="20"/>
         </w:numPr>
       </w:pPr>
+      <w:r>
+        <w:t>Using ViewComponent instead of partial view to remove the previous bug on model not being able to determine which one is which after returning from controller.</w:t>
+      </w:r>
+    </w:p>
+    <w:p>
+      <w:pPr>
+        <w:pStyle w:val="ListParagraph"/>
+        <w:numPr>
+          <w:ilvl w:val="0"/>
+          <w:numId w:val="20"/>
+        </w:numPr>
+      </w:pPr>
+      <w:r>
+        <w:t xml:space="preserve">redirectURL </w:t>
+      </w:r>
+      <w:r>
+        <w:t xml:space="preserve">after login </w:t>
+      </w:r>
+      <w:r>
+        <w:t>and open redirect prevention</w:t>
+      </w:r>
+    </w:p>
+    <w:p>
+      <w:pPr>
+        <w:pStyle w:val="ListParagraph"/>
+        <w:numPr>
+          <w:ilvl w:val="0"/>
+          <w:numId w:val="20"/>
+        </w:numPr>
+      </w:pPr>
+      <w:r>
+        <w:t>Added Roles via temporary administration controller</w:t>
+      </w:r>
     </w:p>
     <w:p>
       <w:pPr>
@@ -1731,10 +1705,7 @@
         </w:numPr>
       </w:pPr>
       <w:r>
-        <w:t>Organize the image with a new folder</w:t>
-      </w:r>
-      <w:r>
-        <w:t>.</w:t>
+        <w:t>Problem with IE11.</w:t>
       </w:r>
     </w:p>
     <w:p>
@@ -1746,7 +1717,7 @@
         </w:numPr>
       </w:pPr>
       <w:r>
-        <w:t>Problem with IE11.</w:t>
+        <w:t>Form for ratings</w:t>
       </w:r>
     </w:p>
     <w:p>
@@ -1758,31 +1729,7 @@
         </w:numPr>
       </w:pPr>
       <w:r>
-        <w:t>Form for ratings</w:t>
-      </w:r>
-    </w:p>
-    <w:p>
-      <w:pPr>
-        <w:pStyle w:val="ListParagraph"/>
-        <w:numPr>
-          <w:ilvl w:val="0"/>
-          <w:numId w:val="9"/>
-        </w:numPr>
-      </w:pPr>
-      <w:r>
         <w:t>Paging for ratings</w:t>
-      </w:r>
-    </w:p>
-    <w:p>
-      <w:pPr>
-        <w:pStyle w:val="ListParagraph"/>
-        <w:numPr>
-          <w:ilvl w:val="0"/>
-          <w:numId w:val="9"/>
-        </w:numPr>
-      </w:pPr>
-      <w:r>
-        <w:t>Similar items?</w:t>
       </w:r>
     </w:p>
     <w:p>
@@ -1802,15 +1749,7 @@
         <w:t> </w:t>
       </w:r>
       <w:r>
-        <w:t xml:space="preserve">Minify </w:t>
-      </w:r>
-      <w:proofErr w:type="spellStart"/>
-      <w:r>
-        <w:t>css</w:t>
-      </w:r>
-      <w:proofErr w:type="spellEnd"/>
-      <w:r>
-        <w:t xml:space="preserve"> code in production</w:t>
+        <w:t>Minify css code in production</w:t>
       </w:r>
     </w:p>
     <w:p>
@@ -1822,40 +1761,10 @@
         </w:numPr>
       </w:pPr>
       <w:r>
-        <w:t>Add toast when reset is successful rather than alert</w:t>
-      </w:r>
-    </w:p>
-    <w:p>
-      <w:pPr>
-        <w:pStyle w:val="ListParagraph"/>
-        <w:numPr>
-          <w:ilvl w:val="0"/>
-          <w:numId w:val="9"/>
-        </w:numPr>
-      </w:pPr>
-      <w:r>
         <w:t>Disable user click when the data is being sent</w:t>
       </w:r>
       <w:r>
         <w:t xml:space="preserve"> (Currently not the best way, need to think of a way)</w:t>
-      </w:r>
-    </w:p>
-    <w:p>
-      <w:pPr>
-        <w:pStyle w:val="ListParagraph"/>
-        <w:numPr>
-          <w:ilvl w:val="0"/>
-          <w:numId w:val="9"/>
-        </w:numPr>
-      </w:pPr>
-      <w:r>
-        <w:t>Reset</w:t>
-      </w:r>
-      <w:r>
-        <w:t xml:space="preserve"> form validation</w:t>
-      </w:r>
-      <w:r>
-        <w:t>.</w:t>
       </w:r>
     </w:p>
     <w:p/>

</xml_diff>

<commit_message>
Added Popover and AccountController>Logout Changes
</commit_message>
<xml_diff>
--- a/DevelopmentLog.docx
+++ b/DevelopmentLog.docx
@@ -51,9 +51,11 @@
       <w:pPr>
         <w:pStyle w:val="Heading2"/>
       </w:pPr>
+      <w:proofErr w:type="spellStart"/>
       <w:r>
         <w:t>SideBar</w:t>
       </w:r>
+      <w:proofErr w:type="spellEnd"/>
     </w:p>
     <w:p>
       <w:hyperlink r:id="rId6" w:history="1">
@@ -288,9 +290,11 @@
         <w:pStyle w:val="Heading2"/>
         <w:spacing w:line="360" w:lineRule="auto"/>
       </w:pPr>
+      <w:proofErr w:type="spellStart"/>
       <w:r>
         <w:t>Css</w:t>
       </w:r>
+      <w:proofErr w:type="spellEnd"/>
       <w:r>
         <w:t xml:space="preserve"> &amp; JS</w:t>
       </w:r>
@@ -347,11 +351,19 @@
           <w:rFonts w:ascii="Microsoft New Tai Lue" w:hAnsi="Microsoft New Tai Lue" w:cs="Microsoft New Tai Lue"/>
         </w:rPr>
       </w:pPr>
+      <w:proofErr w:type="spellStart"/>
       <w:r>
         <w:rPr>
           <w:rFonts w:ascii="Microsoft New Tai Lue" w:hAnsi="Microsoft New Tai Lue" w:cs="Microsoft New Tai Lue"/>
         </w:rPr>
-        <w:t>Jquery 3.5.1</w:t>
+        <w:t>Jquery</w:t>
+      </w:r>
+      <w:proofErr w:type="spellEnd"/>
+      <w:r>
+        <w:rPr>
+          <w:rFonts w:ascii="Microsoft New Tai Lue" w:hAnsi="Microsoft New Tai Lue" w:cs="Microsoft New Tai Lue"/>
+        </w:rPr>
+        <w:t xml:space="preserve"> 3.5.1</w:t>
       </w:r>
     </w:p>
     <w:p>
@@ -458,8 +470,13 @@
         </w:numPr>
       </w:pPr>
       <w:r>
-        <w:t>Started to create the project</w:t>
-      </w:r>
+        <w:t xml:space="preserve">Started to create the </w:t>
+      </w:r>
+      <w:proofErr w:type="gramStart"/>
+      <w:r>
+        <w:t>project</w:t>
+      </w:r>
+      <w:proofErr w:type="gramEnd"/>
     </w:p>
     <w:p>
       <w:pPr>
@@ -482,8 +499,13 @@
         </w:numPr>
       </w:pPr>
       <w:r>
-        <w:t>Added bootstrap v 5.0 beta 2</w:t>
-      </w:r>
+        <w:t xml:space="preserve">Added bootstrap v 5.0 beta </w:t>
+      </w:r>
+      <w:proofErr w:type="gramStart"/>
+      <w:r>
+        <w:t>2</w:t>
+      </w:r>
+      <w:proofErr w:type="gramEnd"/>
     </w:p>
     <w:p>
       <w:pPr>
@@ -494,8 +516,15 @@
         </w:numPr>
       </w:pPr>
       <w:r>
-        <w:t>Added to Github</w:t>
-      </w:r>
+        <w:t xml:space="preserve">Added to </w:t>
+      </w:r>
+      <w:proofErr w:type="spellStart"/>
+      <w:proofErr w:type="gramStart"/>
+      <w:r>
+        <w:t>Github</w:t>
+      </w:r>
+      <w:proofErr w:type="spellEnd"/>
+      <w:proofErr w:type="gramEnd"/>
     </w:p>
     <w:p>
       <w:pPr>
@@ -778,7 +807,15 @@
         </w:numPr>
       </w:pPr>
       <w:r>
-        <w:t>Added Javascript validation for the form by using Regex</w:t>
+        <w:t xml:space="preserve">Added </w:t>
+      </w:r>
+      <w:proofErr w:type="spellStart"/>
+      <w:r>
+        <w:t>Javascript</w:t>
+      </w:r>
+      <w:proofErr w:type="spellEnd"/>
+      <w:r>
+        <w:t xml:space="preserve"> validation for the form by using Regex</w:t>
       </w:r>
       <w:r>
         <w:t>.</w:t>
@@ -893,8 +930,13 @@
         </w:numPr>
       </w:pPr>
       <w:r>
-        <w:t>Product page UI Added</w:t>
-      </w:r>
+        <w:t xml:space="preserve">Product page UI </w:t>
+      </w:r>
+      <w:proofErr w:type="gramStart"/>
+      <w:r>
+        <w:t>Added</w:t>
+      </w:r>
+      <w:proofErr w:type="gramEnd"/>
     </w:p>
     <w:p>
       <w:pPr>
@@ -956,10 +998,18 @@
         <w:t xml:space="preserve"> unintended</w:t>
       </w:r>
       <w:r>
-        <w:t xml:space="preserve"> visual bug on I</w:t>
-      </w:r>
-      <w:r>
-        <w:t xml:space="preserve">Pad on products and </w:t>
+        <w:t xml:space="preserve"> visual bug on </w:t>
+      </w:r>
+      <w:proofErr w:type="spellStart"/>
+      <w:r>
+        <w:t>I</w:t>
+      </w:r>
+      <w:r>
+        <w:t>Pad</w:t>
+      </w:r>
+      <w:proofErr w:type="spellEnd"/>
+      <w:r>
+        <w:t xml:space="preserve"> on products and </w:t>
       </w:r>
       <w:r>
         <w:t>navigation ribbon</w:t>
@@ -974,8 +1024,21 @@
         </w:numPr>
       </w:pPr>
       <w:r>
-        <w:t>Fixed visual bug on very small Viewport on mobile e.g Samsung Galaxyfold</w:t>
-      </w:r>
+        <w:t xml:space="preserve">Fixed visual bug on very small Viewport on mobile </w:t>
+      </w:r>
+      <w:proofErr w:type="spellStart"/>
+      <w:r>
+        <w:t>e.g</w:t>
+      </w:r>
+      <w:proofErr w:type="spellEnd"/>
+      <w:r>
+        <w:t xml:space="preserve"> Samsung </w:t>
+      </w:r>
+      <w:proofErr w:type="spellStart"/>
+      <w:r>
+        <w:t>Galaxyfold</w:t>
+      </w:r>
+      <w:proofErr w:type="spellEnd"/>
     </w:p>
     <w:p>
       <w:pPr>
@@ -1018,8 +1081,13 @@
         </w:numPr>
       </w:pPr>
       <w:r>
-        <w:t>Graph tested and it’s working</w:t>
-      </w:r>
+        <w:t xml:space="preserve">Graph tested and it’s </w:t>
+      </w:r>
+      <w:proofErr w:type="gramStart"/>
+      <w:r>
+        <w:t>working</w:t>
+      </w:r>
+      <w:proofErr w:type="gramEnd"/>
     </w:p>
     <w:p>
       <w:pPr>
@@ -1040,12 +1108,14 @@
       <w:r>
         <w:t xml:space="preserve">Ratings tab added into product </w:t>
       </w:r>
+      <w:proofErr w:type="gramStart"/>
       <w:r>
         <w:t>d</w:t>
       </w:r>
       <w:r>
         <w:t>etails</w:t>
       </w:r>
+      <w:proofErr w:type="gramEnd"/>
     </w:p>
     <w:p>
       <w:pPr>
@@ -1097,8 +1167,13 @@
         </w:numPr>
       </w:pPr>
       <w:r>
-        <w:t>Recipe details UI completed</w:t>
-      </w:r>
+        <w:t xml:space="preserve">Recipe details UI </w:t>
+      </w:r>
+      <w:proofErr w:type="gramStart"/>
+      <w:r>
+        <w:t>completed</w:t>
+      </w:r>
+      <w:proofErr w:type="gramEnd"/>
     </w:p>
     <w:p>
       <w:pPr>
@@ -1123,8 +1198,13 @@
         </w:numPr>
       </w:pPr>
       <w:r>
-        <w:t>Password reset UI added</w:t>
-      </w:r>
+        <w:t xml:space="preserve">Password reset UI </w:t>
+      </w:r>
+      <w:proofErr w:type="gramStart"/>
+      <w:r>
+        <w:t>added</w:t>
+      </w:r>
+      <w:proofErr w:type="gramEnd"/>
     </w:p>
     <w:p>
       <w:pPr>
@@ -1147,7 +1227,15 @@
         </w:numPr>
       </w:pPr>
       <w:r>
-        <w:t xml:space="preserve">Created temporary UI for cart </w:t>
+        <w:t xml:space="preserve">Created temporary UI for </w:t>
+      </w:r>
+      <w:proofErr w:type="gramStart"/>
+      <w:r>
+        <w:t>cart</w:t>
+      </w:r>
+      <w:proofErr w:type="gramEnd"/>
+      <w:r>
+        <w:t xml:space="preserve"> </w:t>
       </w:r>
     </w:p>
     <w:p>
@@ -1219,8 +1307,13 @@
         </w:numPr>
       </w:pPr>
       <w:r>
-        <w:t>Fix Magnifier blocking the navigation bar</w:t>
-      </w:r>
+        <w:t xml:space="preserve">Fix Magnifier blocking the navigation </w:t>
+      </w:r>
+      <w:proofErr w:type="gramStart"/>
+      <w:r>
+        <w:t>bar</w:t>
+      </w:r>
+      <w:proofErr w:type="gramEnd"/>
     </w:p>
     <w:p>
       <w:pPr>
@@ -1332,7 +1425,15 @@
         </w:numPr>
       </w:pPr>
       <w:r>
-        <w:t>Added Signin Manager</w:t>
+        <w:t xml:space="preserve">Added </w:t>
+      </w:r>
+      <w:proofErr w:type="spellStart"/>
+      <w:r>
+        <w:t>Signin</w:t>
+      </w:r>
+      <w:proofErr w:type="spellEnd"/>
+      <w:r>
+        <w:t xml:space="preserve"> Manager</w:t>
       </w:r>
     </w:p>
     <w:p>
@@ -1360,7 +1461,15 @@
         <w:pStyle w:val="ListParagraph"/>
       </w:pPr>
       <w:r>
-        <w:t xml:space="preserve">Tried many things and wasted so many hours but doesn’t work. </w:t>
+        <w:t xml:space="preserve">Tried many things and wasted so many hours but </w:t>
+      </w:r>
+      <w:proofErr w:type="gramStart"/>
+      <w:r>
+        <w:t>doesn’t</w:t>
+      </w:r>
+      <w:proofErr w:type="gramEnd"/>
+      <w:r>
+        <w:t xml:space="preserve"> work. </w:t>
       </w:r>
     </w:p>
     <w:p>
@@ -1506,8 +1615,15 @@
         </w:numPr>
       </w:pPr>
       <w:r>
-        <w:t>Registration form handled callback</w:t>
-      </w:r>
+        <w:t xml:space="preserve">Registration form handled </w:t>
+      </w:r>
+      <w:proofErr w:type="spellStart"/>
+      <w:proofErr w:type="gramStart"/>
+      <w:r>
+        <w:t>callback</w:t>
+      </w:r>
+      <w:proofErr w:type="spellEnd"/>
+      <w:proofErr w:type="gramEnd"/>
     </w:p>
     <w:p>
       <w:pPr>
@@ -1531,8 +1647,13 @@
       </w:pPr>
       <w:r>
         <w:lastRenderedPageBreak/>
-        <w:t>Remove autocomplete for password</w:t>
-      </w:r>
+        <w:t xml:space="preserve">Remove autocomplete for </w:t>
+      </w:r>
+      <w:proofErr w:type="gramStart"/>
+      <w:r>
+        <w:t>password</w:t>
+      </w:r>
+      <w:proofErr w:type="gramEnd"/>
     </w:p>
     <w:p>
       <w:pPr>
@@ -1551,8 +1672,13 @@
         </w:numPr>
       </w:pPr>
       <w:r>
-        <w:t>Register page with token done</w:t>
-      </w:r>
+        <w:t xml:space="preserve">Register page with token </w:t>
+      </w:r>
+      <w:proofErr w:type="gramStart"/>
+      <w:r>
+        <w:t>done</w:t>
+      </w:r>
+      <w:proofErr w:type="gramEnd"/>
     </w:p>
     <w:p>
       <w:pPr>
@@ -1575,8 +1701,13 @@
         </w:numPr>
       </w:pPr>
       <w:r>
-        <w:t>Forgot password done</w:t>
-      </w:r>
+        <w:t xml:space="preserve">Forgot password </w:t>
+      </w:r>
+      <w:proofErr w:type="gramStart"/>
+      <w:r>
+        <w:t>done</w:t>
+      </w:r>
+      <w:proofErr w:type="gramEnd"/>
     </w:p>
     <w:p>
       <w:pPr>
@@ -1587,8 +1718,13 @@
         </w:numPr>
       </w:pPr>
       <w:r>
-        <w:t>Reset password partially done, will resume tomorrow</w:t>
-      </w:r>
+        <w:t xml:space="preserve">Reset password partially done, will resume </w:t>
+      </w:r>
+      <w:proofErr w:type="gramStart"/>
+      <w:r>
+        <w:t>tomorrow</w:t>
+      </w:r>
+      <w:proofErr w:type="gramEnd"/>
     </w:p>
     <w:p>
       <w:pPr>
@@ -1607,13 +1743,21 @@
         </w:numPr>
       </w:pPr>
       <w:r>
-        <w:t>Reset password done, need some feedback to user. Haven</w:t>
+        <w:t xml:space="preserve">Reset password done, need some feedback to user. </w:t>
+      </w:r>
+      <w:proofErr w:type="gramStart"/>
+      <w:r>
+        <w:t>Haven</w:t>
       </w:r>
       <w:r>
         <w:t>’</w:t>
       </w:r>
       <w:r>
-        <w:t>t implement</w:t>
+        <w:t>t</w:t>
+      </w:r>
+      <w:proofErr w:type="gramEnd"/>
+      <w:r>
+        <w:t xml:space="preserve"> implement</w:t>
       </w:r>
       <w:r>
         <w:t>.</w:t>
@@ -1628,7 +1772,15 @@
         </w:numPr>
       </w:pPr>
       <w:r>
-        <w:t>Using ViewComponent instead of partial view to remove the previous bug on model not being able to determine which one is which after returning from controller.</w:t>
+        <w:t xml:space="preserve">Using </w:t>
+      </w:r>
+      <w:proofErr w:type="spellStart"/>
+      <w:r>
+        <w:t>ViewComponent</w:t>
+      </w:r>
+      <w:proofErr w:type="spellEnd"/>
+      <w:r>
+        <w:t xml:space="preserve"> instead of partial view to remove the previous bug on model not being able to determine which one is which after returning from controller.</w:t>
       </w:r>
     </w:p>
     <w:p>
@@ -1639,8 +1791,13 @@
           <w:numId w:val="20"/>
         </w:numPr>
       </w:pPr>
-      <w:r>
-        <w:t xml:space="preserve">redirectURL </w:t>
+      <w:proofErr w:type="spellStart"/>
+      <w:r>
+        <w:t>redirectURL</w:t>
+      </w:r>
+      <w:proofErr w:type="spellEnd"/>
+      <w:r>
+        <w:t xml:space="preserve"> </w:t>
       </w:r>
       <w:r>
         <w:t xml:space="preserve">after login </w:t>
@@ -1658,7 +1815,50 @@
         </w:numPr>
       </w:pPr>
       <w:r>
-        <w:t>Added Roles via temporary administration controller</w:t>
+        <w:t xml:space="preserve">Added Roles via temporary administration </w:t>
+      </w:r>
+      <w:proofErr w:type="gramStart"/>
+      <w:r>
+        <w:t>controller</w:t>
+      </w:r>
+      <w:proofErr w:type="gramEnd"/>
+    </w:p>
+    <w:p>
+      <w:pPr>
+        <w:pStyle w:val="Heading2"/>
+      </w:pPr>
+      <w:r>
+        <w:t>19 April 2021</w:t>
+      </w:r>
+    </w:p>
+    <w:p>
+      <w:pPr>
+        <w:pStyle w:val="ListParagraph"/>
+        <w:numPr>
+          <w:ilvl w:val="0"/>
+          <w:numId w:val="21"/>
+        </w:numPr>
+      </w:pPr>
+      <w:r>
+        <w:t xml:space="preserve">Added popover on </w:t>
+      </w:r>
+      <w:r>
+        <w:t>My Profile after login.</w:t>
+      </w:r>
+    </w:p>
+    <w:p>
+      <w:pPr>
+        <w:pStyle w:val="ListParagraph"/>
+        <w:numPr>
+          <w:ilvl w:val="0"/>
+          <w:numId w:val="21"/>
+        </w:numPr>
+      </w:pPr>
+      <w:r>
+        <w:t>Login function is now a</w:t>
+      </w:r>
+      <w:r>
+        <w:t>n anchor tag rather than form with logout post method.</w:t>
       </w:r>
     </w:p>
     <w:p>
@@ -1749,8 +1949,21 @@
         <w:t> </w:t>
       </w:r>
       <w:r>
-        <w:t>Minify css code in production</w:t>
-      </w:r>
+        <w:t xml:space="preserve">Minify </w:t>
+      </w:r>
+      <w:proofErr w:type="spellStart"/>
+      <w:r>
+        <w:t>css</w:t>
+      </w:r>
+      <w:proofErr w:type="spellEnd"/>
+      <w:r>
+        <w:t xml:space="preserve"> code in </w:t>
+      </w:r>
+      <w:proofErr w:type="gramStart"/>
+      <w:r>
+        <w:t>production</w:t>
+      </w:r>
+      <w:proofErr w:type="gramEnd"/>
     </w:p>
     <w:p>
       <w:pPr>
@@ -1895,8 +2108,13 @@
       </w:pPr>
       <w:r>
         <w:lastRenderedPageBreak/>
-        <w:t>Success in receiving data</w:t>
-      </w:r>
+        <w:t xml:space="preserve">Success in receiving </w:t>
+      </w:r>
+      <w:proofErr w:type="gramStart"/>
+      <w:r>
+        <w:t>data</w:t>
+      </w:r>
+      <w:proofErr w:type="gramEnd"/>
     </w:p>
     <w:p>
       <w:r>
@@ -4100,6 +4318,119 @@
     </w:lvl>
   </w:abstractNum>
   <w:abstractNum w:abstractNumId="19" w15:restartNumberingAfterBreak="0">
+    <w:nsid w:val="7AAF5F2F"/>
+    <w:multiLevelType w:val="hybridMultilevel"/>
+    <w:tmpl w:val="B1DE29A2"/>
+    <w:lvl w:ilvl="0" w:tplc="14090001">
+      <w:start w:val="1"/>
+      <w:numFmt w:val="bullet"/>
+      <w:lvlText w:val=""/>
+      <w:lvlJc w:val="left"/>
+      <w:pPr>
+        <w:ind w:left="720" w:hanging="360"/>
+      </w:pPr>
+      <w:rPr>
+        <w:rFonts w:ascii="Symbol" w:hAnsi="Symbol" w:hint="default"/>
+      </w:rPr>
+    </w:lvl>
+    <w:lvl w:ilvl="1" w:tplc="14090003" w:tentative="1">
+      <w:start w:val="1"/>
+      <w:numFmt w:val="bullet"/>
+      <w:lvlText w:val="o"/>
+      <w:lvlJc w:val="left"/>
+      <w:pPr>
+        <w:ind w:left="1440" w:hanging="360"/>
+      </w:pPr>
+      <w:rPr>
+        <w:rFonts w:ascii="Courier New" w:hAnsi="Courier New" w:cs="Courier New" w:hint="default"/>
+      </w:rPr>
+    </w:lvl>
+    <w:lvl w:ilvl="2" w:tplc="14090005" w:tentative="1">
+      <w:start w:val="1"/>
+      <w:numFmt w:val="bullet"/>
+      <w:lvlText w:val=""/>
+      <w:lvlJc w:val="left"/>
+      <w:pPr>
+        <w:ind w:left="2160" w:hanging="360"/>
+      </w:pPr>
+      <w:rPr>
+        <w:rFonts w:ascii="Wingdings" w:hAnsi="Wingdings" w:hint="default"/>
+      </w:rPr>
+    </w:lvl>
+    <w:lvl w:ilvl="3" w:tplc="14090001" w:tentative="1">
+      <w:start w:val="1"/>
+      <w:numFmt w:val="bullet"/>
+      <w:lvlText w:val=""/>
+      <w:lvlJc w:val="left"/>
+      <w:pPr>
+        <w:ind w:left="2880" w:hanging="360"/>
+      </w:pPr>
+      <w:rPr>
+        <w:rFonts w:ascii="Symbol" w:hAnsi="Symbol" w:hint="default"/>
+      </w:rPr>
+    </w:lvl>
+    <w:lvl w:ilvl="4" w:tplc="14090003" w:tentative="1">
+      <w:start w:val="1"/>
+      <w:numFmt w:val="bullet"/>
+      <w:lvlText w:val="o"/>
+      <w:lvlJc w:val="left"/>
+      <w:pPr>
+        <w:ind w:left="3600" w:hanging="360"/>
+      </w:pPr>
+      <w:rPr>
+        <w:rFonts w:ascii="Courier New" w:hAnsi="Courier New" w:cs="Courier New" w:hint="default"/>
+      </w:rPr>
+    </w:lvl>
+    <w:lvl w:ilvl="5" w:tplc="14090005" w:tentative="1">
+      <w:start w:val="1"/>
+      <w:numFmt w:val="bullet"/>
+      <w:lvlText w:val=""/>
+      <w:lvlJc w:val="left"/>
+      <w:pPr>
+        <w:ind w:left="4320" w:hanging="360"/>
+      </w:pPr>
+      <w:rPr>
+        <w:rFonts w:ascii="Wingdings" w:hAnsi="Wingdings" w:hint="default"/>
+      </w:rPr>
+    </w:lvl>
+    <w:lvl w:ilvl="6" w:tplc="14090001" w:tentative="1">
+      <w:start w:val="1"/>
+      <w:numFmt w:val="bullet"/>
+      <w:lvlText w:val=""/>
+      <w:lvlJc w:val="left"/>
+      <w:pPr>
+        <w:ind w:left="5040" w:hanging="360"/>
+      </w:pPr>
+      <w:rPr>
+        <w:rFonts w:ascii="Symbol" w:hAnsi="Symbol" w:hint="default"/>
+      </w:rPr>
+    </w:lvl>
+    <w:lvl w:ilvl="7" w:tplc="14090003" w:tentative="1">
+      <w:start w:val="1"/>
+      <w:numFmt w:val="bullet"/>
+      <w:lvlText w:val="o"/>
+      <w:lvlJc w:val="left"/>
+      <w:pPr>
+        <w:ind w:left="5760" w:hanging="360"/>
+      </w:pPr>
+      <w:rPr>
+        <w:rFonts w:ascii="Courier New" w:hAnsi="Courier New" w:cs="Courier New" w:hint="default"/>
+      </w:rPr>
+    </w:lvl>
+    <w:lvl w:ilvl="8" w:tplc="14090005" w:tentative="1">
+      <w:start w:val="1"/>
+      <w:numFmt w:val="bullet"/>
+      <w:lvlText w:val=""/>
+      <w:lvlJc w:val="left"/>
+      <w:pPr>
+        <w:ind w:left="6480" w:hanging="360"/>
+      </w:pPr>
+      <w:rPr>
+        <w:rFonts w:ascii="Wingdings" w:hAnsi="Wingdings" w:hint="default"/>
+      </w:rPr>
+    </w:lvl>
+  </w:abstractNum>
+  <w:abstractNum w:abstractNumId="20" w15:restartNumberingAfterBreak="0">
     <w:nsid w:val="7B3A2C73"/>
     <w:multiLevelType w:val="hybridMultilevel"/>
     <w:tmpl w:val="45EA94EE"/>
@@ -4264,13 +4595,16 @@
     <w:abstractNumId w:val="12"/>
   </w:num>
   <w:num w:numId="18">
-    <w:abstractNumId w:val="19"/>
+    <w:abstractNumId w:val="20"/>
   </w:num>
   <w:num w:numId="19">
     <w:abstractNumId w:val="15"/>
   </w:num>
   <w:num w:numId="20">
     <w:abstractNumId w:val="0"/>
+  </w:num>
+  <w:num w:numId="21">
+    <w:abstractNumId w:val="19"/>
   </w:num>
 </w:numbering>
 </file>

</xml_diff>

<commit_message>
Admin Page Layout Temp? Products Create By Admin Completed
</commit_message>
<xml_diff>
--- a/DevelopmentLog.docx
+++ b/DevelopmentLog.docx
@@ -30,6 +30,7 @@
       <w:pPr>
         <w:spacing w:line="360" w:lineRule="auto"/>
         <w:rPr>
+          <w:rStyle w:val="Hyperlink"/>
           <w:rFonts w:ascii="Microsoft New Tai Lue" w:hAnsi="Microsoft New Tai Lue" w:cs="Microsoft New Tai Lue"/>
           <w:sz w:val="24"/>
           <w:szCs w:val="24"/>
@@ -50,10 +51,58 @@
     <w:p>
       <w:pPr>
         <w:pStyle w:val="Heading2"/>
-      </w:pPr>
-      <w:r>
+        <w:rPr>
+          <w:rStyle w:val="Hyperlink"/>
+          <w:color w:val="auto"/>
+          <w:u w:val="none"/>
+        </w:rPr>
+      </w:pPr>
+      <w:r>
+        <w:rPr>
+          <w:rStyle w:val="Hyperlink"/>
+          <w:color w:val="auto"/>
+          <w:u w:val="none"/>
+        </w:rPr>
+        <w:t xml:space="preserve">Admin </w:t>
+      </w:r>
+      <w:proofErr w:type="spellStart"/>
+      <w:r>
+        <w:rPr>
+          <w:rStyle w:val="Hyperlink"/>
+          <w:color w:val="auto"/>
+          <w:u w:val="none"/>
+        </w:rPr>
         <w:t>SideBar</w:t>
       </w:r>
+      <w:proofErr w:type="spellEnd"/>
+    </w:p>
+    <w:p>
+      <w:pPr>
+        <w:spacing w:line="360" w:lineRule="auto"/>
+        <w:rPr>
+          <w:rFonts w:ascii="Microsoft New Tai Lue" w:hAnsi="Microsoft New Tai Lue" w:cs="Microsoft New Tai Lue"/>
+          <w:sz w:val="24"/>
+          <w:szCs w:val="24"/>
+        </w:rPr>
+      </w:pPr>
+      <w:r>
+        <w:rPr>
+          <w:rFonts w:ascii="Microsoft New Tai Lue" w:hAnsi="Microsoft New Tai Lue" w:cs="Microsoft New Tai Lue"/>
+          <w:sz w:val="24"/>
+          <w:szCs w:val="24"/>
+        </w:rPr>
+        <w:t>https://codepen.io/JFarrow/pen/fFrpg</w:t>
+      </w:r>
+    </w:p>
+    <w:p>
+      <w:pPr>
+        <w:pStyle w:val="Heading2"/>
+      </w:pPr>
+      <w:proofErr w:type="spellStart"/>
+      <w:r>
+        <w:t>SideBar</w:t>
+      </w:r>
+      <w:proofErr w:type="spellEnd"/>
     </w:p>
     <w:p>
       <w:hyperlink r:id="rId6" w:history="1">
@@ -274,7 +323,6 @@
         <w:pStyle w:val="Heading2"/>
       </w:pPr>
       <w:r>
-        <w:lastRenderedPageBreak/>
         <w:t>Reference</w:t>
       </w:r>
     </w:p>
@@ -288,9 +336,11 @@
         <w:pStyle w:val="Heading2"/>
         <w:spacing w:line="360" w:lineRule="auto"/>
       </w:pPr>
+      <w:proofErr w:type="spellStart"/>
       <w:r>
         <w:t>Css</w:t>
       </w:r>
+      <w:proofErr w:type="spellEnd"/>
       <w:r>
         <w:t xml:space="preserve"> &amp; JS</w:t>
       </w:r>
@@ -347,11 +397,19 @@
           <w:rFonts w:ascii="Microsoft New Tai Lue" w:hAnsi="Microsoft New Tai Lue" w:cs="Microsoft New Tai Lue"/>
         </w:rPr>
       </w:pPr>
+      <w:proofErr w:type="spellStart"/>
       <w:r>
         <w:rPr>
           <w:rFonts w:ascii="Microsoft New Tai Lue" w:hAnsi="Microsoft New Tai Lue" w:cs="Microsoft New Tai Lue"/>
         </w:rPr>
-        <w:t>Jquery 3.5.1</w:t>
+        <w:t>Jquery</w:t>
+      </w:r>
+      <w:proofErr w:type="spellEnd"/>
+      <w:r>
+        <w:rPr>
+          <w:rFonts w:ascii="Microsoft New Tai Lue" w:hAnsi="Microsoft New Tai Lue" w:cs="Microsoft New Tai Lue"/>
+        </w:rPr>
+        <w:t xml:space="preserve"> 3.5.1</w:t>
       </w:r>
     </w:p>
     <w:p>
@@ -494,8 +552,13 @@
         </w:numPr>
       </w:pPr>
       <w:r>
-        <w:t>Added to Github</w:t>
-      </w:r>
+        <w:t xml:space="preserve">Added to </w:t>
+      </w:r>
+      <w:proofErr w:type="spellStart"/>
+      <w:r>
+        <w:t>Github</w:t>
+      </w:r>
+      <w:proofErr w:type="spellEnd"/>
     </w:p>
     <w:p>
       <w:pPr>
@@ -573,6 +636,7 @@
         </w:numPr>
       </w:pPr>
       <w:r>
+        <w:lastRenderedPageBreak/>
         <w:t xml:space="preserve">Hooked the navigation header link to the Login page and </w:t>
       </w:r>
       <w:r>
@@ -584,20 +648,324 @@
         <w:pStyle w:val="Heading2"/>
       </w:pPr>
       <w:r>
+        <w:t>12 March 2021</w:t>
+      </w:r>
+    </w:p>
+    <w:p>
+      <w:pPr>
+        <w:pStyle w:val="ListParagraph"/>
+        <w:numPr>
+          <w:ilvl w:val="0"/>
+          <w:numId w:val="4"/>
+        </w:numPr>
+      </w:pPr>
+      <w:r>
+        <w:t>Added Bootstrap carousel for homepage topmost banner with picture as well taken from online resource.</w:t>
+      </w:r>
+    </w:p>
+    <w:p>
+      <w:pPr>
+        <w:pStyle w:val="Heading2"/>
+      </w:pPr>
+      <w:r>
+        <w:t>15 March 2021</w:t>
+      </w:r>
+    </w:p>
+    <w:p>
+      <w:pPr>
+        <w:pStyle w:val="ListParagraph"/>
+        <w:numPr>
+          <w:ilvl w:val="0"/>
+          <w:numId w:val="4"/>
+        </w:numPr>
+      </w:pPr>
+      <w:r>
+        <w:t>Added Recipe Area with Owl Carousel with button event.</w:t>
+      </w:r>
+    </w:p>
+    <w:p>
+      <w:pPr>
+        <w:pStyle w:val="Heading2"/>
+      </w:pPr>
+      <w:r>
+        <w:t>16 March 2021</w:t>
+      </w:r>
+    </w:p>
+    <w:p>
+      <w:pPr>
+        <w:pStyle w:val="ListParagraph"/>
+        <w:numPr>
+          <w:ilvl w:val="0"/>
+          <w:numId w:val="4"/>
+        </w:numPr>
+      </w:pPr>
+      <w:r>
+        <w:t>Added Super Price of the Week Area with Owl Carousel</w:t>
+      </w:r>
+    </w:p>
+    <w:p>
+      <w:pPr>
+        <w:pStyle w:val="ListParagraph"/>
+        <w:numPr>
+          <w:ilvl w:val="0"/>
+          <w:numId w:val="4"/>
+        </w:numPr>
+      </w:pPr>
+      <w:r>
+        <w:t>Added Card in between the Banner and the middle section of recipe and Super price of the week.</w:t>
+      </w:r>
+    </w:p>
+    <w:p>
+      <w:pPr>
+        <w:pStyle w:val="ListParagraph"/>
+        <w:numPr>
+          <w:ilvl w:val="0"/>
+          <w:numId w:val="4"/>
+        </w:numPr>
+      </w:pPr>
+      <w:r>
+        <w:t>Added animation on hover with button.</w:t>
+      </w:r>
+    </w:p>
+    <w:p>
+      <w:pPr>
+        <w:pStyle w:val="Heading2"/>
+      </w:pPr>
+      <w:r>
+        <w:t>17 March 2021</w:t>
+      </w:r>
+    </w:p>
+    <w:p>
+      <w:pPr>
+        <w:pStyle w:val="ListParagraph"/>
+        <w:numPr>
+          <w:ilvl w:val="0"/>
+          <w:numId w:val="5"/>
+        </w:numPr>
+      </w:pPr>
+      <w:r>
+        <w:t>Added Nav bar sticky if the user is scrolling down larger than the nav bar height on mobile and desktop.</w:t>
+      </w:r>
+    </w:p>
+    <w:p>
+      <w:pPr>
+        <w:pStyle w:val="ListParagraph"/>
+        <w:numPr>
+          <w:ilvl w:val="0"/>
+          <w:numId w:val="5"/>
+        </w:numPr>
+      </w:pPr>
+      <w:r>
+        <w:t>Added Latest Product section which basically just a copy of the Product card.</w:t>
+      </w:r>
+    </w:p>
+    <w:p>
+      <w:pPr>
+        <w:pStyle w:val="ListParagraph"/>
+        <w:numPr>
+          <w:ilvl w:val="0"/>
+          <w:numId w:val="5"/>
+        </w:numPr>
+      </w:pPr>
+      <w:r>
+        <w:t>Added Some sales pitch to populate Home page.</w:t>
+      </w:r>
+    </w:p>
+    <w:p>
+      <w:pPr>
+        <w:pStyle w:val="ListParagraph"/>
+        <w:numPr>
+          <w:ilvl w:val="0"/>
+          <w:numId w:val="5"/>
+        </w:numPr>
+      </w:pPr>
+      <w:r>
+        <w:t>Home page</w:t>
+      </w:r>
+      <w:r>
+        <w:t xml:space="preserve"> temp</w:t>
+      </w:r>
+      <w:r>
+        <w:t xml:space="preserve"> view is completed</w:t>
+      </w:r>
+      <w:r>
+        <w:t>.</w:t>
+      </w:r>
+    </w:p>
+    <w:p>
+      <w:pPr>
+        <w:pStyle w:val="Heading2"/>
+      </w:pPr>
+      <w:r>
+        <w:t>20 March 2021</w:t>
+      </w:r>
+    </w:p>
+    <w:p>
+      <w:pPr>
+        <w:pStyle w:val="ListParagraph"/>
+        <w:numPr>
+          <w:ilvl w:val="0"/>
+          <w:numId w:val="7"/>
+        </w:numPr>
+      </w:pPr>
+      <w:r>
+        <w:t>Changed Login form to using modal instead of directing to another page.</w:t>
+      </w:r>
+    </w:p>
+    <w:p>
+      <w:pPr>
+        <w:pStyle w:val="ListParagraph"/>
+      </w:pPr>
+      <w:r>
+        <w:t>The reason being that the bootstrap version the template is using is v4.4 and we are using 5.0 beta1. Although it might work, I decided to look for another template which I think is better. With modal the user did not have to go back and forth just to login.</w:t>
+      </w:r>
+    </w:p>
+    <w:p>
+      <w:pPr>
+        <w:pStyle w:val="ListParagraph"/>
+        <w:numPr>
+          <w:ilvl w:val="0"/>
+          <w:numId w:val="7"/>
+        </w:numPr>
+      </w:pPr>
+      <w:r>
+        <w:t>Added Signup as well, the signup and login tab might not be noticeable for the user, need some ideas to make it more visible and clickable looking.</w:t>
+      </w:r>
+    </w:p>
+    <w:p>
+      <w:pPr>
+        <w:pStyle w:val="ListParagraph"/>
+        <w:numPr>
+          <w:ilvl w:val="0"/>
+          <w:numId w:val="7"/>
+        </w:numPr>
+      </w:pPr>
+      <w:r>
+        <w:t xml:space="preserve">Added </w:t>
+      </w:r>
+      <w:proofErr w:type="spellStart"/>
+      <w:r>
+        <w:t>Javascript</w:t>
+      </w:r>
+      <w:proofErr w:type="spellEnd"/>
+      <w:r>
+        <w:t xml:space="preserve"> validation for the form by using Regex</w:t>
+      </w:r>
+      <w:r>
+        <w:t>.</w:t>
+      </w:r>
+    </w:p>
+    <w:p>
+      <w:pPr>
+        <w:pStyle w:val="Heading2"/>
+      </w:pPr>
+      <w:r>
+        <w:t>21 March 2021</w:t>
+      </w:r>
+    </w:p>
+    <w:p>
+      <w:pPr>
+        <w:pStyle w:val="ListParagraph"/>
+        <w:numPr>
+          <w:ilvl w:val="0"/>
+          <w:numId w:val="8"/>
+        </w:numPr>
+      </w:pPr>
+      <w:r>
+        <w:t>Added Vue JS to handle categories search bar change.</w:t>
+      </w:r>
+    </w:p>
+    <w:p>
+      <w:pPr>
+        <w:pStyle w:val="ListParagraph"/>
+        <w:numPr>
+          <w:ilvl w:val="0"/>
+          <w:numId w:val="8"/>
+        </w:numPr>
+      </w:pPr>
+      <w:r>
+        <w:t>Fixed bugs on the navigation and body content did not have correct margin when changing viewport on mobile from landscape to portrait and vice versa.</w:t>
+      </w:r>
+    </w:p>
+    <w:p>
+      <w:pPr>
+        <w:pStyle w:val="ListParagraph"/>
+        <w:numPr>
+          <w:ilvl w:val="0"/>
+          <w:numId w:val="8"/>
+        </w:numPr>
+      </w:pPr>
+      <w:r>
+        <w:t>Added links to connect things together with login modal.</w:t>
+      </w:r>
+    </w:p>
+    <w:p>
+      <w:pPr>
+        <w:pStyle w:val="ListParagraph"/>
+        <w:numPr>
+          <w:ilvl w:val="0"/>
+          <w:numId w:val="8"/>
+        </w:numPr>
+      </w:pPr>
+      <w:r>
+        <w:t>SOL change on login modal</w:t>
+      </w:r>
+    </w:p>
+    <w:p>
+      <w:pPr>
+        <w:pStyle w:val="ListParagraph"/>
+        <w:numPr>
+          <w:ilvl w:val="0"/>
+          <w:numId w:val="8"/>
+        </w:numPr>
+      </w:pPr>
+      <w:r>
+        <w:t xml:space="preserve">Delete old login </w:t>
+      </w:r>
+      <w:r>
+        <w:t>page and the methods in controller</w:t>
+      </w:r>
+      <w:r>
+        <w:t>.</w:t>
+      </w:r>
+    </w:p>
+    <w:p>
+      <w:pPr>
+        <w:pStyle w:val="Heading2"/>
+      </w:pPr>
+      <w:r>
+        <w:t>22 March 2021</w:t>
+      </w:r>
+    </w:p>
+    <w:p>
+      <w:pPr>
+        <w:pStyle w:val="ListParagraph"/>
+        <w:numPr>
+          <w:ilvl w:val="0"/>
+          <w:numId w:val="10"/>
+        </w:numPr>
+      </w:pPr>
+      <w:r>
+        <w:t xml:space="preserve">Temporary </w:t>
+      </w:r>
+      <w:r>
+        <w:t xml:space="preserve">visual </w:t>
+      </w:r>
+      <w:r>
+        <w:t>bug fixes on carousel</w:t>
+      </w:r>
+    </w:p>
+    <w:p>
+      <w:pPr>
+        <w:pStyle w:val="ListParagraph"/>
+        <w:numPr>
+          <w:ilvl w:val="0"/>
+          <w:numId w:val="10"/>
+        </w:numPr>
+      </w:pPr>
+      <w:r>
         <w:lastRenderedPageBreak/>
-        <w:t>12 March 2021</w:t>
-      </w:r>
-    </w:p>
-    <w:p>
-      <w:pPr>
-        <w:pStyle w:val="ListParagraph"/>
-        <w:numPr>
-          <w:ilvl w:val="0"/>
-          <w:numId w:val="4"/>
-        </w:numPr>
-      </w:pPr>
-      <w:r>
-        <w:t>Added Bootstrap carousel for homepage topmost banner with picture as well taken from online resource.</w:t>
+        <w:t>Product page UI Added</w:t>
       </w:r>
     </w:p>
     <w:p>
@@ -605,63 +973,144 @@
         <w:pStyle w:val="Heading2"/>
       </w:pPr>
       <w:r>
-        <w:t>15 March 2021</w:t>
-      </w:r>
-    </w:p>
-    <w:p>
-      <w:pPr>
-        <w:pStyle w:val="ListParagraph"/>
-        <w:numPr>
-          <w:ilvl w:val="0"/>
-          <w:numId w:val="4"/>
-        </w:numPr>
-      </w:pPr>
-      <w:r>
-        <w:t>Added Recipe Area with Owl Carousel with button event.</w:t>
-      </w:r>
+        <w:t>26 March 2021</w:t>
+      </w:r>
+    </w:p>
+    <w:p>
+      <w:pPr>
+        <w:pStyle w:val="ListParagraph"/>
+        <w:numPr>
+          <w:ilvl w:val="0"/>
+          <w:numId w:val="11"/>
+        </w:numPr>
+      </w:pPr>
+      <w:r>
+        <w:t>Product page UI completed.</w:t>
+      </w:r>
+    </w:p>
+    <w:p>
+      <w:pPr>
+        <w:pStyle w:val="ListParagraph"/>
+        <w:numPr>
+          <w:ilvl w:val="0"/>
+          <w:numId w:val="11"/>
+        </w:numPr>
+      </w:pPr>
+      <w:r>
+        <w:t>Recipe page UI completed.</w:t>
+      </w:r>
+    </w:p>
+    <w:p>
+      <w:pPr>
+        <w:pStyle w:val="ListParagraph"/>
+        <w:numPr>
+          <w:ilvl w:val="0"/>
+          <w:numId w:val="11"/>
+        </w:numPr>
+      </w:pPr>
+      <w:r>
+        <w:t>Contact page UI completed.</w:t>
+      </w:r>
+    </w:p>
+    <w:p>
+      <w:pPr>
+        <w:pStyle w:val="ListParagraph"/>
+        <w:numPr>
+          <w:ilvl w:val="0"/>
+          <w:numId w:val="11"/>
+        </w:numPr>
+      </w:pPr>
+      <w:r>
+        <w:t>Fixed</w:t>
+      </w:r>
+      <w:r>
+        <w:t xml:space="preserve"> unintended</w:t>
+      </w:r>
+      <w:r>
+        <w:t xml:space="preserve"> visual bug on </w:t>
+      </w:r>
+      <w:proofErr w:type="spellStart"/>
+      <w:r>
+        <w:t>I</w:t>
+      </w:r>
+      <w:r>
+        <w:t>Pad</w:t>
+      </w:r>
+      <w:proofErr w:type="spellEnd"/>
+      <w:r>
+        <w:t xml:space="preserve"> on products and </w:t>
+      </w:r>
+      <w:r>
+        <w:t>navigation ribbon</w:t>
+      </w:r>
+    </w:p>
+    <w:p>
+      <w:pPr>
+        <w:pStyle w:val="ListParagraph"/>
+        <w:numPr>
+          <w:ilvl w:val="0"/>
+          <w:numId w:val="11"/>
+        </w:numPr>
+      </w:pPr>
+      <w:r>
+        <w:t xml:space="preserve">Fixed visual bug on very small Viewport on mobile </w:t>
+      </w:r>
+      <w:proofErr w:type="spellStart"/>
+      <w:r>
+        <w:t>e.g</w:t>
+      </w:r>
+      <w:proofErr w:type="spellEnd"/>
+      <w:r>
+        <w:t xml:space="preserve"> Samsung </w:t>
+      </w:r>
+      <w:proofErr w:type="spellStart"/>
+      <w:r>
+        <w:t>Galaxyfold</w:t>
+      </w:r>
+      <w:proofErr w:type="spellEnd"/>
     </w:p>
     <w:p>
       <w:pPr>
         <w:pStyle w:val="Heading2"/>
       </w:pPr>
       <w:r>
-        <w:t>16 March 2021</w:t>
-      </w:r>
-    </w:p>
-    <w:p>
-      <w:pPr>
-        <w:pStyle w:val="ListParagraph"/>
-        <w:numPr>
-          <w:ilvl w:val="0"/>
-          <w:numId w:val="4"/>
-        </w:numPr>
-      </w:pPr>
-      <w:r>
-        <w:t>Added Super Price of the Week Area with Owl Carousel</w:t>
-      </w:r>
-    </w:p>
-    <w:p>
-      <w:pPr>
-        <w:pStyle w:val="ListParagraph"/>
-        <w:numPr>
-          <w:ilvl w:val="0"/>
-          <w:numId w:val="4"/>
-        </w:numPr>
-      </w:pPr>
-      <w:r>
-        <w:t>Added Card in between the Banner and the middle section of recipe and Super price of the week.</w:t>
-      </w:r>
-    </w:p>
-    <w:p>
-      <w:pPr>
-        <w:pStyle w:val="ListParagraph"/>
-        <w:numPr>
-          <w:ilvl w:val="0"/>
-          <w:numId w:val="4"/>
-        </w:numPr>
-      </w:pPr>
-      <w:r>
-        <w:t>Added animation on hover with button.</w:t>
+        <w:t>28 March 2021</w:t>
+      </w:r>
+    </w:p>
+    <w:p>
+      <w:pPr>
+        <w:pStyle w:val="ListParagraph"/>
+        <w:numPr>
+          <w:ilvl w:val="0"/>
+          <w:numId w:val="12"/>
+        </w:numPr>
+      </w:pPr>
+      <w:r>
+        <w:t>Better CSS Management</w:t>
+      </w:r>
+    </w:p>
+    <w:p>
+      <w:pPr>
+        <w:pStyle w:val="ListParagraph"/>
+        <w:numPr>
+          <w:ilvl w:val="0"/>
+          <w:numId w:val="12"/>
+        </w:numPr>
+      </w:pPr>
+      <w:r>
+        <w:t>Product Details Page UI temp</w:t>
+      </w:r>
+    </w:p>
+    <w:p>
+      <w:pPr>
+        <w:pStyle w:val="ListParagraph"/>
+        <w:numPr>
+          <w:ilvl w:val="0"/>
+          <w:numId w:val="12"/>
+        </w:numPr>
+      </w:pPr>
+      <w:r>
+        <w:t>Graph tested and it’s working</w:t>
       </w:r>
     </w:p>
     <w:p>
@@ -669,64 +1118,52 @@
         <w:pStyle w:val="Heading2"/>
       </w:pPr>
       <w:r>
-        <w:t>17 March 2021</w:t>
-      </w:r>
-    </w:p>
-    <w:p>
-      <w:pPr>
-        <w:pStyle w:val="ListParagraph"/>
-        <w:numPr>
-          <w:ilvl w:val="0"/>
-          <w:numId w:val="5"/>
-        </w:numPr>
-      </w:pPr>
-      <w:r>
-        <w:t>Added Nav bar sticky if the user is scrolling down larger than the nav bar height on mobile and desktop.</w:t>
-      </w:r>
-    </w:p>
-    <w:p>
-      <w:pPr>
-        <w:pStyle w:val="ListParagraph"/>
-        <w:numPr>
-          <w:ilvl w:val="0"/>
-          <w:numId w:val="5"/>
-        </w:numPr>
-      </w:pPr>
-      <w:r>
-        <w:t>Added Latest Product section which basically just a copy of the Product card.</w:t>
-      </w:r>
-    </w:p>
-    <w:p>
-      <w:pPr>
-        <w:pStyle w:val="ListParagraph"/>
-        <w:numPr>
-          <w:ilvl w:val="0"/>
-          <w:numId w:val="5"/>
-        </w:numPr>
-      </w:pPr>
-      <w:r>
-        <w:t>Added Some sales pitch to populate Home page.</w:t>
-      </w:r>
-    </w:p>
-    <w:p>
-      <w:pPr>
-        <w:pStyle w:val="ListParagraph"/>
-        <w:numPr>
-          <w:ilvl w:val="0"/>
-          <w:numId w:val="5"/>
-        </w:numPr>
-      </w:pPr>
-      <w:r>
-        <w:t>Home page</w:t>
-      </w:r>
-      <w:r>
-        <w:t xml:space="preserve"> temp</w:t>
-      </w:r>
-      <w:r>
-        <w:t xml:space="preserve"> view is completed</w:t>
-      </w:r>
-      <w:r>
-        <w:t>.</w:t>
+        <w:t>30 March 2021</w:t>
+      </w:r>
+    </w:p>
+    <w:p>
+      <w:pPr>
+        <w:pStyle w:val="ListParagraph"/>
+        <w:numPr>
+          <w:ilvl w:val="0"/>
+          <w:numId w:val="13"/>
+        </w:numPr>
+      </w:pPr>
+      <w:r>
+        <w:t xml:space="preserve">Ratings tab added into product </w:t>
+      </w:r>
+      <w:r>
+        <w:t>d</w:t>
+      </w:r>
+      <w:r>
+        <w:t>etails</w:t>
+      </w:r>
+    </w:p>
+    <w:p>
+      <w:pPr>
+        <w:pStyle w:val="ListParagraph"/>
+        <w:numPr>
+          <w:ilvl w:val="0"/>
+          <w:numId w:val="13"/>
+        </w:numPr>
+      </w:pPr>
+      <w:r>
+        <w:t>Review Added</w:t>
+      </w:r>
+      <w:r>
+        <w:t xml:space="preserve"> into Product Details</w:t>
+      </w:r>
+    </w:p>
+    <w:p>
+      <w:pPr>
+        <w:pStyle w:val="ListParagraph"/>
+        <w:numPr>
+          <w:ilvl w:val="0"/>
+          <w:numId w:val="13"/>
+        </w:numPr>
+      </w:pPr>
+      <w:r>
+        <w:t>Temporary Recipe details added.</w:t>
       </w:r>
     </w:p>
     <w:p>
@@ -734,54 +1171,25 @@
         <w:pStyle w:val="Heading2"/>
       </w:pPr>
       <w:r>
-        <w:t>20 March 2021</w:t>
-      </w:r>
-    </w:p>
-    <w:p>
-      <w:pPr>
-        <w:pStyle w:val="ListParagraph"/>
-        <w:numPr>
-          <w:ilvl w:val="0"/>
-          <w:numId w:val="7"/>
-        </w:numPr>
-      </w:pPr>
-      <w:r>
-        <w:t>Changed Login form to using modal instead of directing to another page.</w:t>
-      </w:r>
-    </w:p>
-    <w:p>
-      <w:pPr>
-        <w:pStyle w:val="ListParagraph"/>
-      </w:pPr>
-      <w:r>
-        <w:t>The reason being that the bootstrap version the template is using is v4.4 and we are using 5.0 beta1. Although it might work, I decided to look for another template which I think is better. With modal the user did not have to go back and forth just to login.</w:t>
-      </w:r>
-    </w:p>
-    <w:p>
-      <w:pPr>
-        <w:pStyle w:val="ListParagraph"/>
-        <w:numPr>
-          <w:ilvl w:val="0"/>
-          <w:numId w:val="7"/>
-        </w:numPr>
-      </w:pPr>
-      <w:r>
-        <w:t>Added Signup as well, the signup and login tab might not be noticeable for the user, need some ideas to make it more visible and clickable looking.</w:t>
-      </w:r>
-    </w:p>
-    <w:p>
-      <w:pPr>
-        <w:pStyle w:val="ListParagraph"/>
-        <w:numPr>
-          <w:ilvl w:val="0"/>
-          <w:numId w:val="7"/>
-        </w:numPr>
-      </w:pPr>
-      <w:r>
-        <w:t>Added Javascript validation for the form by using Regex</w:t>
-      </w:r>
-      <w:r>
-        <w:t>.</w:t>
+        <w:t xml:space="preserve">1 </w:t>
+      </w:r>
+      <w:r>
+        <w:t>April</w:t>
+      </w:r>
+      <w:r>
+        <w:t xml:space="preserve"> 2021</w:t>
+      </w:r>
+    </w:p>
+    <w:p>
+      <w:pPr>
+        <w:pStyle w:val="ListParagraph"/>
+        <w:numPr>
+          <w:ilvl w:val="0"/>
+          <w:numId w:val="14"/>
+        </w:numPr>
+      </w:pPr>
+      <w:r>
+        <w:t>Recipe details UI completed</w:t>
       </w:r>
     </w:p>
     <w:p>
@@ -789,73 +1197,49 @@
         <w:pStyle w:val="Heading2"/>
       </w:pPr>
       <w:r>
-        <w:t>21 March 2021</w:t>
-      </w:r>
-    </w:p>
-    <w:p>
-      <w:pPr>
-        <w:pStyle w:val="ListParagraph"/>
-        <w:numPr>
-          <w:ilvl w:val="0"/>
-          <w:numId w:val="8"/>
-        </w:numPr>
-      </w:pPr>
-      <w:r>
-        <w:t>Added Vue JS to handle categories search bar change.</w:t>
-      </w:r>
-    </w:p>
-    <w:p>
-      <w:pPr>
-        <w:pStyle w:val="ListParagraph"/>
-        <w:numPr>
-          <w:ilvl w:val="0"/>
-          <w:numId w:val="8"/>
-        </w:numPr>
-      </w:pPr>
-      <w:r>
-        <w:t>Fixed bugs on the navigation and body content did not have correct margin when changing viewport on mobile from landscape to portrait and vice versa.</w:t>
-      </w:r>
-    </w:p>
-    <w:p>
-      <w:pPr>
-        <w:pStyle w:val="ListParagraph"/>
-        <w:numPr>
-          <w:ilvl w:val="0"/>
-          <w:numId w:val="8"/>
-        </w:numPr>
-      </w:pPr>
-      <w:r>
-        <w:t>Added links to connect things together with login modal.</w:t>
-      </w:r>
-    </w:p>
-    <w:p>
-      <w:pPr>
-        <w:pStyle w:val="ListParagraph"/>
-        <w:numPr>
-          <w:ilvl w:val="0"/>
-          <w:numId w:val="8"/>
-        </w:numPr>
-      </w:pPr>
-      <w:r>
-        <w:t>SOL change on login modal</w:t>
-      </w:r>
-    </w:p>
-    <w:p>
-      <w:pPr>
-        <w:pStyle w:val="ListParagraph"/>
-        <w:numPr>
-          <w:ilvl w:val="0"/>
-          <w:numId w:val="8"/>
-        </w:numPr>
-      </w:pPr>
-      <w:r>
-        <w:t xml:space="preserve">Delete old login </w:t>
-      </w:r>
-      <w:r>
-        <w:t>page and the methods in controller</w:t>
-      </w:r>
-      <w:r>
-        <w:t>.</w:t>
+        <w:t xml:space="preserve">2 </w:t>
+      </w:r>
+      <w:r>
+        <w:t>April</w:t>
+      </w:r>
+      <w:r>
+        <w:t xml:space="preserve"> 2021</w:t>
+      </w:r>
+    </w:p>
+    <w:p>
+      <w:pPr>
+        <w:pStyle w:val="ListParagraph"/>
+        <w:numPr>
+          <w:ilvl w:val="0"/>
+          <w:numId w:val="14"/>
+        </w:numPr>
+      </w:pPr>
+      <w:r>
+        <w:t>Password reset UI added</w:t>
+      </w:r>
+    </w:p>
+    <w:p>
+      <w:pPr>
+        <w:pStyle w:val="ListParagraph"/>
+        <w:numPr>
+          <w:ilvl w:val="0"/>
+          <w:numId w:val="14"/>
+        </w:numPr>
+      </w:pPr>
+      <w:r>
+        <w:t xml:space="preserve">Fixed multiple issue on landscape viewport </w:t>
+      </w:r>
+    </w:p>
+    <w:p>
+      <w:pPr>
+        <w:pStyle w:val="ListParagraph"/>
+        <w:numPr>
+          <w:ilvl w:val="0"/>
+          <w:numId w:val="14"/>
+        </w:numPr>
+      </w:pPr>
+      <w:r>
+        <w:t xml:space="preserve">Created temporary UI for cart </w:t>
       </w:r>
     </w:p>
     <w:p>
@@ -863,37 +1247,19 @@
         <w:pStyle w:val="Heading2"/>
       </w:pPr>
       <w:r>
-        <w:t>22 March 2021</w:t>
-      </w:r>
-    </w:p>
-    <w:p>
-      <w:pPr>
-        <w:pStyle w:val="ListParagraph"/>
-        <w:numPr>
-          <w:ilvl w:val="0"/>
-          <w:numId w:val="10"/>
-        </w:numPr>
-      </w:pPr>
-      <w:r>
-        <w:t xml:space="preserve">Temporary </w:t>
-      </w:r>
-      <w:r>
-        <w:t xml:space="preserve">visual </w:t>
-      </w:r>
-      <w:r>
-        <w:t>bug fixes on carousel</w:t>
-      </w:r>
-    </w:p>
-    <w:p>
-      <w:pPr>
-        <w:pStyle w:val="ListParagraph"/>
-        <w:numPr>
-          <w:ilvl w:val="0"/>
-          <w:numId w:val="10"/>
-        </w:numPr>
-      </w:pPr>
-      <w:r>
-        <w:t>Product page UI Added</w:t>
+        <w:t>3 April 2021</w:t>
+      </w:r>
+    </w:p>
+    <w:p>
+      <w:pPr>
+        <w:pStyle w:val="ListParagraph"/>
+        <w:numPr>
+          <w:ilvl w:val="0"/>
+          <w:numId w:val="15"/>
+        </w:numPr>
+      </w:pPr>
+      <w:r>
+        <w:t>Cart UI completed</w:t>
       </w:r>
     </w:p>
     <w:p>
@@ -901,80 +1267,108 @@
         <w:pStyle w:val="Heading2"/>
       </w:pPr>
       <w:r>
+        <w:t>6 April 2021</w:t>
+      </w:r>
+    </w:p>
+    <w:p>
+      <w:pPr>
+        <w:pStyle w:val="ListParagraph"/>
+        <w:numPr>
+          <w:ilvl w:val="0"/>
+          <w:numId w:val="15"/>
+        </w:numPr>
+      </w:pPr>
+      <w:r>
+        <w:t>Checkout UI completed</w:t>
+      </w:r>
+    </w:p>
+    <w:p>
+      <w:pPr>
+        <w:pStyle w:val="Heading2"/>
+      </w:pPr>
+      <w:r>
+        <w:t>7 April 2021</w:t>
+      </w:r>
+    </w:p>
+    <w:p>
+      <w:pPr>
+        <w:pStyle w:val="ListParagraph"/>
+        <w:numPr>
+          <w:ilvl w:val="0"/>
+          <w:numId w:val="15"/>
+        </w:numPr>
+      </w:pPr>
+      <w:r>
+        <w:t>Product Card Updated</w:t>
+      </w:r>
+    </w:p>
+    <w:p>
+      <w:pPr>
+        <w:pStyle w:val="ListParagraph"/>
+        <w:numPr>
+          <w:ilvl w:val="0"/>
+          <w:numId w:val="15"/>
+        </w:numPr>
+      </w:pPr>
+      <w:r>
+        <w:t>Fix Magnifier blocking the navigation bar</w:t>
+      </w:r>
+    </w:p>
+    <w:p>
+      <w:pPr>
+        <w:pStyle w:val="Heading2"/>
+      </w:pPr>
+      <w:r>
+        <w:t>8 April 2021</w:t>
+      </w:r>
+    </w:p>
+    <w:p>
+      <w:pPr>
+        <w:pStyle w:val="ListParagraph"/>
+        <w:numPr>
+          <w:ilvl w:val="0"/>
+          <w:numId w:val="16"/>
+        </w:numPr>
+      </w:pPr>
+      <w:r>
+        <w:t>Changing product card slightly</w:t>
+      </w:r>
+    </w:p>
+    <w:p>
+      <w:pPr>
+        <w:pStyle w:val="ListParagraph"/>
+        <w:numPr>
+          <w:ilvl w:val="0"/>
+          <w:numId w:val="16"/>
+        </w:numPr>
+      </w:pPr>
+      <w:r>
         <w:lastRenderedPageBreak/>
-        <w:t>26 March 2021</w:t>
-      </w:r>
-    </w:p>
-    <w:p>
-      <w:pPr>
-        <w:pStyle w:val="ListParagraph"/>
-        <w:numPr>
-          <w:ilvl w:val="0"/>
-          <w:numId w:val="11"/>
-        </w:numPr>
-      </w:pPr>
-      <w:r>
-        <w:t>Product page UI completed.</w:t>
-      </w:r>
-    </w:p>
-    <w:p>
-      <w:pPr>
-        <w:pStyle w:val="ListParagraph"/>
-        <w:numPr>
-          <w:ilvl w:val="0"/>
-          <w:numId w:val="11"/>
-        </w:numPr>
-      </w:pPr>
-      <w:r>
-        <w:t>Recipe page UI completed.</w:t>
-      </w:r>
-    </w:p>
-    <w:p>
-      <w:pPr>
-        <w:pStyle w:val="ListParagraph"/>
-        <w:numPr>
-          <w:ilvl w:val="0"/>
-          <w:numId w:val="11"/>
-        </w:numPr>
-      </w:pPr>
-      <w:r>
-        <w:t>Contact page UI completed.</w:t>
-      </w:r>
-    </w:p>
-    <w:p>
-      <w:pPr>
-        <w:pStyle w:val="ListParagraph"/>
-        <w:numPr>
-          <w:ilvl w:val="0"/>
-          <w:numId w:val="11"/>
-        </w:numPr>
-      </w:pPr>
-      <w:r>
-        <w:t>Fixed</w:t>
-      </w:r>
-      <w:r>
-        <w:t xml:space="preserve"> unintended</w:t>
-      </w:r>
-      <w:r>
-        <w:t xml:space="preserve"> visual bug on I</w:t>
-      </w:r>
-      <w:r>
-        <w:t xml:space="preserve">Pad on products and </w:t>
-      </w:r>
-      <w:r>
-        <w:t>navigation ribbon</w:t>
-      </w:r>
-    </w:p>
-    <w:p>
-      <w:pPr>
-        <w:pStyle w:val="ListParagraph"/>
-        <w:numPr>
-          <w:ilvl w:val="0"/>
-          <w:numId w:val="11"/>
-        </w:numPr>
-      </w:pPr>
-      <w:r>
-        <w:t>Fixed visual bug on very small Viewport on mobile e.g Samsung Galaxyfold</w:t>
+        <w:t>Changing Cart item slightly</w:t>
+      </w:r>
+    </w:p>
+    <w:p>
+      <w:pPr>
+        <w:pStyle w:val="ListParagraph"/>
+        <w:numPr>
+          <w:ilvl w:val="0"/>
+          <w:numId w:val="16"/>
+        </w:numPr>
+      </w:pPr>
+      <w:r>
+        <w:t>Created Deals page</w:t>
+      </w:r>
+    </w:p>
+    <w:p>
+      <w:pPr>
+        <w:pStyle w:val="ListParagraph"/>
+        <w:numPr>
+          <w:ilvl w:val="0"/>
+          <w:numId w:val="16"/>
+        </w:numPr>
+      </w:pPr>
+      <w:r>
+        <w:t xml:space="preserve">Fixed uneven card height </w:t>
       </w:r>
     </w:p>
     <w:p>
@@ -982,308 +1376,6 @@
         <w:pStyle w:val="Heading2"/>
       </w:pPr>
       <w:r>
-        <w:t>28 March 2021</w:t>
-      </w:r>
-    </w:p>
-    <w:p>
-      <w:pPr>
-        <w:pStyle w:val="ListParagraph"/>
-        <w:numPr>
-          <w:ilvl w:val="0"/>
-          <w:numId w:val="12"/>
-        </w:numPr>
-      </w:pPr>
-      <w:r>
-        <w:t>Better CSS Management</w:t>
-      </w:r>
-    </w:p>
-    <w:p>
-      <w:pPr>
-        <w:pStyle w:val="ListParagraph"/>
-        <w:numPr>
-          <w:ilvl w:val="0"/>
-          <w:numId w:val="12"/>
-        </w:numPr>
-      </w:pPr>
-      <w:r>
-        <w:t>Product Details Page UI temp</w:t>
-      </w:r>
-    </w:p>
-    <w:p>
-      <w:pPr>
-        <w:pStyle w:val="ListParagraph"/>
-        <w:numPr>
-          <w:ilvl w:val="0"/>
-          <w:numId w:val="12"/>
-        </w:numPr>
-      </w:pPr>
-      <w:r>
-        <w:t>Graph tested and it’s working</w:t>
-      </w:r>
-    </w:p>
-    <w:p>
-      <w:pPr>
-        <w:pStyle w:val="Heading2"/>
-      </w:pPr>
-      <w:r>
-        <w:t>30 March 2021</w:t>
-      </w:r>
-    </w:p>
-    <w:p>
-      <w:pPr>
-        <w:pStyle w:val="ListParagraph"/>
-        <w:numPr>
-          <w:ilvl w:val="0"/>
-          <w:numId w:val="13"/>
-        </w:numPr>
-      </w:pPr>
-      <w:r>
-        <w:t xml:space="preserve">Ratings tab added into product </w:t>
-      </w:r>
-      <w:r>
-        <w:t>d</w:t>
-      </w:r>
-      <w:r>
-        <w:t>etails</w:t>
-      </w:r>
-    </w:p>
-    <w:p>
-      <w:pPr>
-        <w:pStyle w:val="ListParagraph"/>
-        <w:numPr>
-          <w:ilvl w:val="0"/>
-          <w:numId w:val="13"/>
-        </w:numPr>
-      </w:pPr>
-      <w:r>
-        <w:t>Review Added</w:t>
-      </w:r>
-      <w:r>
-        <w:t xml:space="preserve"> into Product Details</w:t>
-      </w:r>
-    </w:p>
-    <w:p>
-      <w:pPr>
-        <w:pStyle w:val="ListParagraph"/>
-        <w:numPr>
-          <w:ilvl w:val="0"/>
-          <w:numId w:val="13"/>
-        </w:numPr>
-      </w:pPr>
-      <w:r>
-        <w:t>Temporary Recipe details added.</w:t>
-      </w:r>
-    </w:p>
-    <w:p>
-      <w:pPr>
-        <w:pStyle w:val="Heading2"/>
-      </w:pPr>
-      <w:r>
-        <w:t xml:space="preserve">1 </w:t>
-      </w:r>
-      <w:r>
-        <w:t>April</w:t>
-      </w:r>
-      <w:r>
-        <w:t xml:space="preserve"> 2021</w:t>
-      </w:r>
-    </w:p>
-    <w:p>
-      <w:pPr>
-        <w:pStyle w:val="ListParagraph"/>
-        <w:numPr>
-          <w:ilvl w:val="0"/>
-          <w:numId w:val="14"/>
-        </w:numPr>
-      </w:pPr>
-      <w:r>
-        <w:t>Recipe details UI completed</w:t>
-      </w:r>
-    </w:p>
-    <w:p>
-      <w:pPr>
-        <w:pStyle w:val="Heading2"/>
-      </w:pPr>
-      <w:r>
-        <w:t xml:space="preserve">2 </w:t>
-      </w:r>
-      <w:r>
-        <w:t>April</w:t>
-      </w:r>
-      <w:r>
-        <w:t xml:space="preserve"> 2021</w:t>
-      </w:r>
-    </w:p>
-    <w:p>
-      <w:pPr>
-        <w:pStyle w:val="ListParagraph"/>
-        <w:numPr>
-          <w:ilvl w:val="0"/>
-          <w:numId w:val="14"/>
-        </w:numPr>
-      </w:pPr>
-      <w:r>
-        <w:t>Password reset UI added</w:t>
-      </w:r>
-    </w:p>
-    <w:p>
-      <w:pPr>
-        <w:pStyle w:val="ListParagraph"/>
-        <w:numPr>
-          <w:ilvl w:val="0"/>
-          <w:numId w:val="14"/>
-        </w:numPr>
-      </w:pPr>
-      <w:r>
-        <w:t xml:space="preserve">Fixed multiple issue on landscape viewport </w:t>
-      </w:r>
-    </w:p>
-    <w:p>
-      <w:pPr>
-        <w:pStyle w:val="ListParagraph"/>
-        <w:numPr>
-          <w:ilvl w:val="0"/>
-          <w:numId w:val="14"/>
-        </w:numPr>
-      </w:pPr>
-      <w:r>
-        <w:t xml:space="preserve">Created temporary UI for cart </w:t>
-      </w:r>
-    </w:p>
-    <w:p>
-      <w:pPr>
-        <w:pStyle w:val="Heading2"/>
-      </w:pPr>
-      <w:r>
-        <w:t>3 April 2021</w:t>
-      </w:r>
-    </w:p>
-    <w:p>
-      <w:pPr>
-        <w:pStyle w:val="ListParagraph"/>
-        <w:numPr>
-          <w:ilvl w:val="0"/>
-          <w:numId w:val="15"/>
-        </w:numPr>
-      </w:pPr>
-      <w:r>
-        <w:t>Cart UI completed</w:t>
-      </w:r>
-    </w:p>
-    <w:p>
-      <w:pPr>
-        <w:pStyle w:val="Heading2"/>
-      </w:pPr>
-      <w:r>
-        <w:t>6 April 2021</w:t>
-      </w:r>
-    </w:p>
-    <w:p>
-      <w:pPr>
-        <w:pStyle w:val="ListParagraph"/>
-        <w:numPr>
-          <w:ilvl w:val="0"/>
-          <w:numId w:val="15"/>
-        </w:numPr>
-      </w:pPr>
-      <w:r>
-        <w:t>Checkout UI completed</w:t>
-      </w:r>
-    </w:p>
-    <w:p>
-      <w:pPr>
-        <w:pStyle w:val="Heading2"/>
-      </w:pPr>
-      <w:r>
-        <w:t>7 April 2021</w:t>
-      </w:r>
-    </w:p>
-    <w:p>
-      <w:pPr>
-        <w:pStyle w:val="ListParagraph"/>
-        <w:numPr>
-          <w:ilvl w:val="0"/>
-          <w:numId w:val="15"/>
-        </w:numPr>
-      </w:pPr>
-      <w:r>
-        <w:t>Product Card Updated</w:t>
-      </w:r>
-    </w:p>
-    <w:p>
-      <w:pPr>
-        <w:pStyle w:val="ListParagraph"/>
-        <w:numPr>
-          <w:ilvl w:val="0"/>
-          <w:numId w:val="15"/>
-        </w:numPr>
-      </w:pPr>
-      <w:r>
-        <w:t>Fix Magnifier blocking the navigation bar</w:t>
-      </w:r>
-    </w:p>
-    <w:p>
-      <w:pPr>
-        <w:pStyle w:val="Heading2"/>
-      </w:pPr>
-      <w:r>
-        <w:t>8 April 2021</w:t>
-      </w:r>
-    </w:p>
-    <w:p>
-      <w:pPr>
-        <w:pStyle w:val="ListParagraph"/>
-        <w:numPr>
-          <w:ilvl w:val="0"/>
-          <w:numId w:val="16"/>
-        </w:numPr>
-      </w:pPr>
-      <w:r>
-        <w:t>Changing product card slightly</w:t>
-      </w:r>
-    </w:p>
-    <w:p>
-      <w:pPr>
-        <w:pStyle w:val="ListParagraph"/>
-        <w:numPr>
-          <w:ilvl w:val="0"/>
-          <w:numId w:val="16"/>
-        </w:numPr>
-      </w:pPr>
-      <w:r>
-        <w:t>Changing Cart item slightly</w:t>
-      </w:r>
-    </w:p>
-    <w:p>
-      <w:pPr>
-        <w:pStyle w:val="ListParagraph"/>
-        <w:numPr>
-          <w:ilvl w:val="0"/>
-          <w:numId w:val="16"/>
-        </w:numPr>
-      </w:pPr>
-      <w:r>
-        <w:t>Created Deals page</w:t>
-      </w:r>
-    </w:p>
-    <w:p>
-      <w:pPr>
-        <w:pStyle w:val="ListParagraph"/>
-        <w:numPr>
-          <w:ilvl w:val="0"/>
-          <w:numId w:val="16"/>
-        </w:numPr>
-      </w:pPr>
-      <w:r>
-        <w:lastRenderedPageBreak/>
-        <w:t xml:space="preserve">Fixed uneven card height </w:t>
-      </w:r>
-    </w:p>
-    <w:p>
-      <w:pPr>
-        <w:pStyle w:val="Heading2"/>
-      </w:pPr>
-      <w:r>
         <w:t>12 April 2021</w:t>
       </w:r>
     </w:p>
@@ -1332,7 +1424,15 @@
         </w:numPr>
       </w:pPr>
       <w:r>
-        <w:t>Added Signin Manager</w:t>
+        <w:t xml:space="preserve">Added </w:t>
+      </w:r>
+      <w:proofErr w:type="spellStart"/>
+      <w:r>
+        <w:t>Signin</w:t>
+      </w:r>
+      <w:proofErr w:type="spellEnd"/>
+      <w:r>
+        <w:t xml:space="preserve"> Manager</w:t>
       </w:r>
     </w:p>
     <w:p>
@@ -1494,6 +1594,7 @@
         <w:pStyle w:val="Heading1"/>
       </w:pPr>
       <w:r>
+        <w:lastRenderedPageBreak/>
         <w:t>16 April 2021</w:t>
       </w:r>
     </w:p>
@@ -1506,8 +1607,13 @@
         </w:numPr>
       </w:pPr>
       <w:r>
-        <w:t>Registration form handled callback</w:t>
-      </w:r>
+        <w:t xml:space="preserve">Registration form handled </w:t>
+      </w:r>
+      <w:proofErr w:type="spellStart"/>
+      <w:r>
+        <w:t>callback</w:t>
+      </w:r>
+      <w:proofErr w:type="spellEnd"/>
     </w:p>
     <w:p>
       <w:pPr>
@@ -1530,7 +1636,6 @@
         </w:numPr>
       </w:pPr>
       <w:r>
-        <w:lastRenderedPageBreak/>
         <w:t>Remove autocomplete for password</w:t>
       </w:r>
     </w:p>
@@ -1628,7 +1733,15 @@
         </w:numPr>
       </w:pPr>
       <w:r>
-        <w:t>Using ViewComponent instead of partial view to remove the previous bug on model not being able to determine which one is which after returning from controller.</w:t>
+        <w:t xml:space="preserve">Using </w:t>
+      </w:r>
+      <w:proofErr w:type="spellStart"/>
+      <w:r>
+        <w:t>ViewComponent</w:t>
+      </w:r>
+      <w:proofErr w:type="spellEnd"/>
+      <w:r>
+        <w:t xml:space="preserve"> instead of partial view to remove the previous bug on model not being able to determine which one is which after returning from controller.</w:t>
       </w:r>
     </w:p>
     <w:p>
@@ -1639,8 +1752,13 @@
           <w:numId w:val="20"/>
         </w:numPr>
       </w:pPr>
-      <w:r>
-        <w:t xml:space="preserve">redirectURL </w:t>
+      <w:proofErr w:type="spellStart"/>
+      <w:r>
+        <w:t>redirectURL</w:t>
+      </w:r>
+      <w:proofErr w:type="spellEnd"/>
+      <w:r>
+        <w:t xml:space="preserve"> </w:t>
       </w:r>
       <w:r>
         <w:t xml:space="preserve">after login </w:t>
@@ -1708,7 +1826,75 @@
         </w:numPr>
       </w:pPr>
       <w:r>
-        <w:t>Extended Application User Identity to prepare for the UserProfile page</w:t>
+        <w:t xml:space="preserve">Extended Application User Identity to prepare for the </w:t>
+      </w:r>
+      <w:proofErr w:type="spellStart"/>
+      <w:r>
+        <w:t>UserProfile</w:t>
+      </w:r>
+      <w:proofErr w:type="spellEnd"/>
+      <w:r>
+        <w:t xml:space="preserve"> page</w:t>
+      </w:r>
+    </w:p>
+    <w:p>
+      <w:pPr>
+        <w:pStyle w:val="Heading2"/>
+      </w:pPr>
+      <w:r>
+        <w:t>20 April 2021</w:t>
+      </w:r>
+    </w:p>
+    <w:p>
+      <w:pPr>
+        <w:pStyle w:val="ListParagraph"/>
+        <w:numPr>
+          <w:ilvl w:val="0"/>
+          <w:numId w:val="22"/>
+        </w:numPr>
+      </w:pPr>
+      <w:r>
+        <w:t>Created Models</w:t>
+      </w:r>
+    </w:p>
+    <w:p>
+      <w:pPr>
+        <w:pStyle w:val="Heading2"/>
+      </w:pPr>
+      <w:r>
+        <w:t>21 April 2021</w:t>
+      </w:r>
+    </w:p>
+    <w:p>
+      <w:pPr>
+        <w:pStyle w:val="ListParagraph"/>
+        <w:numPr>
+          <w:ilvl w:val="0"/>
+          <w:numId w:val="22"/>
+        </w:numPr>
+      </w:pPr>
+      <w:r>
+        <w:t>Created Admin Layout</w:t>
+      </w:r>
+    </w:p>
+    <w:p>
+      <w:pPr>
+        <w:pStyle w:val="Heading2"/>
+      </w:pPr>
+      <w:r>
+        <w:t>23 April 2021</w:t>
+      </w:r>
+    </w:p>
+    <w:p>
+      <w:pPr>
+        <w:pStyle w:val="ListParagraph"/>
+        <w:numPr>
+          <w:ilvl w:val="0"/>
+          <w:numId w:val="22"/>
+        </w:numPr>
+      </w:pPr>
+      <w:r>
+        <w:t>Admin Product Page Create page</w:t>
       </w:r>
     </w:p>
     <w:p>
@@ -1799,7 +1985,15 @@
         <w:t> </w:t>
       </w:r>
       <w:r>
-        <w:t>Minify css code in production</w:t>
+        <w:t xml:space="preserve">Minify </w:t>
+      </w:r>
+      <w:proofErr w:type="spellStart"/>
+      <w:r>
+        <w:t>css</w:t>
+      </w:r>
+      <w:proofErr w:type="spellEnd"/>
+      <w:r>
+        <w:t xml:space="preserve"> code in production</w:t>
       </w:r>
     </w:p>
     <w:p>
@@ -1811,6 +2005,7 @@
         </w:numPr>
       </w:pPr>
       <w:r>
+        <w:lastRenderedPageBreak/>
         <w:t>Disable user click when the data is being sent</w:t>
       </w:r>
       <w:r>
@@ -1823,7 +2018,6 @@
         <w:pStyle w:val="Heading2"/>
       </w:pPr>
       <w:r>
-        <w:lastRenderedPageBreak/>
         <w:t>Tested function</w:t>
       </w:r>
     </w:p>
@@ -4266,6 +4460,119 @@
     <w:nsid w:val="7B3A2C73"/>
     <w:multiLevelType w:val="hybridMultilevel"/>
     <w:tmpl w:val="45EA94EE"/>
+    <w:lvl w:ilvl="0" w:tplc="14090001">
+      <w:start w:val="1"/>
+      <w:numFmt w:val="bullet"/>
+      <w:lvlText w:val=""/>
+      <w:lvlJc w:val="left"/>
+      <w:pPr>
+        <w:ind w:left="720" w:hanging="360"/>
+      </w:pPr>
+      <w:rPr>
+        <w:rFonts w:ascii="Symbol" w:hAnsi="Symbol" w:hint="default"/>
+      </w:rPr>
+    </w:lvl>
+    <w:lvl w:ilvl="1" w:tplc="14090003" w:tentative="1">
+      <w:start w:val="1"/>
+      <w:numFmt w:val="bullet"/>
+      <w:lvlText w:val="o"/>
+      <w:lvlJc w:val="left"/>
+      <w:pPr>
+        <w:ind w:left="1440" w:hanging="360"/>
+      </w:pPr>
+      <w:rPr>
+        <w:rFonts w:ascii="Courier New" w:hAnsi="Courier New" w:cs="Courier New" w:hint="default"/>
+      </w:rPr>
+    </w:lvl>
+    <w:lvl w:ilvl="2" w:tplc="14090005" w:tentative="1">
+      <w:start w:val="1"/>
+      <w:numFmt w:val="bullet"/>
+      <w:lvlText w:val=""/>
+      <w:lvlJc w:val="left"/>
+      <w:pPr>
+        <w:ind w:left="2160" w:hanging="360"/>
+      </w:pPr>
+      <w:rPr>
+        <w:rFonts w:ascii="Wingdings" w:hAnsi="Wingdings" w:hint="default"/>
+      </w:rPr>
+    </w:lvl>
+    <w:lvl w:ilvl="3" w:tplc="14090001" w:tentative="1">
+      <w:start w:val="1"/>
+      <w:numFmt w:val="bullet"/>
+      <w:lvlText w:val=""/>
+      <w:lvlJc w:val="left"/>
+      <w:pPr>
+        <w:ind w:left="2880" w:hanging="360"/>
+      </w:pPr>
+      <w:rPr>
+        <w:rFonts w:ascii="Symbol" w:hAnsi="Symbol" w:hint="default"/>
+      </w:rPr>
+    </w:lvl>
+    <w:lvl w:ilvl="4" w:tplc="14090003" w:tentative="1">
+      <w:start w:val="1"/>
+      <w:numFmt w:val="bullet"/>
+      <w:lvlText w:val="o"/>
+      <w:lvlJc w:val="left"/>
+      <w:pPr>
+        <w:ind w:left="3600" w:hanging="360"/>
+      </w:pPr>
+      <w:rPr>
+        <w:rFonts w:ascii="Courier New" w:hAnsi="Courier New" w:cs="Courier New" w:hint="default"/>
+      </w:rPr>
+    </w:lvl>
+    <w:lvl w:ilvl="5" w:tplc="14090005" w:tentative="1">
+      <w:start w:val="1"/>
+      <w:numFmt w:val="bullet"/>
+      <w:lvlText w:val=""/>
+      <w:lvlJc w:val="left"/>
+      <w:pPr>
+        <w:ind w:left="4320" w:hanging="360"/>
+      </w:pPr>
+      <w:rPr>
+        <w:rFonts w:ascii="Wingdings" w:hAnsi="Wingdings" w:hint="default"/>
+      </w:rPr>
+    </w:lvl>
+    <w:lvl w:ilvl="6" w:tplc="14090001" w:tentative="1">
+      <w:start w:val="1"/>
+      <w:numFmt w:val="bullet"/>
+      <w:lvlText w:val=""/>
+      <w:lvlJc w:val="left"/>
+      <w:pPr>
+        <w:ind w:left="5040" w:hanging="360"/>
+      </w:pPr>
+      <w:rPr>
+        <w:rFonts w:ascii="Symbol" w:hAnsi="Symbol" w:hint="default"/>
+      </w:rPr>
+    </w:lvl>
+    <w:lvl w:ilvl="7" w:tplc="14090003" w:tentative="1">
+      <w:start w:val="1"/>
+      <w:numFmt w:val="bullet"/>
+      <w:lvlText w:val="o"/>
+      <w:lvlJc w:val="left"/>
+      <w:pPr>
+        <w:ind w:left="5760" w:hanging="360"/>
+      </w:pPr>
+      <w:rPr>
+        <w:rFonts w:ascii="Courier New" w:hAnsi="Courier New" w:cs="Courier New" w:hint="default"/>
+      </w:rPr>
+    </w:lvl>
+    <w:lvl w:ilvl="8" w:tplc="14090005" w:tentative="1">
+      <w:start w:val="1"/>
+      <w:numFmt w:val="bullet"/>
+      <w:lvlText w:val=""/>
+      <w:lvlJc w:val="left"/>
+      <w:pPr>
+        <w:ind w:left="6480" w:hanging="360"/>
+      </w:pPr>
+      <w:rPr>
+        <w:rFonts w:ascii="Wingdings" w:hAnsi="Wingdings" w:hint="default"/>
+      </w:rPr>
+    </w:lvl>
+  </w:abstractNum>
+  <w:abstractNum w:abstractNumId="21" w15:restartNumberingAfterBreak="0">
+    <w:nsid w:val="7CEB1AE5"/>
+    <w:multiLevelType w:val="hybridMultilevel"/>
+    <w:tmpl w:val="5008BA40"/>
     <w:lvl w:ilvl="0" w:tplc="14090001">
       <w:start w:val="1"/>
       <w:numFmt w:val="bullet"/>
@@ -4437,6 +4744,9 @@
   </w:num>
   <w:num w:numId="21">
     <w:abstractNumId w:val="19"/>
+  </w:num>
+  <w:num w:numId="22">
+    <w:abstractNumId w:val="21"/>
   </w:num>
 </w:numbering>
 </file>

</xml_diff>

<commit_message>
Index Page update and QoL changes
</commit_message>
<xml_diff>
--- a/DevelopmentLog.docx
+++ b/DevelopmentLog.docx
@@ -1841,6 +1841,18 @@
     </w:p>
     <w:p>
       <w:pPr>
+        <w:pStyle w:val="ListParagraph"/>
+        <w:numPr>
+          <w:ilvl w:val="0"/>
+          <w:numId w:val="22"/>
+        </w:numPr>
+      </w:pPr>
+      <w:r>
+        <w:t>Admin Product Index page table paging and sort</w:t>
+      </w:r>
+    </w:p>
+    <w:p>
+      <w:pPr>
         <w:pStyle w:val="Heading1"/>
       </w:pPr>
       <w:r>
@@ -1868,6 +1880,7 @@
         </w:numPr>
       </w:pPr>
       <w:r>
+        <w:lastRenderedPageBreak/>
         <w:t>Vue search bar might require change</w:t>
       </w:r>
       <w:r>
@@ -1883,7 +1896,6 @@
         </w:numPr>
       </w:pPr>
       <w:r>
-        <w:lastRenderedPageBreak/>
         <w:t>Problem with IE11.</w:t>
       </w:r>
     </w:p>

</xml_diff>

<commit_message>
Product Function Client Side Temp on Deals, Home, Products
</commit_message>
<xml_diff>
--- a/DevelopmentLog.docx
+++ b/DevelopmentLog.docx
@@ -1935,6 +1935,26 @@
     </w:p>
     <w:p>
       <w:pPr>
+        <w:pStyle w:val="Heading2"/>
+      </w:pPr>
+      <w:r>
+        <w:t>27 April 2021</w:t>
+      </w:r>
+    </w:p>
+    <w:p>
+      <w:pPr>
+        <w:pStyle w:val="ListParagraph"/>
+        <w:numPr>
+          <w:ilvl w:val="0"/>
+          <w:numId w:val="25"/>
+        </w:numPr>
+      </w:pPr>
+      <w:r>
+        <w:t>Product Function Temporary</w:t>
+      </w:r>
+    </w:p>
+    <w:p>
+      <w:pPr>
         <w:pStyle w:val="Heading1"/>
       </w:pPr>
       <w:r>
@@ -3112,6 +3132,119 @@
     </w:lvl>
   </w:abstractNum>
   <w:abstractNum w:abstractNumId="7" w15:restartNumberingAfterBreak="0">
+    <w:nsid w:val="37D05C8A"/>
+    <w:multiLevelType w:val="hybridMultilevel"/>
+    <w:tmpl w:val="B5668DF6"/>
+    <w:lvl w:ilvl="0" w:tplc="14090001">
+      <w:start w:val="1"/>
+      <w:numFmt w:val="bullet"/>
+      <w:lvlText w:val=""/>
+      <w:lvlJc w:val="left"/>
+      <w:pPr>
+        <w:ind w:left="720" w:hanging="360"/>
+      </w:pPr>
+      <w:rPr>
+        <w:rFonts w:ascii="Symbol" w:hAnsi="Symbol" w:hint="default"/>
+      </w:rPr>
+    </w:lvl>
+    <w:lvl w:ilvl="1" w:tplc="14090003" w:tentative="1">
+      <w:start w:val="1"/>
+      <w:numFmt w:val="bullet"/>
+      <w:lvlText w:val="o"/>
+      <w:lvlJc w:val="left"/>
+      <w:pPr>
+        <w:ind w:left="1440" w:hanging="360"/>
+      </w:pPr>
+      <w:rPr>
+        <w:rFonts w:ascii="Courier New" w:hAnsi="Courier New" w:cs="Courier New" w:hint="default"/>
+      </w:rPr>
+    </w:lvl>
+    <w:lvl w:ilvl="2" w:tplc="14090005" w:tentative="1">
+      <w:start w:val="1"/>
+      <w:numFmt w:val="bullet"/>
+      <w:lvlText w:val=""/>
+      <w:lvlJc w:val="left"/>
+      <w:pPr>
+        <w:ind w:left="2160" w:hanging="360"/>
+      </w:pPr>
+      <w:rPr>
+        <w:rFonts w:ascii="Wingdings" w:hAnsi="Wingdings" w:hint="default"/>
+      </w:rPr>
+    </w:lvl>
+    <w:lvl w:ilvl="3" w:tplc="14090001" w:tentative="1">
+      <w:start w:val="1"/>
+      <w:numFmt w:val="bullet"/>
+      <w:lvlText w:val=""/>
+      <w:lvlJc w:val="left"/>
+      <w:pPr>
+        <w:ind w:left="2880" w:hanging="360"/>
+      </w:pPr>
+      <w:rPr>
+        <w:rFonts w:ascii="Symbol" w:hAnsi="Symbol" w:hint="default"/>
+      </w:rPr>
+    </w:lvl>
+    <w:lvl w:ilvl="4" w:tplc="14090003" w:tentative="1">
+      <w:start w:val="1"/>
+      <w:numFmt w:val="bullet"/>
+      <w:lvlText w:val="o"/>
+      <w:lvlJc w:val="left"/>
+      <w:pPr>
+        <w:ind w:left="3600" w:hanging="360"/>
+      </w:pPr>
+      <w:rPr>
+        <w:rFonts w:ascii="Courier New" w:hAnsi="Courier New" w:cs="Courier New" w:hint="default"/>
+      </w:rPr>
+    </w:lvl>
+    <w:lvl w:ilvl="5" w:tplc="14090005" w:tentative="1">
+      <w:start w:val="1"/>
+      <w:numFmt w:val="bullet"/>
+      <w:lvlText w:val=""/>
+      <w:lvlJc w:val="left"/>
+      <w:pPr>
+        <w:ind w:left="4320" w:hanging="360"/>
+      </w:pPr>
+      <w:rPr>
+        <w:rFonts w:ascii="Wingdings" w:hAnsi="Wingdings" w:hint="default"/>
+      </w:rPr>
+    </w:lvl>
+    <w:lvl w:ilvl="6" w:tplc="14090001" w:tentative="1">
+      <w:start w:val="1"/>
+      <w:numFmt w:val="bullet"/>
+      <w:lvlText w:val=""/>
+      <w:lvlJc w:val="left"/>
+      <w:pPr>
+        <w:ind w:left="5040" w:hanging="360"/>
+      </w:pPr>
+      <w:rPr>
+        <w:rFonts w:ascii="Symbol" w:hAnsi="Symbol" w:hint="default"/>
+      </w:rPr>
+    </w:lvl>
+    <w:lvl w:ilvl="7" w:tplc="14090003" w:tentative="1">
+      <w:start w:val="1"/>
+      <w:numFmt w:val="bullet"/>
+      <w:lvlText w:val="o"/>
+      <w:lvlJc w:val="left"/>
+      <w:pPr>
+        <w:ind w:left="5760" w:hanging="360"/>
+      </w:pPr>
+      <w:rPr>
+        <w:rFonts w:ascii="Courier New" w:hAnsi="Courier New" w:cs="Courier New" w:hint="default"/>
+      </w:rPr>
+    </w:lvl>
+    <w:lvl w:ilvl="8" w:tplc="14090005" w:tentative="1">
+      <w:start w:val="1"/>
+      <w:numFmt w:val="bullet"/>
+      <w:lvlText w:val=""/>
+      <w:lvlJc w:val="left"/>
+      <w:pPr>
+        <w:ind w:left="6480" w:hanging="360"/>
+      </w:pPr>
+      <w:rPr>
+        <w:rFonts w:ascii="Wingdings" w:hAnsi="Wingdings" w:hint="default"/>
+      </w:rPr>
+    </w:lvl>
+  </w:abstractNum>
+  <w:abstractNum w:abstractNumId="8" w15:restartNumberingAfterBreak="0">
     <w:nsid w:val="38E02AF5"/>
     <w:multiLevelType w:val="hybridMultilevel"/>
     <w:tmpl w:val="773214EE"/>
@@ -3224,7 +3357,7 @@
       </w:rPr>
     </w:lvl>
   </w:abstractNum>
-  <w:abstractNum w:abstractNumId="8" w15:restartNumberingAfterBreak="0">
+  <w:abstractNum w:abstractNumId="9" w15:restartNumberingAfterBreak="0">
     <w:nsid w:val="3CB05AF8"/>
     <w:multiLevelType w:val="hybridMultilevel"/>
     <w:tmpl w:val="A02E7566"/>
@@ -3337,7 +3470,7 @@
       </w:rPr>
     </w:lvl>
   </w:abstractNum>
-  <w:abstractNum w:abstractNumId="9" w15:restartNumberingAfterBreak="0">
+  <w:abstractNum w:abstractNumId="10" w15:restartNumberingAfterBreak="0">
     <w:nsid w:val="3F002348"/>
     <w:multiLevelType w:val="hybridMultilevel"/>
     <w:tmpl w:val="082CC022"/>
@@ -3450,7 +3583,7 @@
       </w:rPr>
     </w:lvl>
   </w:abstractNum>
-  <w:abstractNum w:abstractNumId="10" w15:restartNumberingAfterBreak="0">
+  <w:abstractNum w:abstractNumId="11" w15:restartNumberingAfterBreak="0">
     <w:nsid w:val="45981CBE"/>
     <w:multiLevelType w:val="hybridMultilevel"/>
     <w:tmpl w:val="CF882098"/>
@@ -3563,7 +3696,7 @@
       </w:rPr>
     </w:lvl>
   </w:abstractNum>
-  <w:abstractNum w:abstractNumId="11" w15:restartNumberingAfterBreak="0">
+  <w:abstractNum w:abstractNumId="12" w15:restartNumberingAfterBreak="0">
     <w:nsid w:val="45CB2D37"/>
     <w:multiLevelType w:val="hybridMultilevel"/>
     <w:tmpl w:val="5E0A1D5A"/>
@@ -3676,7 +3809,7 @@
       </w:rPr>
     </w:lvl>
   </w:abstractNum>
-  <w:abstractNum w:abstractNumId="12" w15:restartNumberingAfterBreak="0">
+  <w:abstractNum w:abstractNumId="13" w15:restartNumberingAfterBreak="0">
     <w:nsid w:val="4EFE29F1"/>
     <w:multiLevelType w:val="hybridMultilevel"/>
     <w:tmpl w:val="79B245AC"/>
@@ -3789,7 +3922,7 @@
       </w:rPr>
     </w:lvl>
   </w:abstractNum>
-  <w:abstractNum w:abstractNumId="13" w15:restartNumberingAfterBreak="0">
+  <w:abstractNum w:abstractNumId="14" w15:restartNumberingAfterBreak="0">
     <w:nsid w:val="5713419D"/>
     <w:multiLevelType w:val="hybridMultilevel"/>
     <w:tmpl w:val="AB2ADD26"/>
@@ -3902,7 +4035,7 @@
       </w:rPr>
     </w:lvl>
   </w:abstractNum>
-  <w:abstractNum w:abstractNumId="14" w15:restartNumberingAfterBreak="0">
+  <w:abstractNum w:abstractNumId="15" w15:restartNumberingAfterBreak="0">
     <w:nsid w:val="5EC14996"/>
     <w:multiLevelType w:val="hybridMultilevel"/>
     <w:tmpl w:val="83AAB77A"/>
@@ -4015,7 +4148,7 @@
       </w:rPr>
     </w:lvl>
   </w:abstractNum>
-  <w:abstractNum w:abstractNumId="15" w15:restartNumberingAfterBreak="0">
+  <w:abstractNum w:abstractNumId="16" w15:restartNumberingAfterBreak="0">
     <w:nsid w:val="5FEF2F56"/>
     <w:multiLevelType w:val="hybridMultilevel"/>
     <w:tmpl w:val="7526A2E2"/>
@@ -4128,7 +4261,7 @@
       </w:rPr>
     </w:lvl>
   </w:abstractNum>
-  <w:abstractNum w:abstractNumId="16" w15:restartNumberingAfterBreak="0">
+  <w:abstractNum w:abstractNumId="17" w15:restartNumberingAfterBreak="0">
     <w:nsid w:val="6FFF66BB"/>
     <w:multiLevelType w:val="hybridMultilevel"/>
     <w:tmpl w:val="E2B6241A"/>
@@ -4241,7 +4374,7 @@
       </w:rPr>
     </w:lvl>
   </w:abstractNum>
-  <w:abstractNum w:abstractNumId="17" w15:restartNumberingAfterBreak="0">
+  <w:abstractNum w:abstractNumId="18" w15:restartNumberingAfterBreak="0">
     <w:nsid w:val="72212285"/>
     <w:multiLevelType w:val="hybridMultilevel"/>
     <w:tmpl w:val="04AC907E"/>
@@ -4354,7 +4487,7 @@
       </w:rPr>
     </w:lvl>
   </w:abstractNum>
-  <w:abstractNum w:abstractNumId="18" w15:restartNumberingAfterBreak="0">
+  <w:abstractNum w:abstractNumId="19" w15:restartNumberingAfterBreak="0">
     <w:nsid w:val="73C80B91"/>
     <w:multiLevelType w:val="hybridMultilevel"/>
     <w:tmpl w:val="B2BA3EA4"/>
@@ -4467,7 +4600,7 @@
       </w:rPr>
     </w:lvl>
   </w:abstractNum>
-  <w:abstractNum w:abstractNumId="19" w15:restartNumberingAfterBreak="0">
+  <w:abstractNum w:abstractNumId="20" w15:restartNumberingAfterBreak="0">
     <w:nsid w:val="752D12BF"/>
     <w:multiLevelType w:val="hybridMultilevel"/>
     <w:tmpl w:val="9CD8A4D0"/>
@@ -4580,7 +4713,7 @@
       </w:rPr>
     </w:lvl>
   </w:abstractNum>
-  <w:abstractNum w:abstractNumId="20" w15:restartNumberingAfterBreak="0">
+  <w:abstractNum w:abstractNumId="21" w15:restartNumberingAfterBreak="0">
     <w:nsid w:val="772A4A14"/>
     <w:multiLevelType w:val="hybridMultilevel"/>
     <w:tmpl w:val="5DF2A29E"/>
@@ -4693,7 +4826,7 @@
       </w:rPr>
     </w:lvl>
   </w:abstractNum>
-  <w:abstractNum w:abstractNumId="21" w15:restartNumberingAfterBreak="0">
+  <w:abstractNum w:abstractNumId="22" w15:restartNumberingAfterBreak="0">
     <w:nsid w:val="7AAF5F2F"/>
     <w:multiLevelType w:val="hybridMultilevel"/>
     <w:tmpl w:val="B1DE29A2"/>
@@ -4806,7 +4939,7 @@
       </w:rPr>
     </w:lvl>
   </w:abstractNum>
-  <w:abstractNum w:abstractNumId="22" w15:restartNumberingAfterBreak="0">
+  <w:abstractNum w:abstractNumId="23" w15:restartNumberingAfterBreak="0">
     <w:nsid w:val="7B3A2C73"/>
     <w:multiLevelType w:val="hybridMultilevel"/>
     <w:tmpl w:val="45EA94EE"/>
@@ -4919,7 +5052,7 @@
       </w:rPr>
     </w:lvl>
   </w:abstractNum>
-  <w:abstractNum w:abstractNumId="23" w15:restartNumberingAfterBreak="0">
+  <w:abstractNum w:abstractNumId="24" w15:restartNumberingAfterBreak="0">
     <w:nsid w:val="7CEB1AE5"/>
     <w:multiLevelType w:val="hybridMultilevel"/>
     <w:tmpl w:val="80EC73E6"/>
@@ -5039,25 +5172,25 @@
     <w:abstractNumId w:val="2"/>
   </w:num>
   <w:num w:numId="3">
-    <w:abstractNumId w:val="18"/>
+    <w:abstractNumId w:val="19"/>
   </w:num>
   <w:num w:numId="4">
-    <w:abstractNumId w:val="9"/>
+    <w:abstractNumId w:val="10"/>
   </w:num>
   <w:num w:numId="5">
-    <w:abstractNumId w:val="10"/>
+    <w:abstractNumId w:val="11"/>
   </w:num>
   <w:num w:numId="6">
-    <w:abstractNumId w:val="7"/>
+    <w:abstractNumId w:val="8"/>
   </w:num>
   <w:num w:numId="7">
     <w:abstractNumId w:val="4"/>
   </w:num>
   <w:num w:numId="8">
-    <w:abstractNumId w:val="19"/>
+    <w:abstractNumId w:val="20"/>
   </w:num>
   <w:num w:numId="9">
-    <w:abstractNumId w:val="16"/>
+    <w:abstractNumId w:val="17"/>
   </w:num>
   <w:num w:numId="10">
     <w:abstractNumId w:val="3"/>
@@ -5069,40 +5202,43 @@
     <w:abstractNumId w:val="6"/>
   </w:num>
   <w:num w:numId="13">
-    <w:abstractNumId w:val="20"/>
+    <w:abstractNumId w:val="21"/>
   </w:num>
   <w:num w:numId="14">
-    <w:abstractNumId w:val="11"/>
+    <w:abstractNumId w:val="12"/>
   </w:num>
   <w:num w:numId="15">
-    <w:abstractNumId w:val="8"/>
+    <w:abstractNumId w:val="9"/>
   </w:num>
   <w:num w:numId="16">
+    <w:abstractNumId w:val="16"/>
+  </w:num>
+  <w:num w:numId="17">
     <w:abstractNumId w:val="15"/>
   </w:num>
-  <w:num w:numId="17">
-    <w:abstractNumId w:val="14"/>
-  </w:num>
   <w:num w:numId="18">
-    <w:abstractNumId w:val="22"/>
+    <w:abstractNumId w:val="23"/>
   </w:num>
   <w:num w:numId="19">
-    <w:abstractNumId w:val="17"/>
+    <w:abstractNumId w:val="18"/>
   </w:num>
   <w:num w:numId="20">
     <w:abstractNumId w:val="0"/>
   </w:num>
   <w:num w:numId="21">
-    <w:abstractNumId w:val="21"/>
+    <w:abstractNumId w:val="22"/>
   </w:num>
   <w:num w:numId="22">
-    <w:abstractNumId w:val="23"/>
+    <w:abstractNumId w:val="24"/>
   </w:num>
   <w:num w:numId="23">
-    <w:abstractNumId w:val="12"/>
+    <w:abstractNumId w:val="13"/>
   </w:num>
   <w:num w:numId="24">
-    <w:abstractNumId w:val="13"/>
+    <w:abstractNumId w:val="14"/>
+  </w:num>
+  <w:num w:numId="25">
+    <w:abstractNumId w:val="7"/>
   </w:num>
 </w:numbering>
 </file>

</xml_diff>

<commit_message>
Layout search function and fix on Product Cards
</commit_message>
<xml_diff>
--- a/DevelopmentLog.docx
+++ b/DevelopmentLog.docx
@@ -1955,6 +1955,79 @@
     </w:p>
     <w:p>
       <w:pPr>
+        <w:pStyle w:val="Heading2"/>
+      </w:pPr>
+      <w:r>
+        <w:t>28 April 2021</w:t>
+      </w:r>
+    </w:p>
+    <w:p>
+      <w:pPr>
+        <w:pStyle w:val="ListParagraph"/>
+        <w:numPr>
+          <w:ilvl w:val="0"/>
+          <w:numId w:val="25"/>
+        </w:numPr>
+      </w:pPr>
+      <w:r>
+        <w:t>Removed Deals Page</w:t>
+      </w:r>
+    </w:p>
+    <w:p>
+      <w:pPr>
+        <w:pStyle w:val="ListParagraph"/>
+        <w:numPr>
+          <w:ilvl w:val="0"/>
+          <w:numId w:val="25"/>
+        </w:numPr>
+      </w:pPr>
+      <w:r>
+        <w:t>Added it to products page</w:t>
+      </w:r>
+    </w:p>
+    <w:p>
+      <w:pPr>
+        <w:pStyle w:val="ListParagraph"/>
+        <w:numPr>
+          <w:ilvl w:val="0"/>
+          <w:numId w:val="25"/>
+        </w:numPr>
+      </w:pPr>
+      <w:r>
+        <w:t>Add Function</w:t>
+      </w:r>
+      <w:r>
+        <w:t>s</w:t>
+      </w:r>
+      <w:r>
+        <w:t xml:space="preserve"> for products page </w:t>
+      </w:r>
+      <w:r>
+        <w:t>paging, search, filter</w:t>
+      </w:r>
+    </w:p>
+    <w:p>
+      <w:pPr>
+        <w:pStyle w:val="Heading2"/>
+      </w:pPr>
+      <w:r>
+        <w:t>29 April 2021</w:t>
+      </w:r>
+    </w:p>
+    <w:p>
+      <w:pPr>
+        <w:pStyle w:val="ListParagraph"/>
+        <w:numPr>
+          <w:ilvl w:val="0"/>
+          <w:numId w:val="26"/>
+        </w:numPr>
+      </w:pPr>
+      <w:r>
+        <w:t>Implement Search Function on layout</w:t>
+      </w:r>
+    </w:p>
+    <w:p>
+      <w:pPr>
         <w:pStyle w:val="Heading1"/>
       </w:pPr>
       <w:r>
@@ -2153,6 +2226,18 @@
       </w:pPr>
       <w:r>
         <w:t>Modal instead of target=_blank for forms</w:t>
+      </w:r>
+    </w:p>
+    <w:p>
+      <w:pPr>
+        <w:pStyle w:val="ListParagraph"/>
+        <w:numPr>
+          <w:ilvl w:val="0"/>
+          <w:numId w:val="9"/>
+        </w:numPr>
+      </w:pPr>
+      <w:r>
+        <w:t>Fix Concurrency Issue</w:t>
       </w:r>
     </w:p>
     <w:p/>
@@ -2793,6 +2878,119 @@
     </w:lvl>
   </w:abstractNum>
   <w:abstractNum w:abstractNumId="4" w15:restartNumberingAfterBreak="0">
+    <w:nsid w:val="13961C12"/>
+    <w:multiLevelType w:val="hybridMultilevel"/>
+    <w:tmpl w:val="06DA4F20"/>
+    <w:lvl w:ilvl="0" w:tplc="14090001">
+      <w:start w:val="1"/>
+      <w:numFmt w:val="bullet"/>
+      <w:lvlText w:val=""/>
+      <w:lvlJc w:val="left"/>
+      <w:pPr>
+        <w:ind w:left="720" w:hanging="360"/>
+      </w:pPr>
+      <w:rPr>
+        <w:rFonts w:ascii="Symbol" w:hAnsi="Symbol" w:hint="default"/>
+      </w:rPr>
+    </w:lvl>
+    <w:lvl w:ilvl="1" w:tplc="14090003" w:tentative="1">
+      <w:start w:val="1"/>
+      <w:numFmt w:val="bullet"/>
+      <w:lvlText w:val="o"/>
+      <w:lvlJc w:val="left"/>
+      <w:pPr>
+        <w:ind w:left="1440" w:hanging="360"/>
+      </w:pPr>
+      <w:rPr>
+        <w:rFonts w:ascii="Courier New" w:hAnsi="Courier New" w:cs="Courier New" w:hint="default"/>
+      </w:rPr>
+    </w:lvl>
+    <w:lvl w:ilvl="2" w:tplc="14090005" w:tentative="1">
+      <w:start w:val="1"/>
+      <w:numFmt w:val="bullet"/>
+      <w:lvlText w:val=""/>
+      <w:lvlJc w:val="left"/>
+      <w:pPr>
+        <w:ind w:left="2160" w:hanging="360"/>
+      </w:pPr>
+      <w:rPr>
+        <w:rFonts w:ascii="Wingdings" w:hAnsi="Wingdings" w:hint="default"/>
+      </w:rPr>
+    </w:lvl>
+    <w:lvl w:ilvl="3" w:tplc="14090001" w:tentative="1">
+      <w:start w:val="1"/>
+      <w:numFmt w:val="bullet"/>
+      <w:lvlText w:val=""/>
+      <w:lvlJc w:val="left"/>
+      <w:pPr>
+        <w:ind w:left="2880" w:hanging="360"/>
+      </w:pPr>
+      <w:rPr>
+        <w:rFonts w:ascii="Symbol" w:hAnsi="Symbol" w:hint="default"/>
+      </w:rPr>
+    </w:lvl>
+    <w:lvl w:ilvl="4" w:tplc="14090003" w:tentative="1">
+      <w:start w:val="1"/>
+      <w:numFmt w:val="bullet"/>
+      <w:lvlText w:val="o"/>
+      <w:lvlJc w:val="left"/>
+      <w:pPr>
+        <w:ind w:left="3600" w:hanging="360"/>
+      </w:pPr>
+      <w:rPr>
+        <w:rFonts w:ascii="Courier New" w:hAnsi="Courier New" w:cs="Courier New" w:hint="default"/>
+      </w:rPr>
+    </w:lvl>
+    <w:lvl w:ilvl="5" w:tplc="14090005" w:tentative="1">
+      <w:start w:val="1"/>
+      <w:numFmt w:val="bullet"/>
+      <w:lvlText w:val=""/>
+      <w:lvlJc w:val="left"/>
+      <w:pPr>
+        <w:ind w:left="4320" w:hanging="360"/>
+      </w:pPr>
+      <w:rPr>
+        <w:rFonts w:ascii="Wingdings" w:hAnsi="Wingdings" w:hint="default"/>
+      </w:rPr>
+    </w:lvl>
+    <w:lvl w:ilvl="6" w:tplc="14090001" w:tentative="1">
+      <w:start w:val="1"/>
+      <w:numFmt w:val="bullet"/>
+      <w:lvlText w:val=""/>
+      <w:lvlJc w:val="left"/>
+      <w:pPr>
+        <w:ind w:left="5040" w:hanging="360"/>
+      </w:pPr>
+      <w:rPr>
+        <w:rFonts w:ascii="Symbol" w:hAnsi="Symbol" w:hint="default"/>
+      </w:rPr>
+    </w:lvl>
+    <w:lvl w:ilvl="7" w:tplc="14090003" w:tentative="1">
+      <w:start w:val="1"/>
+      <w:numFmt w:val="bullet"/>
+      <w:lvlText w:val="o"/>
+      <w:lvlJc w:val="left"/>
+      <w:pPr>
+        <w:ind w:left="5760" w:hanging="360"/>
+      </w:pPr>
+      <w:rPr>
+        <w:rFonts w:ascii="Courier New" w:hAnsi="Courier New" w:cs="Courier New" w:hint="default"/>
+      </w:rPr>
+    </w:lvl>
+    <w:lvl w:ilvl="8" w:tplc="14090005" w:tentative="1">
+      <w:start w:val="1"/>
+      <w:numFmt w:val="bullet"/>
+      <w:lvlText w:val=""/>
+      <w:lvlJc w:val="left"/>
+      <w:pPr>
+        <w:ind w:left="6480" w:hanging="360"/>
+      </w:pPr>
+      <w:rPr>
+        <w:rFonts w:ascii="Wingdings" w:hAnsi="Wingdings" w:hint="default"/>
+      </w:rPr>
+    </w:lvl>
+  </w:abstractNum>
+  <w:abstractNum w:abstractNumId="5" w15:restartNumberingAfterBreak="0">
     <w:nsid w:val="1E1C44F1"/>
     <w:multiLevelType w:val="hybridMultilevel"/>
     <w:tmpl w:val="1564219C"/>
@@ -2905,7 +3103,7 @@
       </w:rPr>
     </w:lvl>
   </w:abstractNum>
-  <w:abstractNum w:abstractNumId="5" w15:restartNumberingAfterBreak="0">
+  <w:abstractNum w:abstractNumId="6" w15:restartNumberingAfterBreak="0">
     <w:nsid w:val="288E7EE6"/>
     <w:multiLevelType w:val="hybridMultilevel"/>
     <w:tmpl w:val="AC42CB76"/>
@@ -3018,7 +3216,7 @@
       </w:rPr>
     </w:lvl>
   </w:abstractNum>
-  <w:abstractNum w:abstractNumId="6" w15:restartNumberingAfterBreak="0">
+  <w:abstractNum w:abstractNumId="7" w15:restartNumberingAfterBreak="0">
     <w:nsid w:val="29CA6C73"/>
     <w:multiLevelType w:val="hybridMultilevel"/>
     <w:tmpl w:val="6BFE751C"/>
@@ -3131,10 +3329,10 @@
       </w:rPr>
     </w:lvl>
   </w:abstractNum>
-  <w:abstractNum w:abstractNumId="7" w15:restartNumberingAfterBreak="0">
+  <w:abstractNum w:abstractNumId="8" w15:restartNumberingAfterBreak="0">
     <w:nsid w:val="37D05C8A"/>
     <w:multiLevelType w:val="hybridMultilevel"/>
-    <w:tmpl w:val="B5668DF6"/>
+    <w:tmpl w:val="4E4C11A2"/>
     <w:lvl w:ilvl="0" w:tplc="14090001">
       <w:start w:val="1"/>
       <w:numFmt w:val="bullet"/>
@@ -3244,7 +3442,7 @@
       </w:rPr>
     </w:lvl>
   </w:abstractNum>
-  <w:abstractNum w:abstractNumId="8" w15:restartNumberingAfterBreak="0">
+  <w:abstractNum w:abstractNumId="9" w15:restartNumberingAfterBreak="0">
     <w:nsid w:val="38E02AF5"/>
     <w:multiLevelType w:val="hybridMultilevel"/>
     <w:tmpl w:val="773214EE"/>
@@ -3357,7 +3555,7 @@
       </w:rPr>
     </w:lvl>
   </w:abstractNum>
-  <w:abstractNum w:abstractNumId="9" w15:restartNumberingAfterBreak="0">
+  <w:abstractNum w:abstractNumId="10" w15:restartNumberingAfterBreak="0">
     <w:nsid w:val="3CB05AF8"/>
     <w:multiLevelType w:val="hybridMultilevel"/>
     <w:tmpl w:val="A02E7566"/>
@@ -3470,7 +3668,7 @@
       </w:rPr>
     </w:lvl>
   </w:abstractNum>
-  <w:abstractNum w:abstractNumId="10" w15:restartNumberingAfterBreak="0">
+  <w:abstractNum w:abstractNumId="11" w15:restartNumberingAfterBreak="0">
     <w:nsid w:val="3F002348"/>
     <w:multiLevelType w:val="hybridMultilevel"/>
     <w:tmpl w:val="082CC022"/>
@@ -3583,7 +3781,7 @@
       </w:rPr>
     </w:lvl>
   </w:abstractNum>
-  <w:abstractNum w:abstractNumId="11" w15:restartNumberingAfterBreak="0">
+  <w:abstractNum w:abstractNumId="12" w15:restartNumberingAfterBreak="0">
     <w:nsid w:val="45981CBE"/>
     <w:multiLevelType w:val="hybridMultilevel"/>
     <w:tmpl w:val="CF882098"/>
@@ -3696,7 +3894,7 @@
       </w:rPr>
     </w:lvl>
   </w:abstractNum>
-  <w:abstractNum w:abstractNumId="12" w15:restartNumberingAfterBreak="0">
+  <w:abstractNum w:abstractNumId="13" w15:restartNumberingAfterBreak="0">
     <w:nsid w:val="45CB2D37"/>
     <w:multiLevelType w:val="hybridMultilevel"/>
     <w:tmpl w:val="5E0A1D5A"/>
@@ -3809,7 +4007,7 @@
       </w:rPr>
     </w:lvl>
   </w:abstractNum>
-  <w:abstractNum w:abstractNumId="13" w15:restartNumberingAfterBreak="0">
+  <w:abstractNum w:abstractNumId="14" w15:restartNumberingAfterBreak="0">
     <w:nsid w:val="4EFE29F1"/>
     <w:multiLevelType w:val="hybridMultilevel"/>
     <w:tmpl w:val="79B245AC"/>
@@ -3922,7 +4120,7 @@
       </w:rPr>
     </w:lvl>
   </w:abstractNum>
-  <w:abstractNum w:abstractNumId="14" w15:restartNumberingAfterBreak="0">
+  <w:abstractNum w:abstractNumId="15" w15:restartNumberingAfterBreak="0">
     <w:nsid w:val="5713419D"/>
     <w:multiLevelType w:val="hybridMultilevel"/>
     <w:tmpl w:val="AB2ADD26"/>
@@ -4035,7 +4233,7 @@
       </w:rPr>
     </w:lvl>
   </w:abstractNum>
-  <w:abstractNum w:abstractNumId="15" w15:restartNumberingAfterBreak="0">
+  <w:abstractNum w:abstractNumId="16" w15:restartNumberingAfterBreak="0">
     <w:nsid w:val="5EC14996"/>
     <w:multiLevelType w:val="hybridMultilevel"/>
     <w:tmpl w:val="83AAB77A"/>
@@ -4148,7 +4346,7 @@
       </w:rPr>
     </w:lvl>
   </w:abstractNum>
-  <w:abstractNum w:abstractNumId="16" w15:restartNumberingAfterBreak="0">
+  <w:abstractNum w:abstractNumId="17" w15:restartNumberingAfterBreak="0">
     <w:nsid w:val="5FEF2F56"/>
     <w:multiLevelType w:val="hybridMultilevel"/>
     <w:tmpl w:val="7526A2E2"/>
@@ -4261,7 +4459,7 @@
       </w:rPr>
     </w:lvl>
   </w:abstractNum>
-  <w:abstractNum w:abstractNumId="17" w15:restartNumberingAfterBreak="0">
+  <w:abstractNum w:abstractNumId="18" w15:restartNumberingAfterBreak="0">
     <w:nsid w:val="6FFF66BB"/>
     <w:multiLevelType w:val="hybridMultilevel"/>
     <w:tmpl w:val="E2B6241A"/>
@@ -4374,7 +4572,7 @@
       </w:rPr>
     </w:lvl>
   </w:abstractNum>
-  <w:abstractNum w:abstractNumId="18" w15:restartNumberingAfterBreak="0">
+  <w:abstractNum w:abstractNumId="19" w15:restartNumberingAfterBreak="0">
     <w:nsid w:val="72212285"/>
     <w:multiLevelType w:val="hybridMultilevel"/>
     <w:tmpl w:val="04AC907E"/>
@@ -4487,7 +4685,7 @@
       </w:rPr>
     </w:lvl>
   </w:abstractNum>
-  <w:abstractNum w:abstractNumId="19" w15:restartNumberingAfterBreak="0">
+  <w:abstractNum w:abstractNumId="20" w15:restartNumberingAfterBreak="0">
     <w:nsid w:val="73C80B91"/>
     <w:multiLevelType w:val="hybridMultilevel"/>
     <w:tmpl w:val="B2BA3EA4"/>
@@ -4600,7 +4798,7 @@
       </w:rPr>
     </w:lvl>
   </w:abstractNum>
-  <w:abstractNum w:abstractNumId="20" w15:restartNumberingAfterBreak="0">
+  <w:abstractNum w:abstractNumId="21" w15:restartNumberingAfterBreak="0">
     <w:nsid w:val="752D12BF"/>
     <w:multiLevelType w:val="hybridMultilevel"/>
     <w:tmpl w:val="9CD8A4D0"/>
@@ -4713,7 +4911,7 @@
       </w:rPr>
     </w:lvl>
   </w:abstractNum>
-  <w:abstractNum w:abstractNumId="21" w15:restartNumberingAfterBreak="0">
+  <w:abstractNum w:abstractNumId="22" w15:restartNumberingAfterBreak="0">
     <w:nsid w:val="772A4A14"/>
     <w:multiLevelType w:val="hybridMultilevel"/>
     <w:tmpl w:val="5DF2A29E"/>
@@ -4826,7 +5024,7 @@
       </w:rPr>
     </w:lvl>
   </w:abstractNum>
-  <w:abstractNum w:abstractNumId="22" w15:restartNumberingAfterBreak="0">
+  <w:abstractNum w:abstractNumId="23" w15:restartNumberingAfterBreak="0">
     <w:nsid w:val="7AAF5F2F"/>
     <w:multiLevelType w:val="hybridMultilevel"/>
     <w:tmpl w:val="B1DE29A2"/>
@@ -4939,7 +5137,7 @@
       </w:rPr>
     </w:lvl>
   </w:abstractNum>
-  <w:abstractNum w:abstractNumId="23" w15:restartNumberingAfterBreak="0">
+  <w:abstractNum w:abstractNumId="24" w15:restartNumberingAfterBreak="0">
     <w:nsid w:val="7B3A2C73"/>
     <w:multiLevelType w:val="hybridMultilevel"/>
     <w:tmpl w:val="45EA94EE"/>
@@ -5052,7 +5250,7 @@
       </w:rPr>
     </w:lvl>
   </w:abstractNum>
-  <w:abstractNum w:abstractNumId="24" w15:restartNumberingAfterBreak="0">
+  <w:abstractNum w:abstractNumId="25" w15:restartNumberingAfterBreak="0">
     <w:nsid w:val="7CEB1AE5"/>
     <w:multiLevelType w:val="hybridMultilevel"/>
     <w:tmpl w:val="80EC73E6"/>
@@ -5166,31 +5364,31 @@
     </w:lvl>
   </w:abstractNum>
   <w:num w:numId="1">
-    <w:abstractNumId w:val="5"/>
+    <w:abstractNumId w:val="6"/>
   </w:num>
   <w:num w:numId="2">
     <w:abstractNumId w:val="2"/>
   </w:num>
   <w:num w:numId="3">
-    <w:abstractNumId w:val="19"/>
+    <w:abstractNumId w:val="20"/>
   </w:num>
   <w:num w:numId="4">
-    <w:abstractNumId w:val="10"/>
+    <w:abstractNumId w:val="11"/>
   </w:num>
   <w:num w:numId="5">
-    <w:abstractNumId w:val="11"/>
+    <w:abstractNumId w:val="12"/>
   </w:num>
   <w:num w:numId="6">
-    <w:abstractNumId w:val="8"/>
+    <w:abstractNumId w:val="9"/>
   </w:num>
   <w:num w:numId="7">
-    <w:abstractNumId w:val="4"/>
+    <w:abstractNumId w:val="5"/>
   </w:num>
   <w:num w:numId="8">
-    <w:abstractNumId w:val="20"/>
+    <w:abstractNumId w:val="21"/>
   </w:num>
   <w:num w:numId="9">
-    <w:abstractNumId w:val="17"/>
+    <w:abstractNumId w:val="18"/>
   </w:num>
   <w:num w:numId="10">
     <w:abstractNumId w:val="3"/>
@@ -5199,46 +5397,49 @@
     <w:abstractNumId w:val="1"/>
   </w:num>
   <w:num w:numId="12">
-    <w:abstractNumId w:val="6"/>
+    <w:abstractNumId w:val="7"/>
   </w:num>
   <w:num w:numId="13">
-    <w:abstractNumId w:val="21"/>
+    <w:abstractNumId w:val="22"/>
   </w:num>
   <w:num w:numId="14">
-    <w:abstractNumId w:val="12"/>
+    <w:abstractNumId w:val="13"/>
   </w:num>
   <w:num w:numId="15">
-    <w:abstractNumId w:val="9"/>
+    <w:abstractNumId w:val="10"/>
   </w:num>
   <w:num w:numId="16">
+    <w:abstractNumId w:val="17"/>
+  </w:num>
+  <w:num w:numId="17">
     <w:abstractNumId w:val="16"/>
   </w:num>
-  <w:num w:numId="17">
-    <w:abstractNumId w:val="15"/>
-  </w:num>
   <w:num w:numId="18">
-    <w:abstractNumId w:val="23"/>
+    <w:abstractNumId w:val="24"/>
   </w:num>
   <w:num w:numId="19">
-    <w:abstractNumId w:val="18"/>
+    <w:abstractNumId w:val="19"/>
   </w:num>
   <w:num w:numId="20">
     <w:abstractNumId w:val="0"/>
   </w:num>
   <w:num w:numId="21">
-    <w:abstractNumId w:val="22"/>
+    <w:abstractNumId w:val="23"/>
   </w:num>
   <w:num w:numId="22">
-    <w:abstractNumId w:val="24"/>
+    <w:abstractNumId w:val="25"/>
   </w:num>
   <w:num w:numId="23">
-    <w:abstractNumId w:val="13"/>
+    <w:abstractNumId w:val="14"/>
   </w:num>
   <w:num w:numId="24">
-    <w:abstractNumId w:val="14"/>
+    <w:abstractNumId w:val="15"/>
   </w:num>
   <w:num w:numId="25">
-    <w:abstractNumId w:val="7"/>
+    <w:abstractNumId w:val="8"/>
+  </w:num>
+  <w:num w:numId="26">
+    <w:abstractNumId w:val="4"/>
   </w:num>
 </w:numbering>
 </file>

</xml_diff>

<commit_message>
Anonymous Order Temp Added, Clear Migration
</commit_message>
<xml_diff>
--- a/DevelopmentLog.docx
+++ b/DevelopmentLog.docx
@@ -2069,6 +2069,31 @@
     </w:p>
     <w:p>
       <w:pPr>
+        <w:pStyle w:val="Heading2"/>
+      </w:pPr>
+      <w:r>
+        <w:t>30 April 2021</w:t>
+      </w:r>
+    </w:p>
+    <w:p>
+      <w:pPr>
+        <w:pStyle w:val="ListParagraph"/>
+        <w:numPr>
+          <w:ilvl w:val="0"/>
+          <w:numId w:val="27"/>
+        </w:numPr>
+      </w:pPr>
+      <w:r>
+        <w:t>Anonymous Order added</w:t>
+      </w:r>
+    </w:p>
+    <w:p>
+      <w:pPr>
+        <w:pStyle w:val="ListParagraph"/>
+      </w:pPr>
+    </w:p>
+    <w:p>
+      <w:pPr>
         <w:pStyle w:val="Heading1"/>
       </w:pPr>
       <w:r>
@@ -2215,6 +2240,7 @@
         </w:numPr>
       </w:pPr>
       <w:r>
+        <w:lastRenderedPageBreak/>
         <w:t>Seed Data</w:t>
       </w:r>
     </w:p>
@@ -2275,7 +2301,6 @@
         </w:numPr>
       </w:pPr>
       <w:r>
-        <w:lastRenderedPageBreak/>
         <w:t>Product Status Set All Expired Sale to Publish</w:t>
       </w:r>
     </w:p>
@@ -2325,6 +2350,21 @@
       </w:pPr>
       <w:r>
         <w:t>Paging on Review</w:t>
+      </w:r>
+    </w:p>
+    <w:p>
+      <w:pPr>
+        <w:pStyle w:val="ListParagraph"/>
+        <w:numPr>
+          <w:ilvl w:val="0"/>
+          <w:numId w:val="9"/>
+        </w:numPr>
+      </w:pPr>
+      <w:r>
+        <w:t>Handle cookie block</w:t>
+      </w:r>
+      <w:r>
+        <w:t xml:space="preserve"> from browser</w:t>
       </w:r>
     </w:p>
     <w:p/>
@@ -4546,6 +4586,119 @@
     </w:lvl>
   </w:abstractNum>
   <w:abstractNum w:abstractNumId="18" w15:restartNumberingAfterBreak="0">
+    <w:nsid w:val="690C2EDF"/>
+    <w:multiLevelType w:val="hybridMultilevel"/>
+    <w:tmpl w:val="B694D66C"/>
+    <w:lvl w:ilvl="0" w:tplc="14090001">
+      <w:start w:val="1"/>
+      <w:numFmt w:val="bullet"/>
+      <w:lvlText w:val=""/>
+      <w:lvlJc w:val="left"/>
+      <w:pPr>
+        <w:ind w:left="720" w:hanging="360"/>
+      </w:pPr>
+      <w:rPr>
+        <w:rFonts w:ascii="Symbol" w:hAnsi="Symbol" w:hint="default"/>
+      </w:rPr>
+    </w:lvl>
+    <w:lvl w:ilvl="1" w:tplc="14090003" w:tentative="1">
+      <w:start w:val="1"/>
+      <w:numFmt w:val="bullet"/>
+      <w:lvlText w:val="o"/>
+      <w:lvlJc w:val="left"/>
+      <w:pPr>
+        <w:ind w:left="1440" w:hanging="360"/>
+      </w:pPr>
+      <w:rPr>
+        <w:rFonts w:ascii="Courier New" w:hAnsi="Courier New" w:cs="Courier New" w:hint="default"/>
+      </w:rPr>
+    </w:lvl>
+    <w:lvl w:ilvl="2" w:tplc="14090005" w:tentative="1">
+      <w:start w:val="1"/>
+      <w:numFmt w:val="bullet"/>
+      <w:lvlText w:val=""/>
+      <w:lvlJc w:val="left"/>
+      <w:pPr>
+        <w:ind w:left="2160" w:hanging="360"/>
+      </w:pPr>
+      <w:rPr>
+        <w:rFonts w:ascii="Wingdings" w:hAnsi="Wingdings" w:hint="default"/>
+      </w:rPr>
+    </w:lvl>
+    <w:lvl w:ilvl="3" w:tplc="14090001" w:tentative="1">
+      <w:start w:val="1"/>
+      <w:numFmt w:val="bullet"/>
+      <w:lvlText w:val=""/>
+      <w:lvlJc w:val="left"/>
+      <w:pPr>
+        <w:ind w:left="2880" w:hanging="360"/>
+      </w:pPr>
+      <w:rPr>
+        <w:rFonts w:ascii="Symbol" w:hAnsi="Symbol" w:hint="default"/>
+      </w:rPr>
+    </w:lvl>
+    <w:lvl w:ilvl="4" w:tplc="14090003" w:tentative="1">
+      <w:start w:val="1"/>
+      <w:numFmt w:val="bullet"/>
+      <w:lvlText w:val="o"/>
+      <w:lvlJc w:val="left"/>
+      <w:pPr>
+        <w:ind w:left="3600" w:hanging="360"/>
+      </w:pPr>
+      <w:rPr>
+        <w:rFonts w:ascii="Courier New" w:hAnsi="Courier New" w:cs="Courier New" w:hint="default"/>
+      </w:rPr>
+    </w:lvl>
+    <w:lvl w:ilvl="5" w:tplc="14090005" w:tentative="1">
+      <w:start w:val="1"/>
+      <w:numFmt w:val="bullet"/>
+      <w:lvlText w:val=""/>
+      <w:lvlJc w:val="left"/>
+      <w:pPr>
+        <w:ind w:left="4320" w:hanging="360"/>
+      </w:pPr>
+      <w:rPr>
+        <w:rFonts w:ascii="Wingdings" w:hAnsi="Wingdings" w:hint="default"/>
+      </w:rPr>
+    </w:lvl>
+    <w:lvl w:ilvl="6" w:tplc="14090001" w:tentative="1">
+      <w:start w:val="1"/>
+      <w:numFmt w:val="bullet"/>
+      <w:lvlText w:val=""/>
+      <w:lvlJc w:val="left"/>
+      <w:pPr>
+        <w:ind w:left="5040" w:hanging="360"/>
+      </w:pPr>
+      <w:rPr>
+        <w:rFonts w:ascii="Symbol" w:hAnsi="Symbol" w:hint="default"/>
+      </w:rPr>
+    </w:lvl>
+    <w:lvl w:ilvl="7" w:tplc="14090003" w:tentative="1">
+      <w:start w:val="1"/>
+      <w:numFmt w:val="bullet"/>
+      <w:lvlText w:val="o"/>
+      <w:lvlJc w:val="left"/>
+      <w:pPr>
+        <w:ind w:left="5760" w:hanging="360"/>
+      </w:pPr>
+      <w:rPr>
+        <w:rFonts w:ascii="Courier New" w:hAnsi="Courier New" w:cs="Courier New" w:hint="default"/>
+      </w:rPr>
+    </w:lvl>
+    <w:lvl w:ilvl="8" w:tplc="14090005" w:tentative="1">
+      <w:start w:val="1"/>
+      <w:numFmt w:val="bullet"/>
+      <w:lvlText w:val=""/>
+      <w:lvlJc w:val="left"/>
+      <w:pPr>
+        <w:ind w:left="6480" w:hanging="360"/>
+      </w:pPr>
+      <w:rPr>
+        <w:rFonts w:ascii="Wingdings" w:hAnsi="Wingdings" w:hint="default"/>
+      </w:rPr>
+    </w:lvl>
+  </w:abstractNum>
+  <w:abstractNum w:abstractNumId="19" w15:restartNumberingAfterBreak="0">
     <w:nsid w:val="6FFF66BB"/>
     <w:multiLevelType w:val="hybridMultilevel"/>
     <w:tmpl w:val="E2B6241A"/>
@@ -4658,7 +4811,7 @@
       </w:rPr>
     </w:lvl>
   </w:abstractNum>
-  <w:abstractNum w:abstractNumId="19" w15:restartNumberingAfterBreak="0">
+  <w:abstractNum w:abstractNumId="20" w15:restartNumberingAfterBreak="0">
     <w:nsid w:val="72212285"/>
     <w:multiLevelType w:val="hybridMultilevel"/>
     <w:tmpl w:val="04AC907E"/>
@@ -4771,7 +4924,7 @@
       </w:rPr>
     </w:lvl>
   </w:abstractNum>
-  <w:abstractNum w:abstractNumId="20" w15:restartNumberingAfterBreak="0">
+  <w:abstractNum w:abstractNumId="21" w15:restartNumberingAfterBreak="0">
     <w:nsid w:val="73C80B91"/>
     <w:multiLevelType w:val="hybridMultilevel"/>
     <w:tmpl w:val="B2BA3EA4"/>
@@ -4884,7 +5037,7 @@
       </w:rPr>
     </w:lvl>
   </w:abstractNum>
-  <w:abstractNum w:abstractNumId="21" w15:restartNumberingAfterBreak="0">
+  <w:abstractNum w:abstractNumId="22" w15:restartNumberingAfterBreak="0">
     <w:nsid w:val="752D12BF"/>
     <w:multiLevelType w:val="hybridMultilevel"/>
     <w:tmpl w:val="9CD8A4D0"/>
@@ -4997,7 +5150,7 @@
       </w:rPr>
     </w:lvl>
   </w:abstractNum>
-  <w:abstractNum w:abstractNumId="22" w15:restartNumberingAfterBreak="0">
+  <w:abstractNum w:abstractNumId="23" w15:restartNumberingAfterBreak="0">
     <w:nsid w:val="772A4A14"/>
     <w:multiLevelType w:val="hybridMultilevel"/>
     <w:tmpl w:val="5DF2A29E"/>
@@ -5110,7 +5263,7 @@
       </w:rPr>
     </w:lvl>
   </w:abstractNum>
-  <w:abstractNum w:abstractNumId="23" w15:restartNumberingAfterBreak="0">
+  <w:abstractNum w:abstractNumId="24" w15:restartNumberingAfterBreak="0">
     <w:nsid w:val="7AAF5F2F"/>
     <w:multiLevelType w:val="hybridMultilevel"/>
     <w:tmpl w:val="B1DE29A2"/>
@@ -5223,7 +5376,7 @@
       </w:rPr>
     </w:lvl>
   </w:abstractNum>
-  <w:abstractNum w:abstractNumId="24" w15:restartNumberingAfterBreak="0">
+  <w:abstractNum w:abstractNumId="25" w15:restartNumberingAfterBreak="0">
     <w:nsid w:val="7B3A2C73"/>
     <w:multiLevelType w:val="hybridMultilevel"/>
     <w:tmpl w:val="45EA94EE"/>
@@ -5336,7 +5489,7 @@
       </w:rPr>
     </w:lvl>
   </w:abstractNum>
-  <w:abstractNum w:abstractNumId="25" w15:restartNumberingAfterBreak="0">
+  <w:abstractNum w:abstractNumId="26" w15:restartNumberingAfterBreak="0">
     <w:nsid w:val="7CEB1AE5"/>
     <w:multiLevelType w:val="hybridMultilevel"/>
     <w:tmpl w:val="80EC73E6"/>
@@ -5456,7 +5609,7 @@
     <w:abstractNumId w:val="2"/>
   </w:num>
   <w:num w:numId="3">
-    <w:abstractNumId w:val="20"/>
+    <w:abstractNumId w:val="21"/>
   </w:num>
   <w:num w:numId="4">
     <w:abstractNumId w:val="11"/>
@@ -5471,10 +5624,10 @@
     <w:abstractNumId w:val="5"/>
   </w:num>
   <w:num w:numId="8">
-    <w:abstractNumId w:val="21"/>
+    <w:abstractNumId w:val="22"/>
   </w:num>
   <w:num w:numId="9">
-    <w:abstractNumId w:val="18"/>
+    <w:abstractNumId w:val="19"/>
   </w:num>
   <w:num w:numId="10">
     <w:abstractNumId w:val="3"/>
@@ -5486,7 +5639,7 @@
     <w:abstractNumId w:val="7"/>
   </w:num>
   <w:num w:numId="13">
-    <w:abstractNumId w:val="22"/>
+    <w:abstractNumId w:val="23"/>
   </w:num>
   <w:num w:numId="14">
     <w:abstractNumId w:val="13"/>
@@ -5501,19 +5654,19 @@
     <w:abstractNumId w:val="16"/>
   </w:num>
   <w:num w:numId="18">
-    <w:abstractNumId w:val="24"/>
+    <w:abstractNumId w:val="25"/>
   </w:num>
   <w:num w:numId="19">
-    <w:abstractNumId w:val="19"/>
+    <w:abstractNumId w:val="20"/>
   </w:num>
   <w:num w:numId="20">
     <w:abstractNumId w:val="0"/>
   </w:num>
   <w:num w:numId="21">
-    <w:abstractNumId w:val="23"/>
+    <w:abstractNumId w:val="24"/>
   </w:num>
   <w:num w:numId="22">
-    <w:abstractNumId w:val="25"/>
+    <w:abstractNumId w:val="26"/>
   </w:num>
   <w:num w:numId="23">
     <w:abstractNumId w:val="14"/>
@@ -5526,6 +5679,9 @@
   </w:num>
   <w:num w:numId="26">
     <w:abstractNumId w:val="4"/>
+  </w:num>
+  <w:num w:numId="27">
+    <w:abstractNumId w:val="18"/>
   </w:num>
 </w:numbering>
 </file>

</xml_diff>

<commit_message>
Bug Fixes, Discount Added Into Consideration
</commit_message>
<xml_diff>
--- a/DevelopmentLog.docx
+++ b/DevelopmentLog.docx
@@ -63,8 +63,18 @@
           <w:color w:val="auto"/>
           <w:u w:val="none"/>
         </w:rPr>
-        <w:t>Admin SideBar</w:t>
-      </w:r>
+        <w:t xml:space="preserve">Admin </w:t>
+      </w:r>
+      <w:proofErr w:type="spellStart"/>
+      <w:r>
+        <w:rPr>
+          <w:rStyle w:val="Hyperlink"/>
+          <w:color w:val="auto"/>
+          <w:u w:val="none"/>
+        </w:rPr>
+        <w:t>SideBar</w:t>
+      </w:r>
+      <w:proofErr w:type="spellEnd"/>
     </w:p>
     <w:p>
       <w:pPr>
@@ -117,9 +127,11 @@
       <w:pPr>
         <w:pStyle w:val="Heading2"/>
       </w:pPr>
+      <w:proofErr w:type="spellStart"/>
       <w:r>
         <w:t>SideBar</w:t>
       </w:r>
+      <w:proofErr w:type="spellEnd"/>
     </w:p>
     <w:p>
       <w:hyperlink r:id="rId8" w:history="1">
@@ -353,9 +365,11 @@
         <w:pStyle w:val="Heading2"/>
         <w:spacing w:line="360" w:lineRule="auto"/>
       </w:pPr>
+      <w:proofErr w:type="spellStart"/>
       <w:r>
         <w:t>Css</w:t>
       </w:r>
+      <w:proofErr w:type="spellEnd"/>
       <w:r>
         <w:t xml:space="preserve"> &amp; JS</w:t>
       </w:r>
@@ -412,11 +426,19 @@
           <w:rFonts w:ascii="Microsoft New Tai Lue" w:hAnsi="Microsoft New Tai Lue" w:cs="Microsoft New Tai Lue"/>
         </w:rPr>
       </w:pPr>
+      <w:proofErr w:type="spellStart"/>
       <w:r>
         <w:rPr>
           <w:rFonts w:ascii="Microsoft New Tai Lue" w:hAnsi="Microsoft New Tai Lue" w:cs="Microsoft New Tai Lue"/>
         </w:rPr>
-        <w:t>Jquery 3.5.1</w:t>
+        <w:t>Jquery</w:t>
+      </w:r>
+      <w:proofErr w:type="spellEnd"/>
+      <w:r>
+        <w:rPr>
+          <w:rFonts w:ascii="Microsoft New Tai Lue" w:hAnsi="Microsoft New Tai Lue" w:cs="Microsoft New Tai Lue"/>
+        </w:rPr>
+        <w:t xml:space="preserve"> 3.5.1</w:t>
       </w:r>
     </w:p>
     <w:p>
@@ -559,8 +581,13 @@
         </w:numPr>
       </w:pPr>
       <w:r>
-        <w:t>Added to Github</w:t>
-      </w:r>
+        <w:t xml:space="preserve">Added to </w:t>
+      </w:r>
+      <w:proofErr w:type="spellStart"/>
+      <w:r>
+        <w:t>Github</w:t>
+      </w:r>
+      <w:proofErr w:type="spellEnd"/>
     </w:p>
     <w:p>
       <w:pPr>
@@ -843,7 +870,15 @@
         </w:numPr>
       </w:pPr>
       <w:r>
-        <w:t>Added Javascript validation for the form by using Regex</w:t>
+        <w:t xml:space="preserve">Added </w:t>
+      </w:r>
+      <w:proofErr w:type="spellStart"/>
+      <w:r>
+        <w:t>Javascript</w:t>
+      </w:r>
+      <w:proofErr w:type="spellEnd"/>
+      <w:r>
+        <w:t xml:space="preserve"> validation for the form by using Regex</w:t>
       </w:r>
       <w:r>
         <w:t>.</w:t>
@@ -1021,10 +1056,18 @@
         <w:t xml:space="preserve"> unintended</w:t>
       </w:r>
       <w:r>
-        <w:t xml:space="preserve"> visual bug on I</w:t>
-      </w:r>
-      <w:r>
-        <w:t xml:space="preserve">Pad on products and </w:t>
+        <w:t xml:space="preserve"> visual bug on </w:t>
+      </w:r>
+      <w:proofErr w:type="spellStart"/>
+      <w:r>
+        <w:t>I</w:t>
+      </w:r>
+      <w:r>
+        <w:t>Pad</w:t>
+      </w:r>
+      <w:proofErr w:type="spellEnd"/>
+      <w:r>
+        <w:t xml:space="preserve"> on products and </w:t>
       </w:r>
       <w:r>
         <w:t>navigation ribbon</w:t>
@@ -1039,8 +1082,21 @@
         </w:numPr>
       </w:pPr>
       <w:r>
-        <w:t>Fixed visual bug on very small Viewport on mobile e.g Samsung Galaxyfold</w:t>
-      </w:r>
+        <w:t xml:space="preserve">Fixed visual bug on very small Viewport on mobile </w:t>
+      </w:r>
+      <w:proofErr w:type="spellStart"/>
+      <w:r>
+        <w:t>e.g</w:t>
+      </w:r>
+      <w:proofErr w:type="spellEnd"/>
+      <w:r>
+        <w:t xml:space="preserve"> Samsung </w:t>
+      </w:r>
+      <w:proofErr w:type="spellStart"/>
+      <w:r>
+        <w:t>Galaxyfold</w:t>
+      </w:r>
+      <w:proofErr w:type="spellEnd"/>
     </w:p>
     <w:p>
       <w:pPr>
@@ -1397,7 +1453,15 @@
         </w:numPr>
       </w:pPr>
       <w:r>
-        <w:t>Added Signin Manager</w:t>
+        <w:t xml:space="preserve">Added </w:t>
+      </w:r>
+      <w:proofErr w:type="spellStart"/>
+      <w:r>
+        <w:t>Signin</w:t>
+      </w:r>
+      <w:proofErr w:type="spellEnd"/>
+      <w:r>
+        <w:t xml:space="preserve"> Manager</w:t>
       </w:r>
     </w:p>
     <w:p>
@@ -1572,8 +1636,13 @@
         </w:numPr>
       </w:pPr>
       <w:r>
-        <w:t>Registration form handled callback</w:t>
-      </w:r>
+        <w:t xml:space="preserve">Registration form handled </w:t>
+      </w:r>
+      <w:proofErr w:type="spellStart"/>
+      <w:r>
+        <w:t>callback</w:t>
+      </w:r>
+      <w:proofErr w:type="spellEnd"/>
     </w:p>
     <w:p>
       <w:pPr>
@@ -1693,7 +1762,15 @@
         </w:numPr>
       </w:pPr>
       <w:r>
-        <w:t>Using ViewComponent instead of partial view to remove the previous bug on model not being able to determine which one is which after returning from controller.</w:t>
+        <w:t xml:space="preserve">Using </w:t>
+      </w:r>
+      <w:proofErr w:type="spellStart"/>
+      <w:r>
+        <w:t>ViewComponent</w:t>
+      </w:r>
+      <w:proofErr w:type="spellEnd"/>
+      <w:r>
+        <w:t xml:space="preserve"> instead of partial view to remove the previous bug on model not being able to determine which one is which after returning from controller.</w:t>
       </w:r>
     </w:p>
     <w:p>
@@ -1704,8 +1781,13 @@
           <w:numId w:val="20"/>
         </w:numPr>
       </w:pPr>
-      <w:r>
-        <w:t xml:space="preserve">redirectURL </w:t>
+      <w:proofErr w:type="spellStart"/>
+      <w:r>
+        <w:t>redirectURL</w:t>
+      </w:r>
+      <w:proofErr w:type="spellEnd"/>
+      <w:r>
+        <w:t xml:space="preserve"> </w:t>
       </w:r>
       <w:r>
         <w:t xml:space="preserve">after login </w:t>
@@ -1773,7 +1855,15 @@
         </w:numPr>
       </w:pPr>
       <w:r>
-        <w:t>Extended Application User Identity to prepare for the UserProfile page</w:t>
+        <w:t xml:space="preserve">Extended Application User Identity to prepare for the </w:t>
+      </w:r>
+      <w:proofErr w:type="spellStart"/>
+      <w:r>
+        <w:t>UserProfile</w:t>
+      </w:r>
+      <w:proofErr w:type="spellEnd"/>
+      <w:r>
+        <w:t xml:space="preserve"> page</w:t>
       </w:r>
     </w:p>
     <w:p>
@@ -1898,7 +1988,15 @@
         </w:numPr>
       </w:pPr>
       <w:r>
-        <w:t>Filter Search bar on adminproduct Index page</w:t>
+        <w:t xml:space="preserve">Filter Search bar on </w:t>
+      </w:r>
+      <w:proofErr w:type="spellStart"/>
+      <w:r>
+        <w:t>adminproduct</w:t>
+      </w:r>
+      <w:proofErr w:type="spellEnd"/>
+      <w:r>
+        <w:t xml:space="preserve"> Index page</w:t>
       </w:r>
     </w:p>
     <w:p>
@@ -1909,8 +2007,13 @@
           <w:numId w:val="23"/>
         </w:numPr>
       </w:pPr>
-      <w:r>
-        <w:t>AdminProduct Delete Page completed</w:t>
+      <w:proofErr w:type="spellStart"/>
+      <w:r>
+        <w:t>AdminProduct</w:t>
+      </w:r>
+      <w:proofErr w:type="spellEnd"/>
+      <w:r>
+        <w:t xml:space="preserve"> Delete Page completed</w:t>
       </w:r>
     </w:p>
     <w:p>
@@ -2183,6 +2286,14 @@
       </w:pPr>
       <w:r>
         <w:t>Cart Function added</w:t>
+      </w:r>
+    </w:p>
+    <w:p>
+      <w:pPr>
+        <w:pStyle w:val="ListParagraph"/>
+      </w:pPr>
+      <w:r>
+        <w:t>Bug Fixes and Discount added into consideration</w:t>
       </w:r>
     </w:p>
     <w:p/>
@@ -2260,7 +2371,15 @@
         <w:t> </w:t>
       </w:r>
       <w:r>
-        <w:t>Minify css code in production</w:t>
+        <w:t xml:space="preserve">Minify </w:t>
+      </w:r>
+      <w:proofErr w:type="spellStart"/>
+      <w:r>
+        <w:t>css</w:t>
+      </w:r>
+      <w:proofErr w:type="spellEnd"/>
+      <w:r>
+        <w:t xml:space="preserve"> code in production</w:t>
       </w:r>
     </w:p>
     <w:p>

</xml_diff>

<commit_message>
Fixed bug of Order Price not giving correct value
</commit_message>
<xml_diff>
--- a/DevelopmentLog.docx
+++ b/DevelopmentLog.docx
@@ -63,18 +63,8 @@
           <w:color w:val="auto"/>
           <w:u w:val="none"/>
         </w:rPr>
-        <w:t xml:space="preserve">Admin </w:t>
-      </w:r>
-      <w:proofErr w:type="spellStart"/>
-      <w:r>
-        <w:rPr>
-          <w:rStyle w:val="Hyperlink"/>
-          <w:color w:val="auto"/>
-          <w:u w:val="none"/>
-        </w:rPr>
-        <w:t>SideBar</w:t>
-      </w:r>
-      <w:proofErr w:type="spellEnd"/>
+        <w:t>Admin SideBar</w:t>
+      </w:r>
     </w:p>
     <w:p>
       <w:pPr>
@@ -127,11 +117,9 @@
       <w:pPr>
         <w:pStyle w:val="Heading2"/>
       </w:pPr>
-      <w:proofErr w:type="spellStart"/>
       <w:r>
         <w:t>SideBar</w:t>
       </w:r>
-      <w:proofErr w:type="spellEnd"/>
     </w:p>
     <w:p>
       <w:hyperlink r:id="rId8" w:history="1">
@@ -365,11 +353,9 @@
         <w:pStyle w:val="Heading2"/>
         <w:spacing w:line="360" w:lineRule="auto"/>
       </w:pPr>
-      <w:proofErr w:type="spellStart"/>
       <w:r>
         <w:t>Css</w:t>
       </w:r>
-      <w:proofErr w:type="spellEnd"/>
       <w:r>
         <w:t xml:space="preserve"> &amp; JS</w:t>
       </w:r>
@@ -426,19 +412,11 @@
           <w:rFonts w:ascii="Microsoft New Tai Lue" w:hAnsi="Microsoft New Tai Lue" w:cs="Microsoft New Tai Lue"/>
         </w:rPr>
       </w:pPr>
-      <w:proofErr w:type="spellStart"/>
       <w:r>
         <w:rPr>
           <w:rFonts w:ascii="Microsoft New Tai Lue" w:hAnsi="Microsoft New Tai Lue" w:cs="Microsoft New Tai Lue"/>
         </w:rPr>
-        <w:t>Jquery</w:t>
-      </w:r>
-      <w:proofErr w:type="spellEnd"/>
-      <w:r>
-        <w:rPr>
-          <w:rFonts w:ascii="Microsoft New Tai Lue" w:hAnsi="Microsoft New Tai Lue" w:cs="Microsoft New Tai Lue"/>
-        </w:rPr>
-        <w:t xml:space="preserve"> 3.5.1</w:t>
+        <w:t>Jquery 3.5.1</w:t>
       </w:r>
     </w:p>
     <w:p>
@@ -545,13 +523,8 @@
         </w:numPr>
       </w:pPr>
       <w:r>
-        <w:t xml:space="preserve">Started to create the </w:t>
-      </w:r>
-      <w:proofErr w:type="gramStart"/>
-      <w:r>
-        <w:t>project</w:t>
-      </w:r>
-      <w:proofErr w:type="gramEnd"/>
+        <w:t>Started to create the project</w:t>
+      </w:r>
     </w:p>
     <w:p>
       <w:pPr>
@@ -574,13 +547,8 @@
         </w:numPr>
       </w:pPr>
       <w:r>
-        <w:t xml:space="preserve">Added bootstrap v 5.0 beta </w:t>
-      </w:r>
-      <w:proofErr w:type="gramStart"/>
-      <w:r>
-        <w:t>2</w:t>
-      </w:r>
-      <w:proofErr w:type="gramEnd"/>
+        <w:t>Added bootstrap v 5.0 beta 2</w:t>
+      </w:r>
     </w:p>
     <w:p>
       <w:pPr>
@@ -591,15 +559,8 @@
         </w:numPr>
       </w:pPr>
       <w:r>
-        <w:t xml:space="preserve">Added to </w:t>
-      </w:r>
-      <w:proofErr w:type="spellStart"/>
-      <w:proofErr w:type="gramStart"/>
-      <w:r>
-        <w:t>Github</w:t>
-      </w:r>
-      <w:proofErr w:type="spellEnd"/>
-      <w:proofErr w:type="gramEnd"/>
+        <w:t>Added to Github</w:t>
+      </w:r>
     </w:p>
     <w:p>
       <w:pPr>
@@ -882,15 +843,7 @@
         </w:numPr>
       </w:pPr>
       <w:r>
-        <w:t xml:space="preserve">Added </w:t>
-      </w:r>
-      <w:proofErr w:type="spellStart"/>
-      <w:r>
-        <w:t>Javascript</w:t>
-      </w:r>
-      <w:proofErr w:type="spellEnd"/>
-      <w:r>
-        <w:t xml:space="preserve"> validation for the form by using Regex</w:t>
+        <w:t>Added Javascript validation for the form by using Regex</w:t>
       </w:r>
       <w:r>
         <w:t>.</w:t>
@@ -1006,13 +959,8 @@
         </w:numPr>
       </w:pPr>
       <w:r>
-        <w:t xml:space="preserve">Product page UI </w:t>
-      </w:r>
-      <w:proofErr w:type="gramStart"/>
-      <w:r>
-        <w:t>Added</w:t>
-      </w:r>
-      <w:proofErr w:type="gramEnd"/>
+        <w:t>Product page UI Added</w:t>
+      </w:r>
     </w:p>
     <w:p>
       <w:pPr>
@@ -1073,18 +1021,10 @@
         <w:t xml:space="preserve"> unintended</w:t>
       </w:r>
       <w:r>
-        <w:t xml:space="preserve"> visual bug on </w:t>
-      </w:r>
-      <w:proofErr w:type="spellStart"/>
-      <w:r>
-        <w:t>I</w:t>
-      </w:r>
-      <w:r>
-        <w:t>Pad</w:t>
-      </w:r>
-      <w:proofErr w:type="spellEnd"/>
-      <w:r>
-        <w:t xml:space="preserve"> on products and </w:t>
+        <w:t xml:space="preserve"> visual bug on I</w:t>
+      </w:r>
+      <w:r>
+        <w:t xml:space="preserve">Pad on products and </w:t>
       </w:r>
       <w:r>
         <w:t>navigation ribbon</w:t>
@@ -1099,21 +1039,8 @@
         </w:numPr>
       </w:pPr>
       <w:r>
-        <w:t xml:space="preserve">Fixed visual bug on very small Viewport on mobile </w:t>
-      </w:r>
-      <w:proofErr w:type="spellStart"/>
-      <w:r>
-        <w:t>e.g</w:t>
-      </w:r>
-      <w:proofErr w:type="spellEnd"/>
-      <w:r>
-        <w:t xml:space="preserve"> Samsung </w:t>
-      </w:r>
-      <w:proofErr w:type="spellStart"/>
-      <w:r>
-        <w:t>Galaxyfold</w:t>
-      </w:r>
-      <w:proofErr w:type="spellEnd"/>
+        <w:t>Fixed visual bug on very small Viewport on mobile e.g Samsung Galaxyfold</w:t>
+      </w:r>
     </w:p>
     <w:p>
       <w:pPr>
@@ -1156,13 +1083,8 @@
         </w:numPr>
       </w:pPr>
       <w:r>
-        <w:t xml:space="preserve">Graph tested and it’s </w:t>
-      </w:r>
-      <w:proofErr w:type="gramStart"/>
-      <w:r>
-        <w:t>working</w:t>
-      </w:r>
-      <w:proofErr w:type="gramEnd"/>
+        <w:t>Graph tested and it’s working</w:t>
+      </w:r>
     </w:p>
     <w:p>
       <w:pPr>
@@ -1183,14 +1105,12 @@
       <w:r>
         <w:t xml:space="preserve">Ratings tab added into product </w:t>
       </w:r>
-      <w:proofErr w:type="gramStart"/>
       <w:r>
         <w:t>d</w:t>
       </w:r>
       <w:r>
         <w:t>etails</w:t>
       </w:r>
-      <w:proofErr w:type="gramEnd"/>
     </w:p>
     <w:p>
       <w:pPr>
@@ -1242,13 +1162,8 @@
         </w:numPr>
       </w:pPr>
       <w:r>
-        <w:t xml:space="preserve">Recipe details UI </w:t>
-      </w:r>
-      <w:proofErr w:type="gramStart"/>
-      <w:r>
-        <w:t>completed</w:t>
-      </w:r>
-      <w:proofErr w:type="gramEnd"/>
+        <w:t>Recipe details UI completed</w:t>
+      </w:r>
     </w:p>
     <w:p>
       <w:pPr>
@@ -1273,13 +1188,8 @@
         </w:numPr>
       </w:pPr>
       <w:r>
-        <w:t xml:space="preserve">Password reset UI </w:t>
-      </w:r>
-      <w:proofErr w:type="gramStart"/>
-      <w:r>
-        <w:t>added</w:t>
-      </w:r>
-      <w:proofErr w:type="gramEnd"/>
+        <w:t>Password reset UI added</w:t>
+      </w:r>
     </w:p>
     <w:p>
       <w:pPr>
@@ -1302,15 +1212,7 @@
         </w:numPr>
       </w:pPr>
       <w:r>
-        <w:t xml:space="preserve">Created temporary UI for </w:t>
-      </w:r>
-      <w:proofErr w:type="gramStart"/>
-      <w:r>
-        <w:t>cart</w:t>
-      </w:r>
-      <w:proofErr w:type="gramEnd"/>
-      <w:r>
-        <w:t xml:space="preserve"> </w:t>
+        <w:t xml:space="preserve">Created temporary UI for cart </w:t>
       </w:r>
     </w:p>
     <w:p>
@@ -1382,13 +1284,8 @@
         </w:numPr>
       </w:pPr>
       <w:r>
-        <w:t xml:space="preserve">Fix Magnifier blocking the navigation </w:t>
-      </w:r>
-      <w:proofErr w:type="gramStart"/>
-      <w:r>
-        <w:t>bar</w:t>
-      </w:r>
-      <w:proofErr w:type="gramEnd"/>
+        <w:t>Fix Magnifier blocking the navigation bar</w:t>
+      </w:r>
     </w:p>
     <w:p>
       <w:pPr>
@@ -1500,15 +1397,7 @@
         </w:numPr>
       </w:pPr>
       <w:r>
-        <w:t xml:space="preserve">Added </w:t>
-      </w:r>
-      <w:proofErr w:type="spellStart"/>
-      <w:r>
-        <w:t>Signin</w:t>
-      </w:r>
-      <w:proofErr w:type="spellEnd"/>
-      <w:r>
-        <w:t xml:space="preserve"> Manager</w:t>
+        <w:t>Added Signin Manager</w:t>
       </w:r>
     </w:p>
     <w:p>
@@ -1536,15 +1425,7 @@
         <w:pStyle w:val="ListParagraph"/>
       </w:pPr>
       <w:r>
-        <w:t xml:space="preserve">Tried many things and wasted so many hours but </w:t>
-      </w:r>
-      <w:proofErr w:type="gramStart"/>
-      <w:r>
-        <w:t>doesn’t</w:t>
-      </w:r>
-      <w:proofErr w:type="gramEnd"/>
-      <w:r>
-        <w:t xml:space="preserve"> work. </w:t>
+        <w:t xml:space="preserve">Tried many things and wasted so many hours but doesn’t work. </w:t>
       </w:r>
     </w:p>
     <w:p>
@@ -1676,7 +1557,7 @@
     </w:p>
     <w:p>
       <w:pPr>
-        <w:pStyle w:val="Heading1"/>
+        <w:pStyle w:val="Heading2"/>
       </w:pPr>
       <w:r>
         <w:t>16 April 2021</w:t>
@@ -1691,15 +1572,8 @@
         </w:numPr>
       </w:pPr>
       <w:r>
-        <w:t xml:space="preserve">Registration form handled </w:t>
-      </w:r>
-      <w:proofErr w:type="spellStart"/>
-      <w:proofErr w:type="gramStart"/>
-      <w:r>
-        <w:t>callback</w:t>
-      </w:r>
-      <w:proofErr w:type="spellEnd"/>
-      <w:proofErr w:type="gramEnd"/>
+        <w:t>Registration form handled callback</w:t>
+      </w:r>
     </w:p>
     <w:p>
       <w:pPr>
@@ -1722,13 +1596,8 @@
         </w:numPr>
       </w:pPr>
       <w:r>
-        <w:t xml:space="preserve">Remove autocomplete for </w:t>
-      </w:r>
-      <w:proofErr w:type="gramStart"/>
-      <w:r>
-        <w:t>password</w:t>
-      </w:r>
-      <w:proofErr w:type="gramEnd"/>
+        <w:t>Remove autocomplete for password</w:t>
+      </w:r>
     </w:p>
     <w:p>
       <w:pPr>
@@ -1747,13 +1616,8 @@
         </w:numPr>
       </w:pPr>
       <w:r>
-        <w:t xml:space="preserve">Register page with token </w:t>
-      </w:r>
-      <w:proofErr w:type="gramStart"/>
-      <w:r>
-        <w:t>done</w:t>
-      </w:r>
-      <w:proofErr w:type="gramEnd"/>
+        <w:t>Register page with token done</w:t>
+      </w:r>
     </w:p>
     <w:p>
       <w:pPr>
@@ -1776,13 +1640,8 @@
         </w:numPr>
       </w:pPr>
       <w:r>
-        <w:t xml:space="preserve">Forgot password </w:t>
-      </w:r>
-      <w:proofErr w:type="gramStart"/>
-      <w:r>
-        <w:t>done</w:t>
-      </w:r>
-      <w:proofErr w:type="gramEnd"/>
+        <w:t>Forgot password done</w:t>
+      </w:r>
     </w:p>
     <w:p>
       <w:pPr>
@@ -1793,13 +1652,8 @@
         </w:numPr>
       </w:pPr>
       <w:r>
-        <w:t xml:space="preserve">Reset password partially done, will resume </w:t>
-      </w:r>
-      <w:proofErr w:type="gramStart"/>
-      <w:r>
-        <w:t>tomorrow</w:t>
-      </w:r>
-      <w:proofErr w:type="gramEnd"/>
+        <w:t>Reset password partially done, will resume tomorrow</w:t>
+      </w:r>
     </w:p>
     <w:p>
       <w:pPr>
@@ -1818,21 +1672,13 @@
         </w:numPr>
       </w:pPr>
       <w:r>
-        <w:t xml:space="preserve">Reset password done, need some feedback to user. </w:t>
-      </w:r>
-      <w:proofErr w:type="gramStart"/>
-      <w:r>
-        <w:t>Haven</w:t>
+        <w:t>Reset password done, need some feedback to user. Haven</w:t>
       </w:r>
       <w:r>
         <w:t>’</w:t>
       </w:r>
       <w:r>
-        <w:t>t</w:t>
-      </w:r>
-      <w:proofErr w:type="gramEnd"/>
-      <w:r>
-        <w:t xml:space="preserve"> implement</w:t>
+        <w:t>t implement</w:t>
       </w:r>
       <w:r>
         <w:t>.</w:t>
@@ -1847,15 +1693,7 @@
         </w:numPr>
       </w:pPr>
       <w:r>
-        <w:t xml:space="preserve">Using </w:t>
-      </w:r>
-      <w:proofErr w:type="spellStart"/>
-      <w:r>
-        <w:t>ViewComponent</w:t>
-      </w:r>
-      <w:proofErr w:type="spellEnd"/>
-      <w:r>
-        <w:t xml:space="preserve"> instead of partial view to remove the previous bug on model not being able to determine which one is which after returning from controller.</w:t>
+        <w:t>Using ViewComponent instead of partial view to remove the previous bug on model not being able to determine which one is which after returning from controller.</w:t>
       </w:r>
     </w:p>
     <w:p>
@@ -1866,13 +1704,8 @@
           <w:numId w:val="20"/>
         </w:numPr>
       </w:pPr>
-      <w:proofErr w:type="spellStart"/>
-      <w:r>
-        <w:t>redirectURL</w:t>
-      </w:r>
-      <w:proofErr w:type="spellEnd"/>
-      <w:r>
-        <w:t xml:space="preserve"> </w:t>
+      <w:r>
+        <w:t xml:space="preserve">redirectURL </w:t>
       </w:r>
       <w:r>
         <w:t xml:space="preserve">after login </w:t>
@@ -1890,13 +1723,8 @@
         </w:numPr>
       </w:pPr>
       <w:r>
-        <w:t xml:space="preserve">Added Roles via temporary administration </w:t>
-      </w:r>
-      <w:proofErr w:type="gramStart"/>
-      <w:r>
-        <w:t>controller</w:t>
-      </w:r>
-      <w:proofErr w:type="gramEnd"/>
+        <w:t>Added Roles via temporary administration controller</w:t>
+      </w:r>
     </w:p>
     <w:p>
       <w:pPr>
@@ -1945,21 +1773,8 @@
         </w:numPr>
       </w:pPr>
       <w:r>
-        <w:t xml:space="preserve">Extended Application User Identity to prepare for the </w:t>
-      </w:r>
-      <w:proofErr w:type="spellStart"/>
-      <w:r>
-        <w:t>UserProfile</w:t>
-      </w:r>
-      <w:proofErr w:type="spellEnd"/>
-      <w:r>
-        <w:t xml:space="preserve"> </w:t>
-      </w:r>
-      <w:proofErr w:type="gramStart"/>
-      <w:r>
-        <w:t>page</w:t>
-      </w:r>
-      <w:proofErr w:type="gramEnd"/>
+        <w:t>Extended Application User Identity to prepare for the UserProfile page</w:t>
+      </w:r>
     </w:p>
     <w:p>
       <w:pPr>
@@ -2062,13 +1877,8 @@
         </w:numPr>
       </w:pPr>
       <w:r>
-        <w:t xml:space="preserve">Admin Product Index page table paging and </w:t>
-      </w:r>
-      <w:proofErr w:type="gramStart"/>
-      <w:r>
-        <w:t>sort</w:t>
-      </w:r>
-      <w:proofErr w:type="gramEnd"/>
+        <w:t>Admin Product Index page table paging and sort</w:t>
+      </w:r>
     </w:p>
     <w:p>
       <w:pPr>
@@ -2088,15 +1898,7 @@
         </w:numPr>
       </w:pPr>
       <w:r>
-        <w:t xml:space="preserve">Filter Search bar on </w:t>
-      </w:r>
-      <w:proofErr w:type="spellStart"/>
-      <w:r>
-        <w:t>adminproduct</w:t>
-      </w:r>
-      <w:proofErr w:type="spellEnd"/>
-      <w:r>
-        <w:t xml:space="preserve"> Index page</w:t>
+        <w:t>Filter Search bar on adminproduct Index page</w:t>
       </w:r>
     </w:p>
     <w:p>
@@ -2107,13 +1909,8 @@
           <w:numId w:val="23"/>
         </w:numPr>
       </w:pPr>
-      <w:proofErr w:type="spellStart"/>
-      <w:r>
-        <w:t>AdminProduct</w:t>
-      </w:r>
-      <w:proofErr w:type="spellEnd"/>
-      <w:r>
-        <w:t xml:space="preserve"> Delete Page completed</w:t>
+      <w:r>
+        <w:t>AdminProduct Delete Page completed</w:t>
       </w:r>
       <w:r>
         <w:t xml:space="preserve"> </w:t>
@@ -2128,13 +1925,8 @@
         </w:numPr>
       </w:pPr>
       <w:r>
-        <w:t xml:space="preserve">Change foreign key constraint from cascade to </w:t>
-      </w:r>
-      <w:proofErr w:type="gramStart"/>
-      <w:r>
-        <w:t>restrict</w:t>
-      </w:r>
-      <w:proofErr w:type="gramEnd"/>
+        <w:t>Change foreign key constraint from cascade to restrict</w:t>
+      </w:r>
     </w:p>
     <w:p>
       <w:pPr>
@@ -2222,13 +2014,8 @@
         </w:numPr>
       </w:pPr>
       <w:r>
-        <w:t xml:space="preserve">Added it to products </w:t>
-      </w:r>
-      <w:proofErr w:type="gramStart"/>
-      <w:r>
-        <w:t>page</w:t>
-      </w:r>
-      <w:proofErr w:type="gramEnd"/>
+        <w:t>Added it to products page</w:t>
+      </w:r>
     </w:p>
     <w:p>
       <w:pPr>
@@ -2248,13 +2035,8 @@
         <w:t xml:space="preserve"> for products page </w:t>
       </w:r>
       <w:r>
-        <w:t xml:space="preserve">paging, search, </w:t>
-      </w:r>
-      <w:proofErr w:type="gramStart"/>
-      <w:r>
-        <w:t>filter</w:t>
-      </w:r>
-      <w:proofErr w:type="gramEnd"/>
+        <w:t>paging, search, filter</w:t>
+      </w:r>
     </w:p>
     <w:p>
       <w:pPr>
@@ -2329,13 +2111,8 @@
         </w:numPr>
       </w:pPr>
       <w:r>
-        <w:t xml:space="preserve">Product Details Hasn’t been </w:t>
-      </w:r>
-      <w:proofErr w:type="gramStart"/>
-      <w:r>
-        <w:t>touched</w:t>
-      </w:r>
-      <w:proofErr w:type="gramEnd"/>
+        <w:t>Product Details Hasn’t been touched</w:t>
+      </w:r>
     </w:p>
     <w:p>
       <w:pPr>
@@ -2346,13 +2123,8 @@
         </w:numPr>
       </w:pPr>
       <w:r>
-        <w:t xml:space="preserve">Cart Has not been touched, except for the items </w:t>
-      </w:r>
-      <w:proofErr w:type="gramStart"/>
-      <w:r>
-        <w:t>count</w:t>
-      </w:r>
-      <w:proofErr w:type="gramEnd"/>
+        <w:t>Cart Has not been touched, except for the items count</w:t>
+      </w:r>
     </w:p>
     <w:p>
       <w:pPr>
@@ -2363,13 +2135,8 @@
         </w:numPr>
       </w:pPr>
       <w:r>
-        <w:t xml:space="preserve">Checkout has not been </w:t>
-      </w:r>
-      <w:proofErr w:type="gramStart"/>
-      <w:r>
-        <w:t>touched</w:t>
-      </w:r>
-      <w:proofErr w:type="gramEnd"/>
+        <w:t>Checkout has not been touched</w:t>
+      </w:r>
     </w:p>
     <w:p>
       <w:pPr>
@@ -2406,13 +2173,8 @@
         </w:numPr>
       </w:pPr>
       <w:r>
-        <w:t xml:space="preserve">Product Details Handling order </w:t>
-      </w:r>
-      <w:proofErr w:type="gramStart"/>
-      <w:r>
-        <w:t>added</w:t>
-      </w:r>
-      <w:proofErr w:type="gramEnd"/>
+        <w:t>Product Details Handling order added</w:t>
+      </w:r>
     </w:p>
     <w:p>
       <w:pPr>
@@ -2431,13 +2193,8 @@
         <w:pStyle w:val="ListParagraph"/>
       </w:pPr>
       <w:r>
-        <w:t xml:space="preserve">Bug Fixes and Discount added into </w:t>
-      </w:r>
-      <w:proofErr w:type="gramStart"/>
-      <w:r>
-        <w:t>consideration</w:t>
-      </w:r>
-      <w:proofErr w:type="gramEnd"/>
+        <w:t>Bug Fixes and Discount added into consideration</w:t>
+      </w:r>
     </w:p>
     <w:p>
       <w:pPr>
@@ -2456,13 +2213,8 @@
         </w:numPr>
       </w:pPr>
       <w:r>
-        <w:t xml:space="preserve">Checkout </w:t>
-      </w:r>
-      <w:proofErr w:type="gramStart"/>
-      <w:r>
-        <w:t>done</w:t>
-      </w:r>
-      <w:proofErr w:type="gramEnd"/>
+        <w:t>Checkout done</w:t>
+      </w:r>
     </w:p>
     <w:p>
       <w:pPr>
@@ -2495,20 +2247,29 @@
       </w:pPr>
       <w:r>
         <w:lastRenderedPageBreak/>
-        <w:t xml:space="preserve">Has not touch delete </w:t>
-      </w:r>
-      <w:proofErr w:type="gramStart"/>
-      <w:r>
-        <w:t>part</w:t>
-      </w:r>
-      <w:proofErr w:type="gramEnd"/>
-    </w:p>
-    <w:p>
-      <w:pPr>
-        <w:pStyle w:val="ListParagraph"/>
-      </w:pPr>
-    </w:p>
-    <w:p/>
+        <w:t>Has not touch delete part</w:t>
+      </w:r>
+    </w:p>
+    <w:p>
+      <w:pPr>
+        <w:pStyle w:val="Heading2"/>
+      </w:pPr>
+      <w:r>
+        <w:t>9 May 2021</w:t>
+      </w:r>
+    </w:p>
+    <w:p>
+      <w:pPr>
+        <w:pStyle w:val="ListParagraph"/>
+        <w:numPr>
+          <w:ilvl w:val="0"/>
+          <w:numId w:val="32"/>
+        </w:numPr>
+      </w:pPr>
+      <w:r>
+        <w:t>Fixed bugs with order price not giving correct value</w:t>
+      </w:r>
+    </w:p>
     <w:p/>
     <w:p>
       <w:pPr>
@@ -2583,21 +2344,8 @@
         <w:t> </w:t>
       </w:r>
       <w:r>
-        <w:t xml:space="preserve">Minify </w:t>
-      </w:r>
-      <w:proofErr w:type="spellStart"/>
-      <w:r>
-        <w:t>css</w:t>
-      </w:r>
-      <w:proofErr w:type="spellEnd"/>
-      <w:r>
-        <w:t xml:space="preserve"> code in </w:t>
-      </w:r>
-      <w:proofErr w:type="gramStart"/>
-      <w:r>
-        <w:t>production</w:t>
-      </w:r>
-      <w:proofErr w:type="gramEnd"/>
+        <w:t>Minify css code in production</w:t>
+      </w:r>
     </w:p>
     <w:p>
       <w:pPr>
@@ -2743,13 +2491,8 @@
         </w:numPr>
       </w:pPr>
       <w:r>
-        <w:t xml:space="preserve">Auto 0 Stock set status to </w:t>
-      </w:r>
-      <w:proofErr w:type="gramStart"/>
-      <w:r>
-        <w:t>Hold</w:t>
-      </w:r>
-      <w:proofErr w:type="gramEnd"/>
+        <w:t>Auto 0 Stock set status to Hold</w:t>
+      </w:r>
     </w:p>
     <w:p>
       <w:pPr>
@@ -2772,13 +2515,8 @@
         </w:numPr>
       </w:pPr>
       <w:r>
-        <w:t xml:space="preserve">Delete cascade for products -&gt; </w:t>
-      </w:r>
-      <w:proofErr w:type="gramStart"/>
-      <w:r>
-        <w:t>rating</w:t>
-      </w:r>
-      <w:proofErr w:type="gramEnd"/>
+        <w:t>Delete cascade for products -&gt; rating</w:t>
+      </w:r>
     </w:p>
     <w:p>
       <w:pPr>
@@ -2935,13 +2673,8 @@
       </w:pPr>
       <w:r>
         <w:lastRenderedPageBreak/>
-        <w:t xml:space="preserve">Success in receiving </w:t>
-      </w:r>
-      <w:proofErr w:type="gramStart"/>
-      <w:r>
-        <w:t>data</w:t>
-      </w:r>
-      <w:proofErr w:type="gramEnd"/>
+        <w:t>Success in receiving data</w:t>
+      </w:r>
     </w:p>
     <w:p>
       <w:r>
@@ -3902,6 +3635,119 @@
     </w:lvl>
   </w:abstractNum>
   <w:abstractNum w:abstractNumId="8" w15:restartNumberingAfterBreak="0">
+    <w:nsid w:val="35F654FF"/>
+    <w:multiLevelType w:val="hybridMultilevel"/>
+    <w:tmpl w:val="F604997A"/>
+    <w:lvl w:ilvl="0" w:tplc="14090001">
+      <w:start w:val="1"/>
+      <w:numFmt w:val="bullet"/>
+      <w:lvlText w:val=""/>
+      <w:lvlJc w:val="left"/>
+      <w:pPr>
+        <w:ind w:left="720" w:hanging="360"/>
+      </w:pPr>
+      <w:rPr>
+        <w:rFonts w:ascii="Symbol" w:hAnsi="Symbol" w:hint="default"/>
+      </w:rPr>
+    </w:lvl>
+    <w:lvl w:ilvl="1" w:tplc="14090003" w:tentative="1">
+      <w:start w:val="1"/>
+      <w:numFmt w:val="bullet"/>
+      <w:lvlText w:val="o"/>
+      <w:lvlJc w:val="left"/>
+      <w:pPr>
+        <w:ind w:left="1440" w:hanging="360"/>
+      </w:pPr>
+      <w:rPr>
+        <w:rFonts w:ascii="Courier New" w:hAnsi="Courier New" w:cs="Courier New" w:hint="default"/>
+      </w:rPr>
+    </w:lvl>
+    <w:lvl w:ilvl="2" w:tplc="14090005" w:tentative="1">
+      <w:start w:val="1"/>
+      <w:numFmt w:val="bullet"/>
+      <w:lvlText w:val=""/>
+      <w:lvlJc w:val="left"/>
+      <w:pPr>
+        <w:ind w:left="2160" w:hanging="360"/>
+      </w:pPr>
+      <w:rPr>
+        <w:rFonts w:ascii="Wingdings" w:hAnsi="Wingdings" w:hint="default"/>
+      </w:rPr>
+    </w:lvl>
+    <w:lvl w:ilvl="3" w:tplc="14090001" w:tentative="1">
+      <w:start w:val="1"/>
+      <w:numFmt w:val="bullet"/>
+      <w:lvlText w:val=""/>
+      <w:lvlJc w:val="left"/>
+      <w:pPr>
+        <w:ind w:left="2880" w:hanging="360"/>
+      </w:pPr>
+      <w:rPr>
+        <w:rFonts w:ascii="Symbol" w:hAnsi="Symbol" w:hint="default"/>
+      </w:rPr>
+    </w:lvl>
+    <w:lvl w:ilvl="4" w:tplc="14090003" w:tentative="1">
+      <w:start w:val="1"/>
+      <w:numFmt w:val="bullet"/>
+      <w:lvlText w:val="o"/>
+      <w:lvlJc w:val="left"/>
+      <w:pPr>
+        <w:ind w:left="3600" w:hanging="360"/>
+      </w:pPr>
+      <w:rPr>
+        <w:rFonts w:ascii="Courier New" w:hAnsi="Courier New" w:cs="Courier New" w:hint="default"/>
+      </w:rPr>
+    </w:lvl>
+    <w:lvl w:ilvl="5" w:tplc="14090005" w:tentative="1">
+      <w:start w:val="1"/>
+      <w:numFmt w:val="bullet"/>
+      <w:lvlText w:val=""/>
+      <w:lvlJc w:val="left"/>
+      <w:pPr>
+        <w:ind w:left="4320" w:hanging="360"/>
+      </w:pPr>
+      <w:rPr>
+        <w:rFonts w:ascii="Wingdings" w:hAnsi="Wingdings" w:hint="default"/>
+      </w:rPr>
+    </w:lvl>
+    <w:lvl w:ilvl="6" w:tplc="14090001" w:tentative="1">
+      <w:start w:val="1"/>
+      <w:numFmt w:val="bullet"/>
+      <w:lvlText w:val=""/>
+      <w:lvlJc w:val="left"/>
+      <w:pPr>
+        <w:ind w:left="5040" w:hanging="360"/>
+      </w:pPr>
+      <w:rPr>
+        <w:rFonts w:ascii="Symbol" w:hAnsi="Symbol" w:hint="default"/>
+      </w:rPr>
+    </w:lvl>
+    <w:lvl w:ilvl="7" w:tplc="14090003" w:tentative="1">
+      <w:start w:val="1"/>
+      <w:numFmt w:val="bullet"/>
+      <w:lvlText w:val="o"/>
+      <w:lvlJc w:val="left"/>
+      <w:pPr>
+        <w:ind w:left="5760" w:hanging="360"/>
+      </w:pPr>
+      <w:rPr>
+        <w:rFonts w:ascii="Courier New" w:hAnsi="Courier New" w:cs="Courier New" w:hint="default"/>
+      </w:rPr>
+    </w:lvl>
+    <w:lvl w:ilvl="8" w:tplc="14090005" w:tentative="1">
+      <w:start w:val="1"/>
+      <w:numFmt w:val="bullet"/>
+      <w:lvlText w:val=""/>
+      <w:lvlJc w:val="left"/>
+      <w:pPr>
+        <w:ind w:left="6480" w:hanging="360"/>
+      </w:pPr>
+      <w:rPr>
+        <w:rFonts w:ascii="Wingdings" w:hAnsi="Wingdings" w:hint="default"/>
+      </w:rPr>
+    </w:lvl>
+  </w:abstractNum>
+  <w:abstractNum w:abstractNumId="9" w15:restartNumberingAfterBreak="0">
     <w:nsid w:val="37945F5B"/>
     <w:multiLevelType w:val="hybridMultilevel"/>
     <w:tmpl w:val="F9140DDE"/>
@@ -4014,7 +3860,7 @@
       </w:rPr>
     </w:lvl>
   </w:abstractNum>
-  <w:abstractNum w:abstractNumId="9" w15:restartNumberingAfterBreak="0">
+  <w:abstractNum w:abstractNumId="10" w15:restartNumberingAfterBreak="0">
     <w:nsid w:val="37D05C8A"/>
     <w:multiLevelType w:val="hybridMultilevel"/>
     <w:tmpl w:val="4E4C11A2"/>
@@ -4127,7 +3973,7 @@
       </w:rPr>
     </w:lvl>
   </w:abstractNum>
-  <w:abstractNum w:abstractNumId="10" w15:restartNumberingAfterBreak="0">
+  <w:abstractNum w:abstractNumId="11" w15:restartNumberingAfterBreak="0">
     <w:nsid w:val="38E02AF5"/>
     <w:multiLevelType w:val="hybridMultilevel"/>
     <w:tmpl w:val="773214EE"/>
@@ -4240,7 +4086,7 @@
       </w:rPr>
     </w:lvl>
   </w:abstractNum>
-  <w:abstractNum w:abstractNumId="11" w15:restartNumberingAfterBreak="0">
+  <w:abstractNum w:abstractNumId="12" w15:restartNumberingAfterBreak="0">
     <w:nsid w:val="3CB05AF8"/>
     <w:multiLevelType w:val="hybridMultilevel"/>
     <w:tmpl w:val="A02E7566"/>
@@ -4353,7 +4199,7 @@
       </w:rPr>
     </w:lvl>
   </w:abstractNum>
-  <w:abstractNum w:abstractNumId="12" w15:restartNumberingAfterBreak="0">
+  <w:abstractNum w:abstractNumId="13" w15:restartNumberingAfterBreak="0">
     <w:nsid w:val="3F002348"/>
     <w:multiLevelType w:val="hybridMultilevel"/>
     <w:tmpl w:val="082CC022"/>
@@ -4466,7 +4312,7 @@
       </w:rPr>
     </w:lvl>
   </w:abstractNum>
-  <w:abstractNum w:abstractNumId="13" w15:restartNumberingAfterBreak="0">
+  <w:abstractNum w:abstractNumId="14" w15:restartNumberingAfterBreak="0">
     <w:nsid w:val="45981CBE"/>
     <w:multiLevelType w:val="hybridMultilevel"/>
     <w:tmpl w:val="CF882098"/>
@@ -4579,7 +4425,7 @@
       </w:rPr>
     </w:lvl>
   </w:abstractNum>
-  <w:abstractNum w:abstractNumId="14" w15:restartNumberingAfterBreak="0">
+  <w:abstractNum w:abstractNumId="15" w15:restartNumberingAfterBreak="0">
     <w:nsid w:val="45CB2D37"/>
     <w:multiLevelType w:val="hybridMultilevel"/>
     <w:tmpl w:val="5E0A1D5A"/>
@@ -4692,7 +4538,7 @@
       </w:rPr>
     </w:lvl>
   </w:abstractNum>
-  <w:abstractNum w:abstractNumId="15" w15:restartNumberingAfterBreak="0">
+  <w:abstractNum w:abstractNumId="16" w15:restartNumberingAfterBreak="0">
     <w:nsid w:val="4B374090"/>
     <w:multiLevelType w:val="hybridMultilevel"/>
     <w:tmpl w:val="1E947026"/>
@@ -4805,7 +4651,7 @@
       </w:rPr>
     </w:lvl>
   </w:abstractNum>
-  <w:abstractNum w:abstractNumId="16" w15:restartNumberingAfterBreak="0">
+  <w:abstractNum w:abstractNumId="17" w15:restartNumberingAfterBreak="0">
     <w:nsid w:val="4EFE29F1"/>
     <w:multiLevelType w:val="hybridMultilevel"/>
     <w:tmpl w:val="79B245AC"/>
@@ -4918,7 +4764,7 @@
       </w:rPr>
     </w:lvl>
   </w:abstractNum>
-  <w:abstractNum w:abstractNumId="17" w15:restartNumberingAfterBreak="0">
+  <w:abstractNum w:abstractNumId="18" w15:restartNumberingAfterBreak="0">
     <w:nsid w:val="526D6B12"/>
     <w:multiLevelType w:val="hybridMultilevel"/>
     <w:tmpl w:val="D1E4C778"/>
@@ -5004,7 +4850,7 @@
       </w:pPr>
     </w:lvl>
   </w:abstractNum>
-  <w:abstractNum w:abstractNumId="18" w15:restartNumberingAfterBreak="0">
+  <w:abstractNum w:abstractNumId="19" w15:restartNumberingAfterBreak="0">
     <w:nsid w:val="5713419D"/>
     <w:multiLevelType w:val="hybridMultilevel"/>
     <w:tmpl w:val="AB2ADD26"/>
@@ -5117,7 +4963,7 @@
       </w:rPr>
     </w:lvl>
   </w:abstractNum>
-  <w:abstractNum w:abstractNumId="19" w15:restartNumberingAfterBreak="0">
+  <w:abstractNum w:abstractNumId="20" w15:restartNumberingAfterBreak="0">
     <w:nsid w:val="57FE7803"/>
     <w:multiLevelType w:val="hybridMultilevel"/>
     <w:tmpl w:val="C512F528"/>
@@ -5203,7 +5049,7 @@
       </w:pPr>
     </w:lvl>
   </w:abstractNum>
-  <w:abstractNum w:abstractNumId="20" w15:restartNumberingAfterBreak="0">
+  <w:abstractNum w:abstractNumId="21" w15:restartNumberingAfterBreak="0">
     <w:nsid w:val="5EC14996"/>
     <w:multiLevelType w:val="hybridMultilevel"/>
     <w:tmpl w:val="83AAB77A"/>
@@ -5316,7 +5162,7 @@
       </w:rPr>
     </w:lvl>
   </w:abstractNum>
-  <w:abstractNum w:abstractNumId="21" w15:restartNumberingAfterBreak="0">
+  <w:abstractNum w:abstractNumId="22" w15:restartNumberingAfterBreak="0">
     <w:nsid w:val="5FEF2F56"/>
     <w:multiLevelType w:val="hybridMultilevel"/>
     <w:tmpl w:val="7526A2E2"/>
@@ -5429,7 +5275,7 @@
       </w:rPr>
     </w:lvl>
   </w:abstractNum>
-  <w:abstractNum w:abstractNumId="22" w15:restartNumberingAfterBreak="0">
+  <w:abstractNum w:abstractNumId="23" w15:restartNumberingAfterBreak="0">
     <w:nsid w:val="690C2EDF"/>
     <w:multiLevelType w:val="hybridMultilevel"/>
     <w:tmpl w:val="B694D66C"/>
@@ -5542,7 +5388,7 @@
       </w:rPr>
     </w:lvl>
   </w:abstractNum>
-  <w:abstractNum w:abstractNumId="23" w15:restartNumberingAfterBreak="0">
+  <w:abstractNum w:abstractNumId="24" w15:restartNumberingAfterBreak="0">
     <w:nsid w:val="6FFF66BB"/>
     <w:multiLevelType w:val="hybridMultilevel"/>
     <w:tmpl w:val="E2B6241A"/>
@@ -5655,7 +5501,7 @@
       </w:rPr>
     </w:lvl>
   </w:abstractNum>
-  <w:abstractNum w:abstractNumId="24" w15:restartNumberingAfterBreak="0">
+  <w:abstractNum w:abstractNumId="25" w15:restartNumberingAfterBreak="0">
     <w:nsid w:val="72212285"/>
     <w:multiLevelType w:val="hybridMultilevel"/>
     <w:tmpl w:val="04AC907E"/>
@@ -5768,7 +5614,7 @@
       </w:rPr>
     </w:lvl>
   </w:abstractNum>
-  <w:abstractNum w:abstractNumId="25" w15:restartNumberingAfterBreak="0">
+  <w:abstractNum w:abstractNumId="26" w15:restartNumberingAfterBreak="0">
     <w:nsid w:val="73C80B91"/>
     <w:multiLevelType w:val="hybridMultilevel"/>
     <w:tmpl w:val="B2BA3EA4"/>
@@ -5881,7 +5727,7 @@
       </w:rPr>
     </w:lvl>
   </w:abstractNum>
-  <w:abstractNum w:abstractNumId="26" w15:restartNumberingAfterBreak="0">
+  <w:abstractNum w:abstractNumId="27" w15:restartNumberingAfterBreak="0">
     <w:nsid w:val="752D12BF"/>
     <w:multiLevelType w:val="hybridMultilevel"/>
     <w:tmpl w:val="9CD8A4D0"/>
@@ -5994,7 +5840,7 @@
       </w:rPr>
     </w:lvl>
   </w:abstractNum>
-  <w:abstractNum w:abstractNumId="27" w15:restartNumberingAfterBreak="0">
+  <w:abstractNum w:abstractNumId="28" w15:restartNumberingAfterBreak="0">
     <w:nsid w:val="772A4A14"/>
     <w:multiLevelType w:val="hybridMultilevel"/>
     <w:tmpl w:val="5DF2A29E"/>
@@ -6107,7 +5953,7 @@
       </w:rPr>
     </w:lvl>
   </w:abstractNum>
-  <w:abstractNum w:abstractNumId="28" w15:restartNumberingAfterBreak="0">
+  <w:abstractNum w:abstractNumId="29" w15:restartNumberingAfterBreak="0">
     <w:nsid w:val="7AAF5F2F"/>
     <w:multiLevelType w:val="hybridMultilevel"/>
     <w:tmpl w:val="B1DE29A2"/>
@@ -6220,7 +6066,7 @@
       </w:rPr>
     </w:lvl>
   </w:abstractNum>
-  <w:abstractNum w:abstractNumId="29" w15:restartNumberingAfterBreak="0">
+  <w:abstractNum w:abstractNumId="30" w15:restartNumberingAfterBreak="0">
     <w:nsid w:val="7B3A2C73"/>
     <w:multiLevelType w:val="hybridMultilevel"/>
     <w:tmpl w:val="45EA94EE"/>
@@ -6333,7 +6179,7 @@
       </w:rPr>
     </w:lvl>
   </w:abstractNum>
-  <w:abstractNum w:abstractNumId="30" w15:restartNumberingAfterBreak="0">
+  <w:abstractNum w:abstractNumId="31" w15:restartNumberingAfterBreak="0">
     <w:nsid w:val="7CEB1AE5"/>
     <w:multiLevelType w:val="hybridMultilevel"/>
     <w:tmpl w:val="80EC73E6"/>
@@ -6453,25 +6299,25 @@
     <w:abstractNumId w:val="2"/>
   </w:num>
   <w:num w:numId="3">
-    <w:abstractNumId w:val="25"/>
+    <w:abstractNumId w:val="26"/>
   </w:num>
   <w:num w:numId="4">
-    <w:abstractNumId w:val="12"/>
+    <w:abstractNumId w:val="13"/>
   </w:num>
   <w:num w:numId="5">
-    <w:abstractNumId w:val="13"/>
+    <w:abstractNumId w:val="14"/>
   </w:num>
   <w:num w:numId="6">
-    <w:abstractNumId w:val="10"/>
+    <w:abstractNumId w:val="11"/>
   </w:num>
   <w:num w:numId="7">
     <w:abstractNumId w:val="5"/>
   </w:num>
   <w:num w:numId="8">
-    <w:abstractNumId w:val="26"/>
+    <w:abstractNumId w:val="27"/>
   </w:num>
   <w:num w:numId="9">
-    <w:abstractNumId w:val="23"/>
+    <w:abstractNumId w:val="24"/>
   </w:num>
   <w:num w:numId="10">
     <w:abstractNumId w:val="3"/>
@@ -6483,61 +6329,64 @@
     <w:abstractNumId w:val="7"/>
   </w:num>
   <w:num w:numId="13">
-    <w:abstractNumId w:val="27"/>
+    <w:abstractNumId w:val="28"/>
   </w:num>
   <w:num w:numId="14">
-    <w:abstractNumId w:val="14"/>
+    <w:abstractNumId w:val="15"/>
   </w:num>
   <w:num w:numId="15">
-    <w:abstractNumId w:val="11"/>
+    <w:abstractNumId w:val="12"/>
   </w:num>
   <w:num w:numId="16">
+    <w:abstractNumId w:val="22"/>
+  </w:num>
+  <w:num w:numId="17">
     <w:abstractNumId w:val="21"/>
   </w:num>
-  <w:num w:numId="17">
-    <w:abstractNumId w:val="20"/>
-  </w:num>
   <w:num w:numId="18">
-    <w:abstractNumId w:val="29"/>
+    <w:abstractNumId w:val="30"/>
   </w:num>
   <w:num w:numId="19">
-    <w:abstractNumId w:val="24"/>
+    <w:abstractNumId w:val="25"/>
   </w:num>
   <w:num w:numId="20">
     <w:abstractNumId w:val="0"/>
   </w:num>
   <w:num w:numId="21">
-    <w:abstractNumId w:val="28"/>
+    <w:abstractNumId w:val="29"/>
   </w:num>
   <w:num w:numId="22">
-    <w:abstractNumId w:val="30"/>
+    <w:abstractNumId w:val="31"/>
   </w:num>
   <w:num w:numId="23">
-    <w:abstractNumId w:val="16"/>
+    <w:abstractNumId w:val="17"/>
   </w:num>
   <w:num w:numId="24">
-    <w:abstractNumId w:val="18"/>
+    <w:abstractNumId w:val="19"/>
   </w:num>
   <w:num w:numId="25">
-    <w:abstractNumId w:val="9"/>
+    <w:abstractNumId w:val="10"/>
   </w:num>
   <w:num w:numId="26">
     <w:abstractNumId w:val="4"/>
   </w:num>
   <w:num w:numId="27">
-    <w:abstractNumId w:val="22"/>
+    <w:abstractNumId w:val="23"/>
   </w:num>
   <w:num w:numId="28">
-    <w:abstractNumId w:val="17"/>
+    <w:abstractNumId w:val="18"/>
   </w:num>
   <w:num w:numId="29">
-    <w:abstractNumId w:val="15"/>
+    <w:abstractNumId w:val="16"/>
   </w:num>
   <w:num w:numId="30">
-    <w:abstractNumId w:val="8"/>
+    <w:abstractNumId w:val="9"/>
   </w:num>
   <w:num w:numId="31">
-    <w:abstractNumId w:val="19"/>
+    <w:abstractNumId w:val="20"/>
+  </w:num>
+  <w:num w:numId="32">
+    <w:abstractNumId w:val="8"/>
   </w:num>
 </w:numbering>
 </file>

</xml_diff>

<commit_message>
Customer Create Recipe & Admin Recipe Index page Completed
</commit_message>
<xml_diff>
--- a/DevelopmentLog.docx
+++ b/DevelopmentLog.docx
@@ -2304,7 +2304,56 @@
         <w:t>Order Delete Completed</w:t>
       </w:r>
     </w:p>
-    <w:p/>
+    <w:p>
+      <w:pPr>
+        <w:pStyle w:val="Heading2"/>
+      </w:pPr>
+      <w:r>
+        <w:t>10 May 2021</w:t>
+      </w:r>
+    </w:p>
+    <w:p>
+      <w:pPr>
+        <w:pStyle w:val="ListParagraph"/>
+        <w:numPr>
+          <w:ilvl w:val="0"/>
+          <w:numId w:val="33"/>
+        </w:numPr>
+      </w:pPr>
+      <w:r>
+        <w:t xml:space="preserve">Customer </w:t>
+      </w:r>
+      <w:r>
+        <w:t>Recipe Create View Added</w:t>
+      </w:r>
+    </w:p>
+    <w:p>
+      <w:pPr>
+        <w:pStyle w:val="ListParagraph"/>
+        <w:numPr>
+          <w:ilvl w:val="0"/>
+          <w:numId w:val="33"/>
+        </w:numPr>
+      </w:pPr>
+      <w:r>
+        <w:t xml:space="preserve">Customer </w:t>
+      </w:r>
+      <w:r>
+        <w:t>Recipe Create Completed</w:t>
+      </w:r>
+    </w:p>
+    <w:p>
+      <w:pPr>
+        <w:pStyle w:val="ListParagraph"/>
+        <w:numPr>
+          <w:ilvl w:val="0"/>
+          <w:numId w:val="33"/>
+        </w:numPr>
+      </w:pPr>
+      <w:r>
+        <w:t>Admin Recipe Index</w:t>
+      </w:r>
+    </w:p>
     <w:p>
       <w:pPr>
         <w:pStyle w:val="Heading1"/>
@@ -2577,6 +2626,18 @@
       </w:r>
       <w:r>
         <w:t xml:space="preserve"> from browser</w:t>
+      </w:r>
+    </w:p>
+    <w:p>
+      <w:pPr>
+        <w:pStyle w:val="ListParagraph"/>
+        <w:numPr>
+          <w:ilvl w:val="0"/>
+          <w:numId w:val="9"/>
+        </w:numPr>
+      </w:pPr>
+      <w:r>
+        <w:t>Handle serving content recipe</w:t>
       </w:r>
     </w:p>
     <w:p/>
@@ -3669,6 +3730,119 @@
     </w:lvl>
   </w:abstractNum>
   <w:abstractNum w:abstractNumId="8" w15:restartNumberingAfterBreak="0">
+    <w:nsid w:val="33161DE1"/>
+    <w:multiLevelType w:val="hybridMultilevel"/>
+    <w:tmpl w:val="F752925C"/>
+    <w:lvl w:ilvl="0" w:tplc="14090001">
+      <w:start w:val="1"/>
+      <w:numFmt w:val="bullet"/>
+      <w:lvlText w:val=""/>
+      <w:lvlJc w:val="left"/>
+      <w:pPr>
+        <w:ind w:left="720" w:hanging="360"/>
+      </w:pPr>
+      <w:rPr>
+        <w:rFonts w:ascii="Symbol" w:hAnsi="Symbol" w:hint="default"/>
+      </w:rPr>
+    </w:lvl>
+    <w:lvl w:ilvl="1" w:tplc="14090003" w:tentative="1">
+      <w:start w:val="1"/>
+      <w:numFmt w:val="bullet"/>
+      <w:lvlText w:val="o"/>
+      <w:lvlJc w:val="left"/>
+      <w:pPr>
+        <w:ind w:left="1440" w:hanging="360"/>
+      </w:pPr>
+      <w:rPr>
+        <w:rFonts w:ascii="Courier New" w:hAnsi="Courier New" w:cs="Courier New" w:hint="default"/>
+      </w:rPr>
+    </w:lvl>
+    <w:lvl w:ilvl="2" w:tplc="14090005" w:tentative="1">
+      <w:start w:val="1"/>
+      <w:numFmt w:val="bullet"/>
+      <w:lvlText w:val=""/>
+      <w:lvlJc w:val="left"/>
+      <w:pPr>
+        <w:ind w:left="2160" w:hanging="360"/>
+      </w:pPr>
+      <w:rPr>
+        <w:rFonts w:ascii="Wingdings" w:hAnsi="Wingdings" w:hint="default"/>
+      </w:rPr>
+    </w:lvl>
+    <w:lvl w:ilvl="3" w:tplc="14090001" w:tentative="1">
+      <w:start w:val="1"/>
+      <w:numFmt w:val="bullet"/>
+      <w:lvlText w:val=""/>
+      <w:lvlJc w:val="left"/>
+      <w:pPr>
+        <w:ind w:left="2880" w:hanging="360"/>
+      </w:pPr>
+      <w:rPr>
+        <w:rFonts w:ascii="Symbol" w:hAnsi="Symbol" w:hint="default"/>
+      </w:rPr>
+    </w:lvl>
+    <w:lvl w:ilvl="4" w:tplc="14090003" w:tentative="1">
+      <w:start w:val="1"/>
+      <w:numFmt w:val="bullet"/>
+      <w:lvlText w:val="o"/>
+      <w:lvlJc w:val="left"/>
+      <w:pPr>
+        <w:ind w:left="3600" w:hanging="360"/>
+      </w:pPr>
+      <w:rPr>
+        <w:rFonts w:ascii="Courier New" w:hAnsi="Courier New" w:cs="Courier New" w:hint="default"/>
+      </w:rPr>
+    </w:lvl>
+    <w:lvl w:ilvl="5" w:tplc="14090005" w:tentative="1">
+      <w:start w:val="1"/>
+      <w:numFmt w:val="bullet"/>
+      <w:lvlText w:val=""/>
+      <w:lvlJc w:val="left"/>
+      <w:pPr>
+        <w:ind w:left="4320" w:hanging="360"/>
+      </w:pPr>
+      <w:rPr>
+        <w:rFonts w:ascii="Wingdings" w:hAnsi="Wingdings" w:hint="default"/>
+      </w:rPr>
+    </w:lvl>
+    <w:lvl w:ilvl="6" w:tplc="14090001" w:tentative="1">
+      <w:start w:val="1"/>
+      <w:numFmt w:val="bullet"/>
+      <w:lvlText w:val=""/>
+      <w:lvlJc w:val="left"/>
+      <w:pPr>
+        <w:ind w:left="5040" w:hanging="360"/>
+      </w:pPr>
+      <w:rPr>
+        <w:rFonts w:ascii="Symbol" w:hAnsi="Symbol" w:hint="default"/>
+      </w:rPr>
+    </w:lvl>
+    <w:lvl w:ilvl="7" w:tplc="14090003" w:tentative="1">
+      <w:start w:val="1"/>
+      <w:numFmt w:val="bullet"/>
+      <w:lvlText w:val="o"/>
+      <w:lvlJc w:val="left"/>
+      <w:pPr>
+        <w:ind w:left="5760" w:hanging="360"/>
+      </w:pPr>
+      <w:rPr>
+        <w:rFonts w:ascii="Courier New" w:hAnsi="Courier New" w:cs="Courier New" w:hint="default"/>
+      </w:rPr>
+    </w:lvl>
+    <w:lvl w:ilvl="8" w:tplc="14090005" w:tentative="1">
+      <w:start w:val="1"/>
+      <w:numFmt w:val="bullet"/>
+      <w:lvlText w:val=""/>
+      <w:lvlJc w:val="left"/>
+      <w:pPr>
+        <w:ind w:left="6480" w:hanging="360"/>
+      </w:pPr>
+      <w:rPr>
+        <w:rFonts w:ascii="Wingdings" w:hAnsi="Wingdings" w:hint="default"/>
+      </w:rPr>
+    </w:lvl>
+  </w:abstractNum>
+  <w:abstractNum w:abstractNumId="9" w15:restartNumberingAfterBreak="0">
     <w:nsid w:val="35F654FF"/>
     <w:multiLevelType w:val="hybridMultilevel"/>
     <w:tmpl w:val="F604997A"/>
@@ -3781,7 +3955,7 @@
       </w:rPr>
     </w:lvl>
   </w:abstractNum>
-  <w:abstractNum w:abstractNumId="9" w15:restartNumberingAfterBreak="0">
+  <w:abstractNum w:abstractNumId="10" w15:restartNumberingAfterBreak="0">
     <w:nsid w:val="37945F5B"/>
     <w:multiLevelType w:val="hybridMultilevel"/>
     <w:tmpl w:val="F9140DDE"/>
@@ -3894,7 +4068,7 @@
       </w:rPr>
     </w:lvl>
   </w:abstractNum>
-  <w:abstractNum w:abstractNumId="10" w15:restartNumberingAfterBreak="0">
+  <w:abstractNum w:abstractNumId="11" w15:restartNumberingAfterBreak="0">
     <w:nsid w:val="37D05C8A"/>
     <w:multiLevelType w:val="hybridMultilevel"/>
     <w:tmpl w:val="4E4C11A2"/>
@@ -4007,7 +4181,7 @@
       </w:rPr>
     </w:lvl>
   </w:abstractNum>
-  <w:abstractNum w:abstractNumId="11" w15:restartNumberingAfterBreak="0">
+  <w:abstractNum w:abstractNumId="12" w15:restartNumberingAfterBreak="0">
     <w:nsid w:val="38E02AF5"/>
     <w:multiLevelType w:val="hybridMultilevel"/>
     <w:tmpl w:val="773214EE"/>
@@ -4120,7 +4294,7 @@
       </w:rPr>
     </w:lvl>
   </w:abstractNum>
-  <w:abstractNum w:abstractNumId="12" w15:restartNumberingAfterBreak="0">
+  <w:abstractNum w:abstractNumId="13" w15:restartNumberingAfterBreak="0">
     <w:nsid w:val="3CB05AF8"/>
     <w:multiLevelType w:val="hybridMultilevel"/>
     <w:tmpl w:val="A02E7566"/>
@@ -4233,7 +4407,7 @@
       </w:rPr>
     </w:lvl>
   </w:abstractNum>
-  <w:abstractNum w:abstractNumId="13" w15:restartNumberingAfterBreak="0">
+  <w:abstractNum w:abstractNumId="14" w15:restartNumberingAfterBreak="0">
     <w:nsid w:val="3F002348"/>
     <w:multiLevelType w:val="hybridMultilevel"/>
     <w:tmpl w:val="082CC022"/>
@@ -4346,7 +4520,7 @@
       </w:rPr>
     </w:lvl>
   </w:abstractNum>
-  <w:abstractNum w:abstractNumId="14" w15:restartNumberingAfterBreak="0">
+  <w:abstractNum w:abstractNumId="15" w15:restartNumberingAfterBreak="0">
     <w:nsid w:val="45981CBE"/>
     <w:multiLevelType w:val="hybridMultilevel"/>
     <w:tmpl w:val="CF882098"/>
@@ -4459,7 +4633,7 @@
       </w:rPr>
     </w:lvl>
   </w:abstractNum>
-  <w:abstractNum w:abstractNumId="15" w15:restartNumberingAfterBreak="0">
+  <w:abstractNum w:abstractNumId="16" w15:restartNumberingAfterBreak="0">
     <w:nsid w:val="45CB2D37"/>
     <w:multiLevelType w:val="hybridMultilevel"/>
     <w:tmpl w:val="5E0A1D5A"/>
@@ -4572,7 +4746,7 @@
       </w:rPr>
     </w:lvl>
   </w:abstractNum>
-  <w:abstractNum w:abstractNumId="16" w15:restartNumberingAfterBreak="0">
+  <w:abstractNum w:abstractNumId="17" w15:restartNumberingAfterBreak="0">
     <w:nsid w:val="4B374090"/>
     <w:multiLevelType w:val="hybridMultilevel"/>
     <w:tmpl w:val="1E947026"/>
@@ -4685,7 +4859,7 @@
       </w:rPr>
     </w:lvl>
   </w:abstractNum>
-  <w:abstractNum w:abstractNumId="17" w15:restartNumberingAfterBreak="0">
+  <w:abstractNum w:abstractNumId="18" w15:restartNumberingAfterBreak="0">
     <w:nsid w:val="4EFE29F1"/>
     <w:multiLevelType w:val="hybridMultilevel"/>
     <w:tmpl w:val="79B245AC"/>
@@ -4798,7 +4972,7 @@
       </w:rPr>
     </w:lvl>
   </w:abstractNum>
-  <w:abstractNum w:abstractNumId="18" w15:restartNumberingAfterBreak="0">
+  <w:abstractNum w:abstractNumId="19" w15:restartNumberingAfterBreak="0">
     <w:nsid w:val="526D6B12"/>
     <w:multiLevelType w:val="hybridMultilevel"/>
     <w:tmpl w:val="D1E4C778"/>
@@ -4884,7 +5058,7 @@
       </w:pPr>
     </w:lvl>
   </w:abstractNum>
-  <w:abstractNum w:abstractNumId="19" w15:restartNumberingAfterBreak="0">
+  <w:abstractNum w:abstractNumId="20" w15:restartNumberingAfterBreak="0">
     <w:nsid w:val="5713419D"/>
     <w:multiLevelType w:val="hybridMultilevel"/>
     <w:tmpl w:val="AB2ADD26"/>
@@ -4997,7 +5171,7 @@
       </w:rPr>
     </w:lvl>
   </w:abstractNum>
-  <w:abstractNum w:abstractNumId="20" w15:restartNumberingAfterBreak="0">
+  <w:abstractNum w:abstractNumId="21" w15:restartNumberingAfterBreak="0">
     <w:nsid w:val="57FE7803"/>
     <w:multiLevelType w:val="hybridMultilevel"/>
     <w:tmpl w:val="C512F528"/>
@@ -5083,7 +5257,7 @@
       </w:pPr>
     </w:lvl>
   </w:abstractNum>
-  <w:abstractNum w:abstractNumId="21" w15:restartNumberingAfterBreak="0">
+  <w:abstractNum w:abstractNumId="22" w15:restartNumberingAfterBreak="0">
     <w:nsid w:val="5EC14996"/>
     <w:multiLevelType w:val="hybridMultilevel"/>
     <w:tmpl w:val="83AAB77A"/>
@@ -5196,7 +5370,7 @@
       </w:rPr>
     </w:lvl>
   </w:abstractNum>
-  <w:abstractNum w:abstractNumId="22" w15:restartNumberingAfterBreak="0">
+  <w:abstractNum w:abstractNumId="23" w15:restartNumberingAfterBreak="0">
     <w:nsid w:val="5FEF2F56"/>
     <w:multiLevelType w:val="hybridMultilevel"/>
     <w:tmpl w:val="7526A2E2"/>
@@ -5309,7 +5483,7 @@
       </w:rPr>
     </w:lvl>
   </w:abstractNum>
-  <w:abstractNum w:abstractNumId="23" w15:restartNumberingAfterBreak="0">
+  <w:abstractNum w:abstractNumId="24" w15:restartNumberingAfterBreak="0">
     <w:nsid w:val="690C2EDF"/>
     <w:multiLevelType w:val="hybridMultilevel"/>
     <w:tmpl w:val="B694D66C"/>
@@ -5422,7 +5596,7 @@
       </w:rPr>
     </w:lvl>
   </w:abstractNum>
-  <w:abstractNum w:abstractNumId="24" w15:restartNumberingAfterBreak="0">
+  <w:abstractNum w:abstractNumId="25" w15:restartNumberingAfterBreak="0">
     <w:nsid w:val="6FFF66BB"/>
     <w:multiLevelType w:val="hybridMultilevel"/>
     <w:tmpl w:val="E2B6241A"/>
@@ -5535,7 +5709,7 @@
       </w:rPr>
     </w:lvl>
   </w:abstractNum>
-  <w:abstractNum w:abstractNumId="25" w15:restartNumberingAfterBreak="0">
+  <w:abstractNum w:abstractNumId="26" w15:restartNumberingAfterBreak="0">
     <w:nsid w:val="72212285"/>
     <w:multiLevelType w:val="hybridMultilevel"/>
     <w:tmpl w:val="04AC907E"/>
@@ -5648,7 +5822,7 @@
       </w:rPr>
     </w:lvl>
   </w:abstractNum>
-  <w:abstractNum w:abstractNumId="26" w15:restartNumberingAfterBreak="0">
+  <w:abstractNum w:abstractNumId="27" w15:restartNumberingAfterBreak="0">
     <w:nsid w:val="73C80B91"/>
     <w:multiLevelType w:val="hybridMultilevel"/>
     <w:tmpl w:val="B2BA3EA4"/>
@@ -5761,7 +5935,7 @@
       </w:rPr>
     </w:lvl>
   </w:abstractNum>
-  <w:abstractNum w:abstractNumId="27" w15:restartNumberingAfterBreak="0">
+  <w:abstractNum w:abstractNumId="28" w15:restartNumberingAfterBreak="0">
     <w:nsid w:val="752D12BF"/>
     <w:multiLevelType w:val="hybridMultilevel"/>
     <w:tmpl w:val="9CD8A4D0"/>
@@ -5874,7 +6048,7 @@
       </w:rPr>
     </w:lvl>
   </w:abstractNum>
-  <w:abstractNum w:abstractNumId="28" w15:restartNumberingAfterBreak="0">
+  <w:abstractNum w:abstractNumId="29" w15:restartNumberingAfterBreak="0">
     <w:nsid w:val="772A4A14"/>
     <w:multiLevelType w:val="hybridMultilevel"/>
     <w:tmpl w:val="5DF2A29E"/>
@@ -5987,7 +6161,7 @@
       </w:rPr>
     </w:lvl>
   </w:abstractNum>
-  <w:abstractNum w:abstractNumId="29" w15:restartNumberingAfterBreak="0">
+  <w:abstractNum w:abstractNumId="30" w15:restartNumberingAfterBreak="0">
     <w:nsid w:val="7AAF5F2F"/>
     <w:multiLevelType w:val="hybridMultilevel"/>
     <w:tmpl w:val="B1DE29A2"/>
@@ -6100,7 +6274,7 @@
       </w:rPr>
     </w:lvl>
   </w:abstractNum>
-  <w:abstractNum w:abstractNumId="30" w15:restartNumberingAfterBreak="0">
+  <w:abstractNum w:abstractNumId="31" w15:restartNumberingAfterBreak="0">
     <w:nsid w:val="7B3A2C73"/>
     <w:multiLevelType w:val="hybridMultilevel"/>
     <w:tmpl w:val="45EA94EE"/>
@@ -6213,7 +6387,7 @@
       </w:rPr>
     </w:lvl>
   </w:abstractNum>
-  <w:abstractNum w:abstractNumId="31" w15:restartNumberingAfterBreak="0">
+  <w:abstractNum w:abstractNumId="32" w15:restartNumberingAfterBreak="0">
     <w:nsid w:val="7CEB1AE5"/>
     <w:multiLevelType w:val="hybridMultilevel"/>
     <w:tmpl w:val="80EC73E6"/>
@@ -6333,25 +6507,25 @@
     <w:abstractNumId w:val="2"/>
   </w:num>
   <w:num w:numId="3">
-    <w:abstractNumId w:val="26"/>
+    <w:abstractNumId w:val="27"/>
   </w:num>
   <w:num w:numId="4">
-    <w:abstractNumId w:val="13"/>
+    <w:abstractNumId w:val="14"/>
   </w:num>
   <w:num w:numId="5">
-    <w:abstractNumId w:val="14"/>
+    <w:abstractNumId w:val="15"/>
   </w:num>
   <w:num w:numId="6">
-    <w:abstractNumId w:val="11"/>
+    <w:abstractNumId w:val="12"/>
   </w:num>
   <w:num w:numId="7">
     <w:abstractNumId w:val="5"/>
   </w:num>
   <w:num w:numId="8">
-    <w:abstractNumId w:val="27"/>
+    <w:abstractNumId w:val="28"/>
   </w:num>
   <w:num w:numId="9">
-    <w:abstractNumId w:val="24"/>
+    <w:abstractNumId w:val="25"/>
   </w:num>
   <w:num w:numId="10">
     <w:abstractNumId w:val="3"/>
@@ -6363,63 +6537,66 @@
     <w:abstractNumId w:val="7"/>
   </w:num>
   <w:num w:numId="13">
-    <w:abstractNumId w:val="28"/>
+    <w:abstractNumId w:val="29"/>
   </w:num>
   <w:num w:numId="14">
-    <w:abstractNumId w:val="15"/>
+    <w:abstractNumId w:val="16"/>
   </w:num>
   <w:num w:numId="15">
-    <w:abstractNumId w:val="12"/>
+    <w:abstractNumId w:val="13"/>
   </w:num>
   <w:num w:numId="16">
+    <w:abstractNumId w:val="23"/>
+  </w:num>
+  <w:num w:numId="17">
     <w:abstractNumId w:val="22"/>
   </w:num>
-  <w:num w:numId="17">
-    <w:abstractNumId w:val="21"/>
-  </w:num>
   <w:num w:numId="18">
-    <w:abstractNumId w:val="30"/>
+    <w:abstractNumId w:val="31"/>
   </w:num>
   <w:num w:numId="19">
-    <w:abstractNumId w:val="25"/>
+    <w:abstractNumId w:val="26"/>
   </w:num>
   <w:num w:numId="20">
     <w:abstractNumId w:val="0"/>
   </w:num>
   <w:num w:numId="21">
-    <w:abstractNumId w:val="29"/>
+    <w:abstractNumId w:val="30"/>
   </w:num>
   <w:num w:numId="22">
-    <w:abstractNumId w:val="31"/>
+    <w:abstractNumId w:val="32"/>
   </w:num>
   <w:num w:numId="23">
-    <w:abstractNumId w:val="17"/>
+    <w:abstractNumId w:val="18"/>
   </w:num>
   <w:num w:numId="24">
-    <w:abstractNumId w:val="19"/>
+    <w:abstractNumId w:val="20"/>
   </w:num>
   <w:num w:numId="25">
-    <w:abstractNumId w:val="10"/>
+    <w:abstractNumId w:val="11"/>
   </w:num>
   <w:num w:numId="26">
     <w:abstractNumId w:val="4"/>
   </w:num>
   <w:num w:numId="27">
-    <w:abstractNumId w:val="23"/>
+    <w:abstractNumId w:val="24"/>
   </w:num>
   <w:num w:numId="28">
-    <w:abstractNumId w:val="18"/>
+    <w:abstractNumId w:val="19"/>
   </w:num>
   <w:num w:numId="29">
-    <w:abstractNumId w:val="16"/>
+    <w:abstractNumId w:val="17"/>
   </w:num>
   <w:num w:numId="30">
+    <w:abstractNumId w:val="10"/>
+  </w:num>
+  <w:num w:numId="31">
+    <w:abstractNumId w:val="21"/>
+  </w:num>
+  <w:num w:numId="32">
     <w:abstractNumId w:val="9"/>
   </w:num>
-  <w:num w:numId="31">
-    <w:abstractNumId w:val="20"/>
-  </w:num>
-  <w:num w:numId="32">
+  <w:num w:numId="33">
     <w:abstractNumId w:val="8"/>
   </w:num>
 </w:numbering>

</xml_diff>

<commit_message>
Admin Recipe Create completed
</commit_message>
<xml_diff>
--- a/DevelopmentLog.docx
+++ b/DevelopmentLog.docx
@@ -2356,6 +2356,26 @@
     </w:p>
     <w:p>
       <w:pPr>
+        <w:pStyle w:val="Heading2"/>
+      </w:pPr>
+      <w:r>
+        <w:t>11 May 2021</w:t>
+      </w:r>
+    </w:p>
+    <w:p>
+      <w:pPr>
+        <w:pStyle w:val="ListParagraph"/>
+        <w:numPr>
+          <w:ilvl w:val="0"/>
+          <w:numId w:val="34"/>
+        </w:numPr>
+      </w:pPr>
+      <w:r>
+        <w:t>Admin Create Recipe</w:t>
+      </w:r>
+    </w:p>
+    <w:p>
+      <w:pPr>
         <w:pStyle w:val="Heading1"/>
       </w:pPr>
       <w:r>
@@ -2622,6 +2642,7 @@
         </w:numPr>
       </w:pPr>
       <w:r>
+        <w:lastRenderedPageBreak/>
         <w:t>Handle cookie block</w:t>
       </w:r>
       <w:r>
@@ -2646,7 +2667,6 @@
         <w:pStyle w:val="Heading2"/>
       </w:pPr>
       <w:r>
-        <w:lastRenderedPageBreak/>
         <w:t>Tested function</w:t>
       </w:r>
     </w:p>
@@ -4295,6 +4315,119 @@
     </w:lvl>
   </w:abstractNum>
   <w:abstractNum w:abstractNumId="13" w15:restartNumberingAfterBreak="0">
+    <w:nsid w:val="3C2D41F5"/>
+    <w:multiLevelType w:val="hybridMultilevel"/>
+    <w:tmpl w:val="475E76A0"/>
+    <w:lvl w:ilvl="0" w:tplc="14090001">
+      <w:start w:val="1"/>
+      <w:numFmt w:val="bullet"/>
+      <w:lvlText w:val=""/>
+      <w:lvlJc w:val="left"/>
+      <w:pPr>
+        <w:ind w:left="720" w:hanging="360"/>
+      </w:pPr>
+      <w:rPr>
+        <w:rFonts w:ascii="Symbol" w:hAnsi="Symbol" w:hint="default"/>
+      </w:rPr>
+    </w:lvl>
+    <w:lvl w:ilvl="1" w:tplc="14090003" w:tentative="1">
+      <w:start w:val="1"/>
+      <w:numFmt w:val="bullet"/>
+      <w:lvlText w:val="o"/>
+      <w:lvlJc w:val="left"/>
+      <w:pPr>
+        <w:ind w:left="1440" w:hanging="360"/>
+      </w:pPr>
+      <w:rPr>
+        <w:rFonts w:ascii="Courier New" w:hAnsi="Courier New" w:cs="Courier New" w:hint="default"/>
+      </w:rPr>
+    </w:lvl>
+    <w:lvl w:ilvl="2" w:tplc="14090005" w:tentative="1">
+      <w:start w:val="1"/>
+      <w:numFmt w:val="bullet"/>
+      <w:lvlText w:val=""/>
+      <w:lvlJc w:val="left"/>
+      <w:pPr>
+        <w:ind w:left="2160" w:hanging="360"/>
+      </w:pPr>
+      <w:rPr>
+        <w:rFonts w:ascii="Wingdings" w:hAnsi="Wingdings" w:hint="default"/>
+      </w:rPr>
+    </w:lvl>
+    <w:lvl w:ilvl="3" w:tplc="14090001" w:tentative="1">
+      <w:start w:val="1"/>
+      <w:numFmt w:val="bullet"/>
+      <w:lvlText w:val=""/>
+      <w:lvlJc w:val="left"/>
+      <w:pPr>
+        <w:ind w:left="2880" w:hanging="360"/>
+      </w:pPr>
+      <w:rPr>
+        <w:rFonts w:ascii="Symbol" w:hAnsi="Symbol" w:hint="default"/>
+      </w:rPr>
+    </w:lvl>
+    <w:lvl w:ilvl="4" w:tplc="14090003" w:tentative="1">
+      <w:start w:val="1"/>
+      <w:numFmt w:val="bullet"/>
+      <w:lvlText w:val="o"/>
+      <w:lvlJc w:val="left"/>
+      <w:pPr>
+        <w:ind w:left="3600" w:hanging="360"/>
+      </w:pPr>
+      <w:rPr>
+        <w:rFonts w:ascii="Courier New" w:hAnsi="Courier New" w:cs="Courier New" w:hint="default"/>
+      </w:rPr>
+    </w:lvl>
+    <w:lvl w:ilvl="5" w:tplc="14090005" w:tentative="1">
+      <w:start w:val="1"/>
+      <w:numFmt w:val="bullet"/>
+      <w:lvlText w:val=""/>
+      <w:lvlJc w:val="left"/>
+      <w:pPr>
+        <w:ind w:left="4320" w:hanging="360"/>
+      </w:pPr>
+      <w:rPr>
+        <w:rFonts w:ascii="Wingdings" w:hAnsi="Wingdings" w:hint="default"/>
+      </w:rPr>
+    </w:lvl>
+    <w:lvl w:ilvl="6" w:tplc="14090001" w:tentative="1">
+      <w:start w:val="1"/>
+      <w:numFmt w:val="bullet"/>
+      <w:lvlText w:val=""/>
+      <w:lvlJc w:val="left"/>
+      <w:pPr>
+        <w:ind w:left="5040" w:hanging="360"/>
+      </w:pPr>
+      <w:rPr>
+        <w:rFonts w:ascii="Symbol" w:hAnsi="Symbol" w:hint="default"/>
+      </w:rPr>
+    </w:lvl>
+    <w:lvl w:ilvl="7" w:tplc="14090003" w:tentative="1">
+      <w:start w:val="1"/>
+      <w:numFmt w:val="bullet"/>
+      <w:lvlText w:val="o"/>
+      <w:lvlJc w:val="left"/>
+      <w:pPr>
+        <w:ind w:left="5760" w:hanging="360"/>
+      </w:pPr>
+      <w:rPr>
+        <w:rFonts w:ascii="Courier New" w:hAnsi="Courier New" w:cs="Courier New" w:hint="default"/>
+      </w:rPr>
+    </w:lvl>
+    <w:lvl w:ilvl="8" w:tplc="14090005" w:tentative="1">
+      <w:start w:val="1"/>
+      <w:numFmt w:val="bullet"/>
+      <w:lvlText w:val=""/>
+      <w:lvlJc w:val="left"/>
+      <w:pPr>
+        <w:ind w:left="6480" w:hanging="360"/>
+      </w:pPr>
+      <w:rPr>
+        <w:rFonts w:ascii="Wingdings" w:hAnsi="Wingdings" w:hint="default"/>
+      </w:rPr>
+    </w:lvl>
+  </w:abstractNum>
+  <w:abstractNum w:abstractNumId="14" w15:restartNumberingAfterBreak="0">
     <w:nsid w:val="3CB05AF8"/>
     <w:multiLevelType w:val="hybridMultilevel"/>
     <w:tmpl w:val="A02E7566"/>
@@ -4407,7 +4540,7 @@
       </w:rPr>
     </w:lvl>
   </w:abstractNum>
-  <w:abstractNum w:abstractNumId="14" w15:restartNumberingAfterBreak="0">
+  <w:abstractNum w:abstractNumId="15" w15:restartNumberingAfterBreak="0">
     <w:nsid w:val="3F002348"/>
     <w:multiLevelType w:val="hybridMultilevel"/>
     <w:tmpl w:val="082CC022"/>
@@ -4520,7 +4653,7 @@
       </w:rPr>
     </w:lvl>
   </w:abstractNum>
-  <w:abstractNum w:abstractNumId="15" w15:restartNumberingAfterBreak="0">
+  <w:abstractNum w:abstractNumId="16" w15:restartNumberingAfterBreak="0">
     <w:nsid w:val="45981CBE"/>
     <w:multiLevelType w:val="hybridMultilevel"/>
     <w:tmpl w:val="CF882098"/>
@@ -4633,7 +4766,7 @@
       </w:rPr>
     </w:lvl>
   </w:abstractNum>
-  <w:abstractNum w:abstractNumId="16" w15:restartNumberingAfterBreak="0">
+  <w:abstractNum w:abstractNumId="17" w15:restartNumberingAfterBreak="0">
     <w:nsid w:val="45CB2D37"/>
     <w:multiLevelType w:val="hybridMultilevel"/>
     <w:tmpl w:val="5E0A1D5A"/>
@@ -4746,7 +4879,7 @@
       </w:rPr>
     </w:lvl>
   </w:abstractNum>
-  <w:abstractNum w:abstractNumId="17" w15:restartNumberingAfterBreak="0">
+  <w:abstractNum w:abstractNumId="18" w15:restartNumberingAfterBreak="0">
     <w:nsid w:val="4B374090"/>
     <w:multiLevelType w:val="hybridMultilevel"/>
     <w:tmpl w:val="1E947026"/>
@@ -4859,7 +4992,7 @@
       </w:rPr>
     </w:lvl>
   </w:abstractNum>
-  <w:abstractNum w:abstractNumId="18" w15:restartNumberingAfterBreak="0">
+  <w:abstractNum w:abstractNumId="19" w15:restartNumberingAfterBreak="0">
     <w:nsid w:val="4EFE29F1"/>
     <w:multiLevelType w:val="hybridMultilevel"/>
     <w:tmpl w:val="79B245AC"/>
@@ -4972,7 +5105,7 @@
       </w:rPr>
     </w:lvl>
   </w:abstractNum>
-  <w:abstractNum w:abstractNumId="19" w15:restartNumberingAfterBreak="0">
+  <w:abstractNum w:abstractNumId="20" w15:restartNumberingAfterBreak="0">
     <w:nsid w:val="526D6B12"/>
     <w:multiLevelType w:val="hybridMultilevel"/>
     <w:tmpl w:val="D1E4C778"/>
@@ -5058,7 +5191,7 @@
       </w:pPr>
     </w:lvl>
   </w:abstractNum>
-  <w:abstractNum w:abstractNumId="20" w15:restartNumberingAfterBreak="0">
+  <w:abstractNum w:abstractNumId="21" w15:restartNumberingAfterBreak="0">
     <w:nsid w:val="5713419D"/>
     <w:multiLevelType w:val="hybridMultilevel"/>
     <w:tmpl w:val="AB2ADD26"/>
@@ -5171,7 +5304,7 @@
       </w:rPr>
     </w:lvl>
   </w:abstractNum>
-  <w:abstractNum w:abstractNumId="21" w15:restartNumberingAfterBreak="0">
+  <w:abstractNum w:abstractNumId="22" w15:restartNumberingAfterBreak="0">
     <w:nsid w:val="57FE7803"/>
     <w:multiLevelType w:val="hybridMultilevel"/>
     <w:tmpl w:val="C512F528"/>
@@ -5257,7 +5390,7 @@
       </w:pPr>
     </w:lvl>
   </w:abstractNum>
-  <w:abstractNum w:abstractNumId="22" w15:restartNumberingAfterBreak="0">
+  <w:abstractNum w:abstractNumId="23" w15:restartNumberingAfterBreak="0">
     <w:nsid w:val="5EC14996"/>
     <w:multiLevelType w:val="hybridMultilevel"/>
     <w:tmpl w:val="83AAB77A"/>
@@ -5370,7 +5503,7 @@
       </w:rPr>
     </w:lvl>
   </w:abstractNum>
-  <w:abstractNum w:abstractNumId="23" w15:restartNumberingAfterBreak="0">
+  <w:abstractNum w:abstractNumId="24" w15:restartNumberingAfterBreak="0">
     <w:nsid w:val="5FEF2F56"/>
     <w:multiLevelType w:val="hybridMultilevel"/>
     <w:tmpl w:val="7526A2E2"/>
@@ -5483,7 +5616,7 @@
       </w:rPr>
     </w:lvl>
   </w:abstractNum>
-  <w:abstractNum w:abstractNumId="24" w15:restartNumberingAfterBreak="0">
+  <w:abstractNum w:abstractNumId="25" w15:restartNumberingAfterBreak="0">
     <w:nsid w:val="690C2EDF"/>
     <w:multiLevelType w:val="hybridMultilevel"/>
     <w:tmpl w:val="B694D66C"/>
@@ -5596,7 +5729,7 @@
       </w:rPr>
     </w:lvl>
   </w:abstractNum>
-  <w:abstractNum w:abstractNumId="25" w15:restartNumberingAfterBreak="0">
+  <w:abstractNum w:abstractNumId="26" w15:restartNumberingAfterBreak="0">
     <w:nsid w:val="6FFF66BB"/>
     <w:multiLevelType w:val="hybridMultilevel"/>
     <w:tmpl w:val="E2B6241A"/>
@@ -5709,7 +5842,7 @@
       </w:rPr>
     </w:lvl>
   </w:abstractNum>
-  <w:abstractNum w:abstractNumId="26" w15:restartNumberingAfterBreak="0">
+  <w:abstractNum w:abstractNumId="27" w15:restartNumberingAfterBreak="0">
     <w:nsid w:val="72212285"/>
     <w:multiLevelType w:val="hybridMultilevel"/>
     <w:tmpl w:val="04AC907E"/>
@@ -5822,7 +5955,7 @@
       </w:rPr>
     </w:lvl>
   </w:abstractNum>
-  <w:abstractNum w:abstractNumId="27" w15:restartNumberingAfterBreak="0">
+  <w:abstractNum w:abstractNumId="28" w15:restartNumberingAfterBreak="0">
     <w:nsid w:val="73C80B91"/>
     <w:multiLevelType w:val="hybridMultilevel"/>
     <w:tmpl w:val="B2BA3EA4"/>
@@ -5935,7 +6068,7 @@
       </w:rPr>
     </w:lvl>
   </w:abstractNum>
-  <w:abstractNum w:abstractNumId="28" w15:restartNumberingAfterBreak="0">
+  <w:abstractNum w:abstractNumId="29" w15:restartNumberingAfterBreak="0">
     <w:nsid w:val="752D12BF"/>
     <w:multiLevelType w:val="hybridMultilevel"/>
     <w:tmpl w:val="9CD8A4D0"/>
@@ -6048,7 +6181,7 @@
       </w:rPr>
     </w:lvl>
   </w:abstractNum>
-  <w:abstractNum w:abstractNumId="29" w15:restartNumberingAfterBreak="0">
+  <w:abstractNum w:abstractNumId="30" w15:restartNumberingAfterBreak="0">
     <w:nsid w:val="772A4A14"/>
     <w:multiLevelType w:val="hybridMultilevel"/>
     <w:tmpl w:val="5DF2A29E"/>
@@ -6161,7 +6294,7 @@
       </w:rPr>
     </w:lvl>
   </w:abstractNum>
-  <w:abstractNum w:abstractNumId="30" w15:restartNumberingAfterBreak="0">
+  <w:abstractNum w:abstractNumId="31" w15:restartNumberingAfterBreak="0">
     <w:nsid w:val="7AAF5F2F"/>
     <w:multiLevelType w:val="hybridMultilevel"/>
     <w:tmpl w:val="B1DE29A2"/>
@@ -6274,7 +6407,7 @@
       </w:rPr>
     </w:lvl>
   </w:abstractNum>
-  <w:abstractNum w:abstractNumId="31" w15:restartNumberingAfterBreak="0">
+  <w:abstractNum w:abstractNumId="32" w15:restartNumberingAfterBreak="0">
     <w:nsid w:val="7B3A2C73"/>
     <w:multiLevelType w:val="hybridMultilevel"/>
     <w:tmpl w:val="45EA94EE"/>
@@ -6387,7 +6520,7 @@
       </w:rPr>
     </w:lvl>
   </w:abstractNum>
-  <w:abstractNum w:abstractNumId="32" w15:restartNumberingAfterBreak="0">
+  <w:abstractNum w:abstractNumId="33" w15:restartNumberingAfterBreak="0">
     <w:nsid w:val="7CEB1AE5"/>
     <w:multiLevelType w:val="hybridMultilevel"/>
     <w:tmpl w:val="80EC73E6"/>
@@ -6507,13 +6640,13 @@
     <w:abstractNumId w:val="2"/>
   </w:num>
   <w:num w:numId="3">
-    <w:abstractNumId w:val="27"/>
+    <w:abstractNumId w:val="28"/>
   </w:num>
   <w:num w:numId="4">
-    <w:abstractNumId w:val="14"/>
+    <w:abstractNumId w:val="15"/>
   </w:num>
   <w:num w:numId="5">
-    <w:abstractNumId w:val="15"/>
+    <w:abstractNumId w:val="16"/>
   </w:num>
   <w:num w:numId="6">
     <w:abstractNumId w:val="12"/>
@@ -6522,10 +6655,10 @@
     <w:abstractNumId w:val="5"/>
   </w:num>
   <w:num w:numId="8">
-    <w:abstractNumId w:val="28"/>
+    <w:abstractNumId w:val="29"/>
   </w:num>
   <w:num w:numId="9">
-    <w:abstractNumId w:val="25"/>
+    <w:abstractNumId w:val="26"/>
   </w:num>
   <w:num w:numId="10">
     <w:abstractNumId w:val="3"/>
@@ -6537,40 +6670,40 @@
     <w:abstractNumId w:val="7"/>
   </w:num>
   <w:num w:numId="13">
-    <w:abstractNumId w:val="29"/>
+    <w:abstractNumId w:val="30"/>
   </w:num>
   <w:num w:numId="14">
-    <w:abstractNumId w:val="16"/>
+    <w:abstractNumId w:val="17"/>
   </w:num>
   <w:num w:numId="15">
-    <w:abstractNumId w:val="13"/>
+    <w:abstractNumId w:val="14"/>
   </w:num>
   <w:num w:numId="16">
+    <w:abstractNumId w:val="24"/>
+  </w:num>
+  <w:num w:numId="17">
     <w:abstractNumId w:val="23"/>
   </w:num>
-  <w:num w:numId="17">
-    <w:abstractNumId w:val="22"/>
-  </w:num>
   <w:num w:numId="18">
-    <w:abstractNumId w:val="31"/>
+    <w:abstractNumId w:val="32"/>
   </w:num>
   <w:num w:numId="19">
-    <w:abstractNumId w:val="26"/>
+    <w:abstractNumId w:val="27"/>
   </w:num>
   <w:num w:numId="20">
     <w:abstractNumId w:val="0"/>
   </w:num>
   <w:num w:numId="21">
-    <w:abstractNumId w:val="30"/>
+    <w:abstractNumId w:val="31"/>
   </w:num>
   <w:num w:numId="22">
-    <w:abstractNumId w:val="32"/>
+    <w:abstractNumId w:val="33"/>
   </w:num>
   <w:num w:numId="23">
-    <w:abstractNumId w:val="18"/>
+    <w:abstractNumId w:val="19"/>
   </w:num>
   <w:num w:numId="24">
-    <w:abstractNumId w:val="20"/>
+    <w:abstractNumId w:val="21"/>
   </w:num>
   <w:num w:numId="25">
     <w:abstractNumId w:val="11"/>
@@ -6579,25 +6712,28 @@
     <w:abstractNumId w:val="4"/>
   </w:num>
   <w:num w:numId="27">
-    <w:abstractNumId w:val="24"/>
+    <w:abstractNumId w:val="25"/>
   </w:num>
   <w:num w:numId="28">
-    <w:abstractNumId w:val="19"/>
+    <w:abstractNumId w:val="20"/>
   </w:num>
   <w:num w:numId="29">
-    <w:abstractNumId w:val="17"/>
+    <w:abstractNumId w:val="18"/>
   </w:num>
   <w:num w:numId="30">
     <w:abstractNumId w:val="10"/>
   </w:num>
   <w:num w:numId="31">
-    <w:abstractNumId w:val="21"/>
+    <w:abstractNumId w:val="22"/>
   </w:num>
   <w:num w:numId="32">
     <w:abstractNumId w:val="9"/>
   </w:num>
   <w:num w:numId="33">
     <w:abstractNumId w:val="8"/>
+  </w:num>
+  <w:num w:numId="34">
+    <w:abstractNumId w:val="13"/>
   </w:num>
 </w:numbering>
 </file>

</xml_diff>

<commit_message>
Admin Delete Recipe and Admin Edit Recipe Completed
</commit_message>
<xml_diff>
--- a/DevelopmentLog.docx
+++ b/DevelopmentLog.docx
@@ -63,8 +63,18 @@
           <w:color w:val="auto"/>
           <w:u w:val="none"/>
         </w:rPr>
-        <w:t>Admin SideBar</w:t>
-      </w:r>
+        <w:t xml:space="preserve">Admin </w:t>
+      </w:r>
+      <w:proofErr w:type="spellStart"/>
+      <w:r>
+        <w:rPr>
+          <w:rStyle w:val="Hyperlink"/>
+          <w:color w:val="auto"/>
+          <w:u w:val="none"/>
+        </w:rPr>
+        <w:t>SideBar</w:t>
+      </w:r>
+      <w:proofErr w:type="spellEnd"/>
     </w:p>
     <w:p>
       <w:pPr>
@@ -117,9 +127,11 @@
       <w:pPr>
         <w:pStyle w:val="Heading2"/>
       </w:pPr>
+      <w:proofErr w:type="spellStart"/>
       <w:r>
         <w:t>SideBar</w:t>
       </w:r>
+      <w:proofErr w:type="spellEnd"/>
     </w:p>
     <w:p>
       <w:hyperlink r:id="rId8" w:history="1">
@@ -375,9 +387,11 @@
         <w:pStyle w:val="Heading2"/>
         <w:spacing w:line="360" w:lineRule="auto"/>
       </w:pPr>
+      <w:proofErr w:type="spellStart"/>
       <w:r>
         <w:t>Css</w:t>
       </w:r>
+      <w:proofErr w:type="spellEnd"/>
       <w:r>
         <w:t xml:space="preserve"> &amp; JS</w:t>
       </w:r>
@@ -434,11 +448,19 @@
           <w:rFonts w:ascii="Microsoft New Tai Lue" w:hAnsi="Microsoft New Tai Lue" w:cs="Microsoft New Tai Lue"/>
         </w:rPr>
       </w:pPr>
+      <w:proofErr w:type="spellStart"/>
       <w:r>
         <w:rPr>
           <w:rFonts w:ascii="Microsoft New Tai Lue" w:hAnsi="Microsoft New Tai Lue" w:cs="Microsoft New Tai Lue"/>
         </w:rPr>
-        <w:t>Jquery 3.5.1</w:t>
+        <w:t>Jquery</w:t>
+      </w:r>
+      <w:proofErr w:type="spellEnd"/>
+      <w:r>
+        <w:rPr>
+          <w:rFonts w:ascii="Microsoft New Tai Lue" w:hAnsi="Microsoft New Tai Lue" w:cs="Microsoft New Tai Lue"/>
+        </w:rPr>
+        <w:t xml:space="preserve"> 3.5.1</w:t>
       </w:r>
     </w:p>
     <w:p>
@@ -545,8 +567,13 @@
         </w:numPr>
       </w:pPr>
       <w:r>
-        <w:t>Started to create the project</w:t>
-      </w:r>
+        <w:t xml:space="preserve">Started to create the </w:t>
+      </w:r>
+      <w:proofErr w:type="gramStart"/>
+      <w:r>
+        <w:t>project</w:t>
+      </w:r>
+      <w:proofErr w:type="gramEnd"/>
     </w:p>
     <w:p>
       <w:pPr>
@@ -569,8 +596,13 @@
         </w:numPr>
       </w:pPr>
       <w:r>
-        <w:t>Added bootstrap v 5.0 beta 2</w:t>
-      </w:r>
+        <w:t xml:space="preserve">Added bootstrap v 5.0 beta </w:t>
+      </w:r>
+      <w:proofErr w:type="gramStart"/>
+      <w:r>
+        <w:t>2</w:t>
+      </w:r>
+      <w:proofErr w:type="gramEnd"/>
     </w:p>
     <w:p>
       <w:pPr>
@@ -581,8 +613,15 @@
         </w:numPr>
       </w:pPr>
       <w:r>
-        <w:t>Added to Github</w:t>
-      </w:r>
+        <w:t xml:space="preserve">Added to </w:t>
+      </w:r>
+      <w:proofErr w:type="spellStart"/>
+      <w:proofErr w:type="gramStart"/>
+      <w:r>
+        <w:t>Github</w:t>
+      </w:r>
+      <w:proofErr w:type="spellEnd"/>
+      <w:proofErr w:type="gramEnd"/>
     </w:p>
     <w:p>
       <w:pPr>
@@ -865,7 +904,15 @@
         </w:numPr>
       </w:pPr>
       <w:r>
-        <w:t>Added Javascript validation for the form by using Regex</w:t>
+        <w:t xml:space="preserve">Added </w:t>
+      </w:r>
+      <w:proofErr w:type="spellStart"/>
+      <w:r>
+        <w:t>Javascript</w:t>
+      </w:r>
+      <w:proofErr w:type="spellEnd"/>
+      <w:r>
+        <w:t xml:space="preserve"> validation for the form by using Regex</w:t>
       </w:r>
       <w:r>
         <w:t>.</w:t>
@@ -981,8 +1028,13 @@
         </w:numPr>
       </w:pPr>
       <w:r>
-        <w:t>Product page UI Added</w:t>
-      </w:r>
+        <w:t xml:space="preserve">Product page UI </w:t>
+      </w:r>
+      <w:proofErr w:type="gramStart"/>
+      <w:r>
+        <w:t>Added</w:t>
+      </w:r>
+      <w:proofErr w:type="gramEnd"/>
     </w:p>
     <w:p>
       <w:pPr>
@@ -1043,10 +1095,18 @@
         <w:t xml:space="preserve"> unintended</w:t>
       </w:r>
       <w:r>
-        <w:t xml:space="preserve"> visual bug on I</w:t>
-      </w:r>
-      <w:r>
-        <w:t xml:space="preserve">Pad on products and </w:t>
+        <w:t xml:space="preserve"> visual bug on </w:t>
+      </w:r>
+      <w:proofErr w:type="spellStart"/>
+      <w:r>
+        <w:t>I</w:t>
+      </w:r>
+      <w:r>
+        <w:t>Pad</w:t>
+      </w:r>
+      <w:proofErr w:type="spellEnd"/>
+      <w:r>
+        <w:t xml:space="preserve"> on products and </w:t>
       </w:r>
       <w:r>
         <w:t>navigation ribbon</w:t>
@@ -1061,8 +1121,21 @@
         </w:numPr>
       </w:pPr>
       <w:r>
-        <w:t>Fixed visual bug on very small Viewport on mobile e.g Samsung Galaxyfold</w:t>
-      </w:r>
+        <w:t xml:space="preserve">Fixed visual bug on very small Viewport on mobile </w:t>
+      </w:r>
+      <w:proofErr w:type="spellStart"/>
+      <w:r>
+        <w:t>e.g</w:t>
+      </w:r>
+      <w:proofErr w:type="spellEnd"/>
+      <w:r>
+        <w:t xml:space="preserve"> Samsung </w:t>
+      </w:r>
+      <w:proofErr w:type="spellStart"/>
+      <w:r>
+        <w:t>Galaxyfold</w:t>
+      </w:r>
+      <w:proofErr w:type="spellEnd"/>
     </w:p>
     <w:p>
       <w:pPr>
@@ -1105,8 +1178,13 @@
         </w:numPr>
       </w:pPr>
       <w:r>
-        <w:t>Graph tested and it’s working</w:t>
-      </w:r>
+        <w:t xml:space="preserve">Graph tested and it’s </w:t>
+      </w:r>
+      <w:proofErr w:type="gramStart"/>
+      <w:r>
+        <w:t>working</w:t>
+      </w:r>
+      <w:proofErr w:type="gramEnd"/>
     </w:p>
     <w:p>
       <w:pPr>
@@ -1127,12 +1205,14 @@
       <w:r>
         <w:t xml:space="preserve">Ratings tab added into product </w:t>
       </w:r>
+      <w:proofErr w:type="gramStart"/>
       <w:r>
         <w:t>d</w:t>
       </w:r>
       <w:r>
         <w:t>etails</w:t>
       </w:r>
+      <w:proofErr w:type="gramEnd"/>
     </w:p>
     <w:p>
       <w:pPr>
@@ -1184,8 +1264,13 @@
         </w:numPr>
       </w:pPr>
       <w:r>
-        <w:t>Recipe details UI completed</w:t>
-      </w:r>
+        <w:t xml:space="preserve">Recipe details UI </w:t>
+      </w:r>
+      <w:proofErr w:type="gramStart"/>
+      <w:r>
+        <w:t>completed</w:t>
+      </w:r>
+      <w:proofErr w:type="gramEnd"/>
     </w:p>
     <w:p>
       <w:pPr>
@@ -1210,8 +1295,13 @@
         </w:numPr>
       </w:pPr>
       <w:r>
-        <w:t>Password reset UI added</w:t>
-      </w:r>
+        <w:t xml:space="preserve">Password reset UI </w:t>
+      </w:r>
+      <w:proofErr w:type="gramStart"/>
+      <w:r>
+        <w:t>added</w:t>
+      </w:r>
+      <w:proofErr w:type="gramEnd"/>
     </w:p>
     <w:p>
       <w:pPr>
@@ -1234,7 +1324,15 @@
         </w:numPr>
       </w:pPr>
       <w:r>
-        <w:t xml:space="preserve">Created temporary UI for cart </w:t>
+        <w:t xml:space="preserve">Created temporary UI for </w:t>
+      </w:r>
+      <w:proofErr w:type="gramStart"/>
+      <w:r>
+        <w:t>cart</w:t>
+      </w:r>
+      <w:proofErr w:type="gramEnd"/>
+      <w:r>
+        <w:t xml:space="preserve"> </w:t>
       </w:r>
     </w:p>
     <w:p>
@@ -1307,8 +1405,13 @@
         </w:numPr>
       </w:pPr>
       <w:r>
-        <w:t>Fix Magnifier blocking the navigation bar</w:t>
-      </w:r>
+        <w:t xml:space="preserve">Fix Magnifier blocking the navigation </w:t>
+      </w:r>
+      <w:proofErr w:type="gramStart"/>
+      <w:r>
+        <w:t>bar</w:t>
+      </w:r>
+      <w:proofErr w:type="gramEnd"/>
     </w:p>
     <w:p>
       <w:pPr>
@@ -1419,7 +1522,15 @@
         </w:numPr>
       </w:pPr>
       <w:r>
-        <w:t>Added Signin Manager</w:t>
+        <w:t xml:space="preserve">Added </w:t>
+      </w:r>
+      <w:proofErr w:type="spellStart"/>
+      <w:r>
+        <w:t>Signin</w:t>
+      </w:r>
+      <w:proofErr w:type="spellEnd"/>
+      <w:r>
+        <w:t xml:space="preserve"> Manager</w:t>
       </w:r>
     </w:p>
     <w:p>
@@ -1447,7 +1558,15 @@
         <w:pStyle w:val="ListParagraph"/>
       </w:pPr>
       <w:r>
-        <w:t xml:space="preserve">Tried many things and wasted so many hours but doesn’t work. </w:t>
+        <w:t xml:space="preserve">Tried many things and wasted so many hours but </w:t>
+      </w:r>
+      <w:proofErr w:type="gramStart"/>
+      <w:r>
+        <w:t>doesn’t</w:t>
+      </w:r>
+      <w:proofErr w:type="gramEnd"/>
+      <w:r>
+        <w:t xml:space="preserve"> work. </w:t>
       </w:r>
     </w:p>
     <w:p>
@@ -1594,8 +1713,15 @@
         </w:numPr>
       </w:pPr>
       <w:r>
-        <w:t>Registration form handled callback</w:t>
-      </w:r>
+        <w:t xml:space="preserve">Registration form handled </w:t>
+      </w:r>
+      <w:proofErr w:type="spellStart"/>
+      <w:proofErr w:type="gramStart"/>
+      <w:r>
+        <w:t>callback</w:t>
+      </w:r>
+      <w:proofErr w:type="spellEnd"/>
+      <w:proofErr w:type="gramEnd"/>
     </w:p>
     <w:p>
       <w:pPr>
@@ -1618,8 +1744,13 @@
         </w:numPr>
       </w:pPr>
       <w:r>
-        <w:t>Remove autocomplete for password</w:t>
-      </w:r>
+        <w:t xml:space="preserve">Remove autocomplete for </w:t>
+      </w:r>
+      <w:proofErr w:type="gramStart"/>
+      <w:r>
+        <w:t>password</w:t>
+      </w:r>
+      <w:proofErr w:type="gramEnd"/>
     </w:p>
     <w:p>
       <w:pPr>
@@ -1638,8 +1769,13 @@
         </w:numPr>
       </w:pPr>
       <w:r>
-        <w:t>Register page with token done</w:t>
-      </w:r>
+        <w:t xml:space="preserve">Register page with token </w:t>
+      </w:r>
+      <w:proofErr w:type="gramStart"/>
+      <w:r>
+        <w:t>done</w:t>
+      </w:r>
+      <w:proofErr w:type="gramEnd"/>
     </w:p>
     <w:p>
       <w:pPr>
@@ -1662,8 +1798,13 @@
         </w:numPr>
       </w:pPr>
       <w:r>
-        <w:t>Forgot password done</w:t>
-      </w:r>
+        <w:t xml:space="preserve">Forgot password </w:t>
+      </w:r>
+      <w:proofErr w:type="gramStart"/>
+      <w:r>
+        <w:t>done</w:t>
+      </w:r>
+      <w:proofErr w:type="gramEnd"/>
     </w:p>
     <w:p>
       <w:pPr>
@@ -1674,8 +1815,13 @@
         </w:numPr>
       </w:pPr>
       <w:r>
-        <w:t>Reset password partially done, will resume tomorrow</w:t>
-      </w:r>
+        <w:t xml:space="preserve">Reset password partially done, will resume </w:t>
+      </w:r>
+      <w:proofErr w:type="gramStart"/>
+      <w:r>
+        <w:t>tomorrow</w:t>
+      </w:r>
+      <w:proofErr w:type="gramEnd"/>
     </w:p>
     <w:p>
       <w:pPr>
@@ -1694,13 +1840,21 @@
         </w:numPr>
       </w:pPr>
       <w:r>
-        <w:t>Reset password done, need some feedback to user. Haven</w:t>
+        <w:t xml:space="preserve">Reset password done, need some feedback to user. </w:t>
+      </w:r>
+      <w:proofErr w:type="gramStart"/>
+      <w:r>
+        <w:t>Haven</w:t>
       </w:r>
       <w:r>
         <w:t>’</w:t>
       </w:r>
       <w:r>
-        <w:t>t implement</w:t>
+        <w:t>t</w:t>
+      </w:r>
+      <w:proofErr w:type="gramEnd"/>
+      <w:r>
+        <w:t xml:space="preserve"> implement</w:t>
       </w:r>
       <w:r>
         <w:t>.</w:t>
@@ -1715,7 +1869,15 @@
         </w:numPr>
       </w:pPr>
       <w:r>
-        <w:t>Using ViewComponent instead of partial view to remove the previous bug on model not being able to determine which one is which after returning from controller.</w:t>
+        <w:t xml:space="preserve">Using </w:t>
+      </w:r>
+      <w:proofErr w:type="spellStart"/>
+      <w:r>
+        <w:t>ViewComponent</w:t>
+      </w:r>
+      <w:proofErr w:type="spellEnd"/>
+      <w:r>
+        <w:t xml:space="preserve"> instead of partial view to remove the previous bug on model not being able to determine which one is which after returning from controller.</w:t>
       </w:r>
     </w:p>
     <w:p>
@@ -1726,8 +1888,13 @@
           <w:numId w:val="20"/>
         </w:numPr>
       </w:pPr>
-      <w:r>
-        <w:t xml:space="preserve">redirectURL </w:t>
+      <w:proofErr w:type="spellStart"/>
+      <w:r>
+        <w:t>redirectURL</w:t>
+      </w:r>
+      <w:proofErr w:type="spellEnd"/>
+      <w:r>
+        <w:t xml:space="preserve"> </w:t>
       </w:r>
       <w:r>
         <w:t xml:space="preserve">after login </w:t>
@@ -1745,8 +1912,13 @@
         </w:numPr>
       </w:pPr>
       <w:r>
-        <w:t>Added Roles via temporary administration controller</w:t>
-      </w:r>
+        <w:t xml:space="preserve">Added Roles via temporary administration </w:t>
+      </w:r>
+      <w:proofErr w:type="gramStart"/>
+      <w:r>
+        <w:t>controller</w:t>
+      </w:r>
+      <w:proofErr w:type="gramEnd"/>
     </w:p>
     <w:p>
       <w:pPr>
@@ -1795,8 +1967,21 @@
         </w:numPr>
       </w:pPr>
       <w:r>
-        <w:t>Extended Application User Identity to prepare for the UserProfile page</w:t>
-      </w:r>
+        <w:t xml:space="preserve">Extended Application User Identity to prepare for the </w:t>
+      </w:r>
+      <w:proofErr w:type="spellStart"/>
+      <w:r>
+        <w:t>UserProfile</w:t>
+      </w:r>
+      <w:proofErr w:type="spellEnd"/>
+      <w:r>
+        <w:t xml:space="preserve"> </w:t>
+      </w:r>
+      <w:proofErr w:type="gramStart"/>
+      <w:r>
+        <w:t>page</w:t>
+      </w:r>
+      <w:proofErr w:type="gramEnd"/>
     </w:p>
     <w:p>
       <w:pPr>
@@ -1900,8 +2085,13 @@
         </w:numPr>
       </w:pPr>
       <w:r>
-        <w:t>Admin Product Index page table paging and sort</w:t>
-      </w:r>
+        <w:t xml:space="preserve">Admin Product Index page table paging and </w:t>
+      </w:r>
+      <w:proofErr w:type="gramStart"/>
+      <w:r>
+        <w:t>sort</w:t>
+      </w:r>
+      <w:proofErr w:type="gramEnd"/>
     </w:p>
     <w:p>
       <w:pPr>
@@ -1920,7 +2110,15 @@
         </w:numPr>
       </w:pPr>
       <w:r>
-        <w:t>Filter Search bar on adminproduct Index page</w:t>
+        <w:t xml:space="preserve">Filter Search bar on </w:t>
+      </w:r>
+      <w:proofErr w:type="spellStart"/>
+      <w:r>
+        <w:t>adminproduct</w:t>
+      </w:r>
+      <w:proofErr w:type="spellEnd"/>
+      <w:r>
+        <w:t xml:space="preserve"> Index page</w:t>
       </w:r>
     </w:p>
     <w:p>
@@ -1931,8 +2129,13 @@
           <w:numId w:val="23"/>
         </w:numPr>
       </w:pPr>
-      <w:r>
-        <w:t>AdminProduct Delete Page completed</w:t>
+      <w:proofErr w:type="spellStart"/>
+      <w:r>
+        <w:t>AdminProduct</w:t>
+      </w:r>
+      <w:proofErr w:type="spellEnd"/>
+      <w:r>
+        <w:t xml:space="preserve"> Delete Page completed</w:t>
       </w:r>
       <w:r>
         <w:t xml:space="preserve"> </w:t>
@@ -1947,8 +2150,13 @@
         </w:numPr>
       </w:pPr>
       <w:r>
-        <w:t>Change foreign key constraint from cascade to restrict</w:t>
-      </w:r>
+        <w:t xml:space="preserve">Change foreign key constraint from cascade to </w:t>
+      </w:r>
+      <w:proofErr w:type="gramStart"/>
+      <w:r>
+        <w:t>restrict</w:t>
+      </w:r>
+      <w:proofErr w:type="gramEnd"/>
     </w:p>
     <w:p>
       <w:pPr>
@@ -2036,8 +2244,13 @@
         </w:numPr>
       </w:pPr>
       <w:r>
-        <w:t>Added it to products page</w:t>
-      </w:r>
+        <w:t xml:space="preserve">Added it to products </w:t>
+      </w:r>
+      <w:proofErr w:type="gramStart"/>
+      <w:r>
+        <w:t>page</w:t>
+      </w:r>
+      <w:proofErr w:type="gramEnd"/>
     </w:p>
     <w:p>
       <w:pPr>
@@ -2057,8 +2270,13 @@
         <w:t xml:space="preserve"> for products page </w:t>
       </w:r>
       <w:r>
-        <w:t>paging, search, filter</w:t>
-      </w:r>
+        <w:t xml:space="preserve">paging, search, </w:t>
+      </w:r>
+      <w:proofErr w:type="gramStart"/>
+      <w:r>
+        <w:t>filter</w:t>
+      </w:r>
+      <w:proofErr w:type="gramEnd"/>
     </w:p>
     <w:p>
       <w:pPr>
@@ -2133,8 +2351,13 @@
         </w:numPr>
       </w:pPr>
       <w:r>
-        <w:t>Product Details Hasn’t been touched</w:t>
-      </w:r>
+        <w:t xml:space="preserve">Product Details Hasn’t been </w:t>
+      </w:r>
+      <w:proofErr w:type="gramStart"/>
+      <w:r>
+        <w:t>touched</w:t>
+      </w:r>
+      <w:proofErr w:type="gramEnd"/>
     </w:p>
     <w:p>
       <w:pPr>
@@ -2145,8 +2368,13 @@
         </w:numPr>
       </w:pPr>
       <w:r>
-        <w:t>Cart Has not been touched, except for the items count</w:t>
-      </w:r>
+        <w:t xml:space="preserve">Cart Has not been touched, except for the items </w:t>
+      </w:r>
+      <w:proofErr w:type="gramStart"/>
+      <w:r>
+        <w:t>count</w:t>
+      </w:r>
+      <w:proofErr w:type="gramEnd"/>
     </w:p>
     <w:p>
       <w:pPr>
@@ -2157,8 +2385,13 @@
         </w:numPr>
       </w:pPr>
       <w:r>
-        <w:t>Checkout has not been touched</w:t>
-      </w:r>
+        <w:t xml:space="preserve">Checkout has not been </w:t>
+      </w:r>
+      <w:proofErr w:type="gramStart"/>
+      <w:r>
+        <w:t>touched</w:t>
+      </w:r>
+      <w:proofErr w:type="gramEnd"/>
     </w:p>
     <w:p>
       <w:pPr>
@@ -2195,8 +2428,13 @@
         </w:numPr>
       </w:pPr>
       <w:r>
-        <w:t>Product Details Handling order added</w:t>
-      </w:r>
+        <w:t xml:space="preserve">Product Details Handling order </w:t>
+      </w:r>
+      <w:proofErr w:type="gramStart"/>
+      <w:r>
+        <w:t>added</w:t>
+      </w:r>
+      <w:proofErr w:type="gramEnd"/>
     </w:p>
     <w:p>
       <w:pPr>
@@ -2216,8 +2454,13 @@
       </w:pPr>
       <w:r>
         <w:lastRenderedPageBreak/>
-        <w:t>Bug Fixes and Discount added into consideration</w:t>
-      </w:r>
+        <w:t xml:space="preserve">Bug Fixes and Discount added into </w:t>
+      </w:r>
+      <w:proofErr w:type="gramStart"/>
+      <w:r>
+        <w:t>consideration</w:t>
+      </w:r>
+      <w:proofErr w:type="gramEnd"/>
     </w:p>
     <w:p>
       <w:pPr>
@@ -2236,8 +2479,13 @@
         </w:numPr>
       </w:pPr>
       <w:r>
-        <w:t>Checkout done</w:t>
-      </w:r>
+        <w:t xml:space="preserve">Checkout </w:t>
+      </w:r>
+      <w:proofErr w:type="gramStart"/>
+      <w:r>
+        <w:t>done</w:t>
+      </w:r>
+      <w:proofErr w:type="gramEnd"/>
     </w:p>
     <w:p>
       <w:pPr>
@@ -2269,8 +2517,13 @@
         </w:numPr>
       </w:pPr>
       <w:r>
-        <w:t>Has not touch delete part</w:t>
-      </w:r>
+        <w:t xml:space="preserve">Has not touch delete </w:t>
+      </w:r>
+      <w:proofErr w:type="gramStart"/>
+      <w:r>
+        <w:t>part</w:t>
+      </w:r>
+      <w:proofErr w:type="gramEnd"/>
     </w:p>
     <w:p>
       <w:pPr>
@@ -2289,8 +2542,13 @@
         </w:numPr>
       </w:pPr>
       <w:r>
-        <w:t>Fixed bugs with order price not giving correct value</w:t>
-      </w:r>
+        <w:t xml:space="preserve">Fixed bugs with order price not giving correct </w:t>
+      </w:r>
+      <w:proofErr w:type="gramStart"/>
+      <w:r>
+        <w:t>value</w:t>
+      </w:r>
+      <w:proofErr w:type="gramEnd"/>
     </w:p>
     <w:p>
       <w:pPr>
@@ -2372,6 +2630,38 @@
       </w:pPr>
       <w:r>
         <w:t>Admin Create Recipe</w:t>
+      </w:r>
+    </w:p>
+    <w:p>
+      <w:pPr>
+        <w:pStyle w:val="Heading2"/>
+      </w:pPr>
+      <w:r>
+        <w:t>13 May 2021</w:t>
+      </w:r>
+    </w:p>
+    <w:p>
+      <w:pPr>
+        <w:pStyle w:val="ListParagraph"/>
+        <w:numPr>
+          <w:ilvl w:val="0"/>
+          <w:numId w:val="34"/>
+        </w:numPr>
+      </w:pPr>
+      <w:r>
+        <w:t>Admin Edit Recipe</w:t>
+      </w:r>
+    </w:p>
+    <w:p>
+      <w:pPr>
+        <w:pStyle w:val="ListParagraph"/>
+        <w:numPr>
+          <w:ilvl w:val="0"/>
+          <w:numId w:val="34"/>
+        </w:numPr>
+      </w:pPr>
+      <w:r>
+        <w:t>Admin Delete Recipe</w:t>
       </w:r>
     </w:p>
     <w:p>
@@ -2447,8 +2737,21 @@
         <w:t> </w:t>
       </w:r>
       <w:r>
-        <w:t>Minify css code in production</w:t>
-      </w:r>
+        <w:t xml:space="preserve">Minify </w:t>
+      </w:r>
+      <w:proofErr w:type="spellStart"/>
+      <w:r>
+        <w:t>css</w:t>
+      </w:r>
+      <w:proofErr w:type="spellEnd"/>
+      <w:r>
+        <w:t xml:space="preserve"> code in </w:t>
+      </w:r>
+      <w:proofErr w:type="gramStart"/>
+      <w:r>
+        <w:t>production</w:t>
+      </w:r>
+      <w:proofErr w:type="gramEnd"/>
     </w:p>
     <w:p>
       <w:pPr>
@@ -2594,8 +2897,14 @@
         </w:numPr>
       </w:pPr>
       <w:r>
-        <w:t>Auto 0 Stock set status to Hold</w:t>
-      </w:r>
+        <w:lastRenderedPageBreak/>
+        <w:t xml:space="preserve">Auto 0 Stock set status to </w:t>
+      </w:r>
+      <w:proofErr w:type="gramStart"/>
+      <w:r>
+        <w:t>Hold</w:t>
+      </w:r>
+      <w:proofErr w:type="gramEnd"/>
     </w:p>
     <w:p>
       <w:pPr>
@@ -2618,8 +2927,13 @@
         </w:numPr>
       </w:pPr>
       <w:r>
-        <w:t>Delete cascade for products -&gt; rating</w:t>
-      </w:r>
+        <w:t xml:space="preserve">Delete cascade for products -&gt; </w:t>
+      </w:r>
+      <w:proofErr w:type="gramStart"/>
+      <w:r>
+        <w:t>rating</w:t>
+      </w:r>
+      <w:proofErr w:type="gramEnd"/>
     </w:p>
     <w:p>
       <w:pPr>
@@ -2642,7 +2956,6 @@
         </w:numPr>
       </w:pPr>
       <w:r>
-        <w:lastRenderedPageBreak/>
         <w:t>Handle cookie block</w:t>
       </w:r>
       <w:r>
@@ -2658,8 +2971,13 @@
         </w:numPr>
       </w:pPr>
       <w:r>
-        <w:t>Handle serving content recipe</w:t>
-      </w:r>
+        <w:t xml:space="preserve">Handle serving content </w:t>
+      </w:r>
+      <w:proofErr w:type="gramStart"/>
+      <w:r>
+        <w:t>recipe</w:t>
+      </w:r>
+      <w:proofErr w:type="gramEnd"/>
     </w:p>
     <w:p/>
     <w:p>
@@ -2737,6 +3055,7 @@
         <w:pStyle w:val="Heading4"/>
       </w:pPr>
       <w:r>
+        <w:lastRenderedPageBreak/>
         <w:t>Turning less secure app</w:t>
       </w:r>
     </w:p>
@@ -2787,9 +3106,13 @@
         <w:pStyle w:val="Heading4"/>
       </w:pPr>
       <w:r>
-        <w:lastRenderedPageBreak/>
-        <w:t>Success in receiving data</w:t>
-      </w:r>
+        <w:t xml:space="preserve">Success in receiving </w:t>
+      </w:r>
+      <w:proofErr w:type="gramStart"/>
+      <w:r>
+        <w:t>data</w:t>
+      </w:r>
+      <w:proofErr w:type="gramEnd"/>
     </w:p>
     <w:p>
       <w:r>
@@ -4317,7 +4640,7 @@
   <w:abstractNum w:abstractNumId="13" w15:restartNumberingAfterBreak="0">
     <w:nsid w:val="3C2D41F5"/>
     <w:multiLevelType w:val="hybridMultilevel"/>
-    <w:tmpl w:val="475E76A0"/>
+    <w:tmpl w:val="7CF6840C"/>
     <w:lvl w:ilvl="0" w:tplc="14090001">
       <w:start w:val="1"/>
       <w:numFmt w:val="bullet"/>

</xml_diff>

<commit_message>
recipe index temp and cleaning up
</commit_message>
<xml_diff>
--- a/DevelopmentLog.docx
+++ b/DevelopmentLog.docx
@@ -2666,6 +2666,56 @@
     </w:p>
     <w:p>
       <w:pPr>
+        <w:pStyle w:val="Heading2"/>
+      </w:pPr>
+      <w:r>
+        <w:t>14 May 2021</w:t>
+      </w:r>
+    </w:p>
+    <w:p>
+      <w:pPr>
+        <w:pStyle w:val="ListParagraph"/>
+        <w:numPr>
+          <w:ilvl w:val="0"/>
+          <w:numId w:val="35"/>
+        </w:numPr>
+      </w:pPr>
+      <w:r>
+        <w:t>Cleaning up admin recipe code</w:t>
+      </w:r>
+    </w:p>
+    <w:p>
+      <w:pPr>
+        <w:pStyle w:val="ListParagraph"/>
+        <w:numPr>
+          <w:ilvl w:val="0"/>
+          <w:numId w:val="35"/>
+        </w:numPr>
+      </w:pPr>
+      <w:r>
+        <w:t xml:space="preserve">Perform little bit of testing for </w:t>
+      </w:r>
+      <w:proofErr w:type="gramStart"/>
+      <w:r>
+        <w:t>recipe</w:t>
+      </w:r>
+      <w:proofErr w:type="gramEnd"/>
+    </w:p>
+    <w:p>
+      <w:pPr>
+        <w:pStyle w:val="ListParagraph"/>
+        <w:numPr>
+          <w:ilvl w:val="0"/>
+          <w:numId w:val="35"/>
+        </w:numPr>
+      </w:pPr>
+      <w:r>
+        <w:t>User recipe Index temp</w:t>
+      </w:r>
+    </w:p>
+    <w:p/>
+    <w:p>
+      <w:pPr>
         <w:pStyle w:val="Heading1"/>
       </w:pPr>
       <w:r>
@@ -2813,6 +2863,7 @@
         </w:numPr>
       </w:pPr>
       <w:r>
+        <w:lastRenderedPageBreak/>
         <w:t>SET JOBS ON DB</w:t>
       </w:r>
     </w:p>
@@ -2897,7 +2948,6 @@
         </w:numPr>
       </w:pPr>
       <w:r>
-        <w:lastRenderedPageBreak/>
         <w:t xml:space="preserve">Auto 0 Stock set status to </w:t>
       </w:r>
       <w:proofErr w:type="gramStart"/>
@@ -5714,6 +5764,119 @@
     </w:lvl>
   </w:abstractNum>
   <w:abstractNum w:abstractNumId="23" w15:restartNumberingAfterBreak="0">
+    <w:nsid w:val="5869068F"/>
+    <w:multiLevelType w:val="hybridMultilevel"/>
+    <w:tmpl w:val="9B26A56A"/>
+    <w:lvl w:ilvl="0" w:tplc="14090001">
+      <w:start w:val="1"/>
+      <w:numFmt w:val="bullet"/>
+      <w:lvlText w:val=""/>
+      <w:lvlJc w:val="left"/>
+      <w:pPr>
+        <w:ind w:left="720" w:hanging="360"/>
+      </w:pPr>
+      <w:rPr>
+        <w:rFonts w:ascii="Symbol" w:hAnsi="Symbol" w:hint="default"/>
+      </w:rPr>
+    </w:lvl>
+    <w:lvl w:ilvl="1" w:tplc="14090003" w:tentative="1">
+      <w:start w:val="1"/>
+      <w:numFmt w:val="bullet"/>
+      <w:lvlText w:val="o"/>
+      <w:lvlJc w:val="left"/>
+      <w:pPr>
+        <w:ind w:left="1440" w:hanging="360"/>
+      </w:pPr>
+      <w:rPr>
+        <w:rFonts w:ascii="Courier New" w:hAnsi="Courier New" w:cs="Courier New" w:hint="default"/>
+      </w:rPr>
+    </w:lvl>
+    <w:lvl w:ilvl="2" w:tplc="14090005" w:tentative="1">
+      <w:start w:val="1"/>
+      <w:numFmt w:val="bullet"/>
+      <w:lvlText w:val=""/>
+      <w:lvlJc w:val="left"/>
+      <w:pPr>
+        <w:ind w:left="2160" w:hanging="360"/>
+      </w:pPr>
+      <w:rPr>
+        <w:rFonts w:ascii="Wingdings" w:hAnsi="Wingdings" w:hint="default"/>
+      </w:rPr>
+    </w:lvl>
+    <w:lvl w:ilvl="3" w:tplc="14090001" w:tentative="1">
+      <w:start w:val="1"/>
+      <w:numFmt w:val="bullet"/>
+      <w:lvlText w:val=""/>
+      <w:lvlJc w:val="left"/>
+      <w:pPr>
+        <w:ind w:left="2880" w:hanging="360"/>
+      </w:pPr>
+      <w:rPr>
+        <w:rFonts w:ascii="Symbol" w:hAnsi="Symbol" w:hint="default"/>
+      </w:rPr>
+    </w:lvl>
+    <w:lvl w:ilvl="4" w:tplc="14090003" w:tentative="1">
+      <w:start w:val="1"/>
+      <w:numFmt w:val="bullet"/>
+      <w:lvlText w:val="o"/>
+      <w:lvlJc w:val="left"/>
+      <w:pPr>
+        <w:ind w:left="3600" w:hanging="360"/>
+      </w:pPr>
+      <w:rPr>
+        <w:rFonts w:ascii="Courier New" w:hAnsi="Courier New" w:cs="Courier New" w:hint="default"/>
+      </w:rPr>
+    </w:lvl>
+    <w:lvl w:ilvl="5" w:tplc="14090005" w:tentative="1">
+      <w:start w:val="1"/>
+      <w:numFmt w:val="bullet"/>
+      <w:lvlText w:val=""/>
+      <w:lvlJc w:val="left"/>
+      <w:pPr>
+        <w:ind w:left="4320" w:hanging="360"/>
+      </w:pPr>
+      <w:rPr>
+        <w:rFonts w:ascii="Wingdings" w:hAnsi="Wingdings" w:hint="default"/>
+      </w:rPr>
+    </w:lvl>
+    <w:lvl w:ilvl="6" w:tplc="14090001" w:tentative="1">
+      <w:start w:val="1"/>
+      <w:numFmt w:val="bullet"/>
+      <w:lvlText w:val=""/>
+      <w:lvlJc w:val="left"/>
+      <w:pPr>
+        <w:ind w:left="5040" w:hanging="360"/>
+      </w:pPr>
+      <w:rPr>
+        <w:rFonts w:ascii="Symbol" w:hAnsi="Symbol" w:hint="default"/>
+      </w:rPr>
+    </w:lvl>
+    <w:lvl w:ilvl="7" w:tplc="14090003" w:tentative="1">
+      <w:start w:val="1"/>
+      <w:numFmt w:val="bullet"/>
+      <w:lvlText w:val="o"/>
+      <w:lvlJc w:val="left"/>
+      <w:pPr>
+        <w:ind w:left="5760" w:hanging="360"/>
+      </w:pPr>
+      <w:rPr>
+        <w:rFonts w:ascii="Courier New" w:hAnsi="Courier New" w:cs="Courier New" w:hint="default"/>
+      </w:rPr>
+    </w:lvl>
+    <w:lvl w:ilvl="8" w:tplc="14090005" w:tentative="1">
+      <w:start w:val="1"/>
+      <w:numFmt w:val="bullet"/>
+      <w:lvlText w:val=""/>
+      <w:lvlJc w:val="left"/>
+      <w:pPr>
+        <w:ind w:left="6480" w:hanging="360"/>
+      </w:pPr>
+      <w:rPr>
+        <w:rFonts w:ascii="Wingdings" w:hAnsi="Wingdings" w:hint="default"/>
+      </w:rPr>
+    </w:lvl>
+  </w:abstractNum>
+  <w:abstractNum w:abstractNumId="24" w15:restartNumberingAfterBreak="0">
     <w:nsid w:val="5EC14996"/>
     <w:multiLevelType w:val="hybridMultilevel"/>
     <w:tmpl w:val="83AAB77A"/>
@@ -5826,7 +5989,7 @@
       </w:rPr>
     </w:lvl>
   </w:abstractNum>
-  <w:abstractNum w:abstractNumId="24" w15:restartNumberingAfterBreak="0">
+  <w:abstractNum w:abstractNumId="25" w15:restartNumberingAfterBreak="0">
     <w:nsid w:val="5FEF2F56"/>
     <w:multiLevelType w:val="hybridMultilevel"/>
     <w:tmpl w:val="7526A2E2"/>
@@ -5939,7 +6102,7 @@
       </w:rPr>
     </w:lvl>
   </w:abstractNum>
-  <w:abstractNum w:abstractNumId="25" w15:restartNumberingAfterBreak="0">
+  <w:abstractNum w:abstractNumId="26" w15:restartNumberingAfterBreak="0">
     <w:nsid w:val="690C2EDF"/>
     <w:multiLevelType w:val="hybridMultilevel"/>
     <w:tmpl w:val="B694D66C"/>
@@ -6052,7 +6215,7 @@
       </w:rPr>
     </w:lvl>
   </w:abstractNum>
-  <w:abstractNum w:abstractNumId="26" w15:restartNumberingAfterBreak="0">
+  <w:abstractNum w:abstractNumId="27" w15:restartNumberingAfterBreak="0">
     <w:nsid w:val="6FFF66BB"/>
     <w:multiLevelType w:val="hybridMultilevel"/>
     <w:tmpl w:val="E2B6241A"/>
@@ -6165,7 +6328,7 @@
       </w:rPr>
     </w:lvl>
   </w:abstractNum>
-  <w:abstractNum w:abstractNumId="27" w15:restartNumberingAfterBreak="0">
+  <w:abstractNum w:abstractNumId="28" w15:restartNumberingAfterBreak="0">
     <w:nsid w:val="72212285"/>
     <w:multiLevelType w:val="hybridMultilevel"/>
     <w:tmpl w:val="04AC907E"/>
@@ -6278,7 +6441,7 @@
       </w:rPr>
     </w:lvl>
   </w:abstractNum>
-  <w:abstractNum w:abstractNumId="28" w15:restartNumberingAfterBreak="0">
+  <w:abstractNum w:abstractNumId="29" w15:restartNumberingAfterBreak="0">
     <w:nsid w:val="73C80B91"/>
     <w:multiLevelType w:val="hybridMultilevel"/>
     <w:tmpl w:val="B2BA3EA4"/>
@@ -6391,7 +6554,7 @@
       </w:rPr>
     </w:lvl>
   </w:abstractNum>
-  <w:abstractNum w:abstractNumId="29" w15:restartNumberingAfterBreak="0">
+  <w:abstractNum w:abstractNumId="30" w15:restartNumberingAfterBreak="0">
     <w:nsid w:val="752D12BF"/>
     <w:multiLevelType w:val="hybridMultilevel"/>
     <w:tmpl w:val="9CD8A4D0"/>
@@ -6504,7 +6667,7 @@
       </w:rPr>
     </w:lvl>
   </w:abstractNum>
-  <w:abstractNum w:abstractNumId="30" w15:restartNumberingAfterBreak="0">
+  <w:abstractNum w:abstractNumId="31" w15:restartNumberingAfterBreak="0">
     <w:nsid w:val="772A4A14"/>
     <w:multiLevelType w:val="hybridMultilevel"/>
     <w:tmpl w:val="5DF2A29E"/>
@@ -6617,7 +6780,7 @@
       </w:rPr>
     </w:lvl>
   </w:abstractNum>
-  <w:abstractNum w:abstractNumId="31" w15:restartNumberingAfterBreak="0">
+  <w:abstractNum w:abstractNumId="32" w15:restartNumberingAfterBreak="0">
     <w:nsid w:val="7AAF5F2F"/>
     <w:multiLevelType w:val="hybridMultilevel"/>
     <w:tmpl w:val="B1DE29A2"/>
@@ -6730,7 +6893,7 @@
       </w:rPr>
     </w:lvl>
   </w:abstractNum>
-  <w:abstractNum w:abstractNumId="32" w15:restartNumberingAfterBreak="0">
+  <w:abstractNum w:abstractNumId="33" w15:restartNumberingAfterBreak="0">
     <w:nsid w:val="7B3A2C73"/>
     <w:multiLevelType w:val="hybridMultilevel"/>
     <w:tmpl w:val="45EA94EE"/>
@@ -6843,7 +7006,7 @@
       </w:rPr>
     </w:lvl>
   </w:abstractNum>
-  <w:abstractNum w:abstractNumId="33" w15:restartNumberingAfterBreak="0">
+  <w:abstractNum w:abstractNumId="34" w15:restartNumberingAfterBreak="0">
     <w:nsid w:val="7CEB1AE5"/>
     <w:multiLevelType w:val="hybridMultilevel"/>
     <w:tmpl w:val="80EC73E6"/>
@@ -6963,7 +7126,7 @@
     <w:abstractNumId w:val="2"/>
   </w:num>
   <w:num w:numId="3">
-    <w:abstractNumId w:val="28"/>
+    <w:abstractNumId w:val="29"/>
   </w:num>
   <w:num w:numId="4">
     <w:abstractNumId w:val="15"/>
@@ -6978,10 +7141,10 @@
     <w:abstractNumId w:val="5"/>
   </w:num>
   <w:num w:numId="8">
-    <w:abstractNumId w:val="29"/>
+    <w:abstractNumId w:val="30"/>
   </w:num>
   <w:num w:numId="9">
-    <w:abstractNumId w:val="26"/>
+    <w:abstractNumId w:val="27"/>
   </w:num>
   <w:num w:numId="10">
     <w:abstractNumId w:val="3"/>
@@ -6993,7 +7156,7 @@
     <w:abstractNumId w:val="7"/>
   </w:num>
   <w:num w:numId="13">
-    <w:abstractNumId w:val="30"/>
+    <w:abstractNumId w:val="31"/>
   </w:num>
   <w:num w:numId="14">
     <w:abstractNumId w:val="17"/>
@@ -7002,25 +7165,25 @@
     <w:abstractNumId w:val="14"/>
   </w:num>
   <w:num w:numId="16">
+    <w:abstractNumId w:val="25"/>
+  </w:num>
+  <w:num w:numId="17">
     <w:abstractNumId w:val="24"/>
   </w:num>
-  <w:num w:numId="17">
-    <w:abstractNumId w:val="23"/>
-  </w:num>
   <w:num w:numId="18">
-    <w:abstractNumId w:val="32"/>
+    <w:abstractNumId w:val="33"/>
   </w:num>
   <w:num w:numId="19">
-    <w:abstractNumId w:val="27"/>
+    <w:abstractNumId w:val="28"/>
   </w:num>
   <w:num w:numId="20">
     <w:abstractNumId w:val="0"/>
   </w:num>
   <w:num w:numId="21">
-    <w:abstractNumId w:val="31"/>
+    <w:abstractNumId w:val="32"/>
   </w:num>
   <w:num w:numId="22">
-    <w:abstractNumId w:val="33"/>
+    <w:abstractNumId w:val="34"/>
   </w:num>
   <w:num w:numId="23">
     <w:abstractNumId w:val="19"/>
@@ -7035,7 +7198,7 @@
     <w:abstractNumId w:val="4"/>
   </w:num>
   <w:num w:numId="27">
-    <w:abstractNumId w:val="25"/>
+    <w:abstractNumId w:val="26"/>
   </w:num>
   <w:num w:numId="28">
     <w:abstractNumId w:val="20"/>
@@ -7057,6 +7220,9 @@
   </w:num>
   <w:num w:numId="34">
     <w:abstractNumId w:val="13"/>
+  </w:num>
+  <w:num w:numId="35">
+    <w:abstractNumId w:val="23"/>
   </w:num>
 </w:numbering>
 </file>

</xml_diff>

<commit_message>
Fixed Several Bugs, Button disabled when ordering too fast. Checkout Button still active when nothing in cart Length of the recipe ingredient is stretched
</commit_message>
<xml_diff>
--- a/DevelopmentLog.docx
+++ b/DevelopmentLog.docx
@@ -567,13 +567,8 @@
         </w:numPr>
       </w:pPr>
       <w:r>
-        <w:t xml:space="preserve">Started to create the </w:t>
-      </w:r>
-      <w:proofErr w:type="gramStart"/>
-      <w:r>
-        <w:t>project</w:t>
-      </w:r>
-      <w:proofErr w:type="gramEnd"/>
+        <w:t>Started to create the project</w:t>
+      </w:r>
     </w:p>
     <w:p>
       <w:pPr>
@@ -596,13 +591,8 @@
         </w:numPr>
       </w:pPr>
       <w:r>
-        <w:t xml:space="preserve">Added bootstrap v 5.0 beta </w:t>
-      </w:r>
-      <w:proofErr w:type="gramStart"/>
-      <w:r>
-        <w:t>2</w:t>
-      </w:r>
-      <w:proofErr w:type="gramEnd"/>
+        <w:t>Added bootstrap v 5.0 beta 2</w:t>
+      </w:r>
     </w:p>
     <w:p>
       <w:pPr>
@@ -616,12 +606,10 @@
         <w:t xml:space="preserve">Added to </w:t>
       </w:r>
       <w:proofErr w:type="spellStart"/>
-      <w:proofErr w:type="gramStart"/>
       <w:r>
         <w:t>Github</w:t>
       </w:r>
       <w:proofErr w:type="spellEnd"/>
-      <w:proofErr w:type="gramEnd"/>
     </w:p>
     <w:p>
       <w:pPr>
@@ -1028,13 +1016,8 @@
         </w:numPr>
       </w:pPr>
       <w:r>
-        <w:t xml:space="preserve">Product page UI </w:t>
-      </w:r>
-      <w:proofErr w:type="gramStart"/>
-      <w:r>
-        <w:t>Added</w:t>
-      </w:r>
-      <w:proofErr w:type="gramEnd"/>
+        <w:t>Product page UI Added</w:t>
+      </w:r>
     </w:p>
     <w:p>
       <w:pPr>
@@ -1178,13 +1161,8 @@
         </w:numPr>
       </w:pPr>
       <w:r>
-        <w:t xml:space="preserve">Graph tested and it’s </w:t>
-      </w:r>
-      <w:proofErr w:type="gramStart"/>
-      <w:r>
-        <w:t>working</w:t>
-      </w:r>
-      <w:proofErr w:type="gramEnd"/>
+        <w:t>Graph tested and it’s working</w:t>
+      </w:r>
     </w:p>
     <w:p>
       <w:pPr>
@@ -1205,14 +1183,12 @@
       <w:r>
         <w:t xml:space="preserve">Ratings tab added into product </w:t>
       </w:r>
-      <w:proofErr w:type="gramStart"/>
       <w:r>
         <w:t>d</w:t>
       </w:r>
       <w:r>
         <w:t>etails</w:t>
       </w:r>
-      <w:proofErr w:type="gramEnd"/>
     </w:p>
     <w:p>
       <w:pPr>
@@ -1264,13 +1240,8 @@
         </w:numPr>
       </w:pPr>
       <w:r>
-        <w:t xml:space="preserve">Recipe details UI </w:t>
-      </w:r>
-      <w:proofErr w:type="gramStart"/>
-      <w:r>
-        <w:t>completed</w:t>
-      </w:r>
-      <w:proofErr w:type="gramEnd"/>
+        <w:t>Recipe details UI completed</w:t>
+      </w:r>
     </w:p>
     <w:p>
       <w:pPr>
@@ -1295,13 +1266,8 @@
         </w:numPr>
       </w:pPr>
       <w:r>
-        <w:t xml:space="preserve">Password reset UI </w:t>
-      </w:r>
-      <w:proofErr w:type="gramStart"/>
-      <w:r>
-        <w:t>added</w:t>
-      </w:r>
-      <w:proofErr w:type="gramEnd"/>
+        <w:t>Password reset UI added</w:t>
+      </w:r>
     </w:p>
     <w:p>
       <w:pPr>
@@ -1324,15 +1290,7 @@
         </w:numPr>
       </w:pPr>
       <w:r>
-        <w:t xml:space="preserve">Created temporary UI for </w:t>
-      </w:r>
-      <w:proofErr w:type="gramStart"/>
-      <w:r>
-        <w:t>cart</w:t>
-      </w:r>
-      <w:proofErr w:type="gramEnd"/>
-      <w:r>
-        <w:t xml:space="preserve"> </w:t>
+        <w:t xml:space="preserve">Created temporary UI for cart </w:t>
       </w:r>
     </w:p>
     <w:p>
@@ -1405,13 +1363,8 @@
         </w:numPr>
       </w:pPr>
       <w:r>
-        <w:t xml:space="preserve">Fix Magnifier blocking the navigation </w:t>
-      </w:r>
-      <w:proofErr w:type="gramStart"/>
-      <w:r>
-        <w:t>bar</w:t>
-      </w:r>
-      <w:proofErr w:type="gramEnd"/>
+        <w:t>Fix Magnifier blocking the navigation bar</w:t>
+      </w:r>
     </w:p>
     <w:p>
       <w:pPr>
@@ -1558,15 +1511,7 @@
         <w:pStyle w:val="ListParagraph"/>
       </w:pPr>
       <w:r>
-        <w:t xml:space="preserve">Tried many things and wasted so many hours but </w:t>
-      </w:r>
-      <w:proofErr w:type="gramStart"/>
-      <w:r>
-        <w:t>doesn’t</w:t>
-      </w:r>
-      <w:proofErr w:type="gramEnd"/>
-      <w:r>
-        <w:t xml:space="preserve"> work. </w:t>
+        <w:t xml:space="preserve">Tried many things and wasted so many hours but doesn’t work. </w:t>
       </w:r>
     </w:p>
     <w:p>
@@ -1716,12 +1661,10 @@
         <w:t xml:space="preserve">Registration form handled </w:t>
       </w:r>
       <w:proofErr w:type="spellStart"/>
-      <w:proofErr w:type="gramStart"/>
       <w:r>
         <w:t>callback</w:t>
       </w:r>
       <w:proofErr w:type="spellEnd"/>
-      <w:proofErr w:type="gramEnd"/>
     </w:p>
     <w:p>
       <w:pPr>
@@ -1744,13 +1687,8 @@
         </w:numPr>
       </w:pPr>
       <w:r>
-        <w:t xml:space="preserve">Remove autocomplete for </w:t>
-      </w:r>
-      <w:proofErr w:type="gramStart"/>
-      <w:r>
-        <w:t>password</w:t>
-      </w:r>
-      <w:proofErr w:type="gramEnd"/>
+        <w:t>Remove autocomplete for password</w:t>
+      </w:r>
     </w:p>
     <w:p>
       <w:pPr>
@@ -1769,13 +1707,8 @@
         </w:numPr>
       </w:pPr>
       <w:r>
-        <w:t xml:space="preserve">Register page with token </w:t>
-      </w:r>
-      <w:proofErr w:type="gramStart"/>
-      <w:r>
-        <w:t>done</w:t>
-      </w:r>
-      <w:proofErr w:type="gramEnd"/>
+        <w:t>Register page with token done</w:t>
+      </w:r>
     </w:p>
     <w:p>
       <w:pPr>
@@ -1798,13 +1731,8 @@
         </w:numPr>
       </w:pPr>
       <w:r>
-        <w:t xml:space="preserve">Forgot password </w:t>
-      </w:r>
-      <w:proofErr w:type="gramStart"/>
-      <w:r>
-        <w:t>done</w:t>
-      </w:r>
-      <w:proofErr w:type="gramEnd"/>
+        <w:t>Forgot password done</w:t>
+      </w:r>
     </w:p>
     <w:p>
       <w:pPr>
@@ -1815,13 +1743,8 @@
         </w:numPr>
       </w:pPr>
       <w:r>
-        <w:t xml:space="preserve">Reset password partially done, will resume </w:t>
-      </w:r>
-      <w:proofErr w:type="gramStart"/>
-      <w:r>
-        <w:t>tomorrow</w:t>
-      </w:r>
-      <w:proofErr w:type="gramEnd"/>
+        <w:t>Reset password partially done, will resume tomorrow</w:t>
+      </w:r>
     </w:p>
     <w:p>
       <w:pPr>
@@ -1840,21 +1763,13 @@
         </w:numPr>
       </w:pPr>
       <w:r>
-        <w:t xml:space="preserve">Reset password done, need some feedback to user. </w:t>
-      </w:r>
-      <w:proofErr w:type="gramStart"/>
-      <w:r>
-        <w:t>Haven</w:t>
+        <w:t>Reset password done, need some feedback to user. Haven</w:t>
       </w:r>
       <w:r>
         <w:t>’</w:t>
       </w:r>
       <w:r>
-        <w:t>t</w:t>
-      </w:r>
-      <w:proofErr w:type="gramEnd"/>
-      <w:r>
-        <w:t xml:space="preserve"> implement</w:t>
+        <w:t>t implement</w:t>
       </w:r>
       <w:r>
         <w:t>.</w:t>
@@ -1912,13 +1827,8 @@
         </w:numPr>
       </w:pPr>
       <w:r>
-        <w:t xml:space="preserve">Added Roles via temporary administration </w:t>
-      </w:r>
-      <w:proofErr w:type="gramStart"/>
-      <w:r>
-        <w:t>controller</w:t>
-      </w:r>
-      <w:proofErr w:type="gramEnd"/>
+        <w:t>Added Roles via temporary administration controller</w:t>
+      </w:r>
     </w:p>
     <w:p>
       <w:pPr>
@@ -1975,13 +1885,8 @@
       </w:r>
       <w:proofErr w:type="spellEnd"/>
       <w:r>
-        <w:t xml:space="preserve"> </w:t>
-      </w:r>
-      <w:proofErr w:type="gramStart"/>
-      <w:r>
-        <w:t>page</w:t>
-      </w:r>
-      <w:proofErr w:type="gramEnd"/>
+        <w:t xml:space="preserve"> page</w:t>
+      </w:r>
     </w:p>
     <w:p>
       <w:pPr>
@@ -2085,13 +1990,8 @@
         </w:numPr>
       </w:pPr>
       <w:r>
-        <w:t xml:space="preserve">Admin Product Index page table paging and </w:t>
-      </w:r>
-      <w:proofErr w:type="gramStart"/>
-      <w:r>
-        <w:t>sort</w:t>
-      </w:r>
-      <w:proofErr w:type="gramEnd"/>
+        <w:t>Admin Product Index page table paging and sort</w:t>
+      </w:r>
     </w:p>
     <w:p>
       <w:pPr>
@@ -2150,13 +2050,8 @@
         </w:numPr>
       </w:pPr>
       <w:r>
-        <w:t xml:space="preserve">Change foreign key constraint from cascade to </w:t>
-      </w:r>
-      <w:proofErr w:type="gramStart"/>
-      <w:r>
-        <w:t>restrict</w:t>
-      </w:r>
-      <w:proofErr w:type="gramEnd"/>
+        <w:t>Change foreign key constraint from cascade to restrict</w:t>
+      </w:r>
     </w:p>
     <w:p>
       <w:pPr>
@@ -2244,13 +2139,8 @@
         </w:numPr>
       </w:pPr>
       <w:r>
-        <w:t xml:space="preserve">Added it to products </w:t>
-      </w:r>
-      <w:proofErr w:type="gramStart"/>
-      <w:r>
-        <w:t>page</w:t>
-      </w:r>
-      <w:proofErr w:type="gramEnd"/>
+        <w:t>Added it to products page</w:t>
+      </w:r>
     </w:p>
     <w:p>
       <w:pPr>
@@ -2270,13 +2160,8 @@
         <w:t xml:space="preserve"> for products page </w:t>
       </w:r>
       <w:r>
-        <w:t xml:space="preserve">paging, search, </w:t>
-      </w:r>
-      <w:proofErr w:type="gramStart"/>
-      <w:r>
-        <w:t>filter</w:t>
-      </w:r>
-      <w:proofErr w:type="gramEnd"/>
+        <w:t>paging, search, filter</w:t>
+      </w:r>
     </w:p>
     <w:p>
       <w:pPr>
@@ -2351,13 +2236,8 @@
         </w:numPr>
       </w:pPr>
       <w:r>
-        <w:t xml:space="preserve">Product Details Hasn’t been </w:t>
-      </w:r>
-      <w:proofErr w:type="gramStart"/>
-      <w:r>
-        <w:t>touched</w:t>
-      </w:r>
-      <w:proofErr w:type="gramEnd"/>
+        <w:t>Product Details Hasn’t been touched</w:t>
+      </w:r>
     </w:p>
     <w:p>
       <w:pPr>
@@ -2368,13 +2248,8 @@
         </w:numPr>
       </w:pPr>
       <w:r>
-        <w:t xml:space="preserve">Cart Has not been touched, except for the items </w:t>
-      </w:r>
-      <w:proofErr w:type="gramStart"/>
-      <w:r>
-        <w:t>count</w:t>
-      </w:r>
-      <w:proofErr w:type="gramEnd"/>
+        <w:t>Cart Has not been touched, except for the items count</w:t>
+      </w:r>
     </w:p>
     <w:p>
       <w:pPr>
@@ -2385,13 +2260,8 @@
         </w:numPr>
       </w:pPr>
       <w:r>
-        <w:t xml:space="preserve">Checkout has not been </w:t>
-      </w:r>
-      <w:proofErr w:type="gramStart"/>
-      <w:r>
-        <w:t>touched</w:t>
-      </w:r>
-      <w:proofErr w:type="gramEnd"/>
+        <w:t>Checkout has not been touched</w:t>
+      </w:r>
     </w:p>
     <w:p>
       <w:pPr>
@@ -2428,13 +2298,8 @@
         </w:numPr>
       </w:pPr>
       <w:r>
-        <w:t xml:space="preserve">Product Details Handling order </w:t>
-      </w:r>
-      <w:proofErr w:type="gramStart"/>
-      <w:r>
-        <w:t>added</w:t>
-      </w:r>
-      <w:proofErr w:type="gramEnd"/>
+        <w:t>Product Details Handling order added</w:t>
+      </w:r>
     </w:p>
     <w:p>
       <w:pPr>
@@ -2454,13 +2319,8 @@
       </w:pPr>
       <w:r>
         <w:lastRenderedPageBreak/>
-        <w:t xml:space="preserve">Bug Fixes and Discount added into </w:t>
-      </w:r>
-      <w:proofErr w:type="gramStart"/>
-      <w:r>
-        <w:t>consideration</w:t>
-      </w:r>
-      <w:proofErr w:type="gramEnd"/>
+        <w:t>Bug Fixes and Discount added into consideration</w:t>
+      </w:r>
     </w:p>
     <w:p>
       <w:pPr>
@@ -2479,13 +2339,8 @@
         </w:numPr>
       </w:pPr>
       <w:r>
-        <w:t xml:space="preserve">Checkout </w:t>
-      </w:r>
-      <w:proofErr w:type="gramStart"/>
-      <w:r>
-        <w:t>done</w:t>
-      </w:r>
-      <w:proofErr w:type="gramEnd"/>
+        <w:t>Checkout done</w:t>
+      </w:r>
     </w:p>
     <w:p>
       <w:pPr>
@@ -2517,13 +2372,8 @@
         </w:numPr>
       </w:pPr>
       <w:r>
-        <w:t xml:space="preserve">Has not touch delete </w:t>
-      </w:r>
-      <w:proofErr w:type="gramStart"/>
-      <w:r>
-        <w:t>part</w:t>
-      </w:r>
-      <w:proofErr w:type="gramEnd"/>
+        <w:t>Has not touch delete part</w:t>
+      </w:r>
     </w:p>
     <w:p>
       <w:pPr>
@@ -2542,13 +2392,8 @@
         </w:numPr>
       </w:pPr>
       <w:r>
-        <w:t xml:space="preserve">Fixed bugs with order price not giving correct </w:t>
-      </w:r>
-      <w:proofErr w:type="gramStart"/>
-      <w:r>
-        <w:t>value</w:t>
-      </w:r>
-      <w:proofErr w:type="gramEnd"/>
+        <w:t>Fixed bugs with order price not giving correct value</w:t>
+      </w:r>
     </w:p>
     <w:p>
       <w:pPr>
@@ -2693,13 +2538,8 @@
         </w:numPr>
       </w:pPr>
       <w:r>
-        <w:t xml:space="preserve">Perform little bit of testing for </w:t>
-      </w:r>
-      <w:proofErr w:type="gramStart"/>
-      <w:r>
-        <w:t>recipe</w:t>
-      </w:r>
-      <w:proofErr w:type="gramEnd"/>
+        <w:t>Perform little bit of testing for recipe</w:t>
+      </w:r>
     </w:p>
     <w:p>
       <w:pPr>
@@ -2713,7 +2553,48 @@
         <w:t>User recipe Index temp</w:t>
       </w:r>
     </w:p>
-    <w:p/>
+    <w:p>
+      <w:pPr>
+        <w:pStyle w:val="ListParagraph"/>
+        <w:numPr>
+          <w:ilvl w:val="0"/>
+          <w:numId w:val="35"/>
+        </w:numPr>
+      </w:pPr>
+      <w:r>
+        <w:t>Recipe Index done</w:t>
+      </w:r>
+    </w:p>
+    <w:p>
+      <w:pPr>
+        <w:pStyle w:val="ListParagraph"/>
+        <w:numPr>
+          <w:ilvl w:val="0"/>
+          <w:numId w:val="35"/>
+        </w:numPr>
+      </w:pPr>
+      <w:r>
+        <w:t xml:space="preserve">Search bar recipe </w:t>
+      </w:r>
+      <w:r>
+        <w:t>temp</w:t>
+      </w:r>
+    </w:p>
+    <w:p>
+      <w:pPr>
+        <w:pStyle w:val="ListParagraph"/>
+        <w:numPr>
+          <w:ilvl w:val="0"/>
+          <w:numId w:val="35"/>
+        </w:numPr>
+      </w:pPr>
+      <w:r>
+        <w:t xml:space="preserve">Home page </w:t>
+      </w:r>
+      <w:r>
+        <w:t>recipe added</w:t>
+      </w:r>
+    </w:p>
     <w:p>
       <w:pPr>
         <w:pStyle w:val="Heading1"/>
@@ -2795,13 +2676,8 @@
       </w:r>
       <w:proofErr w:type="spellEnd"/>
       <w:r>
-        <w:t xml:space="preserve"> code in </w:t>
-      </w:r>
-      <w:proofErr w:type="gramStart"/>
-      <w:r>
-        <w:t>production</w:t>
-      </w:r>
-      <w:proofErr w:type="gramEnd"/>
+        <w:t xml:space="preserve"> code in production</w:t>
+      </w:r>
     </w:p>
     <w:p>
       <w:pPr>
@@ -2839,6 +2715,7 @@
         </w:numPr>
       </w:pPr>
       <w:r>
+        <w:lastRenderedPageBreak/>
         <w:t>Admin Check Role Validation</w:t>
       </w:r>
     </w:p>
@@ -2863,7 +2740,6 @@
         </w:numPr>
       </w:pPr>
       <w:r>
-        <w:lastRenderedPageBreak/>
         <w:t>SET JOBS ON DB</w:t>
       </w:r>
     </w:p>
@@ -2948,13 +2824,8 @@
         </w:numPr>
       </w:pPr>
       <w:r>
-        <w:t xml:space="preserve">Auto 0 Stock set status to </w:t>
-      </w:r>
-      <w:proofErr w:type="gramStart"/>
-      <w:r>
-        <w:t>Hold</w:t>
-      </w:r>
-      <w:proofErr w:type="gramEnd"/>
+        <w:t>Auto 0 Stock set status to Hold</w:t>
+      </w:r>
     </w:p>
     <w:p>
       <w:pPr>
@@ -2977,13 +2848,8 @@
         </w:numPr>
       </w:pPr>
       <w:r>
-        <w:t xml:space="preserve">Delete cascade for products -&gt; </w:t>
-      </w:r>
-      <w:proofErr w:type="gramStart"/>
-      <w:r>
-        <w:t>rating</w:t>
-      </w:r>
-      <w:proofErr w:type="gramEnd"/>
+        <w:t>Delete cascade for products -&gt; rating</w:t>
+      </w:r>
     </w:p>
     <w:p>
       <w:pPr>
@@ -3021,13 +2887,8 @@
         </w:numPr>
       </w:pPr>
       <w:r>
-        <w:t xml:space="preserve">Handle serving content </w:t>
-      </w:r>
-      <w:proofErr w:type="gramStart"/>
-      <w:r>
-        <w:t>recipe</w:t>
-      </w:r>
-      <w:proofErr w:type="gramEnd"/>
+        <w:t>Handle serving content recipe</w:t>
+      </w:r>
     </w:p>
     <w:p/>
     <w:p>
@@ -3156,13 +3017,8 @@
         <w:pStyle w:val="Heading4"/>
       </w:pPr>
       <w:r>
-        <w:t xml:space="preserve">Success in receiving </w:t>
-      </w:r>
-      <w:proofErr w:type="gramStart"/>
-      <w:r>
-        <w:t>data</w:t>
-      </w:r>
-      <w:proofErr w:type="gramEnd"/>
+        <w:t>Success in receiving data</w:t>
+      </w:r>
     </w:p>
     <w:p>
       <w:r>

</xml_diff>

<commit_message>
Past Orders Completed, My Recipes Completed, Reward Admin Completed
</commit_message>
<xml_diff>
--- a/DevelopmentLog.docx
+++ b/DevelopmentLog.docx
@@ -63,18 +63,8 @@
           <w:color w:val="auto"/>
           <w:u w:val="none"/>
         </w:rPr>
-        <w:t xml:space="preserve">Admin </w:t>
-      </w:r>
-      <w:proofErr w:type="spellStart"/>
-      <w:r>
-        <w:rPr>
-          <w:rStyle w:val="Hyperlink"/>
-          <w:color w:val="auto"/>
-          <w:u w:val="none"/>
-        </w:rPr>
-        <w:t>SideBar</w:t>
-      </w:r>
-      <w:proofErr w:type="spellEnd"/>
+        <w:t>Admin SideBar</w:t>
+      </w:r>
     </w:p>
     <w:p>
       <w:pPr>
@@ -127,11 +117,9 @@
       <w:pPr>
         <w:pStyle w:val="Heading2"/>
       </w:pPr>
-      <w:proofErr w:type="spellStart"/>
       <w:r>
         <w:t>SideBar</w:t>
       </w:r>
-      <w:proofErr w:type="spellEnd"/>
     </w:p>
     <w:p>
       <w:hyperlink r:id="rId8" w:history="1">
@@ -387,11 +375,9 @@
         <w:pStyle w:val="Heading2"/>
         <w:spacing w:line="360" w:lineRule="auto"/>
       </w:pPr>
-      <w:proofErr w:type="spellStart"/>
       <w:r>
         <w:t>Css</w:t>
       </w:r>
-      <w:proofErr w:type="spellEnd"/>
       <w:r>
         <w:t xml:space="preserve"> &amp; JS</w:t>
       </w:r>
@@ -448,19 +434,11 @@
           <w:rFonts w:ascii="Microsoft New Tai Lue" w:hAnsi="Microsoft New Tai Lue" w:cs="Microsoft New Tai Lue"/>
         </w:rPr>
       </w:pPr>
-      <w:proofErr w:type="spellStart"/>
       <w:r>
         <w:rPr>
           <w:rFonts w:ascii="Microsoft New Tai Lue" w:hAnsi="Microsoft New Tai Lue" w:cs="Microsoft New Tai Lue"/>
         </w:rPr>
-        <w:t>Jquery</w:t>
-      </w:r>
-      <w:proofErr w:type="spellEnd"/>
-      <w:r>
-        <w:rPr>
-          <w:rFonts w:ascii="Microsoft New Tai Lue" w:hAnsi="Microsoft New Tai Lue" w:cs="Microsoft New Tai Lue"/>
-        </w:rPr>
-        <w:t xml:space="preserve"> 3.5.1</w:t>
+        <w:t>Jquery 3.5.1</w:t>
       </w:r>
     </w:p>
     <w:p>
@@ -603,13 +581,8 @@
         </w:numPr>
       </w:pPr>
       <w:r>
-        <w:t xml:space="preserve">Added to </w:t>
-      </w:r>
-      <w:proofErr w:type="spellStart"/>
-      <w:r>
-        <w:t>Github</w:t>
-      </w:r>
-      <w:proofErr w:type="spellEnd"/>
+        <w:t>Added to Github</w:t>
+      </w:r>
     </w:p>
     <w:p>
       <w:pPr>
@@ -892,15 +865,7 @@
         </w:numPr>
       </w:pPr>
       <w:r>
-        <w:t xml:space="preserve">Added </w:t>
-      </w:r>
-      <w:proofErr w:type="spellStart"/>
-      <w:r>
-        <w:t>Javascript</w:t>
-      </w:r>
-      <w:proofErr w:type="spellEnd"/>
-      <w:r>
-        <w:t xml:space="preserve"> validation for the form by using Regex</w:t>
+        <w:t>Added Javascript validation for the form by using Regex</w:t>
       </w:r>
       <w:r>
         <w:t>.</w:t>
@@ -1078,18 +1043,10 @@
         <w:t xml:space="preserve"> unintended</w:t>
       </w:r>
       <w:r>
-        <w:t xml:space="preserve"> visual bug on </w:t>
-      </w:r>
-      <w:proofErr w:type="spellStart"/>
-      <w:r>
-        <w:t>I</w:t>
-      </w:r>
-      <w:r>
-        <w:t>Pad</w:t>
-      </w:r>
-      <w:proofErr w:type="spellEnd"/>
-      <w:r>
-        <w:t xml:space="preserve"> on products and </w:t>
+        <w:t xml:space="preserve"> visual bug on I</w:t>
+      </w:r>
+      <w:r>
+        <w:t xml:space="preserve">Pad on products and </w:t>
       </w:r>
       <w:r>
         <w:t>navigation ribbon</w:t>
@@ -1104,21 +1061,8 @@
         </w:numPr>
       </w:pPr>
       <w:r>
-        <w:t xml:space="preserve">Fixed visual bug on very small Viewport on mobile </w:t>
-      </w:r>
-      <w:proofErr w:type="spellStart"/>
-      <w:r>
-        <w:t>e.g</w:t>
-      </w:r>
-      <w:proofErr w:type="spellEnd"/>
-      <w:r>
-        <w:t xml:space="preserve"> Samsung </w:t>
-      </w:r>
-      <w:proofErr w:type="spellStart"/>
-      <w:r>
-        <w:t>Galaxyfold</w:t>
-      </w:r>
-      <w:proofErr w:type="spellEnd"/>
+        <w:t>Fixed visual bug on very small Viewport on mobile e.g Samsung Galaxyfold</w:t>
+      </w:r>
     </w:p>
     <w:p>
       <w:pPr>
@@ -1475,15 +1419,7 @@
         </w:numPr>
       </w:pPr>
       <w:r>
-        <w:t xml:space="preserve">Added </w:t>
-      </w:r>
-      <w:proofErr w:type="spellStart"/>
-      <w:r>
-        <w:t>Signin</w:t>
-      </w:r>
-      <w:proofErr w:type="spellEnd"/>
-      <w:r>
-        <w:t xml:space="preserve"> Manager</w:t>
+        <w:t>Added Signin Manager</w:t>
       </w:r>
     </w:p>
     <w:p>
@@ -1658,13 +1594,8 @@
         </w:numPr>
       </w:pPr>
       <w:r>
-        <w:t xml:space="preserve">Registration form handled </w:t>
-      </w:r>
-      <w:proofErr w:type="spellStart"/>
-      <w:r>
-        <w:t>callback</w:t>
-      </w:r>
-      <w:proofErr w:type="spellEnd"/>
+        <w:t>Registration form handled callback</w:t>
+      </w:r>
     </w:p>
     <w:p>
       <w:pPr>
@@ -1784,15 +1715,7 @@
         </w:numPr>
       </w:pPr>
       <w:r>
-        <w:t xml:space="preserve">Using </w:t>
-      </w:r>
-      <w:proofErr w:type="spellStart"/>
-      <w:r>
-        <w:t>ViewComponent</w:t>
-      </w:r>
-      <w:proofErr w:type="spellEnd"/>
-      <w:r>
-        <w:t xml:space="preserve"> instead of partial view to remove the previous bug on model not being able to determine which one is which after returning from controller.</w:t>
+        <w:t>Using ViewComponent instead of partial view to remove the previous bug on model not being able to determine which one is which after returning from controller.</w:t>
       </w:r>
     </w:p>
     <w:p>
@@ -1803,13 +1726,8 @@
           <w:numId w:val="20"/>
         </w:numPr>
       </w:pPr>
-      <w:proofErr w:type="spellStart"/>
-      <w:r>
-        <w:t>redirectURL</w:t>
-      </w:r>
-      <w:proofErr w:type="spellEnd"/>
-      <w:r>
-        <w:t xml:space="preserve"> </w:t>
+      <w:r>
+        <w:t xml:space="preserve">redirectURL </w:t>
       </w:r>
       <w:r>
         <w:t xml:space="preserve">after login </w:t>
@@ -1877,15 +1795,7 @@
         </w:numPr>
       </w:pPr>
       <w:r>
-        <w:t xml:space="preserve">Extended Application User Identity to prepare for the </w:t>
-      </w:r>
-      <w:proofErr w:type="spellStart"/>
-      <w:r>
-        <w:t>UserProfile</w:t>
-      </w:r>
-      <w:proofErr w:type="spellEnd"/>
-      <w:r>
-        <w:t xml:space="preserve"> page</w:t>
+        <w:t>Extended Application User Identity to prepare for the UserProfile page</w:t>
       </w:r>
     </w:p>
     <w:p>
@@ -2010,15 +1920,7 @@
         </w:numPr>
       </w:pPr>
       <w:r>
-        <w:t xml:space="preserve">Filter Search bar on </w:t>
-      </w:r>
-      <w:proofErr w:type="spellStart"/>
-      <w:r>
-        <w:t>adminproduct</w:t>
-      </w:r>
-      <w:proofErr w:type="spellEnd"/>
-      <w:r>
-        <w:t xml:space="preserve"> Index page</w:t>
+        <w:t>Filter Search bar on adminproduct Index page</w:t>
       </w:r>
     </w:p>
     <w:p>
@@ -2029,13 +1931,8 @@
           <w:numId w:val="23"/>
         </w:numPr>
       </w:pPr>
-      <w:proofErr w:type="spellStart"/>
-      <w:r>
-        <w:t>AdminProduct</w:t>
-      </w:r>
-      <w:proofErr w:type="spellEnd"/>
-      <w:r>
-        <w:t xml:space="preserve"> Delete Page completed</w:t>
+      <w:r>
+        <w:t>AdminProduct Delete Page completed</w:t>
       </w:r>
       <w:r>
         <w:t xml:space="preserve"> </w:t>
@@ -2597,9 +2494,74 @@
     </w:p>
     <w:p>
       <w:pPr>
+        <w:pStyle w:val="Heading2"/>
+      </w:pPr>
+      <w:r>
+        <w:t>16 May 2021</w:t>
+      </w:r>
+    </w:p>
+    <w:p>
+      <w:pPr>
+        <w:pStyle w:val="ListParagraph"/>
+        <w:numPr>
+          <w:ilvl w:val="0"/>
+          <w:numId w:val="36"/>
+        </w:numPr>
+      </w:pPr>
+      <w:r>
+        <w:t>User Profile Settings Completed</w:t>
+      </w:r>
+    </w:p>
+    <w:p>
+      <w:pPr>
+        <w:pStyle w:val="Heading2"/>
+      </w:pPr>
+      <w:r>
+        <w:t>17 May 2021</w:t>
+      </w:r>
+    </w:p>
+    <w:p>
+      <w:pPr>
+        <w:pStyle w:val="ListParagraph"/>
+        <w:numPr>
+          <w:ilvl w:val="0"/>
+          <w:numId w:val="36"/>
+        </w:numPr>
+      </w:pPr>
+      <w:r>
+        <w:t>Pasts Order Completed</w:t>
+      </w:r>
+    </w:p>
+    <w:p>
+      <w:pPr>
+        <w:pStyle w:val="ListParagraph"/>
+        <w:numPr>
+          <w:ilvl w:val="0"/>
+          <w:numId w:val="36"/>
+        </w:numPr>
+      </w:pPr>
+      <w:r>
+        <w:t>My Recipe Completed</w:t>
+      </w:r>
+    </w:p>
+    <w:p>
+      <w:pPr>
+        <w:pStyle w:val="ListParagraph"/>
+        <w:numPr>
+          <w:ilvl w:val="0"/>
+          <w:numId w:val="36"/>
+        </w:numPr>
+      </w:pPr>
+      <w:r>
+        <w:t>Admin Reward Completed</w:t>
+      </w:r>
+    </w:p>
+    <w:p>
+      <w:pPr>
         <w:pStyle w:val="Heading1"/>
       </w:pPr>
       <w:r>
+        <w:lastRenderedPageBreak/>
         <w:t>Free Thought and TTD</w:t>
       </w:r>
     </w:p>
@@ -2668,15 +2630,7 @@
         <w:t> </w:t>
       </w:r>
       <w:r>
-        <w:t xml:space="preserve">Minify </w:t>
-      </w:r>
-      <w:proofErr w:type="spellStart"/>
-      <w:r>
-        <w:t>css</w:t>
-      </w:r>
-      <w:proofErr w:type="spellEnd"/>
-      <w:r>
-        <w:t xml:space="preserve"> code in production</w:t>
+        <w:t>Minify css code in production</w:t>
       </w:r>
     </w:p>
     <w:p>
@@ -2715,187 +2669,199 @@
         </w:numPr>
       </w:pPr>
       <w:r>
+        <w:t>Admin Check Role Validation</w:t>
+      </w:r>
+    </w:p>
+    <w:p>
+      <w:pPr>
+        <w:pStyle w:val="ListParagraph"/>
+        <w:numPr>
+          <w:ilvl w:val="0"/>
+          <w:numId w:val="9"/>
+        </w:numPr>
+      </w:pPr>
+      <w:r>
+        <w:t>Custom Error Page</w:t>
+      </w:r>
+    </w:p>
+    <w:p>
+      <w:pPr>
+        <w:pStyle w:val="ListParagraph"/>
+        <w:numPr>
+          <w:ilvl w:val="0"/>
+          <w:numId w:val="9"/>
+        </w:numPr>
+      </w:pPr>
+      <w:r>
+        <w:t>SET JOBS ON DB</w:t>
+      </w:r>
+    </w:p>
+    <w:p>
+      <w:pPr>
+        <w:pStyle w:val="ListParagraph"/>
+        <w:numPr>
+          <w:ilvl w:val="0"/>
+          <w:numId w:val="9"/>
+        </w:numPr>
+      </w:pPr>
+      <w:r>
+        <w:t>Seed Data</w:t>
+      </w:r>
+    </w:p>
+    <w:p>
+      <w:pPr>
+        <w:pStyle w:val="ListParagraph"/>
+        <w:numPr>
+          <w:ilvl w:val="0"/>
+          <w:numId w:val="9"/>
+        </w:numPr>
+      </w:pPr>
+      <w:r>
+        <w:t>Auto Create DB IF NO EXIST</w:t>
+      </w:r>
+    </w:p>
+    <w:p>
+      <w:pPr>
+        <w:pStyle w:val="ListParagraph"/>
+        <w:numPr>
+          <w:ilvl w:val="0"/>
+          <w:numId w:val="9"/>
+        </w:numPr>
+      </w:pPr>
+      <w:r>
+        <w:t>Modal instead of target=_blank for forms</w:t>
+      </w:r>
+    </w:p>
+    <w:p>
+      <w:pPr>
+        <w:pStyle w:val="ListParagraph"/>
+        <w:numPr>
+          <w:ilvl w:val="0"/>
+          <w:numId w:val="9"/>
+        </w:numPr>
+      </w:pPr>
+      <w:r>
+        <w:t>Fix Concurrency Issue</w:t>
+      </w:r>
+    </w:p>
+    <w:p>
+      <w:pPr>
+        <w:pStyle w:val="ListParagraph"/>
+        <w:numPr>
+          <w:ilvl w:val="0"/>
+          <w:numId w:val="9"/>
+        </w:numPr>
+      </w:pPr>
+      <w:r>
+        <w:t>Split Product Information Field</w:t>
+      </w:r>
+    </w:p>
+    <w:p>
+      <w:pPr>
+        <w:pStyle w:val="ListParagraph"/>
+        <w:numPr>
+          <w:ilvl w:val="0"/>
+          <w:numId w:val="9"/>
+        </w:numPr>
+      </w:pPr>
+      <w:r>
+        <w:t>Product Status Set All Expired Sale to Publish</w:t>
+      </w:r>
+    </w:p>
+    <w:p>
+      <w:pPr>
+        <w:pStyle w:val="ListParagraph"/>
+        <w:numPr>
+          <w:ilvl w:val="0"/>
+          <w:numId w:val="9"/>
+        </w:numPr>
+      </w:pPr>
+      <w:r>
+        <w:t>Auto 0 Stock set status to Hold</w:t>
+      </w:r>
+    </w:p>
+    <w:p>
+      <w:pPr>
+        <w:pStyle w:val="ListParagraph"/>
+        <w:numPr>
+          <w:ilvl w:val="0"/>
+          <w:numId w:val="9"/>
+        </w:numPr>
+      </w:pPr>
+      <w:r>
+        <w:t>Handle Discount from percentage rather than decimal</w:t>
+      </w:r>
+    </w:p>
+    <w:p>
+      <w:pPr>
+        <w:pStyle w:val="ListParagraph"/>
+        <w:numPr>
+          <w:ilvl w:val="0"/>
+          <w:numId w:val="9"/>
+        </w:numPr>
+      </w:pPr>
+      <w:r>
+        <w:t>Delete cascade for products -&gt; rating</w:t>
+      </w:r>
+    </w:p>
+    <w:p>
+      <w:pPr>
+        <w:pStyle w:val="ListParagraph"/>
+        <w:numPr>
+          <w:ilvl w:val="0"/>
+          <w:numId w:val="9"/>
+        </w:numPr>
+      </w:pPr>
+      <w:r>
+        <w:t>Paging on Review</w:t>
+      </w:r>
+    </w:p>
+    <w:p>
+      <w:pPr>
+        <w:pStyle w:val="ListParagraph"/>
+        <w:numPr>
+          <w:ilvl w:val="0"/>
+          <w:numId w:val="9"/>
+        </w:numPr>
+      </w:pPr>
+      <w:r>
+        <w:t>Handle cookie block</w:t>
+      </w:r>
+      <w:r>
+        <w:t xml:space="preserve"> from browser</w:t>
+      </w:r>
+    </w:p>
+    <w:p>
+      <w:pPr>
+        <w:pStyle w:val="ListParagraph"/>
+        <w:numPr>
+          <w:ilvl w:val="0"/>
+          <w:numId w:val="9"/>
+        </w:numPr>
+      </w:pPr>
+      <w:r>
+        <w:t>Handle serving content recipe</w:t>
+      </w:r>
+    </w:p>
+    <w:p>
+      <w:pPr>
+        <w:pStyle w:val="ListParagraph"/>
+        <w:numPr>
+          <w:ilvl w:val="0"/>
+          <w:numId w:val="9"/>
+        </w:numPr>
+      </w:pPr>
+      <w:r>
+        <w:t>Filter Bad File Extension</w:t>
+      </w:r>
+    </w:p>
+    <w:p/>
+    <w:p>
+      <w:pPr>
+        <w:pStyle w:val="Heading2"/>
+      </w:pPr>
+      <w:r>
         <w:lastRenderedPageBreak/>
-        <w:t>Admin Check Role Validation</w:t>
-      </w:r>
-    </w:p>
-    <w:p>
-      <w:pPr>
-        <w:pStyle w:val="ListParagraph"/>
-        <w:numPr>
-          <w:ilvl w:val="0"/>
-          <w:numId w:val="9"/>
-        </w:numPr>
-      </w:pPr>
-      <w:r>
-        <w:t>Custom Error Page</w:t>
-      </w:r>
-    </w:p>
-    <w:p>
-      <w:pPr>
-        <w:pStyle w:val="ListParagraph"/>
-        <w:numPr>
-          <w:ilvl w:val="0"/>
-          <w:numId w:val="9"/>
-        </w:numPr>
-      </w:pPr>
-      <w:r>
-        <w:t>SET JOBS ON DB</w:t>
-      </w:r>
-    </w:p>
-    <w:p>
-      <w:pPr>
-        <w:pStyle w:val="ListParagraph"/>
-        <w:numPr>
-          <w:ilvl w:val="0"/>
-          <w:numId w:val="9"/>
-        </w:numPr>
-      </w:pPr>
-      <w:r>
-        <w:t>Seed Data</w:t>
-      </w:r>
-    </w:p>
-    <w:p>
-      <w:pPr>
-        <w:pStyle w:val="ListParagraph"/>
-        <w:numPr>
-          <w:ilvl w:val="0"/>
-          <w:numId w:val="9"/>
-        </w:numPr>
-      </w:pPr>
-      <w:r>
-        <w:t>Auto Create DB IF NO EXIST</w:t>
-      </w:r>
-    </w:p>
-    <w:p>
-      <w:pPr>
-        <w:pStyle w:val="ListParagraph"/>
-        <w:numPr>
-          <w:ilvl w:val="0"/>
-          <w:numId w:val="9"/>
-        </w:numPr>
-      </w:pPr>
-      <w:r>
-        <w:t>Modal instead of target=_blank for forms</w:t>
-      </w:r>
-    </w:p>
-    <w:p>
-      <w:pPr>
-        <w:pStyle w:val="ListParagraph"/>
-        <w:numPr>
-          <w:ilvl w:val="0"/>
-          <w:numId w:val="9"/>
-        </w:numPr>
-      </w:pPr>
-      <w:r>
-        <w:t>Fix Concurrency Issue</w:t>
-      </w:r>
-    </w:p>
-    <w:p>
-      <w:pPr>
-        <w:pStyle w:val="ListParagraph"/>
-        <w:numPr>
-          <w:ilvl w:val="0"/>
-          <w:numId w:val="9"/>
-        </w:numPr>
-      </w:pPr>
-      <w:r>
-        <w:t>Split Product Information Field</w:t>
-      </w:r>
-    </w:p>
-    <w:p>
-      <w:pPr>
-        <w:pStyle w:val="ListParagraph"/>
-        <w:numPr>
-          <w:ilvl w:val="0"/>
-          <w:numId w:val="9"/>
-        </w:numPr>
-      </w:pPr>
-      <w:r>
-        <w:t>Product Status Set All Expired Sale to Publish</w:t>
-      </w:r>
-    </w:p>
-    <w:p>
-      <w:pPr>
-        <w:pStyle w:val="ListParagraph"/>
-        <w:numPr>
-          <w:ilvl w:val="0"/>
-          <w:numId w:val="9"/>
-        </w:numPr>
-      </w:pPr>
-      <w:r>
-        <w:t>Auto 0 Stock set status to Hold</w:t>
-      </w:r>
-    </w:p>
-    <w:p>
-      <w:pPr>
-        <w:pStyle w:val="ListParagraph"/>
-        <w:numPr>
-          <w:ilvl w:val="0"/>
-          <w:numId w:val="9"/>
-        </w:numPr>
-      </w:pPr>
-      <w:r>
-        <w:t>Handle Discount from percentage rather than decimal</w:t>
-      </w:r>
-    </w:p>
-    <w:p>
-      <w:pPr>
-        <w:pStyle w:val="ListParagraph"/>
-        <w:numPr>
-          <w:ilvl w:val="0"/>
-          <w:numId w:val="9"/>
-        </w:numPr>
-      </w:pPr>
-      <w:r>
-        <w:t>Delete cascade for products -&gt; rating</w:t>
-      </w:r>
-    </w:p>
-    <w:p>
-      <w:pPr>
-        <w:pStyle w:val="ListParagraph"/>
-        <w:numPr>
-          <w:ilvl w:val="0"/>
-          <w:numId w:val="9"/>
-        </w:numPr>
-      </w:pPr>
-      <w:r>
-        <w:t>Paging on Review</w:t>
-      </w:r>
-    </w:p>
-    <w:p>
-      <w:pPr>
-        <w:pStyle w:val="ListParagraph"/>
-        <w:numPr>
-          <w:ilvl w:val="0"/>
-          <w:numId w:val="9"/>
-        </w:numPr>
-      </w:pPr>
-      <w:r>
-        <w:t>Handle cookie block</w:t>
-      </w:r>
-      <w:r>
-        <w:t xml:space="preserve"> from browser</w:t>
-      </w:r>
-    </w:p>
-    <w:p>
-      <w:pPr>
-        <w:pStyle w:val="ListParagraph"/>
-        <w:numPr>
-          <w:ilvl w:val="0"/>
-          <w:numId w:val="9"/>
-        </w:numPr>
-      </w:pPr>
-      <w:r>
-        <w:t>Handle serving content recipe</w:t>
-      </w:r>
-    </w:p>
-    <w:p/>
-    <w:p>
-      <w:pPr>
-        <w:pStyle w:val="Heading2"/>
-      </w:pPr>
-      <w:r>
         <w:t>Tested function</w:t>
       </w:r>
     </w:p>
@@ -2966,7 +2932,6 @@
         <w:pStyle w:val="Heading4"/>
       </w:pPr>
       <w:r>
-        <w:lastRenderedPageBreak/>
         <w:t>Turning less secure app</w:t>
       </w:r>
     </w:p>
@@ -3017,6 +2982,7 @@
         <w:pStyle w:val="Heading4"/>
       </w:pPr>
       <w:r>
+        <w:lastRenderedPageBreak/>
         <w:t>Success in receiving data</w:t>
       </w:r>
     </w:p>
@@ -3753,6 +3719,119 @@
     </w:lvl>
   </w:abstractNum>
   <w:abstractNum w:abstractNumId="6" w15:restartNumberingAfterBreak="0">
+    <w:nsid w:val="216C6FA3"/>
+    <w:multiLevelType w:val="hybridMultilevel"/>
+    <w:tmpl w:val="8182D4FA"/>
+    <w:lvl w:ilvl="0" w:tplc="14090001">
+      <w:start w:val="1"/>
+      <w:numFmt w:val="bullet"/>
+      <w:lvlText w:val=""/>
+      <w:lvlJc w:val="left"/>
+      <w:pPr>
+        <w:ind w:left="720" w:hanging="360"/>
+      </w:pPr>
+      <w:rPr>
+        <w:rFonts w:ascii="Symbol" w:hAnsi="Symbol" w:hint="default"/>
+      </w:rPr>
+    </w:lvl>
+    <w:lvl w:ilvl="1" w:tplc="14090003" w:tentative="1">
+      <w:start w:val="1"/>
+      <w:numFmt w:val="bullet"/>
+      <w:lvlText w:val="o"/>
+      <w:lvlJc w:val="left"/>
+      <w:pPr>
+        <w:ind w:left="1440" w:hanging="360"/>
+      </w:pPr>
+      <w:rPr>
+        <w:rFonts w:ascii="Courier New" w:hAnsi="Courier New" w:cs="Courier New" w:hint="default"/>
+      </w:rPr>
+    </w:lvl>
+    <w:lvl w:ilvl="2" w:tplc="14090005" w:tentative="1">
+      <w:start w:val="1"/>
+      <w:numFmt w:val="bullet"/>
+      <w:lvlText w:val=""/>
+      <w:lvlJc w:val="left"/>
+      <w:pPr>
+        <w:ind w:left="2160" w:hanging="360"/>
+      </w:pPr>
+      <w:rPr>
+        <w:rFonts w:ascii="Wingdings" w:hAnsi="Wingdings" w:hint="default"/>
+      </w:rPr>
+    </w:lvl>
+    <w:lvl w:ilvl="3" w:tplc="14090001" w:tentative="1">
+      <w:start w:val="1"/>
+      <w:numFmt w:val="bullet"/>
+      <w:lvlText w:val=""/>
+      <w:lvlJc w:val="left"/>
+      <w:pPr>
+        <w:ind w:left="2880" w:hanging="360"/>
+      </w:pPr>
+      <w:rPr>
+        <w:rFonts w:ascii="Symbol" w:hAnsi="Symbol" w:hint="default"/>
+      </w:rPr>
+    </w:lvl>
+    <w:lvl w:ilvl="4" w:tplc="14090003" w:tentative="1">
+      <w:start w:val="1"/>
+      <w:numFmt w:val="bullet"/>
+      <w:lvlText w:val="o"/>
+      <w:lvlJc w:val="left"/>
+      <w:pPr>
+        <w:ind w:left="3600" w:hanging="360"/>
+      </w:pPr>
+      <w:rPr>
+        <w:rFonts w:ascii="Courier New" w:hAnsi="Courier New" w:cs="Courier New" w:hint="default"/>
+      </w:rPr>
+    </w:lvl>
+    <w:lvl w:ilvl="5" w:tplc="14090005" w:tentative="1">
+      <w:start w:val="1"/>
+      <w:numFmt w:val="bullet"/>
+      <w:lvlText w:val=""/>
+      <w:lvlJc w:val="left"/>
+      <w:pPr>
+        <w:ind w:left="4320" w:hanging="360"/>
+      </w:pPr>
+      <w:rPr>
+        <w:rFonts w:ascii="Wingdings" w:hAnsi="Wingdings" w:hint="default"/>
+      </w:rPr>
+    </w:lvl>
+    <w:lvl w:ilvl="6" w:tplc="14090001" w:tentative="1">
+      <w:start w:val="1"/>
+      <w:numFmt w:val="bullet"/>
+      <w:lvlText w:val=""/>
+      <w:lvlJc w:val="left"/>
+      <w:pPr>
+        <w:ind w:left="5040" w:hanging="360"/>
+      </w:pPr>
+      <w:rPr>
+        <w:rFonts w:ascii="Symbol" w:hAnsi="Symbol" w:hint="default"/>
+      </w:rPr>
+    </w:lvl>
+    <w:lvl w:ilvl="7" w:tplc="14090003" w:tentative="1">
+      <w:start w:val="1"/>
+      <w:numFmt w:val="bullet"/>
+      <w:lvlText w:val="o"/>
+      <w:lvlJc w:val="left"/>
+      <w:pPr>
+        <w:ind w:left="5760" w:hanging="360"/>
+      </w:pPr>
+      <w:rPr>
+        <w:rFonts w:ascii="Courier New" w:hAnsi="Courier New" w:cs="Courier New" w:hint="default"/>
+      </w:rPr>
+    </w:lvl>
+    <w:lvl w:ilvl="8" w:tplc="14090005" w:tentative="1">
+      <w:start w:val="1"/>
+      <w:numFmt w:val="bullet"/>
+      <w:lvlText w:val=""/>
+      <w:lvlJc w:val="left"/>
+      <w:pPr>
+        <w:ind w:left="6480" w:hanging="360"/>
+      </w:pPr>
+      <w:rPr>
+        <w:rFonts w:ascii="Wingdings" w:hAnsi="Wingdings" w:hint="default"/>
+      </w:rPr>
+    </w:lvl>
+  </w:abstractNum>
+  <w:abstractNum w:abstractNumId="7" w15:restartNumberingAfterBreak="0">
     <w:nsid w:val="288E7EE6"/>
     <w:multiLevelType w:val="hybridMultilevel"/>
     <w:tmpl w:val="AC42CB76"/>
@@ -3865,7 +3944,7 @@
       </w:rPr>
     </w:lvl>
   </w:abstractNum>
-  <w:abstractNum w:abstractNumId="7" w15:restartNumberingAfterBreak="0">
+  <w:abstractNum w:abstractNumId="8" w15:restartNumberingAfterBreak="0">
     <w:nsid w:val="29CA6C73"/>
     <w:multiLevelType w:val="hybridMultilevel"/>
     <w:tmpl w:val="6BFE751C"/>
@@ -3978,7 +4057,7 @@
       </w:rPr>
     </w:lvl>
   </w:abstractNum>
-  <w:abstractNum w:abstractNumId="8" w15:restartNumberingAfterBreak="0">
+  <w:abstractNum w:abstractNumId="9" w15:restartNumberingAfterBreak="0">
     <w:nsid w:val="33161DE1"/>
     <w:multiLevelType w:val="hybridMultilevel"/>
     <w:tmpl w:val="F752925C"/>
@@ -4091,7 +4170,7 @@
       </w:rPr>
     </w:lvl>
   </w:abstractNum>
-  <w:abstractNum w:abstractNumId="9" w15:restartNumberingAfterBreak="0">
+  <w:abstractNum w:abstractNumId="10" w15:restartNumberingAfterBreak="0">
     <w:nsid w:val="35F654FF"/>
     <w:multiLevelType w:val="hybridMultilevel"/>
     <w:tmpl w:val="F604997A"/>
@@ -4204,7 +4283,7 @@
       </w:rPr>
     </w:lvl>
   </w:abstractNum>
-  <w:abstractNum w:abstractNumId="10" w15:restartNumberingAfterBreak="0">
+  <w:abstractNum w:abstractNumId="11" w15:restartNumberingAfterBreak="0">
     <w:nsid w:val="37945F5B"/>
     <w:multiLevelType w:val="hybridMultilevel"/>
     <w:tmpl w:val="F9140DDE"/>
@@ -4317,7 +4396,7 @@
       </w:rPr>
     </w:lvl>
   </w:abstractNum>
-  <w:abstractNum w:abstractNumId="11" w15:restartNumberingAfterBreak="0">
+  <w:abstractNum w:abstractNumId="12" w15:restartNumberingAfterBreak="0">
     <w:nsid w:val="37D05C8A"/>
     <w:multiLevelType w:val="hybridMultilevel"/>
     <w:tmpl w:val="4E4C11A2"/>
@@ -4430,7 +4509,7 @@
       </w:rPr>
     </w:lvl>
   </w:abstractNum>
-  <w:abstractNum w:abstractNumId="12" w15:restartNumberingAfterBreak="0">
+  <w:abstractNum w:abstractNumId="13" w15:restartNumberingAfterBreak="0">
     <w:nsid w:val="38E02AF5"/>
     <w:multiLevelType w:val="hybridMultilevel"/>
     <w:tmpl w:val="773214EE"/>
@@ -4543,7 +4622,7 @@
       </w:rPr>
     </w:lvl>
   </w:abstractNum>
-  <w:abstractNum w:abstractNumId="13" w15:restartNumberingAfterBreak="0">
+  <w:abstractNum w:abstractNumId="14" w15:restartNumberingAfterBreak="0">
     <w:nsid w:val="3C2D41F5"/>
     <w:multiLevelType w:val="hybridMultilevel"/>
     <w:tmpl w:val="7CF6840C"/>
@@ -4656,7 +4735,7 @@
       </w:rPr>
     </w:lvl>
   </w:abstractNum>
-  <w:abstractNum w:abstractNumId="14" w15:restartNumberingAfterBreak="0">
+  <w:abstractNum w:abstractNumId="15" w15:restartNumberingAfterBreak="0">
     <w:nsid w:val="3CB05AF8"/>
     <w:multiLevelType w:val="hybridMultilevel"/>
     <w:tmpl w:val="A02E7566"/>
@@ -4769,7 +4848,7 @@
       </w:rPr>
     </w:lvl>
   </w:abstractNum>
-  <w:abstractNum w:abstractNumId="15" w15:restartNumberingAfterBreak="0">
+  <w:abstractNum w:abstractNumId="16" w15:restartNumberingAfterBreak="0">
     <w:nsid w:val="3F002348"/>
     <w:multiLevelType w:val="hybridMultilevel"/>
     <w:tmpl w:val="082CC022"/>
@@ -4882,7 +4961,7 @@
       </w:rPr>
     </w:lvl>
   </w:abstractNum>
-  <w:abstractNum w:abstractNumId="16" w15:restartNumberingAfterBreak="0">
+  <w:abstractNum w:abstractNumId="17" w15:restartNumberingAfterBreak="0">
     <w:nsid w:val="45981CBE"/>
     <w:multiLevelType w:val="hybridMultilevel"/>
     <w:tmpl w:val="CF882098"/>
@@ -4995,7 +5074,7 @@
       </w:rPr>
     </w:lvl>
   </w:abstractNum>
-  <w:abstractNum w:abstractNumId="17" w15:restartNumberingAfterBreak="0">
+  <w:abstractNum w:abstractNumId="18" w15:restartNumberingAfterBreak="0">
     <w:nsid w:val="45CB2D37"/>
     <w:multiLevelType w:val="hybridMultilevel"/>
     <w:tmpl w:val="5E0A1D5A"/>
@@ -5108,7 +5187,7 @@
       </w:rPr>
     </w:lvl>
   </w:abstractNum>
-  <w:abstractNum w:abstractNumId="18" w15:restartNumberingAfterBreak="0">
+  <w:abstractNum w:abstractNumId="19" w15:restartNumberingAfterBreak="0">
     <w:nsid w:val="4B374090"/>
     <w:multiLevelType w:val="hybridMultilevel"/>
     <w:tmpl w:val="1E947026"/>
@@ -5221,7 +5300,7 @@
       </w:rPr>
     </w:lvl>
   </w:abstractNum>
-  <w:abstractNum w:abstractNumId="19" w15:restartNumberingAfterBreak="0">
+  <w:abstractNum w:abstractNumId="20" w15:restartNumberingAfterBreak="0">
     <w:nsid w:val="4EFE29F1"/>
     <w:multiLevelType w:val="hybridMultilevel"/>
     <w:tmpl w:val="79B245AC"/>
@@ -5334,7 +5413,7 @@
       </w:rPr>
     </w:lvl>
   </w:abstractNum>
-  <w:abstractNum w:abstractNumId="20" w15:restartNumberingAfterBreak="0">
+  <w:abstractNum w:abstractNumId="21" w15:restartNumberingAfterBreak="0">
     <w:nsid w:val="526D6B12"/>
     <w:multiLevelType w:val="hybridMultilevel"/>
     <w:tmpl w:val="D1E4C778"/>
@@ -5420,7 +5499,7 @@
       </w:pPr>
     </w:lvl>
   </w:abstractNum>
-  <w:abstractNum w:abstractNumId="21" w15:restartNumberingAfterBreak="0">
+  <w:abstractNum w:abstractNumId="22" w15:restartNumberingAfterBreak="0">
     <w:nsid w:val="5713419D"/>
     <w:multiLevelType w:val="hybridMultilevel"/>
     <w:tmpl w:val="AB2ADD26"/>
@@ -5533,7 +5612,7 @@
       </w:rPr>
     </w:lvl>
   </w:abstractNum>
-  <w:abstractNum w:abstractNumId="22" w15:restartNumberingAfterBreak="0">
+  <w:abstractNum w:abstractNumId="23" w15:restartNumberingAfterBreak="0">
     <w:nsid w:val="57FE7803"/>
     <w:multiLevelType w:val="hybridMultilevel"/>
     <w:tmpl w:val="C512F528"/>
@@ -5619,7 +5698,7 @@
       </w:pPr>
     </w:lvl>
   </w:abstractNum>
-  <w:abstractNum w:abstractNumId="23" w15:restartNumberingAfterBreak="0">
+  <w:abstractNum w:abstractNumId="24" w15:restartNumberingAfterBreak="0">
     <w:nsid w:val="5869068F"/>
     <w:multiLevelType w:val="hybridMultilevel"/>
     <w:tmpl w:val="9B26A56A"/>
@@ -5732,7 +5811,7 @@
       </w:rPr>
     </w:lvl>
   </w:abstractNum>
-  <w:abstractNum w:abstractNumId="24" w15:restartNumberingAfterBreak="0">
+  <w:abstractNum w:abstractNumId="25" w15:restartNumberingAfterBreak="0">
     <w:nsid w:val="5EC14996"/>
     <w:multiLevelType w:val="hybridMultilevel"/>
     <w:tmpl w:val="83AAB77A"/>
@@ -5845,7 +5924,7 @@
       </w:rPr>
     </w:lvl>
   </w:abstractNum>
-  <w:abstractNum w:abstractNumId="25" w15:restartNumberingAfterBreak="0">
+  <w:abstractNum w:abstractNumId="26" w15:restartNumberingAfterBreak="0">
     <w:nsid w:val="5FEF2F56"/>
     <w:multiLevelType w:val="hybridMultilevel"/>
     <w:tmpl w:val="7526A2E2"/>
@@ -5958,7 +6037,7 @@
       </w:rPr>
     </w:lvl>
   </w:abstractNum>
-  <w:abstractNum w:abstractNumId="26" w15:restartNumberingAfterBreak="0">
+  <w:abstractNum w:abstractNumId="27" w15:restartNumberingAfterBreak="0">
     <w:nsid w:val="690C2EDF"/>
     <w:multiLevelType w:val="hybridMultilevel"/>
     <w:tmpl w:val="B694D66C"/>
@@ -6071,7 +6150,7 @@
       </w:rPr>
     </w:lvl>
   </w:abstractNum>
-  <w:abstractNum w:abstractNumId="27" w15:restartNumberingAfterBreak="0">
+  <w:abstractNum w:abstractNumId="28" w15:restartNumberingAfterBreak="0">
     <w:nsid w:val="6FFF66BB"/>
     <w:multiLevelType w:val="hybridMultilevel"/>
     <w:tmpl w:val="E2B6241A"/>
@@ -6184,7 +6263,7 @@
       </w:rPr>
     </w:lvl>
   </w:abstractNum>
-  <w:abstractNum w:abstractNumId="28" w15:restartNumberingAfterBreak="0">
+  <w:abstractNum w:abstractNumId="29" w15:restartNumberingAfterBreak="0">
     <w:nsid w:val="72212285"/>
     <w:multiLevelType w:val="hybridMultilevel"/>
     <w:tmpl w:val="04AC907E"/>
@@ -6297,7 +6376,7 @@
       </w:rPr>
     </w:lvl>
   </w:abstractNum>
-  <w:abstractNum w:abstractNumId="29" w15:restartNumberingAfterBreak="0">
+  <w:abstractNum w:abstractNumId="30" w15:restartNumberingAfterBreak="0">
     <w:nsid w:val="73C80B91"/>
     <w:multiLevelType w:val="hybridMultilevel"/>
     <w:tmpl w:val="B2BA3EA4"/>
@@ -6410,7 +6489,7 @@
       </w:rPr>
     </w:lvl>
   </w:abstractNum>
-  <w:abstractNum w:abstractNumId="30" w15:restartNumberingAfterBreak="0">
+  <w:abstractNum w:abstractNumId="31" w15:restartNumberingAfterBreak="0">
     <w:nsid w:val="752D12BF"/>
     <w:multiLevelType w:val="hybridMultilevel"/>
     <w:tmpl w:val="9CD8A4D0"/>
@@ -6523,7 +6602,7 @@
       </w:rPr>
     </w:lvl>
   </w:abstractNum>
-  <w:abstractNum w:abstractNumId="31" w15:restartNumberingAfterBreak="0">
+  <w:abstractNum w:abstractNumId="32" w15:restartNumberingAfterBreak="0">
     <w:nsid w:val="772A4A14"/>
     <w:multiLevelType w:val="hybridMultilevel"/>
     <w:tmpl w:val="5DF2A29E"/>
@@ -6636,7 +6715,7 @@
       </w:rPr>
     </w:lvl>
   </w:abstractNum>
-  <w:abstractNum w:abstractNumId="32" w15:restartNumberingAfterBreak="0">
+  <w:abstractNum w:abstractNumId="33" w15:restartNumberingAfterBreak="0">
     <w:nsid w:val="7AAF5F2F"/>
     <w:multiLevelType w:val="hybridMultilevel"/>
     <w:tmpl w:val="B1DE29A2"/>
@@ -6749,7 +6828,7 @@
       </w:rPr>
     </w:lvl>
   </w:abstractNum>
-  <w:abstractNum w:abstractNumId="33" w15:restartNumberingAfterBreak="0">
+  <w:abstractNum w:abstractNumId="34" w15:restartNumberingAfterBreak="0">
     <w:nsid w:val="7B3A2C73"/>
     <w:multiLevelType w:val="hybridMultilevel"/>
     <w:tmpl w:val="45EA94EE"/>
@@ -6862,7 +6941,7 @@
       </w:rPr>
     </w:lvl>
   </w:abstractNum>
-  <w:abstractNum w:abstractNumId="34" w15:restartNumberingAfterBreak="0">
+  <w:abstractNum w:abstractNumId="35" w15:restartNumberingAfterBreak="0">
     <w:nsid w:val="7CEB1AE5"/>
     <w:multiLevelType w:val="hybridMultilevel"/>
     <w:tmpl w:val="80EC73E6"/>
@@ -6976,31 +7055,31 @@
     </w:lvl>
   </w:abstractNum>
   <w:num w:numId="1">
-    <w:abstractNumId w:val="6"/>
+    <w:abstractNumId w:val="7"/>
   </w:num>
   <w:num w:numId="2">
     <w:abstractNumId w:val="2"/>
   </w:num>
   <w:num w:numId="3">
-    <w:abstractNumId w:val="29"/>
+    <w:abstractNumId w:val="30"/>
   </w:num>
   <w:num w:numId="4">
-    <w:abstractNumId w:val="15"/>
+    <w:abstractNumId w:val="16"/>
   </w:num>
   <w:num w:numId="5">
-    <w:abstractNumId w:val="16"/>
+    <w:abstractNumId w:val="17"/>
   </w:num>
   <w:num w:numId="6">
-    <w:abstractNumId w:val="12"/>
+    <w:abstractNumId w:val="13"/>
   </w:num>
   <w:num w:numId="7">
     <w:abstractNumId w:val="5"/>
   </w:num>
   <w:num w:numId="8">
-    <w:abstractNumId w:val="30"/>
+    <w:abstractNumId w:val="31"/>
   </w:num>
   <w:num w:numId="9">
-    <w:abstractNumId w:val="27"/>
+    <w:abstractNumId w:val="28"/>
   </w:num>
   <w:num w:numId="10">
     <w:abstractNumId w:val="3"/>
@@ -7009,76 +7088,79 @@
     <w:abstractNumId w:val="1"/>
   </w:num>
   <w:num w:numId="12">
-    <w:abstractNumId w:val="7"/>
+    <w:abstractNumId w:val="8"/>
   </w:num>
   <w:num w:numId="13">
-    <w:abstractNumId w:val="31"/>
+    <w:abstractNumId w:val="32"/>
   </w:num>
   <w:num w:numId="14">
-    <w:abstractNumId w:val="17"/>
+    <w:abstractNumId w:val="18"/>
   </w:num>
   <w:num w:numId="15">
-    <w:abstractNumId w:val="14"/>
+    <w:abstractNumId w:val="15"/>
   </w:num>
   <w:num w:numId="16">
+    <w:abstractNumId w:val="26"/>
+  </w:num>
+  <w:num w:numId="17">
     <w:abstractNumId w:val="25"/>
   </w:num>
-  <w:num w:numId="17">
-    <w:abstractNumId w:val="24"/>
-  </w:num>
   <w:num w:numId="18">
-    <w:abstractNumId w:val="33"/>
+    <w:abstractNumId w:val="34"/>
   </w:num>
   <w:num w:numId="19">
-    <w:abstractNumId w:val="28"/>
+    <w:abstractNumId w:val="29"/>
   </w:num>
   <w:num w:numId="20">
     <w:abstractNumId w:val="0"/>
   </w:num>
   <w:num w:numId="21">
-    <w:abstractNumId w:val="32"/>
+    <w:abstractNumId w:val="33"/>
   </w:num>
   <w:num w:numId="22">
-    <w:abstractNumId w:val="34"/>
+    <w:abstractNumId w:val="35"/>
   </w:num>
   <w:num w:numId="23">
-    <w:abstractNumId w:val="19"/>
+    <w:abstractNumId w:val="20"/>
   </w:num>
   <w:num w:numId="24">
-    <w:abstractNumId w:val="21"/>
+    <w:abstractNumId w:val="22"/>
   </w:num>
   <w:num w:numId="25">
-    <w:abstractNumId w:val="11"/>
+    <w:abstractNumId w:val="12"/>
   </w:num>
   <w:num w:numId="26">
     <w:abstractNumId w:val="4"/>
   </w:num>
   <w:num w:numId="27">
-    <w:abstractNumId w:val="26"/>
+    <w:abstractNumId w:val="27"/>
   </w:num>
   <w:num w:numId="28">
-    <w:abstractNumId w:val="20"/>
+    <w:abstractNumId w:val="21"/>
   </w:num>
   <w:num w:numId="29">
-    <w:abstractNumId w:val="18"/>
+    <w:abstractNumId w:val="19"/>
   </w:num>
   <w:num w:numId="30">
+    <w:abstractNumId w:val="11"/>
+  </w:num>
+  <w:num w:numId="31">
+    <w:abstractNumId w:val="23"/>
+  </w:num>
+  <w:num w:numId="32">
     <w:abstractNumId w:val="10"/>
   </w:num>
-  <w:num w:numId="31">
-    <w:abstractNumId w:val="22"/>
-  </w:num>
-  <w:num w:numId="32">
+  <w:num w:numId="33">
     <w:abstractNumId w:val="9"/>
   </w:num>
-  <w:num w:numId="33">
-    <w:abstractNumId w:val="8"/>
-  </w:num>
   <w:num w:numId="34">
-    <w:abstractNumId w:val="13"/>
+    <w:abstractNumId w:val="14"/>
   </w:num>
   <w:num w:numId="35">
-    <w:abstractNumId w:val="23"/>
+    <w:abstractNumId w:val="24"/>
+  </w:num>
+  <w:num w:numId="36">
+    <w:abstractNumId w:val="6"/>
   </w:num>
 </w:numbering>
 </file>

</xml_diff>

<commit_message>
Error Page Added, Minify css/js, Separation src file of css and JS on Development/Production State
</commit_message>
<xml_diff>
--- a/DevelopmentLog.docx
+++ b/DevelopmentLog.docx
@@ -63,8 +63,18 @@
           <w:color w:val="auto"/>
           <w:u w:val="none"/>
         </w:rPr>
-        <w:t>Admin SideBar</w:t>
-      </w:r>
+        <w:t xml:space="preserve">Admin </w:t>
+      </w:r>
+      <w:proofErr w:type="spellStart"/>
+      <w:r>
+        <w:rPr>
+          <w:rStyle w:val="Hyperlink"/>
+          <w:color w:val="auto"/>
+          <w:u w:val="none"/>
+        </w:rPr>
+        <w:t>SideBar</w:t>
+      </w:r>
+      <w:proofErr w:type="spellEnd"/>
     </w:p>
     <w:p>
       <w:pPr>
@@ -117,9 +127,11 @@
       <w:pPr>
         <w:pStyle w:val="Heading2"/>
       </w:pPr>
+      <w:proofErr w:type="spellStart"/>
       <w:r>
         <w:t>SideBar</w:t>
       </w:r>
+      <w:proofErr w:type="spellEnd"/>
     </w:p>
     <w:p>
       <w:hyperlink r:id="rId8" w:history="1">
@@ -140,6 +152,11 @@
       </w:r>
     </w:p>
     <w:p>
+      <w:pPr>
+        <w:rPr>
+          <w:rStyle w:val="Hyperlink"/>
+        </w:rPr>
+      </w:pPr>
       <w:hyperlink r:id="rId9" w:history="1">
         <w:r>
           <w:rPr>
@@ -149,6 +166,7 @@
         </w:r>
       </w:hyperlink>
     </w:p>
+    <w:p/>
     <w:p>
       <w:pPr>
         <w:pStyle w:val="Heading2"/>
@@ -273,7 +291,6 @@
           <w:rStyle w:val="Hyperlink"/>
           <w:rFonts w:ascii="Microsoft New Tai Lue" w:hAnsi="Microsoft New Tai Lue" w:cs="Microsoft New Tai Lue"/>
         </w:rPr>
-        <w:lastRenderedPageBreak/>
         <w:t>https://otakumode.com/shop/pickup/gw-sale</w:t>
       </w:r>
     </w:p>
@@ -359,6 +376,66 @@
     </w:p>
     <w:p>
       <w:pPr>
+        <w:spacing w:line="360" w:lineRule="auto"/>
+        <w:rPr>
+          <w:rStyle w:val="Hyperlink"/>
+          <w:rFonts w:ascii="Microsoft New Tai Lue" w:hAnsi="Microsoft New Tai Lue" w:cs="Microsoft New Tai Lue"/>
+          <w:color w:val="auto"/>
+          <w:u w:val="none"/>
+        </w:rPr>
+      </w:pPr>
+      <w:r>
+        <w:rPr>
+          <w:rStyle w:val="Hyperlink"/>
+          <w:rFonts w:ascii="Microsoft New Tai Lue" w:hAnsi="Microsoft New Tai Lue" w:cs="Microsoft New Tai Lue"/>
+          <w:color w:val="auto"/>
+          <w:u w:val="none"/>
+        </w:rPr>
+        <w:t>Error</w:t>
+      </w:r>
+    </w:p>
+    <w:p>
+      <w:pPr>
+        <w:spacing w:line="360" w:lineRule="auto"/>
+        <w:rPr>
+          <w:rStyle w:val="Hyperlink"/>
+          <w:rFonts w:ascii="Microsoft New Tai Lue" w:hAnsi="Microsoft New Tai Lue" w:cs="Microsoft New Tai Lue"/>
+          <w:color w:val="auto"/>
+          <w:u w:val="none"/>
+        </w:rPr>
+      </w:pPr>
+      <w:hyperlink r:id="rId16" w:history="1">
+        <w:r>
+          <w:rPr>
+            <w:rStyle w:val="Hyperlink"/>
+            <w:rFonts w:ascii="Microsoft New Tai Lue" w:hAnsi="Microsoft New Tai Lue" w:cs="Microsoft New Tai Lue"/>
+          </w:rPr>
+          <w:t>https://www.klaviyo.com/blog/ecommerce-404-pages</w:t>
+        </w:r>
+      </w:hyperlink>
+    </w:p>
+    <w:p>
+      <w:pPr>
+        <w:spacing w:line="360" w:lineRule="auto"/>
+        <w:rPr>
+          <w:rStyle w:val="Hyperlink"/>
+          <w:rFonts w:ascii="Microsoft New Tai Lue" w:hAnsi="Microsoft New Tai Lue" w:cs="Microsoft New Tai Lue"/>
+          <w:color w:val="auto"/>
+          <w:u w:val="none"/>
+        </w:rPr>
+      </w:pPr>
+      <w:r>
+        <w:rPr>
+          <w:rStyle w:val="Hyperlink"/>
+          <w:rFonts w:ascii="Microsoft New Tai Lue" w:hAnsi="Microsoft New Tai Lue" w:cs="Microsoft New Tai Lue"/>
+          <w:color w:val="auto"/>
+          <w:u w:val="none"/>
+        </w:rPr>
+        <w:t>https://storyset.com/illustration/500-internal-server-error/pana</w:t>
+      </w:r>
+    </w:p>
+    <w:p>
+      <w:pPr>
         <w:pStyle w:val="Heading2"/>
       </w:pPr>
       <w:r>
@@ -375,9 +452,11 @@
         <w:pStyle w:val="Heading2"/>
         <w:spacing w:line="360" w:lineRule="auto"/>
       </w:pPr>
+      <w:proofErr w:type="spellStart"/>
       <w:r>
         <w:t>Css</w:t>
       </w:r>
+      <w:proofErr w:type="spellEnd"/>
       <w:r>
         <w:t xml:space="preserve"> &amp; JS</w:t>
       </w:r>
@@ -403,7 +482,7 @@
           <w:rFonts w:ascii="Microsoft New Tai Lue" w:hAnsi="Microsoft New Tai Lue" w:cs="Microsoft New Tai Lue"/>
         </w:rPr>
       </w:pPr>
-      <w:hyperlink r:id="rId16" w:history="1">
+      <w:hyperlink r:id="rId17" w:history="1">
         <w:r>
           <w:rPr>
             <w:rStyle w:val="Hyperlink"/>
@@ -434,11 +513,19 @@
           <w:rFonts w:ascii="Microsoft New Tai Lue" w:hAnsi="Microsoft New Tai Lue" w:cs="Microsoft New Tai Lue"/>
         </w:rPr>
       </w:pPr>
+      <w:proofErr w:type="spellStart"/>
       <w:r>
         <w:rPr>
           <w:rFonts w:ascii="Microsoft New Tai Lue" w:hAnsi="Microsoft New Tai Lue" w:cs="Microsoft New Tai Lue"/>
         </w:rPr>
-        <w:t>Jquery 3.5.1</w:t>
+        <w:t>Jquery</w:t>
+      </w:r>
+      <w:proofErr w:type="spellEnd"/>
+      <w:r>
+        <w:rPr>
+          <w:rFonts w:ascii="Microsoft New Tai Lue" w:hAnsi="Microsoft New Tai Lue" w:cs="Microsoft New Tai Lue"/>
+        </w:rPr>
+        <w:t xml:space="preserve"> 3.5.1</w:t>
       </w:r>
     </w:p>
     <w:p>
@@ -482,7 +569,7 @@
           <w:rFonts w:ascii="Microsoft New Tai Lue" w:hAnsi="Microsoft New Tai Lue" w:cs="Microsoft New Tai Lue"/>
         </w:rPr>
       </w:pPr>
-      <w:hyperlink r:id="rId17" w:history="1">
+      <w:hyperlink r:id="rId18" w:history="1">
         <w:r>
           <w:rPr>
             <w:rStyle w:val="Hyperlink"/>
@@ -525,6 +612,7 @@
         <w:pStyle w:val="Heading1"/>
       </w:pPr>
       <w:r>
+        <w:lastRenderedPageBreak/>
         <w:t>Development</w:t>
       </w:r>
     </w:p>
@@ -581,55 +669,307 @@
         </w:numPr>
       </w:pPr>
       <w:r>
-        <w:t>Added to Github</w:t>
-      </w:r>
+        <w:t xml:space="preserve">Added to </w:t>
+      </w:r>
+      <w:proofErr w:type="spellStart"/>
+      <w:r>
+        <w:t>Github</w:t>
+      </w:r>
+      <w:proofErr w:type="spellEnd"/>
     </w:p>
     <w:p>
       <w:pPr>
         <w:pStyle w:val="Heading2"/>
       </w:pPr>
       <w:r>
+        <w:t>8 March 2021</w:t>
+      </w:r>
+    </w:p>
+    <w:p>
+      <w:pPr>
+        <w:pStyle w:val="ListParagraph"/>
+        <w:numPr>
+          <w:ilvl w:val="0"/>
+          <w:numId w:val="2"/>
+        </w:numPr>
+      </w:pPr>
+      <w:r>
+        <w:t>Added SVG Logo for the website</w:t>
+      </w:r>
+    </w:p>
+    <w:p>
+      <w:pPr>
+        <w:pStyle w:val="ListParagraph"/>
+        <w:numPr>
+          <w:ilvl w:val="0"/>
+          <w:numId w:val="2"/>
+        </w:numPr>
+      </w:pPr>
+      <w:r>
+        <w:t>Created Header Nav bar with 2 different style on mobile and desktop</w:t>
+      </w:r>
+      <w:r>
+        <w:t>,</w:t>
+      </w:r>
+    </w:p>
+    <w:p>
+      <w:pPr>
+        <w:pStyle w:val="ListParagraph"/>
+        <w:numPr>
+          <w:ilvl w:val="0"/>
+          <w:numId w:val="2"/>
+        </w:numPr>
+      </w:pPr>
+      <w:r>
+        <w:t>Created Footer</w:t>
+      </w:r>
+    </w:p>
+    <w:p>
+      <w:pPr>
+        <w:pStyle w:val="Heading2"/>
+      </w:pPr>
+      <w:r>
+        <w:t>9 March 2021</w:t>
+      </w:r>
+    </w:p>
+    <w:p>
+      <w:pPr>
+        <w:pStyle w:val="ListParagraph"/>
+        <w:numPr>
+          <w:ilvl w:val="0"/>
+          <w:numId w:val="3"/>
+        </w:numPr>
+      </w:pPr>
+      <w:r>
+        <w:t>Created Login page taken from template online.</w:t>
+      </w:r>
+    </w:p>
+    <w:p>
+      <w:pPr>
+        <w:pStyle w:val="ListParagraph"/>
+        <w:numPr>
+          <w:ilvl w:val="0"/>
+          <w:numId w:val="3"/>
+        </w:numPr>
+      </w:pPr>
+      <w:r>
+        <w:t xml:space="preserve">Hooked the navigation header link to the Login page and </w:t>
+      </w:r>
+      <w:r>
+        <w:t>vice versa.</w:t>
+      </w:r>
+    </w:p>
+    <w:p>
+      <w:pPr>
+        <w:pStyle w:val="Heading2"/>
+      </w:pPr>
+      <w:r>
+        <w:t>12 March 2021</w:t>
+      </w:r>
+    </w:p>
+    <w:p>
+      <w:pPr>
+        <w:pStyle w:val="ListParagraph"/>
+        <w:numPr>
+          <w:ilvl w:val="0"/>
+          <w:numId w:val="4"/>
+        </w:numPr>
+      </w:pPr>
+      <w:r>
+        <w:t>Added Bootstrap carousel for homepage topmost banner with picture as well taken from online resource.</w:t>
+      </w:r>
+    </w:p>
+    <w:p>
+      <w:pPr>
+        <w:pStyle w:val="Heading2"/>
+      </w:pPr>
+      <w:r>
+        <w:t>15 March 2021</w:t>
+      </w:r>
+    </w:p>
+    <w:p>
+      <w:pPr>
+        <w:pStyle w:val="ListParagraph"/>
+        <w:numPr>
+          <w:ilvl w:val="0"/>
+          <w:numId w:val="4"/>
+        </w:numPr>
+      </w:pPr>
+      <w:r>
+        <w:t>Added Recipe Area with Owl Carousel with button event.</w:t>
+      </w:r>
+    </w:p>
+    <w:p>
+      <w:pPr>
+        <w:pStyle w:val="Heading2"/>
+      </w:pPr>
+      <w:r>
+        <w:t>16 March 2021</w:t>
+      </w:r>
+    </w:p>
+    <w:p>
+      <w:pPr>
+        <w:pStyle w:val="ListParagraph"/>
+        <w:numPr>
+          <w:ilvl w:val="0"/>
+          <w:numId w:val="4"/>
+        </w:numPr>
+      </w:pPr>
+      <w:r>
+        <w:t>Added Super Price of the Week Area with Owl Carousel</w:t>
+      </w:r>
+    </w:p>
+    <w:p>
+      <w:pPr>
+        <w:pStyle w:val="ListParagraph"/>
+        <w:numPr>
+          <w:ilvl w:val="0"/>
+          <w:numId w:val="4"/>
+        </w:numPr>
+      </w:pPr>
+      <w:r>
+        <w:t>Added Card in between the Banner and the middle section of recipe and Super price of the week.</w:t>
+      </w:r>
+    </w:p>
+    <w:p>
+      <w:pPr>
+        <w:pStyle w:val="ListParagraph"/>
+        <w:numPr>
+          <w:ilvl w:val="0"/>
+          <w:numId w:val="4"/>
+        </w:numPr>
+      </w:pPr>
+      <w:r>
+        <w:t>Added animation on hover with button.</w:t>
+      </w:r>
+    </w:p>
+    <w:p>
+      <w:pPr>
+        <w:pStyle w:val="Heading2"/>
+      </w:pPr>
+      <w:r>
+        <w:t>17 March 2021</w:t>
+      </w:r>
+    </w:p>
+    <w:p>
+      <w:pPr>
+        <w:pStyle w:val="ListParagraph"/>
+        <w:numPr>
+          <w:ilvl w:val="0"/>
+          <w:numId w:val="5"/>
+        </w:numPr>
+      </w:pPr>
+      <w:r>
+        <w:t>Added Nav bar sticky if the user is scrolling down larger than the nav bar height on mobile and desktop.</w:t>
+      </w:r>
+    </w:p>
+    <w:p>
+      <w:pPr>
+        <w:pStyle w:val="ListParagraph"/>
+        <w:numPr>
+          <w:ilvl w:val="0"/>
+          <w:numId w:val="5"/>
+        </w:numPr>
+      </w:pPr>
+      <w:r>
+        <w:t>Added Latest Product section which basically just a copy of the Product card.</w:t>
+      </w:r>
+    </w:p>
+    <w:p>
+      <w:pPr>
+        <w:pStyle w:val="ListParagraph"/>
+        <w:numPr>
+          <w:ilvl w:val="0"/>
+          <w:numId w:val="5"/>
+        </w:numPr>
+      </w:pPr>
+      <w:r>
+        <w:t>Added Some sales pitch to populate Home page.</w:t>
+      </w:r>
+    </w:p>
+    <w:p>
+      <w:pPr>
+        <w:pStyle w:val="ListParagraph"/>
+        <w:numPr>
+          <w:ilvl w:val="0"/>
+          <w:numId w:val="5"/>
+        </w:numPr>
+      </w:pPr>
+      <w:r>
+        <w:t>Home page</w:t>
+      </w:r>
+      <w:r>
+        <w:t xml:space="preserve"> temp</w:t>
+      </w:r>
+      <w:r>
+        <w:t xml:space="preserve"> view is completed</w:t>
+      </w:r>
+      <w:r>
+        <w:t>.</w:t>
+      </w:r>
+    </w:p>
+    <w:p>
+      <w:pPr>
+        <w:pStyle w:val="Heading2"/>
+      </w:pPr>
+      <w:r>
+        <w:t>20 March 2021</w:t>
+      </w:r>
+    </w:p>
+    <w:p>
+      <w:pPr>
+        <w:pStyle w:val="ListParagraph"/>
+        <w:numPr>
+          <w:ilvl w:val="0"/>
+          <w:numId w:val="7"/>
+        </w:numPr>
+      </w:pPr>
+      <w:r>
+        <w:t>Changed Login form to using modal instead of directing to another page.</w:t>
+      </w:r>
+    </w:p>
+    <w:p>
+      <w:pPr>
+        <w:pStyle w:val="ListParagraph"/>
+      </w:pPr>
+      <w:r>
         <w:lastRenderedPageBreak/>
-        <w:t>8 March 2021</w:t>
-      </w:r>
-    </w:p>
-    <w:p>
-      <w:pPr>
-        <w:pStyle w:val="ListParagraph"/>
-        <w:numPr>
-          <w:ilvl w:val="0"/>
-          <w:numId w:val="2"/>
-        </w:numPr>
-      </w:pPr>
-      <w:r>
-        <w:t>Added SVG Logo for the website</w:t>
-      </w:r>
-    </w:p>
-    <w:p>
-      <w:pPr>
-        <w:pStyle w:val="ListParagraph"/>
-        <w:numPr>
-          <w:ilvl w:val="0"/>
-          <w:numId w:val="2"/>
-        </w:numPr>
-      </w:pPr>
-      <w:r>
-        <w:t>Created Header Nav bar with 2 different style on mobile and desktop</w:t>
-      </w:r>
-      <w:r>
-        <w:t>,</w:t>
-      </w:r>
-    </w:p>
-    <w:p>
-      <w:pPr>
-        <w:pStyle w:val="ListParagraph"/>
-        <w:numPr>
-          <w:ilvl w:val="0"/>
-          <w:numId w:val="2"/>
-        </w:numPr>
-      </w:pPr>
-      <w:r>
-        <w:t>Created Footer</w:t>
+        <w:t>The reason being that the bootstrap version the template is using is v4.4 and we are using 5.0 beta1. Although it might work, I decided to look for another template which I think is better. With modal the user did not have to go back and forth just to login.</w:t>
+      </w:r>
+    </w:p>
+    <w:p>
+      <w:pPr>
+        <w:pStyle w:val="ListParagraph"/>
+        <w:numPr>
+          <w:ilvl w:val="0"/>
+          <w:numId w:val="7"/>
+        </w:numPr>
+      </w:pPr>
+      <w:r>
+        <w:t>Added Signup as well, the signup and login tab might not be noticeable for the user, need some ideas to make it more visible and clickable looking.</w:t>
+      </w:r>
+    </w:p>
+    <w:p>
+      <w:pPr>
+        <w:pStyle w:val="ListParagraph"/>
+        <w:numPr>
+          <w:ilvl w:val="0"/>
+          <w:numId w:val="7"/>
+        </w:numPr>
+      </w:pPr>
+      <w:r>
+        <w:t xml:space="preserve">Added </w:t>
+      </w:r>
+      <w:proofErr w:type="spellStart"/>
+      <w:r>
+        <w:t>Javascript</w:t>
+      </w:r>
+      <w:proofErr w:type="spellEnd"/>
+      <w:r>
+        <w:t xml:space="preserve"> validation for the form by using Regex</w:t>
+      </w:r>
+      <w:r>
+        <w:t>.</w:t>
       </w:r>
     </w:p>
     <w:p>
@@ -637,34 +977,73 @@
         <w:pStyle w:val="Heading2"/>
       </w:pPr>
       <w:r>
-        <w:t>9 March 2021</w:t>
-      </w:r>
-    </w:p>
-    <w:p>
-      <w:pPr>
-        <w:pStyle w:val="ListParagraph"/>
-        <w:numPr>
-          <w:ilvl w:val="0"/>
-          <w:numId w:val="3"/>
-        </w:numPr>
-      </w:pPr>
-      <w:r>
-        <w:t>Created Login page taken from template online.</w:t>
-      </w:r>
-    </w:p>
-    <w:p>
-      <w:pPr>
-        <w:pStyle w:val="ListParagraph"/>
-        <w:numPr>
-          <w:ilvl w:val="0"/>
-          <w:numId w:val="3"/>
-        </w:numPr>
-      </w:pPr>
-      <w:r>
-        <w:t xml:space="preserve">Hooked the navigation header link to the Login page and </w:t>
-      </w:r>
-      <w:r>
-        <w:t>vice versa.</w:t>
+        <w:t>21 March 2021</w:t>
+      </w:r>
+    </w:p>
+    <w:p>
+      <w:pPr>
+        <w:pStyle w:val="ListParagraph"/>
+        <w:numPr>
+          <w:ilvl w:val="0"/>
+          <w:numId w:val="8"/>
+        </w:numPr>
+      </w:pPr>
+      <w:r>
+        <w:t>Added Vue JS to handle categories search bar change.</w:t>
+      </w:r>
+    </w:p>
+    <w:p>
+      <w:pPr>
+        <w:pStyle w:val="ListParagraph"/>
+        <w:numPr>
+          <w:ilvl w:val="0"/>
+          <w:numId w:val="8"/>
+        </w:numPr>
+      </w:pPr>
+      <w:r>
+        <w:t>Fixed bugs on the navigation and body content did not have correct margin when changing viewport on mobile from landscape to portrait and vice versa.</w:t>
+      </w:r>
+    </w:p>
+    <w:p>
+      <w:pPr>
+        <w:pStyle w:val="ListParagraph"/>
+        <w:numPr>
+          <w:ilvl w:val="0"/>
+          <w:numId w:val="8"/>
+        </w:numPr>
+      </w:pPr>
+      <w:r>
+        <w:t>Added links to connect things together with login modal.</w:t>
+      </w:r>
+    </w:p>
+    <w:p>
+      <w:pPr>
+        <w:pStyle w:val="ListParagraph"/>
+        <w:numPr>
+          <w:ilvl w:val="0"/>
+          <w:numId w:val="8"/>
+        </w:numPr>
+      </w:pPr>
+      <w:r>
+        <w:t>SOL change on login modal</w:t>
+      </w:r>
+    </w:p>
+    <w:p>
+      <w:pPr>
+        <w:pStyle w:val="ListParagraph"/>
+        <w:numPr>
+          <w:ilvl w:val="0"/>
+          <w:numId w:val="8"/>
+        </w:numPr>
+      </w:pPr>
+      <w:r>
+        <w:t xml:space="preserve">Delete old login </w:t>
+      </w:r>
+      <w:r>
+        <w:t>page and the methods in controller</w:t>
+      </w:r>
+      <w:r>
+        <w:t>.</w:t>
       </w:r>
     </w:p>
     <w:p>
@@ -672,19 +1051,37 @@
         <w:pStyle w:val="Heading2"/>
       </w:pPr>
       <w:r>
-        <w:t>12 March 2021</w:t>
-      </w:r>
-    </w:p>
-    <w:p>
-      <w:pPr>
-        <w:pStyle w:val="ListParagraph"/>
-        <w:numPr>
-          <w:ilvl w:val="0"/>
-          <w:numId w:val="4"/>
-        </w:numPr>
-      </w:pPr>
-      <w:r>
-        <w:t>Added Bootstrap carousel for homepage topmost banner with picture as well taken from online resource.</w:t>
+        <w:t>22 March 2021</w:t>
+      </w:r>
+    </w:p>
+    <w:p>
+      <w:pPr>
+        <w:pStyle w:val="ListParagraph"/>
+        <w:numPr>
+          <w:ilvl w:val="0"/>
+          <w:numId w:val="10"/>
+        </w:numPr>
+      </w:pPr>
+      <w:r>
+        <w:t xml:space="preserve">Temporary </w:t>
+      </w:r>
+      <w:r>
+        <w:t xml:space="preserve">visual </w:t>
+      </w:r>
+      <w:r>
+        <w:t>bug fixes on carousel</w:t>
+      </w:r>
+    </w:p>
+    <w:p>
+      <w:pPr>
+        <w:pStyle w:val="ListParagraph"/>
+        <w:numPr>
+          <w:ilvl w:val="0"/>
+          <w:numId w:val="10"/>
+        </w:numPr>
+      </w:pPr>
+      <w:r>
+        <w:t>Product page UI Added</w:t>
       </w:r>
     </w:p>
     <w:p>
@@ -692,63 +1089,144 @@
         <w:pStyle w:val="Heading2"/>
       </w:pPr>
       <w:r>
-        <w:t>15 March 2021</w:t>
-      </w:r>
-    </w:p>
-    <w:p>
-      <w:pPr>
-        <w:pStyle w:val="ListParagraph"/>
-        <w:numPr>
-          <w:ilvl w:val="0"/>
-          <w:numId w:val="4"/>
-        </w:numPr>
-      </w:pPr>
-      <w:r>
-        <w:t>Added Recipe Area with Owl Carousel with button event.</w:t>
-      </w:r>
+        <w:t>26 March 2021</w:t>
+      </w:r>
+    </w:p>
+    <w:p>
+      <w:pPr>
+        <w:pStyle w:val="ListParagraph"/>
+        <w:numPr>
+          <w:ilvl w:val="0"/>
+          <w:numId w:val="11"/>
+        </w:numPr>
+      </w:pPr>
+      <w:r>
+        <w:t>Product page UI completed.</w:t>
+      </w:r>
+    </w:p>
+    <w:p>
+      <w:pPr>
+        <w:pStyle w:val="ListParagraph"/>
+        <w:numPr>
+          <w:ilvl w:val="0"/>
+          <w:numId w:val="11"/>
+        </w:numPr>
+      </w:pPr>
+      <w:r>
+        <w:t>Recipe page UI completed.</w:t>
+      </w:r>
+    </w:p>
+    <w:p>
+      <w:pPr>
+        <w:pStyle w:val="ListParagraph"/>
+        <w:numPr>
+          <w:ilvl w:val="0"/>
+          <w:numId w:val="11"/>
+        </w:numPr>
+      </w:pPr>
+      <w:r>
+        <w:t>Contact page UI completed.</w:t>
+      </w:r>
+    </w:p>
+    <w:p>
+      <w:pPr>
+        <w:pStyle w:val="ListParagraph"/>
+        <w:numPr>
+          <w:ilvl w:val="0"/>
+          <w:numId w:val="11"/>
+        </w:numPr>
+      </w:pPr>
+      <w:r>
+        <w:t>Fixed</w:t>
+      </w:r>
+      <w:r>
+        <w:t xml:space="preserve"> unintended</w:t>
+      </w:r>
+      <w:r>
+        <w:t xml:space="preserve"> visual bug on </w:t>
+      </w:r>
+      <w:proofErr w:type="spellStart"/>
+      <w:r>
+        <w:t>I</w:t>
+      </w:r>
+      <w:r>
+        <w:t>Pad</w:t>
+      </w:r>
+      <w:proofErr w:type="spellEnd"/>
+      <w:r>
+        <w:t xml:space="preserve"> on products and </w:t>
+      </w:r>
+      <w:r>
+        <w:t>navigation ribbon</w:t>
+      </w:r>
+    </w:p>
+    <w:p>
+      <w:pPr>
+        <w:pStyle w:val="ListParagraph"/>
+        <w:numPr>
+          <w:ilvl w:val="0"/>
+          <w:numId w:val="11"/>
+        </w:numPr>
+      </w:pPr>
+      <w:r>
+        <w:t xml:space="preserve">Fixed visual bug on very small Viewport on mobile </w:t>
+      </w:r>
+      <w:proofErr w:type="spellStart"/>
+      <w:r>
+        <w:t>e.g</w:t>
+      </w:r>
+      <w:proofErr w:type="spellEnd"/>
+      <w:r>
+        <w:t xml:space="preserve"> Samsung </w:t>
+      </w:r>
+      <w:proofErr w:type="spellStart"/>
+      <w:r>
+        <w:t>Galaxyfold</w:t>
+      </w:r>
+      <w:proofErr w:type="spellEnd"/>
     </w:p>
     <w:p>
       <w:pPr>
         <w:pStyle w:val="Heading2"/>
       </w:pPr>
       <w:r>
-        <w:t>16 March 2021</w:t>
-      </w:r>
-    </w:p>
-    <w:p>
-      <w:pPr>
-        <w:pStyle w:val="ListParagraph"/>
-        <w:numPr>
-          <w:ilvl w:val="0"/>
-          <w:numId w:val="4"/>
-        </w:numPr>
-      </w:pPr>
-      <w:r>
-        <w:t>Added Super Price of the Week Area with Owl Carousel</w:t>
-      </w:r>
-    </w:p>
-    <w:p>
-      <w:pPr>
-        <w:pStyle w:val="ListParagraph"/>
-        <w:numPr>
-          <w:ilvl w:val="0"/>
-          <w:numId w:val="4"/>
-        </w:numPr>
-      </w:pPr>
-      <w:r>
-        <w:t>Added Card in between the Banner and the middle section of recipe and Super price of the week.</w:t>
-      </w:r>
-    </w:p>
-    <w:p>
-      <w:pPr>
-        <w:pStyle w:val="ListParagraph"/>
-        <w:numPr>
-          <w:ilvl w:val="0"/>
-          <w:numId w:val="4"/>
-        </w:numPr>
-      </w:pPr>
-      <w:r>
-        <w:t>Added animation on hover with button.</w:t>
+        <w:t>28 March 2021</w:t>
+      </w:r>
+    </w:p>
+    <w:p>
+      <w:pPr>
+        <w:pStyle w:val="ListParagraph"/>
+        <w:numPr>
+          <w:ilvl w:val="0"/>
+          <w:numId w:val="12"/>
+        </w:numPr>
+      </w:pPr>
+      <w:r>
+        <w:t>Better CSS Management</w:t>
+      </w:r>
+    </w:p>
+    <w:p>
+      <w:pPr>
+        <w:pStyle w:val="ListParagraph"/>
+        <w:numPr>
+          <w:ilvl w:val="0"/>
+          <w:numId w:val="12"/>
+        </w:numPr>
+      </w:pPr>
+      <w:r>
+        <w:t>Product Details Page UI temp</w:t>
+      </w:r>
+    </w:p>
+    <w:p>
+      <w:pPr>
+        <w:pStyle w:val="ListParagraph"/>
+        <w:numPr>
+          <w:ilvl w:val="0"/>
+          <w:numId w:val="12"/>
+        </w:numPr>
+      </w:pPr>
+      <w:r>
+        <w:t>Graph tested and it’s working</w:t>
       </w:r>
     </w:p>
     <w:p>
@@ -756,64 +1234,52 @@
         <w:pStyle w:val="Heading2"/>
       </w:pPr>
       <w:r>
-        <w:t>17 March 2021</w:t>
-      </w:r>
-    </w:p>
-    <w:p>
-      <w:pPr>
-        <w:pStyle w:val="ListParagraph"/>
-        <w:numPr>
-          <w:ilvl w:val="0"/>
-          <w:numId w:val="5"/>
-        </w:numPr>
-      </w:pPr>
-      <w:r>
-        <w:t>Added Nav bar sticky if the user is scrolling down larger than the nav bar height on mobile and desktop.</w:t>
-      </w:r>
-    </w:p>
-    <w:p>
-      <w:pPr>
-        <w:pStyle w:val="ListParagraph"/>
-        <w:numPr>
-          <w:ilvl w:val="0"/>
-          <w:numId w:val="5"/>
-        </w:numPr>
-      </w:pPr>
-      <w:r>
-        <w:t>Added Latest Product section which basically just a copy of the Product card.</w:t>
-      </w:r>
-    </w:p>
-    <w:p>
-      <w:pPr>
-        <w:pStyle w:val="ListParagraph"/>
-        <w:numPr>
-          <w:ilvl w:val="0"/>
-          <w:numId w:val="5"/>
-        </w:numPr>
-      </w:pPr>
-      <w:r>
-        <w:t>Added Some sales pitch to populate Home page.</w:t>
-      </w:r>
-    </w:p>
-    <w:p>
-      <w:pPr>
-        <w:pStyle w:val="ListParagraph"/>
-        <w:numPr>
-          <w:ilvl w:val="0"/>
-          <w:numId w:val="5"/>
-        </w:numPr>
-      </w:pPr>
-      <w:r>
-        <w:t>Home page</w:t>
-      </w:r>
-      <w:r>
-        <w:t xml:space="preserve"> temp</w:t>
-      </w:r>
-      <w:r>
-        <w:t xml:space="preserve"> view is completed</w:t>
-      </w:r>
-      <w:r>
-        <w:t>.</w:t>
+        <w:t>30 March 2021</w:t>
+      </w:r>
+    </w:p>
+    <w:p>
+      <w:pPr>
+        <w:pStyle w:val="ListParagraph"/>
+        <w:numPr>
+          <w:ilvl w:val="0"/>
+          <w:numId w:val="13"/>
+        </w:numPr>
+      </w:pPr>
+      <w:r>
+        <w:t xml:space="preserve">Ratings tab added into product </w:t>
+      </w:r>
+      <w:r>
+        <w:t>d</w:t>
+      </w:r>
+      <w:r>
+        <w:t>etails</w:t>
+      </w:r>
+    </w:p>
+    <w:p>
+      <w:pPr>
+        <w:pStyle w:val="ListParagraph"/>
+        <w:numPr>
+          <w:ilvl w:val="0"/>
+          <w:numId w:val="13"/>
+        </w:numPr>
+      </w:pPr>
+      <w:r>
+        <w:t>Review Added</w:t>
+      </w:r>
+      <w:r>
+        <w:t xml:space="preserve"> into Product Details</w:t>
+      </w:r>
+    </w:p>
+    <w:p>
+      <w:pPr>
+        <w:pStyle w:val="ListParagraph"/>
+        <w:numPr>
+          <w:ilvl w:val="0"/>
+          <w:numId w:val="13"/>
+        </w:numPr>
+      </w:pPr>
+      <w:r>
+        <w:t>Temporary Recipe details added.</w:t>
       </w:r>
     </w:p>
     <w:p>
@@ -821,54 +1287,25 @@
         <w:pStyle w:val="Heading2"/>
       </w:pPr>
       <w:r>
-        <w:t>20 March 2021</w:t>
-      </w:r>
-    </w:p>
-    <w:p>
-      <w:pPr>
-        <w:pStyle w:val="ListParagraph"/>
-        <w:numPr>
-          <w:ilvl w:val="0"/>
-          <w:numId w:val="7"/>
-        </w:numPr>
-      </w:pPr>
-      <w:r>
-        <w:t>Changed Login form to using modal instead of directing to another page.</w:t>
-      </w:r>
-    </w:p>
-    <w:p>
-      <w:pPr>
-        <w:pStyle w:val="ListParagraph"/>
-      </w:pPr>
-      <w:r>
-        <w:t>The reason being that the bootstrap version the template is using is v4.4 and we are using 5.0 beta1. Although it might work, I decided to look for another template which I think is better. With modal the user did not have to go back and forth just to login.</w:t>
-      </w:r>
-    </w:p>
-    <w:p>
-      <w:pPr>
-        <w:pStyle w:val="ListParagraph"/>
-        <w:numPr>
-          <w:ilvl w:val="0"/>
-          <w:numId w:val="7"/>
-        </w:numPr>
-      </w:pPr>
-      <w:r>
-        <w:t>Added Signup as well, the signup and login tab might not be noticeable for the user, need some ideas to make it more visible and clickable looking.</w:t>
-      </w:r>
-    </w:p>
-    <w:p>
-      <w:pPr>
-        <w:pStyle w:val="ListParagraph"/>
-        <w:numPr>
-          <w:ilvl w:val="0"/>
-          <w:numId w:val="7"/>
-        </w:numPr>
-      </w:pPr>
-      <w:r>
-        <w:t>Added Javascript validation for the form by using Regex</w:t>
-      </w:r>
-      <w:r>
-        <w:t>.</w:t>
+        <w:t xml:space="preserve">1 </w:t>
+      </w:r>
+      <w:r>
+        <w:t>April</w:t>
+      </w:r>
+      <w:r>
+        <w:t xml:space="preserve"> 2021</w:t>
+      </w:r>
+    </w:p>
+    <w:p>
+      <w:pPr>
+        <w:pStyle w:val="ListParagraph"/>
+        <w:numPr>
+          <w:ilvl w:val="0"/>
+          <w:numId w:val="14"/>
+        </w:numPr>
+      </w:pPr>
+      <w:r>
+        <w:t>Recipe details UI completed</w:t>
       </w:r>
     </w:p>
     <w:p>
@@ -876,74 +1313,50 @@
         <w:pStyle w:val="Heading2"/>
       </w:pPr>
       <w:r>
-        <w:t>21 March 2021</w:t>
-      </w:r>
-    </w:p>
-    <w:p>
-      <w:pPr>
-        <w:pStyle w:val="ListParagraph"/>
-        <w:numPr>
-          <w:ilvl w:val="0"/>
-          <w:numId w:val="8"/>
-        </w:numPr>
-      </w:pPr>
-      <w:r>
-        <w:t>Added Vue JS to handle categories search bar change.</w:t>
-      </w:r>
-    </w:p>
-    <w:p>
-      <w:pPr>
-        <w:pStyle w:val="ListParagraph"/>
-        <w:numPr>
-          <w:ilvl w:val="0"/>
-          <w:numId w:val="8"/>
-        </w:numPr>
-      </w:pPr>
-      <w:r>
         <w:lastRenderedPageBreak/>
-        <w:t>Fixed bugs on the navigation and body content did not have correct margin when changing viewport on mobile from landscape to portrait and vice versa.</w:t>
-      </w:r>
-    </w:p>
-    <w:p>
-      <w:pPr>
-        <w:pStyle w:val="ListParagraph"/>
-        <w:numPr>
-          <w:ilvl w:val="0"/>
-          <w:numId w:val="8"/>
-        </w:numPr>
-      </w:pPr>
-      <w:r>
-        <w:t>Added links to connect things together with login modal.</w:t>
-      </w:r>
-    </w:p>
-    <w:p>
-      <w:pPr>
-        <w:pStyle w:val="ListParagraph"/>
-        <w:numPr>
-          <w:ilvl w:val="0"/>
-          <w:numId w:val="8"/>
-        </w:numPr>
-      </w:pPr>
-      <w:r>
-        <w:t>SOL change on login modal</w:t>
-      </w:r>
-    </w:p>
-    <w:p>
-      <w:pPr>
-        <w:pStyle w:val="ListParagraph"/>
-        <w:numPr>
-          <w:ilvl w:val="0"/>
-          <w:numId w:val="8"/>
-        </w:numPr>
-      </w:pPr>
-      <w:r>
-        <w:t xml:space="preserve">Delete old login </w:t>
-      </w:r>
-      <w:r>
-        <w:t>page and the methods in controller</w:t>
-      </w:r>
-      <w:r>
-        <w:t>.</w:t>
+        <w:t xml:space="preserve">2 </w:t>
+      </w:r>
+      <w:r>
+        <w:t>April</w:t>
+      </w:r>
+      <w:r>
+        <w:t xml:space="preserve"> 2021</w:t>
+      </w:r>
+    </w:p>
+    <w:p>
+      <w:pPr>
+        <w:pStyle w:val="ListParagraph"/>
+        <w:numPr>
+          <w:ilvl w:val="0"/>
+          <w:numId w:val="14"/>
+        </w:numPr>
+      </w:pPr>
+      <w:r>
+        <w:t>Password reset UI added</w:t>
+      </w:r>
+    </w:p>
+    <w:p>
+      <w:pPr>
+        <w:pStyle w:val="ListParagraph"/>
+        <w:numPr>
+          <w:ilvl w:val="0"/>
+          <w:numId w:val="14"/>
+        </w:numPr>
+      </w:pPr>
+      <w:r>
+        <w:t xml:space="preserve">Fixed multiple issue on landscape viewport </w:t>
+      </w:r>
+    </w:p>
+    <w:p>
+      <w:pPr>
+        <w:pStyle w:val="ListParagraph"/>
+        <w:numPr>
+          <w:ilvl w:val="0"/>
+          <w:numId w:val="14"/>
+        </w:numPr>
+      </w:pPr>
+      <w:r>
+        <w:t xml:space="preserve">Created temporary UI for cart </w:t>
       </w:r>
     </w:p>
     <w:p>
@@ -951,37 +1364,19 @@
         <w:pStyle w:val="Heading2"/>
       </w:pPr>
       <w:r>
-        <w:t>22 March 2021</w:t>
-      </w:r>
-    </w:p>
-    <w:p>
-      <w:pPr>
-        <w:pStyle w:val="ListParagraph"/>
-        <w:numPr>
-          <w:ilvl w:val="0"/>
-          <w:numId w:val="10"/>
-        </w:numPr>
-      </w:pPr>
-      <w:r>
-        <w:t xml:space="preserve">Temporary </w:t>
-      </w:r>
-      <w:r>
-        <w:t xml:space="preserve">visual </w:t>
-      </w:r>
-      <w:r>
-        <w:t>bug fixes on carousel</w:t>
-      </w:r>
-    </w:p>
-    <w:p>
-      <w:pPr>
-        <w:pStyle w:val="ListParagraph"/>
-        <w:numPr>
-          <w:ilvl w:val="0"/>
-          <w:numId w:val="10"/>
-        </w:numPr>
-      </w:pPr>
-      <w:r>
-        <w:t>Product page UI Added</w:t>
+        <w:t>3 April 2021</w:t>
+      </w:r>
+    </w:p>
+    <w:p>
+      <w:pPr>
+        <w:pStyle w:val="ListParagraph"/>
+        <w:numPr>
+          <w:ilvl w:val="0"/>
+          <w:numId w:val="15"/>
+        </w:numPr>
+      </w:pPr>
+      <w:r>
+        <w:t>Cart UI completed</w:t>
       </w:r>
     </w:p>
     <w:p>
@@ -989,79 +1384,19 @@
         <w:pStyle w:val="Heading2"/>
       </w:pPr>
       <w:r>
-        <w:t>26 March 2021</w:t>
-      </w:r>
-    </w:p>
-    <w:p>
-      <w:pPr>
-        <w:pStyle w:val="ListParagraph"/>
-        <w:numPr>
-          <w:ilvl w:val="0"/>
-          <w:numId w:val="11"/>
-        </w:numPr>
-      </w:pPr>
-      <w:r>
-        <w:t>Product page UI completed.</w:t>
-      </w:r>
-    </w:p>
-    <w:p>
-      <w:pPr>
-        <w:pStyle w:val="ListParagraph"/>
-        <w:numPr>
-          <w:ilvl w:val="0"/>
-          <w:numId w:val="11"/>
-        </w:numPr>
-      </w:pPr>
-      <w:r>
-        <w:t>Recipe page UI completed.</w:t>
-      </w:r>
-    </w:p>
-    <w:p>
-      <w:pPr>
-        <w:pStyle w:val="ListParagraph"/>
-        <w:numPr>
-          <w:ilvl w:val="0"/>
-          <w:numId w:val="11"/>
-        </w:numPr>
-      </w:pPr>
-      <w:r>
-        <w:t>Contact page UI completed.</w:t>
-      </w:r>
-    </w:p>
-    <w:p>
-      <w:pPr>
-        <w:pStyle w:val="ListParagraph"/>
-        <w:numPr>
-          <w:ilvl w:val="0"/>
-          <w:numId w:val="11"/>
-        </w:numPr>
-      </w:pPr>
-      <w:r>
-        <w:t>Fixed</w:t>
-      </w:r>
-      <w:r>
-        <w:t xml:space="preserve"> unintended</w:t>
-      </w:r>
-      <w:r>
-        <w:t xml:space="preserve"> visual bug on I</w:t>
-      </w:r>
-      <w:r>
-        <w:t xml:space="preserve">Pad on products and </w:t>
-      </w:r>
-      <w:r>
-        <w:t>navigation ribbon</w:t>
-      </w:r>
-    </w:p>
-    <w:p>
-      <w:pPr>
-        <w:pStyle w:val="ListParagraph"/>
-        <w:numPr>
-          <w:ilvl w:val="0"/>
-          <w:numId w:val="11"/>
-        </w:numPr>
-      </w:pPr>
-      <w:r>
-        <w:t>Fixed visual bug on very small Viewport on mobile e.g Samsung Galaxyfold</w:t>
+        <w:t>6 April 2021</w:t>
+      </w:r>
+    </w:p>
+    <w:p>
+      <w:pPr>
+        <w:pStyle w:val="ListParagraph"/>
+        <w:numPr>
+          <w:ilvl w:val="0"/>
+          <w:numId w:val="15"/>
+        </w:numPr>
+      </w:pPr>
+      <w:r>
+        <w:t>Checkout UI completed</w:t>
       </w:r>
     </w:p>
     <w:p>
@@ -1069,43 +1404,31 @@
         <w:pStyle w:val="Heading2"/>
       </w:pPr>
       <w:r>
-        <w:t>28 March 2021</w:t>
-      </w:r>
-    </w:p>
-    <w:p>
-      <w:pPr>
-        <w:pStyle w:val="ListParagraph"/>
-        <w:numPr>
-          <w:ilvl w:val="0"/>
-          <w:numId w:val="12"/>
-        </w:numPr>
-      </w:pPr>
-      <w:r>
-        <w:t>Better CSS Management</w:t>
-      </w:r>
-    </w:p>
-    <w:p>
-      <w:pPr>
-        <w:pStyle w:val="ListParagraph"/>
-        <w:numPr>
-          <w:ilvl w:val="0"/>
-          <w:numId w:val="12"/>
-        </w:numPr>
-      </w:pPr>
-      <w:r>
-        <w:t>Product Details Page UI temp</w:t>
-      </w:r>
-    </w:p>
-    <w:p>
-      <w:pPr>
-        <w:pStyle w:val="ListParagraph"/>
-        <w:numPr>
-          <w:ilvl w:val="0"/>
-          <w:numId w:val="12"/>
-        </w:numPr>
-      </w:pPr>
-      <w:r>
-        <w:t>Graph tested and it’s working</w:t>
+        <w:t>7 April 2021</w:t>
+      </w:r>
+    </w:p>
+    <w:p>
+      <w:pPr>
+        <w:pStyle w:val="ListParagraph"/>
+        <w:numPr>
+          <w:ilvl w:val="0"/>
+          <w:numId w:val="15"/>
+        </w:numPr>
+      </w:pPr>
+      <w:r>
+        <w:t>Product Card Updated</w:t>
+      </w:r>
+    </w:p>
+    <w:p>
+      <w:pPr>
+        <w:pStyle w:val="ListParagraph"/>
+        <w:numPr>
+          <w:ilvl w:val="0"/>
+          <w:numId w:val="15"/>
+        </w:numPr>
+      </w:pPr>
+      <w:r>
+        <w:t>Fix Magnifier blocking the navigation bar</w:t>
       </w:r>
     </w:p>
     <w:p>
@@ -1113,52 +1436,55 @@
         <w:pStyle w:val="Heading2"/>
       </w:pPr>
       <w:r>
-        <w:t>30 March 2021</w:t>
-      </w:r>
-    </w:p>
-    <w:p>
-      <w:pPr>
-        <w:pStyle w:val="ListParagraph"/>
-        <w:numPr>
-          <w:ilvl w:val="0"/>
-          <w:numId w:val="13"/>
-        </w:numPr>
-      </w:pPr>
-      <w:r>
-        <w:t xml:space="preserve">Ratings tab added into product </w:t>
-      </w:r>
-      <w:r>
-        <w:t>d</w:t>
-      </w:r>
-      <w:r>
-        <w:t>etails</w:t>
-      </w:r>
-    </w:p>
-    <w:p>
-      <w:pPr>
-        <w:pStyle w:val="ListParagraph"/>
-        <w:numPr>
-          <w:ilvl w:val="0"/>
-          <w:numId w:val="13"/>
-        </w:numPr>
-      </w:pPr>
-      <w:r>
-        <w:t>Review Added</w:t>
-      </w:r>
-      <w:r>
-        <w:t xml:space="preserve"> into Product Details</w:t>
-      </w:r>
-    </w:p>
-    <w:p>
-      <w:pPr>
-        <w:pStyle w:val="ListParagraph"/>
-        <w:numPr>
-          <w:ilvl w:val="0"/>
-          <w:numId w:val="13"/>
-        </w:numPr>
-      </w:pPr>
-      <w:r>
-        <w:t>Temporary Recipe details added.</w:t>
+        <w:t>8 April 2021</w:t>
+      </w:r>
+    </w:p>
+    <w:p>
+      <w:pPr>
+        <w:pStyle w:val="ListParagraph"/>
+        <w:numPr>
+          <w:ilvl w:val="0"/>
+          <w:numId w:val="16"/>
+        </w:numPr>
+      </w:pPr>
+      <w:r>
+        <w:t>Changing product card slightly</w:t>
+      </w:r>
+    </w:p>
+    <w:p>
+      <w:pPr>
+        <w:pStyle w:val="ListParagraph"/>
+        <w:numPr>
+          <w:ilvl w:val="0"/>
+          <w:numId w:val="16"/>
+        </w:numPr>
+      </w:pPr>
+      <w:r>
+        <w:t>Changing Cart item slightly</w:t>
+      </w:r>
+    </w:p>
+    <w:p>
+      <w:pPr>
+        <w:pStyle w:val="ListParagraph"/>
+        <w:numPr>
+          <w:ilvl w:val="0"/>
+          <w:numId w:val="16"/>
+        </w:numPr>
+      </w:pPr>
+      <w:r>
+        <w:t>Created Deals page</w:t>
+      </w:r>
+    </w:p>
+    <w:p>
+      <w:pPr>
+        <w:pStyle w:val="ListParagraph"/>
+        <w:numPr>
+          <w:ilvl w:val="0"/>
+          <w:numId w:val="16"/>
+        </w:numPr>
+      </w:pPr>
+      <w:r>
+        <w:t xml:space="preserve">Fixed uneven card height </w:t>
       </w:r>
     </w:p>
     <w:p>
@@ -1166,211 +1492,6 @@
         <w:pStyle w:val="Heading2"/>
       </w:pPr>
       <w:r>
-        <w:t xml:space="preserve">1 </w:t>
-      </w:r>
-      <w:r>
-        <w:t>April</w:t>
-      </w:r>
-      <w:r>
-        <w:t xml:space="preserve"> 2021</w:t>
-      </w:r>
-    </w:p>
-    <w:p>
-      <w:pPr>
-        <w:pStyle w:val="ListParagraph"/>
-        <w:numPr>
-          <w:ilvl w:val="0"/>
-          <w:numId w:val="14"/>
-        </w:numPr>
-      </w:pPr>
-      <w:r>
-        <w:t>Recipe details UI completed</w:t>
-      </w:r>
-    </w:p>
-    <w:p>
-      <w:pPr>
-        <w:pStyle w:val="Heading2"/>
-      </w:pPr>
-      <w:r>
-        <w:t xml:space="preserve">2 </w:t>
-      </w:r>
-      <w:r>
-        <w:t>April</w:t>
-      </w:r>
-      <w:r>
-        <w:t xml:space="preserve"> 2021</w:t>
-      </w:r>
-    </w:p>
-    <w:p>
-      <w:pPr>
-        <w:pStyle w:val="ListParagraph"/>
-        <w:numPr>
-          <w:ilvl w:val="0"/>
-          <w:numId w:val="14"/>
-        </w:numPr>
-      </w:pPr>
-      <w:r>
-        <w:t>Password reset UI added</w:t>
-      </w:r>
-    </w:p>
-    <w:p>
-      <w:pPr>
-        <w:pStyle w:val="ListParagraph"/>
-        <w:numPr>
-          <w:ilvl w:val="0"/>
-          <w:numId w:val="14"/>
-        </w:numPr>
-      </w:pPr>
-      <w:r>
-        <w:t xml:space="preserve">Fixed multiple issue on landscape viewport </w:t>
-      </w:r>
-    </w:p>
-    <w:p>
-      <w:pPr>
-        <w:pStyle w:val="ListParagraph"/>
-        <w:numPr>
-          <w:ilvl w:val="0"/>
-          <w:numId w:val="14"/>
-        </w:numPr>
-      </w:pPr>
-      <w:r>
-        <w:t xml:space="preserve">Created temporary UI for cart </w:t>
-      </w:r>
-    </w:p>
-    <w:p>
-      <w:pPr>
-        <w:pStyle w:val="Heading2"/>
-      </w:pPr>
-      <w:r>
-        <w:t>3 April 2021</w:t>
-      </w:r>
-    </w:p>
-    <w:p>
-      <w:pPr>
-        <w:pStyle w:val="ListParagraph"/>
-        <w:numPr>
-          <w:ilvl w:val="0"/>
-          <w:numId w:val="15"/>
-        </w:numPr>
-      </w:pPr>
-      <w:r>
-        <w:t>Cart UI completed</w:t>
-      </w:r>
-    </w:p>
-    <w:p>
-      <w:pPr>
-        <w:pStyle w:val="Heading2"/>
-      </w:pPr>
-      <w:r>
-        <w:t>6 April 2021</w:t>
-      </w:r>
-    </w:p>
-    <w:p>
-      <w:pPr>
-        <w:pStyle w:val="ListParagraph"/>
-        <w:numPr>
-          <w:ilvl w:val="0"/>
-          <w:numId w:val="15"/>
-        </w:numPr>
-      </w:pPr>
-      <w:r>
-        <w:t>Checkout UI completed</w:t>
-      </w:r>
-    </w:p>
-    <w:p>
-      <w:pPr>
-        <w:pStyle w:val="Heading2"/>
-      </w:pPr>
-      <w:r>
-        <w:lastRenderedPageBreak/>
-        <w:t>7 April 2021</w:t>
-      </w:r>
-    </w:p>
-    <w:p>
-      <w:pPr>
-        <w:pStyle w:val="ListParagraph"/>
-        <w:numPr>
-          <w:ilvl w:val="0"/>
-          <w:numId w:val="15"/>
-        </w:numPr>
-      </w:pPr>
-      <w:r>
-        <w:t>Product Card Updated</w:t>
-      </w:r>
-    </w:p>
-    <w:p>
-      <w:pPr>
-        <w:pStyle w:val="ListParagraph"/>
-        <w:numPr>
-          <w:ilvl w:val="0"/>
-          <w:numId w:val="15"/>
-        </w:numPr>
-      </w:pPr>
-      <w:r>
-        <w:t>Fix Magnifier blocking the navigation bar</w:t>
-      </w:r>
-    </w:p>
-    <w:p>
-      <w:pPr>
-        <w:pStyle w:val="Heading2"/>
-      </w:pPr>
-      <w:r>
-        <w:t>8 April 2021</w:t>
-      </w:r>
-    </w:p>
-    <w:p>
-      <w:pPr>
-        <w:pStyle w:val="ListParagraph"/>
-        <w:numPr>
-          <w:ilvl w:val="0"/>
-          <w:numId w:val="16"/>
-        </w:numPr>
-      </w:pPr>
-      <w:r>
-        <w:t>Changing product card slightly</w:t>
-      </w:r>
-    </w:p>
-    <w:p>
-      <w:pPr>
-        <w:pStyle w:val="ListParagraph"/>
-        <w:numPr>
-          <w:ilvl w:val="0"/>
-          <w:numId w:val="16"/>
-        </w:numPr>
-      </w:pPr>
-      <w:r>
-        <w:t>Changing Cart item slightly</w:t>
-      </w:r>
-    </w:p>
-    <w:p>
-      <w:pPr>
-        <w:pStyle w:val="ListParagraph"/>
-        <w:numPr>
-          <w:ilvl w:val="0"/>
-          <w:numId w:val="16"/>
-        </w:numPr>
-      </w:pPr>
-      <w:r>
-        <w:t>Created Deals page</w:t>
-      </w:r>
-    </w:p>
-    <w:p>
-      <w:pPr>
-        <w:pStyle w:val="ListParagraph"/>
-        <w:numPr>
-          <w:ilvl w:val="0"/>
-          <w:numId w:val="16"/>
-        </w:numPr>
-      </w:pPr>
-      <w:r>
-        <w:t xml:space="preserve">Fixed uneven card height </w:t>
-      </w:r>
-    </w:p>
-    <w:p>
-      <w:pPr>
-        <w:pStyle w:val="Heading2"/>
-      </w:pPr>
-      <w:r>
         <w:t>12 April 2021</w:t>
       </w:r>
     </w:p>
@@ -1419,7 +1540,15 @@
         </w:numPr>
       </w:pPr>
       <w:r>
-        <w:t>Added Signin Manager</w:t>
+        <w:t xml:space="preserve">Added </w:t>
+      </w:r>
+      <w:proofErr w:type="spellStart"/>
+      <w:r>
+        <w:t>Signin</w:t>
+      </w:r>
+      <w:proofErr w:type="spellEnd"/>
+      <w:r>
+        <w:t xml:space="preserve"> Manager</w:t>
       </w:r>
     </w:p>
     <w:p>
@@ -1474,57 +1603,12 @@
         <w:rPr>
           <w:noProof/>
         </w:rPr>
+        <w:lastRenderedPageBreak/>
         <w:drawing>
           <wp:inline distT="0" distB="0" distL="0" distR="0" wp14:anchorId="3509C845" wp14:editId="37E0F350">
             <wp:extent cx="2724150" cy="2746540"/>
             <wp:effectExtent l="0" t="0" r="0" b="0"/>
             <wp:docPr id="5" name="Picture 5"/>
-            <wp:cNvGraphicFramePr>
-              <a:graphicFrameLocks xmlns:a="http://schemas.openxmlformats.org/drawingml/2006/main" noChangeAspect="1"/>
-            </wp:cNvGraphicFramePr>
-            <a:graphic xmlns:a="http://schemas.openxmlformats.org/drawingml/2006/main">
-              <a:graphicData uri="http://schemas.openxmlformats.org/drawingml/2006/picture">
-                <pic:pic xmlns:pic="http://schemas.openxmlformats.org/drawingml/2006/picture">
-                  <pic:nvPicPr>
-                    <pic:cNvPr id="1" name=""/>
-                    <pic:cNvPicPr/>
-                  </pic:nvPicPr>
-                  <pic:blipFill>
-                    <a:blip r:embed="rId18"/>
-                    <a:stretch>
-                      <a:fillRect/>
-                    </a:stretch>
-                  </pic:blipFill>
-                  <pic:spPr>
-                    <a:xfrm>
-                      <a:off x="0" y="0"/>
-                      <a:ext cx="2729542" cy="2751976"/>
-                    </a:xfrm>
-                    <a:prstGeom prst="rect">
-                      <a:avLst/>
-                    </a:prstGeom>
-                  </pic:spPr>
-                </pic:pic>
-              </a:graphicData>
-            </a:graphic>
-          </wp:inline>
-        </w:drawing>
-      </w:r>
-    </w:p>
-    <w:p>
-      <w:pPr>
-        <w:pStyle w:val="ListParagraph"/>
-      </w:pPr>
-      <w:r>
-        <w:rPr>
-          <w:noProof/>
-        </w:rPr>
-        <w:lastRenderedPageBreak/>
-        <w:drawing>
-          <wp:inline distT="0" distB="0" distL="0" distR="0" wp14:anchorId="26E6A5DA" wp14:editId="16297861">
-            <wp:extent cx="5400040" cy="1153795"/>
-            <wp:effectExtent l="0" t="0" r="0" b="8255"/>
-            <wp:docPr id="4" name="Picture 4"/>
             <wp:cNvGraphicFramePr>
               <a:graphicFrameLocks xmlns:a="http://schemas.openxmlformats.org/drawingml/2006/main" noChangeAspect="1"/>
             </wp:cNvGraphicFramePr>
@@ -1544,6 +1628,51 @@
                   <pic:spPr>
                     <a:xfrm>
                       <a:off x="0" y="0"/>
+                      <a:ext cx="2729542" cy="2751976"/>
+                    </a:xfrm>
+                    <a:prstGeom prst="rect">
+                      <a:avLst/>
+                    </a:prstGeom>
+                  </pic:spPr>
+                </pic:pic>
+              </a:graphicData>
+            </a:graphic>
+          </wp:inline>
+        </w:drawing>
+      </w:r>
+    </w:p>
+    <w:p>
+      <w:pPr>
+        <w:pStyle w:val="ListParagraph"/>
+      </w:pPr>
+      <w:r>
+        <w:rPr>
+          <w:noProof/>
+        </w:rPr>
+        <w:drawing>
+          <wp:inline distT="0" distB="0" distL="0" distR="0" wp14:anchorId="26E6A5DA" wp14:editId="16297861">
+            <wp:extent cx="5400040" cy="1153795"/>
+            <wp:effectExtent l="0" t="0" r="0" b="8255"/>
+            <wp:docPr id="4" name="Picture 4"/>
+            <wp:cNvGraphicFramePr>
+              <a:graphicFrameLocks xmlns:a="http://schemas.openxmlformats.org/drawingml/2006/main" noChangeAspect="1"/>
+            </wp:cNvGraphicFramePr>
+            <a:graphic xmlns:a="http://schemas.openxmlformats.org/drawingml/2006/main">
+              <a:graphicData uri="http://schemas.openxmlformats.org/drawingml/2006/picture">
+                <pic:pic xmlns:pic="http://schemas.openxmlformats.org/drawingml/2006/picture">
+                  <pic:nvPicPr>
+                    <pic:cNvPr id="1" name=""/>
+                    <pic:cNvPicPr/>
+                  </pic:nvPicPr>
+                  <pic:blipFill>
+                    <a:blip r:embed="rId20"/>
+                    <a:stretch>
+                      <a:fillRect/>
+                    </a:stretch>
+                  </pic:blipFill>
+                  <pic:spPr>
+                    <a:xfrm>
+                      <a:off x="0" y="0"/>
                       <a:ext cx="5400040" cy="1153795"/>
                     </a:xfrm>
                     <a:prstGeom prst="rect">
@@ -1594,8 +1723,13 @@
         </w:numPr>
       </w:pPr>
       <w:r>
-        <w:t>Registration form handled callback</w:t>
-      </w:r>
+        <w:t xml:space="preserve">Registration form handled </w:t>
+      </w:r>
+      <w:proofErr w:type="spellStart"/>
+      <w:r>
+        <w:t>callback</w:t>
+      </w:r>
+      <w:proofErr w:type="spellEnd"/>
     </w:p>
     <w:p>
       <w:pPr>
@@ -1715,7 +1849,15 @@
         </w:numPr>
       </w:pPr>
       <w:r>
-        <w:t>Using ViewComponent instead of partial view to remove the previous bug on model not being able to determine which one is which after returning from controller.</w:t>
+        <w:t xml:space="preserve">Using </w:t>
+      </w:r>
+      <w:proofErr w:type="spellStart"/>
+      <w:r>
+        <w:t>ViewComponent</w:t>
+      </w:r>
+      <w:proofErr w:type="spellEnd"/>
+      <w:r>
+        <w:t xml:space="preserve"> instead of partial view to remove the previous bug on model not being able to determine which one is which after returning from controller.</w:t>
       </w:r>
     </w:p>
     <w:p>
@@ -1726,8 +1868,13 @@
           <w:numId w:val="20"/>
         </w:numPr>
       </w:pPr>
-      <w:r>
-        <w:t xml:space="preserve">redirectURL </w:t>
+      <w:proofErr w:type="spellStart"/>
+      <w:r>
+        <w:t>redirectURL</w:t>
+      </w:r>
+      <w:proofErr w:type="spellEnd"/>
+      <w:r>
+        <w:t xml:space="preserve"> </w:t>
       </w:r>
       <w:r>
         <w:t xml:space="preserve">after login </w:t>
@@ -1753,6 +1900,7 @@
         <w:pStyle w:val="Heading2"/>
       </w:pPr>
       <w:r>
+        <w:lastRenderedPageBreak/>
         <w:t>19 April 2021</w:t>
       </w:r>
     </w:p>
@@ -1795,7 +1943,15 @@
         </w:numPr>
       </w:pPr>
       <w:r>
-        <w:t>Extended Application User Identity to prepare for the UserProfile page</w:t>
+        <w:t xml:space="preserve">Extended Application User Identity to prepare for the </w:t>
+      </w:r>
+      <w:proofErr w:type="spellStart"/>
+      <w:r>
+        <w:t>UserProfile</w:t>
+      </w:r>
+      <w:proofErr w:type="spellEnd"/>
+      <w:r>
+        <w:t xml:space="preserve"> page</w:t>
       </w:r>
     </w:p>
     <w:p>
@@ -1863,44 +2019,246 @@
         <w:pStyle w:val="Heading2"/>
       </w:pPr>
       <w:r>
+        <w:t>24 April 2021</w:t>
+      </w:r>
+    </w:p>
+    <w:p>
+      <w:pPr>
+        <w:pStyle w:val="ListParagraph"/>
+        <w:numPr>
+          <w:ilvl w:val="0"/>
+          <w:numId w:val="22"/>
+        </w:numPr>
+      </w:pPr>
+      <w:r>
+        <w:t>Admin Product Edit Page Completed</w:t>
+      </w:r>
+    </w:p>
+    <w:p>
+      <w:pPr>
+        <w:pStyle w:val="ListParagraph"/>
+        <w:numPr>
+          <w:ilvl w:val="0"/>
+          <w:numId w:val="22"/>
+        </w:numPr>
+      </w:pPr>
+      <w:r>
+        <w:t>Admin Product Details Page Completed</w:t>
+      </w:r>
+    </w:p>
+    <w:p>
+      <w:pPr>
+        <w:pStyle w:val="ListParagraph"/>
+        <w:numPr>
+          <w:ilvl w:val="0"/>
+          <w:numId w:val="22"/>
+        </w:numPr>
+      </w:pPr>
+      <w:r>
+        <w:t>Admin Product Index page table paging and sort</w:t>
+      </w:r>
+    </w:p>
+    <w:p>
+      <w:pPr>
+        <w:pStyle w:val="Heading2"/>
+      </w:pPr>
+      <w:r>
+        <w:t>25 April 2021</w:t>
+      </w:r>
+    </w:p>
+    <w:p>
+      <w:pPr>
+        <w:pStyle w:val="ListParagraph"/>
+        <w:numPr>
+          <w:ilvl w:val="0"/>
+          <w:numId w:val="23"/>
+        </w:numPr>
+      </w:pPr>
+      <w:r>
+        <w:t xml:space="preserve">Filter Search bar on </w:t>
+      </w:r>
+      <w:proofErr w:type="spellStart"/>
+      <w:r>
+        <w:t>adminproduct</w:t>
+      </w:r>
+      <w:proofErr w:type="spellEnd"/>
+      <w:r>
+        <w:t xml:space="preserve"> Index page</w:t>
+      </w:r>
+    </w:p>
+    <w:p>
+      <w:pPr>
+        <w:pStyle w:val="ListParagraph"/>
+        <w:numPr>
+          <w:ilvl w:val="0"/>
+          <w:numId w:val="23"/>
+        </w:numPr>
+      </w:pPr>
+      <w:proofErr w:type="spellStart"/>
+      <w:r>
+        <w:t>AdminProduct</w:t>
+      </w:r>
+      <w:proofErr w:type="spellEnd"/>
+      <w:r>
+        <w:t xml:space="preserve"> Delete Page completed</w:t>
+      </w:r>
+      <w:r>
+        <w:t xml:space="preserve"> </w:t>
+      </w:r>
+    </w:p>
+    <w:p>
+      <w:pPr>
+        <w:pStyle w:val="ListParagraph"/>
+        <w:numPr>
+          <w:ilvl w:val="0"/>
+          <w:numId w:val="23"/>
+        </w:numPr>
+      </w:pPr>
+      <w:r>
+        <w:t>Change foreign key constraint from cascade to restrict</w:t>
+      </w:r>
+    </w:p>
+    <w:p>
+      <w:pPr>
+        <w:pStyle w:val="Heading2"/>
+      </w:pPr>
+      <w:r>
+        <w:t>26 April 2021</w:t>
+      </w:r>
+    </w:p>
+    <w:p>
+      <w:pPr>
+        <w:pStyle w:val="ListParagraph"/>
+        <w:numPr>
+          <w:ilvl w:val="0"/>
+          <w:numId w:val="24"/>
+        </w:numPr>
+      </w:pPr>
+      <w:r>
+        <w:t>Update Admin Products, Admin Product Categories, Admin Product Statuses, Admin Product Serving types</w:t>
+      </w:r>
+    </w:p>
+    <w:p>
+      <w:pPr>
+        <w:pStyle w:val="ListParagraph"/>
+        <w:numPr>
+          <w:ilvl w:val="0"/>
+          <w:numId w:val="24"/>
+        </w:numPr>
+      </w:pPr>
+      <w:r>
+        <w:t>Added Link from product page to the subcategory.</w:t>
+      </w:r>
+    </w:p>
+    <w:p>
+      <w:r>
+        <w:t>#Admin Product Page Temp Complete</w:t>
+      </w:r>
+    </w:p>
+    <w:p>
+      <w:pPr>
+        <w:pStyle w:val="Heading2"/>
+      </w:pPr>
+      <w:r>
+        <w:t>27 April 2021</w:t>
+      </w:r>
+    </w:p>
+    <w:p>
+      <w:pPr>
+        <w:pStyle w:val="ListParagraph"/>
+        <w:numPr>
+          <w:ilvl w:val="0"/>
+          <w:numId w:val="25"/>
+        </w:numPr>
+      </w:pPr>
+      <w:r>
+        <w:t>Product Function Temporary</w:t>
+      </w:r>
+    </w:p>
+    <w:p>
+      <w:pPr>
+        <w:pStyle w:val="Heading2"/>
+      </w:pPr>
+      <w:r>
+        <w:t>28 April 2021</w:t>
+      </w:r>
+    </w:p>
+    <w:p>
+      <w:pPr>
+        <w:pStyle w:val="ListParagraph"/>
+        <w:numPr>
+          <w:ilvl w:val="0"/>
+          <w:numId w:val="25"/>
+        </w:numPr>
+      </w:pPr>
+      <w:r>
+        <w:t>Removed Deals Page</w:t>
+      </w:r>
+    </w:p>
+    <w:p>
+      <w:pPr>
+        <w:pStyle w:val="ListParagraph"/>
+        <w:numPr>
+          <w:ilvl w:val="0"/>
+          <w:numId w:val="25"/>
+        </w:numPr>
+      </w:pPr>
+      <w:r>
+        <w:t>Added it to products page</w:t>
+      </w:r>
+    </w:p>
+    <w:p>
+      <w:pPr>
+        <w:pStyle w:val="ListParagraph"/>
+        <w:numPr>
+          <w:ilvl w:val="0"/>
+          <w:numId w:val="25"/>
+        </w:numPr>
+      </w:pPr>
+      <w:r>
+        <w:t>Add Function</w:t>
+      </w:r>
+      <w:r>
+        <w:t>s</w:t>
+      </w:r>
+      <w:r>
+        <w:t xml:space="preserve"> for products page </w:t>
+      </w:r>
+      <w:r>
+        <w:t>paging, search, filter</w:t>
+      </w:r>
+    </w:p>
+    <w:p>
+      <w:pPr>
+        <w:pStyle w:val="Heading2"/>
+      </w:pPr>
+      <w:r>
         <w:lastRenderedPageBreak/>
-        <w:t>24 April 2021</w:t>
-      </w:r>
-    </w:p>
-    <w:p>
-      <w:pPr>
-        <w:pStyle w:val="ListParagraph"/>
-        <w:numPr>
-          <w:ilvl w:val="0"/>
-          <w:numId w:val="22"/>
-        </w:numPr>
-      </w:pPr>
-      <w:r>
-        <w:t>Admin Product Edit Page Completed</w:t>
-      </w:r>
-    </w:p>
-    <w:p>
-      <w:pPr>
-        <w:pStyle w:val="ListParagraph"/>
-        <w:numPr>
-          <w:ilvl w:val="0"/>
-          <w:numId w:val="22"/>
-        </w:numPr>
-      </w:pPr>
-      <w:r>
-        <w:t>Admin Product Details Page Completed</w:t>
-      </w:r>
-    </w:p>
-    <w:p>
-      <w:pPr>
-        <w:pStyle w:val="ListParagraph"/>
-        <w:numPr>
-          <w:ilvl w:val="0"/>
-          <w:numId w:val="22"/>
-        </w:numPr>
-      </w:pPr>
-      <w:r>
-        <w:t>Admin Product Index page table paging and sort</w:t>
+        <w:t>29 April 2021</w:t>
+      </w:r>
+    </w:p>
+    <w:p>
+      <w:pPr>
+        <w:pStyle w:val="ListParagraph"/>
+        <w:numPr>
+          <w:ilvl w:val="0"/>
+          <w:numId w:val="26"/>
+        </w:numPr>
+      </w:pPr>
+      <w:r>
+        <w:t>Implement Search Function on layout</w:t>
+      </w:r>
+    </w:p>
+    <w:p>
+      <w:pPr>
+        <w:pStyle w:val="ListParagraph"/>
+        <w:numPr>
+          <w:ilvl w:val="0"/>
+          <w:numId w:val="26"/>
+        </w:numPr>
+      </w:pPr>
+      <w:r>
+        <w:t>Review Temp Complete</w:t>
       </w:r>
     </w:p>
     <w:p>
@@ -1908,46 +2266,79 @@
         <w:pStyle w:val="Heading2"/>
       </w:pPr>
       <w:r>
-        <w:t>25 April 2021</w:t>
-      </w:r>
-    </w:p>
-    <w:p>
-      <w:pPr>
-        <w:pStyle w:val="ListParagraph"/>
-        <w:numPr>
-          <w:ilvl w:val="0"/>
-          <w:numId w:val="23"/>
-        </w:numPr>
-      </w:pPr>
-      <w:r>
-        <w:t>Filter Search bar on adminproduct Index page</w:t>
-      </w:r>
-    </w:p>
-    <w:p>
-      <w:pPr>
-        <w:pStyle w:val="ListParagraph"/>
-        <w:numPr>
-          <w:ilvl w:val="0"/>
-          <w:numId w:val="23"/>
-        </w:numPr>
-      </w:pPr>
-      <w:r>
-        <w:t>AdminProduct Delete Page completed</w:t>
-      </w:r>
-      <w:r>
-        <w:t xml:space="preserve"> </w:t>
-      </w:r>
-    </w:p>
-    <w:p>
-      <w:pPr>
-        <w:pStyle w:val="ListParagraph"/>
-        <w:numPr>
-          <w:ilvl w:val="0"/>
-          <w:numId w:val="23"/>
-        </w:numPr>
-      </w:pPr>
-      <w:r>
-        <w:t>Change foreign key constraint from cascade to restrict</w:t>
+        <w:t>30 April 2021</w:t>
+      </w:r>
+    </w:p>
+    <w:p>
+      <w:pPr>
+        <w:pStyle w:val="ListParagraph"/>
+        <w:numPr>
+          <w:ilvl w:val="0"/>
+          <w:numId w:val="27"/>
+        </w:numPr>
+      </w:pPr>
+      <w:r>
+        <w:t>Anonymous Order added</w:t>
+      </w:r>
+    </w:p>
+    <w:p>
+      <w:pPr>
+        <w:pStyle w:val="ListParagraph"/>
+        <w:numPr>
+          <w:ilvl w:val="0"/>
+          <w:numId w:val="27"/>
+        </w:numPr>
+      </w:pPr>
+      <w:r>
+        <w:t>Validation on Order Card Added</w:t>
+      </w:r>
+    </w:p>
+    <w:p>
+      <w:pPr>
+        <w:pStyle w:val="ListParagraph"/>
+        <w:numPr>
+          <w:ilvl w:val="0"/>
+          <w:numId w:val="28"/>
+        </w:numPr>
+      </w:pPr>
+      <w:r>
+        <w:t>Product Details Hasn’t been touched</w:t>
+      </w:r>
+    </w:p>
+    <w:p>
+      <w:pPr>
+        <w:pStyle w:val="ListParagraph"/>
+        <w:numPr>
+          <w:ilvl w:val="0"/>
+          <w:numId w:val="28"/>
+        </w:numPr>
+      </w:pPr>
+      <w:r>
+        <w:t>Cart Has not been touched, except for the items count</w:t>
+      </w:r>
+    </w:p>
+    <w:p>
+      <w:pPr>
+        <w:pStyle w:val="ListParagraph"/>
+        <w:numPr>
+          <w:ilvl w:val="0"/>
+          <w:numId w:val="28"/>
+        </w:numPr>
+      </w:pPr>
+      <w:r>
+        <w:t>Checkout has not been touched</w:t>
+      </w:r>
+    </w:p>
+    <w:p>
+      <w:pPr>
+        <w:pStyle w:val="ListParagraph"/>
+        <w:numPr>
+          <w:ilvl w:val="0"/>
+          <w:numId w:val="28"/>
+        </w:numPr>
+      </w:pPr>
+      <w:r>
+        <w:t>Admin: Order page has not been touched</w:t>
       </w:r>
     </w:p>
     <w:p>
@@ -1955,36 +2346,45 @@
         <w:pStyle w:val="Heading2"/>
       </w:pPr>
       <w:r>
-        <w:t>26 April 2021</w:t>
-      </w:r>
-    </w:p>
-    <w:p>
-      <w:pPr>
-        <w:pStyle w:val="ListParagraph"/>
-        <w:numPr>
-          <w:ilvl w:val="0"/>
-          <w:numId w:val="24"/>
-        </w:numPr>
-      </w:pPr>
-      <w:r>
-        <w:t>Update Admin Products, Admin Product Categories, Admin Product Statuses, Admin Product Serving types</w:t>
-      </w:r>
-    </w:p>
-    <w:p>
-      <w:pPr>
-        <w:pStyle w:val="ListParagraph"/>
-        <w:numPr>
-          <w:ilvl w:val="0"/>
-          <w:numId w:val="24"/>
-        </w:numPr>
-      </w:pPr>
-      <w:r>
-        <w:t>Added Link from product page to the subcategory.</w:t>
-      </w:r>
-    </w:p>
-    <w:p>
-      <w:r>
-        <w:t>#Admin Product Page Temp Complete</w:t>
+        <w:t xml:space="preserve">1 </w:t>
+      </w:r>
+      <w:r>
+        <w:t>May</w:t>
+      </w:r>
+      <w:r>
+        <w:t xml:space="preserve"> 2021</w:t>
+      </w:r>
+    </w:p>
+    <w:p>
+      <w:pPr>
+        <w:pStyle w:val="ListParagraph"/>
+        <w:numPr>
+          <w:ilvl w:val="0"/>
+          <w:numId w:val="29"/>
+        </w:numPr>
+      </w:pPr>
+      <w:r>
+        <w:t>Product Details Handling order added</w:t>
+      </w:r>
+    </w:p>
+    <w:p>
+      <w:pPr>
+        <w:pStyle w:val="ListParagraph"/>
+        <w:numPr>
+          <w:ilvl w:val="0"/>
+          <w:numId w:val="29"/>
+        </w:numPr>
+      </w:pPr>
+      <w:r>
+        <w:t>Cart Function added</w:t>
+      </w:r>
+    </w:p>
+    <w:p>
+      <w:pPr>
+        <w:pStyle w:val="ListParagraph"/>
+      </w:pPr>
+      <w:r>
+        <w:t>Bug Fixes and Discount added into consideration</w:t>
       </w:r>
     </w:p>
     <w:p>
@@ -1992,19 +2392,52 @@
         <w:pStyle w:val="Heading2"/>
       </w:pPr>
       <w:r>
-        <w:t>27 April 2021</w:t>
-      </w:r>
-    </w:p>
-    <w:p>
-      <w:pPr>
-        <w:pStyle w:val="ListParagraph"/>
-        <w:numPr>
-          <w:ilvl w:val="0"/>
-          <w:numId w:val="25"/>
-        </w:numPr>
-      </w:pPr>
-      <w:r>
-        <w:t>Product Function Temporary</w:t>
+        <w:t>2 May 2021</w:t>
+      </w:r>
+    </w:p>
+    <w:p>
+      <w:pPr>
+        <w:pStyle w:val="ListParagraph"/>
+        <w:numPr>
+          <w:ilvl w:val="0"/>
+          <w:numId w:val="30"/>
+        </w:numPr>
+      </w:pPr>
+      <w:r>
+        <w:t>Checkout done</w:t>
+      </w:r>
+    </w:p>
+    <w:p>
+      <w:pPr>
+        <w:pStyle w:val="ListParagraph"/>
+        <w:numPr>
+          <w:ilvl w:val="0"/>
+          <w:numId w:val="30"/>
+        </w:numPr>
+      </w:pPr>
+      <w:r>
+        <w:t xml:space="preserve">Admin Order </w:t>
+      </w:r>
+      <w:r>
+        <w:t>(</w:t>
+      </w:r>
+      <w:r>
+        <w:t>Index, Details Done</w:t>
+      </w:r>
+      <w:r>
+        <w:t>)</w:t>
+      </w:r>
+    </w:p>
+    <w:p>
+      <w:pPr>
+        <w:pStyle w:val="ListParagraph"/>
+        <w:numPr>
+          <w:ilvl w:val="0"/>
+          <w:numId w:val="31"/>
+        </w:numPr>
+      </w:pPr>
+      <w:r>
+        <w:t>Has not touch delete part</w:t>
       </w:r>
     </w:p>
     <w:p>
@@ -2012,52 +2445,31 @@
         <w:pStyle w:val="Heading2"/>
       </w:pPr>
       <w:r>
-        <w:t>28 April 2021</w:t>
-      </w:r>
-    </w:p>
-    <w:p>
-      <w:pPr>
-        <w:pStyle w:val="ListParagraph"/>
-        <w:numPr>
-          <w:ilvl w:val="0"/>
-          <w:numId w:val="25"/>
-        </w:numPr>
-      </w:pPr>
-      <w:r>
-        <w:t>Removed Deals Page</w:t>
-      </w:r>
-    </w:p>
-    <w:p>
-      <w:pPr>
-        <w:pStyle w:val="ListParagraph"/>
-        <w:numPr>
-          <w:ilvl w:val="0"/>
-          <w:numId w:val="25"/>
-        </w:numPr>
-      </w:pPr>
-      <w:r>
-        <w:t>Added it to products page</w:t>
-      </w:r>
-    </w:p>
-    <w:p>
-      <w:pPr>
-        <w:pStyle w:val="ListParagraph"/>
-        <w:numPr>
-          <w:ilvl w:val="0"/>
-          <w:numId w:val="25"/>
-        </w:numPr>
-      </w:pPr>
-      <w:r>
-        <w:t>Add Function</w:t>
-      </w:r>
-      <w:r>
-        <w:t>s</w:t>
-      </w:r>
-      <w:r>
-        <w:t xml:space="preserve"> for products page </w:t>
-      </w:r>
-      <w:r>
-        <w:t>paging, search, filter</w:t>
+        <w:t>9 May 2021</w:t>
+      </w:r>
+    </w:p>
+    <w:p>
+      <w:pPr>
+        <w:pStyle w:val="ListParagraph"/>
+        <w:numPr>
+          <w:ilvl w:val="0"/>
+          <w:numId w:val="32"/>
+        </w:numPr>
+      </w:pPr>
+      <w:r>
+        <w:t>Fixed bugs with order price not giving correct value</w:t>
+      </w:r>
+    </w:p>
+    <w:p>
+      <w:pPr>
+        <w:pStyle w:val="ListParagraph"/>
+        <w:numPr>
+          <w:ilvl w:val="0"/>
+          <w:numId w:val="32"/>
+        </w:numPr>
+      </w:pPr>
+      <w:r>
+        <w:t>Order Delete Completed</w:t>
       </w:r>
     </w:p>
     <w:p>
@@ -2065,31 +2477,49 @@
         <w:pStyle w:val="Heading2"/>
       </w:pPr>
       <w:r>
-        <w:t>29 April 2021</w:t>
-      </w:r>
-    </w:p>
-    <w:p>
-      <w:pPr>
-        <w:pStyle w:val="ListParagraph"/>
-        <w:numPr>
-          <w:ilvl w:val="0"/>
-          <w:numId w:val="26"/>
-        </w:numPr>
-      </w:pPr>
-      <w:r>
-        <w:t>Implement Search Function on layout</w:t>
-      </w:r>
-    </w:p>
-    <w:p>
-      <w:pPr>
-        <w:pStyle w:val="ListParagraph"/>
-        <w:numPr>
-          <w:ilvl w:val="0"/>
-          <w:numId w:val="26"/>
-        </w:numPr>
-      </w:pPr>
-      <w:r>
-        <w:t>Review Temp Complete</w:t>
+        <w:t>10 May 2021</w:t>
+      </w:r>
+    </w:p>
+    <w:p>
+      <w:pPr>
+        <w:pStyle w:val="ListParagraph"/>
+        <w:numPr>
+          <w:ilvl w:val="0"/>
+          <w:numId w:val="33"/>
+        </w:numPr>
+      </w:pPr>
+      <w:r>
+        <w:t xml:space="preserve">Customer </w:t>
+      </w:r>
+      <w:r>
+        <w:t>Recipe Create View Added</w:t>
+      </w:r>
+    </w:p>
+    <w:p>
+      <w:pPr>
+        <w:pStyle w:val="ListParagraph"/>
+        <w:numPr>
+          <w:ilvl w:val="0"/>
+          <w:numId w:val="33"/>
+        </w:numPr>
+      </w:pPr>
+      <w:r>
+        <w:t xml:space="preserve">Customer </w:t>
+      </w:r>
+      <w:r>
+        <w:t>Recipe Create Completed</w:t>
+      </w:r>
+    </w:p>
+    <w:p>
+      <w:pPr>
+        <w:pStyle w:val="ListParagraph"/>
+        <w:numPr>
+          <w:ilvl w:val="0"/>
+          <w:numId w:val="33"/>
+        </w:numPr>
+      </w:pPr>
+      <w:r>
+        <w:t>Admin Recipe Index</w:t>
       </w:r>
     </w:p>
     <w:p>
@@ -2097,79 +2527,19 @@
         <w:pStyle w:val="Heading2"/>
       </w:pPr>
       <w:r>
-        <w:t>30 April 2021</w:t>
-      </w:r>
-    </w:p>
-    <w:p>
-      <w:pPr>
-        <w:pStyle w:val="ListParagraph"/>
-        <w:numPr>
-          <w:ilvl w:val="0"/>
-          <w:numId w:val="27"/>
-        </w:numPr>
-      </w:pPr>
-      <w:r>
-        <w:t>Anonymous Order added</w:t>
-      </w:r>
-    </w:p>
-    <w:p>
-      <w:pPr>
-        <w:pStyle w:val="ListParagraph"/>
-        <w:numPr>
-          <w:ilvl w:val="0"/>
-          <w:numId w:val="27"/>
-        </w:numPr>
-      </w:pPr>
-      <w:r>
-        <w:t>Validation on Order Card Added</w:t>
-      </w:r>
-    </w:p>
-    <w:p>
-      <w:pPr>
-        <w:pStyle w:val="ListParagraph"/>
-        <w:numPr>
-          <w:ilvl w:val="0"/>
-          <w:numId w:val="28"/>
-        </w:numPr>
-      </w:pPr>
-      <w:r>
-        <w:t>Product Details Hasn’t been touched</w:t>
-      </w:r>
-    </w:p>
-    <w:p>
-      <w:pPr>
-        <w:pStyle w:val="ListParagraph"/>
-        <w:numPr>
-          <w:ilvl w:val="0"/>
-          <w:numId w:val="28"/>
-        </w:numPr>
-      </w:pPr>
-      <w:r>
-        <w:t>Cart Has not been touched, except for the items count</w:t>
-      </w:r>
-    </w:p>
-    <w:p>
-      <w:pPr>
-        <w:pStyle w:val="ListParagraph"/>
-        <w:numPr>
-          <w:ilvl w:val="0"/>
-          <w:numId w:val="28"/>
-        </w:numPr>
-      </w:pPr>
-      <w:r>
-        <w:t>Checkout has not been touched</w:t>
-      </w:r>
-    </w:p>
-    <w:p>
-      <w:pPr>
-        <w:pStyle w:val="ListParagraph"/>
-        <w:numPr>
-          <w:ilvl w:val="0"/>
-          <w:numId w:val="28"/>
-        </w:numPr>
-      </w:pPr>
-      <w:r>
-        <w:t>Admin: Order page has not been touched</w:t>
+        <w:t>11 May 2021</w:t>
+      </w:r>
+    </w:p>
+    <w:p>
+      <w:pPr>
+        <w:pStyle w:val="ListParagraph"/>
+        <w:numPr>
+          <w:ilvl w:val="0"/>
+          <w:numId w:val="34"/>
+        </w:numPr>
+      </w:pPr>
+      <w:r>
+        <w:t>Admin Create Recipe</w:t>
       </w:r>
     </w:p>
     <w:p>
@@ -2177,46 +2547,118 @@
         <w:pStyle w:val="Heading2"/>
       </w:pPr>
       <w:r>
-        <w:t xml:space="preserve">1 </w:t>
-      </w:r>
-      <w:r>
-        <w:t>May</w:t>
-      </w:r>
-      <w:r>
-        <w:t xml:space="preserve"> 2021</w:t>
-      </w:r>
-    </w:p>
-    <w:p>
-      <w:pPr>
-        <w:pStyle w:val="ListParagraph"/>
-        <w:numPr>
-          <w:ilvl w:val="0"/>
-          <w:numId w:val="29"/>
-        </w:numPr>
-      </w:pPr>
-      <w:r>
-        <w:t>Product Details Handling order added</w:t>
-      </w:r>
-    </w:p>
-    <w:p>
-      <w:pPr>
-        <w:pStyle w:val="ListParagraph"/>
-        <w:numPr>
-          <w:ilvl w:val="0"/>
-          <w:numId w:val="29"/>
-        </w:numPr>
-      </w:pPr>
-      <w:r>
-        <w:t>Cart Function added</w:t>
-      </w:r>
-    </w:p>
-    <w:p>
-      <w:pPr>
-        <w:pStyle w:val="ListParagraph"/>
+        <w:t>13 May 2021</w:t>
+      </w:r>
+    </w:p>
+    <w:p>
+      <w:pPr>
+        <w:pStyle w:val="ListParagraph"/>
+        <w:numPr>
+          <w:ilvl w:val="0"/>
+          <w:numId w:val="34"/>
+        </w:numPr>
+      </w:pPr>
+      <w:r>
+        <w:t>Admin Edit Recipe</w:t>
+      </w:r>
+    </w:p>
+    <w:p>
+      <w:pPr>
+        <w:pStyle w:val="ListParagraph"/>
+        <w:numPr>
+          <w:ilvl w:val="0"/>
+          <w:numId w:val="34"/>
+        </w:numPr>
+      </w:pPr>
+      <w:r>
+        <w:t>Admin Delete Recipe</w:t>
+      </w:r>
+    </w:p>
+    <w:p>
+      <w:pPr>
+        <w:pStyle w:val="Heading2"/>
       </w:pPr>
       <w:r>
         <w:lastRenderedPageBreak/>
-        <w:t>Bug Fixes and Discount added into consideration</w:t>
+        <w:t>14 May 2021</w:t>
+      </w:r>
+    </w:p>
+    <w:p>
+      <w:pPr>
+        <w:pStyle w:val="ListParagraph"/>
+        <w:numPr>
+          <w:ilvl w:val="0"/>
+          <w:numId w:val="35"/>
+        </w:numPr>
+      </w:pPr>
+      <w:r>
+        <w:t>Cleaning up admin recipe code</w:t>
+      </w:r>
+    </w:p>
+    <w:p>
+      <w:pPr>
+        <w:pStyle w:val="ListParagraph"/>
+        <w:numPr>
+          <w:ilvl w:val="0"/>
+          <w:numId w:val="35"/>
+        </w:numPr>
+      </w:pPr>
+      <w:r>
+        <w:t>Perform little bit of testing for recipe</w:t>
+      </w:r>
+    </w:p>
+    <w:p>
+      <w:pPr>
+        <w:pStyle w:val="ListParagraph"/>
+        <w:numPr>
+          <w:ilvl w:val="0"/>
+          <w:numId w:val="35"/>
+        </w:numPr>
+      </w:pPr>
+      <w:r>
+        <w:t>User recipe Index temp</w:t>
+      </w:r>
+    </w:p>
+    <w:p>
+      <w:pPr>
+        <w:pStyle w:val="ListParagraph"/>
+        <w:numPr>
+          <w:ilvl w:val="0"/>
+          <w:numId w:val="35"/>
+        </w:numPr>
+      </w:pPr>
+      <w:r>
+        <w:t>Recipe Index done</w:t>
+      </w:r>
+    </w:p>
+    <w:p>
+      <w:pPr>
+        <w:pStyle w:val="ListParagraph"/>
+        <w:numPr>
+          <w:ilvl w:val="0"/>
+          <w:numId w:val="35"/>
+        </w:numPr>
+      </w:pPr>
+      <w:r>
+        <w:t xml:space="preserve">Search bar recipe </w:t>
+      </w:r>
+      <w:r>
+        <w:t>temp</w:t>
+      </w:r>
+    </w:p>
+    <w:p>
+      <w:pPr>
+        <w:pStyle w:val="ListParagraph"/>
+        <w:numPr>
+          <w:ilvl w:val="0"/>
+          <w:numId w:val="35"/>
+        </w:numPr>
+      </w:pPr>
+      <w:r>
+        <w:t xml:space="preserve">Home page </w:t>
+      </w:r>
+      <w:r>
+        <w:t>recipe added</w:t>
       </w:r>
     </w:p>
     <w:p>
@@ -2224,52 +2666,19 @@
         <w:pStyle w:val="Heading2"/>
       </w:pPr>
       <w:r>
-        <w:t>2 May 2021</w:t>
-      </w:r>
-    </w:p>
-    <w:p>
-      <w:pPr>
-        <w:pStyle w:val="ListParagraph"/>
-        <w:numPr>
-          <w:ilvl w:val="0"/>
-          <w:numId w:val="30"/>
-        </w:numPr>
-      </w:pPr>
-      <w:r>
-        <w:t>Checkout done</w:t>
-      </w:r>
-    </w:p>
-    <w:p>
-      <w:pPr>
-        <w:pStyle w:val="ListParagraph"/>
-        <w:numPr>
-          <w:ilvl w:val="0"/>
-          <w:numId w:val="30"/>
-        </w:numPr>
-      </w:pPr>
-      <w:r>
-        <w:t xml:space="preserve">Admin Order </w:t>
-      </w:r>
-      <w:r>
-        <w:t>(</w:t>
-      </w:r>
-      <w:r>
-        <w:t>Index, Details Done</w:t>
-      </w:r>
-      <w:r>
-        <w:t>)</w:t>
-      </w:r>
-    </w:p>
-    <w:p>
-      <w:pPr>
-        <w:pStyle w:val="ListParagraph"/>
-        <w:numPr>
-          <w:ilvl w:val="0"/>
-          <w:numId w:val="31"/>
-        </w:numPr>
-      </w:pPr>
-      <w:r>
-        <w:t>Has not touch delete part</w:t>
+        <w:t>16 May 2021</w:t>
+      </w:r>
+    </w:p>
+    <w:p>
+      <w:pPr>
+        <w:pStyle w:val="ListParagraph"/>
+        <w:numPr>
+          <w:ilvl w:val="0"/>
+          <w:numId w:val="36"/>
+        </w:numPr>
+      </w:pPr>
+      <w:r>
+        <w:t>User Profile Settings Completed</w:t>
       </w:r>
     </w:p>
     <w:p>
@@ -2277,31 +2686,43 @@
         <w:pStyle w:val="Heading2"/>
       </w:pPr>
       <w:r>
-        <w:t>9 May 2021</w:t>
-      </w:r>
-    </w:p>
-    <w:p>
-      <w:pPr>
-        <w:pStyle w:val="ListParagraph"/>
-        <w:numPr>
-          <w:ilvl w:val="0"/>
-          <w:numId w:val="32"/>
-        </w:numPr>
-      </w:pPr>
-      <w:r>
-        <w:t>Fixed bugs with order price not giving correct value</w:t>
-      </w:r>
-    </w:p>
-    <w:p>
-      <w:pPr>
-        <w:pStyle w:val="ListParagraph"/>
-        <w:numPr>
-          <w:ilvl w:val="0"/>
-          <w:numId w:val="32"/>
-        </w:numPr>
-      </w:pPr>
-      <w:r>
-        <w:t>Order Delete Completed</w:t>
+        <w:t>17 May 2021</w:t>
+      </w:r>
+    </w:p>
+    <w:p>
+      <w:pPr>
+        <w:pStyle w:val="ListParagraph"/>
+        <w:numPr>
+          <w:ilvl w:val="0"/>
+          <w:numId w:val="36"/>
+        </w:numPr>
+      </w:pPr>
+      <w:r>
+        <w:t>Pasts Order Completed</w:t>
+      </w:r>
+    </w:p>
+    <w:p>
+      <w:pPr>
+        <w:pStyle w:val="ListParagraph"/>
+        <w:numPr>
+          <w:ilvl w:val="0"/>
+          <w:numId w:val="36"/>
+        </w:numPr>
+      </w:pPr>
+      <w:r>
+        <w:t>My Recipe Completed</w:t>
+      </w:r>
+    </w:p>
+    <w:p>
+      <w:pPr>
+        <w:pStyle w:val="ListParagraph"/>
+        <w:numPr>
+          <w:ilvl w:val="0"/>
+          <w:numId w:val="36"/>
+        </w:numPr>
+      </w:pPr>
+      <w:r>
+        <w:t>Admin Reward Completed</w:t>
       </w:r>
     </w:p>
     <w:p>
@@ -2309,559 +2730,360 @@
         <w:pStyle w:val="Heading2"/>
       </w:pPr>
       <w:r>
-        <w:t>10 May 2021</w:t>
-      </w:r>
-    </w:p>
-    <w:p>
-      <w:pPr>
-        <w:pStyle w:val="ListParagraph"/>
-        <w:numPr>
-          <w:ilvl w:val="0"/>
-          <w:numId w:val="33"/>
-        </w:numPr>
-      </w:pPr>
-      <w:r>
-        <w:t xml:space="preserve">Customer </w:t>
-      </w:r>
-      <w:r>
-        <w:t>Recipe Create View Added</w:t>
-      </w:r>
-    </w:p>
-    <w:p>
-      <w:pPr>
-        <w:pStyle w:val="ListParagraph"/>
-        <w:numPr>
-          <w:ilvl w:val="0"/>
-          <w:numId w:val="33"/>
-        </w:numPr>
-      </w:pPr>
-      <w:r>
-        <w:t xml:space="preserve">Customer </w:t>
-      </w:r>
-      <w:r>
-        <w:t>Recipe Create Completed</w:t>
-      </w:r>
-    </w:p>
-    <w:p>
-      <w:pPr>
-        <w:pStyle w:val="ListParagraph"/>
-        <w:numPr>
-          <w:ilvl w:val="0"/>
-          <w:numId w:val="33"/>
-        </w:numPr>
-      </w:pPr>
-      <w:r>
-        <w:t>Admin Recipe Index</w:t>
-      </w:r>
-    </w:p>
+        <w:t>22 May 2021</w:t>
+      </w:r>
+    </w:p>
+    <w:p>
+      <w:pPr>
+        <w:pStyle w:val="ListParagraph"/>
+        <w:numPr>
+          <w:ilvl w:val="0"/>
+          <w:numId w:val="37"/>
+        </w:numPr>
+      </w:pPr>
+      <w:r>
+        <w:t>Error Page Added</w:t>
+      </w:r>
+    </w:p>
+    <w:p>
+      <w:pPr>
+        <w:pStyle w:val="ListParagraph"/>
+        <w:numPr>
+          <w:ilvl w:val="0"/>
+          <w:numId w:val="37"/>
+        </w:numPr>
+      </w:pPr>
+      <w:r>
+        <w:t xml:space="preserve">Environment Variable : Development / Production, Separation of </w:t>
+      </w:r>
+      <w:proofErr w:type="spellStart"/>
+      <w:r>
+        <w:t>css</w:t>
+      </w:r>
+      <w:proofErr w:type="spellEnd"/>
+      <w:r>
+        <w:t>/</w:t>
+      </w:r>
+      <w:proofErr w:type="spellStart"/>
+      <w:r>
+        <w:t>js</w:t>
+      </w:r>
+      <w:proofErr w:type="spellEnd"/>
+      <w:r>
+        <w:t xml:space="preserve"> file</w:t>
+      </w:r>
+    </w:p>
+    <w:p>
+      <w:pPr>
+        <w:pStyle w:val="ListParagraph"/>
+        <w:numPr>
+          <w:ilvl w:val="0"/>
+          <w:numId w:val="37"/>
+        </w:numPr>
+      </w:pPr>
+      <w:r>
+        <w:t xml:space="preserve">Minify </w:t>
+      </w:r>
+      <w:proofErr w:type="spellStart"/>
+      <w:r>
+        <w:t>Css</w:t>
+      </w:r>
+      <w:proofErr w:type="spellEnd"/>
+      <w:r>
+        <w:t xml:space="preserve"> /</w:t>
+      </w:r>
+      <w:proofErr w:type="spellStart"/>
+      <w:r>
+        <w:t>js</w:t>
+      </w:r>
+      <w:proofErr w:type="spellEnd"/>
+    </w:p>
+    <w:p/>
+    <w:p>
+      <w:pPr>
+        <w:pStyle w:val="Heading1"/>
+      </w:pPr>
+      <w:r>
+        <w:t>Free Thought and TTD</w:t>
+      </w:r>
+    </w:p>
+    <w:p>
+      <w:pPr>
+        <w:pStyle w:val="ListParagraph"/>
+        <w:numPr>
+          <w:ilvl w:val="0"/>
+          <w:numId w:val="9"/>
+        </w:numPr>
+      </w:pPr>
+      <w:r>
+        <w:t>Adding Username field on Login / Signup modal</w:t>
+      </w:r>
+    </w:p>
+    <w:p>
+      <w:pPr>
+        <w:pStyle w:val="ListParagraph"/>
+        <w:numPr>
+          <w:ilvl w:val="0"/>
+          <w:numId w:val="9"/>
+        </w:numPr>
+      </w:pPr>
+      <w:r>
+        <w:t>Problem with IE11.</w:t>
+      </w:r>
+    </w:p>
+    <w:p>
+      <w:pPr>
+        <w:pStyle w:val="ListParagraph"/>
+        <w:numPr>
+          <w:ilvl w:val="0"/>
+          <w:numId w:val="9"/>
+        </w:numPr>
+      </w:pPr>
+      <w:r>
+        <w:t>Form for ratings</w:t>
+      </w:r>
+    </w:p>
+    <w:p>
+      <w:pPr>
+        <w:pStyle w:val="ListParagraph"/>
+        <w:numPr>
+          <w:ilvl w:val="0"/>
+          <w:numId w:val="9"/>
+        </w:numPr>
+      </w:pPr>
+      <w:r>
+        <w:t>Paging for ratings</w:t>
+      </w:r>
+    </w:p>
+    <w:p>
+      <w:pPr>
+        <w:pStyle w:val="ListParagraph"/>
+        <w:numPr>
+          <w:ilvl w:val="0"/>
+          <w:numId w:val="9"/>
+        </w:numPr>
+      </w:pPr>
+      <w:r>
+        <w:t>Disable user click when the data is being sent</w:t>
+      </w:r>
+      <w:r>
+        <w:t xml:space="preserve"> (Currently not the best way, need to think of a way)</w:t>
+      </w:r>
+    </w:p>
+    <w:p>
+      <w:pPr>
+        <w:pStyle w:val="ListParagraph"/>
+        <w:numPr>
+          <w:ilvl w:val="0"/>
+          <w:numId w:val="9"/>
+        </w:numPr>
+      </w:pPr>
+      <w:r>
+        <w:t>Many to Many on Product Categories?</w:t>
+      </w:r>
+    </w:p>
+    <w:p>
+      <w:pPr>
+        <w:pStyle w:val="ListParagraph"/>
+        <w:numPr>
+          <w:ilvl w:val="0"/>
+          <w:numId w:val="9"/>
+        </w:numPr>
+      </w:pPr>
+      <w:r>
+        <w:t>Admin Check Role Validation</w:t>
+      </w:r>
+    </w:p>
+    <w:p>
+      <w:pPr>
+        <w:pStyle w:val="ListParagraph"/>
+        <w:numPr>
+          <w:ilvl w:val="0"/>
+          <w:numId w:val="9"/>
+        </w:numPr>
+      </w:pPr>
+      <w:r>
+        <w:t>Custom Error Page</w:t>
+      </w:r>
+    </w:p>
+    <w:p>
+      <w:pPr>
+        <w:pStyle w:val="ListParagraph"/>
+        <w:numPr>
+          <w:ilvl w:val="0"/>
+          <w:numId w:val="9"/>
+        </w:numPr>
+      </w:pPr>
+      <w:r>
+        <w:t>SET JOBS ON DB</w:t>
+      </w:r>
+    </w:p>
+    <w:p>
+      <w:pPr>
+        <w:pStyle w:val="ListParagraph"/>
+        <w:numPr>
+          <w:ilvl w:val="0"/>
+          <w:numId w:val="9"/>
+        </w:numPr>
+      </w:pPr>
+      <w:r>
+        <w:t>Seed Data</w:t>
+      </w:r>
+    </w:p>
+    <w:p>
+      <w:pPr>
+        <w:pStyle w:val="ListParagraph"/>
+        <w:numPr>
+          <w:ilvl w:val="0"/>
+          <w:numId w:val="9"/>
+        </w:numPr>
+      </w:pPr>
+      <w:r>
+        <w:t>Auto Create DB IF NO EXIST</w:t>
+      </w:r>
+    </w:p>
+    <w:p>
+      <w:pPr>
+        <w:pStyle w:val="ListParagraph"/>
+        <w:numPr>
+          <w:ilvl w:val="0"/>
+          <w:numId w:val="9"/>
+        </w:numPr>
+      </w:pPr>
+      <w:r>
+        <w:t>Modal instead of target=_blank for forms</w:t>
+      </w:r>
+    </w:p>
+    <w:p>
+      <w:pPr>
+        <w:pStyle w:val="ListParagraph"/>
+        <w:numPr>
+          <w:ilvl w:val="0"/>
+          <w:numId w:val="9"/>
+        </w:numPr>
+      </w:pPr>
+      <w:r>
+        <w:t>Fix Concurrency Issue</w:t>
+      </w:r>
+    </w:p>
+    <w:p>
+      <w:pPr>
+        <w:pStyle w:val="ListParagraph"/>
+        <w:numPr>
+          <w:ilvl w:val="0"/>
+          <w:numId w:val="9"/>
+        </w:numPr>
+      </w:pPr>
+      <w:r>
+        <w:t>Split Product Information Field</w:t>
+      </w:r>
+    </w:p>
+    <w:p>
+      <w:pPr>
+        <w:pStyle w:val="ListParagraph"/>
+        <w:numPr>
+          <w:ilvl w:val="0"/>
+          <w:numId w:val="9"/>
+        </w:numPr>
+      </w:pPr>
+      <w:r>
+        <w:t>Product Status Set All Expired Sale to Publish</w:t>
+      </w:r>
+    </w:p>
+    <w:p>
+      <w:pPr>
+        <w:pStyle w:val="ListParagraph"/>
+        <w:numPr>
+          <w:ilvl w:val="0"/>
+          <w:numId w:val="9"/>
+        </w:numPr>
+      </w:pPr>
+      <w:r>
+        <w:t>Auto 0 Stock set status to Hold</w:t>
+      </w:r>
+    </w:p>
+    <w:p>
+      <w:pPr>
+        <w:pStyle w:val="ListParagraph"/>
+        <w:numPr>
+          <w:ilvl w:val="0"/>
+          <w:numId w:val="9"/>
+        </w:numPr>
+      </w:pPr>
+      <w:r>
+        <w:lastRenderedPageBreak/>
+        <w:t>Handle Discount from percentage rather than decimal</w:t>
+      </w:r>
+    </w:p>
+    <w:p>
+      <w:pPr>
+        <w:pStyle w:val="ListParagraph"/>
+        <w:numPr>
+          <w:ilvl w:val="0"/>
+          <w:numId w:val="9"/>
+        </w:numPr>
+      </w:pPr>
+      <w:r>
+        <w:t>Delete cascade for products -&gt; rating</w:t>
+      </w:r>
+    </w:p>
+    <w:p>
+      <w:pPr>
+        <w:pStyle w:val="ListParagraph"/>
+        <w:numPr>
+          <w:ilvl w:val="0"/>
+          <w:numId w:val="9"/>
+        </w:numPr>
+      </w:pPr>
+      <w:r>
+        <w:t>Paging on Review</w:t>
+      </w:r>
+    </w:p>
+    <w:p>
+      <w:pPr>
+        <w:pStyle w:val="ListParagraph"/>
+        <w:numPr>
+          <w:ilvl w:val="0"/>
+          <w:numId w:val="9"/>
+        </w:numPr>
+      </w:pPr>
+      <w:r>
+        <w:t>Handle cookie block</w:t>
+      </w:r>
+      <w:r>
+        <w:t xml:space="preserve"> from browser</w:t>
+      </w:r>
+    </w:p>
+    <w:p>
+      <w:pPr>
+        <w:pStyle w:val="ListParagraph"/>
+        <w:numPr>
+          <w:ilvl w:val="0"/>
+          <w:numId w:val="9"/>
+        </w:numPr>
+      </w:pPr>
+      <w:r>
+        <w:t>Handle serving content recipe</w:t>
+      </w:r>
+    </w:p>
+    <w:p>
+      <w:pPr>
+        <w:pStyle w:val="ListParagraph"/>
+        <w:numPr>
+          <w:ilvl w:val="0"/>
+          <w:numId w:val="9"/>
+        </w:numPr>
+      </w:pPr>
+      <w:r>
+        <w:t>Filter Bad File Extension</w:t>
+      </w:r>
+    </w:p>
+    <w:p/>
     <w:p>
       <w:pPr>
         <w:pStyle w:val="Heading2"/>
       </w:pPr>
       <w:r>
-        <w:t>11 May 2021</w:t>
-      </w:r>
-    </w:p>
-    <w:p>
-      <w:pPr>
-        <w:pStyle w:val="ListParagraph"/>
-        <w:numPr>
-          <w:ilvl w:val="0"/>
-          <w:numId w:val="34"/>
-        </w:numPr>
-      </w:pPr>
-      <w:r>
-        <w:t>Admin Create Recipe</w:t>
-      </w:r>
-    </w:p>
-    <w:p>
-      <w:pPr>
-        <w:pStyle w:val="Heading2"/>
-      </w:pPr>
-      <w:r>
-        <w:t>13 May 2021</w:t>
-      </w:r>
-    </w:p>
-    <w:p>
-      <w:pPr>
-        <w:pStyle w:val="ListParagraph"/>
-        <w:numPr>
-          <w:ilvl w:val="0"/>
-          <w:numId w:val="34"/>
-        </w:numPr>
-      </w:pPr>
-      <w:r>
-        <w:t>Admin Edit Recipe</w:t>
-      </w:r>
-    </w:p>
-    <w:p>
-      <w:pPr>
-        <w:pStyle w:val="ListParagraph"/>
-        <w:numPr>
-          <w:ilvl w:val="0"/>
-          <w:numId w:val="34"/>
-        </w:numPr>
-      </w:pPr>
-      <w:r>
-        <w:t>Admin Delete Recipe</w:t>
-      </w:r>
-    </w:p>
-    <w:p>
-      <w:pPr>
-        <w:pStyle w:val="Heading2"/>
-      </w:pPr>
-      <w:r>
-        <w:t>14 May 2021</w:t>
-      </w:r>
-    </w:p>
-    <w:p>
-      <w:pPr>
-        <w:pStyle w:val="ListParagraph"/>
-        <w:numPr>
-          <w:ilvl w:val="0"/>
-          <w:numId w:val="35"/>
-        </w:numPr>
-      </w:pPr>
-      <w:r>
-        <w:t>Cleaning up admin recipe code</w:t>
-      </w:r>
-    </w:p>
-    <w:p>
-      <w:pPr>
-        <w:pStyle w:val="ListParagraph"/>
-        <w:numPr>
-          <w:ilvl w:val="0"/>
-          <w:numId w:val="35"/>
-        </w:numPr>
-      </w:pPr>
-      <w:r>
-        <w:t>Perform little bit of testing for recipe</w:t>
-      </w:r>
-    </w:p>
-    <w:p>
-      <w:pPr>
-        <w:pStyle w:val="ListParagraph"/>
-        <w:numPr>
-          <w:ilvl w:val="0"/>
-          <w:numId w:val="35"/>
-        </w:numPr>
-      </w:pPr>
-      <w:r>
-        <w:t>User recipe Index temp</w:t>
-      </w:r>
-    </w:p>
-    <w:p>
-      <w:pPr>
-        <w:pStyle w:val="ListParagraph"/>
-        <w:numPr>
-          <w:ilvl w:val="0"/>
-          <w:numId w:val="35"/>
-        </w:numPr>
-      </w:pPr>
-      <w:r>
-        <w:t>Recipe Index done</w:t>
-      </w:r>
-    </w:p>
-    <w:p>
-      <w:pPr>
-        <w:pStyle w:val="ListParagraph"/>
-        <w:numPr>
-          <w:ilvl w:val="0"/>
-          <w:numId w:val="35"/>
-        </w:numPr>
-      </w:pPr>
-      <w:r>
-        <w:t xml:space="preserve">Search bar recipe </w:t>
-      </w:r>
-      <w:r>
-        <w:t>temp</w:t>
-      </w:r>
-    </w:p>
-    <w:p>
-      <w:pPr>
-        <w:pStyle w:val="ListParagraph"/>
-        <w:numPr>
-          <w:ilvl w:val="0"/>
-          <w:numId w:val="35"/>
-        </w:numPr>
-      </w:pPr>
-      <w:r>
-        <w:t xml:space="preserve">Home page </w:t>
-      </w:r>
-      <w:r>
-        <w:t>recipe added</w:t>
-      </w:r>
-    </w:p>
-    <w:p>
-      <w:pPr>
-        <w:pStyle w:val="Heading2"/>
-      </w:pPr>
-      <w:r>
-        <w:t>16 May 2021</w:t>
-      </w:r>
-    </w:p>
-    <w:p>
-      <w:pPr>
-        <w:pStyle w:val="ListParagraph"/>
-        <w:numPr>
-          <w:ilvl w:val="0"/>
-          <w:numId w:val="36"/>
-        </w:numPr>
-      </w:pPr>
-      <w:r>
-        <w:t>User Profile Settings Completed</w:t>
-      </w:r>
-    </w:p>
-    <w:p>
-      <w:pPr>
-        <w:pStyle w:val="Heading2"/>
-      </w:pPr>
-      <w:r>
-        <w:t>17 May 2021</w:t>
-      </w:r>
-    </w:p>
-    <w:p>
-      <w:pPr>
-        <w:pStyle w:val="ListParagraph"/>
-        <w:numPr>
-          <w:ilvl w:val="0"/>
-          <w:numId w:val="36"/>
-        </w:numPr>
-      </w:pPr>
-      <w:r>
-        <w:t>Pasts Order Completed</w:t>
-      </w:r>
-    </w:p>
-    <w:p>
-      <w:pPr>
-        <w:pStyle w:val="ListParagraph"/>
-        <w:numPr>
-          <w:ilvl w:val="0"/>
-          <w:numId w:val="36"/>
-        </w:numPr>
-      </w:pPr>
-      <w:r>
-        <w:t>My Recipe Completed</w:t>
-      </w:r>
-    </w:p>
-    <w:p>
-      <w:pPr>
-        <w:pStyle w:val="ListParagraph"/>
-        <w:numPr>
-          <w:ilvl w:val="0"/>
-          <w:numId w:val="36"/>
-        </w:numPr>
-      </w:pPr>
-      <w:r>
-        <w:t>Admin Reward Completed</w:t>
-      </w:r>
-    </w:p>
-    <w:p>
-      <w:pPr>
-        <w:pStyle w:val="Heading1"/>
-      </w:pPr>
-      <w:r>
-        <w:lastRenderedPageBreak/>
-        <w:t>Free Thought and TTD</w:t>
-      </w:r>
-    </w:p>
-    <w:p>
-      <w:pPr>
-        <w:pStyle w:val="ListParagraph"/>
-        <w:numPr>
-          <w:ilvl w:val="0"/>
-          <w:numId w:val="9"/>
-        </w:numPr>
-      </w:pPr>
-      <w:r>
-        <w:t>Adding Username field on Login / Signup modal</w:t>
-      </w:r>
-    </w:p>
-    <w:p>
-      <w:pPr>
-        <w:pStyle w:val="ListParagraph"/>
-        <w:numPr>
-          <w:ilvl w:val="0"/>
-          <w:numId w:val="9"/>
-        </w:numPr>
-      </w:pPr>
-      <w:r>
-        <w:t>Problem with IE11.</w:t>
-      </w:r>
-    </w:p>
-    <w:p>
-      <w:pPr>
-        <w:pStyle w:val="ListParagraph"/>
-        <w:numPr>
-          <w:ilvl w:val="0"/>
-          <w:numId w:val="9"/>
-        </w:numPr>
-      </w:pPr>
-      <w:r>
-        <w:t>Form for ratings</w:t>
-      </w:r>
-    </w:p>
-    <w:p>
-      <w:pPr>
-        <w:pStyle w:val="ListParagraph"/>
-        <w:numPr>
-          <w:ilvl w:val="0"/>
-          <w:numId w:val="9"/>
-        </w:numPr>
-      </w:pPr>
-      <w:r>
-        <w:t>Paging for ratings</w:t>
-      </w:r>
-    </w:p>
-    <w:p>
-      <w:pPr>
-        <w:pStyle w:val="ListParagraph"/>
-        <w:numPr>
-          <w:ilvl w:val="0"/>
-          <w:numId w:val="9"/>
-        </w:numPr>
-      </w:pPr>
-      <w:hyperlink r:id="rId20" w:tgtFrame="_blank" w:history="1">
-        <w:r>
-          <w:t>minifycode.com</w:t>
-        </w:r>
-      </w:hyperlink>
-      <w:r>
-        <w:t> </w:t>
-      </w:r>
-      <w:r>
-        <w:t>Minify css code in production</w:t>
-      </w:r>
-    </w:p>
-    <w:p>
-      <w:pPr>
-        <w:pStyle w:val="ListParagraph"/>
-        <w:numPr>
-          <w:ilvl w:val="0"/>
-          <w:numId w:val="9"/>
-        </w:numPr>
-      </w:pPr>
-      <w:r>
-        <w:t>Disable user click when the data is being sent</w:t>
-      </w:r>
-      <w:r>
-        <w:t xml:space="preserve"> (Currently not the best way, need to think of a way)</w:t>
-      </w:r>
-    </w:p>
-    <w:p>
-      <w:pPr>
-        <w:pStyle w:val="ListParagraph"/>
-        <w:numPr>
-          <w:ilvl w:val="0"/>
-          <w:numId w:val="9"/>
-        </w:numPr>
-      </w:pPr>
-      <w:r>
-        <w:t>Many to Many on Product Categories?</w:t>
-      </w:r>
-    </w:p>
-    <w:p>
-      <w:pPr>
-        <w:pStyle w:val="ListParagraph"/>
-        <w:numPr>
-          <w:ilvl w:val="0"/>
-          <w:numId w:val="9"/>
-        </w:numPr>
-      </w:pPr>
-      <w:r>
-        <w:t>Admin Check Role Validation</w:t>
-      </w:r>
-    </w:p>
-    <w:p>
-      <w:pPr>
-        <w:pStyle w:val="ListParagraph"/>
-        <w:numPr>
-          <w:ilvl w:val="0"/>
-          <w:numId w:val="9"/>
-        </w:numPr>
-      </w:pPr>
-      <w:r>
-        <w:t>Custom Error Page</w:t>
-      </w:r>
-    </w:p>
-    <w:p>
-      <w:pPr>
-        <w:pStyle w:val="ListParagraph"/>
-        <w:numPr>
-          <w:ilvl w:val="0"/>
-          <w:numId w:val="9"/>
-        </w:numPr>
-      </w:pPr>
-      <w:r>
-        <w:t>SET JOBS ON DB</w:t>
-      </w:r>
-    </w:p>
-    <w:p>
-      <w:pPr>
-        <w:pStyle w:val="ListParagraph"/>
-        <w:numPr>
-          <w:ilvl w:val="0"/>
-          <w:numId w:val="9"/>
-        </w:numPr>
-      </w:pPr>
-      <w:r>
-        <w:t>Seed Data</w:t>
-      </w:r>
-    </w:p>
-    <w:p>
-      <w:pPr>
-        <w:pStyle w:val="ListParagraph"/>
-        <w:numPr>
-          <w:ilvl w:val="0"/>
-          <w:numId w:val="9"/>
-        </w:numPr>
-      </w:pPr>
-      <w:r>
-        <w:t>Auto Create DB IF NO EXIST</w:t>
-      </w:r>
-    </w:p>
-    <w:p>
-      <w:pPr>
-        <w:pStyle w:val="ListParagraph"/>
-        <w:numPr>
-          <w:ilvl w:val="0"/>
-          <w:numId w:val="9"/>
-        </w:numPr>
-      </w:pPr>
-      <w:r>
-        <w:t>Modal instead of target=_blank for forms</w:t>
-      </w:r>
-    </w:p>
-    <w:p>
-      <w:pPr>
-        <w:pStyle w:val="ListParagraph"/>
-        <w:numPr>
-          <w:ilvl w:val="0"/>
-          <w:numId w:val="9"/>
-        </w:numPr>
-      </w:pPr>
-      <w:r>
-        <w:t>Fix Concurrency Issue</w:t>
-      </w:r>
-    </w:p>
-    <w:p>
-      <w:pPr>
-        <w:pStyle w:val="ListParagraph"/>
-        <w:numPr>
-          <w:ilvl w:val="0"/>
-          <w:numId w:val="9"/>
-        </w:numPr>
-      </w:pPr>
-      <w:r>
-        <w:t>Split Product Information Field</w:t>
-      </w:r>
-    </w:p>
-    <w:p>
-      <w:pPr>
-        <w:pStyle w:val="ListParagraph"/>
-        <w:numPr>
-          <w:ilvl w:val="0"/>
-          <w:numId w:val="9"/>
-        </w:numPr>
-      </w:pPr>
-      <w:r>
-        <w:t>Product Status Set All Expired Sale to Publish</w:t>
-      </w:r>
-    </w:p>
-    <w:p>
-      <w:pPr>
-        <w:pStyle w:val="ListParagraph"/>
-        <w:numPr>
-          <w:ilvl w:val="0"/>
-          <w:numId w:val="9"/>
-        </w:numPr>
-      </w:pPr>
-      <w:r>
-        <w:t>Auto 0 Stock set status to Hold</w:t>
-      </w:r>
-    </w:p>
-    <w:p>
-      <w:pPr>
-        <w:pStyle w:val="ListParagraph"/>
-        <w:numPr>
-          <w:ilvl w:val="0"/>
-          <w:numId w:val="9"/>
-        </w:numPr>
-      </w:pPr>
-      <w:r>
-        <w:t>Handle Discount from percentage rather than decimal</w:t>
-      </w:r>
-    </w:p>
-    <w:p>
-      <w:pPr>
-        <w:pStyle w:val="ListParagraph"/>
-        <w:numPr>
-          <w:ilvl w:val="0"/>
-          <w:numId w:val="9"/>
-        </w:numPr>
-      </w:pPr>
-      <w:r>
-        <w:t>Delete cascade for products -&gt; rating</w:t>
-      </w:r>
-    </w:p>
-    <w:p>
-      <w:pPr>
-        <w:pStyle w:val="ListParagraph"/>
-        <w:numPr>
-          <w:ilvl w:val="0"/>
-          <w:numId w:val="9"/>
-        </w:numPr>
-      </w:pPr>
-      <w:r>
-        <w:t>Paging on Review</w:t>
-      </w:r>
-    </w:p>
-    <w:p>
-      <w:pPr>
-        <w:pStyle w:val="ListParagraph"/>
-        <w:numPr>
-          <w:ilvl w:val="0"/>
-          <w:numId w:val="9"/>
-        </w:numPr>
-      </w:pPr>
-      <w:r>
-        <w:t>Handle cookie block</w:t>
-      </w:r>
-      <w:r>
-        <w:t xml:space="preserve"> from browser</w:t>
-      </w:r>
-    </w:p>
-    <w:p>
-      <w:pPr>
-        <w:pStyle w:val="ListParagraph"/>
-        <w:numPr>
-          <w:ilvl w:val="0"/>
-          <w:numId w:val="9"/>
-        </w:numPr>
-      </w:pPr>
-      <w:r>
-        <w:t>Handle serving content recipe</w:t>
-      </w:r>
-    </w:p>
-    <w:p>
-      <w:pPr>
-        <w:pStyle w:val="ListParagraph"/>
-        <w:numPr>
-          <w:ilvl w:val="0"/>
-          <w:numId w:val="9"/>
-        </w:numPr>
-      </w:pPr>
-      <w:r>
-        <w:t>Filter Bad File Extension</w:t>
-      </w:r>
-    </w:p>
-    <w:p/>
-    <w:p>
-      <w:pPr>
-        <w:pStyle w:val="Heading2"/>
-      </w:pPr>
-      <w:r>
-        <w:lastRenderedPageBreak/>
         <w:t>Tested function</w:t>
       </w:r>
     </w:p>
@@ -2932,6 +3154,7 @@
         <w:pStyle w:val="Heading4"/>
       </w:pPr>
       <w:r>
+        <w:lastRenderedPageBreak/>
         <w:t>Turning less secure app</w:t>
       </w:r>
     </w:p>
@@ -2982,7 +3205,6 @@
         <w:pStyle w:val="Heading4"/>
       </w:pPr>
       <w:r>
-        <w:lastRenderedPageBreak/>
         <w:t>Success in receiving data</w:t>
       </w:r>
     </w:p>
@@ -6716,6 +6938,119 @@
     </w:lvl>
   </w:abstractNum>
   <w:abstractNum w:abstractNumId="33" w15:restartNumberingAfterBreak="0">
+    <w:nsid w:val="779B52E7"/>
+    <w:multiLevelType w:val="hybridMultilevel"/>
+    <w:tmpl w:val="46F0E3DA"/>
+    <w:lvl w:ilvl="0" w:tplc="14090001">
+      <w:start w:val="1"/>
+      <w:numFmt w:val="bullet"/>
+      <w:lvlText w:val=""/>
+      <w:lvlJc w:val="left"/>
+      <w:pPr>
+        <w:ind w:left="720" w:hanging="360"/>
+      </w:pPr>
+      <w:rPr>
+        <w:rFonts w:ascii="Symbol" w:hAnsi="Symbol" w:hint="default"/>
+      </w:rPr>
+    </w:lvl>
+    <w:lvl w:ilvl="1" w:tplc="14090003" w:tentative="1">
+      <w:start w:val="1"/>
+      <w:numFmt w:val="bullet"/>
+      <w:lvlText w:val="o"/>
+      <w:lvlJc w:val="left"/>
+      <w:pPr>
+        <w:ind w:left="1440" w:hanging="360"/>
+      </w:pPr>
+      <w:rPr>
+        <w:rFonts w:ascii="Courier New" w:hAnsi="Courier New" w:cs="Courier New" w:hint="default"/>
+      </w:rPr>
+    </w:lvl>
+    <w:lvl w:ilvl="2" w:tplc="14090005" w:tentative="1">
+      <w:start w:val="1"/>
+      <w:numFmt w:val="bullet"/>
+      <w:lvlText w:val=""/>
+      <w:lvlJc w:val="left"/>
+      <w:pPr>
+        <w:ind w:left="2160" w:hanging="360"/>
+      </w:pPr>
+      <w:rPr>
+        <w:rFonts w:ascii="Wingdings" w:hAnsi="Wingdings" w:hint="default"/>
+      </w:rPr>
+    </w:lvl>
+    <w:lvl w:ilvl="3" w:tplc="14090001" w:tentative="1">
+      <w:start w:val="1"/>
+      <w:numFmt w:val="bullet"/>
+      <w:lvlText w:val=""/>
+      <w:lvlJc w:val="left"/>
+      <w:pPr>
+        <w:ind w:left="2880" w:hanging="360"/>
+      </w:pPr>
+      <w:rPr>
+        <w:rFonts w:ascii="Symbol" w:hAnsi="Symbol" w:hint="default"/>
+      </w:rPr>
+    </w:lvl>
+    <w:lvl w:ilvl="4" w:tplc="14090003" w:tentative="1">
+      <w:start w:val="1"/>
+      <w:numFmt w:val="bullet"/>
+      <w:lvlText w:val="o"/>
+      <w:lvlJc w:val="left"/>
+      <w:pPr>
+        <w:ind w:left="3600" w:hanging="360"/>
+      </w:pPr>
+      <w:rPr>
+        <w:rFonts w:ascii="Courier New" w:hAnsi="Courier New" w:cs="Courier New" w:hint="default"/>
+      </w:rPr>
+    </w:lvl>
+    <w:lvl w:ilvl="5" w:tplc="14090005" w:tentative="1">
+      <w:start w:val="1"/>
+      <w:numFmt w:val="bullet"/>
+      <w:lvlText w:val=""/>
+      <w:lvlJc w:val="left"/>
+      <w:pPr>
+        <w:ind w:left="4320" w:hanging="360"/>
+      </w:pPr>
+      <w:rPr>
+        <w:rFonts w:ascii="Wingdings" w:hAnsi="Wingdings" w:hint="default"/>
+      </w:rPr>
+    </w:lvl>
+    <w:lvl w:ilvl="6" w:tplc="14090001" w:tentative="1">
+      <w:start w:val="1"/>
+      <w:numFmt w:val="bullet"/>
+      <w:lvlText w:val=""/>
+      <w:lvlJc w:val="left"/>
+      <w:pPr>
+        <w:ind w:left="5040" w:hanging="360"/>
+      </w:pPr>
+      <w:rPr>
+        <w:rFonts w:ascii="Symbol" w:hAnsi="Symbol" w:hint="default"/>
+      </w:rPr>
+    </w:lvl>
+    <w:lvl w:ilvl="7" w:tplc="14090003" w:tentative="1">
+      <w:start w:val="1"/>
+      <w:numFmt w:val="bullet"/>
+      <w:lvlText w:val="o"/>
+      <w:lvlJc w:val="left"/>
+      <w:pPr>
+        <w:ind w:left="5760" w:hanging="360"/>
+      </w:pPr>
+      <w:rPr>
+        <w:rFonts w:ascii="Courier New" w:hAnsi="Courier New" w:cs="Courier New" w:hint="default"/>
+      </w:rPr>
+    </w:lvl>
+    <w:lvl w:ilvl="8" w:tplc="14090005" w:tentative="1">
+      <w:start w:val="1"/>
+      <w:numFmt w:val="bullet"/>
+      <w:lvlText w:val=""/>
+      <w:lvlJc w:val="left"/>
+      <w:pPr>
+        <w:ind w:left="6480" w:hanging="360"/>
+      </w:pPr>
+      <w:rPr>
+        <w:rFonts w:ascii="Wingdings" w:hAnsi="Wingdings" w:hint="default"/>
+      </w:rPr>
+    </w:lvl>
+  </w:abstractNum>
+  <w:abstractNum w:abstractNumId="34" w15:restartNumberingAfterBreak="0">
     <w:nsid w:val="7AAF5F2F"/>
     <w:multiLevelType w:val="hybridMultilevel"/>
     <w:tmpl w:val="B1DE29A2"/>
@@ -6828,7 +7163,7 @@
       </w:rPr>
     </w:lvl>
   </w:abstractNum>
-  <w:abstractNum w:abstractNumId="34" w15:restartNumberingAfterBreak="0">
+  <w:abstractNum w:abstractNumId="35" w15:restartNumberingAfterBreak="0">
     <w:nsid w:val="7B3A2C73"/>
     <w:multiLevelType w:val="hybridMultilevel"/>
     <w:tmpl w:val="45EA94EE"/>
@@ -6941,7 +7276,7 @@
       </w:rPr>
     </w:lvl>
   </w:abstractNum>
-  <w:abstractNum w:abstractNumId="35" w15:restartNumberingAfterBreak="0">
+  <w:abstractNum w:abstractNumId="36" w15:restartNumberingAfterBreak="0">
     <w:nsid w:val="7CEB1AE5"/>
     <w:multiLevelType w:val="hybridMultilevel"/>
     <w:tmpl w:val="80EC73E6"/>
@@ -7106,7 +7441,7 @@
     <w:abstractNumId w:val="25"/>
   </w:num>
   <w:num w:numId="18">
-    <w:abstractNumId w:val="34"/>
+    <w:abstractNumId w:val="35"/>
   </w:num>
   <w:num w:numId="19">
     <w:abstractNumId w:val="29"/>
@@ -7115,10 +7450,10 @@
     <w:abstractNumId w:val="0"/>
   </w:num>
   <w:num w:numId="21">
-    <w:abstractNumId w:val="33"/>
+    <w:abstractNumId w:val="34"/>
   </w:num>
   <w:num w:numId="22">
-    <w:abstractNumId w:val="35"/>
+    <w:abstractNumId w:val="36"/>
   </w:num>
   <w:num w:numId="23">
     <w:abstractNumId w:val="20"/>
@@ -7161,6 +7496,9 @@
   </w:num>
   <w:num w:numId="36">
     <w:abstractNumId w:val="6"/>
+  </w:num>
+  <w:num w:numId="37">
+    <w:abstractNumId w:val="33"/>
   </w:num>
 </w:numbering>
 </file>

</xml_diff>